<commit_message>
Javadoc pour le modèle et remplissage du rapport
</commit_message>
<xml_diff>
--- a/Rapport/Rapport.docx
+++ b/Rapport/Rapport.docx
@@ -1,6 +1,6 @@
 
 <file path=word/document.xml><?xml version="1.0" encoding="utf-8"?>
-<w:document xmlns:ve="http://schemas.openxmlformats.org/markup-compatibility/2006" xmlns:o="urn:schemas-microsoft-com:office:office" xmlns:r="http://schemas.openxmlformats.org/officeDocument/2006/relationships" xmlns:m="http://schemas.openxmlformats.org/officeDocument/2006/math" xmlns:v="urn:schemas-microsoft-com:vml" xmlns:wp="http://schemas.openxmlformats.org/drawingml/2006/wordprocessingDrawing" xmlns:w10="urn:schemas-microsoft-com:office:word" xmlns:w="http://schemas.openxmlformats.org/wordprocessingml/2006/main" xmlns:wne="http://schemas.microsoft.com/office/word/2006/wordml">
+<w:document xmlns:wpc="http://schemas.microsoft.com/office/word/2010/wordprocessingCanvas" xmlns:mc="http://schemas.openxmlformats.org/markup-compatibility/2006" xmlns:o="urn:schemas-microsoft-com:office:office" xmlns:r="http://schemas.openxmlformats.org/officeDocument/2006/relationships" xmlns:m="http://schemas.openxmlformats.org/officeDocument/2006/math" xmlns:v="urn:schemas-microsoft-com:vml" xmlns:wp14="http://schemas.microsoft.com/office/word/2010/wordprocessingDrawing" xmlns:wp="http://schemas.openxmlformats.org/drawingml/2006/wordprocessingDrawing" xmlns:w10="urn:schemas-microsoft-com:office:word" xmlns:w="http://schemas.openxmlformats.org/wordprocessingml/2006/main" xmlns:w14="http://schemas.microsoft.com/office/word/2010/wordml" xmlns:w15="http://schemas.microsoft.com/office/word/2012/wordml" xmlns:wpg="http://schemas.microsoft.com/office/word/2010/wordprocessingGroup" xmlns:wpi="http://schemas.microsoft.com/office/word/2010/wordprocessingInk" xmlns:wne="http://schemas.microsoft.com/office/word/2006/wordml" xmlns:wps="http://schemas.microsoft.com/office/word/2010/wordprocessingShape" mc:Ignorable="w14 w15 wp14">
   <w:body>
     <w:sdt>
       <w:sdtPr>
@@ -18,6 +18,7 @@
           <w:docPartUnique/>
         </w:docPartObj>
       </w:sdtPr>
+      <w:sdtEndPr/>
       <w:sdtContent>
         <w:p>
           <w:pPr>
@@ -1541,25 +1542,6 @@
     <w:p/>
     <w:p/>
     <w:p/>
-    <w:p/>
-    <w:p/>
-    <w:p/>
-    <w:p/>
-    <w:p/>
-    <w:p/>
-    <w:p/>
-    <w:p/>
-    <w:p/>
-    <w:p/>
-    <w:p/>
-    <w:p/>
-    <w:p/>
-    <w:p/>
-    <w:p/>
-    <w:p/>
-    <w:p/>
-    <w:p/>
-    <w:p/>
     <w:p>
       <w:pPr>
         <w:pStyle w:val="Titre1"/>
@@ -1592,6 +1574,648 @@
       <w:bookmarkEnd w:id="1"/>
     </w:p>
     <w:p/>
+    <w:tbl>
+      <w:tblPr>
+        <w:tblStyle w:val="Grilledutableau1"/>
+        <w:tblpPr w:leftFromText="142" w:rightFromText="142" w:vertAnchor="page" w:horzAnchor="margin" w:tblpXSpec="center" w:tblpY="1681"/>
+        <w:tblW w:w="7843" w:type="dxa"/>
+        <w:tblLook w:val="04A0" w:firstRow="1" w:lastRow="0" w:firstColumn="1" w:lastColumn="0" w:noHBand="0" w:noVBand="1"/>
+      </w:tblPr>
+      <w:tblGrid>
+        <w:gridCol w:w="1253"/>
+        <w:gridCol w:w="1028"/>
+        <w:gridCol w:w="1015"/>
+        <w:gridCol w:w="966"/>
+        <w:gridCol w:w="1015"/>
+        <w:gridCol w:w="966"/>
+        <w:gridCol w:w="1015"/>
+        <w:gridCol w:w="1008"/>
+        <w:gridCol w:w="1022"/>
+      </w:tblGrid>
+      <w:tr>
+        <w:trPr>
+          <w:trHeight w:val="678"/>
+        </w:trPr>
+        <w:tc>
+          <w:tcPr>
+            <w:tcW w:w="1070" w:type="dxa"/>
+          </w:tcPr>
+          <w:p>
+            <w:pPr>
+              <w:rPr>
+                <w:rFonts w:ascii="Calibri" w:eastAsia="Calibri" w:hAnsi="Calibri" w:cs="Times New Roman"/>
+              </w:rPr>
+            </w:pPr>
+          </w:p>
+        </w:tc>
+        <w:tc>
+          <w:tcPr>
+            <w:tcW w:w="868" w:type="dxa"/>
+          </w:tcPr>
+          <w:p>
+            <w:pPr>
+              <w:rPr>
+                <w:rFonts w:ascii="Calibri" w:eastAsia="Calibri" w:hAnsi="Calibri" w:cs="Times New Roman"/>
+              </w:rPr>
+            </w:pPr>
+            <w:r>
+              <w:rPr>
+                <w:rFonts w:ascii="Calibri" w:eastAsia="Calibri" w:hAnsi="Calibri" w:cs="Times New Roman"/>
+              </w:rPr>
+              <w:t>Romain</w:t>
+            </w:r>
+          </w:p>
+        </w:tc>
+        <w:tc>
+          <w:tcPr>
+            <w:tcW w:w="855" w:type="dxa"/>
+          </w:tcPr>
+          <w:p>
+            <w:pPr>
+              <w:rPr>
+                <w:rFonts w:ascii="Calibri" w:eastAsia="Calibri" w:hAnsi="Calibri" w:cs="Times New Roman"/>
+              </w:rPr>
+            </w:pPr>
+            <w:r>
+              <w:rPr>
+                <w:rFonts w:ascii="Calibri" w:eastAsia="Calibri" w:hAnsi="Calibri" w:cs="Times New Roman"/>
+              </w:rPr>
+              <w:t>Mathieu</w:t>
+            </w:r>
+          </w:p>
+        </w:tc>
+        <w:tc>
+          <w:tcPr>
+            <w:tcW w:w="812" w:type="dxa"/>
+          </w:tcPr>
+          <w:p>
+            <w:pPr>
+              <w:rPr>
+                <w:rFonts w:ascii="Calibri" w:eastAsia="Calibri" w:hAnsi="Calibri" w:cs="Times New Roman"/>
+              </w:rPr>
+            </w:pPr>
+            <w:r>
+              <w:rPr>
+                <w:rFonts w:ascii="Calibri" w:eastAsia="Calibri" w:hAnsi="Calibri" w:cs="Times New Roman"/>
+              </w:rPr>
+              <w:t>Thomas</w:t>
+            </w:r>
+          </w:p>
+        </w:tc>
+        <w:tc>
+          <w:tcPr>
+            <w:tcW w:w="855" w:type="dxa"/>
+          </w:tcPr>
+          <w:p>
+            <w:pPr>
+              <w:rPr>
+                <w:rFonts w:ascii="Calibri" w:eastAsia="Calibri" w:hAnsi="Calibri" w:cs="Times New Roman"/>
+              </w:rPr>
+            </w:pPr>
+            <w:r>
+              <w:rPr>
+                <w:rFonts w:ascii="Calibri" w:eastAsia="Calibri" w:hAnsi="Calibri" w:cs="Times New Roman"/>
+              </w:rPr>
+              <w:t>Mohammed</w:t>
+            </w:r>
+          </w:p>
+        </w:tc>
+        <w:tc>
+          <w:tcPr>
+            <w:tcW w:w="812" w:type="dxa"/>
+          </w:tcPr>
+          <w:p>
+            <w:pPr>
+              <w:rPr>
+                <w:rFonts w:ascii="Calibri" w:eastAsia="Calibri" w:hAnsi="Calibri" w:cs="Times New Roman"/>
+              </w:rPr>
+            </w:pPr>
+            <w:r>
+              <w:rPr>
+                <w:rFonts w:ascii="Calibri" w:eastAsia="Calibri" w:hAnsi="Calibri" w:cs="Times New Roman"/>
+              </w:rPr>
+              <w:t>Killian</w:t>
+            </w:r>
+          </w:p>
+        </w:tc>
+        <w:tc>
+          <w:tcPr>
+            <w:tcW w:w="855" w:type="dxa"/>
+          </w:tcPr>
+          <w:p>
+            <w:pPr>
+              <w:rPr>
+                <w:rFonts w:ascii="Calibri" w:eastAsia="Calibri" w:hAnsi="Calibri" w:cs="Times New Roman"/>
+              </w:rPr>
+            </w:pPr>
+            <w:r>
+              <w:rPr>
+                <w:rFonts w:ascii="Calibri" w:eastAsia="Calibri" w:hAnsi="Calibri" w:cs="Times New Roman"/>
+              </w:rPr>
+              <w:t>Guillaume</w:t>
+            </w:r>
+          </w:p>
+        </w:tc>
+        <w:tc>
+          <w:tcPr>
+            <w:tcW w:w="850" w:type="dxa"/>
+          </w:tcPr>
+          <w:p>
+            <w:pPr>
+              <w:rPr>
+                <w:rFonts w:ascii="Calibri" w:eastAsia="Calibri" w:hAnsi="Calibri" w:cs="Times New Roman"/>
+              </w:rPr>
+            </w:pPr>
+            <w:r>
+              <w:rPr>
+                <w:rFonts w:ascii="Calibri" w:eastAsia="Calibri" w:hAnsi="Calibri" w:cs="Times New Roman"/>
+              </w:rPr>
+              <w:t>Nicolas</w:t>
+            </w:r>
+          </w:p>
+        </w:tc>
+        <w:tc>
+          <w:tcPr>
+            <w:tcW w:w="862" w:type="dxa"/>
+          </w:tcPr>
+          <w:p>
+            <w:pPr>
+              <w:rPr>
+                <w:rFonts w:ascii="Calibri" w:eastAsia="Calibri" w:hAnsi="Calibri" w:cs="Times New Roman"/>
+              </w:rPr>
+            </w:pPr>
+            <w:r>
+              <w:rPr>
+                <w:rFonts w:ascii="Calibri" w:eastAsia="Calibri" w:hAnsi="Calibri" w:cs="Times New Roman"/>
+              </w:rPr>
+              <w:t>Abordé en groupe</w:t>
+            </w:r>
+          </w:p>
+        </w:tc>
+      </w:tr>
+      <w:tr>
+        <w:trPr>
+          <w:trHeight w:val="678"/>
+        </w:trPr>
+        <w:tc>
+          <w:tcPr>
+            <w:tcW w:w="1070" w:type="dxa"/>
+          </w:tcPr>
+          <w:p>
+            <w:pPr>
+              <w:jc w:val="center"/>
+              <w:rPr>
+                <w:rFonts w:ascii="Calibri" w:eastAsia="Calibri" w:hAnsi="Calibri" w:cs="Times New Roman"/>
+              </w:rPr>
+            </w:pPr>
+            <w:r>
+              <w:rPr>
+                <w:rFonts w:ascii="Calibri" w:eastAsia="Calibri" w:hAnsi="Calibri" w:cs="Times New Roman"/>
+              </w:rPr>
+              <w:t>Séance 2 : Conception</w:t>
+            </w:r>
+          </w:p>
+        </w:tc>
+        <w:tc>
+          <w:tcPr>
+            <w:tcW w:w="868" w:type="dxa"/>
+          </w:tcPr>
+          <w:p>
+            <w:pPr>
+              <w:rPr>
+                <w:rFonts w:ascii="Calibri" w:eastAsia="Calibri" w:hAnsi="Calibri" w:cs="Times New Roman"/>
+              </w:rPr>
+            </w:pPr>
+            <w:r>
+              <w:rPr>
+                <w:rFonts w:ascii="Calibri" w:eastAsia="Calibri" w:hAnsi="Calibri" w:cs="Times New Roman"/>
+              </w:rPr>
+              <w:t>Etude et essais des possibilités IHM de Java</w:t>
+            </w:r>
+          </w:p>
+        </w:tc>
+        <w:tc>
+          <w:tcPr>
+            <w:tcW w:w="855" w:type="dxa"/>
+          </w:tcPr>
+          <w:p>
+            <w:pPr>
+              <w:rPr>
+                <w:rFonts w:ascii="Calibri" w:eastAsia="Calibri" w:hAnsi="Calibri" w:cs="Times New Roman"/>
+              </w:rPr>
+            </w:pPr>
+            <w:r>
+              <w:rPr>
+                <w:rFonts w:ascii="Calibri" w:eastAsia="Calibri" w:hAnsi="Calibri" w:cs="Times New Roman"/>
+              </w:rPr>
+              <w:t>Use case, diagrammes et description détaillée</w:t>
+            </w:r>
+          </w:p>
+        </w:tc>
+        <w:tc>
+          <w:tcPr>
+            <w:tcW w:w="812" w:type="dxa"/>
+          </w:tcPr>
+          <w:p>
+            <w:pPr>
+              <w:rPr>
+                <w:rFonts w:ascii="Calibri" w:eastAsia="Calibri" w:hAnsi="Calibri" w:cs="Times New Roman"/>
+              </w:rPr>
+            </w:pPr>
+            <w:r>
+              <w:rPr>
+                <w:rFonts w:ascii="Calibri" w:eastAsia="Calibri" w:hAnsi="Calibri" w:cs="Times New Roman"/>
+              </w:rPr>
+              <w:t>Modèle de domaine et Glossaire</w:t>
+            </w:r>
+          </w:p>
+        </w:tc>
+        <w:tc>
+          <w:tcPr>
+            <w:tcW w:w="855" w:type="dxa"/>
+          </w:tcPr>
+          <w:p>
+            <w:pPr>
+              <w:rPr>
+                <w:rFonts w:ascii="Calibri" w:eastAsia="Calibri" w:hAnsi="Calibri" w:cs="Times New Roman"/>
+              </w:rPr>
+            </w:pPr>
+            <w:r>
+              <w:rPr>
+                <w:rFonts w:ascii="Calibri" w:eastAsia="Calibri" w:hAnsi="Calibri" w:cs="Times New Roman"/>
+              </w:rPr>
+              <w:t>Use case, diagrammes et description détaillée</w:t>
+            </w:r>
+          </w:p>
+        </w:tc>
+        <w:tc>
+          <w:tcPr>
+            <w:tcW w:w="812" w:type="dxa"/>
+          </w:tcPr>
+          <w:p>
+            <w:pPr>
+              <w:rPr>
+                <w:rFonts w:ascii="Calibri" w:eastAsia="Calibri" w:hAnsi="Calibri" w:cs="Times New Roman"/>
+              </w:rPr>
+            </w:pPr>
+            <w:r>
+              <w:rPr>
+                <w:rFonts w:ascii="Calibri" w:eastAsia="Calibri" w:hAnsi="Calibri" w:cs="Times New Roman"/>
+              </w:rPr>
+              <w:t>Modèle de domaine et Glossaire</w:t>
+            </w:r>
+          </w:p>
+        </w:tc>
+        <w:tc>
+          <w:tcPr>
+            <w:tcW w:w="855" w:type="dxa"/>
+          </w:tcPr>
+          <w:p>
+            <w:pPr>
+              <w:rPr>
+                <w:rFonts w:ascii="Calibri" w:eastAsia="Calibri" w:hAnsi="Calibri" w:cs="Times New Roman"/>
+              </w:rPr>
+            </w:pPr>
+            <w:r>
+              <w:rPr>
+                <w:rFonts w:ascii="Calibri" w:eastAsia="Calibri" w:hAnsi="Calibri" w:cs="Times New Roman"/>
+              </w:rPr>
+              <w:t>Use case, diagrammes et description détaillée</w:t>
+            </w:r>
+          </w:p>
+        </w:tc>
+        <w:tc>
+          <w:tcPr>
+            <w:tcW w:w="850" w:type="dxa"/>
+          </w:tcPr>
+          <w:p>
+            <w:pPr>
+              <w:rPr>
+                <w:rFonts w:ascii="Calibri" w:eastAsia="Calibri" w:hAnsi="Calibri" w:cs="Times New Roman"/>
+              </w:rPr>
+            </w:pPr>
+            <w:r>
+              <w:rPr>
+                <w:rFonts w:ascii="Calibri" w:eastAsia="Calibri" w:hAnsi="Calibri" w:cs="Times New Roman"/>
+              </w:rPr>
+              <w:t>Mise en place du planning prévisionnel</w:t>
+            </w:r>
+          </w:p>
+        </w:tc>
+        <w:tc>
+          <w:tcPr>
+            <w:tcW w:w="862" w:type="dxa"/>
+          </w:tcPr>
+          <w:p>
+            <w:pPr>
+              <w:rPr>
+                <w:rFonts w:ascii="Calibri" w:eastAsia="Calibri" w:hAnsi="Calibri" w:cs="Times New Roman"/>
+              </w:rPr>
+            </w:pPr>
+            <w:r>
+              <w:rPr>
+                <w:rFonts w:ascii="Calibri" w:eastAsia="Calibri" w:hAnsi="Calibri" w:cs="Times New Roman"/>
+              </w:rPr>
+              <w:t>Modèle de domaine et Glossaire</w:t>
+            </w:r>
+          </w:p>
+        </w:tc>
+      </w:tr>
+      <w:tr>
+        <w:trPr>
+          <w:trHeight w:val="1573"/>
+        </w:trPr>
+        <w:tc>
+          <w:tcPr>
+            <w:tcW w:w="1070" w:type="dxa"/>
+          </w:tcPr>
+          <w:p>
+            <w:pPr>
+              <w:jc w:val="center"/>
+              <w:rPr>
+                <w:rFonts w:ascii="Calibri" w:eastAsia="Calibri" w:hAnsi="Calibri" w:cs="Times New Roman"/>
+              </w:rPr>
+            </w:pPr>
+            <w:r>
+              <w:rPr>
+                <w:rFonts w:ascii="Calibri" w:eastAsia="Calibri" w:hAnsi="Calibri" w:cs="Times New Roman"/>
+              </w:rPr>
+              <w:t>Séance 1 : Capture et analyse des besoins</w:t>
+            </w:r>
+          </w:p>
+        </w:tc>
+        <w:tc>
+          <w:tcPr>
+            <w:tcW w:w="868" w:type="dxa"/>
+          </w:tcPr>
+          <w:p>
+            <w:pPr>
+              <w:rPr>
+                <w:rFonts w:ascii="Calibri" w:eastAsia="Calibri" w:hAnsi="Calibri" w:cs="Times New Roman"/>
+              </w:rPr>
+            </w:pPr>
+            <w:r>
+              <w:rPr>
+                <w:rFonts w:ascii="Calibri" w:eastAsia="Calibri" w:hAnsi="Calibri" w:cs="Times New Roman"/>
+              </w:rPr>
+              <w:t>Diagrammes états transition</w:t>
+            </w:r>
+          </w:p>
+        </w:tc>
+        <w:tc>
+          <w:tcPr>
+            <w:tcW w:w="855" w:type="dxa"/>
+          </w:tcPr>
+          <w:p>
+            <w:pPr>
+              <w:rPr>
+                <w:rFonts w:ascii="Calibri" w:eastAsia="Calibri" w:hAnsi="Calibri" w:cs="Times New Roman"/>
+              </w:rPr>
+            </w:pPr>
+            <w:r>
+              <w:rPr>
+                <w:rFonts w:ascii="Calibri" w:eastAsia="Calibri" w:hAnsi="Calibri" w:cs="Times New Roman"/>
+              </w:rPr>
+              <w:t>Diagramme de classe et de package</w:t>
+            </w:r>
+          </w:p>
+        </w:tc>
+        <w:tc>
+          <w:tcPr>
+            <w:tcW w:w="812" w:type="dxa"/>
+          </w:tcPr>
+          <w:p>
+            <w:pPr>
+              <w:rPr>
+                <w:rFonts w:ascii="Calibri" w:eastAsia="Calibri" w:hAnsi="Calibri" w:cs="Times New Roman"/>
+              </w:rPr>
+            </w:pPr>
+            <w:r>
+              <w:rPr>
+                <w:rFonts w:ascii="Calibri" w:eastAsia="Calibri" w:hAnsi="Calibri" w:cs="Times New Roman"/>
+              </w:rPr>
+              <w:t>Diagramme de classe et de package</w:t>
+            </w:r>
+          </w:p>
+        </w:tc>
+        <w:tc>
+          <w:tcPr>
+            <w:tcW w:w="855" w:type="dxa"/>
+          </w:tcPr>
+          <w:p>
+            <w:pPr>
+              <w:rPr>
+                <w:rFonts w:ascii="Calibri" w:eastAsia="Calibri" w:hAnsi="Calibri" w:cs="Times New Roman"/>
+              </w:rPr>
+            </w:pPr>
+            <w:r>
+              <w:rPr>
+                <w:rFonts w:ascii="Calibri" w:eastAsia="Calibri" w:hAnsi="Calibri" w:cs="Times New Roman"/>
+              </w:rPr>
+              <w:t>Diagramme de séquence du calcul de la tournée.</w:t>
+            </w:r>
+          </w:p>
+        </w:tc>
+        <w:tc>
+          <w:tcPr>
+            <w:tcW w:w="812" w:type="dxa"/>
+          </w:tcPr>
+          <w:p>
+            <w:pPr>
+              <w:rPr>
+                <w:rFonts w:ascii="Calibri" w:eastAsia="Calibri" w:hAnsi="Calibri" w:cs="Times New Roman"/>
+              </w:rPr>
+            </w:pPr>
+            <w:r>
+              <w:rPr>
+                <w:rFonts w:ascii="Calibri" w:eastAsia="Calibri" w:hAnsi="Calibri" w:cs="Times New Roman"/>
+              </w:rPr>
+              <w:t>Diagramme de séquence du calcul de la tournée.</w:t>
+            </w:r>
+          </w:p>
+        </w:tc>
+        <w:tc>
+          <w:tcPr>
+            <w:tcW w:w="855" w:type="dxa"/>
+          </w:tcPr>
+          <w:p>
+            <w:pPr>
+              <w:rPr>
+                <w:rFonts w:ascii="Calibri" w:eastAsia="Calibri" w:hAnsi="Calibri" w:cs="Times New Roman"/>
+              </w:rPr>
+            </w:pPr>
+            <w:r>
+              <w:rPr>
+                <w:rFonts w:ascii="Calibri" w:eastAsia="Calibri" w:hAnsi="Calibri" w:cs="Times New Roman"/>
+              </w:rPr>
+              <w:t>Diagramme de séquence du calcul de la tournée.</w:t>
+            </w:r>
+          </w:p>
+        </w:tc>
+        <w:tc>
+          <w:tcPr>
+            <w:tcW w:w="850" w:type="dxa"/>
+          </w:tcPr>
+          <w:p>
+            <w:pPr>
+              <w:rPr>
+                <w:rFonts w:ascii="Calibri" w:eastAsia="Calibri" w:hAnsi="Calibri" w:cs="Times New Roman"/>
+              </w:rPr>
+            </w:pPr>
+          </w:p>
+        </w:tc>
+        <w:tc>
+          <w:tcPr>
+            <w:tcW w:w="862" w:type="dxa"/>
+          </w:tcPr>
+          <w:p>
+            <w:pPr>
+              <w:rPr>
+                <w:rFonts w:ascii="Calibri" w:eastAsia="Calibri" w:hAnsi="Calibri" w:cs="Times New Roman"/>
+              </w:rPr>
+            </w:pPr>
+            <w:r>
+              <w:rPr>
+                <w:rFonts w:ascii="Calibri" w:eastAsia="Calibri" w:hAnsi="Calibri" w:cs="Times New Roman"/>
+              </w:rPr>
+              <w:t>Architecture globale de l’application</w:t>
+            </w:r>
+          </w:p>
+        </w:tc>
+      </w:tr>
+      <w:tr>
+        <w:trPr>
+          <w:trHeight w:val="641"/>
+        </w:trPr>
+        <w:tc>
+          <w:tcPr>
+            <w:tcW w:w="1070" w:type="dxa"/>
+          </w:tcPr>
+          <w:p>
+            <w:pPr>
+              <w:jc w:val="center"/>
+              <w:rPr>
+                <w:rFonts w:ascii="Calibri" w:eastAsia="Calibri" w:hAnsi="Calibri" w:cs="Times New Roman"/>
+              </w:rPr>
+            </w:pPr>
+            <w:r>
+              <w:rPr>
+                <w:rFonts w:ascii="Calibri" w:eastAsia="Calibri" w:hAnsi="Calibri" w:cs="Times New Roman"/>
+              </w:rPr>
+              <w:t>Séance 3 : Prise en main et développement</w:t>
+            </w:r>
+          </w:p>
+        </w:tc>
+        <w:tc>
+          <w:tcPr>
+            <w:tcW w:w="6773" w:type="dxa"/>
+            <w:gridSpan w:val="8"/>
+          </w:tcPr>
+          <w:p>
+            <w:pPr>
+              <w:jc w:val="center"/>
+              <w:rPr>
+                <w:rFonts w:ascii="Calibri" w:eastAsia="Calibri" w:hAnsi="Calibri" w:cs="Times New Roman"/>
+              </w:rPr>
+            </w:pPr>
+            <w:r>
+              <w:rPr>
+                <w:rFonts w:ascii="Calibri" w:eastAsia="Calibri" w:hAnsi="Calibri" w:cs="Times New Roman"/>
+              </w:rPr>
+              <w:t>Développement et tests</w:t>
+            </w:r>
+          </w:p>
+        </w:tc>
+      </w:tr>
+      <w:tr>
+        <w:trPr>
+          <w:trHeight w:val="678"/>
+        </w:trPr>
+        <w:tc>
+          <w:tcPr>
+            <w:tcW w:w="1070" w:type="dxa"/>
+          </w:tcPr>
+          <w:p>
+            <w:pPr>
+              <w:jc w:val="center"/>
+              <w:rPr>
+                <w:rFonts w:ascii="Calibri" w:eastAsia="Calibri" w:hAnsi="Calibri" w:cs="Times New Roman"/>
+              </w:rPr>
+            </w:pPr>
+            <w:r>
+              <w:rPr>
+                <w:rFonts w:ascii="Calibri" w:eastAsia="Calibri" w:hAnsi="Calibri" w:cs="Times New Roman"/>
+              </w:rPr>
+              <w:t>Séance 4 : Développement</w:t>
+            </w:r>
+          </w:p>
+        </w:tc>
+        <w:tc>
+          <w:tcPr>
+            <w:tcW w:w="6773" w:type="dxa"/>
+            <w:gridSpan w:val="8"/>
+          </w:tcPr>
+          <w:p>
+            <w:pPr>
+              <w:jc w:val="center"/>
+              <w:rPr>
+                <w:rFonts w:ascii="Calibri" w:eastAsia="Calibri" w:hAnsi="Calibri" w:cs="Times New Roman"/>
+              </w:rPr>
+            </w:pPr>
+            <w:r>
+              <w:rPr>
+                <w:rFonts w:ascii="Calibri" w:eastAsia="Calibri" w:hAnsi="Calibri" w:cs="Times New Roman"/>
+              </w:rPr>
+              <w:t>Développement et tests</w:t>
+            </w:r>
+          </w:p>
+        </w:tc>
+      </w:tr>
+      <w:tr>
+        <w:trPr>
+          <w:trHeight w:val="641"/>
+        </w:trPr>
+        <w:tc>
+          <w:tcPr>
+            <w:tcW w:w="1070" w:type="dxa"/>
+          </w:tcPr>
+          <w:p>
+            <w:pPr>
+              <w:jc w:val="center"/>
+              <w:rPr>
+                <w:rFonts w:ascii="Calibri" w:eastAsia="Calibri" w:hAnsi="Calibri" w:cs="Times New Roman"/>
+              </w:rPr>
+            </w:pPr>
+            <w:r>
+              <w:rPr>
+                <w:rFonts w:ascii="Calibri" w:eastAsia="Calibri" w:hAnsi="Calibri" w:cs="Times New Roman"/>
+              </w:rPr>
+              <w:t>Séance 5 : Fin de développement et documentation</w:t>
+            </w:r>
+          </w:p>
+        </w:tc>
+        <w:tc>
+          <w:tcPr>
+            <w:tcW w:w="6773" w:type="dxa"/>
+            <w:gridSpan w:val="8"/>
+          </w:tcPr>
+          <w:p>
+            <w:pPr>
+              <w:jc w:val="center"/>
+              <w:rPr>
+                <w:rFonts w:ascii="Calibri" w:eastAsia="Calibri" w:hAnsi="Calibri" w:cs="Times New Roman"/>
+              </w:rPr>
+            </w:pPr>
+            <w:r>
+              <w:rPr>
+                <w:rFonts w:ascii="Calibri" w:eastAsia="Calibri" w:hAnsi="Calibri" w:cs="Times New Roman"/>
+              </w:rPr>
+              <w:t>Développement et documentation</w:t>
+            </w:r>
+          </w:p>
+        </w:tc>
+      </w:tr>
+    </w:tbl>
     <w:p/>
     <w:p/>
     <w:p>
@@ -1787,9 +2411,116 @@
       </w:r>
       <w:r>
         <w:tab/>
-        <w:t>Documents expliquant les choix architecturaux et design patterns utilisés:</w:t>
+      </w:r>
+      <w:r>
+        <w:t>C</w:t>
+      </w:r>
+      <w:r>
+        <w:t>hoix architecturaux et design patterns utilisés:</w:t>
       </w:r>
       <w:bookmarkEnd w:id="9"/>
+    </w:p>
+    <w:p/>
+    <w:p>
+      <w:r>
+        <w:t>Au niveau de l’architecture générale du projet, nous avons construit l’application sur une architecture MVC (Modèle-Vue-Contrôleur). Premièrement car cette architecture était imposée, et ensuite car cela correspondait au type d’application développé ici.</w:t>
+      </w:r>
+    </w:p>
+    <w:p>
+      <w:r>
+        <w:t>Pattern Observer</w:t>
+      </w:r>
+    </w:p>
+    <w:p>
+      <w:r>
+        <w:t xml:space="preserve">Lorsqu’une tournée a été calculée par le système, l’utilisateur doit pouvoir modifier cette tournée (ajout, suppression, échange de points de livraisons). Afin que la vue puisse communiquer avec le modèle, (par exemple, que la vue soit informée de l’ajout d’une livraison à l’ensemble de livraison), nous avons utilisé le pattern </w:t>
+      </w:r>
+      <w:r>
+        <w:rPr>
+          <w:i/>
+        </w:rPr>
+        <w:t>observer</w:t>
+      </w:r>
+      <w:r>
+        <w:t xml:space="preserve">. Ainsi la vue peut-être </w:t>
+      </w:r>
+      <w:r>
+        <w:rPr>
+          <w:i/>
+        </w:rPr>
+        <w:t xml:space="preserve">observer </w:t>
+      </w:r>
+      <w:r>
+        <w:t xml:space="preserve">des objets Tournée et EnsembleLivraisons, qui sont quant à eux </w:t>
+      </w:r>
+      <w:r>
+        <w:rPr>
+          <w:i/>
+        </w:rPr>
+        <w:t>observable</w:t>
+      </w:r>
+      <w:r>
+        <w:t>.</w:t>
+      </w:r>
+      <w:bookmarkStart w:id="10" w:name="_GoBack"/>
+      <w:bookmarkEnd w:id="10"/>
+    </w:p>
+    <w:p>
+      <w:r>
+        <w:t>Pattern undo/redo</w:t>
+      </w:r>
+    </w:p>
+    <w:p>
+      <w:r>
+        <w:t>Dans le cahier des charges, il est spécifié qu’une modification de la tournée doit pouvoir être annulée. Une telle spécification appelle clairement à l’utilisation du pattern Commande, qui permettra de faire aisément  des undo/redo sur les modifications.</w:t>
+      </w:r>
+    </w:p>
+    <w:p>
+      <w:r>
+        <w:t>ModeleMan</w:t>
+      </w:r>
+      <w:r>
+        <w:t>a</w:t>
+      </w:r>
+      <w:r>
+        <w:t>ger</w:t>
+      </w:r>
+    </w:p>
+    <w:p>
+      <w:r>
+        <w:t xml:space="preserve">Lorsque le contrôleur communique avec le modèle, il est souhaitable que la communication se fasse au moyen d’un unique point d’entrée sur le modèle.  Nous avons fait le choix d’une classe ModeleManager, qui contiendrait alors le plan actuellement chargé, les demandes de livraison actuellement chargées, et la tournée actuellement générée. C’est aussi cette classe qui contient la méthode calculerTournee. </w:t>
+      </w:r>
+      <w:r>
+        <w:t>À noter que le modeleManager aurait pu être implémenté en utilisant le pattern singleton (une seule et unique instance de ModeleManager dans l’application). Cependant, dans un souci de réutilisabilité, nous avons écarté ce choix. En effet, dans le cas où, par exemple, l’application permettrait d’avoir plusieurs onglets contenant plusieurs plans différents en même temps, il serait pratique d’avoir plusieurs instances de ModeleManager.</w:t>
+      </w:r>
+    </w:p>
+    <w:p>
+      <w:r>
+        <w:t>packageXML</w:t>
+      </w:r>
+    </w:p>
+    <w:p>
+      <w:r>
+        <w:t xml:space="preserve">Les descriptions des plans de villes et les descriptions des demandes de livraisons sont réalisées au moyen de fichiers au format xml. Ces fichiers doivent être parsés, et les informations contenues doivent être analysées, puis envoyées dans le modèle. Nous avons décidé de placer le composant applicatif relatif au parsing dans un package particulier (différents des trois packages principaux), le package xml. </w:t>
+      </w:r>
+    </w:p>
+    <w:p/>
+    <w:p>
+      <w:r>
+        <w:t>Pattern State</w:t>
+      </w:r>
+    </w:p>
+    <w:p>
+      <w:r>
+        <w:lastRenderedPageBreak/>
+        <w:t>L’application que nous développons possède plusieurs états de fonctionnement (Le plan est chargé, puis les demandes de livraisons sont chargées, etc</w:t>
+      </w:r>
+      <w:r>
+        <w:t>.)</w:t>
+      </w:r>
+      <w:r>
+        <w:t xml:space="preserve"> Les possibilités d’interaction utilisateur et les effets des interactions ne sont pas les même selon l’état de l’application. Afin que le contrôleur puisse gérer les différents états, nous avons implémenté le pattern state.</w:t>
+      </w:r>
     </w:p>
     <w:p/>
     <w:p/>
@@ -1800,7 +2531,7 @@
       <w:r>
         <w:tab/>
       </w:r>
-      <w:bookmarkStart w:id="10" w:name="_Toc434252276"/>
+      <w:bookmarkStart w:id="11" w:name="_Toc434252276"/>
       <w:r>
         <w:t>2.4</w:t>
       </w:r>
@@ -1808,14 +2539,14 @@
         <w:tab/>
         <w:t>Diagramme de séquence du calcul de la tournée à partir d'une demande de livraison:</w:t>
       </w:r>
-      <w:bookmarkEnd w:id="10"/>
+      <w:bookmarkEnd w:id="11"/>
     </w:p>
     <w:p/>
     <w:p>
       <w:pPr>
         <w:pStyle w:val="Titre1"/>
       </w:pPr>
-      <w:bookmarkStart w:id="11" w:name="_Toc434252277"/>
+      <w:bookmarkStart w:id="12" w:name="_Toc434252277"/>
       <w:r>
         <w:t>3.</w:t>
       </w:r>
@@ -1823,7 +2554,7 @@
         <w:tab/>
         <w:t>Implémentation et tests:</w:t>
       </w:r>
-      <w:bookmarkEnd w:id="11"/>
+      <w:bookmarkEnd w:id="12"/>
     </w:p>
     <w:p>
       <w:pPr>
@@ -1832,7 +2563,7 @@
       <w:r>
         <w:tab/>
       </w:r>
-      <w:bookmarkStart w:id="12" w:name="_Toc434252278"/>
+      <w:bookmarkStart w:id="13" w:name="_Toc434252278"/>
       <w:r>
         <w:t>3.1</w:t>
       </w:r>
@@ -1840,7 +2571,7 @@
         <w:tab/>
         <w:t>Code du prototype et des tests unitaires:</w:t>
       </w:r>
-      <w:bookmarkEnd w:id="12"/>
+      <w:bookmarkEnd w:id="13"/>
     </w:p>
     <w:p/>
     <w:p>
@@ -1850,23 +2581,15 @@
       <w:r>
         <w:tab/>
       </w:r>
-      <w:bookmarkStart w:id="13" w:name="_Toc434252279"/>
+      <w:bookmarkStart w:id="14" w:name="_Toc434252279"/>
       <w:r>
         <w:t>3.2</w:t>
       </w:r>
       <w:r>
         <w:tab/>
-        <w:t xml:space="preserve">Documentation </w:t>
-      </w:r>
-      <w:proofErr w:type="spellStart"/>
-      <w:r>
-        <w:t>JavaDov</w:t>
-      </w:r>
-      <w:proofErr w:type="spellEnd"/>
-      <w:r>
-        <w:t xml:space="preserve"> du code:</w:t>
-      </w:r>
-      <w:bookmarkEnd w:id="13"/>
+        <w:t>Documentation JavaDov du code:</w:t>
+      </w:r>
+      <w:bookmarkEnd w:id="14"/>
     </w:p>
     <w:p>
       <w:pPr>
@@ -1875,7 +2598,7 @@
       <w:r>
         <w:tab/>
       </w:r>
-      <w:bookmarkStart w:id="14" w:name="_Toc434252280"/>
+      <w:bookmarkStart w:id="15" w:name="_Toc434252280"/>
       <w:r>
         <w:t>3.3</w:t>
       </w:r>
@@ -1883,13 +2606,13 @@
         <w:tab/>
         <w:t>Diagrammes de packages et de classes retro-générés à partir du code:</w:t>
       </w:r>
-      <w:bookmarkEnd w:id="14"/>
+      <w:bookmarkEnd w:id="15"/>
     </w:p>
     <w:p>
       <w:pPr>
         <w:pStyle w:val="Titre1"/>
       </w:pPr>
-      <w:bookmarkStart w:id="15" w:name="_Toc434252281"/>
+      <w:bookmarkStart w:id="16" w:name="_Toc434252281"/>
       <w:r>
         <w:t>4.</w:t>
       </w:r>
@@ -1897,7 +2620,7 @@
         <w:tab/>
         <w:t>Bilan:</w:t>
       </w:r>
-      <w:bookmarkEnd w:id="15"/>
+      <w:bookmarkEnd w:id="16"/>
     </w:p>
     <w:p>
       <w:pPr>
@@ -1906,7 +2629,7 @@
       <w:r>
         <w:tab/>
       </w:r>
-      <w:bookmarkStart w:id="16" w:name="_Toc434252282"/>
+      <w:bookmarkStart w:id="17" w:name="_Toc434252282"/>
       <w:r>
         <w:t>4.1</w:t>
       </w:r>
@@ -1914,7 +2637,7 @@
         <w:tab/>
         <w:t>Planning effectif du projet:</w:t>
       </w:r>
-      <w:bookmarkEnd w:id="16"/>
+      <w:bookmarkEnd w:id="17"/>
     </w:p>
     <w:p/>
     <w:p/>
@@ -1927,7 +2650,7 @@
       <w:r>
         <w:tab/>
       </w:r>
-      <w:bookmarkStart w:id="17" w:name="_Toc434252283"/>
+      <w:bookmarkStart w:id="18" w:name="_Toc434252283"/>
       <w:r>
         <w:t>4.2</w:t>
       </w:r>
@@ -1935,7 +2658,7 @@
         <w:tab/>
         <w:t>Bilan humain et technique:</w:t>
       </w:r>
-      <w:bookmarkEnd w:id="17"/>
+      <w:bookmarkEnd w:id="18"/>
     </w:p>
     <w:p/>
     <w:p>
@@ -1963,7 +2686,7 @@
 </file>
 
 <file path=word/endnotes.xml><?xml version="1.0" encoding="utf-8"?>
-<w:endnotes xmlns:ve="http://schemas.openxmlformats.org/markup-compatibility/2006" xmlns:o="urn:schemas-microsoft-com:office:office" xmlns:r="http://schemas.openxmlformats.org/officeDocument/2006/relationships" xmlns:m="http://schemas.openxmlformats.org/officeDocument/2006/math" xmlns:v="urn:schemas-microsoft-com:vml" xmlns:wp="http://schemas.openxmlformats.org/drawingml/2006/wordprocessingDrawing" xmlns:w10="urn:schemas-microsoft-com:office:word" xmlns:w="http://schemas.openxmlformats.org/wordprocessingml/2006/main" xmlns:wne="http://schemas.microsoft.com/office/word/2006/wordml">
+<w:endnotes xmlns:wpc="http://schemas.microsoft.com/office/word/2010/wordprocessingCanvas" xmlns:mc="http://schemas.openxmlformats.org/markup-compatibility/2006" xmlns:o="urn:schemas-microsoft-com:office:office" xmlns:r="http://schemas.openxmlformats.org/officeDocument/2006/relationships" xmlns:m="http://schemas.openxmlformats.org/officeDocument/2006/math" xmlns:v="urn:schemas-microsoft-com:vml" xmlns:wp14="http://schemas.microsoft.com/office/word/2010/wordprocessingDrawing" xmlns:wp="http://schemas.openxmlformats.org/drawingml/2006/wordprocessingDrawing" xmlns:w10="urn:schemas-microsoft-com:office:word" xmlns:w="http://schemas.openxmlformats.org/wordprocessingml/2006/main" xmlns:w14="http://schemas.microsoft.com/office/word/2010/wordml" xmlns:w15="http://schemas.microsoft.com/office/word/2012/wordml" xmlns:wpg="http://schemas.microsoft.com/office/word/2010/wordprocessingGroup" xmlns:wpi="http://schemas.microsoft.com/office/word/2010/wordprocessingInk" xmlns:wne="http://schemas.microsoft.com/office/word/2006/wordml" xmlns:wps="http://schemas.microsoft.com/office/word/2010/wordprocessingShape" mc:Ignorable="w14 w15 wp14">
   <w:endnote w:type="separator" w:id="-1">
     <w:p>
       <w:pPr>
@@ -1988,7 +2711,7 @@
 </file>
 
 <file path=word/footer1.xml><?xml version="1.0" encoding="utf-8"?>
-<w:ftr xmlns:ve="http://schemas.openxmlformats.org/markup-compatibility/2006" xmlns:o="urn:schemas-microsoft-com:office:office" xmlns:r="http://schemas.openxmlformats.org/officeDocument/2006/relationships" xmlns:m="http://schemas.openxmlformats.org/officeDocument/2006/math" xmlns:v="urn:schemas-microsoft-com:vml" xmlns:wp="http://schemas.openxmlformats.org/drawingml/2006/wordprocessingDrawing" xmlns:w10="urn:schemas-microsoft-com:office:word" xmlns:w="http://schemas.openxmlformats.org/wordprocessingml/2006/main" xmlns:wne="http://schemas.microsoft.com/office/word/2006/wordml">
+<w:ftr xmlns:wpc="http://schemas.microsoft.com/office/word/2010/wordprocessingCanvas" xmlns:mc="http://schemas.openxmlformats.org/markup-compatibility/2006" xmlns:o="urn:schemas-microsoft-com:office:office" xmlns:r="http://schemas.openxmlformats.org/officeDocument/2006/relationships" xmlns:m="http://schemas.openxmlformats.org/officeDocument/2006/math" xmlns:v="urn:schemas-microsoft-com:vml" xmlns:wp14="http://schemas.microsoft.com/office/word/2010/wordprocessingDrawing" xmlns:wp="http://schemas.openxmlformats.org/drawingml/2006/wordprocessingDrawing" xmlns:w10="urn:schemas-microsoft-com:office:word" xmlns:w="http://schemas.openxmlformats.org/wordprocessingml/2006/main" xmlns:w14="http://schemas.microsoft.com/office/word/2010/wordml" xmlns:w15="http://schemas.microsoft.com/office/word/2012/wordml" xmlns:wpg="http://schemas.microsoft.com/office/word/2010/wordprocessingGroup" xmlns:wpi="http://schemas.microsoft.com/office/word/2010/wordprocessingInk" xmlns:wne="http://schemas.microsoft.com/office/word/2006/wordml" xmlns:wps="http://schemas.microsoft.com/office/word/2010/wordprocessingShape" mc:Ignorable="w14 w15 wp14">
   <w:p>
     <w:pPr>
       <w:pStyle w:val="Pieddepage"/>
@@ -2017,15 +2740,29 @@
       </w:rPr>
       <w:t xml:space="preserve">Page </w:t>
     </w:r>
-    <w:fldSimple w:instr=" PAGE   \* MERGEFORMAT ">
-      <w:r>
-        <w:rPr>
-          <w:rFonts w:asciiTheme="majorHAnsi" w:hAnsiTheme="majorHAnsi"/>
-          <w:noProof/>
-        </w:rPr>
-        <w:t>4</w:t>
-      </w:r>
-    </w:fldSimple>
+    <w:r>
+      <w:fldChar w:fldCharType="begin"/>
+    </w:r>
+    <w:r>
+      <w:instrText xml:space="preserve"> PAGE   \* MERGEFORMAT </w:instrText>
+    </w:r>
+    <w:r>
+      <w:fldChar w:fldCharType="separate"/>
+    </w:r>
+    <w:r>
+      <w:rPr>
+        <w:rFonts w:asciiTheme="majorHAnsi" w:hAnsiTheme="majorHAnsi"/>
+        <w:noProof/>
+      </w:rPr>
+      <w:t>3</w:t>
+    </w:r>
+    <w:r>
+      <w:rPr>
+        <w:rFonts w:asciiTheme="majorHAnsi" w:hAnsiTheme="majorHAnsi"/>
+        <w:noProof/>
+      </w:rPr>
+      <w:fldChar w:fldCharType="end"/>
+    </w:r>
   </w:p>
   <w:p>
     <w:pPr>
@@ -2036,7 +2773,7 @@
 </file>
 
 <file path=word/footnotes.xml><?xml version="1.0" encoding="utf-8"?>
-<w:footnotes xmlns:ve="http://schemas.openxmlformats.org/markup-compatibility/2006" xmlns:o="urn:schemas-microsoft-com:office:office" xmlns:r="http://schemas.openxmlformats.org/officeDocument/2006/relationships" xmlns:m="http://schemas.openxmlformats.org/officeDocument/2006/math" xmlns:v="urn:schemas-microsoft-com:vml" xmlns:wp="http://schemas.openxmlformats.org/drawingml/2006/wordprocessingDrawing" xmlns:w10="urn:schemas-microsoft-com:office:word" xmlns:w="http://schemas.openxmlformats.org/wordprocessingml/2006/main" xmlns:wne="http://schemas.microsoft.com/office/word/2006/wordml">
+<w:footnotes xmlns:wpc="http://schemas.microsoft.com/office/word/2010/wordprocessingCanvas" xmlns:mc="http://schemas.openxmlformats.org/markup-compatibility/2006" xmlns:o="urn:schemas-microsoft-com:office:office" xmlns:r="http://schemas.openxmlformats.org/officeDocument/2006/relationships" xmlns:m="http://schemas.openxmlformats.org/officeDocument/2006/math" xmlns:v="urn:schemas-microsoft-com:vml" xmlns:wp14="http://schemas.microsoft.com/office/word/2010/wordprocessingDrawing" xmlns:wp="http://schemas.openxmlformats.org/drawingml/2006/wordprocessingDrawing" xmlns:w10="urn:schemas-microsoft-com:office:word" xmlns:w="http://schemas.openxmlformats.org/wordprocessingml/2006/main" xmlns:w14="http://schemas.microsoft.com/office/word/2010/wordml" xmlns:w15="http://schemas.microsoft.com/office/word/2012/wordml" xmlns:wpg="http://schemas.microsoft.com/office/word/2010/wordprocessingGroup" xmlns:wpi="http://schemas.microsoft.com/office/word/2010/wordprocessingInk" xmlns:wne="http://schemas.microsoft.com/office/word/2006/wordml" xmlns:wps="http://schemas.microsoft.com/office/word/2010/wordprocessingShape" mc:Ignorable="w14 w15 wp14">
   <w:footnote w:type="separator" w:id="-1">
     <w:p>
       <w:pPr>
@@ -2061,7 +2798,7 @@
 </file>
 
 <file path=word/header1.xml><?xml version="1.0" encoding="utf-8"?>
-<w:hdr xmlns:ve="http://schemas.openxmlformats.org/markup-compatibility/2006" xmlns:o="urn:schemas-microsoft-com:office:office" xmlns:r="http://schemas.openxmlformats.org/officeDocument/2006/relationships" xmlns:m="http://schemas.openxmlformats.org/officeDocument/2006/math" xmlns:v="urn:schemas-microsoft-com:vml" xmlns:wp="http://schemas.openxmlformats.org/drawingml/2006/wordprocessingDrawing" xmlns:w10="urn:schemas-microsoft-com:office:word" xmlns:w="http://schemas.openxmlformats.org/wordprocessingml/2006/main" xmlns:wne="http://schemas.microsoft.com/office/word/2006/wordml">
+<w:hdr xmlns:wpc="http://schemas.microsoft.com/office/word/2010/wordprocessingCanvas" xmlns:mc="http://schemas.openxmlformats.org/markup-compatibility/2006" xmlns:o="urn:schemas-microsoft-com:office:office" xmlns:r="http://schemas.openxmlformats.org/officeDocument/2006/relationships" xmlns:m="http://schemas.openxmlformats.org/officeDocument/2006/math" xmlns:v="urn:schemas-microsoft-com:vml" xmlns:wp14="http://schemas.microsoft.com/office/word/2010/wordprocessingDrawing" xmlns:wp="http://schemas.openxmlformats.org/drawingml/2006/wordprocessingDrawing" xmlns:w10="urn:schemas-microsoft-com:office:word" xmlns:w="http://schemas.openxmlformats.org/wordprocessingml/2006/main" xmlns:w14="http://schemas.microsoft.com/office/word/2010/wordml" xmlns:w15="http://schemas.microsoft.com/office/word/2012/wordml" xmlns:wpg="http://schemas.microsoft.com/office/word/2010/wordprocessingGroup" xmlns:wpi="http://schemas.microsoft.com/office/word/2010/wordprocessingInk" xmlns:wne="http://schemas.microsoft.com/office/word/2006/wordml" xmlns:wps="http://schemas.microsoft.com/office/word/2010/wordprocessingShape" mc:Ignorable="w14 w15 wp14">
   <w:sdt>
     <w:sdtPr>
       <w:rPr>
@@ -2071,12 +2808,10 @@
       </w:rPr>
       <w:alias w:val="Titre"/>
       <w:id w:val="77738743"/>
-      <w:placeholder>
-        <w:docPart w:val="28E89399D90D491E9111363EC968A2AD"/>
-      </w:placeholder>
       <w:dataBinding w:prefixMappings="xmlns:ns0='http://schemas.openxmlformats.org/package/2006/metadata/core-properties' xmlns:ns1='http://purl.org/dc/elements/1.1/'" w:xpath="/ns0:coreProperties[1]/ns1:title[1]" w:storeItemID="{6C3C8BC8-F283-45AE-878A-BAB7291924A1}"/>
       <w:text/>
     </w:sdtPr>
+    <w:sdtEndPr/>
     <w:sdtContent>
       <w:p>
         <w:pPr>
@@ -2097,18 +2832,8 @@
             <w:sz w:val="32"/>
             <w:szCs w:val="32"/>
           </w:rPr>
-          <w:t xml:space="preserve">Projet </w:t>
+          <w:t>Projet DevOO</w:t>
         </w:r>
-        <w:proofErr w:type="spellStart"/>
-        <w:r>
-          <w:rPr>
-            <w:rFonts w:asciiTheme="majorHAnsi" w:eastAsiaTheme="majorEastAsia" w:hAnsiTheme="majorHAnsi" w:cstheme="majorBidi"/>
-            <w:sz w:val="32"/>
-            <w:szCs w:val="32"/>
-          </w:rPr>
-          <w:t>DevOO</w:t>
-        </w:r>
-        <w:proofErr w:type="spellEnd"/>
       </w:p>
     </w:sdtContent>
   </w:sdt>
@@ -2121,7 +2846,7 @@
 </file>
 
 <file path=word/styles.xml><?xml version="1.0" encoding="utf-8"?>
-<w:styles xmlns:r="http://schemas.openxmlformats.org/officeDocument/2006/relationships" xmlns:w="http://schemas.openxmlformats.org/wordprocessingml/2006/main">
+<w:styles xmlns:mc="http://schemas.openxmlformats.org/markup-compatibility/2006" xmlns:r="http://schemas.openxmlformats.org/officeDocument/2006/relationships" xmlns:w="http://schemas.openxmlformats.org/wordprocessingml/2006/main" xmlns:w14="http://schemas.microsoft.com/office/word/2010/wordml" xmlns:w15="http://schemas.microsoft.com/office/word/2012/wordml" mc:Ignorable="w14 w15">
   <w:docDefaults>
     <w:rPrDefault>
       <w:rPr>
@@ -2137,144 +2862,378 @@
       </w:pPr>
     </w:pPrDefault>
   </w:docDefaults>
-  <w:latentStyles w:defLockedState="0" w:defUIPriority="99" w:defSemiHidden="1" w:defUnhideWhenUsed="1" w:defQFormat="0" w:count="267">
-    <w:lsdException w:name="Normal" w:semiHidden="0" w:uiPriority="0" w:unhideWhenUsed="0" w:qFormat="1"/>
-    <w:lsdException w:name="heading 1" w:semiHidden="0" w:uiPriority="9" w:unhideWhenUsed="0" w:qFormat="1"/>
-    <w:lsdException w:name="heading 2" w:uiPriority="9" w:qFormat="1"/>
-    <w:lsdException w:name="heading 3" w:uiPriority="9" w:qFormat="1"/>
-    <w:lsdException w:name="heading 4" w:uiPriority="9" w:qFormat="1"/>
-    <w:lsdException w:name="heading 5" w:uiPriority="9" w:qFormat="1"/>
-    <w:lsdException w:name="heading 6" w:uiPriority="9" w:qFormat="1"/>
-    <w:lsdException w:name="heading 7" w:uiPriority="9" w:qFormat="1"/>
-    <w:lsdException w:name="heading 8" w:uiPriority="9" w:qFormat="1"/>
-    <w:lsdException w:name="heading 9" w:uiPriority="9" w:qFormat="1"/>
-    <w:lsdException w:name="toc 1" w:uiPriority="39"/>
-    <w:lsdException w:name="toc 2" w:uiPriority="39"/>
-    <w:lsdException w:name="toc 3" w:uiPriority="39"/>
-    <w:lsdException w:name="toc 4" w:uiPriority="39"/>
-    <w:lsdException w:name="toc 5" w:uiPriority="39"/>
-    <w:lsdException w:name="toc 6" w:uiPriority="39"/>
-    <w:lsdException w:name="toc 7" w:uiPriority="39"/>
-    <w:lsdException w:name="toc 8" w:uiPriority="39"/>
-    <w:lsdException w:name="toc 9" w:uiPriority="39"/>
-    <w:lsdException w:name="caption" w:uiPriority="35" w:qFormat="1"/>
-    <w:lsdException w:name="Title" w:semiHidden="0" w:uiPriority="10" w:unhideWhenUsed="0" w:qFormat="1"/>
-    <w:lsdException w:name="Default Paragraph Font" w:uiPriority="1"/>
-    <w:lsdException w:name="Subtitle" w:semiHidden="0" w:uiPriority="11" w:unhideWhenUsed="0" w:qFormat="1"/>
-    <w:lsdException w:name="Strong" w:semiHidden="0" w:uiPriority="22" w:unhideWhenUsed="0" w:qFormat="1"/>
-    <w:lsdException w:name="Emphasis" w:semiHidden="0" w:uiPriority="20" w:unhideWhenUsed="0" w:qFormat="1"/>
-    <w:lsdException w:name="Table Grid" w:semiHidden="0" w:uiPriority="59" w:unhideWhenUsed="0"/>
-    <w:lsdException w:name="Placeholder Text" w:unhideWhenUsed="0"/>
-    <w:lsdException w:name="No Spacing" w:semiHidden="0" w:uiPriority="1" w:unhideWhenUsed="0" w:qFormat="1"/>
-    <w:lsdException w:name="Light Shading" w:semiHidden="0" w:uiPriority="60" w:unhideWhenUsed="0"/>
-    <w:lsdException w:name="Light List" w:semiHidden="0" w:uiPriority="61" w:unhideWhenUsed="0"/>
-    <w:lsdException w:name="Light Grid" w:semiHidden="0" w:uiPriority="62" w:unhideWhenUsed="0"/>
-    <w:lsdException w:name="Medium Shading 1" w:semiHidden="0" w:uiPriority="63" w:unhideWhenUsed="0"/>
-    <w:lsdException w:name="Medium Shading 2" w:semiHidden="0" w:uiPriority="64" w:unhideWhenUsed="0"/>
-    <w:lsdException w:name="Medium List 1" w:semiHidden="0" w:uiPriority="65" w:unhideWhenUsed="0"/>
-    <w:lsdException w:name="Medium List 2" w:semiHidden="0" w:uiPriority="66" w:unhideWhenUsed="0"/>
-    <w:lsdException w:name="Medium Grid 1" w:semiHidden="0" w:uiPriority="67" w:unhideWhenUsed="0"/>
-    <w:lsdException w:name="Medium Grid 2" w:semiHidden="0" w:uiPriority="68" w:unhideWhenUsed="0"/>
-    <w:lsdException w:name="Medium Grid 3" w:semiHidden="0" w:uiPriority="69" w:unhideWhenUsed="0"/>
-    <w:lsdException w:name="Dark List" w:semiHidden="0" w:uiPriority="70" w:unhideWhenUsed="0"/>
-    <w:lsdException w:name="Colorful Shading" w:semiHidden="0" w:uiPriority="71" w:unhideWhenUsed="0"/>
-    <w:lsdException w:name="Colorful List" w:semiHidden="0" w:uiPriority="72" w:unhideWhenUsed="0"/>
-    <w:lsdException w:name="Colorful Grid" w:semiHidden="0" w:uiPriority="73" w:unhideWhenUsed="0"/>
-    <w:lsdException w:name="Light Shading Accent 1" w:semiHidden="0" w:uiPriority="60" w:unhideWhenUsed="0"/>
-    <w:lsdException w:name="Light List Accent 1" w:semiHidden="0" w:uiPriority="61" w:unhideWhenUsed="0"/>
-    <w:lsdException w:name="Light Grid Accent 1" w:semiHidden="0" w:uiPriority="62" w:unhideWhenUsed="0"/>
-    <w:lsdException w:name="Medium Shading 1 Accent 1" w:semiHidden="0" w:uiPriority="63" w:unhideWhenUsed="0"/>
-    <w:lsdException w:name="Medium Shading 2 Accent 1" w:semiHidden="0" w:uiPriority="64" w:unhideWhenUsed="0"/>
-    <w:lsdException w:name="Medium List 1 Accent 1" w:semiHidden="0" w:uiPriority="65" w:unhideWhenUsed="0"/>
-    <w:lsdException w:name="Revision" w:unhideWhenUsed="0"/>
-    <w:lsdException w:name="List Paragraph" w:semiHidden="0" w:uiPriority="34" w:unhideWhenUsed="0" w:qFormat="1"/>
-    <w:lsdException w:name="Quote" w:semiHidden="0" w:uiPriority="29" w:unhideWhenUsed="0" w:qFormat="1"/>
-    <w:lsdException w:name="Intense Quote" w:semiHidden="0" w:uiPriority="30" w:unhideWhenUsed="0" w:qFormat="1"/>
-    <w:lsdException w:name="Medium List 2 Accent 1" w:semiHidden="0" w:uiPriority="66" w:unhideWhenUsed="0"/>
-    <w:lsdException w:name="Medium Grid 1 Accent 1" w:semiHidden="0" w:uiPriority="67" w:unhideWhenUsed="0"/>
-    <w:lsdException w:name="Medium Grid 2 Accent 1" w:semiHidden="0" w:uiPriority="68" w:unhideWhenUsed="0"/>
-    <w:lsdException w:name="Medium Grid 3 Accent 1" w:semiHidden="0" w:uiPriority="69" w:unhideWhenUsed="0"/>
-    <w:lsdException w:name="Dark List Accent 1" w:semiHidden="0" w:uiPriority="70" w:unhideWhenUsed="0"/>
-    <w:lsdException w:name="Colorful Shading Accent 1" w:semiHidden="0" w:uiPriority="71" w:unhideWhenUsed="0"/>
-    <w:lsdException w:name="Colorful List Accent 1" w:semiHidden="0" w:uiPriority="72" w:unhideWhenUsed="0"/>
-    <w:lsdException w:name="Colorful Grid Accent 1" w:semiHidden="0" w:uiPriority="73" w:unhideWhenUsed="0"/>
-    <w:lsdException w:name="Light Shading Accent 2" w:semiHidden="0" w:uiPriority="60" w:unhideWhenUsed="0"/>
-    <w:lsdException w:name="Light List Accent 2" w:semiHidden="0" w:uiPriority="61" w:unhideWhenUsed="0"/>
-    <w:lsdException w:name="Light Grid Accent 2" w:semiHidden="0" w:uiPriority="62" w:unhideWhenUsed="0"/>
-    <w:lsdException w:name="Medium Shading 1 Accent 2" w:semiHidden="0" w:uiPriority="63" w:unhideWhenUsed="0"/>
-    <w:lsdException w:name="Medium Shading 2 Accent 2" w:semiHidden="0" w:uiPriority="64" w:unhideWhenUsed="0"/>
-    <w:lsdException w:name="Medium List 1 Accent 2" w:semiHidden="0" w:uiPriority="65" w:unhideWhenUsed="0"/>
-    <w:lsdException w:name="Medium List 2 Accent 2" w:semiHidden="0" w:uiPriority="66" w:unhideWhenUsed="0"/>
-    <w:lsdException w:name="Medium Grid 1 Accent 2" w:semiHidden="0" w:uiPriority="67" w:unhideWhenUsed="0"/>
-    <w:lsdException w:name="Medium Grid 2 Accent 2" w:semiHidden="0" w:uiPriority="68" w:unhideWhenUsed="0"/>
-    <w:lsdException w:name="Medium Grid 3 Accent 2" w:semiHidden="0" w:uiPriority="69" w:unhideWhenUsed="0"/>
-    <w:lsdException w:name="Dark List Accent 2" w:semiHidden="0" w:uiPriority="70" w:unhideWhenUsed="0"/>
-    <w:lsdException w:name="Colorful Shading Accent 2" w:semiHidden="0" w:uiPriority="71" w:unhideWhenUsed="0"/>
-    <w:lsdException w:name="Colorful List Accent 2" w:semiHidden="0" w:uiPriority="72" w:unhideWhenUsed="0"/>
-    <w:lsdException w:name="Colorful Grid Accent 2" w:semiHidden="0" w:uiPriority="73" w:unhideWhenUsed="0"/>
-    <w:lsdException w:name="Light Shading Accent 3" w:semiHidden="0" w:uiPriority="60" w:unhideWhenUsed="0"/>
-    <w:lsdException w:name="Light List Accent 3" w:semiHidden="0" w:uiPriority="61" w:unhideWhenUsed="0"/>
-    <w:lsdException w:name="Light Grid Accent 3" w:semiHidden="0" w:uiPriority="62" w:unhideWhenUsed="0"/>
-    <w:lsdException w:name="Medium Shading 1 Accent 3" w:semiHidden="0" w:uiPriority="63" w:unhideWhenUsed="0"/>
-    <w:lsdException w:name="Medium Shading 2 Accent 3" w:semiHidden="0" w:uiPriority="64" w:unhideWhenUsed="0"/>
-    <w:lsdException w:name="Medium List 1 Accent 3" w:semiHidden="0" w:uiPriority="65" w:unhideWhenUsed="0"/>
-    <w:lsdException w:name="Medium List 2 Accent 3" w:semiHidden="0" w:uiPriority="66" w:unhideWhenUsed="0"/>
-    <w:lsdException w:name="Medium Grid 1 Accent 3" w:semiHidden="0" w:uiPriority="67" w:unhideWhenUsed="0"/>
-    <w:lsdException w:name="Medium Grid 2 Accent 3" w:semiHidden="0" w:uiPriority="68" w:unhideWhenUsed="0"/>
-    <w:lsdException w:name="Medium Grid 3 Accent 3" w:semiHidden="0" w:uiPriority="69" w:unhideWhenUsed="0"/>
-    <w:lsdException w:name="Dark List Accent 3" w:semiHidden="0" w:uiPriority="70" w:unhideWhenUsed="0"/>
-    <w:lsdException w:name="Colorful Shading Accent 3" w:semiHidden="0" w:uiPriority="71" w:unhideWhenUsed="0"/>
-    <w:lsdException w:name="Colorful List Accent 3" w:semiHidden="0" w:uiPriority="72" w:unhideWhenUsed="0"/>
-    <w:lsdException w:name="Colorful Grid Accent 3" w:semiHidden="0" w:uiPriority="73" w:unhideWhenUsed="0"/>
-    <w:lsdException w:name="Light Shading Accent 4" w:semiHidden="0" w:uiPriority="60" w:unhideWhenUsed="0"/>
-    <w:lsdException w:name="Light List Accent 4" w:semiHidden="0" w:uiPriority="61" w:unhideWhenUsed="0"/>
-    <w:lsdException w:name="Light Grid Accent 4" w:semiHidden="0" w:uiPriority="62" w:unhideWhenUsed="0"/>
-    <w:lsdException w:name="Medium Shading 1 Accent 4" w:semiHidden="0" w:uiPriority="63" w:unhideWhenUsed="0"/>
-    <w:lsdException w:name="Medium Shading 2 Accent 4" w:semiHidden="0" w:uiPriority="64" w:unhideWhenUsed="0"/>
-    <w:lsdException w:name="Medium List 1 Accent 4" w:semiHidden="0" w:uiPriority="65" w:unhideWhenUsed="0"/>
-    <w:lsdException w:name="Medium List 2 Accent 4" w:semiHidden="0" w:uiPriority="66" w:unhideWhenUsed="0"/>
-    <w:lsdException w:name="Medium Grid 1 Accent 4" w:semiHidden="0" w:uiPriority="67" w:unhideWhenUsed="0"/>
-    <w:lsdException w:name="Medium Grid 2 Accent 4" w:semiHidden="0" w:uiPriority="68" w:unhideWhenUsed="0"/>
-    <w:lsdException w:name="Medium Grid 3 Accent 4" w:semiHidden="0" w:uiPriority="69" w:unhideWhenUsed="0"/>
-    <w:lsdException w:name="Dark List Accent 4" w:semiHidden="0" w:uiPriority="70" w:unhideWhenUsed="0"/>
-    <w:lsdException w:name="Colorful Shading Accent 4" w:semiHidden="0" w:uiPriority="71" w:unhideWhenUsed="0"/>
-    <w:lsdException w:name="Colorful List Accent 4" w:semiHidden="0" w:uiPriority="72" w:unhideWhenUsed="0"/>
-    <w:lsdException w:name="Colorful Grid Accent 4" w:semiHidden="0" w:uiPriority="73" w:unhideWhenUsed="0"/>
-    <w:lsdException w:name="Light Shading Accent 5" w:semiHidden="0" w:uiPriority="60" w:unhideWhenUsed="0"/>
-    <w:lsdException w:name="Light List Accent 5" w:semiHidden="0" w:uiPriority="61" w:unhideWhenUsed="0"/>
-    <w:lsdException w:name="Light Grid Accent 5" w:semiHidden="0" w:uiPriority="62" w:unhideWhenUsed="0"/>
-    <w:lsdException w:name="Medium Shading 1 Accent 5" w:semiHidden="0" w:uiPriority="63" w:unhideWhenUsed="0"/>
-    <w:lsdException w:name="Medium Shading 2 Accent 5" w:semiHidden="0" w:uiPriority="64" w:unhideWhenUsed="0"/>
-    <w:lsdException w:name="Medium List 1 Accent 5" w:semiHidden="0" w:uiPriority="65" w:unhideWhenUsed="0"/>
-    <w:lsdException w:name="Medium List 2 Accent 5" w:semiHidden="0" w:uiPriority="66" w:unhideWhenUsed="0"/>
-    <w:lsdException w:name="Medium Grid 1 Accent 5" w:semiHidden="0" w:uiPriority="67" w:unhideWhenUsed="0"/>
-    <w:lsdException w:name="Medium Grid 2 Accent 5" w:semiHidden="0" w:uiPriority="68" w:unhideWhenUsed="0"/>
-    <w:lsdException w:name="Medium Grid 3 Accent 5" w:semiHidden="0" w:uiPriority="69" w:unhideWhenUsed="0"/>
-    <w:lsdException w:name="Dark List Accent 5" w:semiHidden="0" w:uiPriority="70" w:unhideWhenUsed="0"/>
-    <w:lsdException w:name="Colorful Shading Accent 5" w:semiHidden="0" w:uiPriority="71" w:unhideWhenUsed="0"/>
-    <w:lsdException w:name="Colorful List Accent 5" w:semiHidden="0" w:uiPriority="72" w:unhideWhenUsed="0"/>
-    <w:lsdException w:name="Colorful Grid Accent 5" w:semiHidden="0" w:uiPriority="73" w:unhideWhenUsed="0"/>
-    <w:lsdException w:name="Light Shading Accent 6" w:semiHidden="0" w:uiPriority="60" w:unhideWhenUsed="0"/>
-    <w:lsdException w:name="Light List Accent 6" w:semiHidden="0" w:uiPriority="61" w:unhideWhenUsed="0"/>
-    <w:lsdException w:name="Light Grid Accent 6" w:semiHidden="0" w:uiPriority="62" w:unhideWhenUsed="0"/>
-    <w:lsdException w:name="Medium Shading 1 Accent 6" w:semiHidden="0" w:uiPriority="63" w:unhideWhenUsed="0"/>
-    <w:lsdException w:name="Medium Shading 2 Accent 6" w:semiHidden="0" w:uiPriority="64" w:unhideWhenUsed="0"/>
-    <w:lsdException w:name="Medium List 1 Accent 6" w:semiHidden="0" w:uiPriority="65" w:unhideWhenUsed="0"/>
-    <w:lsdException w:name="Medium List 2 Accent 6" w:semiHidden="0" w:uiPriority="66" w:unhideWhenUsed="0"/>
-    <w:lsdException w:name="Medium Grid 1 Accent 6" w:semiHidden="0" w:uiPriority="67" w:unhideWhenUsed="0"/>
-    <w:lsdException w:name="Medium Grid 2 Accent 6" w:semiHidden="0" w:uiPriority="68" w:unhideWhenUsed="0"/>
-    <w:lsdException w:name="Medium Grid 3 Accent 6" w:semiHidden="0" w:uiPriority="69" w:unhideWhenUsed="0"/>
-    <w:lsdException w:name="Dark List Accent 6" w:semiHidden="0" w:uiPriority="70" w:unhideWhenUsed="0"/>
-    <w:lsdException w:name="Colorful Shading Accent 6" w:semiHidden="0" w:uiPriority="71" w:unhideWhenUsed="0"/>
-    <w:lsdException w:name="Colorful List Accent 6" w:semiHidden="0" w:uiPriority="72" w:unhideWhenUsed="0"/>
-    <w:lsdException w:name="Colorful Grid Accent 6" w:semiHidden="0" w:uiPriority="73" w:unhideWhenUsed="0"/>
-    <w:lsdException w:name="Subtle Emphasis" w:semiHidden="0" w:uiPriority="19" w:unhideWhenUsed="0" w:qFormat="1"/>
-    <w:lsdException w:name="Intense Emphasis" w:semiHidden="0" w:uiPriority="21" w:unhideWhenUsed="0" w:qFormat="1"/>
-    <w:lsdException w:name="Subtle Reference" w:semiHidden="0" w:uiPriority="31" w:unhideWhenUsed="0" w:qFormat="1"/>
-    <w:lsdException w:name="Intense Reference" w:semiHidden="0" w:uiPriority="32" w:unhideWhenUsed="0" w:qFormat="1"/>
-    <w:lsdException w:name="Book Title" w:semiHidden="0" w:uiPriority="33" w:unhideWhenUsed="0" w:qFormat="1"/>
-    <w:lsdException w:name="Bibliography" w:uiPriority="37"/>
-    <w:lsdException w:name="TOC Heading" w:uiPriority="39" w:qFormat="1"/>
+  <w:latentStyles w:defLockedState="0" w:defUIPriority="99" w:defSemiHidden="0" w:defUnhideWhenUsed="0" w:defQFormat="0" w:count="371">
+    <w:lsdException w:name="Normal" w:uiPriority="0" w:qFormat="1"/>
+    <w:lsdException w:name="heading 1" w:uiPriority="9" w:qFormat="1"/>
+    <w:lsdException w:name="heading 2" w:semiHidden="1" w:uiPriority="9" w:unhideWhenUsed="1" w:qFormat="1"/>
+    <w:lsdException w:name="heading 3" w:semiHidden="1" w:uiPriority="9" w:unhideWhenUsed="1" w:qFormat="1"/>
+    <w:lsdException w:name="heading 4" w:semiHidden="1" w:uiPriority="9" w:unhideWhenUsed="1" w:qFormat="1"/>
+    <w:lsdException w:name="heading 5" w:semiHidden="1" w:uiPriority="9" w:unhideWhenUsed="1" w:qFormat="1"/>
+    <w:lsdException w:name="heading 6" w:semiHidden="1" w:uiPriority="9" w:unhideWhenUsed="1" w:qFormat="1"/>
+    <w:lsdException w:name="heading 7" w:semiHidden="1" w:uiPriority="9" w:unhideWhenUsed="1" w:qFormat="1"/>
+    <w:lsdException w:name="heading 8" w:semiHidden="1" w:uiPriority="9" w:unhideWhenUsed="1" w:qFormat="1"/>
+    <w:lsdException w:name="heading 9" w:semiHidden="1" w:uiPriority="9" w:unhideWhenUsed="1" w:qFormat="1"/>
+    <w:lsdException w:name="index 1" w:semiHidden="1" w:unhideWhenUsed="1"/>
+    <w:lsdException w:name="index 2" w:semiHidden="1" w:unhideWhenUsed="1"/>
+    <w:lsdException w:name="index 3" w:semiHidden="1" w:unhideWhenUsed="1"/>
+    <w:lsdException w:name="index 4" w:semiHidden="1" w:unhideWhenUsed="1"/>
+    <w:lsdException w:name="index 5" w:semiHidden="1" w:unhideWhenUsed="1"/>
+    <w:lsdException w:name="index 6" w:semiHidden="1" w:unhideWhenUsed="1"/>
+    <w:lsdException w:name="index 7" w:semiHidden="1" w:unhideWhenUsed="1"/>
+    <w:lsdException w:name="index 8" w:semiHidden="1" w:unhideWhenUsed="1"/>
+    <w:lsdException w:name="index 9" w:semiHidden="1" w:unhideWhenUsed="1"/>
+    <w:lsdException w:name="toc 1" w:semiHidden="1" w:uiPriority="39" w:unhideWhenUsed="1"/>
+    <w:lsdException w:name="toc 2" w:semiHidden="1" w:uiPriority="39" w:unhideWhenUsed="1"/>
+    <w:lsdException w:name="toc 3" w:semiHidden="1" w:uiPriority="39" w:unhideWhenUsed="1"/>
+    <w:lsdException w:name="toc 4" w:semiHidden="1" w:uiPriority="39" w:unhideWhenUsed="1"/>
+    <w:lsdException w:name="toc 5" w:semiHidden="1" w:uiPriority="39" w:unhideWhenUsed="1"/>
+    <w:lsdException w:name="toc 6" w:semiHidden="1" w:uiPriority="39" w:unhideWhenUsed="1"/>
+    <w:lsdException w:name="toc 7" w:semiHidden="1" w:uiPriority="39" w:unhideWhenUsed="1"/>
+    <w:lsdException w:name="toc 8" w:semiHidden="1" w:uiPriority="39" w:unhideWhenUsed="1"/>
+    <w:lsdException w:name="toc 9" w:semiHidden="1" w:uiPriority="39" w:unhideWhenUsed="1"/>
+    <w:lsdException w:name="Normal Indent" w:semiHidden="1" w:unhideWhenUsed="1"/>
+    <w:lsdException w:name="footnote text" w:semiHidden="1" w:unhideWhenUsed="1"/>
+    <w:lsdException w:name="annotation text" w:semiHidden="1" w:unhideWhenUsed="1"/>
+    <w:lsdException w:name="header" w:semiHidden="1" w:unhideWhenUsed="1"/>
+    <w:lsdException w:name="footer" w:semiHidden="1" w:unhideWhenUsed="1"/>
+    <w:lsdException w:name="index heading" w:semiHidden="1" w:unhideWhenUsed="1"/>
+    <w:lsdException w:name="caption" w:semiHidden="1" w:uiPriority="35" w:unhideWhenUsed="1" w:qFormat="1"/>
+    <w:lsdException w:name="table of figures" w:semiHidden="1" w:unhideWhenUsed="1"/>
+    <w:lsdException w:name="envelope address" w:semiHidden="1" w:unhideWhenUsed="1"/>
+    <w:lsdException w:name="envelope return" w:semiHidden="1" w:unhideWhenUsed="1"/>
+    <w:lsdException w:name="footnote reference" w:semiHidden="1" w:unhideWhenUsed="1"/>
+    <w:lsdException w:name="annotation reference" w:semiHidden="1" w:unhideWhenUsed="1"/>
+    <w:lsdException w:name="line number" w:semiHidden="1" w:unhideWhenUsed="1"/>
+    <w:lsdException w:name="page number" w:semiHidden="1" w:unhideWhenUsed="1"/>
+    <w:lsdException w:name="endnote reference" w:semiHidden="1" w:unhideWhenUsed="1"/>
+    <w:lsdException w:name="endnote text" w:semiHidden="1" w:unhideWhenUsed="1"/>
+    <w:lsdException w:name="table of authorities" w:semiHidden="1" w:unhideWhenUsed="1"/>
+    <w:lsdException w:name="macro" w:semiHidden="1" w:unhideWhenUsed="1"/>
+    <w:lsdException w:name="toa heading" w:semiHidden="1" w:unhideWhenUsed="1"/>
+    <w:lsdException w:name="List" w:semiHidden="1" w:unhideWhenUsed="1"/>
+    <w:lsdException w:name="List Bullet" w:semiHidden="1" w:unhideWhenUsed="1"/>
+    <w:lsdException w:name="List Number" w:semiHidden="1" w:unhideWhenUsed="1"/>
+    <w:lsdException w:name="List 2" w:semiHidden="1" w:unhideWhenUsed="1"/>
+    <w:lsdException w:name="List 3" w:semiHidden="1" w:unhideWhenUsed="1"/>
+    <w:lsdException w:name="List 4" w:semiHidden="1" w:unhideWhenUsed="1"/>
+    <w:lsdException w:name="List 5" w:semiHidden="1" w:unhideWhenUsed="1"/>
+    <w:lsdException w:name="List Bullet 2" w:semiHidden="1" w:unhideWhenUsed="1"/>
+    <w:lsdException w:name="List Bullet 3" w:semiHidden="1" w:unhideWhenUsed="1"/>
+    <w:lsdException w:name="List Bullet 4" w:semiHidden="1" w:unhideWhenUsed="1"/>
+    <w:lsdException w:name="List Bullet 5" w:semiHidden="1" w:unhideWhenUsed="1"/>
+    <w:lsdException w:name="List Number 2" w:semiHidden="1" w:unhideWhenUsed="1"/>
+    <w:lsdException w:name="List Number 3" w:semiHidden="1" w:unhideWhenUsed="1"/>
+    <w:lsdException w:name="List Number 4" w:semiHidden="1" w:unhideWhenUsed="1"/>
+    <w:lsdException w:name="List Number 5" w:semiHidden="1" w:unhideWhenUsed="1"/>
+    <w:lsdException w:name="Title" w:uiPriority="10" w:qFormat="1"/>
+    <w:lsdException w:name="Closing" w:semiHidden="1" w:unhideWhenUsed="1"/>
+    <w:lsdException w:name="Signature" w:semiHidden="1" w:unhideWhenUsed="1"/>
+    <w:lsdException w:name="Default Paragraph Font" w:semiHidden="1" w:uiPriority="1" w:unhideWhenUsed="1"/>
+    <w:lsdException w:name="Body Text" w:semiHidden="1" w:unhideWhenUsed="1"/>
+    <w:lsdException w:name="Body Text Indent" w:semiHidden="1" w:unhideWhenUsed="1"/>
+    <w:lsdException w:name="List Continue" w:semiHidden="1" w:unhideWhenUsed="1"/>
+    <w:lsdException w:name="List Continue 2" w:semiHidden="1" w:unhideWhenUsed="1"/>
+    <w:lsdException w:name="List Continue 3" w:semiHidden="1" w:unhideWhenUsed="1"/>
+    <w:lsdException w:name="List Continue 4" w:semiHidden="1" w:unhideWhenUsed="1"/>
+    <w:lsdException w:name="List Continue 5" w:semiHidden="1" w:unhideWhenUsed="1"/>
+    <w:lsdException w:name="Message Header" w:semiHidden="1" w:unhideWhenUsed="1"/>
+    <w:lsdException w:name="Subtitle" w:uiPriority="11" w:qFormat="1"/>
+    <w:lsdException w:name="Salutation" w:semiHidden="1" w:unhideWhenUsed="1"/>
+    <w:lsdException w:name="Date" w:semiHidden="1" w:unhideWhenUsed="1"/>
+    <w:lsdException w:name="Body Text First Indent" w:semiHidden="1" w:unhideWhenUsed="1"/>
+    <w:lsdException w:name="Body Text First Indent 2" w:semiHidden="1" w:unhideWhenUsed="1"/>
+    <w:lsdException w:name="Note Heading" w:semiHidden="1" w:unhideWhenUsed="1"/>
+    <w:lsdException w:name="Body Text 2" w:semiHidden="1" w:unhideWhenUsed="1"/>
+    <w:lsdException w:name="Body Text 3" w:semiHidden="1" w:unhideWhenUsed="1"/>
+    <w:lsdException w:name="Body Text Indent 2" w:semiHidden="1" w:unhideWhenUsed="1"/>
+    <w:lsdException w:name="Body Text Indent 3" w:semiHidden="1" w:unhideWhenUsed="1"/>
+    <w:lsdException w:name="Block Text" w:semiHidden="1" w:unhideWhenUsed="1"/>
+    <w:lsdException w:name="Hyperlink" w:semiHidden="1" w:unhideWhenUsed="1"/>
+    <w:lsdException w:name="FollowedHyperlink" w:semiHidden="1" w:unhideWhenUsed="1"/>
+    <w:lsdException w:name="Strong" w:uiPriority="22" w:qFormat="1"/>
+    <w:lsdException w:name="Emphasis" w:uiPriority="20" w:qFormat="1"/>
+    <w:lsdException w:name="Document Map" w:semiHidden="1" w:unhideWhenUsed="1"/>
+    <w:lsdException w:name="Plain Text" w:semiHidden="1" w:unhideWhenUsed="1"/>
+    <w:lsdException w:name="E-mail Signature" w:semiHidden="1" w:unhideWhenUsed="1"/>
+    <w:lsdException w:name="HTML Top of Form" w:semiHidden="1" w:unhideWhenUsed="1"/>
+    <w:lsdException w:name="HTML Bottom of Form" w:semiHidden="1" w:unhideWhenUsed="1"/>
+    <w:lsdException w:name="Normal (Web)" w:semiHidden="1" w:unhideWhenUsed="1"/>
+    <w:lsdException w:name="HTML Acronym" w:semiHidden="1" w:unhideWhenUsed="1"/>
+    <w:lsdException w:name="HTML Address" w:semiHidden="1" w:unhideWhenUsed="1"/>
+    <w:lsdException w:name="HTML Cite" w:semiHidden="1" w:unhideWhenUsed="1"/>
+    <w:lsdException w:name="HTML Code" w:semiHidden="1" w:unhideWhenUsed="1"/>
+    <w:lsdException w:name="HTML Definition" w:semiHidden="1" w:unhideWhenUsed="1"/>
+    <w:lsdException w:name="HTML Keyboard" w:semiHidden="1" w:unhideWhenUsed="1"/>
+    <w:lsdException w:name="HTML Preformatted" w:semiHidden="1" w:unhideWhenUsed="1"/>
+    <w:lsdException w:name="HTML Sample" w:semiHidden="1" w:unhideWhenUsed="1"/>
+    <w:lsdException w:name="HTML Typewriter" w:semiHidden="1" w:unhideWhenUsed="1"/>
+    <w:lsdException w:name="HTML Variable" w:semiHidden="1" w:unhideWhenUsed="1"/>
+    <w:lsdException w:name="Normal Table" w:semiHidden="1" w:unhideWhenUsed="1"/>
+    <w:lsdException w:name="annotation subject" w:semiHidden="1" w:unhideWhenUsed="1"/>
+    <w:lsdException w:name="No List" w:semiHidden="1" w:unhideWhenUsed="1"/>
+    <w:lsdException w:name="Outline List 1" w:semiHidden="1" w:unhideWhenUsed="1"/>
+    <w:lsdException w:name="Outline List 2" w:semiHidden="1" w:unhideWhenUsed="1"/>
+    <w:lsdException w:name="Outline List 3" w:semiHidden="1" w:unhideWhenUsed="1"/>
+    <w:lsdException w:name="Table Simple 1" w:semiHidden="1" w:unhideWhenUsed="1"/>
+    <w:lsdException w:name="Table Simple 2" w:semiHidden="1" w:unhideWhenUsed="1"/>
+    <w:lsdException w:name="Table Simple 3" w:semiHidden="1" w:unhideWhenUsed="1"/>
+    <w:lsdException w:name="Table Classic 1" w:semiHidden="1" w:unhideWhenUsed="1"/>
+    <w:lsdException w:name="Table Classic 2" w:semiHidden="1" w:unhideWhenUsed="1"/>
+    <w:lsdException w:name="Table Classic 3" w:semiHidden="1" w:unhideWhenUsed="1"/>
+    <w:lsdException w:name="Table Classic 4" w:semiHidden="1" w:unhideWhenUsed="1"/>
+    <w:lsdException w:name="Table Colorful 1" w:semiHidden="1" w:unhideWhenUsed="1"/>
+    <w:lsdException w:name="Table Colorful 2" w:semiHidden="1" w:unhideWhenUsed="1"/>
+    <w:lsdException w:name="Table Colorful 3" w:semiHidden="1" w:unhideWhenUsed="1"/>
+    <w:lsdException w:name="Table Columns 1" w:semiHidden="1" w:unhideWhenUsed="1"/>
+    <w:lsdException w:name="Table Columns 2" w:semiHidden="1" w:unhideWhenUsed="1"/>
+    <w:lsdException w:name="Table Columns 3" w:semiHidden="1" w:unhideWhenUsed="1"/>
+    <w:lsdException w:name="Table Columns 4" w:semiHidden="1" w:unhideWhenUsed="1"/>
+    <w:lsdException w:name="Table Columns 5" w:semiHidden="1" w:unhideWhenUsed="1"/>
+    <w:lsdException w:name="Table Grid 1" w:semiHidden="1" w:unhideWhenUsed="1"/>
+    <w:lsdException w:name="Table Grid 2" w:semiHidden="1" w:unhideWhenUsed="1"/>
+    <w:lsdException w:name="Table Grid 3" w:semiHidden="1" w:unhideWhenUsed="1"/>
+    <w:lsdException w:name="Table Grid 4" w:semiHidden="1" w:unhideWhenUsed="1"/>
+    <w:lsdException w:name="Table Grid 5" w:semiHidden="1" w:unhideWhenUsed="1"/>
+    <w:lsdException w:name="Table Grid 6" w:semiHidden="1" w:unhideWhenUsed="1"/>
+    <w:lsdException w:name="Table Grid 7" w:semiHidden="1" w:unhideWhenUsed="1"/>
+    <w:lsdException w:name="Table Grid 8" w:semiHidden="1" w:unhideWhenUsed="1"/>
+    <w:lsdException w:name="Table List 1" w:semiHidden="1" w:unhideWhenUsed="1"/>
+    <w:lsdException w:name="Table List 2" w:semiHidden="1" w:unhideWhenUsed="1"/>
+    <w:lsdException w:name="Table List 3" w:semiHidden="1" w:unhideWhenUsed="1"/>
+    <w:lsdException w:name="Table List 4" w:semiHidden="1" w:unhideWhenUsed="1"/>
+    <w:lsdException w:name="Table List 5" w:semiHidden="1" w:unhideWhenUsed="1"/>
+    <w:lsdException w:name="Table List 6" w:semiHidden="1" w:unhideWhenUsed="1"/>
+    <w:lsdException w:name="Table List 7" w:semiHidden="1" w:unhideWhenUsed="1"/>
+    <w:lsdException w:name="Table List 8" w:semiHidden="1" w:unhideWhenUsed="1"/>
+    <w:lsdException w:name="Table 3D effects 1" w:semiHidden="1" w:unhideWhenUsed="1"/>
+    <w:lsdException w:name="Table 3D effects 2" w:semiHidden="1" w:unhideWhenUsed="1"/>
+    <w:lsdException w:name="Table 3D effects 3" w:semiHidden="1" w:unhideWhenUsed="1"/>
+    <w:lsdException w:name="Table Contemporary" w:semiHidden="1" w:unhideWhenUsed="1"/>
+    <w:lsdException w:name="Table Elegant" w:semiHidden="1" w:unhideWhenUsed="1"/>
+    <w:lsdException w:name="Table Professional" w:semiHidden="1" w:unhideWhenUsed="1"/>
+    <w:lsdException w:name="Table Subtle 1" w:semiHidden="1" w:unhideWhenUsed="1"/>
+    <w:lsdException w:name="Table Subtle 2" w:semiHidden="1" w:unhideWhenUsed="1"/>
+    <w:lsdException w:name="Table Web 1" w:semiHidden="1" w:unhideWhenUsed="1"/>
+    <w:lsdException w:name="Table Web 2" w:semiHidden="1" w:unhideWhenUsed="1"/>
+    <w:lsdException w:name="Table Web 3" w:semiHidden="1" w:unhideWhenUsed="1"/>
+    <w:lsdException w:name="Balloon Text" w:semiHidden="1" w:unhideWhenUsed="1"/>
+    <w:lsdException w:name="Table Grid" w:uiPriority="59"/>
+    <w:lsdException w:name="Table Theme" w:semiHidden="1" w:unhideWhenUsed="1"/>
+    <w:lsdException w:name="Placeholder Text" w:semiHidden="1"/>
+    <w:lsdException w:name="No Spacing" w:uiPriority="1" w:qFormat="1"/>
+    <w:lsdException w:name="Light Shading" w:uiPriority="60"/>
+    <w:lsdException w:name="Light List" w:uiPriority="61"/>
+    <w:lsdException w:name="Light Grid" w:uiPriority="62"/>
+    <w:lsdException w:name="Medium Shading 1" w:uiPriority="63"/>
+    <w:lsdException w:name="Medium Shading 2" w:uiPriority="64"/>
+    <w:lsdException w:name="Medium List 1" w:uiPriority="65"/>
+    <w:lsdException w:name="Medium List 2" w:uiPriority="66"/>
+    <w:lsdException w:name="Medium Grid 1" w:uiPriority="67"/>
+    <w:lsdException w:name="Medium Grid 2" w:uiPriority="68"/>
+    <w:lsdException w:name="Medium Grid 3" w:uiPriority="69"/>
+    <w:lsdException w:name="Dark List" w:uiPriority="70"/>
+    <w:lsdException w:name="Colorful Shading" w:uiPriority="71"/>
+    <w:lsdException w:name="Colorful List" w:uiPriority="72"/>
+    <w:lsdException w:name="Colorful Grid" w:uiPriority="73"/>
+    <w:lsdException w:name="Light Shading Accent 1" w:uiPriority="60"/>
+    <w:lsdException w:name="Light List Accent 1" w:uiPriority="61"/>
+    <w:lsdException w:name="Light Grid Accent 1" w:uiPriority="62"/>
+    <w:lsdException w:name="Medium Shading 1 Accent 1" w:uiPriority="63"/>
+    <w:lsdException w:name="Medium Shading 2 Accent 1" w:uiPriority="64"/>
+    <w:lsdException w:name="Medium List 1 Accent 1" w:uiPriority="65"/>
+    <w:lsdException w:name="Revision" w:semiHidden="1"/>
+    <w:lsdException w:name="List Paragraph" w:uiPriority="34" w:qFormat="1"/>
+    <w:lsdException w:name="Quote" w:uiPriority="29" w:qFormat="1"/>
+    <w:lsdException w:name="Intense Quote" w:uiPriority="30" w:qFormat="1"/>
+    <w:lsdException w:name="Medium List 2 Accent 1" w:uiPriority="66"/>
+    <w:lsdException w:name="Medium Grid 1 Accent 1" w:uiPriority="67"/>
+    <w:lsdException w:name="Medium Grid 2 Accent 1" w:uiPriority="68"/>
+    <w:lsdException w:name="Medium Grid 3 Accent 1" w:uiPriority="69"/>
+    <w:lsdException w:name="Dark List Accent 1" w:uiPriority="70"/>
+    <w:lsdException w:name="Colorful Shading Accent 1" w:uiPriority="71"/>
+    <w:lsdException w:name="Colorful List Accent 1" w:uiPriority="72"/>
+    <w:lsdException w:name="Colorful Grid Accent 1" w:uiPriority="73"/>
+    <w:lsdException w:name="Light Shading Accent 2" w:uiPriority="60"/>
+    <w:lsdException w:name="Light List Accent 2" w:uiPriority="61"/>
+    <w:lsdException w:name="Light Grid Accent 2" w:uiPriority="62"/>
+    <w:lsdException w:name="Medium Shading 1 Accent 2" w:uiPriority="63"/>
+    <w:lsdException w:name="Medium Shading 2 Accent 2" w:uiPriority="64"/>
+    <w:lsdException w:name="Medium List 1 Accent 2" w:uiPriority="65"/>
+    <w:lsdException w:name="Medium List 2 Accent 2" w:uiPriority="66"/>
+    <w:lsdException w:name="Medium Grid 1 Accent 2" w:uiPriority="67"/>
+    <w:lsdException w:name="Medium Grid 2 Accent 2" w:uiPriority="68"/>
+    <w:lsdException w:name="Medium Grid 3 Accent 2" w:uiPriority="69"/>
+    <w:lsdException w:name="Dark List Accent 2" w:uiPriority="70"/>
+    <w:lsdException w:name="Colorful Shading Accent 2" w:uiPriority="71"/>
+    <w:lsdException w:name="Colorful List Accent 2" w:uiPriority="72"/>
+    <w:lsdException w:name="Colorful Grid Accent 2" w:uiPriority="73"/>
+    <w:lsdException w:name="Light Shading Accent 3" w:uiPriority="60"/>
+    <w:lsdException w:name="Light List Accent 3" w:uiPriority="61"/>
+    <w:lsdException w:name="Light Grid Accent 3" w:uiPriority="62"/>
+    <w:lsdException w:name="Medium Shading 1 Accent 3" w:uiPriority="63"/>
+    <w:lsdException w:name="Medium Shading 2 Accent 3" w:uiPriority="64"/>
+    <w:lsdException w:name="Medium List 1 Accent 3" w:uiPriority="65"/>
+    <w:lsdException w:name="Medium List 2 Accent 3" w:uiPriority="66"/>
+    <w:lsdException w:name="Medium Grid 1 Accent 3" w:uiPriority="67"/>
+    <w:lsdException w:name="Medium Grid 2 Accent 3" w:uiPriority="68"/>
+    <w:lsdException w:name="Medium Grid 3 Accent 3" w:uiPriority="69"/>
+    <w:lsdException w:name="Dark List Accent 3" w:uiPriority="70"/>
+    <w:lsdException w:name="Colorful Shading Accent 3" w:uiPriority="71"/>
+    <w:lsdException w:name="Colorful List Accent 3" w:uiPriority="72"/>
+    <w:lsdException w:name="Colorful Grid Accent 3" w:uiPriority="73"/>
+    <w:lsdException w:name="Light Shading Accent 4" w:uiPriority="60"/>
+    <w:lsdException w:name="Light List Accent 4" w:uiPriority="61"/>
+    <w:lsdException w:name="Light Grid Accent 4" w:uiPriority="62"/>
+    <w:lsdException w:name="Medium Shading 1 Accent 4" w:uiPriority="63"/>
+    <w:lsdException w:name="Medium Shading 2 Accent 4" w:uiPriority="64"/>
+    <w:lsdException w:name="Medium List 1 Accent 4" w:uiPriority="65"/>
+    <w:lsdException w:name="Medium List 2 Accent 4" w:uiPriority="66"/>
+    <w:lsdException w:name="Medium Grid 1 Accent 4" w:uiPriority="67"/>
+    <w:lsdException w:name="Medium Grid 2 Accent 4" w:uiPriority="68"/>
+    <w:lsdException w:name="Medium Grid 3 Accent 4" w:uiPriority="69"/>
+    <w:lsdException w:name="Dark List Accent 4" w:uiPriority="70"/>
+    <w:lsdException w:name="Colorful Shading Accent 4" w:uiPriority="71"/>
+    <w:lsdException w:name="Colorful List Accent 4" w:uiPriority="72"/>
+    <w:lsdException w:name="Colorful Grid Accent 4" w:uiPriority="73"/>
+    <w:lsdException w:name="Light Shading Accent 5" w:uiPriority="60"/>
+    <w:lsdException w:name="Light List Accent 5" w:uiPriority="61"/>
+    <w:lsdException w:name="Light Grid Accent 5" w:uiPriority="62"/>
+    <w:lsdException w:name="Medium Shading 1 Accent 5" w:uiPriority="63"/>
+    <w:lsdException w:name="Medium Shading 2 Accent 5" w:uiPriority="64"/>
+    <w:lsdException w:name="Medium List 1 Accent 5" w:uiPriority="65"/>
+    <w:lsdException w:name="Medium List 2 Accent 5" w:uiPriority="66"/>
+    <w:lsdException w:name="Medium Grid 1 Accent 5" w:uiPriority="67"/>
+    <w:lsdException w:name="Medium Grid 2 Accent 5" w:uiPriority="68"/>
+    <w:lsdException w:name="Medium Grid 3 Accent 5" w:uiPriority="69"/>
+    <w:lsdException w:name="Dark List Accent 5" w:uiPriority="70"/>
+    <w:lsdException w:name="Colorful Shading Accent 5" w:uiPriority="71"/>
+    <w:lsdException w:name="Colorful List Accent 5" w:uiPriority="72"/>
+    <w:lsdException w:name="Colorful Grid Accent 5" w:uiPriority="73"/>
+    <w:lsdException w:name="Light Shading Accent 6" w:uiPriority="60"/>
+    <w:lsdException w:name="Light List Accent 6" w:uiPriority="61"/>
+    <w:lsdException w:name="Light Grid Accent 6" w:uiPriority="62"/>
+    <w:lsdException w:name="Medium Shading 1 Accent 6" w:uiPriority="63"/>
+    <w:lsdException w:name="Medium Shading 2 Accent 6" w:uiPriority="64"/>
+    <w:lsdException w:name="Medium List 1 Accent 6" w:uiPriority="65"/>
+    <w:lsdException w:name="Medium List 2 Accent 6" w:uiPriority="66"/>
+    <w:lsdException w:name="Medium Grid 1 Accent 6" w:uiPriority="67"/>
+    <w:lsdException w:name="Medium Grid 2 Accent 6" w:uiPriority="68"/>
+    <w:lsdException w:name="Medium Grid 3 Accent 6" w:uiPriority="69"/>
+    <w:lsdException w:name="Dark List Accent 6" w:uiPriority="70"/>
+    <w:lsdException w:name="Colorful Shading Accent 6" w:uiPriority="71"/>
+    <w:lsdException w:name="Colorful List Accent 6" w:uiPriority="72"/>
+    <w:lsdException w:name="Colorful Grid Accent 6" w:uiPriority="73"/>
+    <w:lsdException w:name="Subtle Emphasis" w:uiPriority="19" w:qFormat="1"/>
+    <w:lsdException w:name="Intense Emphasis" w:uiPriority="21" w:qFormat="1"/>
+    <w:lsdException w:name="Subtle Reference" w:uiPriority="31" w:qFormat="1"/>
+    <w:lsdException w:name="Intense Reference" w:uiPriority="32" w:qFormat="1"/>
+    <w:lsdException w:name="Book Title" w:uiPriority="33" w:qFormat="1"/>
+    <w:lsdException w:name="Bibliography" w:semiHidden="1" w:uiPriority="37" w:unhideWhenUsed="1"/>
+    <w:lsdException w:name="TOC Heading" w:semiHidden="1" w:uiPriority="39" w:unhideWhenUsed="1" w:qFormat="1"/>
+    <w:lsdException w:name="Plain Table 1" w:uiPriority="41"/>
+    <w:lsdException w:name="Plain Table 2" w:uiPriority="42"/>
+    <w:lsdException w:name="Plain Table 3" w:uiPriority="43"/>
+    <w:lsdException w:name="Plain Table 4" w:uiPriority="44"/>
+    <w:lsdException w:name="Plain Table 5" w:uiPriority="45"/>
+    <w:lsdException w:name="Grid Table Light" w:uiPriority="40"/>
+    <w:lsdException w:name="Grid Table 1 Light" w:uiPriority="46"/>
+    <w:lsdException w:name="Grid Table 2" w:uiPriority="47"/>
+    <w:lsdException w:name="Grid Table 3" w:uiPriority="48"/>
+    <w:lsdException w:name="Grid Table 4" w:uiPriority="49"/>
+    <w:lsdException w:name="Grid Table 5 Dark" w:uiPriority="50"/>
+    <w:lsdException w:name="Grid Table 6 Colorful" w:uiPriority="51"/>
+    <w:lsdException w:name="Grid Table 7 Colorful" w:uiPriority="52"/>
+    <w:lsdException w:name="Grid Table 1 Light Accent 1" w:uiPriority="46"/>
+    <w:lsdException w:name="Grid Table 2 Accent 1" w:uiPriority="47"/>
+    <w:lsdException w:name="Grid Table 3 Accent 1" w:uiPriority="48"/>
+    <w:lsdException w:name="Grid Table 4 Accent 1" w:uiPriority="49"/>
+    <w:lsdException w:name="Grid Table 5 Dark Accent 1" w:uiPriority="50"/>
+    <w:lsdException w:name="Grid Table 6 Colorful Accent 1" w:uiPriority="51"/>
+    <w:lsdException w:name="Grid Table 7 Colorful Accent 1" w:uiPriority="52"/>
+    <w:lsdException w:name="Grid Table 1 Light Accent 2" w:uiPriority="46"/>
+    <w:lsdException w:name="Grid Table 2 Accent 2" w:uiPriority="47"/>
+    <w:lsdException w:name="Grid Table 3 Accent 2" w:uiPriority="48"/>
+    <w:lsdException w:name="Grid Table 4 Accent 2" w:uiPriority="49"/>
+    <w:lsdException w:name="Grid Table 5 Dark Accent 2" w:uiPriority="50"/>
+    <w:lsdException w:name="Grid Table 6 Colorful Accent 2" w:uiPriority="51"/>
+    <w:lsdException w:name="Grid Table 7 Colorful Accent 2" w:uiPriority="52"/>
+    <w:lsdException w:name="Grid Table 1 Light Accent 3" w:uiPriority="46"/>
+    <w:lsdException w:name="Grid Table 2 Accent 3" w:uiPriority="47"/>
+    <w:lsdException w:name="Grid Table 3 Accent 3" w:uiPriority="48"/>
+    <w:lsdException w:name="Grid Table 4 Accent 3" w:uiPriority="49"/>
+    <w:lsdException w:name="Grid Table 5 Dark Accent 3" w:uiPriority="50"/>
+    <w:lsdException w:name="Grid Table 6 Colorful Accent 3" w:uiPriority="51"/>
+    <w:lsdException w:name="Grid Table 7 Colorful Accent 3" w:uiPriority="52"/>
+    <w:lsdException w:name="Grid Table 1 Light Accent 4" w:uiPriority="46"/>
+    <w:lsdException w:name="Grid Table 2 Accent 4" w:uiPriority="47"/>
+    <w:lsdException w:name="Grid Table 3 Accent 4" w:uiPriority="48"/>
+    <w:lsdException w:name="Grid Table 4 Accent 4" w:uiPriority="49"/>
+    <w:lsdException w:name="Grid Table 5 Dark Accent 4" w:uiPriority="50"/>
+    <w:lsdException w:name="Grid Table 6 Colorful Accent 4" w:uiPriority="51"/>
+    <w:lsdException w:name="Grid Table 7 Colorful Accent 4" w:uiPriority="52"/>
+    <w:lsdException w:name="Grid Table 1 Light Accent 5" w:uiPriority="46"/>
+    <w:lsdException w:name="Grid Table 2 Accent 5" w:uiPriority="47"/>
+    <w:lsdException w:name="Grid Table 3 Accent 5" w:uiPriority="48"/>
+    <w:lsdException w:name="Grid Table 4 Accent 5" w:uiPriority="49"/>
+    <w:lsdException w:name="Grid Table 5 Dark Accent 5" w:uiPriority="50"/>
+    <w:lsdException w:name="Grid Table 6 Colorful Accent 5" w:uiPriority="51"/>
+    <w:lsdException w:name="Grid Table 7 Colorful Accent 5" w:uiPriority="52"/>
+    <w:lsdException w:name="Grid Table 1 Light Accent 6" w:uiPriority="46"/>
+    <w:lsdException w:name="Grid Table 2 Accent 6" w:uiPriority="47"/>
+    <w:lsdException w:name="Grid Table 3 Accent 6" w:uiPriority="48"/>
+    <w:lsdException w:name="Grid Table 4 Accent 6" w:uiPriority="49"/>
+    <w:lsdException w:name="Grid Table 5 Dark Accent 6" w:uiPriority="50"/>
+    <w:lsdException w:name="Grid Table 6 Colorful Accent 6" w:uiPriority="51"/>
+    <w:lsdException w:name="Grid Table 7 Colorful Accent 6" w:uiPriority="52"/>
+    <w:lsdException w:name="List Table 1 Light" w:uiPriority="46"/>
+    <w:lsdException w:name="List Table 2" w:uiPriority="47"/>
+    <w:lsdException w:name="List Table 3" w:uiPriority="48"/>
+    <w:lsdException w:name="List Table 4" w:uiPriority="49"/>
+    <w:lsdException w:name="List Table 5 Dark" w:uiPriority="50"/>
+    <w:lsdException w:name="List Table 6 Colorful" w:uiPriority="51"/>
+    <w:lsdException w:name="List Table 7 Colorful" w:uiPriority="52"/>
+    <w:lsdException w:name="List Table 1 Light Accent 1" w:uiPriority="46"/>
+    <w:lsdException w:name="List Table 2 Accent 1" w:uiPriority="47"/>
+    <w:lsdException w:name="List Table 3 Accent 1" w:uiPriority="48"/>
+    <w:lsdException w:name="List Table 4 Accent 1" w:uiPriority="49"/>
+    <w:lsdException w:name="List Table 5 Dark Accent 1" w:uiPriority="50"/>
+    <w:lsdException w:name="List Table 6 Colorful Accent 1" w:uiPriority="51"/>
+    <w:lsdException w:name="List Table 7 Colorful Accent 1" w:uiPriority="52"/>
+    <w:lsdException w:name="List Table 1 Light Accent 2" w:uiPriority="46"/>
+    <w:lsdException w:name="List Table 2 Accent 2" w:uiPriority="47"/>
+    <w:lsdException w:name="List Table 3 Accent 2" w:uiPriority="48"/>
+    <w:lsdException w:name="List Table 4 Accent 2" w:uiPriority="49"/>
+    <w:lsdException w:name="List Table 5 Dark Accent 2" w:uiPriority="50"/>
+    <w:lsdException w:name="List Table 6 Colorful Accent 2" w:uiPriority="51"/>
+    <w:lsdException w:name="List Table 7 Colorful Accent 2" w:uiPriority="52"/>
+    <w:lsdException w:name="List Table 1 Light Accent 3" w:uiPriority="46"/>
+    <w:lsdException w:name="List Table 2 Accent 3" w:uiPriority="47"/>
+    <w:lsdException w:name="List Table 3 Accent 3" w:uiPriority="48"/>
+    <w:lsdException w:name="List Table 4 Accent 3" w:uiPriority="49"/>
+    <w:lsdException w:name="List Table 5 Dark Accent 3" w:uiPriority="50"/>
+    <w:lsdException w:name="List Table 6 Colorful Accent 3" w:uiPriority="51"/>
+    <w:lsdException w:name="List Table 7 Colorful Accent 3" w:uiPriority="52"/>
+    <w:lsdException w:name="List Table 1 Light Accent 4" w:uiPriority="46"/>
+    <w:lsdException w:name="List Table 2 Accent 4" w:uiPriority="47"/>
+    <w:lsdException w:name="List Table 3 Accent 4" w:uiPriority="48"/>
+    <w:lsdException w:name="List Table 4 Accent 4" w:uiPriority="49"/>
+    <w:lsdException w:name="List Table 5 Dark Accent 4" w:uiPriority="50"/>
+    <w:lsdException w:name="List Table 6 Colorful Accent 4" w:uiPriority="51"/>
+    <w:lsdException w:name="List Table 7 Colorful Accent 4" w:uiPriority="52"/>
+    <w:lsdException w:name="List Table 1 Light Accent 5" w:uiPriority="46"/>
+    <w:lsdException w:name="List Table 2 Accent 5" w:uiPriority="47"/>
+    <w:lsdException w:name="List Table 3 Accent 5" w:uiPriority="48"/>
+    <w:lsdException w:name="List Table 4 Accent 5" w:uiPriority="49"/>
+    <w:lsdException w:name="List Table 5 Dark Accent 5" w:uiPriority="50"/>
+    <w:lsdException w:name="List Table 6 Colorful Accent 5" w:uiPriority="51"/>
+    <w:lsdException w:name="List Table 7 Colorful Accent 5" w:uiPriority="52"/>
+    <w:lsdException w:name="List Table 1 Light Accent 6" w:uiPriority="46"/>
+    <w:lsdException w:name="List Table 2 Accent 6" w:uiPriority="47"/>
+    <w:lsdException w:name="List Table 3 Accent 6" w:uiPriority="48"/>
+    <w:lsdException w:name="List Table 4 Accent 6" w:uiPriority="49"/>
+    <w:lsdException w:name="List Table 5 Dark Accent 6" w:uiPriority="50"/>
+    <w:lsdException w:name="List Table 6 Colorful Accent 6" w:uiPriority="51"/>
+    <w:lsdException w:name="List Table 7 Colorful Accent 6" w:uiPriority="52"/>
   </w:latentStyles>
   <w:style w:type="paragraph" w:default="1" w:styleId="Normal">
     <w:name w:val="Normal"/>
@@ -2339,7 +3298,6 @@
     <w:uiPriority w:val="99"/>
     <w:semiHidden/>
     <w:unhideWhenUsed/>
-    <w:qFormat/>
     <w:tblPr>
       <w:tblInd w:w="0" w:type="dxa"/>
       <w:tblCellMar>
@@ -2509,288 +3467,46 @@
       <w:ind w:left="220"/>
     </w:pPr>
   </w:style>
-</w:styles>
-</file>
-
-<file path=word/glossary/document.xml><?xml version="1.0" encoding="utf-8"?>
-<w:glossaryDocument xmlns:ve="http://schemas.openxmlformats.org/markup-compatibility/2006" xmlns:o="urn:schemas-microsoft-com:office:office" xmlns:r="http://schemas.openxmlformats.org/officeDocument/2006/relationships" xmlns:m="http://schemas.openxmlformats.org/officeDocument/2006/math" xmlns:v="urn:schemas-microsoft-com:vml" xmlns:wp="http://schemas.openxmlformats.org/drawingml/2006/wordprocessingDrawing" xmlns:w10="urn:schemas-microsoft-com:office:word" xmlns:w="http://schemas.openxmlformats.org/wordprocessingml/2006/main" xmlns:wne="http://schemas.microsoft.com/office/word/2006/wordml">
-  <w:docParts/>
-</w:glossaryDocument>
-</file>
-
-<file path=word/glossary/fontTable.xml><?xml version="1.0" encoding="utf-8"?>
-<w:fonts xmlns:r="http://schemas.openxmlformats.org/officeDocument/2006/relationships" xmlns:w="http://schemas.openxmlformats.org/wordprocessingml/2006/main">
-  <w:font w:name="Calibri">
-    <w:panose1 w:val="020F0502020204030204"/>
-    <w:charset w:val="00"/>
-    <w:family w:val="swiss"/>
-    <w:pitch w:val="variable"/>
-    <w:sig w:usb0="E00002FF" w:usb1="4000ACFF" w:usb2="00000001" w:usb3="00000000" w:csb0="0000019F" w:csb1="00000000"/>
-  </w:font>
-  <w:font w:name="Times New Roman">
-    <w:panose1 w:val="02020603050405020304"/>
-    <w:charset w:val="00"/>
-    <w:family w:val="roman"/>
-    <w:pitch w:val="variable"/>
-    <w:sig w:usb0="E0002AFF" w:usb1="C0007841" w:usb2="00000009" w:usb3="00000000" w:csb0="000001FF" w:csb1="00000000"/>
-  </w:font>
-  <w:font w:name="Cambria">
-    <w:panose1 w:val="02040503050406030204"/>
-    <w:charset w:val="00"/>
-    <w:family w:val="roman"/>
-    <w:pitch w:val="variable"/>
-    <w:sig w:usb0="E00002FF" w:usb1="400004FF" w:usb2="00000000" w:usb3="00000000" w:csb0="0000019F" w:csb1="00000000"/>
-  </w:font>
-  <w:font w:name="Tahoma">
-    <w:panose1 w:val="020B0604030504040204"/>
-    <w:charset w:val="00"/>
-    <w:family w:val="swiss"/>
-    <w:notTrueType/>
-    <w:pitch w:val="variable"/>
-    <w:sig w:usb0="00000003" w:usb1="00000000" w:usb2="00000000" w:usb3="00000000" w:csb0="00000001" w:csb1="00000000"/>
-  </w:font>
-</w:fonts>
-</file>
-
-<file path=word/glossary/settings.xml><?xml version="1.0" encoding="utf-8"?>
-<w:settings xmlns:o="urn:schemas-microsoft-com:office:office" xmlns:r="http://schemas.openxmlformats.org/officeDocument/2006/relationships" xmlns:m="http://schemas.openxmlformats.org/officeDocument/2006/math" xmlns:v="urn:schemas-microsoft-com:vml" xmlns:w10="urn:schemas-microsoft-com:office:word" xmlns:w="http://schemas.openxmlformats.org/wordprocessingml/2006/main" xmlns:sl="http://schemas.openxmlformats.org/schemaLibrary/2006/main">
-  <w:view w:val="normal"/>
-  <w:defaultTabStop w:val="708"/>
-  <w:hyphenationZone w:val="425"/>
-  <w:characterSpacingControl w:val="doNotCompress"/>
-  <w:compat>
-    <w:useFELayout/>
-  </w:compat>
-  <w:rsids>
-    <w:rsidRoot w:val="00946D08"/>
-    <w:rsid w:val="00946D08"/>
-    <w:rsid w:val="00C80046"/>
-    <w:rsid w:val="00C86D35"/>
-  </w:rsids>
-  <m:mathPr>
-    <m:mathFont m:val="Cambria Math"/>
-    <m:brkBin m:val="before"/>
-    <m:brkBinSub m:val="--"/>
-    <m:smallFrac m:val="off"/>
-    <m:dispDef/>
-    <m:lMargin m:val="0"/>
-    <m:rMargin m:val="0"/>
-    <m:defJc m:val="centerGroup"/>
-    <m:wrapIndent m:val="1440"/>
-    <m:intLim m:val="subSup"/>
-    <m:naryLim m:val="undOvr"/>
-  </m:mathPr>
-  <w:themeFontLang w:val="fr-FR"/>
-  <w:clrSchemeMapping w:bg1="light1" w:t1="dark1" w:bg2="light2" w:t2="dark2" w:accent1="accent1" w:accent2="accent2" w:accent3="accent3" w:accent4="accent4" w:accent5="accent5" w:accent6="accent6" w:hyperlink="hyperlink" w:followedHyperlink="followedHyperlink"/>
-  <w:decimalSymbol w:val=","/>
-  <w:listSeparator w:val=";"/>
-</w:settings>
-</file>
-
-<file path=word/glossary/styles.xml><?xml version="1.0" encoding="utf-8"?>
-<w:styles xmlns:r="http://schemas.openxmlformats.org/officeDocument/2006/relationships" xmlns:w="http://schemas.openxmlformats.org/wordprocessingml/2006/main">
-  <w:docDefaults>
-    <w:rPrDefault>
-      <w:rPr>
-        <w:rFonts w:asciiTheme="minorHAnsi" w:eastAsiaTheme="minorEastAsia" w:hAnsiTheme="minorHAnsi" w:cstheme="minorBidi"/>
-        <w:sz w:val="22"/>
-        <w:szCs w:val="22"/>
-        <w:lang w:val="fr-FR" w:eastAsia="fr-FR" w:bidi="ar-SA"/>
-      </w:rPr>
-    </w:rPrDefault>
-    <w:pPrDefault>
-      <w:pPr>
-        <w:spacing w:after="200" w:line="276" w:lineRule="auto"/>
-      </w:pPr>
-    </w:pPrDefault>
-  </w:docDefaults>
-  <w:latentStyles w:defLockedState="0" w:defUIPriority="99" w:defSemiHidden="1" w:defUnhideWhenUsed="1" w:defQFormat="0" w:count="267">
-    <w:lsdException w:name="Normal" w:semiHidden="0" w:uiPriority="0" w:unhideWhenUsed="0" w:qFormat="1"/>
-    <w:lsdException w:name="heading 1" w:semiHidden="0" w:uiPriority="9" w:unhideWhenUsed="0" w:qFormat="1"/>
-    <w:lsdException w:name="heading 2" w:uiPriority="9" w:qFormat="1"/>
-    <w:lsdException w:name="heading 3" w:uiPriority="9" w:qFormat="1"/>
-    <w:lsdException w:name="heading 4" w:uiPriority="9" w:qFormat="1"/>
-    <w:lsdException w:name="heading 5" w:uiPriority="9" w:qFormat="1"/>
-    <w:lsdException w:name="heading 6" w:uiPriority="9" w:qFormat="1"/>
-    <w:lsdException w:name="heading 7" w:uiPriority="9" w:qFormat="1"/>
-    <w:lsdException w:name="heading 8" w:uiPriority="9" w:qFormat="1"/>
-    <w:lsdException w:name="heading 9" w:uiPriority="9" w:qFormat="1"/>
-    <w:lsdException w:name="toc 1" w:uiPriority="39"/>
-    <w:lsdException w:name="toc 2" w:uiPriority="39"/>
-    <w:lsdException w:name="toc 3" w:uiPriority="39"/>
-    <w:lsdException w:name="toc 4" w:uiPriority="39"/>
-    <w:lsdException w:name="toc 5" w:uiPriority="39"/>
-    <w:lsdException w:name="toc 6" w:uiPriority="39"/>
-    <w:lsdException w:name="toc 7" w:uiPriority="39"/>
-    <w:lsdException w:name="toc 8" w:uiPriority="39"/>
-    <w:lsdException w:name="toc 9" w:uiPriority="39"/>
-    <w:lsdException w:name="caption" w:uiPriority="35" w:qFormat="1"/>
-    <w:lsdException w:name="Title" w:semiHidden="0" w:uiPriority="10" w:unhideWhenUsed="0" w:qFormat="1"/>
-    <w:lsdException w:name="Default Paragraph Font" w:uiPriority="1"/>
-    <w:lsdException w:name="Subtitle" w:semiHidden="0" w:uiPriority="11" w:unhideWhenUsed="0" w:qFormat="1"/>
-    <w:lsdException w:name="Strong" w:semiHidden="0" w:uiPriority="22" w:unhideWhenUsed="0" w:qFormat="1"/>
-    <w:lsdException w:name="Emphasis" w:semiHidden="0" w:uiPriority="20" w:unhideWhenUsed="0" w:qFormat="1"/>
-    <w:lsdException w:name="Table Grid" w:semiHidden="0" w:uiPriority="59" w:unhideWhenUsed="0"/>
-    <w:lsdException w:name="Placeholder Text" w:unhideWhenUsed="0"/>
-    <w:lsdException w:name="No Spacing" w:semiHidden="0" w:uiPriority="1" w:unhideWhenUsed="0" w:qFormat="1"/>
-    <w:lsdException w:name="Light Shading" w:semiHidden="0" w:uiPriority="60" w:unhideWhenUsed="0"/>
-    <w:lsdException w:name="Light List" w:semiHidden="0" w:uiPriority="61" w:unhideWhenUsed="0"/>
-    <w:lsdException w:name="Light Grid" w:semiHidden="0" w:uiPriority="62" w:unhideWhenUsed="0"/>
-    <w:lsdException w:name="Medium Shading 1" w:semiHidden="0" w:uiPriority="63" w:unhideWhenUsed="0"/>
-    <w:lsdException w:name="Medium Shading 2" w:semiHidden="0" w:uiPriority="64" w:unhideWhenUsed="0"/>
-    <w:lsdException w:name="Medium List 1" w:semiHidden="0" w:uiPriority="65" w:unhideWhenUsed="0"/>
-    <w:lsdException w:name="Medium List 2" w:semiHidden="0" w:uiPriority="66" w:unhideWhenUsed="0"/>
-    <w:lsdException w:name="Medium Grid 1" w:semiHidden="0" w:uiPriority="67" w:unhideWhenUsed="0"/>
-    <w:lsdException w:name="Medium Grid 2" w:semiHidden="0" w:uiPriority="68" w:unhideWhenUsed="0"/>
-    <w:lsdException w:name="Medium Grid 3" w:semiHidden="0" w:uiPriority="69" w:unhideWhenUsed="0"/>
-    <w:lsdException w:name="Dark List" w:semiHidden="0" w:uiPriority="70" w:unhideWhenUsed="0"/>
-    <w:lsdException w:name="Colorful Shading" w:semiHidden="0" w:uiPriority="71" w:unhideWhenUsed="0"/>
-    <w:lsdException w:name="Colorful List" w:semiHidden="0" w:uiPriority="72" w:unhideWhenUsed="0"/>
-    <w:lsdException w:name="Colorful Grid" w:semiHidden="0" w:uiPriority="73" w:unhideWhenUsed="0"/>
-    <w:lsdException w:name="Light Shading Accent 1" w:semiHidden="0" w:uiPriority="60" w:unhideWhenUsed="0"/>
-    <w:lsdException w:name="Light List Accent 1" w:semiHidden="0" w:uiPriority="61" w:unhideWhenUsed="0"/>
-    <w:lsdException w:name="Light Grid Accent 1" w:semiHidden="0" w:uiPriority="62" w:unhideWhenUsed="0"/>
-    <w:lsdException w:name="Medium Shading 1 Accent 1" w:semiHidden="0" w:uiPriority="63" w:unhideWhenUsed="0"/>
-    <w:lsdException w:name="Medium Shading 2 Accent 1" w:semiHidden="0" w:uiPriority="64" w:unhideWhenUsed="0"/>
-    <w:lsdException w:name="Medium List 1 Accent 1" w:semiHidden="0" w:uiPriority="65" w:unhideWhenUsed="0"/>
-    <w:lsdException w:name="Revision" w:unhideWhenUsed="0"/>
-    <w:lsdException w:name="List Paragraph" w:semiHidden="0" w:uiPriority="34" w:unhideWhenUsed="0" w:qFormat="1"/>
-    <w:lsdException w:name="Quote" w:semiHidden="0" w:uiPriority="29" w:unhideWhenUsed="0" w:qFormat="1"/>
-    <w:lsdException w:name="Intense Quote" w:semiHidden="0" w:uiPriority="30" w:unhideWhenUsed="0" w:qFormat="1"/>
-    <w:lsdException w:name="Medium List 2 Accent 1" w:semiHidden="0" w:uiPriority="66" w:unhideWhenUsed="0"/>
-    <w:lsdException w:name="Medium Grid 1 Accent 1" w:semiHidden="0" w:uiPriority="67" w:unhideWhenUsed="0"/>
-    <w:lsdException w:name="Medium Grid 2 Accent 1" w:semiHidden="0" w:uiPriority="68" w:unhideWhenUsed="0"/>
-    <w:lsdException w:name="Medium Grid 3 Accent 1" w:semiHidden="0" w:uiPriority="69" w:unhideWhenUsed="0"/>
-    <w:lsdException w:name="Dark List Accent 1" w:semiHidden="0" w:uiPriority="70" w:unhideWhenUsed="0"/>
-    <w:lsdException w:name="Colorful Shading Accent 1" w:semiHidden="0" w:uiPriority="71" w:unhideWhenUsed="0"/>
-    <w:lsdException w:name="Colorful List Accent 1" w:semiHidden="0" w:uiPriority="72" w:unhideWhenUsed="0"/>
-    <w:lsdException w:name="Colorful Grid Accent 1" w:semiHidden="0" w:uiPriority="73" w:unhideWhenUsed="0"/>
-    <w:lsdException w:name="Light Shading Accent 2" w:semiHidden="0" w:uiPriority="60" w:unhideWhenUsed="0"/>
-    <w:lsdException w:name="Light List Accent 2" w:semiHidden="0" w:uiPriority="61" w:unhideWhenUsed="0"/>
-    <w:lsdException w:name="Light Grid Accent 2" w:semiHidden="0" w:uiPriority="62" w:unhideWhenUsed="0"/>
-    <w:lsdException w:name="Medium Shading 1 Accent 2" w:semiHidden="0" w:uiPriority="63" w:unhideWhenUsed="0"/>
-    <w:lsdException w:name="Medium Shading 2 Accent 2" w:semiHidden="0" w:uiPriority="64" w:unhideWhenUsed="0"/>
-    <w:lsdException w:name="Medium List 1 Accent 2" w:semiHidden="0" w:uiPriority="65" w:unhideWhenUsed="0"/>
-    <w:lsdException w:name="Medium List 2 Accent 2" w:semiHidden="0" w:uiPriority="66" w:unhideWhenUsed="0"/>
-    <w:lsdException w:name="Medium Grid 1 Accent 2" w:semiHidden="0" w:uiPriority="67" w:unhideWhenUsed="0"/>
-    <w:lsdException w:name="Medium Grid 2 Accent 2" w:semiHidden="0" w:uiPriority="68" w:unhideWhenUsed="0"/>
-    <w:lsdException w:name="Medium Grid 3 Accent 2" w:semiHidden="0" w:uiPriority="69" w:unhideWhenUsed="0"/>
-    <w:lsdException w:name="Dark List Accent 2" w:semiHidden="0" w:uiPriority="70" w:unhideWhenUsed="0"/>
-    <w:lsdException w:name="Colorful Shading Accent 2" w:semiHidden="0" w:uiPriority="71" w:unhideWhenUsed="0"/>
-    <w:lsdException w:name="Colorful List Accent 2" w:semiHidden="0" w:uiPriority="72" w:unhideWhenUsed="0"/>
-    <w:lsdException w:name="Colorful Grid Accent 2" w:semiHidden="0" w:uiPriority="73" w:unhideWhenUsed="0"/>
-    <w:lsdException w:name="Light Shading Accent 3" w:semiHidden="0" w:uiPriority="60" w:unhideWhenUsed="0"/>
-    <w:lsdException w:name="Light List Accent 3" w:semiHidden="0" w:uiPriority="61" w:unhideWhenUsed="0"/>
-    <w:lsdException w:name="Light Grid Accent 3" w:semiHidden="0" w:uiPriority="62" w:unhideWhenUsed="0"/>
-    <w:lsdException w:name="Medium Shading 1 Accent 3" w:semiHidden="0" w:uiPriority="63" w:unhideWhenUsed="0"/>
-    <w:lsdException w:name="Medium Shading 2 Accent 3" w:semiHidden="0" w:uiPriority="64" w:unhideWhenUsed="0"/>
-    <w:lsdException w:name="Medium List 1 Accent 3" w:semiHidden="0" w:uiPriority="65" w:unhideWhenUsed="0"/>
-    <w:lsdException w:name="Medium List 2 Accent 3" w:semiHidden="0" w:uiPriority="66" w:unhideWhenUsed="0"/>
-    <w:lsdException w:name="Medium Grid 1 Accent 3" w:semiHidden="0" w:uiPriority="67" w:unhideWhenUsed="0"/>
-    <w:lsdException w:name="Medium Grid 2 Accent 3" w:semiHidden="0" w:uiPriority="68" w:unhideWhenUsed="0"/>
-    <w:lsdException w:name="Medium Grid 3 Accent 3" w:semiHidden="0" w:uiPriority="69" w:unhideWhenUsed="0"/>
-    <w:lsdException w:name="Dark List Accent 3" w:semiHidden="0" w:uiPriority="70" w:unhideWhenUsed="0"/>
-    <w:lsdException w:name="Colorful Shading Accent 3" w:semiHidden="0" w:uiPriority="71" w:unhideWhenUsed="0"/>
-    <w:lsdException w:name="Colorful List Accent 3" w:semiHidden="0" w:uiPriority="72" w:unhideWhenUsed="0"/>
-    <w:lsdException w:name="Colorful Grid Accent 3" w:semiHidden="0" w:uiPriority="73" w:unhideWhenUsed="0"/>
-    <w:lsdException w:name="Light Shading Accent 4" w:semiHidden="0" w:uiPriority="60" w:unhideWhenUsed="0"/>
-    <w:lsdException w:name="Light List Accent 4" w:semiHidden="0" w:uiPriority="61" w:unhideWhenUsed="0"/>
-    <w:lsdException w:name="Light Grid Accent 4" w:semiHidden="0" w:uiPriority="62" w:unhideWhenUsed="0"/>
-    <w:lsdException w:name="Medium Shading 1 Accent 4" w:semiHidden="0" w:uiPriority="63" w:unhideWhenUsed="0"/>
-    <w:lsdException w:name="Medium Shading 2 Accent 4" w:semiHidden="0" w:uiPriority="64" w:unhideWhenUsed="0"/>
-    <w:lsdException w:name="Medium List 1 Accent 4" w:semiHidden="0" w:uiPriority="65" w:unhideWhenUsed="0"/>
-    <w:lsdException w:name="Medium List 2 Accent 4" w:semiHidden="0" w:uiPriority="66" w:unhideWhenUsed="0"/>
-    <w:lsdException w:name="Medium Grid 1 Accent 4" w:semiHidden="0" w:uiPriority="67" w:unhideWhenUsed="0"/>
-    <w:lsdException w:name="Medium Grid 2 Accent 4" w:semiHidden="0" w:uiPriority="68" w:unhideWhenUsed="0"/>
-    <w:lsdException w:name="Medium Grid 3 Accent 4" w:semiHidden="0" w:uiPriority="69" w:unhideWhenUsed="0"/>
-    <w:lsdException w:name="Dark List Accent 4" w:semiHidden="0" w:uiPriority="70" w:unhideWhenUsed="0"/>
-    <w:lsdException w:name="Colorful Shading Accent 4" w:semiHidden="0" w:uiPriority="71" w:unhideWhenUsed="0"/>
-    <w:lsdException w:name="Colorful List Accent 4" w:semiHidden="0" w:uiPriority="72" w:unhideWhenUsed="0"/>
-    <w:lsdException w:name="Colorful Grid Accent 4" w:semiHidden="0" w:uiPriority="73" w:unhideWhenUsed="0"/>
-    <w:lsdException w:name="Light Shading Accent 5" w:semiHidden="0" w:uiPriority="60" w:unhideWhenUsed="0"/>
-    <w:lsdException w:name="Light List Accent 5" w:semiHidden="0" w:uiPriority="61" w:unhideWhenUsed="0"/>
-    <w:lsdException w:name="Light Grid Accent 5" w:semiHidden="0" w:uiPriority="62" w:unhideWhenUsed="0"/>
-    <w:lsdException w:name="Medium Shading 1 Accent 5" w:semiHidden="0" w:uiPriority="63" w:unhideWhenUsed="0"/>
-    <w:lsdException w:name="Medium Shading 2 Accent 5" w:semiHidden="0" w:uiPriority="64" w:unhideWhenUsed="0"/>
-    <w:lsdException w:name="Medium List 1 Accent 5" w:semiHidden="0" w:uiPriority="65" w:unhideWhenUsed="0"/>
-    <w:lsdException w:name="Medium List 2 Accent 5" w:semiHidden="0" w:uiPriority="66" w:unhideWhenUsed="0"/>
-    <w:lsdException w:name="Medium Grid 1 Accent 5" w:semiHidden="0" w:uiPriority="67" w:unhideWhenUsed="0"/>
-    <w:lsdException w:name="Medium Grid 2 Accent 5" w:semiHidden="0" w:uiPriority="68" w:unhideWhenUsed="0"/>
-    <w:lsdException w:name="Medium Grid 3 Accent 5" w:semiHidden="0" w:uiPriority="69" w:unhideWhenUsed="0"/>
-    <w:lsdException w:name="Dark List Accent 5" w:semiHidden="0" w:uiPriority="70" w:unhideWhenUsed="0"/>
-    <w:lsdException w:name="Colorful Shading Accent 5" w:semiHidden="0" w:uiPriority="71" w:unhideWhenUsed="0"/>
-    <w:lsdException w:name="Colorful List Accent 5" w:semiHidden="0" w:uiPriority="72" w:unhideWhenUsed="0"/>
-    <w:lsdException w:name="Colorful Grid Accent 5" w:semiHidden="0" w:uiPriority="73" w:unhideWhenUsed="0"/>
-    <w:lsdException w:name="Light Shading Accent 6" w:semiHidden="0" w:uiPriority="60" w:unhideWhenUsed="0"/>
-    <w:lsdException w:name="Light List Accent 6" w:semiHidden="0" w:uiPriority="61" w:unhideWhenUsed="0"/>
-    <w:lsdException w:name="Light Grid Accent 6" w:semiHidden="0" w:uiPriority="62" w:unhideWhenUsed="0"/>
-    <w:lsdException w:name="Medium Shading 1 Accent 6" w:semiHidden="0" w:uiPriority="63" w:unhideWhenUsed="0"/>
-    <w:lsdException w:name="Medium Shading 2 Accent 6" w:semiHidden="0" w:uiPriority="64" w:unhideWhenUsed="0"/>
-    <w:lsdException w:name="Medium List 1 Accent 6" w:semiHidden="0" w:uiPriority="65" w:unhideWhenUsed="0"/>
-    <w:lsdException w:name="Medium List 2 Accent 6" w:semiHidden="0" w:uiPriority="66" w:unhideWhenUsed="0"/>
-    <w:lsdException w:name="Medium Grid 1 Accent 6" w:semiHidden="0" w:uiPriority="67" w:unhideWhenUsed="0"/>
-    <w:lsdException w:name="Medium Grid 2 Accent 6" w:semiHidden="0" w:uiPriority="68" w:unhideWhenUsed="0"/>
-    <w:lsdException w:name="Medium Grid 3 Accent 6" w:semiHidden="0" w:uiPriority="69" w:unhideWhenUsed="0"/>
-    <w:lsdException w:name="Dark List Accent 6" w:semiHidden="0" w:uiPriority="70" w:unhideWhenUsed="0"/>
-    <w:lsdException w:name="Colorful Shading Accent 6" w:semiHidden="0" w:uiPriority="71" w:unhideWhenUsed="0"/>
-    <w:lsdException w:name="Colorful List Accent 6" w:semiHidden="0" w:uiPriority="72" w:unhideWhenUsed="0"/>
-    <w:lsdException w:name="Colorful Grid Accent 6" w:semiHidden="0" w:uiPriority="73" w:unhideWhenUsed="0"/>
-    <w:lsdException w:name="Subtle Emphasis" w:semiHidden="0" w:uiPriority="19" w:unhideWhenUsed="0" w:qFormat="1"/>
-    <w:lsdException w:name="Intense Emphasis" w:semiHidden="0" w:uiPriority="21" w:unhideWhenUsed="0" w:qFormat="1"/>
-    <w:lsdException w:name="Subtle Reference" w:semiHidden="0" w:uiPriority="31" w:unhideWhenUsed="0" w:qFormat="1"/>
-    <w:lsdException w:name="Intense Reference" w:semiHidden="0" w:uiPriority="32" w:unhideWhenUsed="0" w:qFormat="1"/>
-    <w:lsdException w:name="Book Title" w:semiHidden="0" w:uiPriority="33" w:unhideWhenUsed="0" w:qFormat="1"/>
-    <w:lsdException w:name="Bibliography" w:uiPriority="37"/>
-    <w:lsdException w:name="TOC Heading" w:uiPriority="39" w:qFormat="1"/>
-  </w:latentStyles>
-  <w:style w:type="paragraph" w:default="1" w:styleId="Normal">
-    <w:name w:val="Normal"/>
-    <w:qFormat/>
-    <w:rsid w:val="00C80046"/>
-  </w:style>
-  <w:style w:type="character" w:default="1" w:styleId="Policepardfaut">
-    <w:name w:val="Default Paragraph Font"/>
-    <w:uiPriority w:val="1"/>
-    <w:semiHidden/>
-    <w:unhideWhenUsed/>
-  </w:style>
-  <w:style w:type="table" w:default="1" w:styleId="TableauNormal">
-    <w:name w:val="Normal Table"/>
-    <w:uiPriority w:val="99"/>
-    <w:semiHidden/>
-    <w:unhideWhenUsed/>
-    <w:qFormat/>
+  <w:style w:type="table" w:customStyle="1" w:styleId="Grilledutableau1">
+    <w:name w:val="Grille du tableau1"/>
+    <w:basedOn w:val="TableauNormal"/>
+    <w:next w:val="Grilledutableau"/>
+    <w:uiPriority w:val="39"/>
+    <w:rsid w:val="001F1B0A"/>
+    <w:pPr>
+      <w:spacing w:after="0" w:line="240" w:lineRule="auto"/>
+    </w:pPr>
     <w:tblPr>
-      <w:tblInd w:w="0" w:type="dxa"/>
-      <w:tblCellMar>
-        <w:top w:w="0" w:type="dxa"/>
-        <w:left w:w="108" w:type="dxa"/>
-        <w:bottom w:w="0" w:type="dxa"/>
-        <w:right w:w="108" w:type="dxa"/>
-      </w:tblCellMar>
+      <w:tblBorders>
+        <w:top w:val="single" w:sz="4" w:space="0" w:color="auto"/>
+        <w:left w:val="single" w:sz="4" w:space="0" w:color="auto"/>
+        <w:bottom w:val="single" w:sz="4" w:space="0" w:color="auto"/>
+        <w:right w:val="single" w:sz="4" w:space="0" w:color="auto"/>
+        <w:insideH w:val="single" w:sz="4" w:space="0" w:color="auto"/>
+        <w:insideV w:val="single" w:sz="4" w:space="0" w:color="auto"/>
+      </w:tblBorders>
     </w:tblPr>
   </w:style>
-  <w:style w:type="numbering" w:default="1" w:styleId="Aucuneliste">
-    <w:name w:val="No List"/>
-    <w:uiPriority w:val="99"/>
-    <w:semiHidden/>
-    <w:unhideWhenUsed/>
-  </w:style>
-  <w:style w:type="paragraph" w:customStyle="1" w:styleId="28E89399D90D491E9111363EC968A2AD">
-    <w:name w:val="28E89399D90D491E9111363EC968A2AD"/>
-    <w:rsid w:val="00946D08"/>
-  </w:style>
-  <w:style w:type="paragraph" w:customStyle="1" w:styleId="F8DFB5BB24334292A971B7B3F891C612">
-    <w:name w:val="F8DFB5BB24334292A971B7B3F891C612"/>
-    <w:rsid w:val="00946D08"/>
+  <w:style w:type="table" w:styleId="Grilledutableau">
+    <w:name w:val="Table Grid"/>
+    <w:basedOn w:val="TableauNormal"/>
+    <w:uiPriority w:val="59"/>
+    <w:rsid w:val="001F1B0A"/>
+    <w:pPr>
+      <w:spacing w:after="0" w:line="240" w:lineRule="auto"/>
+    </w:pPr>
+    <w:tblPr>
+      <w:tblBorders>
+        <w:top w:val="single" w:sz="4" w:space="0" w:color="auto"/>
+        <w:left w:val="single" w:sz="4" w:space="0" w:color="auto"/>
+        <w:bottom w:val="single" w:sz="4" w:space="0" w:color="auto"/>
+        <w:right w:val="single" w:sz="4" w:space="0" w:color="auto"/>
+        <w:insideH w:val="single" w:sz="4" w:space="0" w:color="auto"/>
+        <w:insideV w:val="single" w:sz="4" w:space="0" w:color="auto"/>
+      </w:tblBorders>
+    </w:tblPr>
   </w:style>
 </w:styles>
-</file>
-
-<file path=word/glossary/webSettings.xml><?xml version="1.0" encoding="utf-8"?>
-<w:webSettings xmlns:r="http://schemas.openxmlformats.org/officeDocument/2006/relationships" xmlns:w="http://schemas.openxmlformats.org/wordprocessingml/2006/main">
-  <w:optimizeForBrowser/>
-</w:webSettings>
 </file>
 
 <file path=word/theme/theme1.xml><?xml version="1.0" encoding="utf-8"?>
@@ -3081,7 +3797,7 @@
 </file>
 
 <file path=customXml/itemProps1.xml><?xml version="1.0" encoding="utf-8"?>
-<ds:datastoreItem xmlns:ds="http://schemas.openxmlformats.org/officeDocument/2006/customXml" ds:itemID="{FFC0A8C6-F804-45A5-BC25-BBC53270F1D9}">
+<ds:datastoreItem xmlns:ds="http://schemas.openxmlformats.org/officeDocument/2006/customXml" ds:itemID="{78C97E00-8DED-4A1C-8558-3220851E53F0}">
   <ds:schemaRefs>
     <ds:schemaRef ds:uri="http://schemas.openxmlformats.org/officeDocument/2006/bibliography"/>
   </ds:schemaRefs>

</xml_diff>

<commit_message>
ajout de l'explication de l'activation/désactivation des fonctionnalité dans le rapport
</commit_message>
<xml_diff>
--- a/Rapport/Rapport.docx
+++ b/Rapport/Rapport.docx
@@ -50,7 +50,7 @@
           <w:r>
             <w:fldChar w:fldCharType="separate"/>
           </w:r>
-          <w:hyperlink w:anchor="_Toc434252266" w:history="1">
+          <w:hyperlink w:anchor="_Toc434414334" w:history="1">
             <w:r>
               <w:rPr>
                 <w:rStyle w:val="Lienhypertexte"/>
@@ -71,7 +71,7 @@
                 <w:rStyle w:val="Lienhypertexte"/>
                 <w:noProof/>
               </w:rPr>
-              <w:t>Livrables de capture et analyse des besoins:</w:t>
+              <w:t>Livrables de capture et analyse des besoins</w:t>
             </w:r>
             <w:r>
               <w:rPr>
@@ -92,7 +92,7 @@
                 <w:noProof/>
                 <w:webHidden/>
               </w:rPr>
-              <w:instrText xml:space="preserve"> PAGEREF _Toc434252266 \h </w:instrText>
+              <w:instrText xml:space="preserve"> PAGEREF _Toc434414334 \h </w:instrText>
             </w:r>
             <w:r>
               <w:rPr>
@@ -131,10 +131,12 @@
               <w:tab w:val="right" w:leader="dot" w:pos="9062"/>
             </w:tabs>
             <w:rPr>
+              <w:rFonts w:eastAsiaTheme="minorEastAsia"/>
               <w:noProof/>
+              <w:lang w:eastAsia="fr-FR"/>
             </w:rPr>
           </w:pPr>
-          <w:hyperlink w:anchor="_Toc434252267" w:history="1">
+          <w:hyperlink w:anchor="_Toc434414335" w:history="1">
             <w:r>
               <w:rPr>
                 <w:rStyle w:val="Lienhypertexte"/>
@@ -144,16 +146,18 @@
             </w:r>
             <w:r>
               <w:rPr>
-                <w:noProof/>
-              </w:rPr>
-              <w:tab/>
-            </w:r>
-            <w:r>
-              <w:rPr>
-                <w:rStyle w:val="Lienhypertexte"/>
-                <w:noProof/>
-              </w:rPr>
-              <w:t>Planning prévisionnel du projet:</w:t>
+                <w:rFonts w:eastAsiaTheme="minorEastAsia"/>
+                <w:noProof/>
+                <w:lang w:eastAsia="fr-FR"/>
+              </w:rPr>
+              <w:tab/>
+            </w:r>
+            <w:r>
+              <w:rPr>
+                <w:rStyle w:val="Lienhypertexte"/>
+                <w:noProof/>
+              </w:rPr>
+              <w:t>Planning prévisionnel du projet</w:t>
             </w:r>
             <w:r>
               <w:rPr>
@@ -174,7 +178,7 @@
                 <w:noProof/>
                 <w:webHidden/>
               </w:rPr>
-              <w:instrText xml:space="preserve"> PAGEREF _Toc434252267 \h </w:instrText>
+              <w:instrText xml:space="preserve"> PAGEREF _Toc434414335 \h </w:instrText>
             </w:r>
             <w:r>
               <w:rPr>
@@ -213,10 +217,12 @@
               <w:tab w:val="right" w:leader="dot" w:pos="9062"/>
             </w:tabs>
             <w:rPr>
+              <w:rFonts w:eastAsiaTheme="minorEastAsia"/>
               <w:noProof/>
+              <w:lang w:eastAsia="fr-FR"/>
             </w:rPr>
           </w:pPr>
-          <w:hyperlink w:anchor="_Toc434252268" w:history="1">
+          <w:hyperlink w:anchor="_Toc434414336" w:history="1">
             <w:r>
               <w:rPr>
                 <w:rStyle w:val="Lienhypertexte"/>
@@ -226,16 +232,18 @@
             </w:r>
             <w:r>
               <w:rPr>
-                <w:noProof/>
-              </w:rPr>
-              <w:tab/>
-            </w:r>
-            <w:r>
-              <w:rPr>
-                <w:rStyle w:val="Lienhypertexte"/>
-                <w:noProof/>
-              </w:rPr>
-              <w:t>Modèle du domaine:</w:t>
+                <w:rFonts w:eastAsiaTheme="minorEastAsia"/>
+                <w:noProof/>
+                <w:lang w:eastAsia="fr-FR"/>
+              </w:rPr>
+              <w:tab/>
+            </w:r>
+            <w:r>
+              <w:rPr>
+                <w:rStyle w:val="Lienhypertexte"/>
+                <w:noProof/>
+              </w:rPr>
+              <w:t>Modèle du domaine</w:t>
             </w:r>
             <w:r>
               <w:rPr>
@@ -256,7 +264,7 @@
                 <w:noProof/>
                 <w:webHidden/>
               </w:rPr>
-              <w:instrText xml:space="preserve"> PAGEREF _Toc434252268 \h </w:instrText>
+              <w:instrText xml:space="preserve"> PAGEREF _Toc434414336 \h </w:instrText>
             </w:r>
             <w:r>
               <w:rPr>
@@ -276,7 +284,7 @@
                 <w:noProof/>
                 <w:webHidden/>
               </w:rPr>
-              <w:t>2</w:t>
+              <w:t>3</w:t>
             </w:r>
             <w:r>
               <w:rPr>
@@ -295,10 +303,12 @@
               <w:tab w:val="right" w:leader="dot" w:pos="9062"/>
             </w:tabs>
             <w:rPr>
+              <w:rFonts w:eastAsiaTheme="minorEastAsia"/>
               <w:noProof/>
+              <w:lang w:eastAsia="fr-FR"/>
             </w:rPr>
           </w:pPr>
-          <w:hyperlink w:anchor="_Toc434252269" w:history="1">
+          <w:hyperlink w:anchor="_Toc434414337" w:history="1">
             <w:r>
               <w:rPr>
                 <w:rStyle w:val="Lienhypertexte"/>
@@ -308,16 +318,18 @@
             </w:r>
             <w:r>
               <w:rPr>
-                <w:noProof/>
-              </w:rPr>
-              <w:tab/>
-            </w:r>
-            <w:r>
-              <w:rPr>
-                <w:rStyle w:val="Lienhypertexte"/>
-                <w:noProof/>
-              </w:rPr>
-              <w:t>Glossaire:</w:t>
+                <w:rFonts w:eastAsiaTheme="minorEastAsia"/>
+                <w:noProof/>
+                <w:lang w:eastAsia="fr-FR"/>
+              </w:rPr>
+              <w:tab/>
+            </w:r>
+            <w:r>
+              <w:rPr>
+                <w:rStyle w:val="Lienhypertexte"/>
+                <w:noProof/>
+              </w:rPr>
+              <w:t>Glossaire</w:t>
             </w:r>
             <w:r>
               <w:rPr>
@@ -338,7 +350,7 @@
                 <w:noProof/>
                 <w:webHidden/>
               </w:rPr>
-              <w:instrText xml:space="preserve"> PAGEREF _Toc434252269 \h </w:instrText>
+              <w:instrText xml:space="preserve"> PAGEREF _Toc434414337 \h </w:instrText>
             </w:r>
             <w:r>
               <w:rPr>
@@ -358,7 +370,7 @@
                 <w:noProof/>
                 <w:webHidden/>
               </w:rPr>
-              <w:t>2</w:t>
+              <w:t>4</w:t>
             </w:r>
             <w:r>
               <w:rPr>
@@ -377,10 +389,12 @@
               <w:tab w:val="right" w:leader="dot" w:pos="9062"/>
             </w:tabs>
             <w:rPr>
+              <w:rFonts w:eastAsiaTheme="minorEastAsia"/>
               <w:noProof/>
+              <w:lang w:eastAsia="fr-FR"/>
             </w:rPr>
           </w:pPr>
-          <w:hyperlink w:anchor="_Toc434252270" w:history="1">
+          <w:hyperlink w:anchor="_Toc434414338" w:history="1">
             <w:r>
               <w:rPr>
                 <w:rStyle w:val="Lienhypertexte"/>
@@ -390,16 +404,18 @@
             </w:r>
             <w:r>
               <w:rPr>
-                <w:noProof/>
-              </w:rPr>
-              <w:tab/>
-            </w:r>
-            <w:r>
-              <w:rPr>
-                <w:rStyle w:val="Lienhypertexte"/>
-                <w:noProof/>
-              </w:rPr>
-              <w:t>Diagramme de cas d'utilisation:</w:t>
+                <w:rFonts w:eastAsiaTheme="minorEastAsia"/>
+                <w:noProof/>
+                <w:lang w:eastAsia="fr-FR"/>
+              </w:rPr>
+              <w:tab/>
+            </w:r>
+            <w:r>
+              <w:rPr>
+                <w:rStyle w:val="Lienhypertexte"/>
+                <w:noProof/>
+              </w:rPr>
+              <w:t>Diagramme de cas d'utilisation</w:t>
             </w:r>
             <w:r>
               <w:rPr>
@@ -420,7 +436,7 @@
                 <w:noProof/>
                 <w:webHidden/>
               </w:rPr>
-              <w:instrText xml:space="preserve"> PAGEREF _Toc434252270 \h </w:instrText>
+              <w:instrText xml:space="preserve"> PAGEREF _Toc434414338 \h </w:instrText>
             </w:r>
             <w:r>
               <w:rPr>
@@ -440,7 +456,7 @@
                 <w:noProof/>
                 <w:webHidden/>
               </w:rPr>
-              <w:t>2</w:t>
+              <w:t>4</w:t>
             </w:r>
             <w:r>
               <w:rPr>
@@ -459,10 +475,12 @@
               <w:tab w:val="right" w:leader="dot" w:pos="9062"/>
             </w:tabs>
             <w:rPr>
+              <w:rFonts w:eastAsiaTheme="minorEastAsia"/>
               <w:noProof/>
+              <w:lang w:eastAsia="fr-FR"/>
             </w:rPr>
           </w:pPr>
-          <w:hyperlink w:anchor="_Toc434252271" w:history="1">
+          <w:hyperlink w:anchor="_Toc434414339" w:history="1">
             <w:r>
               <w:rPr>
                 <w:rStyle w:val="Lienhypertexte"/>
@@ -472,16 +490,18 @@
             </w:r>
             <w:r>
               <w:rPr>
-                <w:noProof/>
-              </w:rPr>
-              <w:tab/>
-            </w:r>
-            <w:r>
-              <w:rPr>
-                <w:rStyle w:val="Lienhypertexte"/>
-                <w:noProof/>
-              </w:rPr>
-              <w:t>Description textuelle structurée des cas d'utilisation:</w:t>
+                <w:rFonts w:eastAsiaTheme="minorEastAsia"/>
+                <w:noProof/>
+                <w:lang w:eastAsia="fr-FR"/>
+              </w:rPr>
+              <w:tab/>
+            </w:r>
+            <w:r>
+              <w:rPr>
+                <w:rStyle w:val="Lienhypertexte"/>
+                <w:noProof/>
+              </w:rPr>
+              <w:t>Description textuelle structurée des cas d'utilisation</w:t>
             </w:r>
             <w:r>
               <w:rPr>
@@ -502,7 +522,7 @@
                 <w:noProof/>
                 <w:webHidden/>
               </w:rPr>
-              <w:instrText xml:space="preserve"> PAGEREF _Toc434252271 \h </w:instrText>
+              <w:instrText xml:space="preserve"> PAGEREF _Toc434414339 \h </w:instrText>
             </w:r>
             <w:r>
               <w:rPr>
@@ -522,7 +542,7 @@
                 <w:noProof/>
                 <w:webHidden/>
               </w:rPr>
-              <w:t>3</w:t>
+              <w:t>4</w:t>
             </w:r>
             <w:r>
               <w:rPr>
@@ -546,7 +566,7 @@
               <w:lang w:eastAsia="fr-FR"/>
             </w:rPr>
           </w:pPr>
-          <w:hyperlink w:anchor="_Toc434252272" w:history="1">
+          <w:hyperlink w:anchor="_Toc434414340" w:history="1">
             <w:r>
               <w:rPr>
                 <w:rStyle w:val="Lienhypertexte"/>
@@ -588,7 +608,7 @@
                 <w:noProof/>
                 <w:webHidden/>
               </w:rPr>
-              <w:instrText xml:space="preserve"> PAGEREF _Toc434252272 \h </w:instrText>
+              <w:instrText xml:space="preserve"> PAGEREF _Toc434414340 \h </w:instrText>
             </w:r>
             <w:r>
               <w:rPr>
@@ -608,7 +628,7 @@
                 <w:noProof/>
                 <w:webHidden/>
               </w:rPr>
-              <w:t>3</w:t>
+              <w:t>4</w:t>
             </w:r>
             <w:r>
               <w:rPr>
@@ -627,10 +647,12 @@
               <w:tab w:val="right" w:leader="dot" w:pos="9062"/>
             </w:tabs>
             <w:rPr>
+              <w:rFonts w:eastAsiaTheme="minorEastAsia"/>
               <w:noProof/>
+              <w:lang w:eastAsia="fr-FR"/>
             </w:rPr>
           </w:pPr>
-          <w:hyperlink w:anchor="_Toc434252273" w:history="1">
+          <w:hyperlink w:anchor="_Toc434414341" w:history="1">
             <w:r>
               <w:rPr>
                 <w:rStyle w:val="Lienhypertexte"/>
@@ -640,16 +662,18 @@
             </w:r>
             <w:r>
               <w:rPr>
-                <w:noProof/>
-              </w:rPr>
-              <w:tab/>
-            </w:r>
-            <w:r>
-              <w:rPr>
-                <w:rStyle w:val="Lienhypertexte"/>
-                <w:noProof/>
-              </w:rPr>
-              <w:t>Liste des événements utilisateur et diagramme Etats-transitions:</w:t>
+                <w:rFonts w:eastAsiaTheme="minorEastAsia"/>
+                <w:noProof/>
+                <w:lang w:eastAsia="fr-FR"/>
+              </w:rPr>
+              <w:tab/>
+            </w:r>
+            <w:r>
+              <w:rPr>
+                <w:rStyle w:val="Lienhypertexte"/>
+                <w:noProof/>
+              </w:rPr>
+              <w:t>Liste des événements utilisateur et diagramme Etats-transitions</w:t>
             </w:r>
             <w:r>
               <w:rPr>
@@ -670,7 +694,7 @@
                 <w:noProof/>
                 <w:webHidden/>
               </w:rPr>
-              <w:instrText xml:space="preserve"> PAGEREF _Toc434252273 \h </w:instrText>
+              <w:instrText xml:space="preserve"> PAGEREF _Toc434414341 \h </w:instrText>
             </w:r>
             <w:r>
               <w:rPr>
@@ -690,7 +714,7 @@
                 <w:noProof/>
                 <w:webHidden/>
               </w:rPr>
-              <w:t>3</w:t>
+              <w:t>4</w:t>
             </w:r>
             <w:r>
               <w:rPr>
@@ -709,10 +733,12 @@
               <w:tab w:val="right" w:leader="dot" w:pos="9062"/>
             </w:tabs>
             <w:rPr>
+              <w:rFonts w:eastAsiaTheme="minorEastAsia"/>
               <w:noProof/>
+              <w:lang w:eastAsia="fr-FR"/>
             </w:rPr>
           </w:pPr>
-          <w:hyperlink w:anchor="_Toc434252274" w:history="1">
+          <w:hyperlink w:anchor="_Toc434414342" w:history="1">
             <w:r>
               <w:rPr>
                 <w:rStyle w:val="Lienhypertexte"/>
@@ -722,16 +748,18 @@
             </w:r>
             <w:r>
               <w:rPr>
-                <w:noProof/>
-              </w:rPr>
-              <w:tab/>
-            </w:r>
-            <w:r>
-              <w:rPr>
-                <w:rStyle w:val="Lienhypertexte"/>
-                <w:noProof/>
-              </w:rPr>
-              <w:t>Diagrammes de packages et de classe:</w:t>
+                <w:rFonts w:eastAsiaTheme="minorEastAsia"/>
+                <w:noProof/>
+                <w:lang w:eastAsia="fr-FR"/>
+              </w:rPr>
+              <w:tab/>
+            </w:r>
+            <w:r>
+              <w:rPr>
+                <w:rStyle w:val="Lienhypertexte"/>
+                <w:noProof/>
+              </w:rPr>
+              <w:t>Diagrammes de packages et de classe</w:t>
             </w:r>
             <w:r>
               <w:rPr>
@@ -752,7 +780,7 @@
                 <w:noProof/>
                 <w:webHidden/>
               </w:rPr>
-              <w:instrText xml:space="preserve"> PAGEREF _Toc434252274 \h </w:instrText>
+              <w:instrText xml:space="preserve"> PAGEREF _Toc434414342 \h </w:instrText>
             </w:r>
             <w:r>
               <w:rPr>
@@ -772,7 +800,77 @@
                 <w:noProof/>
                 <w:webHidden/>
               </w:rPr>
-              <w:t>3</w:t>
+              <w:t>5</w:t>
+            </w:r>
+            <w:r>
+              <w:rPr>
+                <w:noProof/>
+                <w:webHidden/>
+              </w:rPr>
+              <w:fldChar w:fldCharType="end"/>
+            </w:r>
+          </w:hyperlink>
+        </w:p>
+        <w:p>
+          <w:pPr>
+            <w:pStyle w:val="TM2"/>
+            <w:tabs>
+              <w:tab w:val="right" w:leader="dot" w:pos="9062"/>
+            </w:tabs>
+            <w:rPr>
+              <w:rFonts w:eastAsiaTheme="minorEastAsia"/>
+              <w:noProof/>
+              <w:lang w:eastAsia="fr-FR"/>
+            </w:rPr>
+          </w:pPr>
+          <w:hyperlink w:anchor="_Toc434414343" w:history="1">
+            <w:r>
+              <w:rPr>
+                <w:rStyle w:val="Lienhypertexte"/>
+                <w:noProof/>
+              </w:rPr>
+              <w:t>2.3 Diagrammes de packages et de classes retro-générés à partir du code</w:t>
+            </w:r>
+            <w:r>
+              <w:rPr>
+                <w:noProof/>
+                <w:webHidden/>
+              </w:rPr>
+              <w:tab/>
+            </w:r>
+            <w:r>
+              <w:rPr>
+                <w:noProof/>
+                <w:webHidden/>
+              </w:rPr>
+              <w:fldChar w:fldCharType="begin"/>
+            </w:r>
+            <w:r>
+              <w:rPr>
+                <w:noProof/>
+                <w:webHidden/>
+              </w:rPr>
+              <w:instrText xml:space="preserve"> PAGEREF _Toc434414343 \h </w:instrText>
+            </w:r>
+            <w:r>
+              <w:rPr>
+                <w:noProof/>
+                <w:webHidden/>
+              </w:rPr>
+            </w:r>
+            <w:r>
+              <w:rPr>
+                <w:noProof/>
+                <w:webHidden/>
+              </w:rPr>
+              <w:fldChar w:fldCharType="separate"/>
+            </w:r>
+            <w:r>
+              <w:rPr>
+                <w:noProof/>
+                <w:webHidden/>
+              </w:rPr>
+              <w:t>5</w:t>
             </w:r>
             <w:r>
               <w:rPr>
@@ -791,29 +889,33 @@
               <w:tab w:val="right" w:leader="dot" w:pos="9062"/>
             </w:tabs>
             <w:rPr>
+              <w:rFonts w:eastAsiaTheme="minorEastAsia"/>
               <w:noProof/>
+              <w:lang w:eastAsia="fr-FR"/>
             </w:rPr>
           </w:pPr>
-          <w:hyperlink w:anchor="_Toc434252275" w:history="1">
-            <w:r>
-              <w:rPr>
-                <w:rStyle w:val="Lienhypertexte"/>
-                <w:noProof/>
-              </w:rPr>
-              <w:t>2.3</w:t>
-            </w:r>
-            <w:r>
-              <w:rPr>
-                <w:noProof/>
-              </w:rPr>
-              <w:tab/>
-            </w:r>
-            <w:r>
-              <w:rPr>
-                <w:rStyle w:val="Lienhypertexte"/>
-                <w:noProof/>
-              </w:rPr>
-              <w:t>Documents expliquant les choix architecturaux et design patterns utilisés:</w:t>
+          <w:hyperlink w:anchor="_Toc434414344" w:history="1">
+            <w:r>
+              <w:rPr>
+                <w:rStyle w:val="Lienhypertexte"/>
+                <w:noProof/>
+              </w:rPr>
+              <w:t>2.4</w:t>
+            </w:r>
+            <w:r>
+              <w:rPr>
+                <w:rFonts w:eastAsiaTheme="minorEastAsia"/>
+                <w:noProof/>
+                <w:lang w:eastAsia="fr-FR"/>
+              </w:rPr>
+              <w:tab/>
+            </w:r>
+            <w:r>
+              <w:rPr>
+                <w:rStyle w:val="Lienhypertexte"/>
+                <w:noProof/>
+              </w:rPr>
+              <w:t>Choix architecturaux et design patterns utilisés</w:t>
             </w:r>
             <w:r>
               <w:rPr>
@@ -834,7 +936,7 @@
                 <w:noProof/>
                 <w:webHidden/>
               </w:rPr>
-              <w:instrText xml:space="preserve"> PAGEREF _Toc434252275 \h </w:instrText>
+              <w:instrText xml:space="preserve"> PAGEREF _Toc434414344 \h </w:instrText>
             </w:r>
             <w:r>
               <w:rPr>
@@ -854,7 +956,7 @@
                 <w:noProof/>
                 <w:webHidden/>
               </w:rPr>
-              <w:t>3</w:t>
+              <w:t>5</w:t>
             </w:r>
             <w:r>
               <w:rPr>
@@ -873,29 +975,33 @@
               <w:tab w:val="right" w:leader="dot" w:pos="9062"/>
             </w:tabs>
             <w:rPr>
+              <w:rFonts w:eastAsiaTheme="minorEastAsia"/>
               <w:noProof/>
+              <w:lang w:eastAsia="fr-FR"/>
             </w:rPr>
           </w:pPr>
-          <w:hyperlink w:anchor="_Toc434252276" w:history="1">
-            <w:r>
-              <w:rPr>
-                <w:rStyle w:val="Lienhypertexte"/>
-                <w:noProof/>
-              </w:rPr>
-              <w:t>2.4</w:t>
-            </w:r>
-            <w:r>
-              <w:rPr>
-                <w:noProof/>
-              </w:rPr>
-              <w:tab/>
-            </w:r>
-            <w:r>
-              <w:rPr>
-                <w:rStyle w:val="Lienhypertexte"/>
-                <w:noProof/>
-              </w:rPr>
-              <w:t>Diagramme de séquence du calcul de la tournée à partir d'une demande de livraison:</w:t>
+          <w:hyperlink w:anchor="_Toc434414345" w:history="1">
+            <w:r>
+              <w:rPr>
+                <w:rStyle w:val="Lienhypertexte"/>
+                <w:noProof/>
+              </w:rPr>
+              <w:t>2.5</w:t>
+            </w:r>
+            <w:r>
+              <w:rPr>
+                <w:rFonts w:eastAsiaTheme="minorEastAsia"/>
+                <w:noProof/>
+                <w:lang w:eastAsia="fr-FR"/>
+              </w:rPr>
+              <w:tab/>
+            </w:r>
+            <w:r>
+              <w:rPr>
+                <w:rStyle w:val="Lienhypertexte"/>
+                <w:noProof/>
+              </w:rPr>
+              <w:t>Diagramme de séquence du calcul de la tournée à partir d'une demande de livraison</w:t>
             </w:r>
             <w:r>
               <w:rPr>
@@ -916,7 +1022,7 @@
                 <w:noProof/>
                 <w:webHidden/>
               </w:rPr>
-              <w:instrText xml:space="preserve"> PAGEREF _Toc434252276 \h </w:instrText>
+              <w:instrText xml:space="preserve"> PAGEREF _Toc434414345 \h </w:instrText>
             </w:r>
             <w:r>
               <w:rPr>
@@ -936,7 +1042,7 @@
                 <w:noProof/>
                 <w:webHidden/>
               </w:rPr>
-              <w:t>3</w:t>
+              <w:t>6</w:t>
             </w:r>
             <w:r>
               <w:rPr>
@@ -960,7 +1066,7 @@
               <w:lang w:eastAsia="fr-FR"/>
             </w:rPr>
           </w:pPr>
-          <w:hyperlink w:anchor="_Toc434252277" w:history="1">
+          <w:hyperlink w:anchor="_Toc434414346" w:history="1">
             <w:r>
               <w:rPr>
                 <w:rStyle w:val="Lienhypertexte"/>
@@ -981,7 +1087,7 @@
                 <w:rStyle w:val="Lienhypertexte"/>
                 <w:noProof/>
               </w:rPr>
-              <w:t>Implémentation et tests:</w:t>
+              <w:t>Implémentation et tests</w:t>
             </w:r>
             <w:r>
               <w:rPr>
@@ -1002,7 +1108,7 @@
                 <w:noProof/>
                 <w:webHidden/>
               </w:rPr>
-              <w:instrText xml:space="preserve"> PAGEREF _Toc434252277 \h </w:instrText>
+              <w:instrText xml:space="preserve"> PAGEREF _Toc434414346 \h </w:instrText>
             </w:r>
             <w:r>
               <w:rPr>
@@ -1022,7 +1128,7 @@
                 <w:noProof/>
                 <w:webHidden/>
               </w:rPr>
-              <w:t>3</w:t>
+              <w:t>6</w:t>
             </w:r>
             <w:r>
               <w:rPr>
@@ -1041,10 +1147,12 @@
               <w:tab w:val="right" w:leader="dot" w:pos="9062"/>
             </w:tabs>
             <w:rPr>
+              <w:rFonts w:eastAsiaTheme="minorEastAsia"/>
               <w:noProof/>
+              <w:lang w:eastAsia="fr-FR"/>
             </w:rPr>
           </w:pPr>
-          <w:hyperlink w:anchor="_Toc434252278" w:history="1">
+          <w:hyperlink w:anchor="_Toc434414347" w:history="1">
             <w:r>
               <w:rPr>
                 <w:rStyle w:val="Lienhypertexte"/>
@@ -1054,16 +1162,18 @@
             </w:r>
             <w:r>
               <w:rPr>
-                <w:noProof/>
-              </w:rPr>
-              <w:tab/>
-            </w:r>
-            <w:r>
-              <w:rPr>
-                <w:rStyle w:val="Lienhypertexte"/>
-                <w:noProof/>
-              </w:rPr>
-              <w:t>Code du prototype et des tests unitaires:</w:t>
+                <w:rFonts w:eastAsiaTheme="minorEastAsia"/>
+                <w:noProof/>
+                <w:lang w:eastAsia="fr-FR"/>
+              </w:rPr>
+              <w:tab/>
+            </w:r>
+            <w:r>
+              <w:rPr>
+                <w:rStyle w:val="Lienhypertexte"/>
+                <w:noProof/>
+              </w:rPr>
+              <w:t>Code du prototype et des tests unitaires</w:t>
             </w:r>
             <w:r>
               <w:rPr>
@@ -1084,7 +1194,7 @@
                 <w:noProof/>
                 <w:webHidden/>
               </w:rPr>
-              <w:instrText xml:space="preserve"> PAGEREF _Toc434252278 \h </w:instrText>
+              <w:instrText xml:space="preserve"> PAGEREF _Toc434414347 \h </w:instrText>
             </w:r>
             <w:r>
               <w:rPr>
@@ -1104,7 +1214,7 @@
                 <w:noProof/>
                 <w:webHidden/>
               </w:rPr>
-              <w:t>3</w:t>
+              <w:t>6</w:t>
             </w:r>
             <w:r>
               <w:rPr>
@@ -1123,10 +1233,12 @@
               <w:tab w:val="right" w:leader="dot" w:pos="9062"/>
             </w:tabs>
             <w:rPr>
+              <w:rFonts w:eastAsiaTheme="minorEastAsia"/>
               <w:noProof/>
+              <w:lang w:eastAsia="fr-FR"/>
             </w:rPr>
           </w:pPr>
-          <w:hyperlink w:anchor="_Toc434252279" w:history="1">
+          <w:hyperlink w:anchor="_Toc434414348" w:history="1">
             <w:r>
               <w:rPr>
                 <w:rStyle w:val="Lienhypertexte"/>
@@ -1136,16 +1248,18 @@
             </w:r>
             <w:r>
               <w:rPr>
-                <w:noProof/>
-              </w:rPr>
-              <w:tab/>
-            </w:r>
-            <w:r>
-              <w:rPr>
-                <w:rStyle w:val="Lienhypertexte"/>
-                <w:noProof/>
-              </w:rPr>
-              <w:t>Documentation JavaDov du code:</w:t>
+                <w:rFonts w:eastAsiaTheme="minorEastAsia"/>
+                <w:noProof/>
+                <w:lang w:eastAsia="fr-FR"/>
+              </w:rPr>
+              <w:tab/>
+            </w:r>
+            <w:r>
+              <w:rPr>
+                <w:rStyle w:val="Lienhypertexte"/>
+                <w:noProof/>
+              </w:rPr>
+              <w:t>Documentation JavaDov du code</w:t>
             </w:r>
             <w:r>
               <w:rPr>
@@ -1166,7 +1280,7 @@
                 <w:noProof/>
                 <w:webHidden/>
               </w:rPr>
-              <w:instrText xml:space="preserve"> PAGEREF _Toc434252279 \h </w:instrText>
+              <w:instrText xml:space="preserve"> PAGEREF _Toc434414348 \h </w:instrText>
             </w:r>
             <w:r>
               <w:rPr>
@@ -1186,7 +1300,7 @@
                 <w:noProof/>
                 <w:webHidden/>
               </w:rPr>
-              <w:t>3</w:t>
+              <w:t>6</w:t>
             </w:r>
             <w:r>
               <w:rPr>
@@ -1205,10 +1319,12 @@
               <w:tab w:val="right" w:leader="dot" w:pos="9062"/>
             </w:tabs>
             <w:rPr>
+              <w:rFonts w:eastAsiaTheme="minorEastAsia"/>
               <w:noProof/>
+              <w:lang w:eastAsia="fr-FR"/>
             </w:rPr>
           </w:pPr>
-          <w:hyperlink w:anchor="_Toc434252280" w:history="1">
+          <w:hyperlink w:anchor="_Toc434414349" w:history="1">
             <w:r>
               <w:rPr>
                 <w:rStyle w:val="Lienhypertexte"/>
@@ -1218,7 +1334,9 @@
             </w:r>
             <w:r>
               <w:rPr>
-                <w:noProof/>
+                <w:rFonts w:eastAsiaTheme="minorEastAsia"/>
+                <w:noProof/>
+                <w:lang w:eastAsia="fr-FR"/>
               </w:rPr>
               <w:tab/>
             </w:r>
@@ -1248,7 +1366,7 @@
                 <w:noProof/>
                 <w:webHidden/>
               </w:rPr>
-              <w:instrText xml:space="preserve"> PAGEREF _Toc434252280 \h </w:instrText>
+              <w:instrText xml:space="preserve"> PAGEREF _Toc434414349 \h </w:instrText>
             </w:r>
             <w:r>
               <w:rPr>
@@ -1268,7 +1386,7 @@
                 <w:noProof/>
                 <w:webHidden/>
               </w:rPr>
-              <w:t>3</w:t>
+              <w:t>6</w:t>
             </w:r>
             <w:r>
               <w:rPr>
@@ -1292,7 +1410,7 @@
               <w:lang w:eastAsia="fr-FR"/>
             </w:rPr>
           </w:pPr>
-          <w:hyperlink w:anchor="_Toc434252281" w:history="1">
+          <w:hyperlink w:anchor="_Toc434414350" w:history="1">
             <w:r>
               <w:rPr>
                 <w:rStyle w:val="Lienhypertexte"/>
@@ -1313,7 +1431,7 @@
                 <w:rStyle w:val="Lienhypertexte"/>
                 <w:noProof/>
               </w:rPr>
-              <w:t>Bilan:</w:t>
+              <w:t>Bilan</w:t>
             </w:r>
             <w:r>
               <w:rPr>
@@ -1334,7 +1452,7 @@
                 <w:noProof/>
                 <w:webHidden/>
               </w:rPr>
-              <w:instrText xml:space="preserve"> PAGEREF _Toc434252281 \h </w:instrText>
+              <w:instrText xml:space="preserve"> PAGEREF _Toc434414350 \h </w:instrText>
             </w:r>
             <w:r>
               <w:rPr>
@@ -1354,7 +1472,7 @@
                 <w:noProof/>
                 <w:webHidden/>
               </w:rPr>
-              <w:t>3</w:t>
+              <w:t>6</w:t>
             </w:r>
             <w:r>
               <w:rPr>
@@ -1373,10 +1491,12 @@
               <w:tab w:val="right" w:leader="dot" w:pos="9062"/>
             </w:tabs>
             <w:rPr>
+              <w:rFonts w:eastAsiaTheme="minorEastAsia"/>
               <w:noProof/>
+              <w:lang w:eastAsia="fr-FR"/>
             </w:rPr>
           </w:pPr>
-          <w:hyperlink w:anchor="_Toc434252282" w:history="1">
+          <w:hyperlink w:anchor="_Toc434414351" w:history="1">
             <w:r>
               <w:rPr>
                 <w:rStyle w:val="Lienhypertexte"/>
@@ -1386,16 +1506,18 @@
             </w:r>
             <w:r>
               <w:rPr>
-                <w:noProof/>
-              </w:rPr>
-              <w:tab/>
-            </w:r>
-            <w:r>
-              <w:rPr>
-                <w:rStyle w:val="Lienhypertexte"/>
-                <w:noProof/>
-              </w:rPr>
-              <w:t>Planning effectif du projet:</w:t>
+                <w:rFonts w:eastAsiaTheme="minorEastAsia"/>
+                <w:noProof/>
+                <w:lang w:eastAsia="fr-FR"/>
+              </w:rPr>
+              <w:tab/>
+            </w:r>
+            <w:r>
+              <w:rPr>
+                <w:rStyle w:val="Lienhypertexte"/>
+                <w:noProof/>
+              </w:rPr>
+              <w:t>Planning effectif du projet</w:t>
             </w:r>
             <w:r>
               <w:rPr>
@@ -1416,7 +1538,7 @@
                 <w:noProof/>
                 <w:webHidden/>
               </w:rPr>
-              <w:instrText xml:space="preserve"> PAGEREF _Toc434252282 \h </w:instrText>
+              <w:instrText xml:space="preserve"> PAGEREF _Toc434414351 \h </w:instrText>
             </w:r>
             <w:r>
               <w:rPr>
@@ -1436,7 +1558,7 @@
                 <w:noProof/>
                 <w:webHidden/>
               </w:rPr>
-              <w:t>3</w:t>
+              <w:t>6</w:t>
             </w:r>
             <w:r>
               <w:rPr>
@@ -1455,10 +1577,12 @@
               <w:tab w:val="right" w:leader="dot" w:pos="9062"/>
             </w:tabs>
             <w:rPr>
+              <w:rFonts w:eastAsiaTheme="minorEastAsia"/>
               <w:noProof/>
+              <w:lang w:eastAsia="fr-FR"/>
             </w:rPr>
           </w:pPr>
-          <w:hyperlink w:anchor="_Toc434252283" w:history="1">
+          <w:hyperlink w:anchor="_Toc434414352" w:history="1">
             <w:r>
               <w:rPr>
                 <w:rStyle w:val="Lienhypertexte"/>
@@ -1468,16 +1592,18 @@
             </w:r>
             <w:r>
               <w:rPr>
-                <w:noProof/>
-              </w:rPr>
-              <w:tab/>
-            </w:r>
-            <w:r>
-              <w:rPr>
-                <w:rStyle w:val="Lienhypertexte"/>
-                <w:noProof/>
-              </w:rPr>
-              <w:t>Bilan humain et technique:</w:t>
+                <w:rFonts w:eastAsiaTheme="minorEastAsia"/>
+                <w:noProof/>
+                <w:lang w:eastAsia="fr-FR"/>
+              </w:rPr>
+              <w:tab/>
+            </w:r>
+            <w:r>
+              <w:rPr>
+                <w:rStyle w:val="Lienhypertexte"/>
+                <w:noProof/>
+              </w:rPr>
+              <w:t>Bilan humain et technique</w:t>
             </w:r>
             <w:r>
               <w:rPr>
@@ -1498,7 +1624,7 @@
                 <w:noProof/>
                 <w:webHidden/>
               </w:rPr>
-              <w:instrText xml:space="preserve"> PAGEREF _Toc434252283 \h </w:instrText>
+              <w:instrText xml:space="preserve"> PAGEREF _Toc434414352 \h </w:instrText>
             </w:r>
             <w:r>
               <w:rPr>
@@ -1518,7 +1644,93 @@
                 <w:noProof/>
                 <w:webHidden/>
               </w:rPr>
-              <w:t>4</w:t>
+              <w:t>7</w:t>
+            </w:r>
+            <w:r>
+              <w:rPr>
+                <w:noProof/>
+                <w:webHidden/>
+              </w:rPr>
+              <w:fldChar w:fldCharType="end"/>
+            </w:r>
+          </w:hyperlink>
+        </w:p>
+        <w:p>
+          <w:pPr>
+            <w:pStyle w:val="TM1"/>
+            <w:tabs>
+              <w:tab w:val="left" w:pos="440"/>
+              <w:tab w:val="right" w:leader="dot" w:pos="9062"/>
+            </w:tabs>
+            <w:rPr>
+              <w:rFonts w:eastAsiaTheme="minorEastAsia"/>
+              <w:noProof/>
+              <w:lang w:eastAsia="fr-FR"/>
+            </w:rPr>
+          </w:pPr>
+          <w:hyperlink w:anchor="_Toc434414353" w:history="1">
+            <w:r>
+              <w:rPr>
+                <w:rStyle w:val="Lienhypertexte"/>
+                <w:noProof/>
+              </w:rPr>
+              <w:t>5.</w:t>
+            </w:r>
+            <w:r>
+              <w:rPr>
+                <w:rFonts w:eastAsiaTheme="minorEastAsia"/>
+                <w:noProof/>
+                <w:lang w:eastAsia="fr-FR"/>
+              </w:rPr>
+              <w:tab/>
+            </w:r>
+            <w:r>
+              <w:rPr>
+                <w:rStyle w:val="Lienhypertexte"/>
+                <w:noProof/>
+              </w:rPr>
+              <w:t>Conclusion</w:t>
+            </w:r>
+            <w:r>
+              <w:rPr>
+                <w:noProof/>
+                <w:webHidden/>
+              </w:rPr>
+              <w:tab/>
+            </w:r>
+            <w:r>
+              <w:rPr>
+                <w:noProof/>
+                <w:webHidden/>
+              </w:rPr>
+              <w:fldChar w:fldCharType="begin"/>
+            </w:r>
+            <w:r>
+              <w:rPr>
+                <w:noProof/>
+                <w:webHidden/>
+              </w:rPr>
+              <w:instrText xml:space="preserve"> PAGEREF _Toc434414353 \h </w:instrText>
+            </w:r>
+            <w:r>
+              <w:rPr>
+                <w:noProof/>
+                <w:webHidden/>
+              </w:rPr>
+            </w:r>
+            <w:r>
+              <w:rPr>
+                <w:noProof/>
+                <w:webHidden/>
+              </w:rPr>
+              <w:fldChar w:fldCharType="separate"/>
+            </w:r>
+            <w:r>
+              <w:rPr>
+                <w:noProof/>
+                <w:webHidden/>
+              </w:rPr>
+              <w:t>7</w:t>
             </w:r>
             <w:r>
               <w:rPr>
@@ -1546,13 +1758,18 @@
       <w:pPr>
         <w:pStyle w:val="Titre1"/>
       </w:pPr>
-      <w:bookmarkStart w:id="0" w:name="_Toc434252266"/>
+      <w:bookmarkStart w:id="0" w:name="_Toc434414334"/>
+    </w:p>
+    <w:p>
+      <w:pPr>
+        <w:pStyle w:val="Titre1"/>
+      </w:pPr>
       <w:r>
         <w:t>1.</w:t>
       </w:r>
       <w:r>
         <w:tab/>
-        <w:t>Livrables de capture et analyse des besoins:</w:t>
+        <w:t>Livrables de capture et analyse des besoins</w:t>
       </w:r>
       <w:bookmarkEnd w:id="0"/>
     </w:p>
@@ -1563,659 +1780,17 @@
       <w:r>
         <w:tab/>
       </w:r>
-      <w:bookmarkStart w:id="1" w:name="_Toc434252267"/>
+      <w:bookmarkStart w:id="1" w:name="_Toc434414335"/>
       <w:r>
         <w:t>1.1</w:t>
       </w:r>
       <w:r>
         <w:tab/>
-        <w:t>Planning prévisionnel du projet:</w:t>
+        <w:t>Planning prévisionnel du projet</w:t>
       </w:r>
       <w:bookmarkEnd w:id="1"/>
     </w:p>
     <w:p/>
-    <w:tbl>
-      <w:tblPr>
-        <w:tblStyle w:val="Grilledutableau1"/>
-        <w:tblpPr w:leftFromText="142" w:rightFromText="142" w:vertAnchor="page" w:horzAnchor="margin" w:tblpXSpec="center" w:tblpY="1681"/>
-        <w:tblW w:w="7843" w:type="dxa"/>
-        <w:tblLook w:val="04A0" w:firstRow="1" w:lastRow="0" w:firstColumn="1" w:lastColumn="0" w:noHBand="0" w:noVBand="1"/>
-      </w:tblPr>
-      <w:tblGrid>
-        <w:gridCol w:w="1253"/>
-        <w:gridCol w:w="1028"/>
-        <w:gridCol w:w="1015"/>
-        <w:gridCol w:w="966"/>
-        <w:gridCol w:w="1015"/>
-        <w:gridCol w:w="966"/>
-        <w:gridCol w:w="1015"/>
-        <w:gridCol w:w="1008"/>
-        <w:gridCol w:w="1022"/>
-      </w:tblGrid>
-      <w:tr>
-        <w:trPr>
-          <w:trHeight w:val="678"/>
-        </w:trPr>
-        <w:tc>
-          <w:tcPr>
-            <w:tcW w:w="1070" w:type="dxa"/>
-          </w:tcPr>
-          <w:p>
-            <w:pPr>
-              <w:rPr>
-                <w:rFonts w:ascii="Calibri" w:eastAsia="Calibri" w:hAnsi="Calibri" w:cs="Times New Roman"/>
-              </w:rPr>
-            </w:pPr>
-          </w:p>
-        </w:tc>
-        <w:tc>
-          <w:tcPr>
-            <w:tcW w:w="868" w:type="dxa"/>
-          </w:tcPr>
-          <w:p>
-            <w:pPr>
-              <w:rPr>
-                <w:rFonts w:ascii="Calibri" w:eastAsia="Calibri" w:hAnsi="Calibri" w:cs="Times New Roman"/>
-              </w:rPr>
-            </w:pPr>
-            <w:r>
-              <w:rPr>
-                <w:rFonts w:ascii="Calibri" w:eastAsia="Calibri" w:hAnsi="Calibri" w:cs="Times New Roman"/>
-              </w:rPr>
-              <w:t>Romain</w:t>
-            </w:r>
-          </w:p>
-        </w:tc>
-        <w:tc>
-          <w:tcPr>
-            <w:tcW w:w="855" w:type="dxa"/>
-          </w:tcPr>
-          <w:p>
-            <w:pPr>
-              <w:rPr>
-                <w:rFonts w:ascii="Calibri" w:eastAsia="Calibri" w:hAnsi="Calibri" w:cs="Times New Roman"/>
-              </w:rPr>
-            </w:pPr>
-            <w:r>
-              <w:rPr>
-                <w:rFonts w:ascii="Calibri" w:eastAsia="Calibri" w:hAnsi="Calibri" w:cs="Times New Roman"/>
-              </w:rPr>
-              <w:t>Mathieu</w:t>
-            </w:r>
-          </w:p>
-        </w:tc>
-        <w:tc>
-          <w:tcPr>
-            <w:tcW w:w="812" w:type="dxa"/>
-          </w:tcPr>
-          <w:p>
-            <w:pPr>
-              <w:rPr>
-                <w:rFonts w:ascii="Calibri" w:eastAsia="Calibri" w:hAnsi="Calibri" w:cs="Times New Roman"/>
-              </w:rPr>
-            </w:pPr>
-            <w:r>
-              <w:rPr>
-                <w:rFonts w:ascii="Calibri" w:eastAsia="Calibri" w:hAnsi="Calibri" w:cs="Times New Roman"/>
-              </w:rPr>
-              <w:t>Thomas</w:t>
-            </w:r>
-          </w:p>
-        </w:tc>
-        <w:tc>
-          <w:tcPr>
-            <w:tcW w:w="855" w:type="dxa"/>
-          </w:tcPr>
-          <w:p>
-            <w:pPr>
-              <w:rPr>
-                <w:rFonts w:ascii="Calibri" w:eastAsia="Calibri" w:hAnsi="Calibri" w:cs="Times New Roman"/>
-              </w:rPr>
-            </w:pPr>
-            <w:r>
-              <w:rPr>
-                <w:rFonts w:ascii="Calibri" w:eastAsia="Calibri" w:hAnsi="Calibri" w:cs="Times New Roman"/>
-              </w:rPr>
-              <w:t>Mohammed</w:t>
-            </w:r>
-          </w:p>
-        </w:tc>
-        <w:tc>
-          <w:tcPr>
-            <w:tcW w:w="812" w:type="dxa"/>
-          </w:tcPr>
-          <w:p>
-            <w:pPr>
-              <w:rPr>
-                <w:rFonts w:ascii="Calibri" w:eastAsia="Calibri" w:hAnsi="Calibri" w:cs="Times New Roman"/>
-              </w:rPr>
-            </w:pPr>
-            <w:r>
-              <w:rPr>
-                <w:rFonts w:ascii="Calibri" w:eastAsia="Calibri" w:hAnsi="Calibri" w:cs="Times New Roman"/>
-              </w:rPr>
-              <w:t>Killian</w:t>
-            </w:r>
-          </w:p>
-        </w:tc>
-        <w:tc>
-          <w:tcPr>
-            <w:tcW w:w="855" w:type="dxa"/>
-          </w:tcPr>
-          <w:p>
-            <w:pPr>
-              <w:rPr>
-                <w:rFonts w:ascii="Calibri" w:eastAsia="Calibri" w:hAnsi="Calibri" w:cs="Times New Roman"/>
-              </w:rPr>
-            </w:pPr>
-            <w:r>
-              <w:rPr>
-                <w:rFonts w:ascii="Calibri" w:eastAsia="Calibri" w:hAnsi="Calibri" w:cs="Times New Roman"/>
-              </w:rPr>
-              <w:t>Guillaume</w:t>
-            </w:r>
-          </w:p>
-        </w:tc>
-        <w:tc>
-          <w:tcPr>
-            <w:tcW w:w="850" w:type="dxa"/>
-          </w:tcPr>
-          <w:p>
-            <w:pPr>
-              <w:rPr>
-                <w:rFonts w:ascii="Calibri" w:eastAsia="Calibri" w:hAnsi="Calibri" w:cs="Times New Roman"/>
-              </w:rPr>
-            </w:pPr>
-            <w:r>
-              <w:rPr>
-                <w:rFonts w:ascii="Calibri" w:eastAsia="Calibri" w:hAnsi="Calibri" w:cs="Times New Roman"/>
-              </w:rPr>
-              <w:t>Nicolas</w:t>
-            </w:r>
-          </w:p>
-        </w:tc>
-        <w:tc>
-          <w:tcPr>
-            <w:tcW w:w="862" w:type="dxa"/>
-          </w:tcPr>
-          <w:p>
-            <w:pPr>
-              <w:rPr>
-                <w:rFonts w:ascii="Calibri" w:eastAsia="Calibri" w:hAnsi="Calibri" w:cs="Times New Roman"/>
-              </w:rPr>
-            </w:pPr>
-            <w:r>
-              <w:rPr>
-                <w:rFonts w:ascii="Calibri" w:eastAsia="Calibri" w:hAnsi="Calibri" w:cs="Times New Roman"/>
-              </w:rPr>
-              <w:t>Abordé en groupe</w:t>
-            </w:r>
-          </w:p>
-        </w:tc>
-      </w:tr>
-      <w:tr>
-        <w:trPr>
-          <w:trHeight w:val="678"/>
-        </w:trPr>
-        <w:tc>
-          <w:tcPr>
-            <w:tcW w:w="1070" w:type="dxa"/>
-          </w:tcPr>
-          <w:p>
-            <w:pPr>
-              <w:jc w:val="center"/>
-              <w:rPr>
-                <w:rFonts w:ascii="Calibri" w:eastAsia="Calibri" w:hAnsi="Calibri" w:cs="Times New Roman"/>
-              </w:rPr>
-            </w:pPr>
-            <w:r>
-              <w:rPr>
-                <w:rFonts w:ascii="Calibri" w:eastAsia="Calibri" w:hAnsi="Calibri" w:cs="Times New Roman"/>
-              </w:rPr>
-              <w:t>Séance 2 : Conception</w:t>
-            </w:r>
-          </w:p>
-        </w:tc>
-        <w:tc>
-          <w:tcPr>
-            <w:tcW w:w="868" w:type="dxa"/>
-          </w:tcPr>
-          <w:p>
-            <w:pPr>
-              <w:rPr>
-                <w:rFonts w:ascii="Calibri" w:eastAsia="Calibri" w:hAnsi="Calibri" w:cs="Times New Roman"/>
-              </w:rPr>
-            </w:pPr>
-            <w:r>
-              <w:rPr>
-                <w:rFonts w:ascii="Calibri" w:eastAsia="Calibri" w:hAnsi="Calibri" w:cs="Times New Roman"/>
-              </w:rPr>
-              <w:t>Etude et essais des possibilités IHM de Java</w:t>
-            </w:r>
-          </w:p>
-        </w:tc>
-        <w:tc>
-          <w:tcPr>
-            <w:tcW w:w="855" w:type="dxa"/>
-          </w:tcPr>
-          <w:p>
-            <w:pPr>
-              <w:rPr>
-                <w:rFonts w:ascii="Calibri" w:eastAsia="Calibri" w:hAnsi="Calibri" w:cs="Times New Roman"/>
-              </w:rPr>
-            </w:pPr>
-            <w:r>
-              <w:rPr>
-                <w:rFonts w:ascii="Calibri" w:eastAsia="Calibri" w:hAnsi="Calibri" w:cs="Times New Roman"/>
-              </w:rPr>
-              <w:t>Use case, diagrammes et description détaillée</w:t>
-            </w:r>
-          </w:p>
-        </w:tc>
-        <w:tc>
-          <w:tcPr>
-            <w:tcW w:w="812" w:type="dxa"/>
-          </w:tcPr>
-          <w:p>
-            <w:pPr>
-              <w:rPr>
-                <w:rFonts w:ascii="Calibri" w:eastAsia="Calibri" w:hAnsi="Calibri" w:cs="Times New Roman"/>
-              </w:rPr>
-            </w:pPr>
-            <w:r>
-              <w:rPr>
-                <w:rFonts w:ascii="Calibri" w:eastAsia="Calibri" w:hAnsi="Calibri" w:cs="Times New Roman"/>
-              </w:rPr>
-              <w:t>Modèle de domaine et Glossaire</w:t>
-            </w:r>
-          </w:p>
-        </w:tc>
-        <w:tc>
-          <w:tcPr>
-            <w:tcW w:w="855" w:type="dxa"/>
-          </w:tcPr>
-          <w:p>
-            <w:pPr>
-              <w:rPr>
-                <w:rFonts w:ascii="Calibri" w:eastAsia="Calibri" w:hAnsi="Calibri" w:cs="Times New Roman"/>
-              </w:rPr>
-            </w:pPr>
-            <w:r>
-              <w:rPr>
-                <w:rFonts w:ascii="Calibri" w:eastAsia="Calibri" w:hAnsi="Calibri" w:cs="Times New Roman"/>
-              </w:rPr>
-              <w:t>Use case, diagrammes et description détaillée</w:t>
-            </w:r>
-          </w:p>
-        </w:tc>
-        <w:tc>
-          <w:tcPr>
-            <w:tcW w:w="812" w:type="dxa"/>
-          </w:tcPr>
-          <w:p>
-            <w:pPr>
-              <w:rPr>
-                <w:rFonts w:ascii="Calibri" w:eastAsia="Calibri" w:hAnsi="Calibri" w:cs="Times New Roman"/>
-              </w:rPr>
-            </w:pPr>
-            <w:r>
-              <w:rPr>
-                <w:rFonts w:ascii="Calibri" w:eastAsia="Calibri" w:hAnsi="Calibri" w:cs="Times New Roman"/>
-              </w:rPr>
-              <w:t>Modèle de domaine et Glossaire</w:t>
-            </w:r>
-          </w:p>
-        </w:tc>
-        <w:tc>
-          <w:tcPr>
-            <w:tcW w:w="855" w:type="dxa"/>
-          </w:tcPr>
-          <w:p>
-            <w:pPr>
-              <w:rPr>
-                <w:rFonts w:ascii="Calibri" w:eastAsia="Calibri" w:hAnsi="Calibri" w:cs="Times New Roman"/>
-              </w:rPr>
-            </w:pPr>
-            <w:r>
-              <w:rPr>
-                <w:rFonts w:ascii="Calibri" w:eastAsia="Calibri" w:hAnsi="Calibri" w:cs="Times New Roman"/>
-              </w:rPr>
-              <w:t>Use case, diagrammes et description détaillée</w:t>
-            </w:r>
-          </w:p>
-        </w:tc>
-        <w:tc>
-          <w:tcPr>
-            <w:tcW w:w="850" w:type="dxa"/>
-          </w:tcPr>
-          <w:p>
-            <w:pPr>
-              <w:rPr>
-                <w:rFonts w:ascii="Calibri" w:eastAsia="Calibri" w:hAnsi="Calibri" w:cs="Times New Roman"/>
-              </w:rPr>
-            </w:pPr>
-            <w:r>
-              <w:rPr>
-                <w:rFonts w:ascii="Calibri" w:eastAsia="Calibri" w:hAnsi="Calibri" w:cs="Times New Roman"/>
-              </w:rPr>
-              <w:t>Mise en place du planning prévisionnel</w:t>
-            </w:r>
-          </w:p>
-        </w:tc>
-        <w:tc>
-          <w:tcPr>
-            <w:tcW w:w="862" w:type="dxa"/>
-          </w:tcPr>
-          <w:p>
-            <w:pPr>
-              <w:rPr>
-                <w:rFonts w:ascii="Calibri" w:eastAsia="Calibri" w:hAnsi="Calibri" w:cs="Times New Roman"/>
-              </w:rPr>
-            </w:pPr>
-            <w:r>
-              <w:rPr>
-                <w:rFonts w:ascii="Calibri" w:eastAsia="Calibri" w:hAnsi="Calibri" w:cs="Times New Roman"/>
-              </w:rPr>
-              <w:t>Modèle de domaine et Glossaire</w:t>
-            </w:r>
-          </w:p>
-        </w:tc>
-      </w:tr>
-      <w:tr>
-        <w:trPr>
-          <w:trHeight w:val="1573"/>
-        </w:trPr>
-        <w:tc>
-          <w:tcPr>
-            <w:tcW w:w="1070" w:type="dxa"/>
-          </w:tcPr>
-          <w:p>
-            <w:pPr>
-              <w:jc w:val="center"/>
-              <w:rPr>
-                <w:rFonts w:ascii="Calibri" w:eastAsia="Calibri" w:hAnsi="Calibri" w:cs="Times New Roman"/>
-              </w:rPr>
-            </w:pPr>
-            <w:r>
-              <w:rPr>
-                <w:rFonts w:ascii="Calibri" w:eastAsia="Calibri" w:hAnsi="Calibri" w:cs="Times New Roman"/>
-              </w:rPr>
-              <w:t>Séance 1 : Capture et analyse des besoins</w:t>
-            </w:r>
-          </w:p>
-        </w:tc>
-        <w:tc>
-          <w:tcPr>
-            <w:tcW w:w="868" w:type="dxa"/>
-          </w:tcPr>
-          <w:p>
-            <w:pPr>
-              <w:rPr>
-                <w:rFonts w:ascii="Calibri" w:eastAsia="Calibri" w:hAnsi="Calibri" w:cs="Times New Roman"/>
-              </w:rPr>
-            </w:pPr>
-            <w:r>
-              <w:rPr>
-                <w:rFonts w:ascii="Calibri" w:eastAsia="Calibri" w:hAnsi="Calibri" w:cs="Times New Roman"/>
-              </w:rPr>
-              <w:t>Diagrammes états transition</w:t>
-            </w:r>
-          </w:p>
-        </w:tc>
-        <w:tc>
-          <w:tcPr>
-            <w:tcW w:w="855" w:type="dxa"/>
-          </w:tcPr>
-          <w:p>
-            <w:pPr>
-              <w:rPr>
-                <w:rFonts w:ascii="Calibri" w:eastAsia="Calibri" w:hAnsi="Calibri" w:cs="Times New Roman"/>
-              </w:rPr>
-            </w:pPr>
-            <w:r>
-              <w:rPr>
-                <w:rFonts w:ascii="Calibri" w:eastAsia="Calibri" w:hAnsi="Calibri" w:cs="Times New Roman"/>
-              </w:rPr>
-              <w:t>Diagramme de classe et de package</w:t>
-            </w:r>
-          </w:p>
-        </w:tc>
-        <w:tc>
-          <w:tcPr>
-            <w:tcW w:w="812" w:type="dxa"/>
-          </w:tcPr>
-          <w:p>
-            <w:pPr>
-              <w:rPr>
-                <w:rFonts w:ascii="Calibri" w:eastAsia="Calibri" w:hAnsi="Calibri" w:cs="Times New Roman"/>
-              </w:rPr>
-            </w:pPr>
-            <w:r>
-              <w:rPr>
-                <w:rFonts w:ascii="Calibri" w:eastAsia="Calibri" w:hAnsi="Calibri" w:cs="Times New Roman"/>
-              </w:rPr>
-              <w:t>Diagramme de classe et de package</w:t>
-            </w:r>
-          </w:p>
-        </w:tc>
-        <w:tc>
-          <w:tcPr>
-            <w:tcW w:w="855" w:type="dxa"/>
-          </w:tcPr>
-          <w:p>
-            <w:pPr>
-              <w:rPr>
-                <w:rFonts w:ascii="Calibri" w:eastAsia="Calibri" w:hAnsi="Calibri" w:cs="Times New Roman"/>
-              </w:rPr>
-            </w:pPr>
-            <w:r>
-              <w:rPr>
-                <w:rFonts w:ascii="Calibri" w:eastAsia="Calibri" w:hAnsi="Calibri" w:cs="Times New Roman"/>
-              </w:rPr>
-              <w:t>Diagramme de séquence du calcul de la tournée.</w:t>
-            </w:r>
-          </w:p>
-        </w:tc>
-        <w:tc>
-          <w:tcPr>
-            <w:tcW w:w="812" w:type="dxa"/>
-          </w:tcPr>
-          <w:p>
-            <w:pPr>
-              <w:rPr>
-                <w:rFonts w:ascii="Calibri" w:eastAsia="Calibri" w:hAnsi="Calibri" w:cs="Times New Roman"/>
-              </w:rPr>
-            </w:pPr>
-            <w:r>
-              <w:rPr>
-                <w:rFonts w:ascii="Calibri" w:eastAsia="Calibri" w:hAnsi="Calibri" w:cs="Times New Roman"/>
-              </w:rPr>
-              <w:t>Diagramme de séquence du calcul de la tournée.</w:t>
-            </w:r>
-          </w:p>
-        </w:tc>
-        <w:tc>
-          <w:tcPr>
-            <w:tcW w:w="855" w:type="dxa"/>
-          </w:tcPr>
-          <w:p>
-            <w:pPr>
-              <w:rPr>
-                <w:rFonts w:ascii="Calibri" w:eastAsia="Calibri" w:hAnsi="Calibri" w:cs="Times New Roman"/>
-              </w:rPr>
-            </w:pPr>
-            <w:r>
-              <w:rPr>
-                <w:rFonts w:ascii="Calibri" w:eastAsia="Calibri" w:hAnsi="Calibri" w:cs="Times New Roman"/>
-              </w:rPr>
-              <w:t>Diagramme de séquence du calcul de la tournée.</w:t>
-            </w:r>
-          </w:p>
-        </w:tc>
-        <w:tc>
-          <w:tcPr>
-            <w:tcW w:w="850" w:type="dxa"/>
-          </w:tcPr>
-          <w:p>
-            <w:pPr>
-              <w:rPr>
-                <w:rFonts w:ascii="Calibri" w:eastAsia="Calibri" w:hAnsi="Calibri" w:cs="Times New Roman"/>
-              </w:rPr>
-            </w:pPr>
-          </w:p>
-        </w:tc>
-        <w:tc>
-          <w:tcPr>
-            <w:tcW w:w="862" w:type="dxa"/>
-          </w:tcPr>
-          <w:p>
-            <w:pPr>
-              <w:rPr>
-                <w:rFonts w:ascii="Calibri" w:eastAsia="Calibri" w:hAnsi="Calibri" w:cs="Times New Roman"/>
-              </w:rPr>
-            </w:pPr>
-            <w:r>
-              <w:rPr>
-                <w:rFonts w:ascii="Calibri" w:eastAsia="Calibri" w:hAnsi="Calibri" w:cs="Times New Roman"/>
-              </w:rPr>
-              <w:t>Architecture globale de l’application</w:t>
-            </w:r>
-          </w:p>
-        </w:tc>
-      </w:tr>
-      <w:tr>
-        <w:trPr>
-          <w:trHeight w:val="641"/>
-        </w:trPr>
-        <w:tc>
-          <w:tcPr>
-            <w:tcW w:w="1070" w:type="dxa"/>
-          </w:tcPr>
-          <w:p>
-            <w:pPr>
-              <w:jc w:val="center"/>
-              <w:rPr>
-                <w:rFonts w:ascii="Calibri" w:eastAsia="Calibri" w:hAnsi="Calibri" w:cs="Times New Roman"/>
-              </w:rPr>
-            </w:pPr>
-            <w:r>
-              <w:rPr>
-                <w:rFonts w:ascii="Calibri" w:eastAsia="Calibri" w:hAnsi="Calibri" w:cs="Times New Roman"/>
-              </w:rPr>
-              <w:t>Séance 3 : Prise en main et développement</w:t>
-            </w:r>
-          </w:p>
-        </w:tc>
-        <w:tc>
-          <w:tcPr>
-            <w:tcW w:w="6773" w:type="dxa"/>
-            <w:gridSpan w:val="8"/>
-          </w:tcPr>
-          <w:p>
-            <w:pPr>
-              <w:jc w:val="center"/>
-              <w:rPr>
-                <w:rFonts w:ascii="Calibri" w:eastAsia="Calibri" w:hAnsi="Calibri" w:cs="Times New Roman"/>
-              </w:rPr>
-            </w:pPr>
-            <w:r>
-              <w:rPr>
-                <w:rFonts w:ascii="Calibri" w:eastAsia="Calibri" w:hAnsi="Calibri" w:cs="Times New Roman"/>
-              </w:rPr>
-              <w:t>Développement et tests</w:t>
-            </w:r>
-          </w:p>
-        </w:tc>
-      </w:tr>
-      <w:tr>
-        <w:trPr>
-          <w:trHeight w:val="678"/>
-        </w:trPr>
-        <w:tc>
-          <w:tcPr>
-            <w:tcW w:w="1070" w:type="dxa"/>
-          </w:tcPr>
-          <w:p>
-            <w:pPr>
-              <w:jc w:val="center"/>
-              <w:rPr>
-                <w:rFonts w:ascii="Calibri" w:eastAsia="Calibri" w:hAnsi="Calibri" w:cs="Times New Roman"/>
-              </w:rPr>
-            </w:pPr>
-            <w:r>
-              <w:rPr>
-                <w:rFonts w:ascii="Calibri" w:eastAsia="Calibri" w:hAnsi="Calibri" w:cs="Times New Roman"/>
-              </w:rPr>
-              <w:t>Séance 4 : Développement</w:t>
-            </w:r>
-          </w:p>
-        </w:tc>
-        <w:tc>
-          <w:tcPr>
-            <w:tcW w:w="6773" w:type="dxa"/>
-            <w:gridSpan w:val="8"/>
-          </w:tcPr>
-          <w:p>
-            <w:pPr>
-              <w:jc w:val="center"/>
-              <w:rPr>
-                <w:rFonts w:ascii="Calibri" w:eastAsia="Calibri" w:hAnsi="Calibri" w:cs="Times New Roman"/>
-              </w:rPr>
-            </w:pPr>
-            <w:r>
-              <w:rPr>
-                <w:rFonts w:ascii="Calibri" w:eastAsia="Calibri" w:hAnsi="Calibri" w:cs="Times New Roman"/>
-              </w:rPr>
-              <w:t>Développement et tests</w:t>
-            </w:r>
-          </w:p>
-        </w:tc>
-      </w:tr>
-      <w:tr>
-        <w:trPr>
-          <w:trHeight w:val="641"/>
-        </w:trPr>
-        <w:tc>
-          <w:tcPr>
-            <w:tcW w:w="1070" w:type="dxa"/>
-          </w:tcPr>
-          <w:p>
-            <w:pPr>
-              <w:jc w:val="center"/>
-              <w:rPr>
-                <w:rFonts w:ascii="Calibri" w:eastAsia="Calibri" w:hAnsi="Calibri" w:cs="Times New Roman"/>
-              </w:rPr>
-            </w:pPr>
-            <w:r>
-              <w:rPr>
-                <w:rFonts w:ascii="Calibri" w:eastAsia="Calibri" w:hAnsi="Calibri" w:cs="Times New Roman"/>
-              </w:rPr>
-              <w:t>Séance 5 : Fin de développement et documentation</w:t>
-            </w:r>
-          </w:p>
-        </w:tc>
-        <w:tc>
-          <w:tcPr>
-            <w:tcW w:w="6773" w:type="dxa"/>
-            <w:gridSpan w:val="8"/>
-          </w:tcPr>
-          <w:p>
-            <w:pPr>
-              <w:jc w:val="center"/>
-              <w:rPr>
-                <w:rFonts w:ascii="Calibri" w:eastAsia="Calibri" w:hAnsi="Calibri" w:cs="Times New Roman"/>
-              </w:rPr>
-            </w:pPr>
-            <w:r>
-              <w:rPr>
-                <w:rFonts w:ascii="Calibri" w:eastAsia="Calibri" w:hAnsi="Calibri" w:cs="Times New Roman"/>
-              </w:rPr>
-              <w:t>Développement et documentation</w:t>
-            </w:r>
-          </w:p>
-        </w:tc>
-      </w:tr>
-    </w:tbl>
     <w:p/>
     <w:p/>
     <w:p>
@@ -2225,13 +1800,13 @@
       <w:r>
         <w:tab/>
       </w:r>
-      <w:bookmarkStart w:id="2" w:name="_Toc434252268"/>
+      <w:bookmarkStart w:id="2" w:name="_Toc434414336"/>
       <w:r>
         <w:t>1.2</w:t>
       </w:r>
       <w:r>
         <w:tab/>
-        <w:t>Modèle du domaine:</w:t>
+        <w:t>Modèle du domaine</w:t>
       </w:r>
       <w:bookmarkEnd w:id="2"/>
     </w:p>
@@ -2242,7 +1817,6 @@
           <w:noProof/>
           <w:lang w:eastAsia="fr-FR"/>
         </w:rPr>
-        <w:lastRenderedPageBreak/>
         <w:drawing>
           <wp:inline distT="0" distB="0" distL="0" distR="0">
             <wp:extent cx="5760720" cy="4950389"/>
@@ -2297,13 +1871,13 @@
       <w:r>
         <w:tab/>
       </w:r>
-      <w:bookmarkStart w:id="3" w:name="_Toc434252269"/>
+      <w:bookmarkStart w:id="3" w:name="_Toc434414337"/>
       <w:r>
         <w:t>1.3</w:t>
       </w:r>
       <w:r>
         <w:tab/>
-        <w:t>Glossaire:</w:t>
+        <w:t>Glossaire</w:t>
       </w:r>
       <w:bookmarkEnd w:id="3"/>
     </w:p>
@@ -2314,15 +1888,16 @@
         <w:pStyle w:val="Titre2"/>
       </w:pPr>
       <w:r>
+        <w:lastRenderedPageBreak/>
         <w:tab/>
       </w:r>
-      <w:bookmarkStart w:id="4" w:name="_Toc434252270"/>
+      <w:bookmarkStart w:id="4" w:name="_Toc434414338"/>
       <w:r>
         <w:t>1.4</w:t>
       </w:r>
       <w:r>
         <w:tab/>
-        <w:t>Diagramme de cas d'utilisation:</w:t>
+        <w:t>Diagramme de cas d'utilisation</w:t>
       </w:r>
       <w:bookmarkEnd w:id="4"/>
     </w:p>
@@ -2334,13 +1909,13 @@
       <w:r>
         <w:tab/>
       </w:r>
-      <w:bookmarkStart w:id="5" w:name="_Toc434252271"/>
+      <w:bookmarkStart w:id="5" w:name="_Toc434414339"/>
       <w:r>
         <w:t>1.5</w:t>
       </w:r>
       <w:r>
         <w:tab/>
-        <w:t>Description textuelle structurée des cas d'utilisation:</w:t>
+        <w:t>Description textuelle structurée des cas d'utilisation</w:t>
       </w:r>
       <w:bookmarkEnd w:id="5"/>
     </w:p>
@@ -2349,7 +1924,7 @@
       <w:pPr>
         <w:pStyle w:val="Titre1"/>
       </w:pPr>
-      <w:bookmarkStart w:id="6" w:name="_Toc434252272"/>
+      <w:bookmarkStart w:id="6" w:name="_Toc434414340"/>
       <w:r>
         <w:t>2.</w:t>
       </w:r>
@@ -2366,13 +1941,13 @@
       <w:r>
         <w:tab/>
       </w:r>
-      <w:bookmarkStart w:id="7" w:name="_Toc434252273"/>
+      <w:bookmarkStart w:id="7" w:name="_Toc434414341"/>
       <w:r>
         <w:t>2.1</w:t>
       </w:r>
       <w:r>
         <w:tab/>
-        <w:t>Liste des événements utilisateur et diagramme Etats-transitions:</w:t>
+        <w:t>Liste des événements utilisateur et diagramme Etats-transitions</w:t>
       </w:r>
       <w:bookmarkEnd w:id="7"/>
     </w:p>
@@ -2383,18 +1958,35 @@
         <w:pStyle w:val="Titre2"/>
       </w:pPr>
       <w:r>
-        <w:lastRenderedPageBreak/>
         <w:tab/>
       </w:r>
-      <w:bookmarkStart w:id="8" w:name="_Toc434252274"/>
+      <w:bookmarkStart w:id="8" w:name="_Toc434414342"/>
       <w:r>
         <w:t>2.2</w:t>
       </w:r>
       <w:r>
         <w:tab/>
-        <w:t>Diagrammes de packages et de classe:</w:t>
+        <w:t>Diagrammes de packages et de classe</w:t>
       </w:r>
       <w:bookmarkEnd w:id="8"/>
+    </w:p>
+    <w:p/>
+    <w:p>
+      <w:pPr>
+        <w:pStyle w:val="Titre2"/>
+        <w:ind w:left="708"/>
+      </w:pPr>
+      <w:bookmarkStart w:id="9" w:name="_Toc434414343"/>
+      <w:r>
+        <w:t xml:space="preserve">2.3 </w:t>
+      </w:r>
+      <w:r>
+        <w:t>Diagrammes de packages et de classes</w:t>
+      </w:r>
+      <w:r>
+        <w:t xml:space="preserve"> retro-générés à partir du code</w:t>
+      </w:r>
+      <w:bookmarkEnd w:id="9"/>
     </w:p>
     <w:p/>
     <w:p/>
@@ -2405,9 +1997,9 @@
       <w:r>
         <w:tab/>
       </w:r>
-      <w:bookmarkStart w:id="9" w:name="_Toc434252275"/>
-      <w:r>
-        <w:t>2.3</w:t>
+      <w:bookmarkStart w:id="10" w:name="_Toc434414344"/>
+      <w:r>
+        <w:t>2.4</w:t>
       </w:r>
       <w:r>
         <w:tab/>
@@ -2416,9 +2008,9 @@
         <w:t>C</w:t>
       </w:r>
       <w:r>
-        <w:t>hoix architecturaux et design patterns utilisés:</w:t>
-      </w:r>
-      <w:bookmarkEnd w:id="9"/>
+        <w:t>hoix architecturaux et design patterns utilisés</w:t>
+      </w:r>
+      <w:bookmarkEnd w:id="10"/>
     </w:p>
     <w:p/>
     <w:p>
@@ -2435,12 +2027,14 @@
       <w:r>
         <w:t xml:space="preserve">Lorsqu’une tournée a été calculée par le système, l’utilisateur doit pouvoir modifier cette tournée (ajout, suppression, échange de points de livraisons). Afin que la vue puisse communiquer avec le modèle, (par exemple, que la vue soit informée de l’ajout d’une livraison à l’ensemble de livraison), nous avons utilisé le pattern </w:t>
       </w:r>
+      <w:proofErr w:type="gramStart"/>
       <w:r>
         <w:rPr>
           <w:i/>
         </w:rPr>
         <w:t>observer</w:t>
       </w:r>
+      <w:proofErr w:type="gramEnd"/>
       <w:r>
         <w:t xml:space="preserve">. Ainsi la vue peut-être </w:t>
       </w:r>
@@ -2451,7 +2045,15 @@
         <w:t xml:space="preserve">observer </w:t>
       </w:r>
       <w:r>
-        <w:t xml:space="preserve">des objets Tournée et EnsembleLivraisons, qui sont quant à eux </w:t>
+        <w:t xml:space="preserve">des objets Tournée et </w:t>
+      </w:r>
+      <w:proofErr w:type="spellStart"/>
+      <w:r>
+        <w:t>EnsembleLivraisons</w:t>
+      </w:r>
+      <w:proofErr w:type="spellEnd"/>
+      <w:r>
+        <w:t xml:space="preserve">, qui sont quant à eux </w:t>
       </w:r>
       <w:r>
         <w:rPr>
@@ -2462,46 +2064,137 @@
       <w:r>
         <w:t>.</w:t>
       </w:r>
-      <w:bookmarkStart w:id="10" w:name="_GoBack"/>
-      <w:bookmarkEnd w:id="10"/>
-    </w:p>
-    <w:p>
-      <w:r>
-        <w:t>Pattern undo/redo</w:t>
-      </w:r>
-    </w:p>
-    <w:p>
-      <w:r>
-        <w:t>Dans le cahier des charges, il est spécifié qu’une modification de la tournée doit pouvoir être annulée. Une telle spécification appelle clairement à l’utilisation du pattern Commande, qui permettra de faire aisément  des undo/redo sur les modifications.</w:t>
-      </w:r>
-    </w:p>
-    <w:p>
-      <w:r>
-        <w:t>ModeleMan</w:t>
-      </w:r>
-      <w:r>
-        <w:t>a</w:t>
-      </w:r>
-      <w:r>
-        <w:t>ger</w:t>
-      </w:r>
-    </w:p>
-    <w:p>
-      <w:r>
-        <w:t xml:space="preserve">Lorsque le contrôleur communique avec le modèle, il est souhaitable que la communication se fasse au moyen d’un unique point d’entrée sur le modèle.  Nous avons fait le choix d’une classe ModeleManager, qui contiendrait alors le plan actuellement chargé, les demandes de livraison actuellement chargées, et la tournée actuellement générée. C’est aussi cette classe qui contient la méthode calculerTournee. </w:t>
-      </w:r>
-      <w:r>
-        <w:t>À noter que le modeleManager aurait pu être implémenté en utilisant le pattern singleton (une seule et unique instance de ModeleManager dans l’application). Cependant, dans un souci de réutilisabilité, nous avons écarté ce choix. En effet, dans le cas où, par exemple, l’application permettrait d’avoir plusieurs onglets contenant plusieurs plans différents en même temps, il serait pratique d’avoir plusieurs instances de ModeleManager.</w:t>
-      </w:r>
-    </w:p>
-    <w:p>
-      <w:r>
-        <w:t>packageXML</w:t>
-      </w:r>
-    </w:p>
-    <w:p>
-      <w:r>
-        <w:t xml:space="preserve">Les descriptions des plans de villes et les descriptions des demandes de livraisons sont réalisées au moyen de fichiers au format xml. Ces fichiers doivent être parsés, et les informations contenues doivent être analysées, puis envoyées dans le modèle. Nous avons décidé de placer le composant applicatif relatif au parsing dans un package particulier (différents des trois packages principaux), le package xml. </w:t>
+    </w:p>
+    <w:p>
+      <w:r>
+        <w:t>Pattern undo/</w:t>
+      </w:r>
+      <w:proofErr w:type="spellStart"/>
+      <w:r>
+        <w:t>redo</w:t>
+      </w:r>
+      <w:proofErr w:type="spellEnd"/>
+    </w:p>
+    <w:p>
+      <w:r>
+        <w:t>Dans le cahier des charges, il est spécifié qu’une modification de la tournée doit pouvoir être annulée. Une telle spécification appelle clairement à l’utilisation du pattern Commande, qui permettra de faire aisément  des undo/</w:t>
+      </w:r>
+      <w:proofErr w:type="spellStart"/>
+      <w:r>
+        <w:t>redo</w:t>
+      </w:r>
+      <w:proofErr w:type="spellEnd"/>
+      <w:r>
+        <w:t xml:space="preserve"> sur les modifications.</w:t>
+      </w:r>
+    </w:p>
+    <w:p>
+      <w:proofErr w:type="spellStart"/>
+      <w:r>
+        <w:t>ModeleManager</w:t>
+      </w:r>
+      <w:proofErr w:type="spellEnd"/>
+    </w:p>
+    <w:p>
+      <w:r>
+        <w:t xml:space="preserve">Lorsque le contrôleur communique avec le modèle, il est souhaitable que la communication se fasse au moyen d’un unique point d’entrée sur le modèle.  Nous avons fait le choix d’une classe </w:t>
+      </w:r>
+      <w:proofErr w:type="spellStart"/>
+      <w:r>
+        <w:t>ModeleManager</w:t>
+      </w:r>
+      <w:proofErr w:type="spellEnd"/>
+      <w:r>
+        <w:t xml:space="preserve">, qui contiendrait alors le plan actuellement chargé, les demandes de livraison </w:t>
+      </w:r>
+      <w:r>
+        <w:lastRenderedPageBreak/>
+        <w:t xml:space="preserve">actuellement chargées, et la tournée actuellement générée. C’est aussi cette classe qui contient la méthode </w:t>
+      </w:r>
+      <w:proofErr w:type="spellStart"/>
+      <w:r>
+        <w:t>calculerTournee</w:t>
+      </w:r>
+      <w:proofErr w:type="spellEnd"/>
+      <w:r>
+        <w:t xml:space="preserve">. À noter que le </w:t>
+      </w:r>
+      <w:proofErr w:type="spellStart"/>
+      <w:r>
+        <w:t>modeleManager</w:t>
+      </w:r>
+      <w:proofErr w:type="spellEnd"/>
+      <w:r>
+        <w:t xml:space="preserve"> aurait pu être implémenté en utilisant le pattern singleton (une seule et unique instance de </w:t>
+      </w:r>
+      <w:proofErr w:type="spellStart"/>
+      <w:r>
+        <w:t>ModeleManager</w:t>
+      </w:r>
+      <w:proofErr w:type="spellEnd"/>
+      <w:r>
+        <w:t xml:space="preserve"> dans l’application). Cependant, dans un souci de réutilisabilité, nous avons écarté ce choix. En effet, dans le cas où, par exemple, l’application permettrait d’avoir plusieurs onglets contenant plusieurs plans différents en même temps, il serait pratique d’avoir plusieurs instances de </w:t>
+      </w:r>
+      <w:proofErr w:type="spellStart"/>
+      <w:r>
+        <w:t>ModeleManager</w:t>
+      </w:r>
+      <w:proofErr w:type="spellEnd"/>
+      <w:r>
+        <w:t>.</w:t>
+      </w:r>
+    </w:p>
+    <w:p>
+      <w:r>
+        <w:t>P</w:t>
+      </w:r>
+      <w:r>
+        <w:t>ackage</w:t>
+      </w:r>
+      <w:r>
+        <w:t xml:space="preserve"> </w:t>
+      </w:r>
+      <w:bookmarkStart w:id="11" w:name="_GoBack"/>
+      <w:bookmarkEnd w:id="11"/>
+      <w:r>
+        <w:t>XML</w:t>
+      </w:r>
+    </w:p>
+    <w:p>
+      <w:r>
+        <w:t xml:space="preserve">Les descriptions des plans de villes et les descriptions des demandes de livraisons sont réalisées au moyen de fichiers au format </w:t>
+      </w:r>
+      <w:proofErr w:type="spellStart"/>
+      <w:r>
+        <w:t>xml</w:t>
+      </w:r>
+      <w:proofErr w:type="spellEnd"/>
+      <w:r>
+        <w:t xml:space="preserve">. Ces fichiers doivent être </w:t>
+      </w:r>
+      <w:proofErr w:type="spellStart"/>
+      <w:r>
+        <w:t>parsés</w:t>
+      </w:r>
+      <w:proofErr w:type="spellEnd"/>
+      <w:r>
+        <w:t xml:space="preserve">, et les informations contenues doivent être analysées, puis envoyées dans le modèle. Nous avons décidé de placer le composant applicatif relatif au </w:t>
+      </w:r>
+      <w:proofErr w:type="spellStart"/>
+      <w:r>
+        <w:t>parsing</w:t>
+      </w:r>
+      <w:proofErr w:type="spellEnd"/>
+      <w:r>
+        <w:t xml:space="preserve"> dans un package particulier (différents des trois packages principaux), le package </w:t>
+      </w:r>
+      <w:proofErr w:type="spellStart"/>
+      <w:r>
+        <w:t>xml</w:t>
+      </w:r>
+      <w:proofErr w:type="spellEnd"/>
+      <w:r>
+        <w:t xml:space="preserve">. </w:t>
       </w:r>
     </w:p>
     <w:p/>
@@ -2512,14 +2205,20 @@
     </w:p>
     <w:p>
       <w:r>
-        <w:lastRenderedPageBreak/>
-        <w:t>L’application que nous développons possède plusieurs états de fonctionnement (Le plan est chargé, puis les demandes de livraisons sont chargées, etc</w:t>
-      </w:r>
-      <w:r>
-        <w:t>.)</w:t>
-      </w:r>
-      <w:r>
-        <w:t xml:space="preserve"> Les possibilités d’interaction utilisateur et les effets des interactions ne sont pas les même selon l’état de l’application. Afin que le contrôleur puisse gérer les différents états, nous avons implémenté le pattern state.</w:t>
+        <w:t>L’application que nous développons possède plusieurs états de fonctionnement (Le plan est chargé, puis les demandes de livraisons sont chargées, etc.) Les possibilités d’interaction utilisateur et les effets des interactions ne sont pas les même selon l’état de l’application. Afin que le contrôleur puisse gérer les différents états, nous avons implémenté le pattern state.</w:t>
+      </w:r>
+    </w:p>
+    <w:p>
+      <w:r>
+        <w:t>Gestion des fonctionnalités actives en fonction des états</w:t>
+      </w:r>
+    </w:p>
+    <w:p>
+      <w:r>
+        <w:t xml:space="preserve">Selon l’état du contrôleur, toutes les fonctionnalités de l’application ne doive pas pouvoir être appelée (Lorsqu’un plan n’est pas chargé, par exemple, l’utilisateur ne devrait pas pouvoir demander à l’application de charger des demandes de livraison). C’est pourquoi nous avons mis en place un système d’activation/désactivation de fonctionnalité. La fenêtre graphique de l’application implémente une méthode d’activation/désactivation de </w:t>
+      </w:r>
+      <w:r>
+        <w:t xml:space="preserve">fonctionnalité pour chaque fonctionnalité (on entend ici les boutons, les items des menus, .etc.). A chaque changement d’état, l’état désactive l’ensemble des fonctionnalités et réactive les fonctionnalités permises dans cet état. </w:t>
       </w:r>
     </w:p>
     <w:p/>
@@ -2531,30 +2230,30 @@
       <w:r>
         <w:tab/>
       </w:r>
-      <w:bookmarkStart w:id="11" w:name="_Toc434252276"/>
-      <w:r>
-        <w:t>2.4</w:t>
+      <w:bookmarkStart w:id="12" w:name="_Toc434414345"/>
+      <w:r>
+        <w:t>2.5</w:t>
       </w:r>
       <w:r>
         <w:tab/>
-        <w:t>Diagramme de séquence du calcul de la tournée à partir d'une demande de livraison:</w:t>
-      </w:r>
-      <w:bookmarkEnd w:id="11"/>
+        <w:t>Diagramme de séquence du calcul de la tournée à partir d'une demande de livraison</w:t>
+      </w:r>
+      <w:bookmarkEnd w:id="12"/>
     </w:p>
     <w:p/>
     <w:p>
       <w:pPr>
         <w:pStyle w:val="Titre1"/>
       </w:pPr>
-      <w:bookmarkStart w:id="12" w:name="_Toc434252277"/>
+      <w:bookmarkStart w:id="13" w:name="_Toc434414346"/>
       <w:r>
         <w:t>3.</w:t>
       </w:r>
       <w:r>
         <w:tab/>
-        <w:t>Implémentation et tests:</w:t>
-      </w:r>
-      <w:bookmarkEnd w:id="12"/>
+        <w:t>Implémentation et tests</w:t>
+      </w:r>
+      <w:bookmarkEnd w:id="13"/>
     </w:p>
     <w:p>
       <w:pPr>
@@ -2563,15 +2262,15 @@
       <w:r>
         <w:tab/>
       </w:r>
-      <w:bookmarkStart w:id="13" w:name="_Toc434252278"/>
+      <w:bookmarkStart w:id="14" w:name="_Toc434414347"/>
       <w:r>
         <w:t>3.1</w:t>
       </w:r>
       <w:r>
         <w:tab/>
-        <w:t>Code du prototype et des tests unitaires:</w:t>
-      </w:r>
-      <w:bookmarkEnd w:id="13"/>
+        <w:t>Code du prototype et des tests unitaires</w:t>
+      </w:r>
+      <w:bookmarkEnd w:id="14"/>
     </w:p>
     <w:p/>
     <w:p>
@@ -2579,17 +2278,26 @@
         <w:pStyle w:val="Titre2"/>
       </w:pPr>
       <w:r>
+        <w:lastRenderedPageBreak/>
         <w:tab/>
       </w:r>
-      <w:bookmarkStart w:id="14" w:name="_Toc434252279"/>
+      <w:bookmarkStart w:id="15" w:name="_Toc434414348"/>
       <w:r>
         <w:t>3.2</w:t>
       </w:r>
       <w:r>
         <w:tab/>
-        <w:t>Documentation JavaDov du code:</w:t>
-      </w:r>
-      <w:bookmarkEnd w:id="14"/>
+        <w:t xml:space="preserve">Documentation </w:t>
+      </w:r>
+      <w:proofErr w:type="spellStart"/>
+      <w:r>
+        <w:t>JavaDov</w:t>
+      </w:r>
+      <w:proofErr w:type="spellEnd"/>
+      <w:r>
+        <w:t xml:space="preserve"> du code</w:t>
+      </w:r>
+      <w:bookmarkEnd w:id="15"/>
     </w:p>
     <w:p>
       <w:pPr>
@@ -2598,7 +2306,7 @@
       <w:r>
         <w:tab/>
       </w:r>
-      <w:bookmarkStart w:id="15" w:name="_Toc434252280"/>
+      <w:bookmarkStart w:id="16" w:name="_Toc434414349"/>
       <w:r>
         <w:t>3.3</w:t>
       </w:r>
@@ -2606,21 +2314,21 @@
         <w:tab/>
         <w:t>Diagrammes de packages et de classes retro-générés à partir du code:</w:t>
       </w:r>
-      <w:bookmarkEnd w:id="15"/>
+      <w:bookmarkEnd w:id="16"/>
     </w:p>
     <w:p>
       <w:pPr>
         <w:pStyle w:val="Titre1"/>
       </w:pPr>
-      <w:bookmarkStart w:id="16" w:name="_Toc434252281"/>
+      <w:bookmarkStart w:id="17" w:name="_Toc434414350"/>
       <w:r>
         <w:t>4.</w:t>
       </w:r>
       <w:r>
         <w:tab/>
-        <w:t>Bilan:</w:t>
-      </w:r>
-      <w:bookmarkEnd w:id="16"/>
+        <w:t>Bilan</w:t>
+      </w:r>
+      <w:bookmarkEnd w:id="17"/>
     </w:p>
     <w:p>
       <w:pPr>
@@ -2629,15 +2337,15 @@
       <w:r>
         <w:tab/>
       </w:r>
-      <w:bookmarkStart w:id="17" w:name="_Toc434252282"/>
+      <w:bookmarkStart w:id="18" w:name="_Toc434414351"/>
       <w:r>
         <w:t>4.1</w:t>
       </w:r>
       <w:r>
         <w:tab/>
-        <w:t>Planning effectif du projet:</w:t>
-      </w:r>
-      <w:bookmarkEnd w:id="17"/>
+        <w:t>Planning effectif du projet</w:t>
+      </w:r>
+      <w:bookmarkEnd w:id="18"/>
     </w:p>
     <w:p/>
     <w:p/>
@@ -2650,28 +2358,30 @@
       <w:r>
         <w:tab/>
       </w:r>
-      <w:bookmarkStart w:id="18" w:name="_Toc434252283"/>
+      <w:bookmarkStart w:id="19" w:name="_Toc434414352"/>
       <w:r>
         <w:t>4.2</w:t>
       </w:r>
       <w:r>
         <w:tab/>
-        <w:t>Bilan humain et technique:</w:t>
-      </w:r>
-      <w:bookmarkEnd w:id="18"/>
+        <w:t>Bilan humain et technique</w:t>
+      </w:r>
+      <w:bookmarkEnd w:id="19"/>
     </w:p>
     <w:p/>
     <w:p>
       <w:pPr>
         <w:pStyle w:val="Titre1"/>
       </w:pPr>
+      <w:bookmarkStart w:id="20" w:name="_Toc434414353"/>
       <w:r>
         <w:t>5.</w:t>
       </w:r>
       <w:r>
         <w:tab/>
-        <w:t>Conclusion:</w:t>
-      </w:r>
+        <w:t>Conclusion</w:t>
+      </w:r>
+      <w:bookmarkEnd w:id="20"/>
     </w:p>
     <w:sectPr>
       <w:headerReference w:type="default" r:id="rId8"/>
@@ -2754,7 +2464,7 @@
         <w:rFonts w:asciiTheme="majorHAnsi" w:hAnsiTheme="majorHAnsi"/>
         <w:noProof/>
       </w:rPr>
-      <w:t>3</w:t>
+      <w:t>5</w:t>
     </w:r>
     <w:r>
       <w:rPr>
@@ -2832,8 +2542,18 @@
             <w:sz w:val="32"/>
             <w:szCs w:val="32"/>
           </w:rPr>
-          <w:t>Projet DevOO</w:t>
+          <w:t xml:space="preserve">Projet </w:t>
         </w:r>
+        <w:proofErr w:type="spellStart"/>
+        <w:r>
+          <w:rPr>
+            <w:rFonts w:asciiTheme="majorHAnsi" w:eastAsiaTheme="majorEastAsia" w:hAnsiTheme="majorHAnsi" w:cstheme="majorBidi"/>
+            <w:sz w:val="32"/>
+            <w:szCs w:val="32"/>
+          </w:rPr>
+          <w:t>DevOO</w:t>
+        </w:r>
+        <w:proofErr w:type="spellEnd"/>
       </w:p>
     </w:sdtContent>
   </w:sdt>
@@ -3797,7 +3517,7 @@
 </file>
 
 <file path=customXml/itemProps1.xml><?xml version="1.0" encoding="utf-8"?>
-<ds:datastoreItem xmlns:ds="http://schemas.openxmlformats.org/officeDocument/2006/customXml" ds:itemID="{78C97E00-8DED-4A1C-8558-3220851E53F0}">
+<ds:datastoreItem xmlns:ds="http://schemas.openxmlformats.org/officeDocument/2006/customXml" ds:itemID="{5C220EB1-5304-46C9-8E38-9050E6F71B14}">
   <ds:schemaRefs>
     <ds:schemaRef ds:uri="http://schemas.openxmlformats.org/officeDocument/2006/bibliography"/>
   </ds:schemaRefs>

</xml_diff>

<commit_message>
intégration de quelques parties sur le rapport et rédaction de qlqs points sur le bilan humain et technique
</commit_message>
<xml_diff>
--- a/Rapport/Rapport.docx
+++ b/Rapport/Rapport.docx
@@ -1,6 +1,6 @@
 
 <file path=word/document.xml><?xml version="1.0" encoding="utf-8"?>
-<w:document xmlns:wpc="http://schemas.microsoft.com/office/word/2010/wordprocessingCanvas" xmlns:mc="http://schemas.openxmlformats.org/markup-compatibility/2006" xmlns:o="urn:schemas-microsoft-com:office:office" xmlns:r="http://schemas.openxmlformats.org/officeDocument/2006/relationships" xmlns:m="http://schemas.openxmlformats.org/officeDocument/2006/math" xmlns:v="urn:schemas-microsoft-com:vml" xmlns:wp14="http://schemas.microsoft.com/office/word/2010/wordprocessingDrawing" xmlns:wp="http://schemas.openxmlformats.org/drawingml/2006/wordprocessingDrawing" xmlns:w10="urn:schemas-microsoft-com:office:word" xmlns:w="http://schemas.openxmlformats.org/wordprocessingml/2006/main" xmlns:w14="http://schemas.microsoft.com/office/word/2010/wordml" xmlns:w15="http://schemas.microsoft.com/office/word/2012/wordml" xmlns:wpg="http://schemas.microsoft.com/office/word/2010/wordprocessingGroup" xmlns:wpi="http://schemas.microsoft.com/office/word/2010/wordprocessingInk" xmlns:wne="http://schemas.microsoft.com/office/word/2006/wordml" xmlns:wps="http://schemas.microsoft.com/office/word/2010/wordprocessingShape" mc:Ignorable="w14 w15 wp14">
+<w:document xmlns:ve="http://schemas.openxmlformats.org/markup-compatibility/2006" xmlns:o="urn:schemas-microsoft-com:office:office" xmlns:r="http://schemas.openxmlformats.org/officeDocument/2006/relationships" xmlns:m="http://schemas.openxmlformats.org/officeDocument/2006/math" xmlns:v="urn:schemas-microsoft-com:vml" xmlns:wp="http://schemas.openxmlformats.org/drawingml/2006/wordprocessingDrawing" xmlns:w10="urn:schemas-microsoft-com:office:word" xmlns:w="http://schemas.openxmlformats.org/wordprocessingml/2006/main" xmlns:wne="http://schemas.microsoft.com/office/word/2006/wordml">
   <w:body>
     <w:sdt>
       <w:sdtPr>
@@ -18,7 +18,6 @@
           <w:docPartUnique/>
         </w:docPartObj>
       </w:sdtPr>
-      <w:sdtEndPr/>
       <w:sdtContent>
         <w:p>
           <w:pPr>
@@ -1759,12 +1758,8 @@
         <w:pStyle w:val="Titre1"/>
       </w:pPr>
       <w:bookmarkStart w:id="0" w:name="_Toc434414334"/>
-    </w:p>
-    <w:p>
-      <w:pPr>
-        <w:pStyle w:val="Titre1"/>
-      </w:pPr>
-      <w:r>
+      <w:r>
+        <w:lastRenderedPageBreak/>
         <w:t>1.</w:t>
       </w:r>
       <w:r>
@@ -1819,7 +1814,7 @@
         </w:rPr>
         <w:drawing>
           <wp:inline distT="0" distB="0" distL="0" distR="0">
-            <wp:extent cx="5760720" cy="4950389"/>
+            <wp:extent cx="6076950" cy="4947115"/>
             <wp:effectExtent l="19050" t="0" r="0" b="0"/>
             <wp:docPr id="1" name="Image 1" descr="C:\Users\Med\Desktop\Dev_OO\OO-Livraisons\Rapport\ModeleDuDomaine.jpg"/>
             <wp:cNvGraphicFramePr>
@@ -1835,7 +1830,7 @@
                     </pic:cNvPicPr>
                   </pic:nvPicPr>
                   <pic:blipFill>
-                    <a:blip r:embed="rId7" cstate="print"/>
+                    <a:blip r:embed="rId8" cstate="print"/>
                     <a:srcRect/>
                     <a:stretch>
                       <a:fillRect/>
@@ -1844,7 +1839,7 @@
                   <pic:spPr bwMode="auto">
                     <a:xfrm>
                       <a:off x="0" y="0"/>
-                      <a:ext cx="5760720" cy="4950389"/>
+                      <a:ext cx="6080972" cy="4950389"/>
                     </a:xfrm>
                     <a:prstGeom prst="rect">
                       <a:avLst/>
@@ -1882,6 +1877,471 @@
       <w:bookmarkEnd w:id="3"/>
     </w:p>
     <w:p/>
+    <w:p>
+      <w:pPr>
+        <w:pStyle w:val="Paragraphedeliste"/>
+        <w:numPr>
+          <w:ilvl w:val="0"/>
+          <w:numId w:val="1"/>
+        </w:numPr>
+        <w:jc w:val="both"/>
+      </w:pPr>
+      <w:r>
+        <w:rPr>
+          <w:rStyle w:val="Sous-titreCar"/>
+        </w:rPr>
+        <w:t>Chemin :</w:t>
+      </w:r>
+      <w:r>
+        <w:t xml:space="preserve"> Chemin entre deux livraisons.</w:t>
+      </w:r>
+    </w:p>
+    <w:p>
+      <w:pPr>
+        <w:pStyle w:val="Paragraphedeliste"/>
+        <w:numPr>
+          <w:ilvl w:val="0"/>
+          <w:numId w:val="1"/>
+        </w:numPr>
+        <w:jc w:val="both"/>
+      </w:pPr>
+      <w:r>
+        <w:rPr>
+          <w:rStyle w:val="Sous-titreCar"/>
+        </w:rPr>
+        <w:t>Heure de départ (d’un Chemin)</w:t>
+      </w:r>
+      <w:r>
+        <w:t xml:space="preserve"> : Heure à laquelle le livreur quitte la livraison précédente (donc temps de livraison non compris) ou l’entrepôt.</w:t>
+      </w:r>
+    </w:p>
+    <w:p>
+      <w:pPr>
+        <w:pStyle w:val="Paragraphedeliste"/>
+        <w:numPr>
+          <w:ilvl w:val="0"/>
+          <w:numId w:val="1"/>
+        </w:numPr>
+        <w:jc w:val="both"/>
+      </w:pPr>
+      <w:r>
+        <w:rPr>
+          <w:rStyle w:val="Sous-titreCar"/>
+        </w:rPr>
+        <w:t>Heure d’arrivée (d’un Chemin):</w:t>
+      </w:r>
+      <w:r>
+        <w:t xml:space="preserve"> Heure à laquelle le livreur arrive à la livraison suivante, nommée livraison arrivée (temps de livraison non compris).</w:t>
+      </w:r>
+    </w:p>
+    <w:p>
+      <w:pPr>
+        <w:pStyle w:val="Paragraphedeliste"/>
+        <w:numPr>
+          <w:ilvl w:val="0"/>
+          <w:numId w:val="1"/>
+        </w:numPr>
+        <w:jc w:val="both"/>
+      </w:pPr>
+      <w:proofErr w:type="spellStart"/>
+      <w:r>
+        <w:rPr>
+          <w:rStyle w:val="Sous-titreCar"/>
+        </w:rPr>
+        <w:lastRenderedPageBreak/>
+        <w:t>livraisonArrivee</w:t>
+      </w:r>
+      <w:proofErr w:type="spellEnd"/>
+      <w:r>
+        <w:rPr>
+          <w:rStyle w:val="Sous-titreCar"/>
+        </w:rPr>
+        <w:t xml:space="preserve"> :</w:t>
+      </w:r>
+      <w:r>
+        <w:t xml:space="preserve"> La dernière livraison d'un chemin.</w:t>
+      </w:r>
+    </w:p>
+    <w:p>
+      <w:pPr>
+        <w:pStyle w:val="Paragraphedeliste"/>
+        <w:numPr>
+          <w:ilvl w:val="0"/>
+          <w:numId w:val="1"/>
+        </w:numPr>
+        <w:jc w:val="both"/>
+      </w:pPr>
+      <w:r>
+        <w:rPr>
+          <w:rStyle w:val="Sous-titreCar"/>
+        </w:rPr>
+        <w:t>Demande de livraison :</w:t>
+      </w:r>
+      <w:r>
+        <w:t xml:space="preserve"> Une demande de livraison.</w:t>
+      </w:r>
+    </w:p>
+    <w:p>
+      <w:pPr>
+        <w:pStyle w:val="Paragraphedeliste"/>
+        <w:numPr>
+          <w:ilvl w:val="0"/>
+          <w:numId w:val="1"/>
+        </w:numPr>
+        <w:jc w:val="both"/>
+      </w:pPr>
+      <w:r>
+        <w:rPr>
+          <w:rStyle w:val="Sous-titreCar"/>
+        </w:rPr>
+        <w:t>Temps d’arrêt (d’une demande de livraison) :</w:t>
+      </w:r>
+      <w:r>
+        <w:t xml:space="preserve"> Temps d'arrêt pour une livraison, ici fixé à 10 minutes pour chacune d'entre elles.</w:t>
+      </w:r>
+    </w:p>
+    <w:p>
+      <w:pPr>
+        <w:pStyle w:val="Paragraphedeliste"/>
+        <w:numPr>
+          <w:ilvl w:val="0"/>
+          <w:numId w:val="1"/>
+        </w:numPr>
+        <w:jc w:val="both"/>
+      </w:pPr>
+      <w:r>
+        <w:rPr>
+          <w:rStyle w:val="Sous-titreCar"/>
+        </w:rPr>
+        <w:t>Fenêtre de livraison :</w:t>
+      </w:r>
+      <w:r>
+        <w:t xml:space="preserve"> Regroupement des demandes de livraisons partageant la même fenêtre temporelle de livraison.</w:t>
+      </w:r>
+    </w:p>
+    <w:p>
+      <w:pPr>
+        <w:pStyle w:val="Paragraphedeliste"/>
+        <w:numPr>
+          <w:ilvl w:val="0"/>
+          <w:numId w:val="1"/>
+        </w:numPr>
+        <w:jc w:val="both"/>
+      </w:pPr>
+      <w:r>
+        <w:rPr>
+          <w:rStyle w:val="Sous-titreCar"/>
+        </w:rPr>
+        <w:t>Heure de début (d’une fenêtre de livraison) :</w:t>
+      </w:r>
+      <w:r>
+        <w:t xml:space="preserve"> Heure à partir de laquelle les demandes de livraison d’une fenêtre de livraison sont attendues.</w:t>
+      </w:r>
+    </w:p>
+    <w:p>
+      <w:pPr>
+        <w:pStyle w:val="Paragraphedeliste"/>
+        <w:numPr>
+          <w:ilvl w:val="0"/>
+          <w:numId w:val="1"/>
+        </w:numPr>
+        <w:jc w:val="both"/>
+      </w:pPr>
+      <w:r>
+        <w:rPr>
+          <w:rStyle w:val="Sous-titreCar"/>
+        </w:rPr>
+        <w:t>Heure de fin (d’une fenêtre de livraison)</w:t>
+      </w:r>
+      <w:r>
+        <w:t xml:space="preserve"> : Heure jusqu’à laquelle les demandes de livraison d’une fenêtre de livraison sont attendues.</w:t>
+      </w:r>
+    </w:p>
+    <w:p>
+      <w:pPr>
+        <w:pStyle w:val="Paragraphedeliste"/>
+        <w:numPr>
+          <w:ilvl w:val="0"/>
+          <w:numId w:val="1"/>
+        </w:numPr>
+        <w:jc w:val="both"/>
+      </w:pPr>
+      <w:r>
+        <w:rPr>
+          <w:rStyle w:val="Sous-titreCar"/>
+        </w:rPr>
+        <w:t>Ensemble de livraisons</w:t>
+      </w:r>
+      <w:r>
+        <w:t xml:space="preserve"> : Regroupement, ordonné temporellement, des fenêtres de livraison, qui contiennent-elles même les demandes de livraison.</w:t>
+      </w:r>
+    </w:p>
+    <w:p>
+      <w:pPr>
+        <w:pStyle w:val="Paragraphedeliste"/>
+        <w:numPr>
+          <w:ilvl w:val="0"/>
+          <w:numId w:val="1"/>
+        </w:numPr>
+        <w:jc w:val="both"/>
+      </w:pPr>
+      <w:r>
+        <w:rPr>
+          <w:rStyle w:val="Sous-titreCar"/>
+        </w:rPr>
+        <w:t>Intersection :</w:t>
+      </w:r>
+      <w:r>
+        <w:t xml:space="preserve"> Intersection de deux ou plusieurs tronçons. Une intersection peut  correspondre à un point de livraison.</w:t>
+      </w:r>
+    </w:p>
+    <w:p>
+      <w:pPr>
+        <w:pStyle w:val="Paragraphedeliste"/>
+        <w:numPr>
+          <w:ilvl w:val="0"/>
+          <w:numId w:val="1"/>
+        </w:numPr>
+        <w:jc w:val="both"/>
+      </w:pPr>
+      <w:r>
+        <w:rPr>
+          <w:rStyle w:val="Sous-titreCar"/>
+        </w:rPr>
+        <w:t>x (d’une intersection) :</w:t>
+      </w:r>
+      <w:r>
+        <w:t xml:space="preserve"> Coordonnée X d’une l'intersection dans le plan.</w:t>
+      </w:r>
+    </w:p>
+    <w:p>
+      <w:pPr>
+        <w:pStyle w:val="Paragraphedeliste"/>
+        <w:numPr>
+          <w:ilvl w:val="0"/>
+          <w:numId w:val="1"/>
+        </w:numPr>
+        <w:jc w:val="both"/>
+      </w:pPr>
+      <w:r>
+        <w:rPr>
+          <w:rStyle w:val="Sous-titreCar"/>
+        </w:rPr>
+        <w:t>Y (d’une intersection):</w:t>
+      </w:r>
+      <w:r>
+        <w:t xml:space="preserve"> Coordonnée Y d’une l'intersection dans le plan.</w:t>
+      </w:r>
+    </w:p>
+    <w:p>
+      <w:pPr>
+        <w:pStyle w:val="Paragraphedeliste"/>
+        <w:numPr>
+          <w:ilvl w:val="0"/>
+          <w:numId w:val="1"/>
+        </w:numPr>
+        <w:jc w:val="both"/>
+      </w:pPr>
+      <w:r>
+        <w:rPr>
+          <w:rStyle w:val="Sous-titreCar"/>
+        </w:rPr>
+        <w:t>Tronçons sortants (d’une intersection) :</w:t>
+      </w:r>
+      <w:r>
+        <w:t xml:space="preserve"> Ensemble des tronçons quittant une intersection.</w:t>
+      </w:r>
+    </w:p>
+    <w:p>
+      <w:pPr>
+        <w:pStyle w:val="Paragraphedeliste"/>
+        <w:numPr>
+          <w:ilvl w:val="0"/>
+          <w:numId w:val="1"/>
+        </w:numPr>
+        <w:jc w:val="both"/>
+      </w:pPr>
+      <w:r>
+        <w:rPr>
+          <w:rStyle w:val="Sous-titreCar"/>
+        </w:rPr>
+        <w:t>Tronçons entrants (d’une intersection) :</w:t>
+      </w:r>
+      <w:r>
+        <w:t xml:space="preserve"> Ensemble des tronçons arrivant sur une intersection.</w:t>
+      </w:r>
+    </w:p>
+    <w:p>
+      <w:pPr>
+        <w:pStyle w:val="Paragraphedeliste"/>
+        <w:numPr>
+          <w:ilvl w:val="0"/>
+          <w:numId w:val="1"/>
+        </w:numPr>
+        <w:jc w:val="both"/>
+      </w:pPr>
+      <w:r>
+        <w:rPr>
+          <w:rStyle w:val="Sous-titreCar"/>
+        </w:rPr>
+        <w:t>Tronçon :</w:t>
+      </w:r>
+      <w:r>
+        <w:t xml:space="preserve"> Route empruntable entre deux intersections. </w:t>
+      </w:r>
+    </w:p>
+    <w:p>
+      <w:pPr>
+        <w:pStyle w:val="Paragraphedeliste"/>
+        <w:numPr>
+          <w:ilvl w:val="0"/>
+          <w:numId w:val="1"/>
+        </w:numPr>
+        <w:jc w:val="both"/>
+      </w:pPr>
+      <w:r>
+        <w:rPr>
+          <w:rStyle w:val="Sous-titreCar"/>
+        </w:rPr>
+        <w:t>Longueur (d’un tronçon) :</w:t>
+      </w:r>
+      <w:r>
+        <w:t xml:space="preserve"> longueur physique d'un tronçon.</w:t>
+      </w:r>
+    </w:p>
+    <w:p>
+      <w:pPr>
+        <w:pStyle w:val="Paragraphedeliste"/>
+        <w:numPr>
+          <w:ilvl w:val="0"/>
+          <w:numId w:val="1"/>
+        </w:numPr>
+        <w:jc w:val="both"/>
+      </w:pPr>
+      <w:r>
+        <w:rPr>
+          <w:rStyle w:val="Sous-titreCar"/>
+        </w:rPr>
+        <w:t>Vitesse (d’un tronçon) :</w:t>
+      </w:r>
+      <w:r>
+        <w:t xml:space="preserve"> vitesse moyenne du livreur sur le tronçon.</w:t>
+      </w:r>
+    </w:p>
+    <w:p>
+      <w:pPr>
+        <w:pStyle w:val="Paragraphedeliste"/>
+        <w:numPr>
+          <w:ilvl w:val="0"/>
+          <w:numId w:val="1"/>
+        </w:numPr>
+        <w:jc w:val="both"/>
+      </w:pPr>
+      <w:r>
+        <w:rPr>
+          <w:rStyle w:val="Sous-titreCar"/>
+        </w:rPr>
+        <w:t>Intersection de départ (d’un tronçon) :</w:t>
+      </w:r>
+      <w:r>
+        <w:t xml:space="preserve"> intersection à partir de laquelle commence un tronçon</w:t>
+      </w:r>
+    </w:p>
+    <w:p>
+      <w:pPr>
+        <w:pStyle w:val="Paragraphedeliste"/>
+        <w:numPr>
+          <w:ilvl w:val="0"/>
+          <w:numId w:val="1"/>
+        </w:numPr>
+        <w:jc w:val="both"/>
+      </w:pPr>
+      <w:r>
+        <w:rPr>
+          <w:rStyle w:val="Sous-titreCar"/>
+        </w:rPr>
+        <w:t>Intersection d’arrivée (d’un tronçon) :</w:t>
+      </w:r>
+      <w:r>
+        <w:t xml:space="preserve"> intersection sur laquelle arrive un tronçon.</w:t>
+      </w:r>
+    </w:p>
+    <w:p>
+      <w:pPr>
+        <w:pStyle w:val="Paragraphedeliste"/>
+        <w:numPr>
+          <w:ilvl w:val="0"/>
+          <w:numId w:val="1"/>
+        </w:numPr>
+        <w:jc w:val="both"/>
+      </w:pPr>
+      <w:r>
+        <w:rPr>
+          <w:rStyle w:val="Sous-titreCar"/>
+        </w:rPr>
+        <w:t>Plan :</w:t>
+      </w:r>
+      <w:r>
+        <w:t xml:space="preserve"> Cartographie les intersections et les tronçons.</w:t>
+      </w:r>
+    </w:p>
+    <w:p>
+      <w:pPr>
+        <w:pStyle w:val="Paragraphedeliste"/>
+        <w:numPr>
+          <w:ilvl w:val="0"/>
+          <w:numId w:val="1"/>
+        </w:numPr>
+        <w:jc w:val="both"/>
+      </w:pPr>
+      <w:r>
+        <w:rPr>
+          <w:rStyle w:val="Sous-titreCar"/>
+        </w:rPr>
+        <w:t>Tournée :</w:t>
+      </w:r>
+      <w:r>
+        <w:t xml:space="preserve"> Ensemble ordonné de chemins. Détermine la totalité du trajet du livreur depuis l'entrepôt jusqu'à l'entrepôt, en passant par les points de livraison.</w:t>
+      </w:r>
+    </w:p>
+    <w:p>
+      <w:pPr>
+        <w:pStyle w:val="Paragraphedeliste"/>
+        <w:numPr>
+          <w:ilvl w:val="0"/>
+          <w:numId w:val="1"/>
+        </w:numPr>
+        <w:jc w:val="both"/>
+      </w:pPr>
+      <w:r>
+        <w:rPr>
+          <w:rStyle w:val="Sous-titreCar"/>
+        </w:rPr>
+        <w:t>Feuille de route :</w:t>
+      </w:r>
+      <w:r>
+        <w:t xml:space="preserve"> fichier au format texte généré donnant la liste des livraisons à faire, dans l'ordre, avec l'adresse, horaires de livraison (arrivée et départ) et l'itinéraire entre chaque livraison.</w:t>
+      </w:r>
+    </w:p>
+    <w:p>
+      <w:pPr>
+        <w:pStyle w:val="Paragraphedeliste"/>
+        <w:numPr>
+          <w:ilvl w:val="0"/>
+          <w:numId w:val="1"/>
+        </w:numPr>
+        <w:jc w:val="both"/>
+      </w:pPr>
+      <w:r>
+        <w:rPr>
+          <w:rStyle w:val="Sous-titreCar"/>
+        </w:rPr>
+        <w:t>Entrepôt :</w:t>
+      </w:r>
+      <w:r>
+        <w:t xml:space="preserve"> Intersection de départ et d'arrivée d'une tournée.</w:t>
+      </w:r>
+    </w:p>
     <w:p/>
     <w:p>
       <w:pPr>
@@ -1901,7 +2361,59 @@
       </w:r>
       <w:bookmarkEnd w:id="4"/>
     </w:p>
-    <w:p/>
+    <w:p>
+      <w:r>
+        <w:rPr>
+          <w:noProof/>
+          <w:lang w:eastAsia="fr-FR"/>
+        </w:rPr>
+        <w:drawing>
+          <wp:inline distT="0" distB="0" distL="0" distR="0">
+            <wp:extent cx="6297930" cy="5006340"/>
+            <wp:effectExtent l="19050" t="0" r="7620" b="0"/>
+            <wp:docPr id="2" name="Image 1" descr="C:\Users\Med\Desktop\Projets\Dev_OO\OO-Livraisons\AnalyseBesoin\UseCaseDiagram1.jpg"/>
+            <wp:cNvGraphicFramePr>
+              <a:graphicFrameLocks xmlns:a="http://schemas.openxmlformats.org/drawingml/2006/main" noChangeAspect="1"/>
+            </wp:cNvGraphicFramePr>
+            <a:graphic xmlns:a="http://schemas.openxmlformats.org/drawingml/2006/main">
+              <a:graphicData uri="http://schemas.openxmlformats.org/drawingml/2006/picture">
+                <pic:pic xmlns:pic="http://schemas.openxmlformats.org/drawingml/2006/picture">
+                  <pic:nvPicPr>
+                    <pic:cNvPr id="0" name="Picture 1" descr="C:\Users\Med\Desktop\Projets\Dev_OO\OO-Livraisons\AnalyseBesoin\UseCaseDiagram1.jpg"/>
+                    <pic:cNvPicPr>
+                      <a:picLocks noChangeAspect="1" noChangeArrowheads="1"/>
+                    </pic:cNvPicPr>
+                  </pic:nvPicPr>
+                  <pic:blipFill>
+                    <a:blip r:embed="rId9" cstate="print"/>
+                    <a:srcRect/>
+                    <a:stretch>
+                      <a:fillRect/>
+                    </a:stretch>
+                  </pic:blipFill>
+                  <pic:spPr bwMode="auto">
+                    <a:xfrm>
+                      <a:off x="0" y="0"/>
+                      <a:ext cx="6302206" cy="5009739"/>
+                    </a:xfrm>
+                    <a:prstGeom prst="rect">
+                      <a:avLst/>
+                    </a:prstGeom>
+                    <a:noFill/>
+                    <a:ln w="9525">
+                      <a:noFill/>
+                      <a:miter lim="800000"/>
+                      <a:headEnd/>
+                      <a:tailEnd/>
+                    </a:ln>
+                  </pic:spPr>
+                </pic:pic>
+              </a:graphicData>
+            </a:graphic>
+          </wp:inline>
+        </w:drawing>
+      </w:r>
+    </w:p>
     <w:p>
       <w:pPr>
         <w:pStyle w:val="Titre2"/>
@@ -1919,13 +2431,2730 @@
       </w:r>
       <w:bookmarkEnd w:id="5"/>
     </w:p>
-    <w:p/>
+    <w:p>
+      <w:pPr>
+        <w:pStyle w:val="Sansinterligne"/>
+        <w:spacing w:line="276" w:lineRule="auto"/>
+        <w:jc w:val="both"/>
+        <w:rPr>
+          <w:b/>
+        </w:rPr>
+      </w:pPr>
+      <w:r>
+        <w:rPr>
+          <w:b/>
+        </w:rPr>
+        <w:t>Cas d'utilisation:</w:t>
+      </w:r>
+    </w:p>
+    <w:p>
+      <w:pPr>
+        <w:pStyle w:val="Sansinterligne"/>
+        <w:spacing w:line="276" w:lineRule="auto"/>
+        <w:ind w:firstLine="708"/>
+        <w:jc w:val="both"/>
+      </w:pPr>
+      <w:r>
+        <w:t>Charger un plan</w:t>
+      </w:r>
+    </w:p>
+    <w:p>
+      <w:pPr>
+        <w:pStyle w:val="Sansinterligne"/>
+        <w:spacing w:line="276" w:lineRule="auto"/>
+        <w:jc w:val="both"/>
+      </w:pPr>
+      <w:r>
+        <w:rPr>
+          <w:b/>
+        </w:rPr>
+        <w:t>Description abrégée:</w:t>
+      </w:r>
+      <w:r>
+        <w:t xml:space="preserve"> </w:t>
+      </w:r>
+    </w:p>
+    <w:p>
+      <w:pPr>
+        <w:pStyle w:val="Sansinterligne"/>
+        <w:spacing w:line="276" w:lineRule="auto"/>
+        <w:ind w:left="708"/>
+        <w:jc w:val="both"/>
+      </w:pPr>
+      <w:r>
+        <w:t>L’utilisateur demande au système de charger un plan. L'utilisateur choisit un fichier XML décrivant le plan à charger. Le système affiche le plan.</w:t>
+      </w:r>
+    </w:p>
+    <w:p>
+      <w:pPr>
+        <w:pStyle w:val="Sansinterligne"/>
+        <w:spacing w:line="276" w:lineRule="auto"/>
+        <w:jc w:val="both"/>
+      </w:pPr>
+      <w:proofErr w:type="spellStart"/>
+      <w:r>
+        <w:rPr>
+          <w:b/>
+        </w:rPr>
+        <w:t>Précondition</w:t>
+      </w:r>
+      <w:proofErr w:type="spellEnd"/>
+      <w:r>
+        <w:rPr>
+          <w:b/>
+        </w:rPr>
+        <w:t>:</w:t>
+      </w:r>
+      <w:r>
+        <w:t xml:space="preserve"> </w:t>
+      </w:r>
+    </w:p>
+    <w:p>
+      <w:pPr>
+        <w:pStyle w:val="Sansinterligne"/>
+        <w:spacing w:line="276" w:lineRule="auto"/>
+        <w:ind w:firstLine="708"/>
+        <w:jc w:val="both"/>
+      </w:pPr>
+      <w:r>
+        <w:t>L'application est lancée</w:t>
+      </w:r>
+    </w:p>
+    <w:p>
+      <w:pPr>
+        <w:pStyle w:val="Sansinterligne"/>
+        <w:spacing w:line="276" w:lineRule="auto"/>
+        <w:jc w:val="both"/>
+        <w:rPr>
+          <w:b/>
+        </w:rPr>
+      </w:pPr>
+      <w:r>
+        <w:rPr>
+          <w:b/>
+        </w:rPr>
+        <w:t>Scén</w:t>
+      </w:r>
+      <w:r>
+        <w:rPr>
+          <w:b/>
+        </w:rPr>
+        <w:t>ario principal:</w:t>
+      </w:r>
+    </w:p>
+    <w:p>
+      <w:pPr>
+        <w:pStyle w:val="Sansinterligne"/>
+        <w:spacing w:line="276" w:lineRule="auto"/>
+        <w:ind w:left="708"/>
+        <w:jc w:val="both"/>
+      </w:pPr>
+      <w:r>
+        <w:t>1) Le système demande à l’utilisateur de choisir un fichier XML décrivant le plan à charger.</w:t>
+      </w:r>
+    </w:p>
+    <w:p>
+      <w:pPr>
+        <w:pStyle w:val="Sansinterligne"/>
+        <w:spacing w:line="276" w:lineRule="auto"/>
+        <w:ind w:firstLine="708"/>
+        <w:jc w:val="both"/>
+      </w:pPr>
+      <w:r>
+        <w:rPr>
+          <w:i/>
+        </w:rPr>
+        <w:t>2)</w:t>
+      </w:r>
+      <w:r>
+        <w:t xml:space="preserve"> L'utilisateur choisit le fichier </w:t>
+      </w:r>
+      <w:proofErr w:type="spellStart"/>
+      <w:r>
+        <w:t>xml</w:t>
+      </w:r>
+      <w:proofErr w:type="spellEnd"/>
+      <w:r>
+        <w:t xml:space="preserve"> valide.</w:t>
+      </w:r>
+    </w:p>
+    <w:p>
+      <w:pPr>
+        <w:pStyle w:val="Sansinterligne"/>
+        <w:spacing w:line="276" w:lineRule="auto"/>
+        <w:ind w:left="708"/>
+        <w:jc w:val="both"/>
+      </w:pPr>
+      <w:r>
+        <w:rPr>
+          <w:i/>
+        </w:rPr>
+        <w:t>3)</w:t>
+      </w:r>
+      <w:r>
+        <w:t xml:space="preserve"> Le système affiche le plan et rend la fonctionnalité "Charger demandes de livraison" active.</w:t>
+      </w:r>
+    </w:p>
+    <w:p>
+      <w:pPr>
+        <w:pStyle w:val="Sansinterligne"/>
+        <w:spacing w:line="276" w:lineRule="auto"/>
+        <w:jc w:val="both"/>
+        <w:rPr>
+          <w:b/>
+        </w:rPr>
+      </w:pPr>
+      <w:r>
+        <w:rPr>
+          <w:b/>
+        </w:rPr>
+        <w:t>Alternatives:</w:t>
+      </w:r>
+    </w:p>
+    <w:p>
+      <w:pPr>
+        <w:pStyle w:val="Sansinterligne"/>
+        <w:spacing w:line="276" w:lineRule="auto"/>
+        <w:ind w:left="708"/>
+        <w:jc w:val="both"/>
+      </w:pPr>
+      <w:r>
+        <w:rPr>
+          <w:i/>
+        </w:rPr>
+        <w:t xml:space="preserve">2a) </w:t>
+      </w:r>
+      <w:r>
+        <w:t>Le fichier</w:t>
+      </w:r>
+      <w:r>
+        <w:t xml:space="preserve"> choisit par l’utilisateur</w:t>
+      </w:r>
+      <w:r>
+        <w:t xml:space="preserve"> n’est pas valide</w:t>
+      </w:r>
+      <w:r>
+        <w:t xml:space="preserve"> (se référer à la liste des erreurs pour la définition des cas de non validité du fichier)</w:t>
+      </w:r>
+      <w:r>
+        <w:t>. Le système indique que le fichier n'est pas valide et retourne à l'étape 1.</w:t>
+      </w:r>
+    </w:p>
+    <w:p>
+      <w:pPr>
+        <w:pStyle w:val="Sansinterligne"/>
+        <w:spacing w:line="276" w:lineRule="auto"/>
+        <w:ind w:left="708"/>
+        <w:jc w:val="both"/>
+      </w:pPr>
+      <w:r>
+        <w:rPr>
+          <w:i/>
+        </w:rPr>
+        <w:lastRenderedPageBreak/>
+        <w:t>1-3a)</w:t>
+      </w:r>
+      <w:r>
+        <w:t xml:space="preserve"> L'utilisateur indique au système qu'il souhaite annuler le chargement du fichier. Le système annule la demande de saisie.</w:t>
+      </w:r>
+    </w:p>
+    <w:p>
+      <w:pPr>
+        <w:pStyle w:val="Sansinterligne"/>
+        <w:spacing w:line="276" w:lineRule="auto"/>
+        <w:jc w:val="both"/>
+      </w:pPr>
+    </w:p>
+    <w:p>
+      <w:pPr>
+        <w:pStyle w:val="Sansinterligne"/>
+        <w:spacing w:line="276" w:lineRule="auto"/>
+        <w:jc w:val="both"/>
+      </w:pPr>
+      <w:r>
+        <w:t xml:space="preserve">Liste d’erreurs : - Le fichier </w:t>
+      </w:r>
+      <w:proofErr w:type="spellStart"/>
+      <w:r>
+        <w:t>xml</w:t>
+      </w:r>
+      <w:proofErr w:type="spellEnd"/>
+      <w:r>
+        <w:t xml:space="preserve"> n’est pas syntaxiquement valide.</w:t>
+      </w:r>
+    </w:p>
+    <w:p>
+      <w:pPr>
+        <w:pStyle w:val="Sansinterligne"/>
+        <w:spacing w:line="276" w:lineRule="auto"/>
+        <w:jc w:val="both"/>
+      </w:pPr>
+      <w:r>
+        <w:tab/>
+      </w:r>
+      <w:r>
+        <w:tab/>
+        <w:t xml:space="preserve">- L’un des tronçons décrit dans le fichier </w:t>
+      </w:r>
+      <w:proofErr w:type="spellStart"/>
+      <w:r>
+        <w:t>xml</w:t>
+      </w:r>
+      <w:proofErr w:type="spellEnd"/>
+      <w:r>
+        <w:t xml:space="preserve"> référence une intersection inconnue.</w:t>
+      </w:r>
+    </w:p>
+    <w:p>
+      <w:pPr>
+        <w:pStyle w:val="Sansinterligne"/>
+        <w:spacing w:line="276" w:lineRule="auto"/>
+        <w:jc w:val="both"/>
+        <w:rPr>
+          <w:b/>
+        </w:rPr>
+      </w:pPr>
+    </w:p>
+    <w:p>
+      <w:pPr>
+        <w:pStyle w:val="Sansinterligne"/>
+        <w:spacing w:line="276" w:lineRule="auto"/>
+        <w:jc w:val="both"/>
+        <w:rPr>
+          <w:b/>
+        </w:rPr>
+      </w:pPr>
+      <w:r>
+        <w:rPr>
+          <w:b/>
+        </w:rPr>
+        <w:t>Cas d'utilisation:</w:t>
+      </w:r>
+    </w:p>
+    <w:p>
+      <w:pPr>
+        <w:pStyle w:val="Sansinterligne"/>
+        <w:spacing w:line="276" w:lineRule="auto"/>
+        <w:ind w:firstLine="708"/>
+        <w:jc w:val="both"/>
+      </w:pPr>
+      <w:r>
+        <w:t>Charger les demandes de livraisons à planifier</w:t>
+      </w:r>
+    </w:p>
+    <w:p>
+      <w:pPr>
+        <w:pStyle w:val="Sansinterligne"/>
+        <w:spacing w:line="276" w:lineRule="auto"/>
+        <w:jc w:val="both"/>
+        <w:rPr>
+          <w:b/>
+        </w:rPr>
+      </w:pPr>
+      <w:r>
+        <w:rPr>
+          <w:b/>
+        </w:rPr>
+        <w:t>Description abrégée:</w:t>
+      </w:r>
+    </w:p>
+    <w:p>
+      <w:pPr>
+        <w:pStyle w:val="Sansinterligne"/>
+        <w:spacing w:line="276" w:lineRule="auto"/>
+        <w:ind w:left="708"/>
+        <w:jc w:val="both"/>
+      </w:pPr>
+      <w:r>
+        <w:t>L’utilisateur demande au système de charger des demandes de livraison à planifier. L'utilisateur choisit un fichier XML décrivant les demandes de livraisons à planifier. Le système affiche la position de chaque demande de livraison sur le plan, ainsi que, pour chaque demande de livraison, sa plage horaire.</w:t>
+      </w:r>
+    </w:p>
+    <w:p>
+      <w:pPr>
+        <w:pStyle w:val="Sansinterligne"/>
+        <w:spacing w:line="276" w:lineRule="auto"/>
+        <w:jc w:val="both"/>
+        <w:rPr>
+          <w:b/>
+        </w:rPr>
+      </w:pPr>
+      <w:proofErr w:type="spellStart"/>
+      <w:r>
+        <w:rPr>
+          <w:b/>
+        </w:rPr>
+        <w:t>Précondition</w:t>
+      </w:r>
+      <w:proofErr w:type="spellEnd"/>
+      <w:r>
+        <w:rPr>
+          <w:b/>
+        </w:rPr>
+        <w:t>:</w:t>
+      </w:r>
+    </w:p>
+    <w:p>
+      <w:pPr>
+        <w:pStyle w:val="Sansinterligne"/>
+        <w:spacing w:line="276" w:lineRule="auto"/>
+        <w:ind w:firstLine="708"/>
+        <w:jc w:val="both"/>
+      </w:pPr>
+      <w:r>
+        <w:t>Un plan est chargé.</w:t>
+      </w:r>
+    </w:p>
+    <w:p>
+      <w:pPr>
+        <w:pStyle w:val="Sansinterligne"/>
+        <w:spacing w:line="276" w:lineRule="auto"/>
+        <w:jc w:val="both"/>
+        <w:rPr>
+          <w:b/>
+        </w:rPr>
+      </w:pPr>
+      <w:r>
+        <w:rPr>
+          <w:b/>
+        </w:rPr>
+        <w:t>Scénario principal:</w:t>
+      </w:r>
+    </w:p>
+    <w:p>
+      <w:pPr>
+        <w:pStyle w:val="Sansinterligne"/>
+        <w:spacing w:line="276" w:lineRule="auto"/>
+        <w:ind w:left="708"/>
+        <w:jc w:val="both"/>
+      </w:pPr>
+      <w:r>
+        <w:t>1) Le système demande à l’utilisateur de choisir un fichier XML décrivant les demandes de livraisons à planifier.</w:t>
+      </w:r>
+    </w:p>
+    <w:p>
+      <w:pPr>
+        <w:pStyle w:val="Sansinterligne"/>
+        <w:spacing w:line="276" w:lineRule="auto"/>
+        <w:ind w:firstLine="708"/>
+        <w:jc w:val="both"/>
+      </w:pPr>
+      <w:r>
+        <w:t>2) L'utilisateur choisit le fichier contenant les demandes de livraisons à planifier.</w:t>
+      </w:r>
+    </w:p>
+    <w:p>
+      <w:pPr>
+        <w:pStyle w:val="Sansinterligne"/>
+        <w:spacing w:line="276" w:lineRule="auto"/>
+        <w:ind w:firstLine="708"/>
+        <w:jc w:val="both"/>
+      </w:pPr>
+      <w:r>
+        <w:t>3) Le système affiche le plan où chaque demande de livraison est mise en évidence.</w:t>
+      </w:r>
+    </w:p>
+    <w:p>
+      <w:pPr>
+        <w:pStyle w:val="Sansinterligne"/>
+        <w:spacing w:line="276" w:lineRule="auto"/>
+        <w:jc w:val="both"/>
+        <w:rPr>
+          <w:b/>
+        </w:rPr>
+      </w:pPr>
+      <w:r>
+        <w:rPr>
+          <w:b/>
+        </w:rPr>
+        <w:t>Alternatives:</w:t>
+      </w:r>
+    </w:p>
+    <w:p>
+      <w:pPr>
+        <w:pStyle w:val="Sansinterligne"/>
+        <w:spacing w:line="276" w:lineRule="auto"/>
+        <w:ind w:left="708"/>
+        <w:jc w:val="both"/>
+      </w:pPr>
+      <w:r>
+        <w:rPr>
+          <w:i/>
+        </w:rPr>
+        <w:t xml:space="preserve">2a) </w:t>
+      </w:r>
+      <w:r>
+        <w:t>Le fichier</w:t>
+      </w:r>
+      <w:r>
+        <w:t xml:space="preserve"> choisit par l’utilisateur</w:t>
+      </w:r>
+      <w:r>
+        <w:t xml:space="preserve"> n’est pas valide</w:t>
+      </w:r>
+      <w:r>
+        <w:t xml:space="preserve"> (se référer à la liste des erreurs pour la définition des cas de non validité du fichier)</w:t>
+      </w:r>
+      <w:r>
+        <w:t>. Le système indique que le fichier n'est pas valide et retourne à l'étape 1.</w:t>
+      </w:r>
+    </w:p>
+    <w:p>
+      <w:pPr>
+        <w:pStyle w:val="Sansinterligne"/>
+        <w:spacing w:line="276" w:lineRule="auto"/>
+        <w:ind w:left="708"/>
+        <w:jc w:val="both"/>
+      </w:pPr>
+      <w:r>
+        <w:rPr>
+          <w:i/>
+        </w:rPr>
+        <w:t>1-3a)</w:t>
+      </w:r>
+      <w:r>
+        <w:t xml:space="preserve"> L'utilisateur indique au système qu'il souhaite annuler le chargement du fichier. Le système annule la demande de saisie.</w:t>
+      </w:r>
+    </w:p>
+    <w:p>
+      <w:pPr>
+        <w:pStyle w:val="Sansinterligne"/>
+        <w:spacing w:line="276" w:lineRule="auto"/>
+        <w:ind w:left="708"/>
+        <w:jc w:val="both"/>
+      </w:pPr>
+    </w:p>
+    <w:p>
+      <w:pPr>
+        <w:pStyle w:val="Sansinterligne"/>
+        <w:spacing w:line="276" w:lineRule="auto"/>
+        <w:jc w:val="both"/>
+      </w:pPr>
+      <w:r>
+        <w:rPr>
+          <w:b/>
+        </w:rPr>
+        <w:t>Liste des erreurs</w:t>
+      </w:r>
+      <w:r>
+        <w:t xml:space="preserve"> : </w:t>
+      </w:r>
+    </w:p>
+    <w:p>
+      <w:pPr>
+        <w:pStyle w:val="Sansinterligne"/>
+        <w:spacing w:line="276" w:lineRule="auto"/>
+        <w:ind w:left="708"/>
+        <w:jc w:val="both"/>
+      </w:pPr>
+      <w:r>
+        <w:rPr>
+          <w:i/>
+        </w:rPr>
+        <w:t>-</w:t>
+      </w:r>
+      <w:r>
+        <w:t xml:space="preserve"> Le fichier n'existe pas. </w:t>
+      </w:r>
+    </w:p>
+    <w:p>
+      <w:pPr>
+        <w:pStyle w:val="Sansinterligne"/>
+        <w:spacing w:line="276" w:lineRule="auto"/>
+        <w:ind w:left="708"/>
+        <w:jc w:val="both"/>
+      </w:pPr>
+      <w:r>
+        <w:rPr>
+          <w:i/>
+        </w:rPr>
+        <w:t>-</w:t>
+      </w:r>
+      <w:r>
+        <w:t xml:space="preserve"> Le fichier décrit des fenêtres de livraisons qui se chevauchent.</w:t>
+      </w:r>
+    </w:p>
+    <w:p>
+      <w:pPr>
+        <w:pStyle w:val="Sansinterligne"/>
+        <w:spacing w:line="276" w:lineRule="auto"/>
+        <w:ind w:left="708"/>
+        <w:jc w:val="both"/>
+      </w:pPr>
+      <w:r>
+        <w:rPr>
+          <w:i/>
+        </w:rPr>
+        <w:t>-</w:t>
+      </w:r>
+      <w:r>
+        <w:t xml:space="preserve"> Le fichier contient une adresse qui n'existe pas dans le plan. </w:t>
+      </w:r>
+    </w:p>
+    <w:p>
+      <w:pPr>
+        <w:pStyle w:val="Sansinterligne"/>
+        <w:spacing w:line="276" w:lineRule="auto"/>
+        <w:ind w:left="708"/>
+        <w:jc w:val="both"/>
+      </w:pPr>
+      <w:r>
+        <w:rPr>
+          <w:i/>
+        </w:rPr>
+        <w:t>-</w:t>
+      </w:r>
+      <w:r>
+        <w:t xml:space="preserve"> Le fichier décrit une fenêtre de livraison dont la date de fin est antérieure à la date de début. </w:t>
+      </w:r>
+      <w:r>
+        <w:rPr>
+          <w:i/>
+        </w:rPr>
+        <w:t xml:space="preserve">- </w:t>
+      </w:r>
+      <w:r>
+        <w:t xml:space="preserve">Le fichier n’est pas syntaxiquement valide. </w:t>
+      </w:r>
+    </w:p>
+    <w:p>
+      <w:pPr>
+        <w:pStyle w:val="Sansinterligne"/>
+        <w:spacing w:line="276" w:lineRule="auto"/>
+        <w:ind w:left="708"/>
+        <w:jc w:val="both"/>
+      </w:pPr>
+      <w:r>
+        <w:t>- Le fichier ne contient pas d'</w:t>
+      </w:r>
+      <w:proofErr w:type="spellStart"/>
+      <w:r>
+        <w:t>entrepot</w:t>
+      </w:r>
+      <w:proofErr w:type="spellEnd"/>
+    </w:p>
+    <w:p>
+      <w:pPr>
+        <w:pStyle w:val="Sansinterligne"/>
+        <w:spacing w:line="276" w:lineRule="auto"/>
+        <w:jc w:val="both"/>
+        <w:rPr>
+          <w:b/>
+        </w:rPr>
+      </w:pPr>
+    </w:p>
+    <w:p>
+      <w:pPr>
+        <w:pStyle w:val="Sansinterligne"/>
+        <w:spacing w:line="276" w:lineRule="auto"/>
+        <w:jc w:val="both"/>
+        <w:rPr>
+          <w:b/>
+        </w:rPr>
+      </w:pPr>
+      <w:r>
+        <w:rPr>
+          <w:b/>
+        </w:rPr>
+        <w:t>Cas d'utilisation:</w:t>
+      </w:r>
+    </w:p>
+    <w:p>
+      <w:pPr>
+        <w:pStyle w:val="Sansinterligne"/>
+        <w:spacing w:line="276" w:lineRule="auto"/>
+        <w:ind w:firstLine="708"/>
+        <w:jc w:val="both"/>
+      </w:pPr>
+      <w:r>
+        <w:t>Calculer une tournée.</w:t>
+      </w:r>
+    </w:p>
+    <w:p>
+      <w:pPr>
+        <w:pStyle w:val="Sansinterligne"/>
+        <w:spacing w:line="276" w:lineRule="auto"/>
+        <w:jc w:val="both"/>
+        <w:rPr>
+          <w:b/>
+        </w:rPr>
+      </w:pPr>
+      <w:r>
+        <w:rPr>
+          <w:b/>
+        </w:rPr>
+        <w:t>Description abrégée:</w:t>
+      </w:r>
+    </w:p>
+    <w:p>
+      <w:pPr>
+        <w:pStyle w:val="Sansinterligne"/>
+        <w:spacing w:line="276" w:lineRule="auto"/>
+        <w:ind w:left="708"/>
+        <w:jc w:val="both"/>
+      </w:pPr>
+      <w:r>
+        <w:t>L'utilisateur demande au système de calculer la tournée de livraison. Le système calcule la tournée à partir des données qu'il possède sur les points de livraison puis affiche l'itinéraire à emprunter sur le plan. Le système affiche aussi, dans une autre partie de l'écran, les livraisons dans l'ordre dans lesquelles elles vont être réalisées.</w:t>
+      </w:r>
+    </w:p>
+    <w:p>
+      <w:pPr>
+        <w:pStyle w:val="Sansinterligne"/>
+        <w:spacing w:line="276" w:lineRule="auto"/>
+        <w:jc w:val="both"/>
+        <w:rPr>
+          <w:b/>
+        </w:rPr>
+      </w:pPr>
+      <w:proofErr w:type="spellStart"/>
+      <w:r>
+        <w:rPr>
+          <w:b/>
+        </w:rPr>
+        <w:t>Préconditions</w:t>
+      </w:r>
+      <w:proofErr w:type="spellEnd"/>
+      <w:r>
+        <w:rPr>
+          <w:b/>
+        </w:rPr>
+        <w:t>:</w:t>
+      </w:r>
+    </w:p>
+    <w:p>
+      <w:pPr>
+        <w:pStyle w:val="Sansinterligne"/>
+        <w:spacing w:line="276" w:lineRule="auto"/>
+        <w:ind w:firstLine="708"/>
+        <w:jc w:val="both"/>
+      </w:pPr>
+      <w:r>
+        <w:t>Un plan est chargé.</w:t>
+      </w:r>
+    </w:p>
+    <w:p>
+      <w:pPr>
+        <w:pStyle w:val="Sansinterligne"/>
+        <w:spacing w:line="276" w:lineRule="auto"/>
+        <w:ind w:firstLine="708"/>
+        <w:jc w:val="both"/>
+      </w:pPr>
+      <w:r>
+        <w:t>Un ensemble de points de livraison est chargé.</w:t>
+      </w:r>
+    </w:p>
+    <w:p>
+      <w:pPr>
+        <w:pStyle w:val="Sansinterligne"/>
+        <w:spacing w:line="276" w:lineRule="auto"/>
+        <w:jc w:val="both"/>
+        <w:rPr>
+          <w:b/>
+        </w:rPr>
+      </w:pPr>
+      <w:r>
+        <w:rPr>
+          <w:b/>
+        </w:rPr>
+        <w:lastRenderedPageBreak/>
+        <w:t>Scénario principal:</w:t>
+      </w:r>
+    </w:p>
+    <w:p>
+      <w:pPr>
+        <w:pStyle w:val="Sansinterligne"/>
+        <w:spacing w:line="276" w:lineRule="auto"/>
+        <w:ind w:left="708"/>
+        <w:jc w:val="both"/>
+      </w:pPr>
+      <w:r>
+        <w:t>1) Le système calcule l'itinéraire à partir des données qu'il possède sur les points de livraison (fenêtre temporelle et localisation).</w:t>
+      </w:r>
+    </w:p>
+    <w:p>
+      <w:pPr>
+        <w:pStyle w:val="Sansinterligne"/>
+        <w:spacing w:line="276" w:lineRule="auto"/>
+        <w:ind w:firstLine="708"/>
+        <w:jc w:val="both"/>
+      </w:pPr>
+      <w:r>
+        <w:t>2) Le système affiche sur le plan, l'itinéraire à emprunter.</w:t>
+      </w:r>
+    </w:p>
+    <w:p>
+      <w:pPr>
+        <w:pStyle w:val="Sansinterligne"/>
+        <w:spacing w:line="276" w:lineRule="auto"/>
+        <w:ind w:left="708"/>
+        <w:jc w:val="both"/>
+      </w:pPr>
+      <w:r>
+        <w:t>3) Le système affiche la liste des livraisons dans un autre cadre de l'écran. Cette liste respecte le même ordre que celui de la tournée.</w:t>
+      </w:r>
+    </w:p>
+    <w:p>
+      <w:pPr>
+        <w:pStyle w:val="Sansinterligne"/>
+        <w:spacing w:line="276" w:lineRule="auto"/>
+        <w:jc w:val="both"/>
+      </w:pPr>
+    </w:p>
+    <w:p>
+      <w:pPr>
+        <w:pStyle w:val="Sansinterligne"/>
+        <w:spacing w:line="276" w:lineRule="auto"/>
+        <w:jc w:val="both"/>
+        <w:rPr>
+          <w:b/>
+        </w:rPr>
+      </w:pPr>
+      <w:r>
+        <w:rPr>
+          <w:b/>
+        </w:rPr>
+        <w:t>Alternatives:</w:t>
+      </w:r>
+    </w:p>
+    <w:p>
+      <w:pPr>
+        <w:pStyle w:val="Sansinterligne"/>
+        <w:spacing w:line="276" w:lineRule="auto"/>
+        <w:ind w:left="705"/>
+        <w:jc w:val="both"/>
+      </w:pPr>
+      <w:r>
+        <w:rPr>
+          <w:i/>
+        </w:rPr>
+        <w:t>1a)</w:t>
+      </w:r>
+      <w:r>
+        <w:t xml:space="preserve"> Le temps de  calcul de la tournée par le système dépasse le temps limite de calcul fixé. On passe à l’étape 2, mais l’itinéraire affiché par le système n’est pas l’itinéraire optimum, c’est le meilleur itinéraire que le système ait pu calculer dans le temps limite.  </w:t>
+      </w:r>
+    </w:p>
+    <w:p>
+      <w:pPr>
+        <w:pStyle w:val="Sansinterligne"/>
+        <w:spacing w:line="276" w:lineRule="auto"/>
+        <w:ind w:firstLine="708"/>
+        <w:jc w:val="both"/>
+      </w:pPr>
+      <w:r>
+        <w:rPr>
+          <w:i/>
+        </w:rPr>
+        <w:t>3a)</w:t>
+      </w:r>
+      <w:r>
+        <w:t xml:space="preserve"> Certaines livraisons ne respectent pas la fenêtre temporelle qui leur imposée.</w:t>
+      </w:r>
+    </w:p>
+    <w:p>
+      <w:pPr>
+        <w:pStyle w:val="Sansinterligne"/>
+        <w:spacing w:line="276" w:lineRule="auto"/>
+        <w:ind w:firstLine="708"/>
+        <w:jc w:val="both"/>
+      </w:pPr>
+      <w:r>
+        <w:t>Ces livraisons sont signalées à l'utilisateur par un indicateur visuel.</w:t>
+      </w:r>
+    </w:p>
+    <w:p>
+      <w:pPr>
+        <w:pStyle w:val="Sansinterligne"/>
+        <w:spacing w:line="276" w:lineRule="auto"/>
+        <w:jc w:val="both"/>
+      </w:pPr>
+    </w:p>
+    <w:p>
+      <w:pPr>
+        <w:pStyle w:val="Sansinterligne"/>
+        <w:spacing w:line="276" w:lineRule="auto"/>
+        <w:jc w:val="both"/>
+        <w:rPr>
+          <w:b/>
+        </w:rPr>
+      </w:pPr>
+      <w:r>
+        <w:rPr>
+          <w:b/>
+        </w:rPr>
+        <w:t>Cas d’utilisation : </w:t>
+      </w:r>
+    </w:p>
+    <w:p>
+      <w:pPr>
+        <w:pStyle w:val="Sansinterligne"/>
+        <w:spacing w:line="276" w:lineRule="auto"/>
+        <w:jc w:val="both"/>
+      </w:pPr>
+      <w:r>
+        <w:tab/>
+        <w:t>Modifier les livraisons d’une tournée</w:t>
+      </w:r>
+    </w:p>
+    <w:p>
+      <w:pPr>
+        <w:pStyle w:val="Sansinterligne"/>
+        <w:spacing w:line="276" w:lineRule="auto"/>
+        <w:jc w:val="both"/>
+      </w:pPr>
+      <w:r>
+        <w:tab/>
+        <w:t>Ce cas d’utilisation e</w:t>
+      </w:r>
+      <w:r>
+        <w:t>st détaillé ici en plusieurs scé</w:t>
+      </w:r>
+      <w:r>
+        <w:t>narios possibles de modification</w:t>
+      </w:r>
+    </w:p>
+    <w:p>
+      <w:pPr>
+        <w:pStyle w:val="Sansinterligne"/>
+        <w:spacing w:line="276" w:lineRule="auto"/>
+        <w:ind w:firstLine="708"/>
+        <w:jc w:val="both"/>
+      </w:pPr>
+    </w:p>
+    <w:p>
+      <w:pPr>
+        <w:pStyle w:val="Sansinterligne"/>
+        <w:spacing w:line="276" w:lineRule="auto"/>
+        <w:jc w:val="both"/>
+        <w:rPr>
+          <w:b/>
+          <w:i/>
+        </w:rPr>
+      </w:pPr>
+      <w:r>
+        <w:rPr>
+          <w:b/>
+          <w:i/>
+        </w:rPr>
+        <w:t>Cas d’utilisation 1:</w:t>
+      </w:r>
+    </w:p>
+    <w:p>
+      <w:pPr>
+        <w:pStyle w:val="Sansinterligne"/>
+        <w:spacing w:line="276" w:lineRule="auto"/>
+        <w:ind w:firstLine="708"/>
+        <w:jc w:val="both"/>
+      </w:pPr>
+      <w:r>
+        <w:t>Supprimer des livraisons</w:t>
+      </w:r>
+    </w:p>
+    <w:p>
+      <w:pPr>
+        <w:pStyle w:val="Sansinterligne"/>
+        <w:spacing w:line="276" w:lineRule="auto"/>
+        <w:jc w:val="both"/>
+      </w:pPr>
+      <w:r>
+        <w:rPr>
+          <w:b/>
+        </w:rPr>
+        <w:t>Description abrégée:</w:t>
+      </w:r>
+      <w:r>
+        <w:t xml:space="preserve"> </w:t>
+      </w:r>
+    </w:p>
+    <w:p>
+      <w:pPr>
+        <w:pStyle w:val="Sansinterligne"/>
+        <w:spacing w:line="276" w:lineRule="auto"/>
+        <w:ind w:left="708"/>
+        <w:jc w:val="both"/>
+      </w:pPr>
+      <w:r>
+        <w:t>L'utilisateur sélectionne des points de livraison d'une tournée qu’il souhaite supprimer de la tournée et demande au système de supprimer ces livraisons. Le système effectue la suppression et affiche la nouvelle tournée.</w:t>
+      </w:r>
+    </w:p>
+    <w:p>
+      <w:pPr>
+        <w:pStyle w:val="Sansinterligne"/>
+        <w:spacing w:line="276" w:lineRule="auto"/>
+        <w:jc w:val="both"/>
+      </w:pPr>
+      <w:proofErr w:type="spellStart"/>
+      <w:r>
+        <w:rPr>
+          <w:b/>
+        </w:rPr>
+        <w:t>Précondition</w:t>
+      </w:r>
+      <w:proofErr w:type="spellEnd"/>
+      <w:r>
+        <w:rPr>
+          <w:b/>
+        </w:rPr>
+        <w:t>:</w:t>
+      </w:r>
+      <w:r>
+        <w:t xml:space="preserve"> </w:t>
+      </w:r>
+    </w:p>
+    <w:p>
+      <w:pPr>
+        <w:pStyle w:val="Sansinterligne"/>
+        <w:spacing w:line="276" w:lineRule="auto"/>
+        <w:ind w:firstLine="708"/>
+        <w:jc w:val="both"/>
+      </w:pPr>
+      <w:r>
+        <w:t>Le plan est chargé, la demande est chargée et une tournée est calculée.</w:t>
+      </w:r>
+    </w:p>
+    <w:p>
+      <w:pPr>
+        <w:pStyle w:val="Sansinterligne"/>
+        <w:spacing w:line="276" w:lineRule="auto"/>
+        <w:jc w:val="both"/>
+        <w:rPr>
+          <w:b/>
+        </w:rPr>
+      </w:pPr>
+      <w:r>
+        <w:rPr>
+          <w:b/>
+        </w:rPr>
+        <w:t>Scénario principal:</w:t>
+      </w:r>
+    </w:p>
+    <w:p>
+      <w:pPr>
+        <w:pStyle w:val="Sansinterligne"/>
+        <w:spacing w:line="276" w:lineRule="auto"/>
+        <w:ind w:firstLine="708"/>
+        <w:jc w:val="both"/>
+      </w:pPr>
+      <w:r>
+        <w:rPr>
+          <w:i/>
+        </w:rPr>
+        <w:t>1</w:t>
+      </w:r>
+      <w:r>
+        <w:t>) L'utilisateur choisit des points de livraison qui appartiennent à la tournée calculée.</w:t>
+      </w:r>
+    </w:p>
+    <w:p>
+      <w:pPr>
+        <w:pStyle w:val="Sansinterligne"/>
+        <w:spacing w:line="276" w:lineRule="auto"/>
+        <w:ind w:firstLine="708"/>
+        <w:jc w:val="both"/>
+      </w:pPr>
+      <w:r>
+        <w:rPr>
+          <w:i/>
+        </w:rPr>
+        <w:t>2)</w:t>
+      </w:r>
+      <w:r>
+        <w:t xml:space="preserve"> L'utilisateur demande au système de supprimer les points de livraisons choisis.</w:t>
+      </w:r>
+    </w:p>
+    <w:p>
+      <w:pPr>
+        <w:pStyle w:val="Sansinterligne"/>
+        <w:spacing w:line="276" w:lineRule="auto"/>
+        <w:ind w:firstLine="708"/>
+        <w:jc w:val="both"/>
+      </w:pPr>
+      <w:r>
+        <w:t>3) Le système enlève les points de livraison choisis de la tournée.</w:t>
+      </w:r>
+    </w:p>
+    <w:p>
+      <w:pPr>
+        <w:pStyle w:val="Sansinterligne"/>
+        <w:spacing w:line="276" w:lineRule="auto"/>
+        <w:ind w:firstLine="708"/>
+        <w:jc w:val="both"/>
+      </w:pPr>
+      <w:r>
+        <w:rPr>
+          <w:i/>
+        </w:rPr>
+        <w:t>4)</w:t>
+      </w:r>
+      <w:r>
+        <w:t xml:space="preserve"> Le système affiche la nouvelle tournée modifiée.</w:t>
+      </w:r>
+    </w:p>
+    <w:p>
+      <w:pPr>
+        <w:pStyle w:val="Sansinterligne"/>
+        <w:spacing w:line="276" w:lineRule="auto"/>
+        <w:jc w:val="both"/>
+        <w:rPr>
+          <w:b/>
+        </w:rPr>
+      </w:pPr>
+      <w:r>
+        <w:rPr>
+          <w:b/>
+        </w:rPr>
+        <w:t>Alternatives:</w:t>
+      </w:r>
+    </w:p>
+    <w:p>
+      <w:pPr>
+        <w:pStyle w:val="Sansinterligne"/>
+        <w:spacing w:line="276" w:lineRule="auto"/>
+        <w:ind w:left="708"/>
+        <w:jc w:val="both"/>
+      </w:pPr>
+      <w:r>
+        <w:rPr>
+          <w:i/>
+        </w:rPr>
+        <w:t>2a)</w:t>
+      </w:r>
+      <w:r>
+        <w:t xml:space="preserve"> Un point de livraison choisi n'appartient pas à la tournée calculée. Le système indique que le point n'est pas valide et retourne à l'étape 1.</w:t>
+      </w:r>
+    </w:p>
+    <w:p>
+      <w:pPr>
+        <w:pStyle w:val="Sansinterligne"/>
+        <w:spacing w:line="276" w:lineRule="auto"/>
+        <w:ind w:left="708"/>
+        <w:jc w:val="both"/>
+      </w:pPr>
+      <w:r>
+        <w:rPr>
+          <w:i/>
+        </w:rPr>
+        <w:t>2b)</w:t>
+      </w:r>
+      <w:r>
+        <w:t xml:space="preserve"> Un point sélectionné est l'entrepôt. Le système indique qu'il n'est pas possible de supprimer l'entrepôt.</w:t>
+      </w:r>
+    </w:p>
+    <w:p>
+      <w:pPr>
+        <w:pStyle w:val="Sansinterligne"/>
+        <w:spacing w:line="276" w:lineRule="auto"/>
+        <w:jc w:val="both"/>
+        <w:rPr>
+          <w:i/>
+        </w:rPr>
+      </w:pPr>
+    </w:p>
+    <w:p>
+      <w:pPr>
+        <w:pStyle w:val="Sansinterligne"/>
+        <w:spacing w:line="276" w:lineRule="auto"/>
+        <w:jc w:val="both"/>
+        <w:rPr>
+          <w:b/>
+          <w:i/>
+        </w:rPr>
+      </w:pPr>
+      <w:r>
+        <w:rPr>
+          <w:b/>
+          <w:i/>
+        </w:rPr>
+        <w:t>Cas d’utilisation</w:t>
+      </w:r>
+      <w:r>
+        <w:rPr>
+          <w:b/>
+          <w:i/>
+        </w:rPr>
+        <w:t xml:space="preserve"> 2</w:t>
+      </w:r>
+      <w:r>
+        <w:rPr>
+          <w:b/>
+          <w:i/>
+        </w:rPr>
+        <w:t>:</w:t>
+      </w:r>
+    </w:p>
+    <w:p>
+      <w:pPr>
+        <w:pStyle w:val="Sansinterligne"/>
+        <w:spacing w:line="276" w:lineRule="auto"/>
+        <w:ind w:firstLine="708"/>
+        <w:jc w:val="both"/>
+      </w:pPr>
+      <w:r>
+        <w:t>Ajouter des livraisons</w:t>
+      </w:r>
+    </w:p>
+    <w:p>
+      <w:pPr>
+        <w:pStyle w:val="Sansinterligne"/>
+        <w:spacing w:line="276" w:lineRule="auto"/>
+        <w:jc w:val="both"/>
+      </w:pPr>
+      <w:r>
+        <w:rPr>
+          <w:b/>
+        </w:rPr>
+        <w:t>Description abrégée:</w:t>
+      </w:r>
+      <w:r>
+        <w:t xml:space="preserve"> </w:t>
+      </w:r>
+    </w:p>
+    <w:p>
+      <w:pPr>
+        <w:pStyle w:val="Sansinterligne"/>
+        <w:spacing w:line="276" w:lineRule="auto"/>
+        <w:ind w:left="708"/>
+        <w:jc w:val="both"/>
+      </w:pPr>
+      <w:r>
+        <w:t>L'utilisateur choisit des points de livraison sur le plan et demande au système d’ajouter ces points de livraison. Le système affiche la nouvelle tournée contenant les points de livraison sélectionnés.</w:t>
+      </w:r>
+    </w:p>
+    <w:p>
+      <w:pPr>
+        <w:pStyle w:val="Sansinterligne"/>
+        <w:spacing w:line="276" w:lineRule="auto"/>
+        <w:jc w:val="both"/>
+      </w:pPr>
+      <w:proofErr w:type="spellStart"/>
+      <w:r>
+        <w:rPr>
+          <w:b/>
+        </w:rPr>
+        <w:t>Précondition</w:t>
+      </w:r>
+      <w:proofErr w:type="spellEnd"/>
+      <w:r>
+        <w:rPr>
+          <w:b/>
+        </w:rPr>
+        <w:t>:</w:t>
+      </w:r>
+      <w:r>
+        <w:t xml:space="preserve"> </w:t>
+      </w:r>
+    </w:p>
+    <w:p>
+      <w:pPr>
+        <w:pStyle w:val="Sansinterligne"/>
+        <w:spacing w:line="276" w:lineRule="auto"/>
+        <w:ind w:firstLine="708"/>
+        <w:jc w:val="both"/>
+      </w:pPr>
+      <w:r>
+        <w:t>Le plan est chargé, la demande est chargée et une tournée est calculée.</w:t>
+      </w:r>
+    </w:p>
+    <w:p>
+      <w:pPr>
+        <w:pStyle w:val="Sansinterligne"/>
+        <w:spacing w:line="276" w:lineRule="auto"/>
+        <w:jc w:val="both"/>
+        <w:rPr>
+          <w:b/>
+        </w:rPr>
+      </w:pPr>
+      <w:r>
+        <w:rPr>
+          <w:b/>
+        </w:rPr>
+        <w:lastRenderedPageBreak/>
+        <w:t>Scénario principal:</w:t>
+      </w:r>
+    </w:p>
+    <w:p>
+      <w:pPr>
+        <w:pStyle w:val="Sansinterligne"/>
+        <w:spacing w:line="276" w:lineRule="auto"/>
+        <w:ind w:firstLine="708"/>
+        <w:jc w:val="both"/>
+      </w:pPr>
+      <w:r>
+        <w:rPr>
+          <w:i/>
+        </w:rPr>
+        <w:t>1)</w:t>
+      </w:r>
+      <w:r>
+        <w:t xml:space="preserve"> L'utilisateur choisit les points de livraison à ajouter à la tournée. </w:t>
+      </w:r>
+    </w:p>
+    <w:p>
+      <w:pPr>
+        <w:pStyle w:val="Sansinterligne"/>
+        <w:spacing w:line="276" w:lineRule="auto"/>
+        <w:ind w:firstLine="708"/>
+        <w:jc w:val="both"/>
+      </w:pPr>
+      <w:r>
+        <w:rPr>
+          <w:i/>
+        </w:rPr>
+        <w:t>2)</w:t>
+      </w:r>
+      <w:r>
+        <w:t xml:space="preserve"> L'utilisateur demande au système d’ajouter les points de livraison choisis.</w:t>
+      </w:r>
+    </w:p>
+    <w:p>
+      <w:pPr>
+        <w:pStyle w:val="Sansinterligne"/>
+        <w:spacing w:line="276" w:lineRule="auto"/>
+        <w:ind w:left="708"/>
+        <w:jc w:val="both"/>
+      </w:pPr>
+      <w:r>
+        <w:t>3) Le système demande à l’utilisateur de choisir un point de livraison de la tournée après lequel les points de livraison choisis précédemment doivent être ajoutés.</w:t>
+      </w:r>
+    </w:p>
+    <w:p>
+      <w:pPr>
+        <w:pStyle w:val="Sansinterligne"/>
+        <w:spacing w:line="276" w:lineRule="auto"/>
+        <w:ind w:left="708"/>
+        <w:jc w:val="both"/>
+      </w:pPr>
+      <w:r>
+        <w:t xml:space="preserve">4) L’utilisateur choisit le point demandé. </w:t>
+      </w:r>
+    </w:p>
+    <w:p>
+      <w:pPr>
+        <w:pStyle w:val="Sansinterligne"/>
+        <w:spacing w:line="276" w:lineRule="auto"/>
+        <w:ind w:firstLine="708"/>
+        <w:jc w:val="both"/>
+      </w:pPr>
+      <w:r>
+        <w:t>5) Le système ajoute à la tournée les points de livraison choisis.</w:t>
+      </w:r>
+    </w:p>
+    <w:p>
+      <w:pPr>
+        <w:pStyle w:val="Sansinterligne"/>
+        <w:spacing w:line="276" w:lineRule="auto"/>
+        <w:ind w:firstLine="708"/>
+        <w:jc w:val="both"/>
+      </w:pPr>
+      <w:r>
+        <w:t>6</w:t>
+      </w:r>
+      <w:r>
+        <w:t>) Le</w:t>
+      </w:r>
+      <w:r>
+        <w:t xml:space="preserve"> système affiche la nouvelle tournée.</w:t>
+      </w:r>
+    </w:p>
+    <w:p>
+      <w:pPr>
+        <w:pStyle w:val="Sansinterligne"/>
+        <w:spacing w:line="276" w:lineRule="auto"/>
+        <w:jc w:val="both"/>
+      </w:pPr>
+    </w:p>
+    <w:p>
+      <w:pPr>
+        <w:pStyle w:val="Sansinterligne"/>
+        <w:spacing w:line="276" w:lineRule="auto"/>
+        <w:jc w:val="both"/>
+        <w:rPr>
+          <w:b/>
+        </w:rPr>
+      </w:pPr>
+      <w:r>
+        <w:rPr>
+          <w:b/>
+        </w:rPr>
+        <w:t>Alternatives:</w:t>
+      </w:r>
+    </w:p>
+    <w:p>
+      <w:pPr>
+        <w:pStyle w:val="Sansinterligne"/>
+        <w:spacing w:line="276" w:lineRule="auto"/>
+        <w:ind w:left="708"/>
+        <w:jc w:val="both"/>
+      </w:pPr>
+      <w:r>
+        <w:rPr>
+          <w:i/>
+        </w:rPr>
+        <w:t>2a)</w:t>
+      </w:r>
+      <w:r>
+        <w:t xml:space="preserve"> Un point sélectionné appartient à la tournée calculée. Le système indique que le point n'est pas valide et retourne à l'étape 1.</w:t>
+      </w:r>
+      <w:r>
+        <w:tab/>
+      </w:r>
+    </w:p>
+    <w:p>
+      <w:pPr>
+        <w:pStyle w:val="Sansinterligne"/>
+        <w:spacing w:line="276" w:lineRule="auto"/>
+        <w:ind w:left="708"/>
+        <w:jc w:val="both"/>
+      </w:pPr>
+      <w:r>
+        <w:rPr>
+          <w:i/>
+        </w:rPr>
+        <w:t>4a)</w:t>
+      </w:r>
+      <w:r>
+        <w:t xml:space="preserve"> Le point sélectionné n’appartient pas à la tournée calculée. Le système indique que le point n'est pas valide et retourne à l'étape 3.</w:t>
+      </w:r>
+    </w:p>
+    <w:p>
+      <w:pPr>
+        <w:pStyle w:val="Sansinterligne"/>
+        <w:spacing w:line="276" w:lineRule="auto"/>
+        <w:jc w:val="both"/>
+      </w:pPr>
+    </w:p>
+    <w:p>
+      <w:pPr>
+        <w:pStyle w:val="Sansinterligne"/>
+        <w:spacing w:line="276" w:lineRule="auto"/>
+        <w:jc w:val="both"/>
+        <w:rPr>
+          <w:b/>
+          <w:i/>
+        </w:rPr>
+      </w:pPr>
+      <w:r>
+        <w:rPr>
+          <w:b/>
+          <w:i/>
+        </w:rPr>
+        <w:t>Cas d’utilisation:</w:t>
+      </w:r>
+    </w:p>
+    <w:p>
+      <w:pPr>
+        <w:pStyle w:val="Sansinterligne"/>
+        <w:spacing w:line="276" w:lineRule="auto"/>
+        <w:ind w:firstLine="708"/>
+        <w:jc w:val="both"/>
+      </w:pPr>
+      <w:r>
+        <w:t>Echanger deux livraisons</w:t>
+      </w:r>
+    </w:p>
+    <w:p>
+      <w:pPr>
+        <w:pStyle w:val="Sansinterligne"/>
+        <w:spacing w:line="276" w:lineRule="auto"/>
+        <w:jc w:val="both"/>
+      </w:pPr>
+      <w:r>
+        <w:rPr>
+          <w:b/>
+        </w:rPr>
+        <w:t>Description abrégée</w:t>
+      </w:r>
+      <w:r>
+        <w:t xml:space="preserve">: </w:t>
+      </w:r>
+    </w:p>
+    <w:p>
+      <w:pPr>
+        <w:pStyle w:val="Sansinterligne"/>
+        <w:spacing w:line="276" w:lineRule="auto"/>
+        <w:ind w:left="708"/>
+        <w:jc w:val="both"/>
+      </w:pPr>
+      <w:r>
+        <w:t>L'utilisateur choisit deux points de livraison de la tournée calculée et demande au système d’échanger les points de livraison. Le système effectue le changement et affiche la nouvelle tournée avec les deux points de livraison échangés.</w:t>
+      </w:r>
+    </w:p>
+    <w:p>
+      <w:pPr>
+        <w:pStyle w:val="Sansinterligne"/>
+        <w:spacing w:line="276" w:lineRule="auto"/>
+        <w:jc w:val="both"/>
+      </w:pPr>
+      <w:proofErr w:type="spellStart"/>
+      <w:r>
+        <w:rPr>
+          <w:b/>
+        </w:rPr>
+        <w:t>Précondition</w:t>
+      </w:r>
+      <w:r>
+        <w:rPr>
+          <w:b/>
+        </w:rPr>
+        <w:t>s</w:t>
+      </w:r>
+      <w:proofErr w:type="spellEnd"/>
+      <w:r>
+        <w:rPr>
+          <w:b/>
+        </w:rPr>
+        <w:t>:</w:t>
+      </w:r>
+      <w:r>
+        <w:t xml:space="preserve"> </w:t>
+      </w:r>
+    </w:p>
+    <w:p>
+      <w:pPr>
+        <w:pStyle w:val="Sansinterligne"/>
+        <w:spacing w:line="276" w:lineRule="auto"/>
+        <w:ind w:firstLine="708"/>
+        <w:jc w:val="both"/>
+      </w:pPr>
+      <w:r>
+        <w:t>Le plan est chargé, les points de livraison sont chargés et une tournée est calculée.</w:t>
+      </w:r>
+    </w:p>
+    <w:p>
+      <w:pPr>
+        <w:pStyle w:val="Sansinterligne"/>
+        <w:spacing w:line="276" w:lineRule="auto"/>
+        <w:jc w:val="both"/>
+        <w:rPr>
+          <w:b/>
+        </w:rPr>
+      </w:pPr>
+      <w:r>
+        <w:rPr>
+          <w:b/>
+        </w:rPr>
+        <w:t>Scénario principal:</w:t>
+      </w:r>
+    </w:p>
+    <w:p>
+      <w:pPr>
+        <w:pStyle w:val="Sansinterligne"/>
+        <w:spacing w:line="276" w:lineRule="auto"/>
+        <w:ind w:firstLine="708"/>
+        <w:jc w:val="both"/>
+      </w:pPr>
+      <w:r>
+        <w:rPr>
+          <w:i/>
+        </w:rPr>
+        <w:t>1)</w:t>
+      </w:r>
+      <w:r>
+        <w:t xml:space="preserve"> L'utilisateur choisit deux points de livraison. </w:t>
+      </w:r>
+    </w:p>
+    <w:p>
+      <w:pPr>
+        <w:pStyle w:val="Sansinterligne"/>
+        <w:spacing w:line="276" w:lineRule="auto"/>
+        <w:ind w:firstLine="708"/>
+        <w:jc w:val="both"/>
+      </w:pPr>
+      <w:r>
+        <w:rPr>
+          <w:i/>
+        </w:rPr>
+        <w:t>2)</w:t>
+      </w:r>
+      <w:r>
+        <w:t xml:space="preserve"> L'utilisateur demande au système d’échanger les deux points de livraison choisis.</w:t>
+      </w:r>
+    </w:p>
+    <w:p>
+      <w:pPr>
+        <w:pStyle w:val="Sansinterligne"/>
+        <w:spacing w:line="276" w:lineRule="auto"/>
+        <w:ind w:firstLine="708"/>
+        <w:jc w:val="both"/>
+      </w:pPr>
+      <w:r>
+        <w:t>3) Le système échange les deux points de livraison choisis.</w:t>
+      </w:r>
+    </w:p>
+    <w:p>
+      <w:pPr>
+        <w:pStyle w:val="Sansinterligne"/>
+        <w:spacing w:line="276" w:lineRule="auto"/>
+        <w:ind w:firstLine="708"/>
+        <w:jc w:val="both"/>
+      </w:pPr>
+      <w:r>
+        <w:rPr>
+          <w:i/>
+        </w:rPr>
+        <w:t>4)</w:t>
+      </w:r>
+      <w:r>
+        <w:t xml:space="preserve"> Le système affiche la nouvelle tournée.</w:t>
+      </w:r>
+    </w:p>
+    <w:p>
+      <w:pPr>
+        <w:pStyle w:val="Sansinterligne"/>
+        <w:spacing w:line="276" w:lineRule="auto"/>
+        <w:jc w:val="both"/>
+        <w:rPr>
+          <w:b/>
+        </w:rPr>
+      </w:pPr>
+      <w:r>
+        <w:rPr>
+          <w:b/>
+        </w:rPr>
+        <w:t>Alternatives:</w:t>
+      </w:r>
+    </w:p>
+    <w:p>
+      <w:pPr>
+        <w:pStyle w:val="Sansinterligne"/>
+        <w:spacing w:line="276" w:lineRule="auto"/>
+        <w:jc w:val="both"/>
+      </w:pPr>
+      <w:r>
+        <w:rPr>
+          <w:i/>
+        </w:rPr>
+        <w:t>2a)</w:t>
+      </w:r>
+      <w:r>
+        <w:t xml:space="preserve"> Un point sélectionné n'appartient pas à la tournée calculée. Le système indique que le point n'est pas valide et retourne à l'étape 1.</w:t>
+      </w:r>
+    </w:p>
+    <w:p>
+      <w:pPr>
+        <w:pStyle w:val="Sansinterligne"/>
+        <w:spacing w:line="276" w:lineRule="auto"/>
+        <w:jc w:val="both"/>
+      </w:pPr>
+      <w:r>
+        <w:rPr>
+          <w:i/>
+        </w:rPr>
+        <w:t>2b)</w:t>
+      </w:r>
+      <w:r>
+        <w:t xml:space="preserve"> Un point sélectionné est l'entrepôt. Le système indique qu'il n'est pas possible d'échanger un point de livraison avec l'entrepôt.</w:t>
+      </w:r>
+    </w:p>
+    <w:p>
+      <w:pPr>
+        <w:pStyle w:val="Sansinterligne"/>
+        <w:spacing w:line="276" w:lineRule="auto"/>
+        <w:jc w:val="both"/>
+        <w:rPr>
+          <w:b/>
+        </w:rPr>
+      </w:pPr>
+    </w:p>
+    <w:p>
+      <w:pPr>
+        <w:pStyle w:val="Sansinterligne"/>
+        <w:spacing w:line="276" w:lineRule="auto"/>
+        <w:jc w:val="both"/>
+        <w:rPr>
+          <w:b/>
+        </w:rPr>
+      </w:pPr>
+      <w:r>
+        <w:rPr>
+          <w:b/>
+        </w:rPr>
+        <w:t>Cas d'utilisation:</w:t>
+      </w:r>
+    </w:p>
+    <w:p>
+      <w:pPr>
+        <w:pStyle w:val="Sansinterligne"/>
+        <w:spacing w:line="276" w:lineRule="auto"/>
+        <w:jc w:val="both"/>
+      </w:pPr>
+      <w:r>
+        <w:rPr>
+          <w:b/>
+        </w:rPr>
+        <w:tab/>
+      </w:r>
+      <w:r>
+        <w:t>Annuler/Restaurer les modifications d'une tournée</w:t>
+      </w:r>
+    </w:p>
+    <w:p>
+      <w:pPr>
+        <w:pStyle w:val="Sansinterligne"/>
+        <w:spacing w:line="276" w:lineRule="auto"/>
+        <w:ind w:firstLine="708"/>
+        <w:jc w:val="both"/>
+        <w:rPr>
+          <w:b/>
+        </w:rPr>
+      </w:pPr>
+      <w:r>
+        <w:t>Ce cas d’utilisation est détaillé ici en plusieurs scenarios possibles</w:t>
+      </w:r>
+    </w:p>
+    <w:p>
+      <w:pPr>
+        <w:pStyle w:val="Sansinterligne"/>
+        <w:spacing w:line="276" w:lineRule="auto"/>
+        <w:jc w:val="both"/>
+        <w:rPr>
+          <w:b/>
+        </w:rPr>
+      </w:pPr>
+    </w:p>
+    <w:p>
+      <w:pPr>
+        <w:pStyle w:val="Sansinterligne"/>
+        <w:spacing w:line="276" w:lineRule="auto"/>
+        <w:jc w:val="both"/>
+        <w:rPr>
+          <w:b/>
+          <w:i/>
+        </w:rPr>
+      </w:pPr>
+      <w:r>
+        <w:rPr>
+          <w:b/>
+          <w:i/>
+        </w:rPr>
+        <w:t>Cas d’utilisation 1:</w:t>
+      </w:r>
+    </w:p>
+    <w:p>
+      <w:pPr>
+        <w:pStyle w:val="Sansinterligne"/>
+        <w:spacing w:line="276" w:lineRule="auto"/>
+        <w:jc w:val="both"/>
+      </w:pPr>
+      <w:r>
+        <w:tab/>
+        <w:t>Annuler la dernière modification de la tournée.</w:t>
+      </w:r>
+    </w:p>
+    <w:p>
+      <w:pPr>
+        <w:pStyle w:val="Sansinterligne"/>
+        <w:spacing w:line="276" w:lineRule="auto"/>
+        <w:jc w:val="both"/>
+        <w:rPr>
+          <w:b/>
+        </w:rPr>
+      </w:pPr>
+      <w:r>
+        <w:rPr>
+          <w:b/>
+        </w:rPr>
+        <w:t>Description abrégée:</w:t>
+      </w:r>
+    </w:p>
+    <w:p>
+      <w:pPr>
+        <w:pStyle w:val="Sansinterligne"/>
+        <w:spacing w:line="276" w:lineRule="auto"/>
+        <w:ind w:left="705"/>
+        <w:jc w:val="both"/>
+      </w:pPr>
+      <w:r>
+        <w:t>L'utilisateur demande au logiciel d'annuler la dernière modification. La tournée revient dans l'état antérieur à la dernière modification.</w:t>
+      </w:r>
+    </w:p>
+    <w:p>
+      <w:pPr>
+        <w:pStyle w:val="Sansinterligne"/>
+        <w:spacing w:line="276" w:lineRule="auto"/>
+        <w:jc w:val="both"/>
+        <w:rPr>
+          <w:b/>
+        </w:rPr>
+      </w:pPr>
+      <w:proofErr w:type="spellStart"/>
+      <w:r>
+        <w:rPr>
+          <w:b/>
+        </w:rPr>
+        <w:t>Précondition</w:t>
+      </w:r>
+      <w:proofErr w:type="spellEnd"/>
+      <w:r>
+        <w:rPr>
+          <w:b/>
+        </w:rPr>
+        <w:t>:</w:t>
+      </w:r>
+    </w:p>
+    <w:p>
+      <w:pPr>
+        <w:pStyle w:val="Sansinterligne"/>
+        <w:spacing w:line="276" w:lineRule="auto"/>
+        <w:jc w:val="both"/>
+      </w:pPr>
+      <w:r>
+        <w:tab/>
+        <w:t>Une modification a été apportée à la tournée proposée par le logiciel.</w:t>
+      </w:r>
+      <w:r>
+        <w:tab/>
+      </w:r>
+    </w:p>
+    <w:p>
+      <w:pPr>
+        <w:pStyle w:val="Sansinterligne"/>
+        <w:spacing w:line="276" w:lineRule="auto"/>
+        <w:jc w:val="both"/>
+        <w:rPr>
+          <w:b/>
+        </w:rPr>
+      </w:pPr>
+      <w:r>
+        <w:rPr>
+          <w:b/>
+        </w:rPr>
+        <w:lastRenderedPageBreak/>
+        <w:t>Scénario principal:</w:t>
+      </w:r>
+    </w:p>
+    <w:p>
+      <w:pPr>
+        <w:pStyle w:val="Sansinterligne"/>
+        <w:spacing w:line="276" w:lineRule="auto"/>
+        <w:jc w:val="both"/>
+      </w:pPr>
+      <w:r>
+        <w:tab/>
+      </w:r>
+      <w:r>
+        <w:rPr>
+          <w:i/>
+        </w:rPr>
+        <w:t>1)</w:t>
+      </w:r>
+      <w:r>
+        <w:t xml:space="preserve"> L'utilisateur demande au logiciel d'annuler la dernière modification.</w:t>
+      </w:r>
+    </w:p>
+    <w:p>
+      <w:pPr>
+        <w:pStyle w:val="Sansinterligne"/>
+        <w:spacing w:line="276" w:lineRule="auto"/>
+        <w:jc w:val="both"/>
+      </w:pPr>
+      <w:r>
+        <w:tab/>
+      </w:r>
+      <w:r>
+        <w:rPr>
+          <w:i/>
+        </w:rPr>
+        <w:t xml:space="preserve">2) </w:t>
+      </w:r>
+      <w:r>
+        <w:t>Le système revient dans l'état où il était avant la dernière modification.</w:t>
+      </w:r>
+      <w:r>
+        <w:tab/>
+      </w:r>
+    </w:p>
+    <w:p>
+      <w:pPr>
+        <w:pStyle w:val="Sansinterligne"/>
+        <w:spacing w:line="276" w:lineRule="auto"/>
+        <w:jc w:val="both"/>
+        <w:rPr>
+          <w:b/>
+        </w:rPr>
+      </w:pPr>
+      <w:r>
+        <w:rPr>
+          <w:b/>
+        </w:rPr>
+        <w:t>Alternatives:</w:t>
+      </w:r>
+    </w:p>
+    <w:p>
+      <w:pPr>
+        <w:pStyle w:val="Sansinterligne"/>
+        <w:spacing w:line="276" w:lineRule="auto"/>
+        <w:ind w:left="705"/>
+        <w:jc w:val="both"/>
+      </w:pPr>
+      <w:r>
+        <w:rPr>
+          <w:i/>
+        </w:rPr>
+        <w:t>2a)</w:t>
+      </w:r>
+      <w:r>
+        <w:t xml:space="preserve"> Aucune modification à annuler. Le système ne fait rien et l’étape 2) est ignorée</w:t>
+      </w:r>
+    </w:p>
+    <w:p>
+      <w:pPr>
+        <w:pStyle w:val="Sansinterligne"/>
+        <w:spacing w:line="276" w:lineRule="auto"/>
+        <w:jc w:val="both"/>
+      </w:pPr>
+      <w:r>
+        <w:tab/>
+      </w:r>
+    </w:p>
+    <w:p>
+      <w:pPr>
+        <w:pStyle w:val="Sansinterligne"/>
+        <w:spacing w:line="276" w:lineRule="auto"/>
+        <w:jc w:val="both"/>
+        <w:rPr>
+          <w:b/>
+          <w:i/>
+        </w:rPr>
+      </w:pPr>
+      <w:r>
+        <w:rPr>
+          <w:b/>
+          <w:i/>
+        </w:rPr>
+        <w:t>Cas d’utilisation</w:t>
+      </w:r>
+      <w:r>
+        <w:rPr>
+          <w:b/>
+          <w:i/>
+        </w:rPr>
+        <w:t xml:space="preserve"> 2</w:t>
+      </w:r>
+      <w:r>
+        <w:rPr>
+          <w:b/>
+          <w:i/>
+        </w:rPr>
+        <w:t>:</w:t>
+      </w:r>
+    </w:p>
+    <w:p>
+      <w:pPr>
+        <w:pStyle w:val="Sansinterligne"/>
+        <w:spacing w:line="276" w:lineRule="auto"/>
+        <w:jc w:val="both"/>
+      </w:pPr>
+      <w:r>
+        <w:tab/>
+        <w:t>Restaurer la dernière modification annulée de la tournée.</w:t>
+      </w:r>
+    </w:p>
+    <w:p>
+      <w:pPr>
+        <w:pStyle w:val="Sansinterligne"/>
+        <w:spacing w:line="276" w:lineRule="auto"/>
+        <w:jc w:val="both"/>
+        <w:rPr>
+          <w:b/>
+        </w:rPr>
+      </w:pPr>
+      <w:r>
+        <w:rPr>
+          <w:b/>
+        </w:rPr>
+        <w:t>Description abrégée:</w:t>
+      </w:r>
+    </w:p>
+    <w:p>
+      <w:pPr>
+        <w:pStyle w:val="Sansinterligne"/>
+        <w:spacing w:line="276" w:lineRule="auto"/>
+        <w:jc w:val="both"/>
+      </w:pPr>
+      <w:r>
+        <w:tab/>
+        <w:t>L'utilisateur demande au logiciel de restaurer la dernière modification annulée.</w:t>
+      </w:r>
+    </w:p>
+    <w:p>
+      <w:pPr>
+        <w:pStyle w:val="Sansinterligne"/>
+        <w:spacing w:line="276" w:lineRule="auto"/>
+        <w:jc w:val="both"/>
+      </w:pPr>
+      <w:r>
+        <w:tab/>
+        <w:t>La tournée revient dans l'état antérieur à la dernière annulation.</w:t>
+      </w:r>
+      <w:r>
+        <w:tab/>
+      </w:r>
+    </w:p>
+    <w:p>
+      <w:pPr>
+        <w:pStyle w:val="Sansinterligne"/>
+        <w:spacing w:line="276" w:lineRule="auto"/>
+        <w:jc w:val="both"/>
+        <w:rPr>
+          <w:b/>
+        </w:rPr>
+      </w:pPr>
+      <w:proofErr w:type="spellStart"/>
+      <w:r>
+        <w:rPr>
+          <w:b/>
+        </w:rPr>
+        <w:t>Précondition</w:t>
+      </w:r>
+      <w:proofErr w:type="spellEnd"/>
+      <w:r>
+        <w:rPr>
+          <w:b/>
+        </w:rPr>
+        <w:t>:</w:t>
+      </w:r>
+    </w:p>
+    <w:p>
+      <w:pPr>
+        <w:pStyle w:val="Sansinterligne"/>
+        <w:spacing w:line="276" w:lineRule="auto"/>
+        <w:jc w:val="both"/>
+      </w:pPr>
+      <w:r>
+        <w:tab/>
+        <w:t>Une modification apportée à la tournée proposée par le logiciel a été annulée.</w:t>
+      </w:r>
+    </w:p>
+    <w:p>
+      <w:pPr>
+        <w:pStyle w:val="Sansinterligne"/>
+        <w:spacing w:line="276" w:lineRule="auto"/>
+        <w:jc w:val="both"/>
+        <w:rPr>
+          <w:b/>
+        </w:rPr>
+      </w:pPr>
+      <w:r>
+        <w:rPr>
+          <w:b/>
+        </w:rPr>
+        <w:t>Scénario principal:</w:t>
+      </w:r>
+    </w:p>
+    <w:p>
+      <w:pPr>
+        <w:pStyle w:val="Sansinterligne"/>
+        <w:spacing w:line="276" w:lineRule="auto"/>
+        <w:jc w:val="both"/>
+      </w:pPr>
+      <w:r>
+        <w:tab/>
+      </w:r>
+      <w:r>
+        <w:rPr>
+          <w:i/>
+        </w:rPr>
+        <w:t>1)</w:t>
+      </w:r>
+      <w:r>
+        <w:t xml:space="preserve"> L'utilisateur demande au logiciel de restaurer la dernière modification annulée.</w:t>
+      </w:r>
+    </w:p>
+    <w:p>
+      <w:pPr>
+        <w:pStyle w:val="Sansinterligne"/>
+        <w:spacing w:line="276" w:lineRule="auto"/>
+        <w:jc w:val="both"/>
+      </w:pPr>
+      <w:r>
+        <w:tab/>
+      </w:r>
+      <w:r>
+        <w:rPr>
+          <w:i/>
+        </w:rPr>
+        <w:t>2)</w:t>
+      </w:r>
+      <w:r>
+        <w:t xml:space="preserve"> Le système revient dans l'état où il était avant la dernière annulation.</w:t>
+      </w:r>
+    </w:p>
+    <w:p>
+      <w:pPr>
+        <w:pStyle w:val="Sansinterligne"/>
+        <w:spacing w:line="276" w:lineRule="auto"/>
+        <w:jc w:val="both"/>
+        <w:rPr>
+          <w:b/>
+        </w:rPr>
+      </w:pPr>
+      <w:r>
+        <w:rPr>
+          <w:b/>
+        </w:rPr>
+        <w:t>Alternatives:</w:t>
+      </w:r>
+    </w:p>
+    <w:p>
+      <w:pPr>
+        <w:pStyle w:val="Sansinterligne"/>
+        <w:spacing w:line="276" w:lineRule="auto"/>
+        <w:ind w:left="705"/>
+        <w:jc w:val="both"/>
+      </w:pPr>
+      <w:r>
+        <w:rPr>
+          <w:i/>
+        </w:rPr>
+        <w:t>2a)</w:t>
+      </w:r>
+      <w:r>
+        <w:t xml:space="preserve"> Aucune modification à restaurer. Le système ne fait rien et l’étape 2) est ignorée</w:t>
+      </w:r>
+    </w:p>
+    <w:p>
+      <w:pPr>
+        <w:pStyle w:val="Sansinterligne"/>
+        <w:spacing w:line="276" w:lineRule="auto"/>
+        <w:ind w:left="705"/>
+        <w:jc w:val="both"/>
+      </w:pPr>
+    </w:p>
+    <w:p>
+      <w:pPr>
+        <w:pStyle w:val="Sansinterligne"/>
+        <w:spacing w:line="276" w:lineRule="auto"/>
+        <w:jc w:val="both"/>
+        <w:rPr>
+          <w:b/>
+        </w:rPr>
+      </w:pPr>
+      <w:r>
+        <w:rPr>
+          <w:b/>
+        </w:rPr>
+        <w:t>Cas d'utilisation:</w:t>
+      </w:r>
+    </w:p>
+    <w:p>
+      <w:pPr>
+        <w:pStyle w:val="Sansinterligne"/>
+        <w:spacing w:line="276" w:lineRule="auto"/>
+        <w:jc w:val="both"/>
+      </w:pPr>
+      <w:r>
+        <w:tab/>
+        <w:t>Générer la feuille de route.</w:t>
+      </w:r>
+    </w:p>
+    <w:p>
+      <w:pPr>
+        <w:pStyle w:val="Sansinterligne"/>
+        <w:spacing w:line="276" w:lineRule="auto"/>
+        <w:jc w:val="both"/>
+        <w:rPr>
+          <w:b/>
+        </w:rPr>
+      </w:pPr>
+      <w:r>
+        <w:rPr>
+          <w:b/>
+        </w:rPr>
+        <w:t>Description abrégée:</w:t>
+      </w:r>
+    </w:p>
+    <w:p>
+      <w:pPr>
+        <w:pStyle w:val="Sansinterligne"/>
+        <w:spacing w:line="276" w:lineRule="auto"/>
+        <w:ind w:left="705"/>
+        <w:jc w:val="both"/>
+      </w:pPr>
+      <w:r>
+        <w:t>L'utilisateur valide la tournée et demande au système de générer la feuille de route correspondante. Le système génère la feuille de route à partir de la tournée validée. Le système enregistre la feuille de route calculée dans un fichier texte.</w:t>
+      </w:r>
+    </w:p>
+    <w:p>
+      <w:pPr>
+        <w:pStyle w:val="Sansinterligne"/>
+        <w:spacing w:line="276" w:lineRule="auto"/>
+        <w:jc w:val="both"/>
+        <w:rPr>
+          <w:b/>
+        </w:rPr>
+      </w:pPr>
+      <w:proofErr w:type="spellStart"/>
+      <w:r>
+        <w:rPr>
+          <w:b/>
+        </w:rPr>
+        <w:t>Préconditions</w:t>
+      </w:r>
+      <w:proofErr w:type="spellEnd"/>
+      <w:r>
+        <w:rPr>
+          <w:b/>
+        </w:rPr>
+        <w:t>:</w:t>
+      </w:r>
+    </w:p>
+    <w:p>
+      <w:pPr>
+        <w:pStyle w:val="Sansinterligne"/>
+        <w:spacing w:line="276" w:lineRule="auto"/>
+        <w:jc w:val="both"/>
+      </w:pPr>
+      <w:r>
+        <w:tab/>
+        <w:t>Un plan est chargé.</w:t>
+      </w:r>
+    </w:p>
+    <w:p>
+      <w:pPr>
+        <w:pStyle w:val="Sansinterligne"/>
+        <w:spacing w:line="276" w:lineRule="auto"/>
+        <w:jc w:val="both"/>
+      </w:pPr>
+      <w:r>
+        <w:tab/>
+        <w:t>Un ensemble de points de livraison est chargé.</w:t>
+      </w:r>
+    </w:p>
+    <w:p>
+      <w:pPr>
+        <w:pStyle w:val="Sansinterligne"/>
+        <w:spacing w:line="276" w:lineRule="auto"/>
+        <w:jc w:val="both"/>
+      </w:pPr>
+      <w:r>
+        <w:tab/>
+        <w:t>La tournée a été calculée.</w:t>
+      </w:r>
+    </w:p>
+    <w:p>
+      <w:pPr>
+        <w:pStyle w:val="Sansinterligne"/>
+        <w:spacing w:line="276" w:lineRule="auto"/>
+        <w:jc w:val="both"/>
+        <w:rPr>
+          <w:b/>
+        </w:rPr>
+      </w:pPr>
+      <w:r>
+        <w:rPr>
+          <w:b/>
+        </w:rPr>
+        <w:t>Scénario principal:</w:t>
+      </w:r>
+    </w:p>
+    <w:p>
+      <w:pPr>
+        <w:pStyle w:val="Sansinterligne"/>
+        <w:spacing w:line="276" w:lineRule="auto"/>
+        <w:jc w:val="both"/>
+      </w:pPr>
+      <w:r>
+        <w:tab/>
+      </w:r>
+      <w:r>
+        <w:rPr>
+          <w:i/>
+        </w:rPr>
+        <w:t>1)</w:t>
+      </w:r>
+      <w:r>
+        <w:t xml:space="preserve"> L'utilisateur valide la tournée et demande au système de calculer la feuille de route.</w:t>
+      </w:r>
+    </w:p>
+    <w:p>
+      <w:pPr>
+        <w:pStyle w:val="Sansinterligne"/>
+        <w:spacing w:line="276" w:lineRule="auto"/>
+        <w:ind w:left="708"/>
+        <w:jc w:val="both"/>
+      </w:pPr>
+      <w:r>
+        <w:rPr>
+          <w:i/>
+        </w:rPr>
+        <w:t>2)</w:t>
+      </w:r>
+      <w:r>
+        <w:t xml:space="preserve"> Le système demande à l'utilisateur de choisir un emplacement et un nom de fichier pour la sauvegarde de la feuille de route.</w:t>
+      </w:r>
+    </w:p>
+    <w:p>
+      <w:pPr>
+        <w:pStyle w:val="Sansinterligne"/>
+        <w:spacing w:line="276" w:lineRule="auto"/>
+        <w:jc w:val="both"/>
+      </w:pPr>
+      <w:r>
+        <w:tab/>
+      </w:r>
+      <w:r>
+        <w:rPr>
+          <w:i/>
+        </w:rPr>
+        <w:t>3)</w:t>
+      </w:r>
+      <w:r>
+        <w:t xml:space="preserve"> L'utilisateur indique au système un nom et un emplacement de fichier.</w:t>
+      </w:r>
+    </w:p>
+    <w:p>
+      <w:pPr>
+        <w:pStyle w:val="Sansinterligne"/>
+        <w:spacing w:line="276" w:lineRule="auto"/>
+        <w:jc w:val="both"/>
+      </w:pPr>
+      <w:r>
+        <w:tab/>
+      </w:r>
+      <w:r>
+        <w:rPr>
+          <w:i/>
+        </w:rPr>
+        <w:t>4)</w:t>
+      </w:r>
+      <w:r>
+        <w:t xml:space="preserve"> Le système génère la feuille de route.</w:t>
+      </w:r>
+    </w:p>
+    <w:p>
+      <w:pPr>
+        <w:pStyle w:val="Sansinterligne"/>
+        <w:spacing w:line="276" w:lineRule="auto"/>
+        <w:jc w:val="both"/>
+      </w:pPr>
+      <w:r>
+        <w:tab/>
+      </w:r>
+      <w:r>
+        <w:rPr>
+          <w:i/>
+        </w:rPr>
+        <w:t>5)</w:t>
+      </w:r>
+      <w:r>
+        <w:t xml:space="preserve"> Le système sauvegarde la feuille de route dans le fichier renseigné à l'étape 3. </w:t>
+      </w:r>
+    </w:p>
+    <w:p>
+      <w:pPr>
+        <w:pStyle w:val="Sansinterligne"/>
+        <w:spacing w:line="276" w:lineRule="auto"/>
+        <w:jc w:val="both"/>
+        <w:rPr>
+          <w:b/>
+        </w:rPr>
+      </w:pPr>
+      <w:r>
+        <w:rPr>
+          <w:b/>
+        </w:rPr>
+        <w:t>Alternatives:</w:t>
+      </w:r>
+    </w:p>
+    <w:p>
+      <w:pPr>
+        <w:pStyle w:val="Sansinterligne"/>
+        <w:spacing w:line="276" w:lineRule="auto"/>
+        <w:ind w:left="705"/>
+        <w:jc w:val="both"/>
+      </w:pPr>
+      <w:r>
+        <w:rPr>
+          <w:i/>
+        </w:rPr>
+        <w:t>2a)</w:t>
+      </w:r>
+      <w:r>
+        <w:t xml:space="preserve"> L'utilisateur choisit d'annuler la génération de la feuille de route. Le système termine la procédure de génération de la feuille de route.</w:t>
+      </w:r>
+    </w:p>
+    <w:p>
+      <w:pPr>
+        <w:pStyle w:val="Sansinterligne"/>
+        <w:spacing w:line="276" w:lineRule="auto"/>
+        <w:ind w:left="705"/>
+        <w:jc w:val="both"/>
+      </w:pPr>
+      <w:r>
+        <w:rPr>
+          <w:i/>
+        </w:rPr>
+        <w:t>3a)</w:t>
+      </w:r>
+      <w:r>
+        <w:t xml:space="preserve"> Il n'est pas possible de créer ou d'écrire à l'emplacement renseigné. Le système indique la nature du problème et retourne à l'étape 2.</w:t>
+      </w:r>
+    </w:p>
+    <w:p>
+      <w:pPr>
+        <w:pStyle w:val="Sansinterligne"/>
+        <w:spacing w:line="276" w:lineRule="auto"/>
+        <w:jc w:val="both"/>
+      </w:pPr>
+      <w:r>
+        <w:tab/>
+      </w:r>
+      <w:r>
+        <w:rPr>
+          <w:i/>
+        </w:rPr>
+        <w:t>3b)</w:t>
+      </w:r>
+      <w:r>
+        <w:t xml:space="preserve"> Il existe déjà un fichier à l'emplacement renseigné par l'utilisateur.</w:t>
+      </w:r>
+    </w:p>
+    <w:p>
+      <w:pPr>
+        <w:pStyle w:val="Sansinterligne"/>
+        <w:spacing w:line="276" w:lineRule="auto"/>
+        <w:ind w:left="1410"/>
+        <w:jc w:val="both"/>
+      </w:pPr>
+      <w:r>
+        <w:rPr>
+          <w:i/>
+        </w:rPr>
+        <w:t>3b-1)</w:t>
+      </w:r>
+      <w:r>
+        <w:t xml:space="preserve"> Le système demande à l'utilisateur s'il doit écraser l'instance déjà existante du fichier.</w:t>
+      </w:r>
+    </w:p>
+    <w:p>
+      <w:pPr>
+        <w:pStyle w:val="Sansinterligne"/>
+        <w:spacing w:line="276" w:lineRule="auto"/>
+        <w:ind w:left="1410" w:firstLine="6"/>
+        <w:jc w:val="both"/>
+      </w:pPr>
+      <w:r>
+        <w:rPr>
+          <w:i/>
+        </w:rPr>
+        <w:lastRenderedPageBreak/>
+        <w:t>3b-2a)</w:t>
+      </w:r>
+      <w:r>
+        <w:t xml:space="preserve"> L'utilisateur confirme l'écrasement du fichier déjà existant. Le système écrasera l'instance existante du fichier à l'étape 5. Le système passe à l'étape 4.</w:t>
+      </w:r>
+    </w:p>
+    <w:p>
+      <w:pPr>
+        <w:pStyle w:val="Sansinterligne"/>
+        <w:spacing w:line="276" w:lineRule="auto"/>
+        <w:ind w:left="1410"/>
+        <w:jc w:val="both"/>
+      </w:pPr>
+      <w:r>
+        <w:rPr>
+          <w:i/>
+        </w:rPr>
+        <w:t>3b-2b)</w:t>
+      </w:r>
+      <w:r>
+        <w:t xml:space="preserve"> L'utilisateur refuse l'écrasement du fichier déjà existant. Le système retourne à l'étape 2.</w:t>
+      </w:r>
+    </w:p>
+    <w:p>
+      <w:pPr>
+        <w:pStyle w:val="Sansinterligne"/>
+        <w:spacing w:line="276" w:lineRule="auto"/>
+        <w:ind w:left="1410"/>
+        <w:jc w:val="both"/>
+      </w:pPr>
+    </w:p>
+    <w:p>
+      <w:pPr>
+        <w:pStyle w:val="Sansinterligne"/>
+        <w:spacing w:line="276" w:lineRule="auto"/>
+        <w:ind w:left="1410"/>
+        <w:jc w:val="both"/>
+      </w:pPr>
+    </w:p>
+    <w:p>
+      <w:pPr>
+        <w:pStyle w:val="Sansinterligne"/>
+        <w:spacing w:line="276" w:lineRule="auto"/>
+        <w:ind w:left="1410"/>
+        <w:jc w:val="both"/>
+      </w:pPr>
+    </w:p>
+    <w:p>
+      <w:pPr>
+        <w:pStyle w:val="Sansinterligne"/>
+        <w:spacing w:line="276" w:lineRule="auto"/>
+        <w:ind w:left="1410"/>
+        <w:jc w:val="both"/>
+      </w:pPr>
+    </w:p>
+    <w:p>
+      <w:pPr>
+        <w:pStyle w:val="Sansinterligne"/>
+        <w:spacing w:line="276" w:lineRule="auto"/>
+        <w:ind w:left="1410"/>
+        <w:jc w:val="both"/>
+      </w:pPr>
+    </w:p>
+    <w:p>
+      <w:pPr>
+        <w:pStyle w:val="Sansinterligne"/>
+        <w:spacing w:line="276" w:lineRule="auto"/>
+        <w:ind w:left="1410"/>
+        <w:jc w:val="both"/>
+      </w:pPr>
+    </w:p>
+    <w:p>
+      <w:pPr>
+        <w:pStyle w:val="Sansinterligne"/>
+        <w:spacing w:line="276" w:lineRule="auto"/>
+        <w:ind w:left="1410"/>
+        <w:jc w:val="both"/>
+      </w:pPr>
+    </w:p>
+    <w:p>
+      <w:pPr>
+        <w:pStyle w:val="Sansinterligne"/>
+        <w:spacing w:line="276" w:lineRule="auto"/>
+        <w:ind w:left="1410"/>
+        <w:jc w:val="both"/>
+      </w:pPr>
+    </w:p>
+    <w:p>
+      <w:pPr>
+        <w:pStyle w:val="Sansinterligne"/>
+        <w:spacing w:line="276" w:lineRule="auto"/>
+        <w:ind w:left="1410"/>
+        <w:jc w:val="both"/>
+      </w:pPr>
+    </w:p>
+    <w:p>
+      <w:pPr>
+        <w:pStyle w:val="Sansinterligne"/>
+        <w:spacing w:line="276" w:lineRule="auto"/>
+        <w:ind w:left="1410"/>
+        <w:jc w:val="both"/>
+      </w:pPr>
+    </w:p>
+    <w:p>
+      <w:pPr>
+        <w:pStyle w:val="Sansinterligne"/>
+        <w:spacing w:line="276" w:lineRule="auto"/>
+        <w:ind w:left="1410"/>
+        <w:jc w:val="both"/>
+      </w:pPr>
+    </w:p>
+    <w:p>
+      <w:pPr>
+        <w:pStyle w:val="Sansinterligne"/>
+        <w:spacing w:line="276" w:lineRule="auto"/>
+        <w:ind w:left="1410"/>
+        <w:jc w:val="both"/>
+      </w:pPr>
+    </w:p>
+    <w:p>
+      <w:pPr>
+        <w:pStyle w:val="Sansinterligne"/>
+        <w:spacing w:line="276" w:lineRule="auto"/>
+        <w:ind w:left="1410"/>
+        <w:jc w:val="both"/>
+      </w:pPr>
+    </w:p>
+    <w:p>
+      <w:pPr>
+        <w:pStyle w:val="Sansinterligne"/>
+        <w:spacing w:line="276" w:lineRule="auto"/>
+        <w:ind w:left="1410"/>
+        <w:jc w:val="both"/>
+      </w:pPr>
+    </w:p>
+    <w:p>
+      <w:pPr>
+        <w:pStyle w:val="Sansinterligne"/>
+        <w:spacing w:line="276" w:lineRule="auto"/>
+        <w:ind w:left="1410"/>
+        <w:jc w:val="both"/>
+      </w:pPr>
+    </w:p>
+    <w:p>
+      <w:pPr>
+        <w:pStyle w:val="Sansinterligne"/>
+        <w:spacing w:line="276" w:lineRule="auto"/>
+        <w:ind w:left="1410"/>
+        <w:jc w:val="both"/>
+      </w:pPr>
+    </w:p>
+    <w:p>
+      <w:pPr>
+        <w:pStyle w:val="Sansinterligne"/>
+        <w:spacing w:line="276" w:lineRule="auto"/>
+        <w:ind w:left="1410"/>
+        <w:jc w:val="both"/>
+      </w:pPr>
+    </w:p>
+    <w:p>
+      <w:pPr>
+        <w:pStyle w:val="Sansinterligne"/>
+        <w:spacing w:line="276" w:lineRule="auto"/>
+        <w:ind w:left="1410"/>
+        <w:jc w:val="both"/>
+      </w:pPr>
+    </w:p>
+    <w:p>
+      <w:pPr>
+        <w:pStyle w:val="Sansinterligne"/>
+        <w:spacing w:line="276" w:lineRule="auto"/>
+        <w:ind w:left="1410"/>
+        <w:jc w:val="both"/>
+      </w:pPr>
+    </w:p>
+    <w:p>
+      <w:pPr>
+        <w:pStyle w:val="Sansinterligne"/>
+        <w:spacing w:line="276" w:lineRule="auto"/>
+        <w:ind w:left="1410"/>
+        <w:jc w:val="both"/>
+      </w:pPr>
+    </w:p>
+    <w:p>
+      <w:pPr>
+        <w:pStyle w:val="Sansinterligne"/>
+        <w:spacing w:line="276" w:lineRule="auto"/>
+        <w:ind w:left="1410"/>
+        <w:jc w:val="both"/>
+      </w:pPr>
+    </w:p>
+    <w:p>
+      <w:pPr>
+        <w:pStyle w:val="Sansinterligne"/>
+        <w:spacing w:line="276" w:lineRule="auto"/>
+        <w:ind w:left="1410"/>
+        <w:jc w:val="both"/>
+      </w:pPr>
+    </w:p>
+    <w:p>
+      <w:pPr>
+        <w:pStyle w:val="Sansinterligne"/>
+        <w:spacing w:line="276" w:lineRule="auto"/>
+        <w:ind w:left="1410"/>
+        <w:jc w:val="both"/>
+      </w:pPr>
+    </w:p>
+    <w:p>
+      <w:pPr>
+        <w:pStyle w:val="Sansinterligne"/>
+        <w:spacing w:line="276" w:lineRule="auto"/>
+        <w:ind w:left="1410"/>
+        <w:jc w:val="both"/>
+      </w:pPr>
+    </w:p>
+    <w:p>
+      <w:pPr>
+        <w:pStyle w:val="Sansinterligne"/>
+        <w:spacing w:line="276" w:lineRule="auto"/>
+        <w:ind w:left="1410"/>
+        <w:jc w:val="both"/>
+      </w:pPr>
+    </w:p>
+    <w:p>
+      <w:pPr>
+        <w:pStyle w:val="Sansinterligne"/>
+        <w:spacing w:line="276" w:lineRule="auto"/>
+        <w:ind w:left="1410"/>
+        <w:jc w:val="both"/>
+      </w:pPr>
+    </w:p>
+    <w:p>
+      <w:pPr>
+        <w:pStyle w:val="Sansinterligne"/>
+        <w:spacing w:line="276" w:lineRule="auto"/>
+        <w:ind w:left="1410"/>
+        <w:jc w:val="both"/>
+      </w:pPr>
+    </w:p>
+    <w:p>
+      <w:pPr>
+        <w:pStyle w:val="Sansinterligne"/>
+        <w:spacing w:line="276" w:lineRule="auto"/>
+        <w:ind w:left="1410"/>
+        <w:jc w:val="both"/>
+      </w:pPr>
+    </w:p>
+    <w:p>
+      <w:pPr>
+        <w:pStyle w:val="Sansinterligne"/>
+        <w:spacing w:line="276" w:lineRule="auto"/>
+        <w:ind w:left="1410"/>
+        <w:jc w:val="both"/>
+      </w:pPr>
+    </w:p>
+    <w:p>
+      <w:pPr>
+        <w:pStyle w:val="Sansinterligne"/>
+        <w:spacing w:line="276" w:lineRule="auto"/>
+        <w:ind w:left="1410"/>
+        <w:jc w:val="both"/>
+      </w:pPr>
+    </w:p>
+    <w:p>
+      <w:pPr>
+        <w:pStyle w:val="Sansinterligne"/>
+        <w:spacing w:line="276" w:lineRule="auto"/>
+        <w:ind w:left="1410"/>
+        <w:jc w:val="both"/>
+      </w:pPr>
+    </w:p>
+    <w:p>
+      <w:pPr>
+        <w:pStyle w:val="Sansinterligne"/>
+        <w:spacing w:line="276" w:lineRule="auto"/>
+        <w:ind w:left="1410"/>
+        <w:jc w:val="both"/>
+      </w:pPr>
+    </w:p>
+    <w:p>
+      <w:pPr>
+        <w:pStyle w:val="Sansinterligne"/>
+        <w:spacing w:line="276" w:lineRule="auto"/>
+        <w:ind w:left="1410"/>
+        <w:jc w:val="both"/>
+      </w:pPr>
+    </w:p>
+    <w:p>
+      <w:pPr>
+        <w:pStyle w:val="Sansinterligne"/>
+        <w:spacing w:line="276" w:lineRule="auto"/>
+        <w:ind w:left="1410"/>
+        <w:jc w:val="both"/>
+      </w:pPr>
+    </w:p>
+    <w:p>
+      <w:pPr>
+        <w:pStyle w:val="Sansinterligne"/>
+        <w:spacing w:line="276" w:lineRule="auto"/>
+        <w:ind w:left="1410"/>
+        <w:jc w:val="both"/>
+      </w:pPr>
+    </w:p>
+    <w:p>
+      <w:pPr>
+        <w:pStyle w:val="Sansinterligne"/>
+        <w:spacing w:line="276" w:lineRule="auto"/>
+        <w:ind w:left="1410"/>
+        <w:jc w:val="both"/>
+      </w:pPr>
+    </w:p>
     <w:p>
       <w:pPr>
         <w:pStyle w:val="Titre1"/>
       </w:pPr>
       <w:bookmarkStart w:id="6" w:name="_Toc434414340"/>
       <w:r>
+        <w:lastRenderedPageBreak/>
         <w:t>2.</w:t>
       </w:r>
       <w:r>
@@ -1978,13 +5207,7 @@
       </w:pPr>
       <w:bookmarkStart w:id="9" w:name="_Toc434414343"/>
       <w:r>
-        <w:t xml:space="preserve">2.3 </w:t>
-      </w:r>
-      <w:r>
-        <w:t>Diagrammes de packages et de classes</w:t>
-      </w:r>
-      <w:r>
-        <w:t xml:space="preserve"> retro-générés à partir du code</w:t>
+        <w:t>2.3 Diagrammes de packages et de classes retro-générés à partir du code</w:t>
       </w:r>
       <w:bookmarkEnd w:id="9"/>
     </w:p>
@@ -2014,27 +5237,49 @@
     </w:p>
     <w:p/>
     <w:p>
+      <w:pPr>
+        <w:jc w:val="both"/>
+      </w:pPr>
       <w:r>
         <w:t>Au niveau de l’architecture générale du projet, nous avons construit l’application sur une architecture MVC (Modèle-Vue-Contrôleur). Premièrement car cette architecture était imposée, et ensuite car cela correspondait au type d’application développé ici.</w:t>
       </w:r>
     </w:p>
     <w:p>
-      <w:r>
+      <w:pPr>
+        <w:jc w:val="both"/>
+        <w:rPr>
+          <w:b/>
+          <w:sz w:val="24"/>
+        </w:rPr>
+      </w:pPr>
+      <w:r>
+        <w:rPr>
+          <w:b/>
+          <w:sz w:val="24"/>
+        </w:rPr>
         <w:t>Pattern Observer</w:t>
       </w:r>
-    </w:p>
-    <w:p>
+      <w:r>
+        <w:rPr>
+          <w:b/>
+          <w:sz w:val="24"/>
+        </w:rPr>
+        <w:t xml:space="preserve"> </w:t>
+      </w:r>
+    </w:p>
+    <w:p>
+      <w:pPr>
+        <w:jc w:val="both"/>
+      </w:pPr>
       <w:r>
         <w:t xml:space="preserve">Lorsqu’une tournée a été calculée par le système, l’utilisateur doit pouvoir modifier cette tournée (ajout, suppression, échange de points de livraisons). Afin que la vue puisse communiquer avec le modèle, (par exemple, que la vue soit informée de l’ajout d’une livraison à l’ensemble de livraison), nous avons utilisé le pattern </w:t>
       </w:r>
-      <w:proofErr w:type="gramStart"/>
       <w:r>
         <w:rPr>
           <w:i/>
         </w:rPr>
         <w:t>observer</w:t>
       </w:r>
-      <w:proofErr w:type="gramEnd"/>
       <w:r>
         <w:t xml:space="preserve">. Ainsi la vue peut-être </w:t>
       </w:r>
@@ -2066,6 +5311,9 @@
       </w:r>
     </w:p>
     <w:p>
+      <w:pPr>
+        <w:pStyle w:val="Sous-titre"/>
+      </w:pPr>
       <w:r>
         <w:t>Pattern undo/</w:t>
       </w:r>
@@ -2076,6 +5324,9 @@
       <w:proofErr w:type="spellEnd"/>
     </w:p>
     <w:p>
+      <w:pPr>
+        <w:jc w:val="both"/>
+      </w:pPr>
       <w:r>
         <w:t>Dans le cahier des charges, il est spécifié qu’une modification de la tournée doit pouvoir être annulée. Une telle spécification appelle clairement à l’utilisation du pattern Commande, qui permettra de faire aisément  des undo/</w:t>
       </w:r>
@@ -2089,6 +5340,9 @@
       </w:r>
     </w:p>
     <w:p>
+      <w:pPr>
+        <w:pStyle w:val="Sous-titre"/>
+      </w:pPr>
       <w:proofErr w:type="spellStart"/>
       <w:r>
         <w:t>ModeleManager</w:t>
@@ -2096,6 +5350,9 @@
       <w:proofErr w:type="spellEnd"/>
     </w:p>
     <w:p>
+      <w:pPr>
+        <w:jc w:val="both"/>
+      </w:pPr>
       <w:r>
         <w:t xml:space="preserve">Lorsque le contrôleur communique avec le modèle, il est souhaitable que la communication se fasse au moyen d’un unique point d’entrée sur le modèle.  Nous avons fait le choix d’une classe </w:t>
       </w:r>
@@ -2105,47 +5362,47 @@
       </w:r>
       <w:proofErr w:type="spellEnd"/>
       <w:r>
-        <w:t xml:space="preserve">, qui contiendrait alors le plan actuellement chargé, les demandes de livraison </w:t>
-      </w:r>
+        <w:t xml:space="preserve">, qui contiendrait alors le plan actuellement chargé, les demandes de livraison actuellement chargées, et la tournée actuellement générée. C’est aussi cette classe qui contient la méthode </w:t>
+      </w:r>
+      <w:proofErr w:type="spellStart"/>
+      <w:r>
+        <w:t>calculerTournee</w:t>
+      </w:r>
+      <w:proofErr w:type="spellEnd"/>
+      <w:r>
+        <w:t xml:space="preserve">. À noter que le </w:t>
+      </w:r>
+      <w:proofErr w:type="spellStart"/>
+      <w:r>
+        <w:t>modeleManager</w:t>
+      </w:r>
+      <w:proofErr w:type="spellEnd"/>
+      <w:r>
+        <w:t xml:space="preserve"> aurait pu être implémenté en utilisant le pattern singleton (une seule et unique instance de </w:t>
+      </w:r>
+      <w:proofErr w:type="spellStart"/>
+      <w:r>
+        <w:t>ModeleManager</w:t>
+      </w:r>
+      <w:proofErr w:type="spellEnd"/>
+      <w:r>
+        <w:t xml:space="preserve"> dans l’application). Cependant, dans un souci de réutilisabilité, nous avons écarté ce choix. En effet, dans le cas où, par exemple, l’application permettrait d’avoir plusieurs onglets contenant plusieurs plans différents en même temps, il serait pratique d’avoir plusieurs instances de </w:t>
+      </w:r>
+      <w:proofErr w:type="spellStart"/>
+      <w:r>
+        <w:t>ModeleManager</w:t>
+      </w:r>
+      <w:proofErr w:type="spellEnd"/>
+      <w:r>
+        <w:t>.</w:t>
+      </w:r>
+    </w:p>
+    <w:p>
+      <w:pPr>
+        <w:pStyle w:val="Sous-titre"/>
+      </w:pPr>
       <w:r>
         <w:lastRenderedPageBreak/>
-        <w:t xml:space="preserve">actuellement chargées, et la tournée actuellement générée. C’est aussi cette classe qui contient la méthode </w:t>
-      </w:r>
-      <w:proofErr w:type="spellStart"/>
-      <w:r>
-        <w:t>calculerTournee</w:t>
-      </w:r>
-      <w:proofErr w:type="spellEnd"/>
-      <w:r>
-        <w:t xml:space="preserve">. À noter que le </w:t>
-      </w:r>
-      <w:proofErr w:type="spellStart"/>
-      <w:r>
-        <w:t>modeleManager</w:t>
-      </w:r>
-      <w:proofErr w:type="spellEnd"/>
-      <w:r>
-        <w:t xml:space="preserve"> aurait pu être implémenté en utilisant le pattern singleton (une seule et unique instance de </w:t>
-      </w:r>
-      <w:proofErr w:type="spellStart"/>
-      <w:r>
-        <w:t>ModeleManager</w:t>
-      </w:r>
-      <w:proofErr w:type="spellEnd"/>
-      <w:r>
-        <w:t xml:space="preserve"> dans l’application). Cependant, dans un souci de réutilisabilité, nous avons écarté ce choix. En effet, dans le cas où, par exemple, l’application permettrait d’avoir plusieurs onglets contenant plusieurs plans différents en même temps, il serait pratique d’avoir plusieurs instances de </w:t>
-      </w:r>
-      <w:proofErr w:type="spellStart"/>
-      <w:r>
-        <w:t>ModeleManager</w:t>
-      </w:r>
-      <w:proofErr w:type="spellEnd"/>
-      <w:r>
-        <w:t>.</w:t>
-      </w:r>
-    </w:p>
-    <w:p>
-      <w:r>
         <w:t>P</w:t>
       </w:r>
       <w:r>
@@ -2161,6 +5418,9 @@
       </w:r>
     </w:p>
     <w:p>
+      <w:pPr>
+        <w:jc w:val="both"/>
+      </w:pPr>
       <w:r>
         <w:t xml:space="preserve">Les descriptions des plans de villes et les descriptions des demandes de livraisons sont réalisées au moyen de fichiers au format </w:t>
       </w:r>
@@ -2197,23 +5457,34 @@
         <w:t xml:space="preserve">. </w:t>
       </w:r>
     </w:p>
-    <w:p/>
-    <w:p>
+    <w:p>
+      <w:pPr>
+        <w:pStyle w:val="Sous-titre"/>
+      </w:pPr>
       <w:r>
         <w:t>Pattern State</w:t>
       </w:r>
     </w:p>
     <w:p>
+      <w:pPr>
+        <w:jc w:val="both"/>
+      </w:pPr>
       <w:r>
         <w:t>L’application que nous développons possède plusieurs états de fonctionnement (Le plan est chargé, puis les demandes de livraisons sont chargées, etc.) Les possibilités d’interaction utilisateur et les effets des interactions ne sont pas les même selon l’état de l’application. Afin que le contrôleur puisse gérer les différents états, nous avons implémenté le pattern state.</w:t>
       </w:r>
     </w:p>
     <w:p>
+      <w:pPr>
+        <w:jc w:val="both"/>
+      </w:pPr>
       <w:r>
         <w:t>Gestion des fonctionnalités actives en fonction des états</w:t>
       </w:r>
     </w:p>
     <w:p>
+      <w:pPr>
+        <w:jc w:val="both"/>
+      </w:pPr>
       <w:r>
         <w:t xml:space="preserve">Selon l’état du contrôleur, toutes les fonctionnalités de l’application ne doive pas pouvoir être appelée (Lorsqu’un plan n’est pas chargé, par exemple, l’utilisateur ne devrait pas pouvoir demander à l’application de charger des demandes de livraison). C’est pourquoi nous avons mis en place un système d’activation/désactivation de fonctionnalité. La fenêtre graphique de l’application implémente une méthode d’activation/désactivation de </w:t>
       </w:r>
@@ -2221,8 +5492,16 @@
         <w:t xml:space="preserve">fonctionnalité pour chaque fonctionnalité (on entend ici les boutons, les items des menus, .etc.). A chaque changement d’état, l’état désactive l’ensemble des fonctionnalités et réactive les fonctionnalités permises dans cet état. </w:t>
       </w:r>
     </w:p>
-    <w:p/>
-    <w:p/>
+    <w:p>
+      <w:pPr>
+        <w:jc w:val="both"/>
+      </w:pPr>
+    </w:p>
+    <w:p>
+      <w:pPr>
+        <w:jc w:val="both"/>
+      </w:pPr>
+    </w:p>
     <w:p>
       <w:pPr>
         <w:pStyle w:val="Titre2"/>
@@ -2384,8 +5663,8 @@
       <w:bookmarkEnd w:id="20"/>
     </w:p>
     <w:sectPr>
-      <w:headerReference w:type="default" r:id="rId8"/>
-      <w:footerReference w:type="default" r:id="rId9"/>
+      <w:headerReference w:type="default" r:id="rId10"/>
+      <w:footerReference w:type="default" r:id="rId11"/>
       <w:pgSz w:w="11906" w:h="16838"/>
       <w:pgMar w:top="1417" w:right="1417" w:bottom="1417" w:left="1417" w:header="708" w:footer="708" w:gutter="0"/>
       <w:cols w:space="708"/>
@@ -2396,7 +5675,7 @@
 </file>
 
 <file path=word/endnotes.xml><?xml version="1.0" encoding="utf-8"?>
-<w:endnotes xmlns:wpc="http://schemas.microsoft.com/office/word/2010/wordprocessingCanvas" xmlns:mc="http://schemas.openxmlformats.org/markup-compatibility/2006" xmlns:o="urn:schemas-microsoft-com:office:office" xmlns:r="http://schemas.openxmlformats.org/officeDocument/2006/relationships" xmlns:m="http://schemas.openxmlformats.org/officeDocument/2006/math" xmlns:v="urn:schemas-microsoft-com:vml" xmlns:wp14="http://schemas.microsoft.com/office/word/2010/wordprocessingDrawing" xmlns:wp="http://schemas.openxmlformats.org/drawingml/2006/wordprocessingDrawing" xmlns:w10="urn:schemas-microsoft-com:office:word" xmlns:w="http://schemas.openxmlformats.org/wordprocessingml/2006/main" xmlns:w14="http://schemas.microsoft.com/office/word/2010/wordml" xmlns:w15="http://schemas.microsoft.com/office/word/2012/wordml" xmlns:wpg="http://schemas.microsoft.com/office/word/2010/wordprocessingGroup" xmlns:wpi="http://schemas.microsoft.com/office/word/2010/wordprocessingInk" xmlns:wne="http://schemas.microsoft.com/office/word/2006/wordml" xmlns:wps="http://schemas.microsoft.com/office/word/2010/wordprocessingShape" mc:Ignorable="w14 w15 wp14">
+<w:endnotes xmlns:ve="http://schemas.openxmlformats.org/markup-compatibility/2006" xmlns:o="urn:schemas-microsoft-com:office:office" xmlns:r="http://schemas.openxmlformats.org/officeDocument/2006/relationships" xmlns:m="http://schemas.openxmlformats.org/officeDocument/2006/math" xmlns:v="urn:schemas-microsoft-com:vml" xmlns:wp="http://schemas.openxmlformats.org/drawingml/2006/wordprocessingDrawing" xmlns:w10="urn:schemas-microsoft-com:office:word" xmlns:w="http://schemas.openxmlformats.org/wordprocessingml/2006/main" xmlns:wne="http://schemas.microsoft.com/office/word/2006/wordml">
   <w:endnote w:type="separator" w:id="-1">
     <w:p>
       <w:pPr>
@@ -2421,7 +5700,7 @@
 </file>
 
 <file path=word/footer1.xml><?xml version="1.0" encoding="utf-8"?>
-<w:ftr xmlns:wpc="http://schemas.microsoft.com/office/word/2010/wordprocessingCanvas" xmlns:mc="http://schemas.openxmlformats.org/markup-compatibility/2006" xmlns:o="urn:schemas-microsoft-com:office:office" xmlns:r="http://schemas.openxmlformats.org/officeDocument/2006/relationships" xmlns:m="http://schemas.openxmlformats.org/officeDocument/2006/math" xmlns:v="urn:schemas-microsoft-com:vml" xmlns:wp14="http://schemas.microsoft.com/office/word/2010/wordprocessingDrawing" xmlns:wp="http://schemas.openxmlformats.org/drawingml/2006/wordprocessingDrawing" xmlns:w10="urn:schemas-microsoft-com:office:word" xmlns:w="http://schemas.openxmlformats.org/wordprocessingml/2006/main" xmlns:w14="http://schemas.microsoft.com/office/word/2010/wordml" xmlns:w15="http://schemas.microsoft.com/office/word/2012/wordml" xmlns:wpg="http://schemas.microsoft.com/office/word/2010/wordprocessingGroup" xmlns:wpi="http://schemas.microsoft.com/office/word/2010/wordprocessingInk" xmlns:wne="http://schemas.microsoft.com/office/word/2006/wordml" xmlns:wps="http://schemas.microsoft.com/office/word/2010/wordprocessingShape" mc:Ignorable="w14 w15 wp14">
+<w:ftr xmlns:ve="http://schemas.openxmlformats.org/markup-compatibility/2006" xmlns:o="urn:schemas-microsoft-com:office:office" xmlns:r="http://schemas.openxmlformats.org/officeDocument/2006/relationships" xmlns:m="http://schemas.openxmlformats.org/officeDocument/2006/math" xmlns:v="urn:schemas-microsoft-com:vml" xmlns:wp="http://schemas.openxmlformats.org/drawingml/2006/wordprocessingDrawing" xmlns:w10="urn:schemas-microsoft-com:office:word" xmlns:w="http://schemas.openxmlformats.org/wordprocessingml/2006/main" xmlns:wne="http://schemas.microsoft.com/office/word/2006/wordml">
   <w:p>
     <w:pPr>
       <w:pStyle w:val="Pieddepage"/>
@@ -2464,7 +5743,7 @@
         <w:rFonts w:asciiTheme="majorHAnsi" w:hAnsiTheme="majorHAnsi"/>
         <w:noProof/>
       </w:rPr>
-      <w:t>5</w:t>
+      <w:t>3</w:t>
     </w:r>
     <w:r>
       <w:rPr>
@@ -2483,7 +5762,7 @@
 </file>
 
 <file path=word/footnotes.xml><?xml version="1.0" encoding="utf-8"?>
-<w:footnotes xmlns:wpc="http://schemas.microsoft.com/office/word/2010/wordprocessingCanvas" xmlns:mc="http://schemas.openxmlformats.org/markup-compatibility/2006" xmlns:o="urn:schemas-microsoft-com:office:office" xmlns:r="http://schemas.openxmlformats.org/officeDocument/2006/relationships" xmlns:m="http://schemas.openxmlformats.org/officeDocument/2006/math" xmlns:v="urn:schemas-microsoft-com:vml" xmlns:wp14="http://schemas.microsoft.com/office/word/2010/wordprocessingDrawing" xmlns:wp="http://schemas.openxmlformats.org/drawingml/2006/wordprocessingDrawing" xmlns:w10="urn:schemas-microsoft-com:office:word" xmlns:w="http://schemas.openxmlformats.org/wordprocessingml/2006/main" xmlns:w14="http://schemas.microsoft.com/office/word/2010/wordml" xmlns:w15="http://schemas.microsoft.com/office/word/2012/wordml" xmlns:wpg="http://schemas.microsoft.com/office/word/2010/wordprocessingGroup" xmlns:wpi="http://schemas.microsoft.com/office/word/2010/wordprocessingInk" xmlns:wne="http://schemas.microsoft.com/office/word/2006/wordml" xmlns:wps="http://schemas.microsoft.com/office/word/2010/wordprocessingShape" mc:Ignorable="w14 w15 wp14">
+<w:footnotes xmlns:ve="http://schemas.openxmlformats.org/markup-compatibility/2006" xmlns:o="urn:schemas-microsoft-com:office:office" xmlns:r="http://schemas.openxmlformats.org/officeDocument/2006/relationships" xmlns:m="http://schemas.openxmlformats.org/officeDocument/2006/math" xmlns:v="urn:schemas-microsoft-com:vml" xmlns:wp="http://schemas.openxmlformats.org/drawingml/2006/wordprocessingDrawing" xmlns:w10="urn:schemas-microsoft-com:office:word" xmlns:w="http://schemas.openxmlformats.org/wordprocessingml/2006/main" xmlns:wne="http://schemas.microsoft.com/office/word/2006/wordml">
   <w:footnote w:type="separator" w:id="-1">
     <w:p>
       <w:pPr>
@@ -2508,7 +5787,7 @@
 </file>
 
 <file path=word/header1.xml><?xml version="1.0" encoding="utf-8"?>
-<w:hdr xmlns:wpc="http://schemas.microsoft.com/office/word/2010/wordprocessingCanvas" xmlns:mc="http://schemas.openxmlformats.org/markup-compatibility/2006" xmlns:o="urn:schemas-microsoft-com:office:office" xmlns:r="http://schemas.openxmlformats.org/officeDocument/2006/relationships" xmlns:m="http://schemas.openxmlformats.org/officeDocument/2006/math" xmlns:v="urn:schemas-microsoft-com:vml" xmlns:wp14="http://schemas.microsoft.com/office/word/2010/wordprocessingDrawing" xmlns:wp="http://schemas.openxmlformats.org/drawingml/2006/wordprocessingDrawing" xmlns:w10="urn:schemas-microsoft-com:office:word" xmlns:w="http://schemas.openxmlformats.org/wordprocessingml/2006/main" xmlns:w14="http://schemas.microsoft.com/office/word/2010/wordml" xmlns:w15="http://schemas.microsoft.com/office/word/2012/wordml" xmlns:wpg="http://schemas.microsoft.com/office/word/2010/wordprocessingGroup" xmlns:wpi="http://schemas.microsoft.com/office/word/2010/wordprocessingInk" xmlns:wne="http://schemas.microsoft.com/office/word/2006/wordml" xmlns:wps="http://schemas.microsoft.com/office/word/2010/wordprocessingShape" mc:Ignorable="w14 w15 wp14">
+<w:hdr xmlns:ve="http://schemas.openxmlformats.org/markup-compatibility/2006" xmlns:o="urn:schemas-microsoft-com:office:office" xmlns:r="http://schemas.openxmlformats.org/officeDocument/2006/relationships" xmlns:m="http://schemas.openxmlformats.org/officeDocument/2006/math" xmlns:v="urn:schemas-microsoft-com:vml" xmlns:wp="http://schemas.openxmlformats.org/drawingml/2006/wordprocessingDrawing" xmlns:w10="urn:schemas-microsoft-com:office:word" xmlns:w="http://schemas.openxmlformats.org/wordprocessingml/2006/main" xmlns:wne="http://schemas.microsoft.com/office/word/2006/wordml">
   <w:sdt>
     <w:sdtPr>
       <w:rPr>
@@ -2521,7 +5800,6 @@
       <w:dataBinding w:prefixMappings="xmlns:ns0='http://schemas.openxmlformats.org/package/2006/metadata/core-properties' xmlns:ns1='http://purl.org/dc/elements/1.1/'" w:xpath="/ns0:coreProperties[1]/ns1:title[1]" w:storeItemID="{6C3C8BC8-F283-45AE-878A-BAB7291924A1}"/>
       <w:text/>
     </w:sdtPr>
-    <w:sdtEndPr/>
     <w:sdtContent>
       <w:p>
         <w:pPr>
@@ -2565,8 +5843,129 @@
 </w:hdr>
 </file>
 
+<file path=word/numbering.xml><?xml version="1.0" encoding="utf-8"?>
+<w:numbering xmlns:ve="http://schemas.openxmlformats.org/markup-compatibility/2006" xmlns:o="urn:schemas-microsoft-com:office:office" xmlns:r="http://schemas.openxmlformats.org/officeDocument/2006/relationships" xmlns:m="http://schemas.openxmlformats.org/officeDocument/2006/math" xmlns:v="urn:schemas-microsoft-com:vml" xmlns:wp="http://schemas.openxmlformats.org/drawingml/2006/wordprocessingDrawing" xmlns:w10="urn:schemas-microsoft-com:office:word" xmlns:w="http://schemas.openxmlformats.org/wordprocessingml/2006/main" xmlns:wne="http://schemas.microsoft.com/office/word/2006/wordml">
+  <w:abstractNum w:abstractNumId="0">
+    <w:nsid w:val="5DE616B8"/>
+    <w:multiLevelType w:val="hybridMultilevel"/>
+    <w:tmpl w:val="C37295D6"/>
+    <w:lvl w:ilvl="0" w:tplc="040C0001">
+      <w:start w:val="1"/>
+      <w:numFmt w:val="bullet"/>
+      <w:lvlText w:val=""/>
+      <w:lvlJc w:val="left"/>
+      <w:pPr>
+        <w:ind w:left="720" w:hanging="360"/>
+      </w:pPr>
+      <w:rPr>
+        <w:rFonts w:ascii="Symbol" w:hAnsi="Symbol" w:hint="default"/>
+      </w:rPr>
+    </w:lvl>
+    <w:lvl w:ilvl="1" w:tplc="040C0003" w:tentative="1">
+      <w:start w:val="1"/>
+      <w:numFmt w:val="bullet"/>
+      <w:lvlText w:val="o"/>
+      <w:lvlJc w:val="left"/>
+      <w:pPr>
+        <w:ind w:left="1440" w:hanging="360"/>
+      </w:pPr>
+      <w:rPr>
+        <w:rFonts w:ascii="Courier New" w:hAnsi="Courier New" w:cs="Courier New" w:hint="default"/>
+      </w:rPr>
+    </w:lvl>
+    <w:lvl w:ilvl="2" w:tplc="040C0005" w:tentative="1">
+      <w:start w:val="1"/>
+      <w:numFmt w:val="bullet"/>
+      <w:lvlText w:val=""/>
+      <w:lvlJc w:val="left"/>
+      <w:pPr>
+        <w:ind w:left="2160" w:hanging="360"/>
+      </w:pPr>
+      <w:rPr>
+        <w:rFonts w:ascii="Wingdings" w:hAnsi="Wingdings" w:hint="default"/>
+      </w:rPr>
+    </w:lvl>
+    <w:lvl w:ilvl="3" w:tplc="040C0001" w:tentative="1">
+      <w:start w:val="1"/>
+      <w:numFmt w:val="bullet"/>
+      <w:lvlText w:val=""/>
+      <w:lvlJc w:val="left"/>
+      <w:pPr>
+        <w:ind w:left="2880" w:hanging="360"/>
+      </w:pPr>
+      <w:rPr>
+        <w:rFonts w:ascii="Symbol" w:hAnsi="Symbol" w:hint="default"/>
+      </w:rPr>
+    </w:lvl>
+    <w:lvl w:ilvl="4" w:tplc="040C0003" w:tentative="1">
+      <w:start w:val="1"/>
+      <w:numFmt w:val="bullet"/>
+      <w:lvlText w:val="o"/>
+      <w:lvlJc w:val="left"/>
+      <w:pPr>
+        <w:ind w:left="3600" w:hanging="360"/>
+      </w:pPr>
+      <w:rPr>
+        <w:rFonts w:ascii="Courier New" w:hAnsi="Courier New" w:cs="Courier New" w:hint="default"/>
+      </w:rPr>
+    </w:lvl>
+    <w:lvl w:ilvl="5" w:tplc="040C0005" w:tentative="1">
+      <w:start w:val="1"/>
+      <w:numFmt w:val="bullet"/>
+      <w:lvlText w:val=""/>
+      <w:lvlJc w:val="left"/>
+      <w:pPr>
+        <w:ind w:left="4320" w:hanging="360"/>
+      </w:pPr>
+      <w:rPr>
+        <w:rFonts w:ascii="Wingdings" w:hAnsi="Wingdings" w:hint="default"/>
+      </w:rPr>
+    </w:lvl>
+    <w:lvl w:ilvl="6" w:tplc="040C0001" w:tentative="1">
+      <w:start w:val="1"/>
+      <w:numFmt w:val="bullet"/>
+      <w:lvlText w:val=""/>
+      <w:lvlJc w:val="left"/>
+      <w:pPr>
+        <w:ind w:left="5040" w:hanging="360"/>
+      </w:pPr>
+      <w:rPr>
+        <w:rFonts w:ascii="Symbol" w:hAnsi="Symbol" w:hint="default"/>
+      </w:rPr>
+    </w:lvl>
+    <w:lvl w:ilvl="7" w:tplc="040C0003" w:tentative="1">
+      <w:start w:val="1"/>
+      <w:numFmt w:val="bullet"/>
+      <w:lvlText w:val="o"/>
+      <w:lvlJc w:val="left"/>
+      <w:pPr>
+        <w:ind w:left="5760" w:hanging="360"/>
+      </w:pPr>
+      <w:rPr>
+        <w:rFonts w:ascii="Courier New" w:hAnsi="Courier New" w:cs="Courier New" w:hint="default"/>
+      </w:rPr>
+    </w:lvl>
+    <w:lvl w:ilvl="8" w:tplc="040C0005" w:tentative="1">
+      <w:start w:val="1"/>
+      <w:numFmt w:val="bullet"/>
+      <w:lvlText w:val=""/>
+      <w:lvlJc w:val="left"/>
+      <w:pPr>
+        <w:ind w:left="6480" w:hanging="360"/>
+      </w:pPr>
+      <w:rPr>
+        <w:rFonts w:ascii="Wingdings" w:hAnsi="Wingdings" w:hint="default"/>
+      </w:rPr>
+    </w:lvl>
+  </w:abstractNum>
+  <w:num w:numId="1">
+    <w:abstractNumId w:val="0"/>
+  </w:num>
+</w:numbering>
+</file>
+
 <file path=word/styles.xml><?xml version="1.0" encoding="utf-8"?>
-<w:styles xmlns:mc="http://schemas.openxmlformats.org/markup-compatibility/2006" xmlns:r="http://schemas.openxmlformats.org/officeDocument/2006/relationships" xmlns:w="http://schemas.openxmlformats.org/wordprocessingml/2006/main" xmlns:w14="http://schemas.microsoft.com/office/word/2010/wordml" xmlns:w15="http://schemas.microsoft.com/office/word/2012/wordml" mc:Ignorable="w14 w15">
+<w:styles xmlns:r="http://schemas.openxmlformats.org/officeDocument/2006/relationships" xmlns:w="http://schemas.openxmlformats.org/wordprocessingml/2006/main">
   <w:docDefaults>
     <w:rPrDefault>
       <w:rPr>
@@ -2582,378 +5981,144 @@
       </w:pPr>
     </w:pPrDefault>
   </w:docDefaults>
-  <w:latentStyles w:defLockedState="0" w:defUIPriority="99" w:defSemiHidden="0" w:defUnhideWhenUsed="0" w:defQFormat="0" w:count="371">
-    <w:lsdException w:name="Normal" w:uiPriority="0" w:qFormat="1"/>
-    <w:lsdException w:name="heading 1" w:uiPriority="9" w:qFormat="1"/>
-    <w:lsdException w:name="heading 2" w:semiHidden="1" w:uiPriority="9" w:unhideWhenUsed="1" w:qFormat="1"/>
-    <w:lsdException w:name="heading 3" w:semiHidden="1" w:uiPriority="9" w:unhideWhenUsed="1" w:qFormat="1"/>
-    <w:lsdException w:name="heading 4" w:semiHidden="1" w:uiPriority="9" w:unhideWhenUsed="1" w:qFormat="1"/>
-    <w:lsdException w:name="heading 5" w:semiHidden="1" w:uiPriority="9" w:unhideWhenUsed="1" w:qFormat="1"/>
-    <w:lsdException w:name="heading 6" w:semiHidden="1" w:uiPriority="9" w:unhideWhenUsed="1" w:qFormat="1"/>
-    <w:lsdException w:name="heading 7" w:semiHidden="1" w:uiPriority="9" w:unhideWhenUsed="1" w:qFormat="1"/>
-    <w:lsdException w:name="heading 8" w:semiHidden="1" w:uiPriority="9" w:unhideWhenUsed="1" w:qFormat="1"/>
-    <w:lsdException w:name="heading 9" w:semiHidden="1" w:uiPriority="9" w:unhideWhenUsed="1" w:qFormat="1"/>
-    <w:lsdException w:name="index 1" w:semiHidden="1" w:unhideWhenUsed="1"/>
-    <w:lsdException w:name="index 2" w:semiHidden="1" w:unhideWhenUsed="1"/>
-    <w:lsdException w:name="index 3" w:semiHidden="1" w:unhideWhenUsed="1"/>
-    <w:lsdException w:name="index 4" w:semiHidden="1" w:unhideWhenUsed="1"/>
-    <w:lsdException w:name="index 5" w:semiHidden="1" w:unhideWhenUsed="1"/>
-    <w:lsdException w:name="index 6" w:semiHidden="1" w:unhideWhenUsed="1"/>
-    <w:lsdException w:name="index 7" w:semiHidden="1" w:unhideWhenUsed="1"/>
-    <w:lsdException w:name="index 8" w:semiHidden="1" w:unhideWhenUsed="1"/>
-    <w:lsdException w:name="index 9" w:semiHidden="1" w:unhideWhenUsed="1"/>
-    <w:lsdException w:name="toc 1" w:semiHidden="1" w:uiPriority="39" w:unhideWhenUsed="1"/>
-    <w:lsdException w:name="toc 2" w:semiHidden="1" w:uiPriority="39" w:unhideWhenUsed="1"/>
-    <w:lsdException w:name="toc 3" w:semiHidden="1" w:uiPriority="39" w:unhideWhenUsed="1"/>
-    <w:lsdException w:name="toc 4" w:semiHidden="1" w:uiPriority="39" w:unhideWhenUsed="1"/>
-    <w:lsdException w:name="toc 5" w:semiHidden="1" w:uiPriority="39" w:unhideWhenUsed="1"/>
-    <w:lsdException w:name="toc 6" w:semiHidden="1" w:uiPriority="39" w:unhideWhenUsed="1"/>
-    <w:lsdException w:name="toc 7" w:semiHidden="1" w:uiPriority="39" w:unhideWhenUsed="1"/>
-    <w:lsdException w:name="toc 8" w:semiHidden="1" w:uiPriority="39" w:unhideWhenUsed="1"/>
-    <w:lsdException w:name="toc 9" w:semiHidden="1" w:uiPriority="39" w:unhideWhenUsed="1"/>
-    <w:lsdException w:name="Normal Indent" w:semiHidden="1" w:unhideWhenUsed="1"/>
-    <w:lsdException w:name="footnote text" w:semiHidden="1" w:unhideWhenUsed="1"/>
-    <w:lsdException w:name="annotation text" w:semiHidden="1" w:unhideWhenUsed="1"/>
-    <w:lsdException w:name="header" w:semiHidden="1" w:unhideWhenUsed="1"/>
-    <w:lsdException w:name="footer" w:semiHidden="1" w:unhideWhenUsed="1"/>
-    <w:lsdException w:name="index heading" w:semiHidden="1" w:unhideWhenUsed="1"/>
-    <w:lsdException w:name="caption" w:semiHidden="1" w:uiPriority="35" w:unhideWhenUsed="1" w:qFormat="1"/>
-    <w:lsdException w:name="table of figures" w:semiHidden="1" w:unhideWhenUsed="1"/>
-    <w:lsdException w:name="envelope address" w:semiHidden="1" w:unhideWhenUsed="1"/>
-    <w:lsdException w:name="envelope return" w:semiHidden="1" w:unhideWhenUsed="1"/>
-    <w:lsdException w:name="footnote reference" w:semiHidden="1" w:unhideWhenUsed="1"/>
-    <w:lsdException w:name="annotation reference" w:semiHidden="1" w:unhideWhenUsed="1"/>
-    <w:lsdException w:name="line number" w:semiHidden="1" w:unhideWhenUsed="1"/>
-    <w:lsdException w:name="page number" w:semiHidden="1" w:unhideWhenUsed="1"/>
-    <w:lsdException w:name="endnote reference" w:semiHidden="1" w:unhideWhenUsed="1"/>
-    <w:lsdException w:name="endnote text" w:semiHidden="1" w:unhideWhenUsed="1"/>
-    <w:lsdException w:name="table of authorities" w:semiHidden="1" w:unhideWhenUsed="1"/>
-    <w:lsdException w:name="macro" w:semiHidden="1" w:unhideWhenUsed="1"/>
-    <w:lsdException w:name="toa heading" w:semiHidden="1" w:unhideWhenUsed="1"/>
-    <w:lsdException w:name="List" w:semiHidden="1" w:unhideWhenUsed="1"/>
-    <w:lsdException w:name="List Bullet" w:semiHidden="1" w:unhideWhenUsed="1"/>
-    <w:lsdException w:name="List Number" w:semiHidden="1" w:unhideWhenUsed="1"/>
-    <w:lsdException w:name="List 2" w:semiHidden="1" w:unhideWhenUsed="1"/>
-    <w:lsdException w:name="List 3" w:semiHidden="1" w:unhideWhenUsed="1"/>
-    <w:lsdException w:name="List 4" w:semiHidden="1" w:unhideWhenUsed="1"/>
-    <w:lsdException w:name="List 5" w:semiHidden="1" w:unhideWhenUsed="1"/>
-    <w:lsdException w:name="List Bullet 2" w:semiHidden="1" w:unhideWhenUsed="1"/>
-    <w:lsdException w:name="List Bullet 3" w:semiHidden="1" w:unhideWhenUsed="1"/>
-    <w:lsdException w:name="List Bullet 4" w:semiHidden="1" w:unhideWhenUsed="1"/>
-    <w:lsdException w:name="List Bullet 5" w:semiHidden="1" w:unhideWhenUsed="1"/>
-    <w:lsdException w:name="List Number 2" w:semiHidden="1" w:unhideWhenUsed="1"/>
-    <w:lsdException w:name="List Number 3" w:semiHidden="1" w:unhideWhenUsed="1"/>
-    <w:lsdException w:name="List Number 4" w:semiHidden="1" w:unhideWhenUsed="1"/>
-    <w:lsdException w:name="List Number 5" w:semiHidden="1" w:unhideWhenUsed="1"/>
-    <w:lsdException w:name="Title" w:uiPriority="10" w:qFormat="1"/>
-    <w:lsdException w:name="Closing" w:semiHidden="1" w:unhideWhenUsed="1"/>
-    <w:lsdException w:name="Signature" w:semiHidden="1" w:unhideWhenUsed="1"/>
-    <w:lsdException w:name="Default Paragraph Font" w:semiHidden="1" w:uiPriority="1" w:unhideWhenUsed="1"/>
-    <w:lsdException w:name="Body Text" w:semiHidden="1" w:unhideWhenUsed="1"/>
-    <w:lsdException w:name="Body Text Indent" w:semiHidden="1" w:unhideWhenUsed="1"/>
-    <w:lsdException w:name="List Continue" w:semiHidden="1" w:unhideWhenUsed="1"/>
-    <w:lsdException w:name="List Continue 2" w:semiHidden="1" w:unhideWhenUsed="1"/>
-    <w:lsdException w:name="List Continue 3" w:semiHidden="1" w:unhideWhenUsed="1"/>
-    <w:lsdException w:name="List Continue 4" w:semiHidden="1" w:unhideWhenUsed="1"/>
-    <w:lsdException w:name="List Continue 5" w:semiHidden="1" w:unhideWhenUsed="1"/>
-    <w:lsdException w:name="Message Header" w:semiHidden="1" w:unhideWhenUsed="1"/>
-    <w:lsdException w:name="Subtitle" w:uiPriority="11" w:qFormat="1"/>
-    <w:lsdException w:name="Salutation" w:semiHidden="1" w:unhideWhenUsed="1"/>
-    <w:lsdException w:name="Date" w:semiHidden="1" w:unhideWhenUsed="1"/>
-    <w:lsdException w:name="Body Text First Indent" w:semiHidden="1" w:unhideWhenUsed="1"/>
-    <w:lsdException w:name="Body Text First Indent 2" w:semiHidden="1" w:unhideWhenUsed="1"/>
-    <w:lsdException w:name="Note Heading" w:semiHidden="1" w:unhideWhenUsed="1"/>
-    <w:lsdException w:name="Body Text 2" w:semiHidden="1" w:unhideWhenUsed="1"/>
-    <w:lsdException w:name="Body Text 3" w:semiHidden="1" w:unhideWhenUsed="1"/>
-    <w:lsdException w:name="Body Text Indent 2" w:semiHidden="1" w:unhideWhenUsed="1"/>
-    <w:lsdException w:name="Body Text Indent 3" w:semiHidden="1" w:unhideWhenUsed="1"/>
-    <w:lsdException w:name="Block Text" w:semiHidden="1" w:unhideWhenUsed="1"/>
-    <w:lsdException w:name="Hyperlink" w:semiHidden="1" w:unhideWhenUsed="1"/>
-    <w:lsdException w:name="FollowedHyperlink" w:semiHidden="1" w:unhideWhenUsed="1"/>
-    <w:lsdException w:name="Strong" w:uiPriority="22" w:qFormat="1"/>
-    <w:lsdException w:name="Emphasis" w:uiPriority="20" w:qFormat="1"/>
-    <w:lsdException w:name="Document Map" w:semiHidden="1" w:unhideWhenUsed="1"/>
-    <w:lsdException w:name="Plain Text" w:semiHidden="1" w:unhideWhenUsed="1"/>
-    <w:lsdException w:name="E-mail Signature" w:semiHidden="1" w:unhideWhenUsed="1"/>
-    <w:lsdException w:name="HTML Top of Form" w:semiHidden="1" w:unhideWhenUsed="1"/>
-    <w:lsdException w:name="HTML Bottom of Form" w:semiHidden="1" w:unhideWhenUsed="1"/>
-    <w:lsdException w:name="Normal (Web)" w:semiHidden="1" w:unhideWhenUsed="1"/>
-    <w:lsdException w:name="HTML Acronym" w:semiHidden="1" w:unhideWhenUsed="1"/>
-    <w:lsdException w:name="HTML Address" w:semiHidden="1" w:unhideWhenUsed="1"/>
-    <w:lsdException w:name="HTML Cite" w:semiHidden="1" w:unhideWhenUsed="1"/>
-    <w:lsdException w:name="HTML Code" w:semiHidden="1" w:unhideWhenUsed="1"/>
-    <w:lsdException w:name="HTML Definition" w:semiHidden="1" w:unhideWhenUsed="1"/>
-    <w:lsdException w:name="HTML Keyboard" w:semiHidden="1" w:unhideWhenUsed="1"/>
-    <w:lsdException w:name="HTML Preformatted" w:semiHidden="1" w:unhideWhenUsed="1"/>
-    <w:lsdException w:name="HTML Sample" w:semiHidden="1" w:unhideWhenUsed="1"/>
-    <w:lsdException w:name="HTML Typewriter" w:semiHidden="1" w:unhideWhenUsed="1"/>
-    <w:lsdException w:name="HTML Variable" w:semiHidden="1" w:unhideWhenUsed="1"/>
-    <w:lsdException w:name="Normal Table" w:semiHidden="1" w:unhideWhenUsed="1"/>
-    <w:lsdException w:name="annotation subject" w:semiHidden="1" w:unhideWhenUsed="1"/>
-    <w:lsdException w:name="No List" w:semiHidden="1" w:unhideWhenUsed="1"/>
-    <w:lsdException w:name="Outline List 1" w:semiHidden="1" w:unhideWhenUsed="1"/>
-    <w:lsdException w:name="Outline List 2" w:semiHidden="1" w:unhideWhenUsed="1"/>
-    <w:lsdException w:name="Outline List 3" w:semiHidden="1" w:unhideWhenUsed="1"/>
-    <w:lsdException w:name="Table Simple 1" w:semiHidden="1" w:unhideWhenUsed="1"/>
-    <w:lsdException w:name="Table Simple 2" w:semiHidden="1" w:unhideWhenUsed="1"/>
-    <w:lsdException w:name="Table Simple 3" w:semiHidden="1" w:unhideWhenUsed="1"/>
-    <w:lsdException w:name="Table Classic 1" w:semiHidden="1" w:unhideWhenUsed="1"/>
-    <w:lsdException w:name="Table Classic 2" w:semiHidden="1" w:unhideWhenUsed="1"/>
-    <w:lsdException w:name="Table Classic 3" w:semiHidden="1" w:unhideWhenUsed="1"/>
-    <w:lsdException w:name="Table Classic 4" w:semiHidden="1" w:unhideWhenUsed="1"/>
-    <w:lsdException w:name="Table Colorful 1" w:semiHidden="1" w:unhideWhenUsed="1"/>
-    <w:lsdException w:name="Table Colorful 2" w:semiHidden="1" w:unhideWhenUsed="1"/>
-    <w:lsdException w:name="Table Colorful 3" w:semiHidden="1" w:unhideWhenUsed="1"/>
-    <w:lsdException w:name="Table Columns 1" w:semiHidden="1" w:unhideWhenUsed="1"/>
-    <w:lsdException w:name="Table Columns 2" w:semiHidden="1" w:unhideWhenUsed="1"/>
-    <w:lsdException w:name="Table Columns 3" w:semiHidden="1" w:unhideWhenUsed="1"/>
-    <w:lsdException w:name="Table Columns 4" w:semiHidden="1" w:unhideWhenUsed="1"/>
-    <w:lsdException w:name="Table Columns 5" w:semiHidden="1" w:unhideWhenUsed="1"/>
-    <w:lsdException w:name="Table Grid 1" w:semiHidden="1" w:unhideWhenUsed="1"/>
-    <w:lsdException w:name="Table Grid 2" w:semiHidden="1" w:unhideWhenUsed="1"/>
-    <w:lsdException w:name="Table Grid 3" w:semiHidden="1" w:unhideWhenUsed="1"/>
-    <w:lsdException w:name="Table Grid 4" w:semiHidden="1" w:unhideWhenUsed="1"/>
-    <w:lsdException w:name="Table Grid 5" w:semiHidden="1" w:unhideWhenUsed="1"/>
-    <w:lsdException w:name="Table Grid 6" w:semiHidden="1" w:unhideWhenUsed="1"/>
-    <w:lsdException w:name="Table Grid 7" w:semiHidden="1" w:unhideWhenUsed="1"/>
-    <w:lsdException w:name="Table Grid 8" w:semiHidden="1" w:unhideWhenUsed="1"/>
-    <w:lsdException w:name="Table List 1" w:semiHidden="1" w:unhideWhenUsed="1"/>
-    <w:lsdException w:name="Table List 2" w:semiHidden="1" w:unhideWhenUsed="1"/>
-    <w:lsdException w:name="Table List 3" w:semiHidden="1" w:unhideWhenUsed="1"/>
-    <w:lsdException w:name="Table List 4" w:semiHidden="1" w:unhideWhenUsed="1"/>
-    <w:lsdException w:name="Table List 5" w:semiHidden="1" w:unhideWhenUsed="1"/>
-    <w:lsdException w:name="Table List 6" w:semiHidden="1" w:unhideWhenUsed="1"/>
-    <w:lsdException w:name="Table List 7" w:semiHidden="1" w:unhideWhenUsed="1"/>
-    <w:lsdException w:name="Table List 8" w:semiHidden="1" w:unhideWhenUsed="1"/>
-    <w:lsdException w:name="Table 3D effects 1" w:semiHidden="1" w:unhideWhenUsed="1"/>
-    <w:lsdException w:name="Table 3D effects 2" w:semiHidden="1" w:unhideWhenUsed="1"/>
-    <w:lsdException w:name="Table 3D effects 3" w:semiHidden="1" w:unhideWhenUsed="1"/>
-    <w:lsdException w:name="Table Contemporary" w:semiHidden="1" w:unhideWhenUsed="1"/>
-    <w:lsdException w:name="Table Elegant" w:semiHidden="1" w:unhideWhenUsed="1"/>
-    <w:lsdException w:name="Table Professional" w:semiHidden="1" w:unhideWhenUsed="1"/>
-    <w:lsdException w:name="Table Subtle 1" w:semiHidden="1" w:unhideWhenUsed="1"/>
-    <w:lsdException w:name="Table Subtle 2" w:semiHidden="1" w:unhideWhenUsed="1"/>
-    <w:lsdException w:name="Table Web 1" w:semiHidden="1" w:unhideWhenUsed="1"/>
-    <w:lsdException w:name="Table Web 2" w:semiHidden="1" w:unhideWhenUsed="1"/>
-    <w:lsdException w:name="Table Web 3" w:semiHidden="1" w:unhideWhenUsed="1"/>
-    <w:lsdException w:name="Balloon Text" w:semiHidden="1" w:unhideWhenUsed="1"/>
-    <w:lsdException w:name="Table Grid" w:uiPriority="59"/>
-    <w:lsdException w:name="Table Theme" w:semiHidden="1" w:unhideWhenUsed="1"/>
-    <w:lsdException w:name="Placeholder Text" w:semiHidden="1"/>
-    <w:lsdException w:name="No Spacing" w:uiPriority="1" w:qFormat="1"/>
-    <w:lsdException w:name="Light Shading" w:uiPriority="60"/>
-    <w:lsdException w:name="Light List" w:uiPriority="61"/>
-    <w:lsdException w:name="Light Grid" w:uiPriority="62"/>
-    <w:lsdException w:name="Medium Shading 1" w:uiPriority="63"/>
-    <w:lsdException w:name="Medium Shading 2" w:uiPriority="64"/>
-    <w:lsdException w:name="Medium List 1" w:uiPriority="65"/>
-    <w:lsdException w:name="Medium List 2" w:uiPriority="66"/>
-    <w:lsdException w:name="Medium Grid 1" w:uiPriority="67"/>
-    <w:lsdException w:name="Medium Grid 2" w:uiPriority="68"/>
-    <w:lsdException w:name="Medium Grid 3" w:uiPriority="69"/>
-    <w:lsdException w:name="Dark List" w:uiPriority="70"/>
-    <w:lsdException w:name="Colorful Shading" w:uiPriority="71"/>
-    <w:lsdException w:name="Colorful List" w:uiPriority="72"/>
-    <w:lsdException w:name="Colorful Grid" w:uiPriority="73"/>
-    <w:lsdException w:name="Light Shading Accent 1" w:uiPriority="60"/>
-    <w:lsdException w:name="Light List Accent 1" w:uiPriority="61"/>
-    <w:lsdException w:name="Light Grid Accent 1" w:uiPriority="62"/>
-    <w:lsdException w:name="Medium Shading 1 Accent 1" w:uiPriority="63"/>
-    <w:lsdException w:name="Medium Shading 2 Accent 1" w:uiPriority="64"/>
-    <w:lsdException w:name="Medium List 1 Accent 1" w:uiPriority="65"/>
-    <w:lsdException w:name="Revision" w:semiHidden="1"/>
-    <w:lsdException w:name="List Paragraph" w:uiPriority="34" w:qFormat="1"/>
-    <w:lsdException w:name="Quote" w:uiPriority="29" w:qFormat="1"/>
-    <w:lsdException w:name="Intense Quote" w:uiPriority="30" w:qFormat="1"/>
-    <w:lsdException w:name="Medium List 2 Accent 1" w:uiPriority="66"/>
-    <w:lsdException w:name="Medium Grid 1 Accent 1" w:uiPriority="67"/>
-    <w:lsdException w:name="Medium Grid 2 Accent 1" w:uiPriority="68"/>
-    <w:lsdException w:name="Medium Grid 3 Accent 1" w:uiPriority="69"/>
-    <w:lsdException w:name="Dark List Accent 1" w:uiPriority="70"/>
-    <w:lsdException w:name="Colorful Shading Accent 1" w:uiPriority="71"/>
-    <w:lsdException w:name="Colorful List Accent 1" w:uiPriority="72"/>
-    <w:lsdException w:name="Colorful Grid Accent 1" w:uiPriority="73"/>
-    <w:lsdException w:name="Light Shading Accent 2" w:uiPriority="60"/>
-    <w:lsdException w:name="Light List Accent 2" w:uiPriority="61"/>
-    <w:lsdException w:name="Light Grid Accent 2" w:uiPriority="62"/>
-    <w:lsdException w:name="Medium Shading 1 Accent 2" w:uiPriority="63"/>
-    <w:lsdException w:name="Medium Shading 2 Accent 2" w:uiPriority="64"/>
-    <w:lsdException w:name="Medium List 1 Accent 2" w:uiPriority="65"/>
-    <w:lsdException w:name="Medium List 2 Accent 2" w:uiPriority="66"/>
-    <w:lsdException w:name="Medium Grid 1 Accent 2" w:uiPriority="67"/>
-    <w:lsdException w:name="Medium Grid 2 Accent 2" w:uiPriority="68"/>
-    <w:lsdException w:name="Medium Grid 3 Accent 2" w:uiPriority="69"/>
-    <w:lsdException w:name="Dark List Accent 2" w:uiPriority="70"/>
-    <w:lsdException w:name="Colorful Shading Accent 2" w:uiPriority="71"/>
-    <w:lsdException w:name="Colorful List Accent 2" w:uiPriority="72"/>
-    <w:lsdException w:name="Colorful Grid Accent 2" w:uiPriority="73"/>
-    <w:lsdException w:name="Light Shading Accent 3" w:uiPriority="60"/>
-    <w:lsdException w:name="Light List Accent 3" w:uiPriority="61"/>
-    <w:lsdException w:name="Light Grid Accent 3" w:uiPriority="62"/>
-    <w:lsdException w:name="Medium Shading 1 Accent 3" w:uiPriority="63"/>
-    <w:lsdException w:name="Medium Shading 2 Accent 3" w:uiPriority="64"/>
-    <w:lsdException w:name="Medium List 1 Accent 3" w:uiPriority="65"/>
-    <w:lsdException w:name="Medium List 2 Accent 3" w:uiPriority="66"/>
-    <w:lsdException w:name="Medium Grid 1 Accent 3" w:uiPriority="67"/>
-    <w:lsdException w:name="Medium Grid 2 Accent 3" w:uiPriority="68"/>
-    <w:lsdException w:name="Medium Grid 3 Accent 3" w:uiPriority="69"/>
-    <w:lsdException w:name="Dark List Accent 3" w:uiPriority="70"/>
-    <w:lsdException w:name="Colorful Shading Accent 3" w:uiPriority="71"/>
-    <w:lsdException w:name="Colorful List Accent 3" w:uiPriority="72"/>
-    <w:lsdException w:name="Colorful Grid Accent 3" w:uiPriority="73"/>
-    <w:lsdException w:name="Light Shading Accent 4" w:uiPriority="60"/>
-    <w:lsdException w:name="Light List Accent 4" w:uiPriority="61"/>
-    <w:lsdException w:name="Light Grid Accent 4" w:uiPriority="62"/>
-    <w:lsdException w:name="Medium Shading 1 Accent 4" w:uiPriority="63"/>
-    <w:lsdException w:name="Medium Shading 2 Accent 4" w:uiPriority="64"/>
-    <w:lsdException w:name="Medium List 1 Accent 4" w:uiPriority="65"/>
-    <w:lsdException w:name="Medium List 2 Accent 4" w:uiPriority="66"/>
-    <w:lsdException w:name="Medium Grid 1 Accent 4" w:uiPriority="67"/>
-    <w:lsdException w:name="Medium Grid 2 Accent 4" w:uiPriority="68"/>
-    <w:lsdException w:name="Medium Grid 3 Accent 4" w:uiPriority="69"/>
-    <w:lsdException w:name="Dark List Accent 4" w:uiPriority="70"/>
-    <w:lsdException w:name="Colorful Shading Accent 4" w:uiPriority="71"/>
-    <w:lsdException w:name="Colorful List Accent 4" w:uiPriority="72"/>
-    <w:lsdException w:name="Colorful Grid Accent 4" w:uiPriority="73"/>
-    <w:lsdException w:name="Light Shading Accent 5" w:uiPriority="60"/>
-    <w:lsdException w:name="Light List Accent 5" w:uiPriority="61"/>
-    <w:lsdException w:name="Light Grid Accent 5" w:uiPriority="62"/>
-    <w:lsdException w:name="Medium Shading 1 Accent 5" w:uiPriority="63"/>
-    <w:lsdException w:name="Medium Shading 2 Accent 5" w:uiPriority="64"/>
-    <w:lsdException w:name="Medium List 1 Accent 5" w:uiPriority="65"/>
-    <w:lsdException w:name="Medium List 2 Accent 5" w:uiPriority="66"/>
-    <w:lsdException w:name="Medium Grid 1 Accent 5" w:uiPriority="67"/>
-    <w:lsdException w:name="Medium Grid 2 Accent 5" w:uiPriority="68"/>
-    <w:lsdException w:name="Medium Grid 3 Accent 5" w:uiPriority="69"/>
-    <w:lsdException w:name="Dark List Accent 5" w:uiPriority="70"/>
-    <w:lsdException w:name="Colorful Shading Accent 5" w:uiPriority="71"/>
-    <w:lsdException w:name="Colorful List Accent 5" w:uiPriority="72"/>
-    <w:lsdException w:name="Colorful Grid Accent 5" w:uiPriority="73"/>
-    <w:lsdException w:name="Light Shading Accent 6" w:uiPriority="60"/>
-    <w:lsdException w:name="Light List Accent 6" w:uiPriority="61"/>
-    <w:lsdException w:name="Light Grid Accent 6" w:uiPriority="62"/>
-    <w:lsdException w:name="Medium Shading 1 Accent 6" w:uiPriority="63"/>
-    <w:lsdException w:name="Medium Shading 2 Accent 6" w:uiPriority="64"/>
-    <w:lsdException w:name="Medium List 1 Accent 6" w:uiPriority="65"/>
-    <w:lsdException w:name="Medium List 2 Accent 6" w:uiPriority="66"/>
-    <w:lsdException w:name="Medium Grid 1 Accent 6" w:uiPriority="67"/>
-    <w:lsdException w:name="Medium Grid 2 Accent 6" w:uiPriority="68"/>
-    <w:lsdException w:name="Medium Grid 3 Accent 6" w:uiPriority="69"/>
-    <w:lsdException w:name="Dark List Accent 6" w:uiPriority="70"/>
-    <w:lsdException w:name="Colorful Shading Accent 6" w:uiPriority="71"/>
-    <w:lsdException w:name="Colorful List Accent 6" w:uiPriority="72"/>
-    <w:lsdException w:name="Colorful Grid Accent 6" w:uiPriority="73"/>
-    <w:lsdException w:name="Subtle Emphasis" w:uiPriority="19" w:qFormat="1"/>
-    <w:lsdException w:name="Intense Emphasis" w:uiPriority="21" w:qFormat="1"/>
-    <w:lsdException w:name="Subtle Reference" w:uiPriority="31" w:qFormat="1"/>
-    <w:lsdException w:name="Intense Reference" w:uiPriority="32" w:qFormat="1"/>
-    <w:lsdException w:name="Book Title" w:uiPriority="33" w:qFormat="1"/>
-    <w:lsdException w:name="Bibliography" w:semiHidden="1" w:uiPriority="37" w:unhideWhenUsed="1"/>
-    <w:lsdException w:name="TOC Heading" w:semiHidden="1" w:uiPriority="39" w:unhideWhenUsed="1" w:qFormat="1"/>
-    <w:lsdException w:name="Plain Table 1" w:uiPriority="41"/>
-    <w:lsdException w:name="Plain Table 2" w:uiPriority="42"/>
-    <w:lsdException w:name="Plain Table 3" w:uiPriority="43"/>
-    <w:lsdException w:name="Plain Table 4" w:uiPriority="44"/>
-    <w:lsdException w:name="Plain Table 5" w:uiPriority="45"/>
-    <w:lsdException w:name="Grid Table Light" w:uiPriority="40"/>
-    <w:lsdException w:name="Grid Table 1 Light" w:uiPriority="46"/>
-    <w:lsdException w:name="Grid Table 2" w:uiPriority="47"/>
-    <w:lsdException w:name="Grid Table 3" w:uiPriority="48"/>
-    <w:lsdException w:name="Grid Table 4" w:uiPriority="49"/>
-    <w:lsdException w:name="Grid Table 5 Dark" w:uiPriority="50"/>
-    <w:lsdException w:name="Grid Table 6 Colorful" w:uiPriority="51"/>
-    <w:lsdException w:name="Grid Table 7 Colorful" w:uiPriority="52"/>
-    <w:lsdException w:name="Grid Table 1 Light Accent 1" w:uiPriority="46"/>
-    <w:lsdException w:name="Grid Table 2 Accent 1" w:uiPriority="47"/>
-    <w:lsdException w:name="Grid Table 3 Accent 1" w:uiPriority="48"/>
-    <w:lsdException w:name="Grid Table 4 Accent 1" w:uiPriority="49"/>
-    <w:lsdException w:name="Grid Table 5 Dark Accent 1" w:uiPriority="50"/>
-    <w:lsdException w:name="Grid Table 6 Colorful Accent 1" w:uiPriority="51"/>
-    <w:lsdException w:name="Grid Table 7 Colorful Accent 1" w:uiPriority="52"/>
-    <w:lsdException w:name="Grid Table 1 Light Accent 2" w:uiPriority="46"/>
-    <w:lsdException w:name="Grid Table 2 Accent 2" w:uiPriority="47"/>
-    <w:lsdException w:name="Grid Table 3 Accent 2" w:uiPriority="48"/>
-    <w:lsdException w:name="Grid Table 4 Accent 2" w:uiPriority="49"/>
-    <w:lsdException w:name="Grid Table 5 Dark Accent 2" w:uiPriority="50"/>
-    <w:lsdException w:name="Grid Table 6 Colorful Accent 2" w:uiPriority="51"/>
-    <w:lsdException w:name="Grid Table 7 Colorful Accent 2" w:uiPriority="52"/>
-    <w:lsdException w:name="Grid Table 1 Light Accent 3" w:uiPriority="46"/>
-    <w:lsdException w:name="Grid Table 2 Accent 3" w:uiPriority="47"/>
-    <w:lsdException w:name="Grid Table 3 Accent 3" w:uiPriority="48"/>
-    <w:lsdException w:name="Grid Table 4 Accent 3" w:uiPriority="49"/>
-    <w:lsdException w:name="Grid Table 5 Dark Accent 3" w:uiPriority="50"/>
-    <w:lsdException w:name="Grid Table 6 Colorful Accent 3" w:uiPriority="51"/>
-    <w:lsdException w:name="Grid Table 7 Colorful Accent 3" w:uiPriority="52"/>
-    <w:lsdException w:name="Grid Table 1 Light Accent 4" w:uiPriority="46"/>
-    <w:lsdException w:name="Grid Table 2 Accent 4" w:uiPriority="47"/>
-    <w:lsdException w:name="Grid Table 3 Accent 4" w:uiPriority="48"/>
-    <w:lsdException w:name="Grid Table 4 Accent 4" w:uiPriority="49"/>
-    <w:lsdException w:name="Grid Table 5 Dark Accent 4" w:uiPriority="50"/>
-    <w:lsdException w:name="Grid Table 6 Colorful Accent 4" w:uiPriority="51"/>
-    <w:lsdException w:name="Grid Table 7 Colorful Accent 4" w:uiPriority="52"/>
-    <w:lsdException w:name="Grid Table 1 Light Accent 5" w:uiPriority="46"/>
-    <w:lsdException w:name="Grid Table 2 Accent 5" w:uiPriority="47"/>
-    <w:lsdException w:name="Grid Table 3 Accent 5" w:uiPriority="48"/>
-    <w:lsdException w:name="Grid Table 4 Accent 5" w:uiPriority="49"/>
-    <w:lsdException w:name="Grid Table 5 Dark Accent 5" w:uiPriority="50"/>
-    <w:lsdException w:name="Grid Table 6 Colorful Accent 5" w:uiPriority="51"/>
-    <w:lsdException w:name="Grid Table 7 Colorful Accent 5" w:uiPriority="52"/>
-    <w:lsdException w:name="Grid Table 1 Light Accent 6" w:uiPriority="46"/>
-    <w:lsdException w:name="Grid Table 2 Accent 6" w:uiPriority="47"/>
-    <w:lsdException w:name="Grid Table 3 Accent 6" w:uiPriority="48"/>
-    <w:lsdException w:name="Grid Table 4 Accent 6" w:uiPriority="49"/>
-    <w:lsdException w:name="Grid Table 5 Dark Accent 6" w:uiPriority="50"/>
-    <w:lsdException w:name="Grid Table 6 Colorful Accent 6" w:uiPriority="51"/>
-    <w:lsdException w:name="Grid Table 7 Colorful Accent 6" w:uiPriority="52"/>
-    <w:lsdException w:name="List Table 1 Light" w:uiPriority="46"/>
-    <w:lsdException w:name="List Table 2" w:uiPriority="47"/>
-    <w:lsdException w:name="List Table 3" w:uiPriority="48"/>
-    <w:lsdException w:name="List Table 4" w:uiPriority="49"/>
-    <w:lsdException w:name="List Table 5 Dark" w:uiPriority="50"/>
-    <w:lsdException w:name="List Table 6 Colorful" w:uiPriority="51"/>
-    <w:lsdException w:name="List Table 7 Colorful" w:uiPriority="52"/>
-    <w:lsdException w:name="List Table 1 Light Accent 1" w:uiPriority="46"/>
-    <w:lsdException w:name="List Table 2 Accent 1" w:uiPriority="47"/>
-    <w:lsdException w:name="List Table 3 Accent 1" w:uiPriority="48"/>
-    <w:lsdException w:name="List Table 4 Accent 1" w:uiPriority="49"/>
-    <w:lsdException w:name="List Table 5 Dark Accent 1" w:uiPriority="50"/>
-    <w:lsdException w:name="List Table 6 Colorful Accent 1" w:uiPriority="51"/>
-    <w:lsdException w:name="List Table 7 Colorful Accent 1" w:uiPriority="52"/>
-    <w:lsdException w:name="List Table 1 Light Accent 2" w:uiPriority="46"/>
-    <w:lsdException w:name="List Table 2 Accent 2" w:uiPriority="47"/>
-    <w:lsdException w:name="List Table 3 Accent 2" w:uiPriority="48"/>
-    <w:lsdException w:name="List Table 4 Accent 2" w:uiPriority="49"/>
-    <w:lsdException w:name="List Table 5 Dark Accent 2" w:uiPriority="50"/>
-    <w:lsdException w:name="List Table 6 Colorful Accent 2" w:uiPriority="51"/>
-    <w:lsdException w:name="List Table 7 Colorful Accent 2" w:uiPriority="52"/>
-    <w:lsdException w:name="List Table 1 Light Accent 3" w:uiPriority="46"/>
-    <w:lsdException w:name="List Table 2 Accent 3" w:uiPriority="47"/>
-    <w:lsdException w:name="List Table 3 Accent 3" w:uiPriority="48"/>
-    <w:lsdException w:name="List Table 4 Accent 3" w:uiPriority="49"/>
-    <w:lsdException w:name="List Table 5 Dark Accent 3" w:uiPriority="50"/>
-    <w:lsdException w:name="List Table 6 Colorful Accent 3" w:uiPriority="51"/>
-    <w:lsdException w:name="List Table 7 Colorful Accent 3" w:uiPriority="52"/>
-    <w:lsdException w:name="List Table 1 Light Accent 4" w:uiPriority="46"/>
-    <w:lsdException w:name="List Table 2 Accent 4" w:uiPriority="47"/>
-    <w:lsdException w:name="List Table 3 Accent 4" w:uiPriority="48"/>
-    <w:lsdException w:name="List Table 4 Accent 4" w:uiPriority="49"/>
-    <w:lsdException w:name="List Table 5 Dark Accent 4" w:uiPriority="50"/>
-    <w:lsdException w:name="List Table 6 Colorful Accent 4" w:uiPriority="51"/>
-    <w:lsdException w:name="List Table 7 Colorful Accent 4" w:uiPriority="52"/>
-    <w:lsdException w:name="List Table 1 Light Accent 5" w:uiPriority="46"/>
-    <w:lsdException w:name="List Table 2 Accent 5" w:uiPriority="47"/>
-    <w:lsdException w:name="List Table 3 Accent 5" w:uiPriority="48"/>
-    <w:lsdException w:name="List Table 4 Accent 5" w:uiPriority="49"/>
-    <w:lsdException w:name="List Table 5 Dark Accent 5" w:uiPriority="50"/>
-    <w:lsdException w:name="List Table 6 Colorful Accent 5" w:uiPriority="51"/>
-    <w:lsdException w:name="List Table 7 Colorful Accent 5" w:uiPriority="52"/>
-    <w:lsdException w:name="List Table 1 Light Accent 6" w:uiPriority="46"/>
-    <w:lsdException w:name="List Table 2 Accent 6" w:uiPriority="47"/>
-    <w:lsdException w:name="List Table 3 Accent 6" w:uiPriority="48"/>
-    <w:lsdException w:name="List Table 4 Accent 6" w:uiPriority="49"/>
-    <w:lsdException w:name="List Table 5 Dark Accent 6" w:uiPriority="50"/>
-    <w:lsdException w:name="List Table 6 Colorful Accent 6" w:uiPriority="51"/>
-    <w:lsdException w:name="List Table 7 Colorful Accent 6" w:uiPriority="52"/>
+  <w:latentStyles w:defLockedState="0" w:defUIPriority="99" w:defSemiHidden="1" w:defUnhideWhenUsed="1" w:defQFormat="0" w:count="267">
+    <w:lsdException w:name="Normal" w:semiHidden="0" w:uiPriority="0" w:unhideWhenUsed="0" w:qFormat="1"/>
+    <w:lsdException w:name="heading 1" w:semiHidden="0" w:uiPriority="9" w:unhideWhenUsed="0" w:qFormat="1"/>
+    <w:lsdException w:name="heading 2" w:uiPriority="9" w:qFormat="1"/>
+    <w:lsdException w:name="heading 3" w:uiPriority="9" w:qFormat="1"/>
+    <w:lsdException w:name="heading 4" w:uiPriority="9" w:qFormat="1"/>
+    <w:lsdException w:name="heading 5" w:uiPriority="9" w:qFormat="1"/>
+    <w:lsdException w:name="heading 6" w:uiPriority="9" w:qFormat="1"/>
+    <w:lsdException w:name="heading 7" w:uiPriority="9" w:qFormat="1"/>
+    <w:lsdException w:name="heading 8" w:uiPriority="9" w:qFormat="1"/>
+    <w:lsdException w:name="heading 9" w:uiPriority="9" w:qFormat="1"/>
+    <w:lsdException w:name="toc 1" w:uiPriority="39"/>
+    <w:lsdException w:name="toc 2" w:uiPriority="39"/>
+    <w:lsdException w:name="toc 3" w:uiPriority="39"/>
+    <w:lsdException w:name="toc 4" w:uiPriority="39"/>
+    <w:lsdException w:name="toc 5" w:uiPriority="39"/>
+    <w:lsdException w:name="toc 6" w:uiPriority="39"/>
+    <w:lsdException w:name="toc 7" w:uiPriority="39"/>
+    <w:lsdException w:name="toc 8" w:uiPriority="39"/>
+    <w:lsdException w:name="toc 9" w:uiPriority="39"/>
+    <w:lsdException w:name="caption" w:uiPriority="35" w:qFormat="1"/>
+    <w:lsdException w:name="Title" w:semiHidden="0" w:uiPriority="10" w:unhideWhenUsed="0" w:qFormat="1"/>
+    <w:lsdException w:name="Default Paragraph Font" w:uiPriority="1"/>
+    <w:lsdException w:name="Subtitle" w:semiHidden="0" w:uiPriority="11" w:unhideWhenUsed="0" w:qFormat="1"/>
+    <w:lsdException w:name="Strong" w:semiHidden="0" w:uiPriority="22" w:unhideWhenUsed="0" w:qFormat="1"/>
+    <w:lsdException w:name="Emphasis" w:semiHidden="0" w:uiPriority="20" w:unhideWhenUsed="0" w:qFormat="1"/>
+    <w:lsdException w:name="Table Grid" w:semiHidden="0" w:uiPriority="59" w:unhideWhenUsed="0"/>
+    <w:lsdException w:name="Placeholder Text" w:unhideWhenUsed="0"/>
+    <w:lsdException w:name="No Spacing" w:semiHidden="0" w:uiPriority="1" w:unhideWhenUsed="0" w:qFormat="1"/>
+    <w:lsdException w:name="Light Shading" w:semiHidden="0" w:uiPriority="60" w:unhideWhenUsed="0"/>
+    <w:lsdException w:name="Light List" w:semiHidden="0" w:uiPriority="61" w:unhideWhenUsed="0"/>
+    <w:lsdException w:name="Light Grid" w:semiHidden="0" w:uiPriority="62" w:unhideWhenUsed="0"/>
+    <w:lsdException w:name="Medium Shading 1" w:semiHidden="0" w:uiPriority="63" w:unhideWhenUsed="0"/>
+    <w:lsdException w:name="Medium Shading 2" w:semiHidden="0" w:uiPriority="64" w:unhideWhenUsed="0"/>
+    <w:lsdException w:name="Medium List 1" w:semiHidden="0" w:uiPriority="65" w:unhideWhenUsed="0"/>
+    <w:lsdException w:name="Medium List 2" w:semiHidden="0" w:uiPriority="66" w:unhideWhenUsed="0"/>
+    <w:lsdException w:name="Medium Grid 1" w:semiHidden="0" w:uiPriority="67" w:unhideWhenUsed="0"/>
+    <w:lsdException w:name="Medium Grid 2" w:semiHidden="0" w:uiPriority="68" w:unhideWhenUsed="0"/>
+    <w:lsdException w:name="Medium Grid 3" w:semiHidden="0" w:uiPriority="69" w:unhideWhenUsed="0"/>
+    <w:lsdException w:name="Dark List" w:semiHidden="0" w:uiPriority="70" w:unhideWhenUsed="0"/>
+    <w:lsdException w:name="Colorful Shading" w:semiHidden="0" w:uiPriority="71" w:unhideWhenUsed="0"/>
+    <w:lsdException w:name="Colorful List" w:semiHidden="0" w:uiPriority="72" w:unhideWhenUsed="0"/>
+    <w:lsdException w:name="Colorful Grid" w:semiHidden="0" w:uiPriority="73" w:unhideWhenUsed="0"/>
+    <w:lsdException w:name="Light Shading Accent 1" w:semiHidden="0" w:uiPriority="60" w:unhideWhenUsed="0"/>
+    <w:lsdException w:name="Light List Accent 1" w:semiHidden="0" w:uiPriority="61" w:unhideWhenUsed="0"/>
+    <w:lsdException w:name="Light Grid Accent 1" w:semiHidden="0" w:uiPriority="62" w:unhideWhenUsed="0"/>
+    <w:lsdException w:name="Medium Shading 1 Accent 1" w:semiHidden="0" w:uiPriority="63" w:unhideWhenUsed="0"/>
+    <w:lsdException w:name="Medium Shading 2 Accent 1" w:semiHidden="0" w:uiPriority="64" w:unhideWhenUsed="0"/>
+    <w:lsdException w:name="Medium List 1 Accent 1" w:semiHidden="0" w:uiPriority="65" w:unhideWhenUsed="0"/>
+    <w:lsdException w:name="Revision" w:unhideWhenUsed="0"/>
+    <w:lsdException w:name="List Paragraph" w:semiHidden="0" w:uiPriority="34" w:unhideWhenUsed="0" w:qFormat="1"/>
+    <w:lsdException w:name="Quote" w:semiHidden="0" w:uiPriority="29" w:unhideWhenUsed="0" w:qFormat="1"/>
+    <w:lsdException w:name="Intense Quote" w:semiHidden="0" w:uiPriority="30" w:unhideWhenUsed="0" w:qFormat="1"/>
+    <w:lsdException w:name="Medium List 2 Accent 1" w:semiHidden="0" w:uiPriority="66" w:unhideWhenUsed="0"/>
+    <w:lsdException w:name="Medium Grid 1 Accent 1" w:semiHidden="0" w:uiPriority="67" w:unhideWhenUsed="0"/>
+    <w:lsdException w:name="Medium Grid 2 Accent 1" w:semiHidden="0" w:uiPriority="68" w:unhideWhenUsed="0"/>
+    <w:lsdException w:name="Medium Grid 3 Accent 1" w:semiHidden="0" w:uiPriority="69" w:unhideWhenUsed="0"/>
+    <w:lsdException w:name="Dark List Accent 1" w:semiHidden="0" w:uiPriority="70" w:unhideWhenUsed="0"/>
+    <w:lsdException w:name="Colorful Shading Accent 1" w:semiHidden="0" w:uiPriority="71" w:unhideWhenUsed="0"/>
+    <w:lsdException w:name="Colorful List Accent 1" w:semiHidden="0" w:uiPriority="72" w:unhideWhenUsed="0"/>
+    <w:lsdException w:name="Colorful Grid Accent 1" w:semiHidden="0" w:uiPriority="73" w:unhideWhenUsed="0"/>
+    <w:lsdException w:name="Light Shading Accent 2" w:semiHidden="0" w:uiPriority="60" w:unhideWhenUsed="0"/>
+    <w:lsdException w:name="Light List Accent 2" w:semiHidden="0" w:uiPriority="61" w:unhideWhenUsed="0"/>
+    <w:lsdException w:name="Light Grid Accent 2" w:semiHidden="0" w:uiPriority="62" w:unhideWhenUsed="0"/>
+    <w:lsdException w:name="Medium Shading 1 Accent 2" w:semiHidden="0" w:uiPriority="63" w:unhideWhenUsed="0"/>
+    <w:lsdException w:name="Medium Shading 2 Accent 2" w:semiHidden="0" w:uiPriority="64" w:unhideWhenUsed="0"/>
+    <w:lsdException w:name="Medium List 1 Accent 2" w:semiHidden="0" w:uiPriority="65" w:unhideWhenUsed="0"/>
+    <w:lsdException w:name="Medium List 2 Accent 2" w:semiHidden="0" w:uiPriority="66" w:unhideWhenUsed="0"/>
+    <w:lsdException w:name="Medium Grid 1 Accent 2" w:semiHidden="0" w:uiPriority="67" w:unhideWhenUsed="0"/>
+    <w:lsdException w:name="Medium Grid 2 Accent 2" w:semiHidden="0" w:uiPriority="68" w:unhideWhenUsed="0"/>
+    <w:lsdException w:name="Medium Grid 3 Accent 2" w:semiHidden="0" w:uiPriority="69" w:unhideWhenUsed="0"/>
+    <w:lsdException w:name="Dark List Accent 2" w:semiHidden="0" w:uiPriority="70" w:unhideWhenUsed="0"/>
+    <w:lsdException w:name="Colorful Shading Accent 2" w:semiHidden="0" w:uiPriority="71" w:unhideWhenUsed="0"/>
+    <w:lsdException w:name="Colorful List Accent 2" w:semiHidden="0" w:uiPriority="72" w:unhideWhenUsed="0"/>
+    <w:lsdException w:name="Colorful Grid Accent 2" w:semiHidden="0" w:uiPriority="73" w:unhideWhenUsed="0"/>
+    <w:lsdException w:name="Light Shading Accent 3" w:semiHidden="0" w:uiPriority="60" w:unhideWhenUsed="0"/>
+    <w:lsdException w:name="Light List Accent 3" w:semiHidden="0" w:uiPriority="61" w:unhideWhenUsed="0"/>
+    <w:lsdException w:name="Light Grid Accent 3" w:semiHidden="0" w:uiPriority="62" w:unhideWhenUsed="0"/>
+    <w:lsdException w:name="Medium Shading 1 Accent 3" w:semiHidden="0" w:uiPriority="63" w:unhideWhenUsed="0"/>
+    <w:lsdException w:name="Medium Shading 2 Accent 3" w:semiHidden="0" w:uiPriority="64" w:unhideWhenUsed="0"/>
+    <w:lsdException w:name="Medium List 1 Accent 3" w:semiHidden="0" w:uiPriority="65" w:unhideWhenUsed="0"/>
+    <w:lsdException w:name="Medium List 2 Accent 3" w:semiHidden="0" w:uiPriority="66" w:unhideWhenUsed="0"/>
+    <w:lsdException w:name="Medium Grid 1 Accent 3" w:semiHidden="0" w:uiPriority="67" w:unhideWhenUsed="0"/>
+    <w:lsdException w:name="Medium Grid 2 Accent 3" w:semiHidden="0" w:uiPriority="68" w:unhideWhenUsed="0"/>
+    <w:lsdException w:name="Medium Grid 3 Accent 3" w:semiHidden="0" w:uiPriority="69" w:unhideWhenUsed="0"/>
+    <w:lsdException w:name="Dark List Accent 3" w:semiHidden="0" w:uiPriority="70" w:unhideWhenUsed="0"/>
+    <w:lsdException w:name="Colorful Shading Accent 3" w:semiHidden="0" w:uiPriority="71" w:unhideWhenUsed="0"/>
+    <w:lsdException w:name="Colorful List Accent 3" w:semiHidden="0" w:uiPriority="72" w:unhideWhenUsed="0"/>
+    <w:lsdException w:name="Colorful Grid Accent 3" w:semiHidden="0" w:uiPriority="73" w:unhideWhenUsed="0"/>
+    <w:lsdException w:name="Light Shading Accent 4" w:semiHidden="0" w:uiPriority="60" w:unhideWhenUsed="0"/>
+    <w:lsdException w:name="Light List Accent 4" w:semiHidden="0" w:uiPriority="61" w:unhideWhenUsed="0"/>
+    <w:lsdException w:name="Light Grid Accent 4" w:semiHidden="0" w:uiPriority="62" w:unhideWhenUsed="0"/>
+    <w:lsdException w:name="Medium Shading 1 Accent 4" w:semiHidden="0" w:uiPriority="63" w:unhideWhenUsed="0"/>
+    <w:lsdException w:name="Medium Shading 2 Accent 4" w:semiHidden="0" w:uiPriority="64" w:unhideWhenUsed="0"/>
+    <w:lsdException w:name="Medium List 1 Accent 4" w:semiHidden="0" w:uiPriority="65" w:unhideWhenUsed="0"/>
+    <w:lsdException w:name="Medium List 2 Accent 4" w:semiHidden="0" w:uiPriority="66" w:unhideWhenUsed="0"/>
+    <w:lsdException w:name="Medium Grid 1 Accent 4" w:semiHidden="0" w:uiPriority="67" w:unhideWhenUsed="0"/>
+    <w:lsdException w:name="Medium Grid 2 Accent 4" w:semiHidden="0" w:uiPriority="68" w:unhideWhenUsed="0"/>
+    <w:lsdException w:name="Medium Grid 3 Accent 4" w:semiHidden="0" w:uiPriority="69" w:unhideWhenUsed="0"/>
+    <w:lsdException w:name="Dark List Accent 4" w:semiHidden="0" w:uiPriority="70" w:unhideWhenUsed="0"/>
+    <w:lsdException w:name="Colorful Shading Accent 4" w:semiHidden="0" w:uiPriority="71" w:unhideWhenUsed="0"/>
+    <w:lsdException w:name="Colorful List Accent 4" w:semiHidden="0" w:uiPriority="72" w:unhideWhenUsed="0"/>
+    <w:lsdException w:name="Colorful Grid Accent 4" w:semiHidden="0" w:uiPriority="73" w:unhideWhenUsed="0"/>
+    <w:lsdException w:name="Light Shading Accent 5" w:semiHidden="0" w:uiPriority="60" w:unhideWhenUsed="0"/>
+    <w:lsdException w:name="Light List Accent 5" w:semiHidden="0" w:uiPriority="61" w:unhideWhenUsed="0"/>
+    <w:lsdException w:name="Light Grid Accent 5" w:semiHidden="0" w:uiPriority="62" w:unhideWhenUsed="0"/>
+    <w:lsdException w:name="Medium Shading 1 Accent 5" w:semiHidden="0" w:uiPriority="63" w:unhideWhenUsed="0"/>
+    <w:lsdException w:name="Medium Shading 2 Accent 5" w:semiHidden="0" w:uiPriority="64" w:unhideWhenUsed="0"/>
+    <w:lsdException w:name="Medium List 1 Accent 5" w:semiHidden="0" w:uiPriority="65" w:unhideWhenUsed="0"/>
+    <w:lsdException w:name="Medium List 2 Accent 5" w:semiHidden="0" w:uiPriority="66" w:unhideWhenUsed="0"/>
+    <w:lsdException w:name="Medium Grid 1 Accent 5" w:semiHidden="0" w:uiPriority="67" w:unhideWhenUsed="0"/>
+    <w:lsdException w:name="Medium Grid 2 Accent 5" w:semiHidden="0" w:uiPriority="68" w:unhideWhenUsed="0"/>
+    <w:lsdException w:name="Medium Grid 3 Accent 5" w:semiHidden="0" w:uiPriority="69" w:unhideWhenUsed="0"/>
+    <w:lsdException w:name="Dark List Accent 5" w:semiHidden="0" w:uiPriority="70" w:unhideWhenUsed="0"/>
+    <w:lsdException w:name="Colorful Shading Accent 5" w:semiHidden="0" w:uiPriority="71" w:unhideWhenUsed="0"/>
+    <w:lsdException w:name="Colorful List Accent 5" w:semiHidden="0" w:uiPriority="72" w:unhideWhenUsed="0"/>
+    <w:lsdException w:name="Colorful Grid Accent 5" w:semiHidden="0" w:uiPriority="73" w:unhideWhenUsed="0"/>
+    <w:lsdException w:name="Light Shading Accent 6" w:semiHidden="0" w:uiPriority="60" w:unhideWhenUsed="0"/>
+    <w:lsdException w:name="Light List Accent 6" w:semiHidden="0" w:uiPriority="61" w:unhideWhenUsed="0"/>
+    <w:lsdException w:name="Light Grid Accent 6" w:semiHidden="0" w:uiPriority="62" w:unhideWhenUsed="0"/>
+    <w:lsdException w:name="Medium Shading 1 Accent 6" w:semiHidden="0" w:uiPriority="63" w:unhideWhenUsed="0"/>
+    <w:lsdException w:name="Medium Shading 2 Accent 6" w:semiHidden="0" w:uiPriority="64" w:unhideWhenUsed="0"/>
+    <w:lsdException w:name="Medium List 1 Accent 6" w:semiHidden="0" w:uiPriority="65" w:unhideWhenUsed="0"/>
+    <w:lsdException w:name="Medium List 2 Accent 6" w:semiHidden="0" w:uiPriority="66" w:unhideWhenUsed="0"/>
+    <w:lsdException w:name="Medium Grid 1 Accent 6" w:semiHidden="0" w:uiPriority="67" w:unhideWhenUsed="0"/>
+    <w:lsdException w:name="Medium Grid 2 Accent 6" w:semiHidden="0" w:uiPriority="68" w:unhideWhenUsed="0"/>
+    <w:lsdException w:name="Medium Grid 3 Accent 6" w:semiHidden="0" w:uiPriority="69" w:unhideWhenUsed="0"/>
+    <w:lsdException w:name="Dark List Accent 6" w:semiHidden="0" w:uiPriority="70" w:unhideWhenUsed="0"/>
+    <w:lsdException w:name="Colorful Shading Accent 6" w:semiHidden="0" w:uiPriority="71" w:unhideWhenUsed="0"/>
+    <w:lsdException w:name="Colorful List Accent 6" w:semiHidden="0" w:uiPriority="72" w:unhideWhenUsed="0"/>
+    <w:lsdException w:name="Colorful Grid Accent 6" w:semiHidden="0" w:uiPriority="73" w:unhideWhenUsed="0"/>
+    <w:lsdException w:name="Subtle Emphasis" w:semiHidden="0" w:uiPriority="19" w:unhideWhenUsed="0" w:qFormat="1"/>
+    <w:lsdException w:name="Intense Emphasis" w:semiHidden="0" w:uiPriority="21" w:unhideWhenUsed="0" w:qFormat="1"/>
+    <w:lsdException w:name="Subtle Reference" w:semiHidden="0" w:uiPriority="31" w:unhideWhenUsed="0" w:qFormat="1"/>
+    <w:lsdException w:name="Intense Reference" w:semiHidden="0" w:uiPriority="32" w:unhideWhenUsed="0" w:qFormat="1"/>
+    <w:lsdException w:name="Book Title" w:semiHidden="0" w:uiPriority="33" w:unhideWhenUsed="0" w:qFormat="1"/>
+    <w:lsdException w:name="Bibliography" w:uiPriority="37"/>
+    <w:lsdException w:name="TOC Heading" w:uiPriority="39" w:qFormat="1"/>
   </w:latentStyles>
   <w:style w:type="paragraph" w:default="1" w:styleId="Normal">
     <w:name w:val="Normal"/>
@@ -3018,6 +6183,7 @@
     <w:uiPriority w:val="99"/>
     <w:semiHidden/>
     <w:unhideWhenUsed/>
+    <w:qFormat/>
     <w:tblPr>
       <w:tblInd w:w="0" w:type="dxa"/>
       <w:tblCellMar>
@@ -3197,6 +6363,7 @@
       <w:spacing w:after="0" w:line="240" w:lineRule="auto"/>
     </w:pPr>
     <w:tblPr>
+      <w:tblInd w:w="0" w:type="dxa"/>
       <w:tblBorders>
         <w:top w:val="single" w:sz="4" w:space="0" w:color="auto"/>
         <w:left w:val="single" w:sz="4" w:space="0" w:color="auto"/>
@@ -3205,6 +6372,12 @@
         <w:insideH w:val="single" w:sz="4" w:space="0" w:color="auto"/>
         <w:insideV w:val="single" w:sz="4" w:space="0" w:color="auto"/>
       </w:tblBorders>
+      <w:tblCellMar>
+        <w:top w:w="0" w:type="dxa"/>
+        <w:left w:w="108" w:type="dxa"/>
+        <w:bottom w:w="0" w:type="dxa"/>
+        <w:right w:w="108" w:type="dxa"/>
+      </w:tblCellMar>
     </w:tblPr>
   </w:style>
   <w:style w:type="table" w:styleId="Grilledutableau">
@@ -3216,6 +6389,7 @@
       <w:spacing w:after="0" w:line="240" w:lineRule="auto"/>
     </w:pPr>
     <w:tblPr>
+      <w:tblInd w:w="0" w:type="dxa"/>
       <w:tblBorders>
         <w:top w:val="single" w:sz="4" w:space="0" w:color="auto"/>
         <w:left w:val="single" w:sz="4" w:space="0" w:color="auto"/>
@@ -3224,7 +6398,60 @@
         <w:insideH w:val="single" w:sz="4" w:space="0" w:color="auto"/>
         <w:insideV w:val="single" w:sz="4" w:space="0" w:color="auto"/>
       </w:tblBorders>
+      <w:tblCellMar>
+        <w:top w:w="0" w:type="dxa"/>
+        <w:left w:w="108" w:type="dxa"/>
+        <w:bottom w:w="0" w:type="dxa"/>
+        <w:right w:w="108" w:type="dxa"/>
+      </w:tblCellMar>
     </w:tblPr>
+  </w:style>
+  <w:style w:type="paragraph" w:styleId="Sous-titre">
+    <w:name w:val="Subtitle"/>
+    <w:basedOn w:val="Normal"/>
+    <w:next w:val="Normal"/>
+    <w:link w:val="Sous-titreCar"/>
+    <w:uiPriority w:val="11"/>
+    <w:qFormat/>
+    <w:rsid w:val="00A25CE4"/>
+    <w:pPr>
+      <w:jc w:val="both"/>
+    </w:pPr>
+    <w:rPr>
+      <w:b/>
+      <w:sz w:val="24"/>
+    </w:rPr>
+  </w:style>
+  <w:style w:type="character" w:customStyle="1" w:styleId="Sous-titreCar">
+    <w:name w:val="Sous-titre Car"/>
+    <w:basedOn w:val="Policepardfaut"/>
+    <w:link w:val="Sous-titre"/>
+    <w:uiPriority w:val="11"/>
+    <w:rsid w:val="00A25CE4"/>
+    <w:rPr>
+      <w:b/>
+      <w:sz w:val="24"/>
+    </w:rPr>
+  </w:style>
+  <w:style w:type="paragraph" w:styleId="Sansinterligne">
+    <w:name w:val="No Spacing"/>
+    <w:uiPriority w:val="1"/>
+    <w:qFormat/>
+    <w:rsid w:val="00774361"/>
+    <w:pPr>
+      <w:spacing w:after="0" w:line="240" w:lineRule="auto"/>
+    </w:pPr>
+  </w:style>
+  <w:style w:type="paragraph" w:styleId="Paragraphedeliste">
+    <w:name w:val="List Paragraph"/>
+    <w:basedOn w:val="Normal"/>
+    <w:uiPriority w:val="34"/>
+    <w:qFormat/>
+    <w:rsid w:val="009C44A2"/>
+    <w:pPr>
+      <w:ind w:left="720"/>
+      <w:contextualSpacing/>
+    </w:pPr>
   </w:style>
 </w:styles>
 </file>
@@ -3517,7 +6744,7 @@
 </file>
 
 <file path=customXml/itemProps1.xml><?xml version="1.0" encoding="utf-8"?>
-<ds:datastoreItem xmlns:ds="http://schemas.openxmlformats.org/officeDocument/2006/customXml" ds:itemID="{5C220EB1-5304-46C9-8E38-9050E6F71B14}">
+<ds:datastoreItem xmlns:ds="http://schemas.openxmlformats.org/officeDocument/2006/customXml" ds:itemID="{60218BE8-9407-4298-9544-CFFABB9F6A25}">
   <ds:schemaRefs>
     <ds:schemaRef ds:uri="http://schemas.openxmlformats.org/officeDocument/2006/bibliography"/>
   </ds:schemaRefs>

</xml_diff>

<commit_message>
Gros refactoring de code et changement de l'appel xml dans le modeleManager
</commit_message>
<xml_diff>
--- a/Rapport/Rapport.docx
+++ b/Rapport/Rapport.docx
@@ -1,6 +1,6 @@
 
 <file path=word/document.xml><?xml version="1.0" encoding="utf-8"?>
-<w:document xmlns:ve="http://schemas.openxmlformats.org/markup-compatibility/2006" xmlns:o="urn:schemas-microsoft-com:office:office" xmlns:r="http://schemas.openxmlformats.org/officeDocument/2006/relationships" xmlns:m="http://schemas.openxmlformats.org/officeDocument/2006/math" xmlns:v="urn:schemas-microsoft-com:vml" xmlns:wp="http://schemas.openxmlformats.org/drawingml/2006/wordprocessingDrawing" xmlns:w10="urn:schemas-microsoft-com:office:word" xmlns:w="http://schemas.openxmlformats.org/wordprocessingml/2006/main" xmlns:wne="http://schemas.microsoft.com/office/word/2006/wordml">
+<w:document xmlns:wpc="http://schemas.microsoft.com/office/word/2010/wordprocessingCanvas" xmlns:mc="http://schemas.openxmlformats.org/markup-compatibility/2006" xmlns:o="urn:schemas-microsoft-com:office:office" xmlns:r="http://schemas.openxmlformats.org/officeDocument/2006/relationships" xmlns:m="http://schemas.openxmlformats.org/officeDocument/2006/math" xmlns:v="urn:schemas-microsoft-com:vml" xmlns:wp14="http://schemas.microsoft.com/office/word/2010/wordprocessingDrawing" xmlns:wp="http://schemas.openxmlformats.org/drawingml/2006/wordprocessingDrawing" xmlns:w10="urn:schemas-microsoft-com:office:word" xmlns:w="http://schemas.openxmlformats.org/wordprocessingml/2006/main" xmlns:w14="http://schemas.microsoft.com/office/word/2010/wordml" xmlns:w15="http://schemas.microsoft.com/office/word/2012/wordml" xmlns:wpg="http://schemas.microsoft.com/office/word/2010/wordprocessingGroup" xmlns:wpi="http://schemas.microsoft.com/office/word/2010/wordprocessingInk" xmlns:wne="http://schemas.microsoft.com/office/word/2006/wordml" xmlns:wps="http://schemas.microsoft.com/office/word/2010/wordprocessingShape" mc:Ignorable="w14 w15 wp14">
   <w:body>
     <w:sdt>
       <w:sdtPr>
@@ -18,6 +18,7 @@
           <w:docPartUnique/>
         </w:docPartObj>
       </w:sdtPr>
+      <w:sdtEndPr/>
       <w:sdtContent>
         <w:p>
           <w:pPr>
@@ -49,7 +50,7 @@
           <w:r>
             <w:fldChar w:fldCharType="separate"/>
           </w:r>
-          <w:hyperlink w:anchor="_Toc434414334" w:history="1">
+          <w:hyperlink w:anchor="_Toc434494125" w:history="1">
             <w:r>
               <w:rPr>
                 <w:rStyle w:val="Lienhypertexte"/>
@@ -91,7 +92,7 @@
                 <w:noProof/>
                 <w:webHidden/>
               </w:rPr>
-              <w:instrText xml:space="preserve"> PAGEREF _Toc434414334 \h </w:instrText>
+              <w:instrText xml:space="preserve"> PAGEREF _Toc434494125 \h </w:instrText>
             </w:r>
             <w:r>
               <w:rPr>
@@ -111,7 +112,7 @@
                 <w:noProof/>
                 <w:webHidden/>
               </w:rPr>
-              <w:t>2</w:t>
+              <w:t>1</w:t>
             </w:r>
             <w:r>
               <w:rPr>
@@ -135,7 +136,7 @@
               <w:lang w:eastAsia="fr-FR"/>
             </w:rPr>
           </w:pPr>
-          <w:hyperlink w:anchor="_Toc434414335" w:history="1">
+          <w:hyperlink w:anchor="_Toc434494126" w:history="1">
             <w:r>
               <w:rPr>
                 <w:rStyle w:val="Lienhypertexte"/>
@@ -177,7 +178,7 @@
                 <w:noProof/>
                 <w:webHidden/>
               </w:rPr>
-              <w:instrText xml:space="preserve"> PAGEREF _Toc434414335 \h </w:instrText>
+              <w:instrText xml:space="preserve"> PAGEREF _Toc434494126 \h </w:instrText>
             </w:r>
             <w:r>
               <w:rPr>
@@ -197,7 +198,7 @@
                 <w:noProof/>
                 <w:webHidden/>
               </w:rPr>
-              <w:t>2</w:t>
+              <w:t>1</w:t>
             </w:r>
             <w:r>
               <w:rPr>
@@ -221,7 +222,7 @@
               <w:lang w:eastAsia="fr-FR"/>
             </w:rPr>
           </w:pPr>
-          <w:hyperlink w:anchor="_Toc434414336" w:history="1">
+          <w:hyperlink w:anchor="_Toc434494127" w:history="1">
             <w:r>
               <w:rPr>
                 <w:rStyle w:val="Lienhypertexte"/>
@@ -263,7 +264,7 @@
                 <w:noProof/>
                 <w:webHidden/>
               </w:rPr>
-              <w:instrText xml:space="preserve"> PAGEREF _Toc434414336 \h </w:instrText>
+              <w:instrText xml:space="preserve"> PAGEREF _Toc434494127 \h </w:instrText>
             </w:r>
             <w:r>
               <w:rPr>
@@ -283,7 +284,7 @@
                 <w:noProof/>
                 <w:webHidden/>
               </w:rPr>
-              <w:t>3</w:t>
+              <w:t>2</w:t>
             </w:r>
             <w:r>
               <w:rPr>
@@ -307,7 +308,7 @@
               <w:lang w:eastAsia="fr-FR"/>
             </w:rPr>
           </w:pPr>
-          <w:hyperlink w:anchor="_Toc434414337" w:history="1">
+          <w:hyperlink w:anchor="_Toc434494128" w:history="1">
             <w:r>
               <w:rPr>
                 <w:rStyle w:val="Lienhypertexte"/>
@@ -349,7 +350,7 @@
                 <w:noProof/>
                 <w:webHidden/>
               </w:rPr>
-              <w:instrText xml:space="preserve"> PAGEREF _Toc434414337 \h </w:instrText>
+              <w:instrText xml:space="preserve"> PAGEREF _Toc434494128 \h </w:instrText>
             </w:r>
             <w:r>
               <w:rPr>
@@ -369,7 +370,7 @@
                 <w:noProof/>
                 <w:webHidden/>
               </w:rPr>
-              <w:t>4</w:t>
+              <w:t>2</w:t>
             </w:r>
             <w:r>
               <w:rPr>
@@ -393,7 +394,7 @@
               <w:lang w:eastAsia="fr-FR"/>
             </w:rPr>
           </w:pPr>
-          <w:hyperlink w:anchor="_Toc434414338" w:history="1">
+          <w:hyperlink w:anchor="_Toc434494129" w:history="1">
             <w:r>
               <w:rPr>
                 <w:rStyle w:val="Lienhypertexte"/>
@@ -435,7 +436,7 @@
                 <w:noProof/>
                 <w:webHidden/>
               </w:rPr>
-              <w:instrText xml:space="preserve"> PAGEREF _Toc434414338 \h </w:instrText>
+              <w:instrText xml:space="preserve"> PAGEREF _Toc434494129 \h </w:instrText>
             </w:r>
             <w:r>
               <w:rPr>
@@ -479,7 +480,7 @@
               <w:lang w:eastAsia="fr-FR"/>
             </w:rPr>
           </w:pPr>
-          <w:hyperlink w:anchor="_Toc434414339" w:history="1">
+          <w:hyperlink w:anchor="_Toc434494130" w:history="1">
             <w:r>
               <w:rPr>
                 <w:rStyle w:val="Lienhypertexte"/>
@@ -521,7 +522,7 @@
                 <w:noProof/>
                 <w:webHidden/>
               </w:rPr>
-              <w:instrText xml:space="preserve"> PAGEREF _Toc434414339 \h </w:instrText>
+              <w:instrText xml:space="preserve"> PAGEREF _Toc434494130 \h </w:instrText>
             </w:r>
             <w:r>
               <w:rPr>
@@ -565,7 +566,7 @@
               <w:lang w:eastAsia="fr-FR"/>
             </w:rPr>
           </w:pPr>
-          <w:hyperlink w:anchor="_Toc434414340" w:history="1">
+          <w:hyperlink w:anchor="_Toc434494131" w:history="1">
             <w:r>
               <w:rPr>
                 <w:rStyle w:val="Lienhypertexte"/>
@@ -607,7 +608,7 @@
                 <w:noProof/>
                 <w:webHidden/>
               </w:rPr>
-              <w:instrText xml:space="preserve"> PAGEREF _Toc434414340 \h </w:instrText>
+              <w:instrText xml:space="preserve"> PAGEREF _Toc434494131 \h </w:instrText>
             </w:r>
             <w:r>
               <w:rPr>
@@ -627,7 +628,7 @@
                 <w:noProof/>
                 <w:webHidden/>
               </w:rPr>
-              <w:t>4</w:t>
+              <w:t>10</w:t>
             </w:r>
             <w:r>
               <w:rPr>
@@ -651,7 +652,7 @@
               <w:lang w:eastAsia="fr-FR"/>
             </w:rPr>
           </w:pPr>
-          <w:hyperlink w:anchor="_Toc434414341" w:history="1">
+          <w:hyperlink w:anchor="_Toc434494132" w:history="1">
             <w:r>
               <w:rPr>
                 <w:rStyle w:val="Lienhypertexte"/>
@@ -693,7 +694,7 @@
                 <w:noProof/>
                 <w:webHidden/>
               </w:rPr>
-              <w:instrText xml:space="preserve"> PAGEREF _Toc434414341 \h </w:instrText>
+              <w:instrText xml:space="preserve"> PAGEREF _Toc434494132 \h </w:instrText>
             </w:r>
             <w:r>
               <w:rPr>
@@ -713,7 +714,7 @@
                 <w:noProof/>
                 <w:webHidden/>
               </w:rPr>
-              <w:t>4</w:t>
+              <w:t>10</w:t>
             </w:r>
             <w:r>
               <w:rPr>
@@ -737,7 +738,7 @@
               <w:lang w:eastAsia="fr-FR"/>
             </w:rPr>
           </w:pPr>
-          <w:hyperlink w:anchor="_Toc434414342" w:history="1">
+          <w:hyperlink w:anchor="_Toc434494133" w:history="1">
             <w:r>
               <w:rPr>
                 <w:rStyle w:val="Lienhypertexte"/>
@@ -779,7 +780,7 @@
                 <w:noProof/>
                 <w:webHidden/>
               </w:rPr>
-              <w:instrText xml:space="preserve"> PAGEREF _Toc434414342 \h </w:instrText>
+              <w:instrText xml:space="preserve"> PAGEREF _Toc434494133 \h </w:instrText>
             </w:r>
             <w:r>
               <w:rPr>
@@ -799,7 +800,7 @@
                 <w:noProof/>
                 <w:webHidden/>
               </w:rPr>
-              <w:t>5</w:t>
+              <w:t>10</w:t>
             </w:r>
             <w:r>
               <w:rPr>
@@ -822,7 +823,7 @@
               <w:lang w:eastAsia="fr-FR"/>
             </w:rPr>
           </w:pPr>
-          <w:hyperlink w:anchor="_Toc434414343" w:history="1">
+          <w:hyperlink w:anchor="_Toc434494134" w:history="1">
             <w:r>
               <w:rPr>
                 <w:rStyle w:val="Lienhypertexte"/>
@@ -849,7 +850,7 @@
                 <w:noProof/>
                 <w:webHidden/>
               </w:rPr>
-              <w:instrText xml:space="preserve"> PAGEREF _Toc434414343 \h </w:instrText>
+              <w:instrText xml:space="preserve"> PAGEREF _Toc434494134 \h </w:instrText>
             </w:r>
             <w:r>
               <w:rPr>
@@ -869,7 +870,7 @@
                 <w:noProof/>
                 <w:webHidden/>
               </w:rPr>
-              <w:t>5</w:t>
+              <w:t>10</w:t>
             </w:r>
             <w:r>
               <w:rPr>
@@ -893,7 +894,7 @@
               <w:lang w:eastAsia="fr-FR"/>
             </w:rPr>
           </w:pPr>
-          <w:hyperlink w:anchor="_Toc434414344" w:history="1">
+          <w:hyperlink w:anchor="_Toc434494135" w:history="1">
             <w:r>
               <w:rPr>
                 <w:rStyle w:val="Lienhypertexte"/>
@@ -935,7 +936,7 @@
                 <w:noProof/>
                 <w:webHidden/>
               </w:rPr>
-              <w:instrText xml:space="preserve"> PAGEREF _Toc434414344 \h </w:instrText>
+              <w:instrText xml:space="preserve"> PAGEREF _Toc434494135 \h </w:instrText>
             </w:r>
             <w:r>
               <w:rPr>
@@ -955,7 +956,7 @@
                 <w:noProof/>
                 <w:webHidden/>
               </w:rPr>
-              <w:t>5</w:t>
+              <w:t>10</w:t>
             </w:r>
             <w:r>
               <w:rPr>
@@ -979,7 +980,7 @@
               <w:lang w:eastAsia="fr-FR"/>
             </w:rPr>
           </w:pPr>
-          <w:hyperlink w:anchor="_Toc434414345" w:history="1">
+          <w:hyperlink w:anchor="_Toc434494136" w:history="1">
             <w:r>
               <w:rPr>
                 <w:rStyle w:val="Lienhypertexte"/>
@@ -1021,7 +1022,7 @@
                 <w:noProof/>
                 <w:webHidden/>
               </w:rPr>
-              <w:instrText xml:space="preserve"> PAGEREF _Toc434414345 \h </w:instrText>
+              <w:instrText xml:space="preserve"> PAGEREF _Toc434494136 \h </w:instrText>
             </w:r>
             <w:r>
               <w:rPr>
@@ -1041,7 +1042,7 @@
                 <w:noProof/>
                 <w:webHidden/>
               </w:rPr>
-              <w:t>6</w:t>
+              <w:t>11</w:t>
             </w:r>
             <w:r>
               <w:rPr>
@@ -1065,7 +1066,7 @@
               <w:lang w:eastAsia="fr-FR"/>
             </w:rPr>
           </w:pPr>
-          <w:hyperlink w:anchor="_Toc434414346" w:history="1">
+          <w:hyperlink w:anchor="_Toc434494137" w:history="1">
             <w:r>
               <w:rPr>
                 <w:rStyle w:val="Lienhypertexte"/>
@@ -1107,7 +1108,7 @@
                 <w:noProof/>
                 <w:webHidden/>
               </w:rPr>
-              <w:instrText xml:space="preserve"> PAGEREF _Toc434414346 \h </w:instrText>
+              <w:instrText xml:space="preserve"> PAGEREF _Toc434494137 \h </w:instrText>
             </w:r>
             <w:r>
               <w:rPr>
@@ -1127,7 +1128,93 @@
                 <w:noProof/>
                 <w:webHidden/>
               </w:rPr>
-              <w:t>6</w:t>
+              <w:t>11</w:t>
+            </w:r>
+            <w:r>
+              <w:rPr>
+                <w:noProof/>
+                <w:webHidden/>
+              </w:rPr>
+              <w:fldChar w:fldCharType="end"/>
+            </w:r>
+          </w:hyperlink>
+        </w:p>
+        <w:p>
+          <w:pPr>
+            <w:pStyle w:val="TM1"/>
+            <w:tabs>
+              <w:tab w:val="left" w:pos="440"/>
+              <w:tab w:val="right" w:leader="dot" w:pos="9062"/>
+            </w:tabs>
+            <w:rPr>
+              <w:rFonts w:eastAsiaTheme="minorEastAsia"/>
+              <w:noProof/>
+              <w:lang w:eastAsia="fr-FR"/>
+            </w:rPr>
+          </w:pPr>
+          <w:hyperlink w:anchor="_Toc434494138" w:history="1">
+            <w:r>
+              <w:rPr>
+                <w:rStyle w:val="Lienhypertexte"/>
+                <w:noProof/>
+              </w:rPr>
+              <w:t>4.</w:t>
+            </w:r>
+            <w:r>
+              <w:rPr>
+                <w:rFonts w:eastAsiaTheme="minorEastAsia"/>
+                <w:noProof/>
+                <w:lang w:eastAsia="fr-FR"/>
+              </w:rPr>
+              <w:tab/>
+            </w:r>
+            <w:r>
+              <w:rPr>
+                <w:rStyle w:val="Lienhypertexte"/>
+                <w:noProof/>
+              </w:rPr>
+              <w:t>Bilan</w:t>
+            </w:r>
+            <w:r>
+              <w:rPr>
+                <w:noProof/>
+                <w:webHidden/>
+              </w:rPr>
+              <w:tab/>
+            </w:r>
+            <w:r>
+              <w:rPr>
+                <w:noProof/>
+                <w:webHidden/>
+              </w:rPr>
+              <w:fldChar w:fldCharType="begin"/>
+            </w:r>
+            <w:r>
+              <w:rPr>
+                <w:noProof/>
+                <w:webHidden/>
+              </w:rPr>
+              <w:instrText xml:space="preserve"> PAGEREF _Toc434494138 \h </w:instrText>
+            </w:r>
+            <w:r>
+              <w:rPr>
+                <w:noProof/>
+                <w:webHidden/>
+              </w:rPr>
+            </w:r>
+            <w:r>
+              <w:rPr>
+                <w:noProof/>
+                <w:webHidden/>
+              </w:rPr>
+              <w:fldChar w:fldCharType="separate"/>
+            </w:r>
+            <w:r>
+              <w:rPr>
+                <w:noProof/>
+                <w:webHidden/>
+              </w:rPr>
+              <w:t>11</w:t>
             </w:r>
             <w:r>
               <w:rPr>
@@ -1151,13 +1238,13 @@
               <w:lang w:eastAsia="fr-FR"/>
             </w:rPr>
           </w:pPr>
-          <w:hyperlink w:anchor="_Toc434414347" w:history="1">
+          <w:hyperlink w:anchor="_Toc434494139" w:history="1">
             <w:r>
               <w:rPr>
                 <w:rStyle w:val="Lienhypertexte"/>
                 <w:noProof/>
               </w:rPr>
-              <w:t>3.1</w:t>
+              <w:t>4.1</w:t>
             </w:r>
             <w:r>
               <w:rPr>
@@ -1172,7 +1259,7 @@
                 <w:rStyle w:val="Lienhypertexte"/>
                 <w:noProof/>
               </w:rPr>
-              <w:t>Code du prototype et des tests unitaires</w:t>
+              <w:t>Planning effectif du projet</w:t>
             </w:r>
             <w:r>
               <w:rPr>
@@ -1193,7 +1280,7 @@
                 <w:noProof/>
                 <w:webHidden/>
               </w:rPr>
-              <w:instrText xml:space="preserve"> PAGEREF _Toc434414347 \h </w:instrText>
+              <w:instrText xml:space="preserve"> PAGEREF _Toc434494139 \h </w:instrText>
             </w:r>
             <w:r>
               <w:rPr>
@@ -1213,7 +1300,7 @@
                 <w:noProof/>
                 <w:webHidden/>
               </w:rPr>
-              <w:t>6</w:t>
+              <w:t>11</w:t>
             </w:r>
             <w:r>
               <w:rPr>
@@ -1237,13 +1324,13 @@
               <w:lang w:eastAsia="fr-FR"/>
             </w:rPr>
           </w:pPr>
-          <w:hyperlink w:anchor="_Toc434414348" w:history="1">
+          <w:hyperlink w:anchor="_Toc434494140" w:history="1">
             <w:r>
               <w:rPr>
                 <w:rStyle w:val="Lienhypertexte"/>
                 <w:noProof/>
               </w:rPr>
-              <w:t>3.2</w:t>
+              <w:t>4.2</w:t>
             </w:r>
             <w:r>
               <w:rPr>
@@ -1258,7 +1345,7 @@
                 <w:rStyle w:val="Lienhypertexte"/>
                 <w:noProof/>
               </w:rPr>
-              <w:t>Documentation JavaDov du code</w:t>
+              <w:t>Bilan humain et technique</w:t>
             </w:r>
             <w:r>
               <w:rPr>
@@ -1279,7 +1366,7 @@
                 <w:noProof/>
                 <w:webHidden/>
               </w:rPr>
-              <w:instrText xml:space="preserve"> PAGEREF _Toc434414348 \h </w:instrText>
+              <w:instrText xml:space="preserve"> PAGEREF _Toc434494140 \h </w:instrText>
             </w:r>
             <w:r>
               <w:rPr>
@@ -1299,93 +1386,7 @@
                 <w:noProof/>
                 <w:webHidden/>
               </w:rPr>
-              <w:t>6</w:t>
-            </w:r>
-            <w:r>
-              <w:rPr>
-                <w:noProof/>
-                <w:webHidden/>
-              </w:rPr>
-              <w:fldChar w:fldCharType="end"/>
-            </w:r>
-          </w:hyperlink>
-        </w:p>
-        <w:p>
-          <w:pPr>
-            <w:pStyle w:val="TM2"/>
-            <w:tabs>
-              <w:tab w:val="left" w:pos="880"/>
-              <w:tab w:val="right" w:leader="dot" w:pos="9062"/>
-            </w:tabs>
-            <w:rPr>
-              <w:rFonts w:eastAsiaTheme="minorEastAsia"/>
-              <w:noProof/>
-              <w:lang w:eastAsia="fr-FR"/>
-            </w:rPr>
-          </w:pPr>
-          <w:hyperlink w:anchor="_Toc434414349" w:history="1">
-            <w:r>
-              <w:rPr>
-                <w:rStyle w:val="Lienhypertexte"/>
-                <w:noProof/>
-              </w:rPr>
-              <w:t>3.3</w:t>
-            </w:r>
-            <w:r>
-              <w:rPr>
-                <w:rFonts w:eastAsiaTheme="minorEastAsia"/>
-                <w:noProof/>
-                <w:lang w:eastAsia="fr-FR"/>
-              </w:rPr>
-              <w:tab/>
-            </w:r>
-            <w:r>
-              <w:rPr>
-                <w:rStyle w:val="Lienhypertexte"/>
-                <w:noProof/>
-              </w:rPr>
-              <w:t>Diagrammes de packages et de classes retro-générés à partir du code:</w:t>
-            </w:r>
-            <w:r>
-              <w:rPr>
-                <w:noProof/>
-                <w:webHidden/>
-              </w:rPr>
-              <w:tab/>
-            </w:r>
-            <w:r>
-              <w:rPr>
-                <w:noProof/>
-                <w:webHidden/>
-              </w:rPr>
-              <w:fldChar w:fldCharType="begin"/>
-            </w:r>
-            <w:r>
-              <w:rPr>
-                <w:noProof/>
-                <w:webHidden/>
-              </w:rPr>
-              <w:instrText xml:space="preserve"> PAGEREF _Toc434414349 \h </w:instrText>
-            </w:r>
-            <w:r>
-              <w:rPr>
-                <w:noProof/>
-                <w:webHidden/>
-              </w:rPr>
-            </w:r>
-            <w:r>
-              <w:rPr>
-                <w:noProof/>
-                <w:webHidden/>
-              </w:rPr>
-              <w:fldChar w:fldCharType="separate"/>
-            </w:r>
-            <w:r>
-              <w:rPr>
-                <w:noProof/>
-                <w:webHidden/>
-              </w:rPr>
-              <w:t>6</w:t>
+              <w:t>12</w:t>
             </w:r>
             <w:r>
               <w:rPr>
@@ -1409,13 +1410,13 @@
               <w:lang w:eastAsia="fr-FR"/>
             </w:rPr>
           </w:pPr>
-          <w:hyperlink w:anchor="_Toc434414350" w:history="1">
+          <w:hyperlink w:anchor="_Toc434494141" w:history="1">
             <w:r>
               <w:rPr>
                 <w:rStyle w:val="Lienhypertexte"/>
                 <w:noProof/>
               </w:rPr>
-              <w:t>4.</w:t>
+              <w:t>5.</w:t>
             </w:r>
             <w:r>
               <w:rPr>
@@ -1430,7 +1431,7 @@
                 <w:rStyle w:val="Lienhypertexte"/>
                 <w:noProof/>
               </w:rPr>
-              <w:t>Bilan</w:t>
+              <w:t>Conclusion</w:t>
             </w:r>
             <w:r>
               <w:rPr>
@@ -1451,7 +1452,7 @@
                 <w:noProof/>
                 <w:webHidden/>
               </w:rPr>
-              <w:instrText xml:space="preserve"> PAGEREF _Toc434414350 \h </w:instrText>
+              <w:instrText xml:space="preserve"> PAGEREF _Toc434494141 \h </w:instrText>
             </w:r>
             <w:r>
               <w:rPr>
@@ -1471,265 +1472,7 @@
                 <w:noProof/>
                 <w:webHidden/>
               </w:rPr>
-              <w:t>6</w:t>
-            </w:r>
-            <w:r>
-              <w:rPr>
-                <w:noProof/>
-                <w:webHidden/>
-              </w:rPr>
-              <w:fldChar w:fldCharType="end"/>
-            </w:r>
-          </w:hyperlink>
-        </w:p>
-        <w:p>
-          <w:pPr>
-            <w:pStyle w:val="TM2"/>
-            <w:tabs>
-              <w:tab w:val="left" w:pos="880"/>
-              <w:tab w:val="right" w:leader="dot" w:pos="9062"/>
-            </w:tabs>
-            <w:rPr>
-              <w:rFonts w:eastAsiaTheme="minorEastAsia"/>
-              <w:noProof/>
-              <w:lang w:eastAsia="fr-FR"/>
-            </w:rPr>
-          </w:pPr>
-          <w:hyperlink w:anchor="_Toc434414351" w:history="1">
-            <w:r>
-              <w:rPr>
-                <w:rStyle w:val="Lienhypertexte"/>
-                <w:noProof/>
-              </w:rPr>
-              <w:t>4.1</w:t>
-            </w:r>
-            <w:r>
-              <w:rPr>
-                <w:rFonts w:eastAsiaTheme="minorEastAsia"/>
-                <w:noProof/>
-                <w:lang w:eastAsia="fr-FR"/>
-              </w:rPr>
-              <w:tab/>
-            </w:r>
-            <w:r>
-              <w:rPr>
-                <w:rStyle w:val="Lienhypertexte"/>
-                <w:noProof/>
-              </w:rPr>
-              <w:t>Planning effectif du projet</w:t>
-            </w:r>
-            <w:r>
-              <w:rPr>
-                <w:noProof/>
-                <w:webHidden/>
-              </w:rPr>
-              <w:tab/>
-            </w:r>
-            <w:r>
-              <w:rPr>
-                <w:noProof/>
-                <w:webHidden/>
-              </w:rPr>
-              <w:fldChar w:fldCharType="begin"/>
-            </w:r>
-            <w:r>
-              <w:rPr>
-                <w:noProof/>
-                <w:webHidden/>
-              </w:rPr>
-              <w:instrText xml:space="preserve"> PAGEREF _Toc434414351 \h </w:instrText>
-            </w:r>
-            <w:r>
-              <w:rPr>
-                <w:noProof/>
-                <w:webHidden/>
-              </w:rPr>
-            </w:r>
-            <w:r>
-              <w:rPr>
-                <w:noProof/>
-                <w:webHidden/>
-              </w:rPr>
-              <w:fldChar w:fldCharType="separate"/>
-            </w:r>
-            <w:r>
-              <w:rPr>
-                <w:noProof/>
-                <w:webHidden/>
-              </w:rPr>
-              <w:t>6</w:t>
-            </w:r>
-            <w:r>
-              <w:rPr>
-                <w:noProof/>
-                <w:webHidden/>
-              </w:rPr>
-              <w:fldChar w:fldCharType="end"/>
-            </w:r>
-          </w:hyperlink>
-        </w:p>
-        <w:p>
-          <w:pPr>
-            <w:pStyle w:val="TM2"/>
-            <w:tabs>
-              <w:tab w:val="left" w:pos="880"/>
-              <w:tab w:val="right" w:leader="dot" w:pos="9062"/>
-            </w:tabs>
-            <w:rPr>
-              <w:rFonts w:eastAsiaTheme="minorEastAsia"/>
-              <w:noProof/>
-              <w:lang w:eastAsia="fr-FR"/>
-            </w:rPr>
-          </w:pPr>
-          <w:hyperlink w:anchor="_Toc434414352" w:history="1">
-            <w:r>
-              <w:rPr>
-                <w:rStyle w:val="Lienhypertexte"/>
-                <w:noProof/>
-              </w:rPr>
-              <w:t>4.2</w:t>
-            </w:r>
-            <w:r>
-              <w:rPr>
-                <w:rFonts w:eastAsiaTheme="minorEastAsia"/>
-                <w:noProof/>
-                <w:lang w:eastAsia="fr-FR"/>
-              </w:rPr>
-              <w:tab/>
-            </w:r>
-            <w:r>
-              <w:rPr>
-                <w:rStyle w:val="Lienhypertexte"/>
-                <w:noProof/>
-              </w:rPr>
-              <w:t>Bilan humain et technique</w:t>
-            </w:r>
-            <w:r>
-              <w:rPr>
-                <w:noProof/>
-                <w:webHidden/>
-              </w:rPr>
-              <w:tab/>
-            </w:r>
-            <w:r>
-              <w:rPr>
-                <w:noProof/>
-                <w:webHidden/>
-              </w:rPr>
-              <w:fldChar w:fldCharType="begin"/>
-            </w:r>
-            <w:r>
-              <w:rPr>
-                <w:noProof/>
-                <w:webHidden/>
-              </w:rPr>
-              <w:instrText xml:space="preserve"> PAGEREF _Toc434414352 \h </w:instrText>
-            </w:r>
-            <w:r>
-              <w:rPr>
-                <w:noProof/>
-                <w:webHidden/>
-              </w:rPr>
-            </w:r>
-            <w:r>
-              <w:rPr>
-                <w:noProof/>
-                <w:webHidden/>
-              </w:rPr>
-              <w:fldChar w:fldCharType="separate"/>
-            </w:r>
-            <w:r>
-              <w:rPr>
-                <w:noProof/>
-                <w:webHidden/>
-              </w:rPr>
-              <w:t>7</w:t>
-            </w:r>
-            <w:r>
-              <w:rPr>
-                <w:noProof/>
-                <w:webHidden/>
-              </w:rPr>
-              <w:fldChar w:fldCharType="end"/>
-            </w:r>
-          </w:hyperlink>
-        </w:p>
-        <w:p>
-          <w:pPr>
-            <w:pStyle w:val="TM1"/>
-            <w:tabs>
-              <w:tab w:val="left" w:pos="440"/>
-              <w:tab w:val="right" w:leader="dot" w:pos="9062"/>
-            </w:tabs>
-            <w:rPr>
-              <w:rFonts w:eastAsiaTheme="minorEastAsia"/>
-              <w:noProof/>
-              <w:lang w:eastAsia="fr-FR"/>
-            </w:rPr>
-          </w:pPr>
-          <w:hyperlink w:anchor="_Toc434414353" w:history="1">
-            <w:r>
-              <w:rPr>
-                <w:rStyle w:val="Lienhypertexte"/>
-                <w:noProof/>
-              </w:rPr>
-              <w:t>5.</w:t>
-            </w:r>
-            <w:r>
-              <w:rPr>
-                <w:rFonts w:eastAsiaTheme="minorEastAsia"/>
-                <w:noProof/>
-                <w:lang w:eastAsia="fr-FR"/>
-              </w:rPr>
-              <w:tab/>
-            </w:r>
-            <w:r>
-              <w:rPr>
-                <w:rStyle w:val="Lienhypertexte"/>
-                <w:noProof/>
-              </w:rPr>
-              <w:t>Conclusion</w:t>
-            </w:r>
-            <w:r>
-              <w:rPr>
-                <w:noProof/>
-                <w:webHidden/>
-              </w:rPr>
-              <w:tab/>
-            </w:r>
-            <w:r>
-              <w:rPr>
-                <w:noProof/>
-                <w:webHidden/>
-              </w:rPr>
-              <w:fldChar w:fldCharType="begin"/>
-            </w:r>
-            <w:r>
-              <w:rPr>
-                <w:noProof/>
-                <w:webHidden/>
-              </w:rPr>
-              <w:instrText xml:space="preserve"> PAGEREF _Toc434414353 \h </w:instrText>
-            </w:r>
-            <w:r>
-              <w:rPr>
-                <w:noProof/>
-                <w:webHidden/>
-              </w:rPr>
-            </w:r>
-            <w:r>
-              <w:rPr>
-                <w:noProof/>
-                <w:webHidden/>
-              </w:rPr>
-              <w:fldChar w:fldCharType="separate"/>
-            </w:r>
-            <w:r>
-              <w:rPr>
-                <w:noProof/>
-                <w:webHidden/>
-              </w:rPr>
-              <w:t>7</w:t>
+              <w:t>12</w:t>
             </w:r>
             <w:r>
               <w:rPr>
@@ -1753,49 +1496,52 @@
     <w:p/>
     <w:p/>
     <w:p/>
-    <w:p>
-      <w:pPr>
-        <w:pStyle w:val="Titre1"/>
-      </w:pPr>
-      <w:bookmarkStart w:id="0" w:name="_Toc434414334"/>
-      <w:r>
-        <w:lastRenderedPageBreak/>
-        <w:t>1.</w:t>
-      </w:r>
-      <w:r>
-        <w:tab/>
-        <w:t>Livrables de capture et analyse des besoins</w:t>
-      </w:r>
-      <w:bookmarkEnd w:id="0"/>
-    </w:p>
-    <w:p>
-      <w:pPr>
-        <w:pStyle w:val="Titre2"/>
-      </w:pPr>
-      <w:r>
-        <w:tab/>
-      </w:r>
-      <w:bookmarkStart w:id="1" w:name="_Toc434414335"/>
-      <w:r>
-        <w:t>1.1</w:t>
-      </w:r>
-      <w:r>
-        <w:tab/>
-        <w:t>Planning prévisionnel du projet</w:t>
-      </w:r>
-      <w:bookmarkEnd w:id="1"/>
-    </w:p>
     <w:p/>
     <w:p/>
     <w:p/>
     <w:p>
       <w:pPr>
+        <w:pStyle w:val="Titre1"/>
+      </w:pPr>
+      <w:bookmarkStart w:id="0" w:name="_Toc434494125"/>
+      <w:r>
+        <w:lastRenderedPageBreak/>
+        <w:t>1.</w:t>
+      </w:r>
+      <w:r>
+        <w:tab/>
+        <w:t>Livrables de capture et analyse des besoins</w:t>
+      </w:r>
+      <w:bookmarkEnd w:id="0"/>
+    </w:p>
+    <w:p>
+      <w:pPr>
         <w:pStyle w:val="Titre2"/>
       </w:pPr>
       <w:r>
         <w:tab/>
       </w:r>
-      <w:bookmarkStart w:id="2" w:name="_Toc434414336"/>
+      <w:bookmarkStart w:id="1" w:name="_Toc434494126"/>
+      <w:r>
+        <w:t>1.1</w:t>
+      </w:r>
+      <w:r>
+        <w:tab/>
+        <w:t>Planning prévisionnel du projet</w:t>
+      </w:r>
+      <w:bookmarkEnd w:id="1"/>
+    </w:p>
+    <w:p/>
+    <w:p/>
+    <w:p/>
+    <w:p>
+      <w:pPr>
+        <w:pStyle w:val="Titre2"/>
+      </w:pPr>
+      <w:r>
+        <w:tab/>
+      </w:r>
+      <w:bookmarkStart w:id="2" w:name="_Toc434494127"/>
       <w:r>
         <w:t>1.2</w:t>
       </w:r>
@@ -1858,15 +1604,32 @@
           </wp:inline>
         </w:drawing>
       </w:r>
+      <w:bookmarkStart w:id="3" w:name="_Toc434494128"/>
     </w:p>
     <w:p>
       <w:pPr>
         <w:pStyle w:val="Titre2"/>
       </w:pPr>
-      <w:r>
-        <w:tab/>
-      </w:r>
-      <w:bookmarkStart w:id="3" w:name="_Toc434414337"/>
+    </w:p>
+    <w:p>
+      <w:pPr>
+        <w:pStyle w:val="Titre2"/>
+      </w:pPr>
+    </w:p>
+    <w:p>
+      <w:pPr>
+        <w:pStyle w:val="Titre2"/>
+      </w:pPr>
+    </w:p>
+    <w:p>
+      <w:pPr>
+        <w:pStyle w:val="Titre2"/>
+      </w:pPr>
+    </w:p>
+    <w:p>
+      <w:pPr>
+        <w:pStyle w:val="Titre2"/>
+      </w:pPr>
       <w:r>
         <w:t>1.3</w:t>
       </w:r>
@@ -1943,20 +1706,11 @@
         </w:numPr>
         <w:jc w:val="both"/>
       </w:pPr>
-      <w:proofErr w:type="spellStart"/>
       <w:r>
         <w:rPr>
           <w:rStyle w:val="Sous-titreCar"/>
         </w:rPr>
-        <w:lastRenderedPageBreak/>
-        <w:t>livraisonArrivee</w:t>
-      </w:r>
-      <w:proofErr w:type="spellEnd"/>
-      <w:r>
-        <w:rPr>
-          <w:rStyle w:val="Sous-titreCar"/>
-        </w:rPr>
-        <w:t xml:space="preserve"> :</w:t>
+        <w:t>livraisonArrivee :</w:t>
       </w:r>
       <w:r>
         <w:t xml:space="preserve"> La dernière livraison d'un chemin.</w:t>
@@ -2288,21 +2042,13 @@
     <w:p>
       <w:pPr>
         <w:pStyle w:val="Paragraphedeliste"/>
-        <w:numPr>
-          <w:ilvl w:val="0"/>
-          <w:numId w:val="1"/>
-        </w:numPr>
-        <w:jc w:val="both"/>
-      </w:pPr>
-      <w:r>
+        <w:jc w:val="both"/>
         <w:rPr>
           <w:rStyle w:val="Sous-titreCar"/>
-        </w:rPr>
-        <w:t>Tournée :</w:t>
-      </w:r>
-      <w:r>
-        <w:t xml:space="preserve"> Ensemble ordonné de chemins. Détermine la totalité du trajet du livreur depuis l'entrepôt jusqu'à l'entrepôt, en passant par les points de livraison.</w:t>
-      </w:r>
+          <w:b w:val="0"/>
+          <w:sz w:val="22"/>
+        </w:rPr>
+      </w:pPr>
     </w:p>
     <w:p>
       <w:pPr>
@@ -2317,10 +2063,11 @@
         <w:rPr>
           <w:rStyle w:val="Sous-titreCar"/>
         </w:rPr>
-        <w:t>Feuille de route :</w:t>
-      </w:r>
-      <w:r>
-        <w:t xml:space="preserve"> fichier au format texte généré donnant la liste des livraisons à faire, dans l'ordre, avec l'adresse, horaires de livraison (arrivée et départ) et l'itinéraire entre chaque livraison.</w:t>
+        <w:lastRenderedPageBreak/>
+        <w:t>Tournée :</w:t>
+      </w:r>
+      <w:r>
+        <w:t xml:space="preserve"> Ensemble ordonné de chemins. Détermine la totalité du trajet du livreur depuis l'entrepôt jusqu'à l'entrepôt, en passant par les points de livraison.</w:t>
       </w:r>
     </w:p>
     <w:p>
@@ -2336,6 +2083,25 @@
         <w:rPr>
           <w:rStyle w:val="Sous-titreCar"/>
         </w:rPr>
+        <w:t>Feuille de route :</w:t>
+      </w:r>
+      <w:r>
+        <w:t xml:space="preserve"> fichier au format texte généré donnant la liste des livraisons à faire, dans l'ordre, avec l'adresse, horaires de livraison (arrivée et départ) et l'itinéraire entre chaque livraison.</w:t>
+      </w:r>
+    </w:p>
+    <w:p>
+      <w:pPr>
+        <w:pStyle w:val="Paragraphedeliste"/>
+        <w:numPr>
+          <w:ilvl w:val="0"/>
+          <w:numId w:val="1"/>
+        </w:numPr>
+        <w:jc w:val="both"/>
+      </w:pPr>
+      <w:r>
+        <w:rPr>
+          <w:rStyle w:val="Sous-titreCar"/>
+        </w:rPr>
         <w:t>Entrepôt :</w:t>
       </w:r>
       <w:r>
@@ -2348,10 +2114,9 @@
         <w:pStyle w:val="Titre2"/>
       </w:pPr>
       <w:r>
-        <w:lastRenderedPageBreak/>
         <w:tab/>
       </w:r>
-      <w:bookmarkStart w:id="4" w:name="_Toc434414338"/>
+      <w:bookmarkStart w:id="4" w:name="_Toc434494129"/>
       <w:r>
         <w:t>1.4</w:t>
       </w:r>
@@ -2419,9 +2184,37 @@
         <w:pStyle w:val="Titre2"/>
       </w:pPr>
       <w:r>
+        <w:lastRenderedPageBreak/>
         <w:tab/>
       </w:r>
-      <w:bookmarkStart w:id="5" w:name="_Toc434414339"/>
+      <w:bookmarkStart w:id="5" w:name="_Toc434494130"/>
+    </w:p>
+    <w:p>
+      <w:pPr>
+        <w:pStyle w:val="Titre2"/>
+      </w:pPr>
+    </w:p>
+    <w:p>
+      <w:pPr>
+        <w:pStyle w:val="Titre2"/>
+      </w:pPr>
+    </w:p>
+    <w:p>
+      <w:pPr>
+        <w:pStyle w:val="Titre2"/>
+      </w:pPr>
+    </w:p>
+    <w:p>
+      <w:pPr>
+        <w:pStyle w:val="Titre2"/>
+      </w:pPr>
+    </w:p>
+    <w:p>
+      <w:pPr>
+        <w:pStyle w:val="Titre2"/>
+      </w:pPr>
+      <w:bookmarkStart w:id="6" w:name="_GoBack"/>
+      <w:bookmarkEnd w:id="6"/>
       <w:r>
         <w:t>1.5</w:t>
       </w:r>
@@ -2440,6 +2233,16 @@
           <w:b/>
         </w:rPr>
       </w:pPr>
+    </w:p>
+    <w:p>
+      <w:pPr>
+        <w:pStyle w:val="Sansinterligne"/>
+        <w:spacing w:line="276" w:lineRule="auto"/>
+        <w:jc w:val="both"/>
+        <w:rPr>
+          <w:b/>
+        </w:rPr>
+      </w:pPr>
       <w:r>
         <w:rPr>
           <w:b/>
@@ -2491,19 +2294,11 @@
         <w:spacing w:line="276" w:lineRule="auto"/>
         <w:jc w:val="both"/>
       </w:pPr>
-      <w:proofErr w:type="spellStart"/>
-      <w:r>
-        <w:rPr>
-          <w:b/>
-        </w:rPr>
-        <w:t>Précondition</w:t>
-      </w:r>
-      <w:proofErr w:type="spellEnd"/>
-      <w:r>
-        <w:rPr>
-          <w:b/>
-        </w:rPr>
-        <w:t>:</w:t>
+      <w:r>
+        <w:rPr>
+          <w:b/>
+        </w:rPr>
+        <w:t>Précondition:</w:t>
       </w:r>
       <w:r>
         <w:t xml:space="preserve"> </w:t>
@@ -2567,15 +2362,7 @@
         <w:t>2)</w:t>
       </w:r>
       <w:r>
-        <w:t xml:space="preserve"> L'utilisateur choisit le fichier </w:t>
-      </w:r>
-      <w:proofErr w:type="spellStart"/>
-      <w:r>
-        <w:t>xml</w:t>
-      </w:r>
-      <w:proofErr w:type="spellEnd"/>
-      <w:r>
-        <w:t xml:space="preserve"> valide.</w:t>
+        <w:t xml:space="preserve"> L'utilisateur choisit le fichier xml valide.</w:t>
       </w:r>
     </w:p>
     <w:p>
@@ -2651,7 +2438,240 @@
         <w:rPr>
           <w:i/>
         </w:rPr>
+        <w:t>1-3a)</w:t>
+      </w:r>
+      <w:r>
+        <w:t xml:space="preserve"> L'utilisateur indique au système qu'il souhaite annuler le chargement du fichier. Le système annule la demande de saisie.</w:t>
+      </w:r>
+    </w:p>
+    <w:p>
+      <w:pPr>
+        <w:pStyle w:val="Sansinterligne"/>
+        <w:spacing w:line="276" w:lineRule="auto"/>
+        <w:jc w:val="both"/>
+      </w:pPr>
+    </w:p>
+    <w:p>
+      <w:pPr>
+        <w:pStyle w:val="Sansinterligne"/>
+        <w:spacing w:line="276" w:lineRule="auto"/>
+        <w:jc w:val="both"/>
+      </w:pPr>
+      <w:r>
+        <w:t>Liste d’erreurs : - Le fichier xml n’est pas syntaxiquement valide.</w:t>
+      </w:r>
+    </w:p>
+    <w:p>
+      <w:pPr>
+        <w:pStyle w:val="Sansinterligne"/>
+        <w:spacing w:line="276" w:lineRule="auto"/>
+        <w:jc w:val="both"/>
+      </w:pPr>
+      <w:r>
+        <w:tab/>
+      </w:r>
+      <w:r>
+        <w:tab/>
+        <w:t>- L’un des tronçons décrit dans le fichier xml référence une intersection inconnue.</w:t>
+      </w:r>
+    </w:p>
+    <w:p>
+      <w:pPr>
+        <w:pStyle w:val="Sansinterligne"/>
+        <w:spacing w:line="276" w:lineRule="auto"/>
+        <w:jc w:val="both"/>
+        <w:rPr>
+          <w:b/>
+        </w:rPr>
+      </w:pPr>
+    </w:p>
+    <w:p>
+      <w:pPr>
+        <w:pStyle w:val="Sansinterligne"/>
+        <w:spacing w:line="276" w:lineRule="auto"/>
+        <w:jc w:val="both"/>
+        <w:rPr>
+          <w:b/>
+        </w:rPr>
+      </w:pPr>
+      <w:r>
+        <w:rPr>
+          <w:b/>
+        </w:rPr>
+        <w:t>Cas d'utilisation:</w:t>
+      </w:r>
+    </w:p>
+    <w:p>
+      <w:pPr>
+        <w:pStyle w:val="Sansinterligne"/>
+        <w:spacing w:line="276" w:lineRule="auto"/>
+        <w:ind w:firstLine="708"/>
+        <w:jc w:val="both"/>
+      </w:pPr>
+      <w:r>
+        <w:t>Charger les demandes de livraisons à planifier</w:t>
+      </w:r>
+    </w:p>
+    <w:p>
+      <w:pPr>
+        <w:pStyle w:val="Sansinterligne"/>
+        <w:spacing w:line="276" w:lineRule="auto"/>
+        <w:jc w:val="both"/>
+        <w:rPr>
+          <w:b/>
+        </w:rPr>
+      </w:pPr>
+      <w:r>
+        <w:rPr>
+          <w:b/>
+        </w:rPr>
+        <w:t>Description abrégée:</w:t>
+      </w:r>
+    </w:p>
+    <w:p>
+      <w:pPr>
+        <w:pStyle w:val="Sansinterligne"/>
+        <w:spacing w:line="276" w:lineRule="auto"/>
+        <w:ind w:left="708"/>
+        <w:jc w:val="both"/>
+      </w:pPr>
+      <w:r>
+        <w:t>L’utilisateur demande au système de charger des demandes de livraison à planifier. L'utilisateur choisit un fichier XML décrivant les demandes de livraisons à planifier. Le système affiche la position de chaque demande de livraison sur le plan, ainsi que, pour chaque demande de livraison, sa plage horaire.</w:t>
+      </w:r>
+    </w:p>
+    <w:p>
+      <w:pPr>
+        <w:pStyle w:val="Sansinterligne"/>
+        <w:spacing w:line="276" w:lineRule="auto"/>
+        <w:jc w:val="both"/>
+        <w:rPr>
+          <w:b/>
+        </w:rPr>
+      </w:pPr>
+      <w:r>
+        <w:rPr>
+          <w:b/>
+        </w:rPr>
+        <w:t>Précondition:</w:t>
+      </w:r>
+    </w:p>
+    <w:p>
+      <w:pPr>
+        <w:pStyle w:val="Sansinterligne"/>
+        <w:spacing w:line="276" w:lineRule="auto"/>
+        <w:ind w:firstLine="708"/>
+        <w:jc w:val="both"/>
+      </w:pPr>
+      <w:r>
+        <w:t>Un plan est chargé.</w:t>
+      </w:r>
+    </w:p>
+    <w:p>
+      <w:pPr>
+        <w:pStyle w:val="Sansinterligne"/>
+        <w:spacing w:line="276" w:lineRule="auto"/>
+        <w:jc w:val="both"/>
+        <w:rPr>
+          <w:b/>
+        </w:rPr>
+      </w:pPr>
+      <w:r>
+        <w:rPr>
+          <w:b/>
+        </w:rPr>
+        <w:t>Scénario principal:</w:t>
+      </w:r>
+    </w:p>
+    <w:p>
+      <w:pPr>
+        <w:pStyle w:val="Sansinterligne"/>
+        <w:spacing w:line="276" w:lineRule="auto"/>
+        <w:ind w:left="708"/>
+        <w:jc w:val="both"/>
+      </w:pPr>
+      <w:r>
+        <w:t>1) Le système demande à l’utilisateur de choisir un fichier XML décrivant les demandes de livraisons à planifier.</w:t>
+      </w:r>
+    </w:p>
+    <w:p>
+      <w:pPr>
+        <w:pStyle w:val="Sansinterligne"/>
+        <w:spacing w:line="276" w:lineRule="auto"/>
+        <w:ind w:firstLine="708"/>
+        <w:jc w:val="both"/>
+      </w:pPr>
+      <w:r>
+        <w:t>2) L'utilisateur choisit le fichier contenant les demandes de livraisons à planifier.</w:t>
+      </w:r>
+    </w:p>
+    <w:p>
+      <w:pPr>
+        <w:pStyle w:val="Sansinterligne"/>
+        <w:spacing w:line="276" w:lineRule="auto"/>
+        <w:ind w:firstLine="708"/>
+        <w:jc w:val="both"/>
+      </w:pPr>
+      <w:r>
         <w:lastRenderedPageBreak/>
+        <w:t>3) Le système affiche le plan où chaque demande de livraison est mise en évidence.</w:t>
+      </w:r>
+    </w:p>
+    <w:p>
+      <w:pPr>
+        <w:pStyle w:val="Sansinterligne"/>
+        <w:spacing w:line="276" w:lineRule="auto"/>
+        <w:jc w:val="both"/>
+        <w:rPr>
+          <w:b/>
+        </w:rPr>
+      </w:pPr>
+      <w:r>
+        <w:rPr>
+          <w:b/>
+        </w:rPr>
+        <w:t>Alternatives:</w:t>
+      </w:r>
+    </w:p>
+    <w:p>
+      <w:pPr>
+        <w:pStyle w:val="Sansinterligne"/>
+        <w:spacing w:line="276" w:lineRule="auto"/>
+        <w:ind w:left="708"/>
+        <w:jc w:val="both"/>
+      </w:pPr>
+      <w:r>
+        <w:rPr>
+          <w:i/>
+        </w:rPr>
+        <w:t xml:space="preserve">2a) </w:t>
+      </w:r>
+      <w:r>
+        <w:t>Le fichier</w:t>
+      </w:r>
+      <w:r>
+        <w:t xml:space="preserve"> choisit par l’utilisateur</w:t>
+      </w:r>
+      <w:r>
+        <w:t xml:space="preserve"> n’est pas valide</w:t>
+      </w:r>
+      <w:r>
+        <w:t xml:space="preserve"> (se référer à la liste des erreurs pour la définition des cas de non validité du fichier)</w:t>
+      </w:r>
+      <w:r>
+        <w:t>. Le système indique que le fichier n'est pas valide et retourne à l'étape 1.</w:t>
+      </w:r>
+    </w:p>
+    <w:p>
+      <w:pPr>
+        <w:pStyle w:val="Sansinterligne"/>
+        <w:spacing w:line="276" w:lineRule="auto"/>
+        <w:ind w:left="708"/>
+        <w:jc w:val="both"/>
+      </w:pPr>
+      <w:r>
+        <w:rPr>
+          <w:i/>
+        </w:rPr>
         <w:t>1-3a)</w:t>
       </w:r>
       <w:r>
@@ -2662,47 +2682,112 @@
       <w:pPr>
         <w:pStyle w:val="Sansinterligne"/>
         <w:spacing w:line="276" w:lineRule="auto"/>
-        <w:jc w:val="both"/>
-      </w:pPr>
-    </w:p>
-    <w:p>
-      <w:pPr>
-        <w:pStyle w:val="Sansinterligne"/>
-        <w:spacing w:line="276" w:lineRule="auto"/>
-        <w:jc w:val="both"/>
-      </w:pPr>
-      <w:r>
-        <w:t xml:space="preserve">Liste d’erreurs : - Le fichier </w:t>
-      </w:r>
-      <w:proofErr w:type="spellStart"/>
-      <w:r>
-        <w:t>xml</w:t>
-      </w:r>
-      <w:proofErr w:type="spellEnd"/>
-      <w:r>
-        <w:t xml:space="preserve"> n’est pas syntaxiquement valide.</w:t>
-      </w:r>
-    </w:p>
-    <w:p>
-      <w:pPr>
-        <w:pStyle w:val="Sansinterligne"/>
-        <w:spacing w:line="276" w:lineRule="auto"/>
-        <w:jc w:val="both"/>
-      </w:pPr>
-      <w:r>
-        <w:tab/>
-      </w:r>
-      <w:r>
-        <w:tab/>
-        <w:t xml:space="preserve">- L’un des tronçons décrit dans le fichier </w:t>
-      </w:r>
-      <w:proofErr w:type="spellStart"/>
-      <w:r>
-        <w:t>xml</w:t>
-      </w:r>
-      <w:proofErr w:type="spellEnd"/>
-      <w:r>
-        <w:t xml:space="preserve"> référence une intersection inconnue.</w:t>
+        <w:ind w:left="708"/>
+        <w:jc w:val="both"/>
+      </w:pPr>
+    </w:p>
+    <w:p>
+      <w:pPr>
+        <w:pStyle w:val="Sansinterligne"/>
+        <w:spacing w:line="276" w:lineRule="auto"/>
+        <w:jc w:val="both"/>
+      </w:pPr>
+      <w:r>
+        <w:rPr>
+          <w:b/>
+        </w:rPr>
+        <w:t>Liste des erreurs</w:t>
+      </w:r>
+      <w:r>
+        <w:t xml:space="preserve"> : </w:t>
+      </w:r>
+    </w:p>
+    <w:p>
+      <w:pPr>
+        <w:pStyle w:val="Sansinterligne"/>
+        <w:spacing w:line="276" w:lineRule="auto"/>
+        <w:ind w:left="708"/>
+        <w:jc w:val="both"/>
+      </w:pPr>
+      <w:r>
+        <w:rPr>
+          <w:i/>
+        </w:rPr>
+        <w:t>-</w:t>
+      </w:r>
+      <w:r>
+        <w:t xml:space="preserve"> Le fichier n'existe pas. </w:t>
+      </w:r>
+    </w:p>
+    <w:p>
+      <w:pPr>
+        <w:pStyle w:val="Sansinterligne"/>
+        <w:spacing w:line="276" w:lineRule="auto"/>
+        <w:ind w:left="708"/>
+        <w:jc w:val="both"/>
+      </w:pPr>
+      <w:r>
+        <w:rPr>
+          <w:i/>
+        </w:rPr>
+        <w:t>-</w:t>
+      </w:r>
+      <w:r>
+        <w:t xml:space="preserve"> Le fichier décrit des fenêtres de livraisons qui se chevauchent.</w:t>
+      </w:r>
+    </w:p>
+    <w:p>
+      <w:pPr>
+        <w:pStyle w:val="Sansinterligne"/>
+        <w:spacing w:line="276" w:lineRule="auto"/>
+        <w:ind w:left="708"/>
+        <w:jc w:val="both"/>
+      </w:pPr>
+      <w:r>
+        <w:rPr>
+          <w:i/>
+        </w:rPr>
+        <w:t>-</w:t>
+      </w:r>
+      <w:r>
+        <w:t xml:space="preserve"> Le fichier contient une adresse qui n'existe pas dans le plan. </w:t>
+      </w:r>
+    </w:p>
+    <w:p>
+      <w:pPr>
+        <w:pStyle w:val="Sansinterligne"/>
+        <w:spacing w:line="276" w:lineRule="auto"/>
+        <w:ind w:left="708"/>
+        <w:jc w:val="both"/>
+      </w:pPr>
+      <w:r>
+        <w:rPr>
+          <w:i/>
+        </w:rPr>
+        <w:t>-</w:t>
+      </w:r>
+      <w:r>
+        <w:t xml:space="preserve"> Le fichier décrit une fenêtre de livraison dont la date de fin est antérieure à la date de début. </w:t>
+      </w:r>
+      <w:r>
+        <w:rPr>
+          <w:i/>
+        </w:rPr>
+        <w:t xml:space="preserve">- </w:t>
+      </w:r>
+      <w:r>
+        <w:t xml:space="preserve">Le fichier n’est pas syntaxiquement valide. </w:t>
+      </w:r>
+    </w:p>
+    <w:p>
+      <w:pPr>
+        <w:pStyle w:val="Sansinterligne"/>
+        <w:spacing w:line="276" w:lineRule="auto"/>
+        <w:ind w:left="708"/>
+        <w:jc w:val="both"/>
+      </w:pPr>
+      <w:r>
+        <w:t>- Le fichier ne contient pas d'entrepot</w:t>
       </w:r>
     </w:p>
     <w:p>
@@ -2739,7 +2824,7 @@
         <w:jc w:val="both"/>
       </w:pPr>
       <w:r>
-        <w:t>Charger les demandes de livraisons à planifier</w:t>
+        <w:t>Calculer une tournée.</w:t>
       </w:r>
     </w:p>
     <w:p>
@@ -2766,31 +2851,23 @@
         <w:jc w:val="both"/>
       </w:pPr>
       <w:r>
-        <w:t>L’utilisateur demande au système de charger des demandes de livraison à planifier. L'utilisateur choisit un fichier XML décrivant les demandes de livraisons à planifier. Le système affiche la position de chaque demande de livraison sur le plan, ainsi que, pour chaque demande de livraison, sa plage horaire.</w:t>
-      </w:r>
-    </w:p>
-    <w:p>
-      <w:pPr>
-        <w:pStyle w:val="Sansinterligne"/>
-        <w:spacing w:line="276" w:lineRule="auto"/>
-        <w:jc w:val="both"/>
-        <w:rPr>
-          <w:b/>
-        </w:rPr>
-      </w:pPr>
-      <w:proofErr w:type="spellStart"/>
-      <w:r>
-        <w:rPr>
-          <w:b/>
-        </w:rPr>
-        <w:t>Précondition</w:t>
-      </w:r>
-      <w:proofErr w:type="spellEnd"/>
-      <w:r>
-        <w:rPr>
-          <w:b/>
-        </w:rPr>
-        <w:t>:</w:t>
+        <w:t>L'utilisateur demande au système de calculer la tournée de livraison. Le système calcule la tournée à partir des données qu'il possède sur les points de livraison puis affiche l'itinéraire à emprunter sur le plan. Le système affiche aussi, dans une autre partie de l'écran, les livraisons dans l'ordre dans lesquelles elles vont être réalisées.</w:t>
+      </w:r>
+    </w:p>
+    <w:p>
+      <w:pPr>
+        <w:pStyle w:val="Sansinterligne"/>
+        <w:spacing w:line="276" w:lineRule="auto"/>
+        <w:jc w:val="both"/>
+        <w:rPr>
+          <w:b/>
+        </w:rPr>
+      </w:pPr>
+      <w:r>
+        <w:rPr>
+          <w:b/>
+        </w:rPr>
+        <w:t>Préconditions:</w:t>
       </w:r>
     </w:p>
     <w:p>
@@ -2808,337 +2885,10 @@
       <w:pPr>
         <w:pStyle w:val="Sansinterligne"/>
         <w:spacing w:line="276" w:lineRule="auto"/>
-        <w:jc w:val="both"/>
-        <w:rPr>
-          <w:b/>
-        </w:rPr>
-      </w:pPr>
-      <w:r>
-        <w:rPr>
-          <w:b/>
-        </w:rPr>
-        <w:t>Scénario principal:</w:t>
-      </w:r>
-    </w:p>
-    <w:p>
-      <w:pPr>
-        <w:pStyle w:val="Sansinterligne"/>
-        <w:spacing w:line="276" w:lineRule="auto"/>
-        <w:ind w:left="708"/>
-        <w:jc w:val="both"/>
-      </w:pPr>
-      <w:r>
-        <w:t>1) Le système demande à l’utilisateur de choisir un fichier XML décrivant les demandes de livraisons à planifier.</w:t>
-      </w:r>
-    </w:p>
-    <w:p>
-      <w:pPr>
-        <w:pStyle w:val="Sansinterligne"/>
-        <w:spacing w:line="276" w:lineRule="auto"/>
         <w:ind w:firstLine="708"/>
         <w:jc w:val="both"/>
       </w:pPr>
       <w:r>
-        <w:t>2) L'utilisateur choisit le fichier contenant les demandes de livraisons à planifier.</w:t>
-      </w:r>
-    </w:p>
-    <w:p>
-      <w:pPr>
-        <w:pStyle w:val="Sansinterligne"/>
-        <w:spacing w:line="276" w:lineRule="auto"/>
-        <w:ind w:firstLine="708"/>
-        <w:jc w:val="both"/>
-      </w:pPr>
-      <w:r>
-        <w:t>3) Le système affiche le plan où chaque demande de livraison est mise en évidence.</w:t>
-      </w:r>
-    </w:p>
-    <w:p>
-      <w:pPr>
-        <w:pStyle w:val="Sansinterligne"/>
-        <w:spacing w:line="276" w:lineRule="auto"/>
-        <w:jc w:val="both"/>
-        <w:rPr>
-          <w:b/>
-        </w:rPr>
-      </w:pPr>
-      <w:r>
-        <w:rPr>
-          <w:b/>
-        </w:rPr>
-        <w:t>Alternatives:</w:t>
-      </w:r>
-    </w:p>
-    <w:p>
-      <w:pPr>
-        <w:pStyle w:val="Sansinterligne"/>
-        <w:spacing w:line="276" w:lineRule="auto"/>
-        <w:ind w:left="708"/>
-        <w:jc w:val="both"/>
-      </w:pPr>
-      <w:r>
-        <w:rPr>
-          <w:i/>
-        </w:rPr>
-        <w:t xml:space="preserve">2a) </w:t>
-      </w:r>
-      <w:r>
-        <w:t>Le fichier</w:t>
-      </w:r>
-      <w:r>
-        <w:t xml:space="preserve"> choisit par l’utilisateur</w:t>
-      </w:r>
-      <w:r>
-        <w:t xml:space="preserve"> n’est pas valide</w:t>
-      </w:r>
-      <w:r>
-        <w:t xml:space="preserve"> (se référer à la liste des erreurs pour la définition des cas de non validité du fichier)</w:t>
-      </w:r>
-      <w:r>
-        <w:t>. Le système indique que le fichier n'est pas valide et retourne à l'étape 1.</w:t>
-      </w:r>
-    </w:p>
-    <w:p>
-      <w:pPr>
-        <w:pStyle w:val="Sansinterligne"/>
-        <w:spacing w:line="276" w:lineRule="auto"/>
-        <w:ind w:left="708"/>
-        <w:jc w:val="both"/>
-      </w:pPr>
-      <w:r>
-        <w:rPr>
-          <w:i/>
-        </w:rPr>
-        <w:t>1-3a)</w:t>
-      </w:r>
-      <w:r>
-        <w:t xml:space="preserve"> L'utilisateur indique au système qu'il souhaite annuler le chargement du fichier. Le système annule la demande de saisie.</w:t>
-      </w:r>
-    </w:p>
-    <w:p>
-      <w:pPr>
-        <w:pStyle w:val="Sansinterligne"/>
-        <w:spacing w:line="276" w:lineRule="auto"/>
-        <w:ind w:left="708"/>
-        <w:jc w:val="both"/>
-      </w:pPr>
-    </w:p>
-    <w:p>
-      <w:pPr>
-        <w:pStyle w:val="Sansinterligne"/>
-        <w:spacing w:line="276" w:lineRule="auto"/>
-        <w:jc w:val="both"/>
-      </w:pPr>
-      <w:r>
-        <w:rPr>
-          <w:b/>
-        </w:rPr>
-        <w:t>Liste des erreurs</w:t>
-      </w:r>
-      <w:r>
-        <w:t xml:space="preserve"> : </w:t>
-      </w:r>
-    </w:p>
-    <w:p>
-      <w:pPr>
-        <w:pStyle w:val="Sansinterligne"/>
-        <w:spacing w:line="276" w:lineRule="auto"/>
-        <w:ind w:left="708"/>
-        <w:jc w:val="both"/>
-      </w:pPr>
-      <w:r>
-        <w:rPr>
-          <w:i/>
-        </w:rPr>
-        <w:t>-</w:t>
-      </w:r>
-      <w:r>
-        <w:t xml:space="preserve"> Le fichier n'existe pas. </w:t>
-      </w:r>
-    </w:p>
-    <w:p>
-      <w:pPr>
-        <w:pStyle w:val="Sansinterligne"/>
-        <w:spacing w:line="276" w:lineRule="auto"/>
-        <w:ind w:left="708"/>
-        <w:jc w:val="both"/>
-      </w:pPr>
-      <w:r>
-        <w:rPr>
-          <w:i/>
-        </w:rPr>
-        <w:t>-</w:t>
-      </w:r>
-      <w:r>
-        <w:t xml:space="preserve"> Le fichier décrit des fenêtres de livraisons qui se chevauchent.</w:t>
-      </w:r>
-    </w:p>
-    <w:p>
-      <w:pPr>
-        <w:pStyle w:val="Sansinterligne"/>
-        <w:spacing w:line="276" w:lineRule="auto"/>
-        <w:ind w:left="708"/>
-        <w:jc w:val="both"/>
-      </w:pPr>
-      <w:r>
-        <w:rPr>
-          <w:i/>
-        </w:rPr>
-        <w:t>-</w:t>
-      </w:r>
-      <w:r>
-        <w:t xml:space="preserve"> Le fichier contient une adresse qui n'existe pas dans le plan. </w:t>
-      </w:r>
-    </w:p>
-    <w:p>
-      <w:pPr>
-        <w:pStyle w:val="Sansinterligne"/>
-        <w:spacing w:line="276" w:lineRule="auto"/>
-        <w:ind w:left="708"/>
-        <w:jc w:val="both"/>
-      </w:pPr>
-      <w:r>
-        <w:rPr>
-          <w:i/>
-        </w:rPr>
-        <w:t>-</w:t>
-      </w:r>
-      <w:r>
-        <w:t xml:space="preserve"> Le fichier décrit une fenêtre de livraison dont la date de fin est antérieure à la date de début. </w:t>
-      </w:r>
-      <w:r>
-        <w:rPr>
-          <w:i/>
-        </w:rPr>
-        <w:t xml:space="preserve">- </w:t>
-      </w:r>
-      <w:r>
-        <w:t xml:space="preserve">Le fichier n’est pas syntaxiquement valide. </w:t>
-      </w:r>
-    </w:p>
-    <w:p>
-      <w:pPr>
-        <w:pStyle w:val="Sansinterligne"/>
-        <w:spacing w:line="276" w:lineRule="auto"/>
-        <w:ind w:left="708"/>
-        <w:jc w:val="both"/>
-      </w:pPr>
-      <w:r>
-        <w:t>- Le fichier ne contient pas d'</w:t>
-      </w:r>
-      <w:proofErr w:type="spellStart"/>
-      <w:r>
-        <w:t>entrepot</w:t>
-      </w:r>
-      <w:proofErr w:type="spellEnd"/>
-    </w:p>
-    <w:p>
-      <w:pPr>
-        <w:pStyle w:val="Sansinterligne"/>
-        <w:spacing w:line="276" w:lineRule="auto"/>
-        <w:jc w:val="both"/>
-        <w:rPr>
-          <w:b/>
-        </w:rPr>
-      </w:pPr>
-    </w:p>
-    <w:p>
-      <w:pPr>
-        <w:pStyle w:val="Sansinterligne"/>
-        <w:spacing w:line="276" w:lineRule="auto"/>
-        <w:jc w:val="both"/>
-        <w:rPr>
-          <w:b/>
-        </w:rPr>
-      </w:pPr>
-      <w:r>
-        <w:rPr>
-          <w:b/>
-        </w:rPr>
-        <w:t>Cas d'utilisation:</w:t>
-      </w:r>
-    </w:p>
-    <w:p>
-      <w:pPr>
-        <w:pStyle w:val="Sansinterligne"/>
-        <w:spacing w:line="276" w:lineRule="auto"/>
-        <w:ind w:firstLine="708"/>
-        <w:jc w:val="both"/>
-      </w:pPr>
-      <w:r>
-        <w:t>Calculer une tournée.</w:t>
-      </w:r>
-    </w:p>
-    <w:p>
-      <w:pPr>
-        <w:pStyle w:val="Sansinterligne"/>
-        <w:spacing w:line="276" w:lineRule="auto"/>
-        <w:jc w:val="both"/>
-        <w:rPr>
-          <w:b/>
-        </w:rPr>
-      </w:pPr>
-      <w:r>
-        <w:rPr>
-          <w:b/>
-        </w:rPr>
-        <w:t>Description abrégée:</w:t>
-      </w:r>
-    </w:p>
-    <w:p>
-      <w:pPr>
-        <w:pStyle w:val="Sansinterligne"/>
-        <w:spacing w:line="276" w:lineRule="auto"/>
-        <w:ind w:left="708"/>
-        <w:jc w:val="both"/>
-      </w:pPr>
-      <w:r>
-        <w:t>L'utilisateur demande au système de calculer la tournée de livraison. Le système calcule la tournée à partir des données qu'il possède sur les points de livraison puis affiche l'itinéraire à emprunter sur le plan. Le système affiche aussi, dans une autre partie de l'écran, les livraisons dans l'ordre dans lesquelles elles vont être réalisées.</w:t>
-      </w:r>
-    </w:p>
-    <w:p>
-      <w:pPr>
-        <w:pStyle w:val="Sansinterligne"/>
-        <w:spacing w:line="276" w:lineRule="auto"/>
-        <w:jc w:val="both"/>
-        <w:rPr>
-          <w:b/>
-        </w:rPr>
-      </w:pPr>
-      <w:proofErr w:type="spellStart"/>
-      <w:r>
-        <w:rPr>
-          <w:b/>
-        </w:rPr>
-        <w:t>Préconditions</w:t>
-      </w:r>
-      <w:proofErr w:type="spellEnd"/>
-      <w:r>
-        <w:rPr>
-          <w:b/>
-        </w:rPr>
-        <w:t>:</w:t>
-      </w:r>
-    </w:p>
-    <w:p>
-      <w:pPr>
-        <w:pStyle w:val="Sansinterligne"/>
-        <w:spacing w:line="276" w:lineRule="auto"/>
-        <w:ind w:firstLine="708"/>
-        <w:jc w:val="both"/>
-      </w:pPr>
-      <w:r>
-        <w:t>Un plan est chargé.</w:t>
-      </w:r>
-    </w:p>
-    <w:p>
-      <w:pPr>
-        <w:pStyle w:val="Sansinterligne"/>
-        <w:spacing w:line="276" w:lineRule="auto"/>
-        <w:ind w:firstLine="708"/>
-        <w:jc w:val="both"/>
-      </w:pPr>
-      <w:r>
         <w:t>Un ensemble de points de livraison est chargé.</w:t>
       </w:r>
     </w:p>
@@ -3155,7 +2905,6 @@
         <w:rPr>
           <w:b/>
         </w:rPr>
-        <w:lastRenderedPageBreak/>
         <w:t>Scénario principal:</w:t>
       </w:r>
     </w:p>
@@ -3345,6 +3094,7 @@
         <w:jc w:val="both"/>
       </w:pPr>
       <w:r>
+        <w:lastRenderedPageBreak/>
         <w:t>Supprimer des livraisons</w:t>
       </w:r>
     </w:p>
@@ -3381,522 +3131,504 @@
         <w:spacing w:line="276" w:lineRule="auto"/>
         <w:jc w:val="both"/>
       </w:pPr>
-      <w:proofErr w:type="spellStart"/>
+      <w:r>
+        <w:rPr>
+          <w:b/>
+        </w:rPr>
+        <w:t>Précondition:</w:t>
+      </w:r>
+      <w:r>
+        <w:t xml:space="preserve"> </w:t>
+      </w:r>
+    </w:p>
+    <w:p>
+      <w:pPr>
+        <w:pStyle w:val="Sansinterligne"/>
+        <w:spacing w:line="276" w:lineRule="auto"/>
+        <w:ind w:firstLine="708"/>
+        <w:jc w:val="both"/>
+      </w:pPr>
+      <w:r>
+        <w:t>Le plan est chargé, la demande est chargée et une tournée est calculée.</w:t>
+      </w:r>
+    </w:p>
+    <w:p>
+      <w:pPr>
+        <w:pStyle w:val="Sansinterligne"/>
+        <w:spacing w:line="276" w:lineRule="auto"/>
+        <w:jc w:val="both"/>
+        <w:rPr>
+          <w:b/>
+        </w:rPr>
+      </w:pPr>
+      <w:r>
+        <w:rPr>
+          <w:b/>
+        </w:rPr>
+        <w:t>Scénario principal:</w:t>
+      </w:r>
+    </w:p>
+    <w:p>
+      <w:pPr>
+        <w:pStyle w:val="Sansinterligne"/>
+        <w:spacing w:line="276" w:lineRule="auto"/>
+        <w:ind w:firstLine="708"/>
+        <w:jc w:val="both"/>
+      </w:pPr>
+      <w:r>
+        <w:rPr>
+          <w:i/>
+        </w:rPr>
+        <w:t>1</w:t>
+      </w:r>
+      <w:r>
+        <w:t>) L'utilisateur choisit des points de livraison qui appartiennent à la tournée calculée.</w:t>
+      </w:r>
+    </w:p>
+    <w:p>
+      <w:pPr>
+        <w:pStyle w:val="Sansinterligne"/>
+        <w:spacing w:line="276" w:lineRule="auto"/>
+        <w:ind w:firstLine="708"/>
+        <w:jc w:val="both"/>
+      </w:pPr>
+      <w:r>
+        <w:rPr>
+          <w:i/>
+        </w:rPr>
+        <w:t>2)</w:t>
+      </w:r>
+      <w:r>
+        <w:t xml:space="preserve"> L'utilisateur demande au système de supprimer les points de livraisons choisis.</w:t>
+      </w:r>
+    </w:p>
+    <w:p>
+      <w:pPr>
+        <w:pStyle w:val="Sansinterligne"/>
+        <w:spacing w:line="276" w:lineRule="auto"/>
+        <w:ind w:firstLine="708"/>
+        <w:jc w:val="both"/>
+      </w:pPr>
+      <w:r>
+        <w:t>3) Le système enlève les points de livraison choisis de la tournée.</w:t>
+      </w:r>
+    </w:p>
+    <w:p>
+      <w:pPr>
+        <w:pStyle w:val="Sansinterligne"/>
+        <w:spacing w:line="276" w:lineRule="auto"/>
+        <w:ind w:firstLine="708"/>
+        <w:jc w:val="both"/>
+      </w:pPr>
+      <w:r>
+        <w:rPr>
+          <w:i/>
+        </w:rPr>
+        <w:t>4)</w:t>
+      </w:r>
+      <w:r>
+        <w:t xml:space="preserve"> Le système affiche la nouvelle tournée modifiée.</w:t>
+      </w:r>
+    </w:p>
+    <w:p>
+      <w:pPr>
+        <w:pStyle w:val="Sansinterligne"/>
+        <w:spacing w:line="276" w:lineRule="auto"/>
+        <w:jc w:val="both"/>
+        <w:rPr>
+          <w:b/>
+        </w:rPr>
+      </w:pPr>
+      <w:r>
+        <w:rPr>
+          <w:b/>
+        </w:rPr>
+        <w:t>Alternatives:</w:t>
+      </w:r>
+    </w:p>
+    <w:p>
+      <w:pPr>
+        <w:pStyle w:val="Sansinterligne"/>
+        <w:spacing w:line="276" w:lineRule="auto"/>
+        <w:ind w:left="708"/>
+        <w:jc w:val="both"/>
+      </w:pPr>
+      <w:r>
+        <w:rPr>
+          <w:i/>
+        </w:rPr>
+        <w:t>2a)</w:t>
+      </w:r>
+      <w:r>
+        <w:t xml:space="preserve"> Un point de livraison choisi n'appartient pas à la tournée calculée. Le système indique que le point n'est pas valide et retourne à l'étape 1.</w:t>
+      </w:r>
+    </w:p>
+    <w:p>
+      <w:pPr>
+        <w:pStyle w:val="Sansinterligne"/>
+        <w:spacing w:line="276" w:lineRule="auto"/>
+        <w:ind w:left="708"/>
+        <w:jc w:val="both"/>
+      </w:pPr>
+      <w:r>
+        <w:rPr>
+          <w:i/>
+        </w:rPr>
+        <w:t>2b)</w:t>
+      </w:r>
+      <w:r>
+        <w:t xml:space="preserve"> Un point sélectionné est l'entrepôt. Le système indique qu'il n'est pas possible de supprimer l'entrepôt.</w:t>
+      </w:r>
+    </w:p>
+    <w:p>
+      <w:pPr>
+        <w:pStyle w:val="Sansinterligne"/>
+        <w:spacing w:line="276" w:lineRule="auto"/>
+        <w:jc w:val="both"/>
+        <w:rPr>
+          <w:i/>
+        </w:rPr>
+      </w:pPr>
+    </w:p>
+    <w:p>
+      <w:pPr>
+        <w:pStyle w:val="Sansinterligne"/>
+        <w:spacing w:line="276" w:lineRule="auto"/>
+        <w:jc w:val="both"/>
+        <w:rPr>
+          <w:b/>
+          <w:i/>
+        </w:rPr>
+      </w:pPr>
+      <w:r>
+        <w:rPr>
+          <w:b/>
+          <w:i/>
+        </w:rPr>
+        <w:t>Cas d’utilisation</w:t>
+      </w:r>
+      <w:r>
+        <w:rPr>
+          <w:b/>
+          <w:i/>
+        </w:rPr>
+        <w:t xml:space="preserve"> 2</w:t>
+      </w:r>
+      <w:r>
+        <w:rPr>
+          <w:b/>
+          <w:i/>
+        </w:rPr>
+        <w:t>:</w:t>
+      </w:r>
+    </w:p>
+    <w:p>
+      <w:pPr>
+        <w:pStyle w:val="Sansinterligne"/>
+        <w:spacing w:line="276" w:lineRule="auto"/>
+        <w:ind w:firstLine="708"/>
+        <w:jc w:val="both"/>
+      </w:pPr>
+      <w:r>
+        <w:t>Ajouter des livraisons</w:t>
+      </w:r>
+    </w:p>
+    <w:p>
+      <w:pPr>
+        <w:pStyle w:val="Sansinterligne"/>
+        <w:spacing w:line="276" w:lineRule="auto"/>
+        <w:jc w:val="both"/>
+      </w:pPr>
+      <w:r>
+        <w:rPr>
+          <w:b/>
+        </w:rPr>
+        <w:t>Description abrégée:</w:t>
+      </w:r>
+      <w:r>
+        <w:t xml:space="preserve"> </w:t>
+      </w:r>
+    </w:p>
+    <w:p>
+      <w:pPr>
+        <w:pStyle w:val="Sansinterligne"/>
+        <w:spacing w:line="276" w:lineRule="auto"/>
+        <w:ind w:left="708"/>
+        <w:jc w:val="both"/>
+      </w:pPr>
+      <w:r>
+        <w:t>L'utilisateur choisit des points de livraison sur le plan et demande au système d’ajouter ces points de livraison. Le système affiche la nouvelle tournée contenant les points de livraison sélectionnés.</w:t>
+      </w:r>
+    </w:p>
+    <w:p>
+      <w:pPr>
+        <w:pStyle w:val="Sansinterligne"/>
+        <w:spacing w:line="276" w:lineRule="auto"/>
+        <w:jc w:val="both"/>
+      </w:pPr>
+      <w:r>
+        <w:rPr>
+          <w:b/>
+        </w:rPr>
+        <w:t>Précondition:</w:t>
+      </w:r>
+      <w:r>
+        <w:t xml:space="preserve"> </w:t>
+      </w:r>
+    </w:p>
+    <w:p>
+      <w:pPr>
+        <w:pStyle w:val="Sansinterligne"/>
+        <w:spacing w:line="276" w:lineRule="auto"/>
+        <w:ind w:firstLine="708"/>
+        <w:jc w:val="both"/>
+      </w:pPr>
+      <w:r>
+        <w:t>Le plan est chargé, la demande est chargée et une tournée est calculée.</w:t>
+      </w:r>
+    </w:p>
+    <w:p>
+      <w:pPr>
+        <w:pStyle w:val="Sansinterligne"/>
+        <w:spacing w:line="276" w:lineRule="auto"/>
+        <w:jc w:val="both"/>
+        <w:rPr>
+          <w:b/>
+        </w:rPr>
+      </w:pPr>
+      <w:r>
+        <w:rPr>
+          <w:b/>
+        </w:rPr>
+        <w:t>Scénario principal:</w:t>
+      </w:r>
+    </w:p>
+    <w:p>
+      <w:pPr>
+        <w:pStyle w:val="Sansinterligne"/>
+        <w:spacing w:line="276" w:lineRule="auto"/>
+        <w:ind w:firstLine="708"/>
+        <w:jc w:val="both"/>
+      </w:pPr>
+      <w:r>
+        <w:rPr>
+          <w:i/>
+        </w:rPr>
+        <w:t>1)</w:t>
+      </w:r>
+      <w:r>
+        <w:t xml:space="preserve"> L'utilisateur choisit les points de livraison à ajouter à la tournée. </w:t>
+      </w:r>
+    </w:p>
+    <w:p>
+      <w:pPr>
+        <w:pStyle w:val="Sansinterligne"/>
+        <w:spacing w:line="276" w:lineRule="auto"/>
+        <w:ind w:firstLine="708"/>
+        <w:jc w:val="both"/>
+      </w:pPr>
+      <w:r>
+        <w:rPr>
+          <w:i/>
+        </w:rPr>
+        <w:t>2)</w:t>
+      </w:r>
+      <w:r>
+        <w:t xml:space="preserve"> L'utilisateur demande au système d’ajouter les points de livraison choisis.</w:t>
+      </w:r>
+    </w:p>
+    <w:p>
+      <w:pPr>
+        <w:pStyle w:val="Sansinterligne"/>
+        <w:spacing w:line="276" w:lineRule="auto"/>
+        <w:ind w:left="708"/>
+        <w:jc w:val="both"/>
+      </w:pPr>
+      <w:r>
+        <w:t>3) Le système demande à l’utilisateur de choisir un point de livraison de la tournée après lequel les points de livraison choisis précédemment doivent être ajoutés.</w:t>
+      </w:r>
+    </w:p>
+    <w:p>
+      <w:pPr>
+        <w:pStyle w:val="Sansinterligne"/>
+        <w:spacing w:line="276" w:lineRule="auto"/>
+        <w:ind w:left="708"/>
+        <w:jc w:val="both"/>
+      </w:pPr>
+      <w:r>
+        <w:t xml:space="preserve">4) L’utilisateur choisit le point demandé. </w:t>
+      </w:r>
+    </w:p>
+    <w:p>
+      <w:pPr>
+        <w:pStyle w:val="Sansinterligne"/>
+        <w:spacing w:line="276" w:lineRule="auto"/>
+        <w:ind w:firstLine="708"/>
+        <w:jc w:val="both"/>
+      </w:pPr>
+      <w:r>
+        <w:t>5) Le système ajoute à la tournée les points de livraison choisis.</w:t>
+      </w:r>
+    </w:p>
+    <w:p>
+      <w:pPr>
+        <w:pStyle w:val="Sansinterligne"/>
+        <w:spacing w:line="276" w:lineRule="auto"/>
+        <w:ind w:firstLine="708"/>
+        <w:jc w:val="both"/>
+      </w:pPr>
+      <w:r>
+        <w:t>6</w:t>
+      </w:r>
+      <w:r>
+        <w:t>) Le</w:t>
+      </w:r>
+      <w:r>
+        <w:t xml:space="preserve"> système affiche la nouvelle tournée.</w:t>
+      </w:r>
+    </w:p>
+    <w:p>
+      <w:pPr>
+        <w:pStyle w:val="Sansinterligne"/>
+        <w:spacing w:line="276" w:lineRule="auto"/>
+        <w:jc w:val="both"/>
+      </w:pPr>
+    </w:p>
+    <w:p>
+      <w:pPr>
+        <w:pStyle w:val="Sansinterligne"/>
+        <w:spacing w:line="276" w:lineRule="auto"/>
+        <w:jc w:val="both"/>
+        <w:rPr>
+          <w:b/>
+        </w:rPr>
+      </w:pPr>
+      <w:r>
+        <w:rPr>
+          <w:b/>
+        </w:rPr>
+        <w:t>Alternatives:</w:t>
+      </w:r>
+    </w:p>
+    <w:p>
+      <w:pPr>
+        <w:pStyle w:val="Sansinterligne"/>
+        <w:spacing w:line="276" w:lineRule="auto"/>
+        <w:ind w:left="708"/>
+        <w:jc w:val="both"/>
+      </w:pPr>
+      <w:r>
+        <w:rPr>
+          <w:i/>
+        </w:rPr>
+        <w:t>2a)</w:t>
+      </w:r>
+      <w:r>
+        <w:t xml:space="preserve"> Un point sélectionné appartient à la tournée calculée. Le système indique que le point n'est pas valide et retourne à l'étape 1.</w:t>
+      </w:r>
+      <w:r>
+        <w:tab/>
+      </w:r>
+    </w:p>
+    <w:p>
+      <w:pPr>
+        <w:pStyle w:val="Sansinterligne"/>
+        <w:spacing w:line="276" w:lineRule="auto"/>
+        <w:ind w:left="708"/>
+        <w:jc w:val="both"/>
+      </w:pPr>
+      <w:r>
+        <w:rPr>
+          <w:i/>
+        </w:rPr>
+        <w:t>4a)</w:t>
+      </w:r>
+      <w:r>
+        <w:t xml:space="preserve"> Le point sélectionné n’appartient pas à la tournée calculée. Le système indique que le point n'est pas valide et retourne à l'étape 3.</w:t>
+      </w:r>
+    </w:p>
+    <w:p>
+      <w:pPr>
+        <w:pStyle w:val="Sansinterligne"/>
+        <w:spacing w:line="276" w:lineRule="auto"/>
+        <w:jc w:val="both"/>
+      </w:pPr>
+    </w:p>
+    <w:p>
+      <w:pPr>
+        <w:pStyle w:val="Sansinterligne"/>
+        <w:spacing w:line="276" w:lineRule="auto"/>
+        <w:jc w:val="both"/>
+        <w:rPr>
+          <w:b/>
+          <w:i/>
+        </w:rPr>
+      </w:pPr>
+      <w:r>
+        <w:rPr>
+          <w:b/>
+          <w:i/>
+        </w:rPr>
+        <w:t>Cas d’utilisation:</w:t>
+      </w:r>
+    </w:p>
+    <w:p>
+      <w:pPr>
+        <w:pStyle w:val="Sansinterligne"/>
+        <w:spacing w:line="276" w:lineRule="auto"/>
+        <w:ind w:firstLine="708"/>
+        <w:jc w:val="both"/>
+      </w:pPr>
+      <w:r>
+        <w:t>Echanger deux livraisons</w:t>
+      </w:r>
+    </w:p>
+    <w:p>
+      <w:pPr>
+        <w:pStyle w:val="Sansinterligne"/>
+        <w:spacing w:line="276" w:lineRule="auto"/>
+        <w:jc w:val="both"/>
+      </w:pPr>
+      <w:r>
+        <w:rPr>
+          <w:b/>
+        </w:rPr>
+        <w:t>Description abrégée</w:t>
+      </w:r>
+      <w:r>
+        <w:t xml:space="preserve">: </w:t>
+      </w:r>
+    </w:p>
+    <w:p>
+      <w:pPr>
+        <w:pStyle w:val="Sansinterligne"/>
+        <w:spacing w:line="276" w:lineRule="auto"/>
+        <w:ind w:left="708"/>
+        <w:jc w:val="both"/>
+      </w:pPr>
+      <w:r>
+        <w:lastRenderedPageBreak/>
+        <w:t>L'utilisateur choisit deux points de livraison de la tournée calculée et demande au système d’échanger les points de livraison. Le système effectue le changement et affiche la nouvelle tournée avec les deux points de livraison échangés.</w:t>
+      </w:r>
+    </w:p>
+    <w:p>
+      <w:pPr>
+        <w:pStyle w:val="Sansinterligne"/>
+        <w:spacing w:line="276" w:lineRule="auto"/>
+        <w:jc w:val="both"/>
+      </w:pPr>
       <w:r>
         <w:rPr>
           <w:b/>
         </w:rPr>
         <w:t>Précondition</w:t>
       </w:r>
-      <w:proofErr w:type="spellEnd"/>
-      <w:r>
-        <w:rPr>
-          <w:b/>
-        </w:rPr>
-        <w:t>:</w:t>
-      </w:r>
-      <w:r>
-        <w:t xml:space="preserve"> </w:t>
-      </w:r>
-    </w:p>
-    <w:p>
-      <w:pPr>
-        <w:pStyle w:val="Sansinterligne"/>
-        <w:spacing w:line="276" w:lineRule="auto"/>
-        <w:ind w:firstLine="708"/>
-        <w:jc w:val="both"/>
-      </w:pPr>
-      <w:r>
-        <w:t>Le plan est chargé, la demande est chargée et une tournée est calculée.</w:t>
-      </w:r>
-    </w:p>
-    <w:p>
-      <w:pPr>
-        <w:pStyle w:val="Sansinterligne"/>
-        <w:spacing w:line="276" w:lineRule="auto"/>
-        <w:jc w:val="both"/>
-        <w:rPr>
-          <w:b/>
-        </w:rPr>
-      </w:pPr>
-      <w:r>
-        <w:rPr>
-          <w:b/>
-        </w:rPr>
-        <w:t>Scénario principal:</w:t>
-      </w:r>
-    </w:p>
-    <w:p>
-      <w:pPr>
-        <w:pStyle w:val="Sansinterligne"/>
-        <w:spacing w:line="276" w:lineRule="auto"/>
-        <w:ind w:firstLine="708"/>
-        <w:jc w:val="both"/>
-      </w:pPr>
-      <w:r>
-        <w:rPr>
-          <w:i/>
-        </w:rPr>
-        <w:t>1</w:t>
-      </w:r>
-      <w:r>
-        <w:t>) L'utilisateur choisit des points de livraison qui appartiennent à la tournée calculée.</w:t>
-      </w:r>
-    </w:p>
-    <w:p>
-      <w:pPr>
-        <w:pStyle w:val="Sansinterligne"/>
-        <w:spacing w:line="276" w:lineRule="auto"/>
-        <w:ind w:firstLine="708"/>
-        <w:jc w:val="both"/>
-      </w:pPr>
-      <w:r>
-        <w:rPr>
-          <w:i/>
-        </w:rPr>
-        <w:t>2)</w:t>
-      </w:r>
-      <w:r>
-        <w:t xml:space="preserve"> L'utilisateur demande au système de supprimer les points de livraisons choisis.</w:t>
-      </w:r>
-    </w:p>
-    <w:p>
-      <w:pPr>
-        <w:pStyle w:val="Sansinterligne"/>
-        <w:spacing w:line="276" w:lineRule="auto"/>
-        <w:ind w:firstLine="708"/>
-        <w:jc w:val="both"/>
-      </w:pPr>
-      <w:r>
-        <w:t>3) Le système enlève les points de livraison choisis de la tournée.</w:t>
-      </w:r>
-    </w:p>
-    <w:p>
-      <w:pPr>
-        <w:pStyle w:val="Sansinterligne"/>
-        <w:spacing w:line="276" w:lineRule="auto"/>
-        <w:ind w:firstLine="708"/>
-        <w:jc w:val="both"/>
-      </w:pPr>
-      <w:r>
-        <w:rPr>
-          <w:i/>
-        </w:rPr>
-        <w:t>4)</w:t>
-      </w:r>
-      <w:r>
-        <w:t xml:space="preserve"> Le système affiche la nouvelle tournée modifiée.</w:t>
-      </w:r>
-    </w:p>
-    <w:p>
-      <w:pPr>
-        <w:pStyle w:val="Sansinterligne"/>
-        <w:spacing w:line="276" w:lineRule="auto"/>
-        <w:jc w:val="both"/>
-        <w:rPr>
-          <w:b/>
-        </w:rPr>
-      </w:pPr>
-      <w:r>
-        <w:rPr>
-          <w:b/>
-        </w:rPr>
-        <w:t>Alternatives:</w:t>
-      </w:r>
-    </w:p>
-    <w:p>
-      <w:pPr>
-        <w:pStyle w:val="Sansinterligne"/>
-        <w:spacing w:line="276" w:lineRule="auto"/>
-        <w:ind w:left="708"/>
-        <w:jc w:val="both"/>
-      </w:pPr>
-      <w:r>
-        <w:rPr>
-          <w:i/>
-        </w:rPr>
-        <w:t>2a)</w:t>
-      </w:r>
-      <w:r>
-        <w:t xml:space="preserve"> Un point de livraison choisi n'appartient pas à la tournée calculée. Le système indique que le point n'est pas valide et retourne à l'étape 1.</w:t>
-      </w:r>
-    </w:p>
-    <w:p>
-      <w:pPr>
-        <w:pStyle w:val="Sansinterligne"/>
-        <w:spacing w:line="276" w:lineRule="auto"/>
-        <w:ind w:left="708"/>
-        <w:jc w:val="both"/>
-      </w:pPr>
-      <w:r>
-        <w:rPr>
-          <w:i/>
-        </w:rPr>
-        <w:t>2b)</w:t>
-      </w:r>
-      <w:r>
-        <w:t xml:space="preserve"> Un point sélectionné est l'entrepôt. Le système indique qu'il n'est pas possible de supprimer l'entrepôt.</w:t>
-      </w:r>
-    </w:p>
-    <w:p>
-      <w:pPr>
-        <w:pStyle w:val="Sansinterligne"/>
-        <w:spacing w:line="276" w:lineRule="auto"/>
-        <w:jc w:val="both"/>
-        <w:rPr>
-          <w:i/>
-        </w:rPr>
-      </w:pPr>
-    </w:p>
-    <w:p>
-      <w:pPr>
-        <w:pStyle w:val="Sansinterligne"/>
-        <w:spacing w:line="276" w:lineRule="auto"/>
-        <w:jc w:val="both"/>
-        <w:rPr>
-          <w:b/>
-          <w:i/>
-        </w:rPr>
-      </w:pPr>
-      <w:r>
-        <w:rPr>
-          <w:b/>
-          <w:i/>
-        </w:rPr>
-        <w:t>Cas d’utilisation</w:t>
-      </w:r>
-      <w:r>
-        <w:rPr>
-          <w:b/>
-          <w:i/>
-        </w:rPr>
-        <w:t xml:space="preserve"> 2</w:t>
-      </w:r>
-      <w:r>
-        <w:rPr>
-          <w:b/>
-          <w:i/>
-        </w:rPr>
-        <w:t>:</w:t>
-      </w:r>
-    </w:p>
-    <w:p>
-      <w:pPr>
-        <w:pStyle w:val="Sansinterligne"/>
-        <w:spacing w:line="276" w:lineRule="auto"/>
-        <w:ind w:firstLine="708"/>
-        <w:jc w:val="both"/>
-      </w:pPr>
-      <w:r>
-        <w:t>Ajouter des livraisons</w:t>
-      </w:r>
-    </w:p>
-    <w:p>
-      <w:pPr>
-        <w:pStyle w:val="Sansinterligne"/>
-        <w:spacing w:line="276" w:lineRule="auto"/>
-        <w:jc w:val="both"/>
-      </w:pPr>
-      <w:r>
-        <w:rPr>
-          <w:b/>
-        </w:rPr>
-        <w:t>Description abrégée:</w:t>
-      </w:r>
-      <w:r>
-        <w:t xml:space="preserve"> </w:t>
-      </w:r>
-    </w:p>
-    <w:p>
-      <w:pPr>
-        <w:pStyle w:val="Sansinterligne"/>
-        <w:spacing w:line="276" w:lineRule="auto"/>
-        <w:ind w:left="708"/>
-        <w:jc w:val="both"/>
-      </w:pPr>
-      <w:r>
-        <w:t>L'utilisateur choisit des points de livraison sur le plan et demande au système d’ajouter ces points de livraison. Le système affiche la nouvelle tournée contenant les points de livraison sélectionnés.</w:t>
-      </w:r>
-    </w:p>
-    <w:p>
-      <w:pPr>
-        <w:pStyle w:val="Sansinterligne"/>
-        <w:spacing w:line="276" w:lineRule="auto"/>
-        <w:jc w:val="both"/>
-      </w:pPr>
-      <w:proofErr w:type="spellStart"/>
-      <w:r>
-        <w:rPr>
-          <w:b/>
-        </w:rPr>
-        <w:t>Précondition</w:t>
-      </w:r>
-      <w:proofErr w:type="spellEnd"/>
-      <w:r>
-        <w:rPr>
-          <w:b/>
-        </w:rPr>
-        <w:t>:</w:t>
-      </w:r>
-      <w:r>
-        <w:t xml:space="preserve"> </w:t>
-      </w:r>
-    </w:p>
-    <w:p>
-      <w:pPr>
-        <w:pStyle w:val="Sansinterligne"/>
-        <w:spacing w:line="276" w:lineRule="auto"/>
-        <w:ind w:firstLine="708"/>
-        <w:jc w:val="both"/>
-      </w:pPr>
-      <w:r>
-        <w:t>Le plan est chargé, la demande est chargée et une tournée est calculée.</w:t>
-      </w:r>
-    </w:p>
-    <w:p>
-      <w:pPr>
-        <w:pStyle w:val="Sansinterligne"/>
-        <w:spacing w:line="276" w:lineRule="auto"/>
-        <w:jc w:val="both"/>
-        <w:rPr>
-          <w:b/>
-        </w:rPr>
-      </w:pPr>
-      <w:r>
-        <w:rPr>
-          <w:b/>
-        </w:rPr>
-        <w:lastRenderedPageBreak/>
-        <w:t>Scénario principal:</w:t>
-      </w:r>
-    </w:p>
-    <w:p>
-      <w:pPr>
-        <w:pStyle w:val="Sansinterligne"/>
-        <w:spacing w:line="276" w:lineRule="auto"/>
-        <w:ind w:firstLine="708"/>
-        <w:jc w:val="both"/>
-      </w:pPr>
-      <w:r>
-        <w:rPr>
-          <w:i/>
-        </w:rPr>
-        <w:t>1)</w:t>
-      </w:r>
-      <w:r>
-        <w:t xml:space="preserve"> L'utilisateur choisit les points de livraison à ajouter à la tournée. </w:t>
-      </w:r>
-    </w:p>
-    <w:p>
-      <w:pPr>
-        <w:pStyle w:val="Sansinterligne"/>
-        <w:spacing w:line="276" w:lineRule="auto"/>
-        <w:ind w:firstLine="708"/>
-        <w:jc w:val="both"/>
-      </w:pPr>
-      <w:r>
-        <w:rPr>
-          <w:i/>
-        </w:rPr>
-        <w:t>2)</w:t>
-      </w:r>
-      <w:r>
-        <w:t xml:space="preserve"> L'utilisateur demande au système d’ajouter les points de livraison choisis.</w:t>
-      </w:r>
-    </w:p>
-    <w:p>
-      <w:pPr>
-        <w:pStyle w:val="Sansinterligne"/>
-        <w:spacing w:line="276" w:lineRule="auto"/>
-        <w:ind w:left="708"/>
-        <w:jc w:val="both"/>
-      </w:pPr>
-      <w:r>
-        <w:t>3) Le système demande à l’utilisateur de choisir un point de livraison de la tournée après lequel les points de livraison choisis précédemment doivent être ajoutés.</w:t>
-      </w:r>
-    </w:p>
-    <w:p>
-      <w:pPr>
-        <w:pStyle w:val="Sansinterligne"/>
-        <w:spacing w:line="276" w:lineRule="auto"/>
-        <w:ind w:left="708"/>
-        <w:jc w:val="both"/>
-      </w:pPr>
-      <w:r>
-        <w:t xml:space="preserve">4) L’utilisateur choisit le point demandé. </w:t>
-      </w:r>
-    </w:p>
-    <w:p>
-      <w:pPr>
-        <w:pStyle w:val="Sansinterligne"/>
-        <w:spacing w:line="276" w:lineRule="auto"/>
-        <w:ind w:firstLine="708"/>
-        <w:jc w:val="both"/>
-      </w:pPr>
-      <w:r>
-        <w:t>5) Le système ajoute à la tournée les points de livraison choisis.</w:t>
-      </w:r>
-    </w:p>
-    <w:p>
-      <w:pPr>
-        <w:pStyle w:val="Sansinterligne"/>
-        <w:spacing w:line="276" w:lineRule="auto"/>
-        <w:ind w:firstLine="708"/>
-        <w:jc w:val="both"/>
-      </w:pPr>
-      <w:r>
-        <w:t>6</w:t>
-      </w:r>
-      <w:r>
-        <w:t>) Le</w:t>
-      </w:r>
-      <w:r>
-        <w:t xml:space="preserve"> système affiche la nouvelle tournée.</w:t>
-      </w:r>
-    </w:p>
-    <w:p>
-      <w:pPr>
-        <w:pStyle w:val="Sansinterligne"/>
-        <w:spacing w:line="276" w:lineRule="auto"/>
-        <w:jc w:val="both"/>
-      </w:pPr>
-    </w:p>
-    <w:p>
-      <w:pPr>
-        <w:pStyle w:val="Sansinterligne"/>
-        <w:spacing w:line="276" w:lineRule="auto"/>
-        <w:jc w:val="both"/>
-        <w:rPr>
-          <w:b/>
-        </w:rPr>
-      </w:pPr>
-      <w:r>
-        <w:rPr>
-          <w:b/>
-        </w:rPr>
-        <w:t>Alternatives:</w:t>
-      </w:r>
-    </w:p>
-    <w:p>
-      <w:pPr>
-        <w:pStyle w:val="Sansinterligne"/>
-        <w:spacing w:line="276" w:lineRule="auto"/>
-        <w:ind w:left="708"/>
-        <w:jc w:val="both"/>
-      </w:pPr>
-      <w:r>
-        <w:rPr>
-          <w:i/>
-        </w:rPr>
-        <w:t>2a)</w:t>
-      </w:r>
-      <w:r>
-        <w:t xml:space="preserve"> Un point sélectionné appartient à la tournée calculée. Le système indique que le point n'est pas valide et retourne à l'étape 1.</w:t>
-      </w:r>
-      <w:r>
-        <w:tab/>
-      </w:r>
-    </w:p>
-    <w:p>
-      <w:pPr>
-        <w:pStyle w:val="Sansinterligne"/>
-        <w:spacing w:line="276" w:lineRule="auto"/>
-        <w:ind w:left="708"/>
-        <w:jc w:val="both"/>
-      </w:pPr>
-      <w:r>
-        <w:rPr>
-          <w:i/>
-        </w:rPr>
-        <w:t>4a)</w:t>
-      </w:r>
-      <w:r>
-        <w:t xml:space="preserve"> Le point sélectionné n’appartient pas à la tournée calculée. Le système indique que le point n'est pas valide et retourne à l'étape 3.</w:t>
-      </w:r>
-    </w:p>
-    <w:p>
-      <w:pPr>
-        <w:pStyle w:val="Sansinterligne"/>
-        <w:spacing w:line="276" w:lineRule="auto"/>
-        <w:jc w:val="both"/>
-      </w:pPr>
-    </w:p>
-    <w:p>
-      <w:pPr>
-        <w:pStyle w:val="Sansinterligne"/>
-        <w:spacing w:line="276" w:lineRule="auto"/>
-        <w:jc w:val="both"/>
-        <w:rPr>
-          <w:b/>
-          <w:i/>
-        </w:rPr>
-      </w:pPr>
-      <w:r>
-        <w:rPr>
-          <w:b/>
-          <w:i/>
-        </w:rPr>
-        <w:t>Cas d’utilisation:</w:t>
-      </w:r>
-    </w:p>
-    <w:p>
-      <w:pPr>
-        <w:pStyle w:val="Sansinterligne"/>
-        <w:spacing w:line="276" w:lineRule="auto"/>
-        <w:ind w:firstLine="708"/>
-        <w:jc w:val="both"/>
-      </w:pPr>
-      <w:r>
-        <w:t>Echanger deux livraisons</w:t>
-      </w:r>
-    </w:p>
-    <w:p>
-      <w:pPr>
-        <w:pStyle w:val="Sansinterligne"/>
-        <w:spacing w:line="276" w:lineRule="auto"/>
-        <w:jc w:val="both"/>
-      </w:pPr>
-      <w:r>
-        <w:rPr>
-          <w:b/>
-        </w:rPr>
-        <w:t>Description abrégée</w:t>
-      </w:r>
-      <w:r>
-        <w:t xml:space="preserve">: </w:t>
-      </w:r>
-    </w:p>
-    <w:p>
-      <w:pPr>
-        <w:pStyle w:val="Sansinterligne"/>
-        <w:spacing w:line="276" w:lineRule="auto"/>
-        <w:ind w:left="708"/>
-        <w:jc w:val="both"/>
-      </w:pPr>
-      <w:r>
-        <w:t>L'utilisateur choisit deux points de livraison de la tournée calculée et demande au système d’échanger les points de livraison. Le système effectue le changement et affiche la nouvelle tournée avec les deux points de livraison échangés.</w:t>
-      </w:r>
-    </w:p>
-    <w:p>
-      <w:pPr>
-        <w:pStyle w:val="Sansinterligne"/>
-        <w:spacing w:line="276" w:lineRule="auto"/>
-        <w:jc w:val="both"/>
-      </w:pPr>
-      <w:proofErr w:type="spellStart"/>
-      <w:r>
-        <w:rPr>
-          <w:b/>
-        </w:rPr>
-        <w:t>Précondition</w:t>
-      </w:r>
       <w:r>
         <w:rPr>
           <w:b/>
         </w:rPr>
         <w:t>s</w:t>
       </w:r>
-      <w:proofErr w:type="spellEnd"/>
       <w:r>
         <w:rPr>
           <w:b/>
@@ -4175,19 +3907,11 @@
           <w:b/>
         </w:rPr>
       </w:pPr>
-      <w:proofErr w:type="spellStart"/>
-      <w:r>
-        <w:rPr>
-          <w:b/>
-        </w:rPr>
-        <w:t>Précondition</w:t>
-      </w:r>
-      <w:proofErr w:type="spellEnd"/>
-      <w:r>
-        <w:rPr>
-          <w:b/>
-        </w:rPr>
-        <w:t>:</w:t>
+      <w:r>
+        <w:rPr>
+          <w:b/>
+        </w:rPr>
+        <w:t>Précondition:</w:t>
       </w:r>
     </w:p>
     <w:p>
@@ -4217,7 +3941,6 @@
         <w:rPr>
           <w:b/>
         </w:rPr>
-        <w:lastRenderedPageBreak/>
         <w:t>Scénario principal:</w:t>
       </w:r>
     </w:p>
@@ -4398,19 +4121,11 @@
           <w:b/>
         </w:rPr>
       </w:pPr>
-      <w:proofErr w:type="spellStart"/>
-      <w:r>
-        <w:rPr>
-          <w:b/>
-        </w:rPr>
-        <w:t>Précondition</w:t>
-      </w:r>
-      <w:proofErr w:type="spellEnd"/>
-      <w:r>
-        <w:rPr>
-          <w:b/>
-        </w:rPr>
-        <w:t>:</w:t>
+      <w:r>
+        <w:rPr>
+          <w:b/>
+        </w:rPr>
+        <w:t>Précondition:</w:t>
       </w:r>
     </w:p>
     <w:p>
@@ -4582,19 +4297,11 @@
           <w:b/>
         </w:rPr>
       </w:pPr>
-      <w:proofErr w:type="spellStart"/>
-      <w:r>
-        <w:rPr>
-          <w:b/>
-        </w:rPr>
-        <w:t>Préconditions</w:t>
-      </w:r>
-      <w:proofErr w:type="spellEnd"/>
-      <w:r>
-        <w:rPr>
-          <w:b/>
-        </w:rPr>
-        <w:t>:</w:t>
+      <w:r>
+        <w:rPr>
+          <w:b/>
+        </w:rPr>
+        <w:t>Préconditions:</w:t>
       </w:r>
     </w:p>
     <w:p>
@@ -4836,7 +4543,6 @@
         <w:rPr>
           <w:i/>
         </w:rPr>
-        <w:lastRenderedPageBreak/>
         <w:t>3b-2a)</w:t>
       </w:r>
       <w:r>
@@ -5152,16 +4858,15 @@
       <w:pPr>
         <w:pStyle w:val="Titre1"/>
       </w:pPr>
-      <w:bookmarkStart w:id="6" w:name="_Toc434414340"/>
-      <w:r>
-        <w:lastRenderedPageBreak/>
+      <w:bookmarkStart w:id="7" w:name="_Toc434494131"/>
+      <w:r>
         <w:t>2.</w:t>
       </w:r>
       <w:r>
         <w:tab/>
         <w:t>Livrables de conception:</w:t>
       </w:r>
-      <w:bookmarkEnd w:id="6"/>
+      <w:bookmarkEnd w:id="7"/>
     </w:p>
     <w:p>
       <w:pPr>
@@ -5170,7 +4875,7 @@
       <w:r>
         <w:tab/>
       </w:r>
-      <w:bookmarkStart w:id="7" w:name="_Toc434414341"/>
+      <w:bookmarkStart w:id="8" w:name="_Toc434494132"/>
       <w:r>
         <w:t>2.1</w:t>
       </w:r>
@@ -5178,7 +4883,7 @@
         <w:tab/>
         <w:t>Liste des événements utilisateur et diagramme Etats-transitions</w:t>
       </w:r>
-      <w:bookmarkEnd w:id="7"/>
+      <w:bookmarkEnd w:id="8"/>
     </w:p>
     <w:p/>
     <w:p/>
@@ -5189,7 +4894,7 @@
       <w:r>
         <w:tab/>
       </w:r>
-      <w:bookmarkStart w:id="8" w:name="_Toc434414342"/>
+      <w:bookmarkStart w:id="9" w:name="_Toc434494133"/>
       <w:r>
         <w:t>2.2</w:t>
       </w:r>
@@ -5197,7 +4902,7 @@
         <w:tab/>
         <w:t>Diagrammes de packages et de classe</w:t>
       </w:r>
-      <w:bookmarkEnd w:id="8"/>
+      <w:bookmarkEnd w:id="9"/>
     </w:p>
     <w:p/>
     <w:p>
@@ -5205,11 +4910,11 @@
         <w:pStyle w:val="Titre2"/>
         <w:ind w:left="708"/>
       </w:pPr>
-      <w:bookmarkStart w:id="9" w:name="_Toc434414343"/>
+      <w:bookmarkStart w:id="10" w:name="_Toc434494134"/>
       <w:r>
         <w:t>2.3 Diagrammes de packages et de classes retro-générés à partir du code</w:t>
       </w:r>
-      <w:bookmarkEnd w:id="9"/>
+      <w:bookmarkEnd w:id="10"/>
     </w:p>
     <w:p/>
     <w:p/>
@@ -5220,7 +4925,7 @@
       <w:r>
         <w:tab/>
       </w:r>
-      <w:bookmarkStart w:id="10" w:name="_Toc434414344"/>
+      <w:bookmarkStart w:id="11" w:name="_Toc434494135"/>
       <w:r>
         <w:t>2.4</w:t>
       </w:r>
@@ -5233,7 +4938,7 @@
       <w:r>
         <w:t>hoix architecturaux et design patterns utilisés</w:t>
       </w:r>
-      <w:bookmarkEnd w:id="10"/>
+      <w:bookmarkEnd w:id="11"/>
     </w:p>
     <w:p/>
     <w:p>
@@ -5272,6 +4977,7 @@
         <w:jc w:val="both"/>
       </w:pPr>
       <w:r>
+        <w:lastRenderedPageBreak/>
         <w:t xml:space="preserve">Lorsqu’une tournée a été calculée par le système, l’utilisateur doit pouvoir modifier cette tournée (ajout, suppression, échange de points de livraisons). Afin que la vue puisse communiquer avec le modèle, (par exemple, que la vue soit informée de l’ajout d’une livraison à l’ensemble de livraison), nous avons utilisé le pattern </w:t>
       </w:r>
       <w:r>
@@ -5290,15 +4996,7 @@
         <w:t xml:space="preserve">observer </w:t>
       </w:r>
       <w:r>
-        <w:t xml:space="preserve">des objets Tournée et </w:t>
-      </w:r>
-      <w:proofErr w:type="spellStart"/>
-      <w:r>
-        <w:t>EnsembleLivraisons</w:t>
-      </w:r>
-      <w:proofErr w:type="spellEnd"/>
-      <w:r>
-        <w:t xml:space="preserve">, qui sont quant à eux </w:t>
+        <w:t xml:space="preserve">des objets Tournée et EnsembleLivraisons, qui sont quant à eux </w:t>
       </w:r>
       <w:r>
         <w:rPr>
@@ -5315,86 +5013,31 @@
         <w:pStyle w:val="Sous-titre"/>
       </w:pPr>
       <w:r>
-        <w:t>Pattern undo/</w:t>
-      </w:r>
-      <w:proofErr w:type="spellStart"/>
-      <w:r>
-        <w:t>redo</w:t>
-      </w:r>
-      <w:proofErr w:type="spellEnd"/>
-    </w:p>
-    <w:p>
-      <w:pPr>
-        <w:jc w:val="both"/>
-      </w:pPr>
-      <w:r>
-        <w:t>Dans le cahier des charges, il est spécifié qu’une modification de la tournée doit pouvoir être annulée. Une telle spécification appelle clairement à l’utilisation du pattern Commande, qui permettra de faire aisément  des undo/</w:t>
-      </w:r>
-      <w:proofErr w:type="spellStart"/>
-      <w:r>
-        <w:t>redo</w:t>
-      </w:r>
-      <w:proofErr w:type="spellEnd"/>
-      <w:r>
-        <w:t xml:space="preserve"> sur les modifications.</w:t>
+        <w:t>Pattern undo/redo</w:t>
+      </w:r>
+    </w:p>
+    <w:p>
+      <w:pPr>
+        <w:jc w:val="both"/>
+      </w:pPr>
+      <w:r>
+        <w:t>Dans le cahier des charges, il est spécifié qu’une modification de la tournée doit pouvoir être annulée. Une telle spécification appelle clairement à l’utilisation du pattern Commande, qui permettra de faire aisément  des undo/redo sur les modifications.</w:t>
       </w:r>
     </w:p>
     <w:p>
       <w:pPr>
         <w:pStyle w:val="Sous-titre"/>
       </w:pPr>
-      <w:proofErr w:type="spellStart"/>
       <w:r>
         <w:t>ModeleManager</w:t>
       </w:r>
-      <w:proofErr w:type="spellEnd"/>
-    </w:p>
-    <w:p>
-      <w:pPr>
-        <w:jc w:val="both"/>
-      </w:pPr>
-      <w:r>
-        <w:t xml:space="preserve">Lorsque le contrôleur communique avec le modèle, il est souhaitable que la communication se fasse au moyen d’un unique point d’entrée sur le modèle.  Nous avons fait le choix d’une classe </w:t>
-      </w:r>
-      <w:proofErr w:type="spellStart"/>
-      <w:r>
-        <w:t>ModeleManager</w:t>
-      </w:r>
-      <w:proofErr w:type="spellEnd"/>
-      <w:r>
-        <w:t xml:space="preserve">, qui contiendrait alors le plan actuellement chargé, les demandes de livraison actuellement chargées, et la tournée actuellement générée. C’est aussi cette classe qui contient la méthode </w:t>
-      </w:r>
-      <w:proofErr w:type="spellStart"/>
-      <w:r>
-        <w:t>calculerTournee</w:t>
-      </w:r>
-      <w:proofErr w:type="spellEnd"/>
-      <w:r>
-        <w:t xml:space="preserve">. À noter que le </w:t>
-      </w:r>
-      <w:proofErr w:type="spellStart"/>
-      <w:r>
-        <w:t>modeleManager</w:t>
-      </w:r>
-      <w:proofErr w:type="spellEnd"/>
-      <w:r>
-        <w:t xml:space="preserve"> aurait pu être implémenté en utilisant le pattern singleton (une seule et unique instance de </w:t>
-      </w:r>
-      <w:proofErr w:type="spellStart"/>
-      <w:r>
-        <w:t>ModeleManager</w:t>
-      </w:r>
-      <w:proofErr w:type="spellEnd"/>
-      <w:r>
-        <w:t xml:space="preserve"> dans l’application). Cependant, dans un souci de réutilisabilité, nous avons écarté ce choix. En effet, dans le cas où, par exemple, l’application permettrait d’avoir plusieurs onglets contenant plusieurs plans différents en même temps, il serait pratique d’avoir plusieurs instances de </w:t>
-      </w:r>
-      <w:proofErr w:type="spellStart"/>
-      <w:r>
-        <w:t>ModeleManager</w:t>
-      </w:r>
-      <w:proofErr w:type="spellEnd"/>
-      <w:r>
-        <w:t>.</w:t>
+    </w:p>
+    <w:p>
+      <w:pPr>
+        <w:jc w:val="both"/>
+      </w:pPr>
+      <w:r>
+        <w:t>Lorsque le contrôleur communique avec le modèle, il est souhaitable que la communication se fasse au moyen d’un unique point d’entrée sur le modèle.  Nous avons fait le choix d’une classe ModeleManager, qui contiendrait alors le plan actuellement chargé, les demandes de livraison actuellement chargées, et la tournée actuellement générée. C’est aussi cette classe qui contient la méthode calculerTournee. À noter que le modeleManager aurait pu être implémenté en utilisant le pattern singleton (une seule et unique instance de ModeleManager dans l’application). Cependant, dans un souci de réutilisabilité, nous avons écarté ce choix. En effet, dans le cas où, par exemple, l’application permettrait d’avoir plusieurs onglets contenant plusieurs plans différents en même temps, il serait pratique d’avoir plusieurs instances de ModeleManager.</w:t>
       </w:r>
     </w:p>
     <w:p>
@@ -5402,7 +5045,6 @@
         <w:pStyle w:val="Sous-titre"/>
       </w:pPr>
       <w:r>
-        <w:lastRenderedPageBreak/>
         <w:t>P</w:t>
       </w:r>
       <w:r>
@@ -5411,8 +5053,6 @@
       <w:r>
         <w:t xml:space="preserve"> </w:t>
       </w:r>
-      <w:bookmarkStart w:id="11" w:name="_GoBack"/>
-      <w:bookmarkEnd w:id="11"/>
       <w:r>
         <w:t>XML</w:t>
       </w:r>
@@ -5422,39 +5062,7 @@
         <w:jc w:val="both"/>
       </w:pPr>
       <w:r>
-        <w:t xml:space="preserve">Les descriptions des plans de villes et les descriptions des demandes de livraisons sont réalisées au moyen de fichiers au format </w:t>
-      </w:r>
-      <w:proofErr w:type="spellStart"/>
-      <w:r>
-        <w:t>xml</w:t>
-      </w:r>
-      <w:proofErr w:type="spellEnd"/>
-      <w:r>
-        <w:t xml:space="preserve">. Ces fichiers doivent être </w:t>
-      </w:r>
-      <w:proofErr w:type="spellStart"/>
-      <w:r>
-        <w:t>parsés</w:t>
-      </w:r>
-      <w:proofErr w:type="spellEnd"/>
-      <w:r>
-        <w:t xml:space="preserve">, et les informations contenues doivent être analysées, puis envoyées dans le modèle. Nous avons décidé de placer le composant applicatif relatif au </w:t>
-      </w:r>
-      <w:proofErr w:type="spellStart"/>
-      <w:r>
-        <w:t>parsing</w:t>
-      </w:r>
-      <w:proofErr w:type="spellEnd"/>
-      <w:r>
-        <w:t xml:space="preserve"> dans un package particulier (différents des trois packages principaux), le package </w:t>
-      </w:r>
-      <w:proofErr w:type="spellStart"/>
-      <w:r>
-        <w:t>xml</w:t>
-      </w:r>
-      <w:proofErr w:type="spellEnd"/>
-      <w:r>
-        <w:t xml:space="preserve">. </w:t>
+        <w:t xml:space="preserve">Les descriptions des plans de villes et les descriptions des demandes de livraisons sont réalisées au moyen de fichiers au format xml. Ces fichiers doivent être parsés, et les informations contenues doivent être analysées, puis envoyées dans le modèle. Nous avons décidé de placer le composant applicatif relatif au parsing dans un package particulier (différents des trois packages principaux), le package xml. </w:t>
       </w:r>
     </w:p>
     <w:p>
@@ -5476,8 +5084,18 @@
     <w:p>
       <w:pPr>
         <w:jc w:val="both"/>
-      </w:pPr>
-      <w:r>
+        <w:rPr>
+          <w:b/>
+          <w:sz w:val="24"/>
+          <w:szCs w:val="24"/>
+        </w:rPr>
+      </w:pPr>
+      <w:r>
+        <w:rPr>
+          <w:b/>
+          <w:sz w:val="24"/>
+          <w:szCs w:val="24"/>
+        </w:rPr>
         <w:t>Gestion des fonctionnalités actives en fonction des états</w:t>
       </w:r>
     </w:p>
@@ -5509,7 +5127,7 @@
       <w:r>
         <w:tab/>
       </w:r>
-      <w:bookmarkStart w:id="12" w:name="_Toc434414345"/>
+      <w:bookmarkStart w:id="12" w:name="_Toc434494136"/>
       <w:r>
         <w:t>2.5</w:t>
       </w:r>
@@ -5524,7 +5142,7 @@
       <w:pPr>
         <w:pStyle w:val="Titre1"/>
       </w:pPr>
-      <w:bookmarkStart w:id="13" w:name="_Toc434414346"/>
+      <w:bookmarkStart w:id="13" w:name="_Toc434494137"/>
       <w:r>
         <w:t>3.</w:t>
       </w:r>
@@ -5541,65 +5159,12 @@
       <w:r>
         <w:tab/>
       </w:r>
-      <w:bookmarkStart w:id="14" w:name="_Toc434414347"/>
-      <w:r>
-        <w:t>3.1</w:t>
-      </w:r>
-      <w:r>
-        <w:tab/>
-        <w:t>Code du prototype et des tests unitaires</w:t>
-      </w:r>
-      <w:bookmarkEnd w:id="14"/>
-    </w:p>
-    <w:p/>
-    <w:p>
-      <w:pPr>
-        <w:pStyle w:val="Titre2"/>
-      </w:pPr>
-      <w:r>
-        <w:lastRenderedPageBreak/>
-        <w:tab/>
-      </w:r>
-      <w:bookmarkStart w:id="15" w:name="_Toc434414348"/>
-      <w:r>
-        <w:t>3.2</w:t>
-      </w:r>
-      <w:r>
-        <w:tab/>
-        <w:t xml:space="preserve">Documentation </w:t>
-      </w:r>
-      <w:proofErr w:type="spellStart"/>
-      <w:r>
-        <w:t>JavaDov</w:t>
-      </w:r>
-      <w:proofErr w:type="spellEnd"/>
-      <w:r>
-        <w:t xml:space="preserve"> du code</w:t>
-      </w:r>
-      <w:bookmarkEnd w:id="15"/>
-    </w:p>
-    <w:p>
-      <w:pPr>
-        <w:pStyle w:val="Titre2"/>
-      </w:pPr>
-      <w:r>
-        <w:tab/>
-      </w:r>
-      <w:bookmarkStart w:id="16" w:name="_Toc434414349"/>
-      <w:r>
-        <w:t>3.3</w:t>
-      </w:r>
-      <w:r>
-        <w:tab/>
-        <w:t>Diagrammes de packages et de classes retro-générés à partir du code:</w:t>
-      </w:r>
-      <w:bookmarkEnd w:id="16"/>
     </w:p>
     <w:p>
       <w:pPr>
         <w:pStyle w:val="Titre1"/>
       </w:pPr>
-      <w:bookmarkStart w:id="17" w:name="_Toc434414350"/>
+      <w:bookmarkStart w:id="14" w:name="_Toc434494138"/>
       <w:r>
         <w:t>4.</w:t>
       </w:r>
@@ -5607,7 +5172,7 @@
         <w:tab/>
         <w:t>Bilan</w:t>
       </w:r>
-      <w:bookmarkEnd w:id="17"/>
+      <w:bookmarkEnd w:id="14"/>
     </w:p>
     <w:p>
       <w:pPr>
@@ -5616,7 +5181,7 @@
       <w:r>
         <w:tab/>
       </w:r>
-      <w:bookmarkStart w:id="18" w:name="_Toc434414351"/>
+      <w:bookmarkStart w:id="15" w:name="_Toc434494139"/>
       <w:r>
         <w:t>4.1</w:t>
       </w:r>
@@ -5624,7 +5189,7 @@
         <w:tab/>
         <w:t>Planning effectif du projet</w:t>
       </w:r>
-      <w:bookmarkEnd w:id="18"/>
+      <w:bookmarkEnd w:id="15"/>
     </w:p>
     <w:p/>
     <w:p/>
@@ -5637,7 +5202,7 @@
       <w:r>
         <w:tab/>
       </w:r>
-      <w:bookmarkStart w:id="19" w:name="_Toc434414352"/>
+      <w:bookmarkStart w:id="16" w:name="_Toc434494140"/>
       <w:r>
         <w:t>4.2</w:t>
       </w:r>
@@ -5645,14 +5210,14 @@
         <w:tab/>
         <w:t>Bilan humain et technique</w:t>
       </w:r>
-      <w:bookmarkEnd w:id="19"/>
+      <w:bookmarkEnd w:id="16"/>
     </w:p>
     <w:p/>
     <w:p>
       <w:pPr>
         <w:pStyle w:val="Titre1"/>
       </w:pPr>
-      <w:bookmarkStart w:id="20" w:name="_Toc434414353"/>
+      <w:bookmarkStart w:id="17" w:name="_Toc434494141"/>
       <w:r>
         <w:t>5.</w:t>
       </w:r>
@@ -5660,7 +5225,7 @@
         <w:tab/>
         <w:t>Conclusion</w:t>
       </w:r>
-      <w:bookmarkEnd w:id="20"/>
+      <w:bookmarkEnd w:id="17"/>
     </w:p>
     <w:sectPr>
       <w:headerReference w:type="default" r:id="rId10"/>
@@ -5675,7 +5240,7 @@
 </file>
 
 <file path=word/endnotes.xml><?xml version="1.0" encoding="utf-8"?>
-<w:endnotes xmlns:ve="http://schemas.openxmlformats.org/markup-compatibility/2006" xmlns:o="urn:schemas-microsoft-com:office:office" xmlns:r="http://schemas.openxmlformats.org/officeDocument/2006/relationships" xmlns:m="http://schemas.openxmlformats.org/officeDocument/2006/math" xmlns:v="urn:schemas-microsoft-com:vml" xmlns:wp="http://schemas.openxmlformats.org/drawingml/2006/wordprocessingDrawing" xmlns:w10="urn:schemas-microsoft-com:office:word" xmlns:w="http://schemas.openxmlformats.org/wordprocessingml/2006/main" xmlns:wne="http://schemas.microsoft.com/office/word/2006/wordml">
+<w:endnotes xmlns:wpc="http://schemas.microsoft.com/office/word/2010/wordprocessingCanvas" xmlns:mc="http://schemas.openxmlformats.org/markup-compatibility/2006" xmlns:o="urn:schemas-microsoft-com:office:office" xmlns:r="http://schemas.openxmlformats.org/officeDocument/2006/relationships" xmlns:m="http://schemas.openxmlformats.org/officeDocument/2006/math" xmlns:v="urn:schemas-microsoft-com:vml" xmlns:wp14="http://schemas.microsoft.com/office/word/2010/wordprocessingDrawing" xmlns:wp="http://schemas.openxmlformats.org/drawingml/2006/wordprocessingDrawing" xmlns:w10="urn:schemas-microsoft-com:office:word" xmlns:w="http://schemas.openxmlformats.org/wordprocessingml/2006/main" xmlns:w14="http://schemas.microsoft.com/office/word/2010/wordml" xmlns:w15="http://schemas.microsoft.com/office/word/2012/wordml" xmlns:wpg="http://schemas.microsoft.com/office/word/2010/wordprocessingGroup" xmlns:wpi="http://schemas.microsoft.com/office/word/2010/wordprocessingInk" xmlns:wne="http://schemas.microsoft.com/office/word/2006/wordml" xmlns:wps="http://schemas.microsoft.com/office/word/2010/wordprocessingShape" mc:Ignorable="w14 w15 wp14">
   <w:endnote w:type="separator" w:id="-1">
     <w:p>
       <w:pPr>
@@ -5700,7 +5265,7 @@
 </file>
 
 <file path=word/footer1.xml><?xml version="1.0" encoding="utf-8"?>
-<w:ftr xmlns:ve="http://schemas.openxmlformats.org/markup-compatibility/2006" xmlns:o="urn:schemas-microsoft-com:office:office" xmlns:r="http://schemas.openxmlformats.org/officeDocument/2006/relationships" xmlns:m="http://schemas.openxmlformats.org/officeDocument/2006/math" xmlns:v="urn:schemas-microsoft-com:vml" xmlns:wp="http://schemas.openxmlformats.org/drawingml/2006/wordprocessingDrawing" xmlns:w10="urn:schemas-microsoft-com:office:word" xmlns:w="http://schemas.openxmlformats.org/wordprocessingml/2006/main" xmlns:wne="http://schemas.microsoft.com/office/word/2006/wordml">
+<w:ftr xmlns:wpc="http://schemas.microsoft.com/office/word/2010/wordprocessingCanvas" xmlns:mc="http://schemas.openxmlformats.org/markup-compatibility/2006" xmlns:o="urn:schemas-microsoft-com:office:office" xmlns:r="http://schemas.openxmlformats.org/officeDocument/2006/relationships" xmlns:m="http://schemas.openxmlformats.org/officeDocument/2006/math" xmlns:v="urn:schemas-microsoft-com:vml" xmlns:wp14="http://schemas.microsoft.com/office/word/2010/wordprocessingDrawing" xmlns:wp="http://schemas.openxmlformats.org/drawingml/2006/wordprocessingDrawing" xmlns:w10="urn:schemas-microsoft-com:office:word" xmlns:w="http://schemas.openxmlformats.org/wordprocessingml/2006/main" xmlns:w14="http://schemas.microsoft.com/office/word/2010/wordml" xmlns:w15="http://schemas.microsoft.com/office/word/2012/wordml" xmlns:wpg="http://schemas.microsoft.com/office/word/2010/wordprocessingGroup" xmlns:wpi="http://schemas.microsoft.com/office/word/2010/wordprocessingInk" xmlns:wne="http://schemas.microsoft.com/office/word/2006/wordml" xmlns:wps="http://schemas.microsoft.com/office/word/2010/wordprocessingShape" mc:Ignorable="w14 w15 wp14">
   <w:p>
     <w:pPr>
       <w:pStyle w:val="Pieddepage"/>
@@ -5743,7 +5308,7 @@
         <w:rFonts w:asciiTheme="majorHAnsi" w:hAnsiTheme="majorHAnsi"/>
         <w:noProof/>
       </w:rPr>
-      <w:t>3</w:t>
+      <w:t>6</w:t>
     </w:r>
     <w:r>
       <w:rPr>
@@ -5762,7 +5327,7 @@
 </file>
 
 <file path=word/footnotes.xml><?xml version="1.0" encoding="utf-8"?>
-<w:footnotes xmlns:ve="http://schemas.openxmlformats.org/markup-compatibility/2006" xmlns:o="urn:schemas-microsoft-com:office:office" xmlns:r="http://schemas.openxmlformats.org/officeDocument/2006/relationships" xmlns:m="http://schemas.openxmlformats.org/officeDocument/2006/math" xmlns:v="urn:schemas-microsoft-com:vml" xmlns:wp="http://schemas.openxmlformats.org/drawingml/2006/wordprocessingDrawing" xmlns:w10="urn:schemas-microsoft-com:office:word" xmlns:w="http://schemas.openxmlformats.org/wordprocessingml/2006/main" xmlns:wne="http://schemas.microsoft.com/office/word/2006/wordml">
+<w:footnotes xmlns:wpc="http://schemas.microsoft.com/office/word/2010/wordprocessingCanvas" xmlns:mc="http://schemas.openxmlformats.org/markup-compatibility/2006" xmlns:o="urn:schemas-microsoft-com:office:office" xmlns:r="http://schemas.openxmlformats.org/officeDocument/2006/relationships" xmlns:m="http://schemas.openxmlformats.org/officeDocument/2006/math" xmlns:v="urn:schemas-microsoft-com:vml" xmlns:wp14="http://schemas.microsoft.com/office/word/2010/wordprocessingDrawing" xmlns:wp="http://schemas.openxmlformats.org/drawingml/2006/wordprocessingDrawing" xmlns:w10="urn:schemas-microsoft-com:office:word" xmlns:w="http://schemas.openxmlformats.org/wordprocessingml/2006/main" xmlns:w14="http://schemas.microsoft.com/office/word/2010/wordml" xmlns:w15="http://schemas.microsoft.com/office/word/2012/wordml" xmlns:wpg="http://schemas.microsoft.com/office/word/2010/wordprocessingGroup" xmlns:wpi="http://schemas.microsoft.com/office/word/2010/wordprocessingInk" xmlns:wne="http://schemas.microsoft.com/office/word/2006/wordml" xmlns:wps="http://schemas.microsoft.com/office/word/2010/wordprocessingShape" mc:Ignorable="w14 w15 wp14">
   <w:footnote w:type="separator" w:id="-1">
     <w:p>
       <w:pPr>
@@ -5787,7 +5352,7 @@
 </file>
 
 <file path=word/header1.xml><?xml version="1.0" encoding="utf-8"?>
-<w:hdr xmlns:ve="http://schemas.openxmlformats.org/markup-compatibility/2006" xmlns:o="urn:schemas-microsoft-com:office:office" xmlns:r="http://schemas.openxmlformats.org/officeDocument/2006/relationships" xmlns:m="http://schemas.openxmlformats.org/officeDocument/2006/math" xmlns:v="urn:schemas-microsoft-com:vml" xmlns:wp="http://schemas.openxmlformats.org/drawingml/2006/wordprocessingDrawing" xmlns:w10="urn:schemas-microsoft-com:office:word" xmlns:w="http://schemas.openxmlformats.org/wordprocessingml/2006/main" xmlns:wne="http://schemas.microsoft.com/office/word/2006/wordml">
+<w:hdr xmlns:wpc="http://schemas.microsoft.com/office/word/2010/wordprocessingCanvas" xmlns:mc="http://schemas.openxmlformats.org/markup-compatibility/2006" xmlns:o="urn:schemas-microsoft-com:office:office" xmlns:r="http://schemas.openxmlformats.org/officeDocument/2006/relationships" xmlns:m="http://schemas.openxmlformats.org/officeDocument/2006/math" xmlns:v="urn:schemas-microsoft-com:vml" xmlns:wp14="http://schemas.microsoft.com/office/word/2010/wordprocessingDrawing" xmlns:wp="http://schemas.openxmlformats.org/drawingml/2006/wordprocessingDrawing" xmlns:w10="urn:schemas-microsoft-com:office:word" xmlns:w="http://schemas.openxmlformats.org/wordprocessingml/2006/main" xmlns:w14="http://schemas.microsoft.com/office/word/2010/wordml" xmlns:w15="http://schemas.microsoft.com/office/word/2012/wordml" xmlns:wpg="http://schemas.microsoft.com/office/word/2010/wordprocessingGroup" xmlns:wpi="http://schemas.microsoft.com/office/word/2010/wordprocessingInk" xmlns:wne="http://schemas.microsoft.com/office/word/2006/wordml" xmlns:wps="http://schemas.microsoft.com/office/word/2010/wordprocessingShape" mc:Ignorable="w14 w15 wp14">
   <w:sdt>
     <w:sdtPr>
       <w:rPr>
@@ -5800,6 +5365,7 @@
       <w:dataBinding w:prefixMappings="xmlns:ns0='http://schemas.openxmlformats.org/package/2006/metadata/core-properties' xmlns:ns1='http://purl.org/dc/elements/1.1/'" w:xpath="/ns0:coreProperties[1]/ns1:title[1]" w:storeItemID="{6C3C8BC8-F283-45AE-878A-BAB7291924A1}"/>
       <w:text/>
     </w:sdtPr>
+    <w:sdtEndPr/>
     <w:sdtContent>
       <w:p>
         <w:pPr>
@@ -5820,18 +5386,8 @@
             <w:sz w:val="32"/>
             <w:szCs w:val="32"/>
           </w:rPr>
-          <w:t xml:space="preserve">Projet </w:t>
+          <w:t>Projet DevOO</w:t>
         </w:r>
-        <w:proofErr w:type="spellStart"/>
-        <w:r>
-          <w:rPr>
-            <w:rFonts w:asciiTheme="majorHAnsi" w:eastAsiaTheme="majorEastAsia" w:hAnsiTheme="majorHAnsi" w:cstheme="majorBidi"/>
-            <w:sz w:val="32"/>
-            <w:szCs w:val="32"/>
-          </w:rPr>
-          <w:t>DevOO</w:t>
-        </w:r>
-        <w:proofErr w:type="spellEnd"/>
       </w:p>
     </w:sdtContent>
   </w:sdt>
@@ -5844,8 +5400,8 @@
 </file>
 
 <file path=word/numbering.xml><?xml version="1.0" encoding="utf-8"?>
-<w:numbering xmlns:ve="http://schemas.openxmlformats.org/markup-compatibility/2006" xmlns:o="urn:schemas-microsoft-com:office:office" xmlns:r="http://schemas.openxmlformats.org/officeDocument/2006/relationships" xmlns:m="http://schemas.openxmlformats.org/officeDocument/2006/math" xmlns:v="urn:schemas-microsoft-com:vml" xmlns:wp="http://schemas.openxmlformats.org/drawingml/2006/wordprocessingDrawing" xmlns:w10="urn:schemas-microsoft-com:office:word" xmlns:w="http://schemas.openxmlformats.org/wordprocessingml/2006/main" xmlns:wne="http://schemas.microsoft.com/office/word/2006/wordml">
-  <w:abstractNum w:abstractNumId="0">
+<w:numbering xmlns:wpc="http://schemas.microsoft.com/office/word/2010/wordprocessingCanvas" xmlns:mc="http://schemas.openxmlformats.org/markup-compatibility/2006" xmlns:o="urn:schemas-microsoft-com:office:office" xmlns:r="http://schemas.openxmlformats.org/officeDocument/2006/relationships" xmlns:m="http://schemas.openxmlformats.org/officeDocument/2006/math" xmlns:v="urn:schemas-microsoft-com:vml" xmlns:wp14="http://schemas.microsoft.com/office/word/2010/wordprocessingDrawing" xmlns:wp="http://schemas.openxmlformats.org/drawingml/2006/wordprocessingDrawing" xmlns:w10="urn:schemas-microsoft-com:office:word" xmlns:w="http://schemas.openxmlformats.org/wordprocessingml/2006/main" xmlns:w14="http://schemas.microsoft.com/office/word/2010/wordml" xmlns:w15="http://schemas.microsoft.com/office/word/2012/wordml" xmlns:wpg="http://schemas.microsoft.com/office/word/2010/wordprocessingGroup" xmlns:wpi="http://schemas.microsoft.com/office/word/2010/wordprocessingInk" xmlns:wne="http://schemas.microsoft.com/office/word/2006/wordml" xmlns:wps="http://schemas.microsoft.com/office/word/2010/wordprocessingShape" mc:Ignorable="w14 w15 wp14">
+  <w:abstractNum w:abstractNumId="0" w15:restartNumberingAfterBreak="0">
     <w:nsid w:val="5DE616B8"/>
     <w:multiLevelType w:val="hybridMultilevel"/>
     <w:tmpl w:val="C37295D6"/>
@@ -5965,7 +5521,7 @@
 </file>
 
 <file path=word/styles.xml><?xml version="1.0" encoding="utf-8"?>
-<w:styles xmlns:r="http://schemas.openxmlformats.org/officeDocument/2006/relationships" xmlns:w="http://schemas.openxmlformats.org/wordprocessingml/2006/main">
+<w:styles xmlns:mc="http://schemas.openxmlformats.org/markup-compatibility/2006" xmlns:r="http://schemas.openxmlformats.org/officeDocument/2006/relationships" xmlns:w="http://schemas.openxmlformats.org/wordprocessingml/2006/main" xmlns:w14="http://schemas.microsoft.com/office/word/2010/wordml" xmlns:w15="http://schemas.microsoft.com/office/word/2012/wordml" mc:Ignorable="w14 w15">
   <w:docDefaults>
     <w:rPrDefault>
       <w:rPr>
@@ -5981,144 +5537,378 @@
       </w:pPr>
     </w:pPrDefault>
   </w:docDefaults>
-  <w:latentStyles w:defLockedState="0" w:defUIPriority="99" w:defSemiHidden="1" w:defUnhideWhenUsed="1" w:defQFormat="0" w:count="267">
-    <w:lsdException w:name="Normal" w:semiHidden="0" w:uiPriority="0" w:unhideWhenUsed="0" w:qFormat="1"/>
-    <w:lsdException w:name="heading 1" w:semiHidden="0" w:uiPriority="9" w:unhideWhenUsed="0" w:qFormat="1"/>
-    <w:lsdException w:name="heading 2" w:uiPriority="9" w:qFormat="1"/>
-    <w:lsdException w:name="heading 3" w:uiPriority="9" w:qFormat="1"/>
-    <w:lsdException w:name="heading 4" w:uiPriority="9" w:qFormat="1"/>
-    <w:lsdException w:name="heading 5" w:uiPriority="9" w:qFormat="1"/>
-    <w:lsdException w:name="heading 6" w:uiPriority="9" w:qFormat="1"/>
-    <w:lsdException w:name="heading 7" w:uiPriority="9" w:qFormat="1"/>
-    <w:lsdException w:name="heading 8" w:uiPriority="9" w:qFormat="1"/>
-    <w:lsdException w:name="heading 9" w:uiPriority="9" w:qFormat="1"/>
-    <w:lsdException w:name="toc 1" w:uiPriority="39"/>
-    <w:lsdException w:name="toc 2" w:uiPriority="39"/>
-    <w:lsdException w:name="toc 3" w:uiPriority="39"/>
-    <w:lsdException w:name="toc 4" w:uiPriority="39"/>
-    <w:lsdException w:name="toc 5" w:uiPriority="39"/>
-    <w:lsdException w:name="toc 6" w:uiPriority="39"/>
-    <w:lsdException w:name="toc 7" w:uiPriority="39"/>
-    <w:lsdException w:name="toc 8" w:uiPriority="39"/>
-    <w:lsdException w:name="toc 9" w:uiPriority="39"/>
-    <w:lsdException w:name="caption" w:uiPriority="35" w:qFormat="1"/>
-    <w:lsdException w:name="Title" w:semiHidden="0" w:uiPriority="10" w:unhideWhenUsed="0" w:qFormat="1"/>
-    <w:lsdException w:name="Default Paragraph Font" w:uiPriority="1"/>
-    <w:lsdException w:name="Subtitle" w:semiHidden="0" w:uiPriority="11" w:unhideWhenUsed="0" w:qFormat="1"/>
-    <w:lsdException w:name="Strong" w:semiHidden="0" w:uiPriority="22" w:unhideWhenUsed="0" w:qFormat="1"/>
-    <w:lsdException w:name="Emphasis" w:semiHidden="0" w:uiPriority="20" w:unhideWhenUsed="0" w:qFormat="1"/>
-    <w:lsdException w:name="Table Grid" w:semiHidden="0" w:uiPriority="59" w:unhideWhenUsed="0"/>
-    <w:lsdException w:name="Placeholder Text" w:unhideWhenUsed="0"/>
-    <w:lsdException w:name="No Spacing" w:semiHidden="0" w:uiPriority="1" w:unhideWhenUsed="0" w:qFormat="1"/>
-    <w:lsdException w:name="Light Shading" w:semiHidden="0" w:uiPriority="60" w:unhideWhenUsed="0"/>
-    <w:lsdException w:name="Light List" w:semiHidden="0" w:uiPriority="61" w:unhideWhenUsed="0"/>
-    <w:lsdException w:name="Light Grid" w:semiHidden="0" w:uiPriority="62" w:unhideWhenUsed="0"/>
-    <w:lsdException w:name="Medium Shading 1" w:semiHidden="0" w:uiPriority="63" w:unhideWhenUsed="0"/>
-    <w:lsdException w:name="Medium Shading 2" w:semiHidden="0" w:uiPriority="64" w:unhideWhenUsed="0"/>
-    <w:lsdException w:name="Medium List 1" w:semiHidden="0" w:uiPriority="65" w:unhideWhenUsed="0"/>
-    <w:lsdException w:name="Medium List 2" w:semiHidden="0" w:uiPriority="66" w:unhideWhenUsed="0"/>
-    <w:lsdException w:name="Medium Grid 1" w:semiHidden="0" w:uiPriority="67" w:unhideWhenUsed="0"/>
-    <w:lsdException w:name="Medium Grid 2" w:semiHidden="0" w:uiPriority="68" w:unhideWhenUsed="0"/>
-    <w:lsdException w:name="Medium Grid 3" w:semiHidden="0" w:uiPriority="69" w:unhideWhenUsed="0"/>
-    <w:lsdException w:name="Dark List" w:semiHidden="0" w:uiPriority="70" w:unhideWhenUsed="0"/>
-    <w:lsdException w:name="Colorful Shading" w:semiHidden="0" w:uiPriority="71" w:unhideWhenUsed="0"/>
-    <w:lsdException w:name="Colorful List" w:semiHidden="0" w:uiPriority="72" w:unhideWhenUsed="0"/>
-    <w:lsdException w:name="Colorful Grid" w:semiHidden="0" w:uiPriority="73" w:unhideWhenUsed="0"/>
-    <w:lsdException w:name="Light Shading Accent 1" w:semiHidden="0" w:uiPriority="60" w:unhideWhenUsed="0"/>
-    <w:lsdException w:name="Light List Accent 1" w:semiHidden="0" w:uiPriority="61" w:unhideWhenUsed="0"/>
-    <w:lsdException w:name="Light Grid Accent 1" w:semiHidden="0" w:uiPriority="62" w:unhideWhenUsed="0"/>
-    <w:lsdException w:name="Medium Shading 1 Accent 1" w:semiHidden="0" w:uiPriority="63" w:unhideWhenUsed="0"/>
-    <w:lsdException w:name="Medium Shading 2 Accent 1" w:semiHidden="0" w:uiPriority="64" w:unhideWhenUsed="0"/>
-    <w:lsdException w:name="Medium List 1 Accent 1" w:semiHidden="0" w:uiPriority="65" w:unhideWhenUsed="0"/>
-    <w:lsdException w:name="Revision" w:unhideWhenUsed="0"/>
-    <w:lsdException w:name="List Paragraph" w:semiHidden="0" w:uiPriority="34" w:unhideWhenUsed="0" w:qFormat="1"/>
-    <w:lsdException w:name="Quote" w:semiHidden="0" w:uiPriority="29" w:unhideWhenUsed="0" w:qFormat="1"/>
-    <w:lsdException w:name="Intense Quote" w:semiHidden="0" w:uiPriority="30" w:unhideWhenUsed="0" w:qFormat="1"/>
-    <w:lsdException w:name="Medium List 2 Accent 1" w:semiHidden="0" w:uiPriority="66" w:unhideWhenUsed="0"/>
-    <w:lsdException w:name="Medium Grid 1 Accent 1" w:semiHidden="0" w:uiPriority="67" w:unhideWhenUsed="0"/>
-    <w:lsdException w:name="Medium Grid 2 Accent 1" w:semiHidden="0" w:uiPriority="68" w:unhideWhenUsed="0"/>
-    <w:lsdException w:name="Medium Grid 3 Accent 1" w:semiHidden="0" w:uiPriority="69" w:unhideWhenUsed="0"/>
-    <w:lsdException w:name="Dark List Accent 1" w:semiHidden="0" w:uiPriority="70" w:unhideWhenUsed="0"/>
-    <w:lsdException w:name="Colorful Shading Accent 1" w:semiHidden="0" w:uiPriority="71" w:unhideWhenUsed="0"/>
-    <w:lsdException w:name="Colorful List Accent 1" w:semiHidden="0" w:uiPriority="72" w:unhideWhenUsed="0"/>
-    <w:lsdException w:name="Colorful Grid Accent 1" w:semiHidden="0" w:uiPriority="73" w:unhideWhenUsed="0"/>
-    <w:lsdException w:name="Light Shading Accent 2" w:semiHidden="0" w:uiPriority="60" w:unhideWhenUsed="0"/>
-    <w:lsdException w:name="Light List Accent 2" w:semiHidden="0" w:uiPriority="61" w:unhideWhenUsed="0"/>
-    <w:lsdException w:name="Light Grid Accent 2" w:semiHidden="0" w:uiPriority="62" w:unhideWhenUsed="0"/>
-    <w:lsdException w:name="Medium Shading 1 Accent 2" w:semiHidden="0" w:uiPriority="63" w:unhideWhenUsed="0"/>
-    <w:lsdException w:name="Medium Shading 2 Accent 2" w:semiHidden="0" w:uiPriority="64" w:unhideWhenUsed="0"/>
-    <w:lsdException w:name="Medium List 1 Accent 2" w:semiHidden="0" w:uiPriority="65" w:unhideWhenUsed="0"/>
-    <w:lsdException w:name="Medium List 2 Accent 2" w:semiHidden="0" w:uiPriority="66" w:unhideWhenUsed="0"/>
-    <w:lsdException w:name="Medium Grid 1 Accent 2" w:semiHidden="0" w:uiPriority="67" w:unhideWhenUsed="0"/>
-    <w:lsdException w:name="Medium Grid 2 Accent 2" w:semiHidden="0" w:uiPriority="68" w:unhideWhenUsed="0"/>
-    <w:lsdException w:name="Medium Grid 3 Accent 2" w:semiHidden="0" w:uiPriority="69" w:unhideWhenUsed="0"/>
-    <w:lsdException w:name="Dark List Accent 2" w:semiHidden="0" w:uiPriority="70" w:unhideWhenUsed="0"/>
-    <w:lsdException w:name="Colorful Shading Accent 2" w:semiHidden="0" w:uiPriority="71" w:unhideWhenUsed="0"/>
-    <w:lsdException w:name="Colorful List Accent 2" w:semiHidden="0" w:uiPriority="72" w:unhideWhenUsed="0"/>
-    <w:lsdException w:name="Colorful Grid Accent 2" w:semiHidden="0" w:uiPriority="73" w:unhideWhenUsed="0"/>
-    <w:lsdException w:name="Light Shading Accent 3" w:semiHidden="0" w:uiPriority="60" w:unhideWhenUsed="0"/>
-    <w:lsdException w:name="Light List Accent 3" w:semiHidden="0" w:uiPriority="61" w:unhideWhenUsed="0"/>
-    <w:lsdException w:name="Light Grid Accent 3" w:semiHidden="0" w:uiPriority="62" w:unhideWhenUsed="0"/>
-    <w:lsdException w:name="Medium Shading 1 Accent 3" w:semiHidden="0" w:uiPriority="63" w:unhideWhenUsed="0"/>
-    <w:lsdException w:name="Medium Shading 2 Accent 3" w:semiHidden="0" w:uiPriority="64" w:unhideWhenUsed="0"/>
-    <w:lsdException w:name="Medium List 1 Accent 3" w:semiHidden="0" w:uiPriority="65" w:unhideWhenUsed="0"/>
-    <w:lsdException w:name="Medium List 2 Accent 3" w:semiHidden="0" w:uiPriority="66" w:unhideWhenUsed="0"/>
-    <w:lsdException w:name="Medium Grid 1 Accent 3" w:semiHidden="0" w:uiPriority="67" w:unhideWhenUsed="0"/>
-    <w:lsdException w:name="Medium Grid 2 Accent 3" w:semiHidden="0" w:uiPriority="68" w:unhideWhenUsed="0"/>
-    <w:lsdException w:name="Medium Grid 3 Accent 3" w:semiHidden="0" w:uiPriority="69" w:unhideWhenUsed="0"/>
-    <w:lsdException w:name="Dark List Accent 3" w:semiHidden="0" w:uiPriority="70" w:unhideWhenUsed="0"/>
-    <w:lsdException w:name="Colorful Shading Accent 3" w:semiHidden="0" w:uiPriority="71" w:unhideWhenUsed="0"/>
-    <w:lsdException w:name="Colorful List Accent 3" w:semiHidden="0" w:uiPriority="72" w:unhideWhenUsed="0"/>
-    <w:lsdException w:name="Colorful Grid Accent 3" w:semiHidden="0" w:uiPriority="73" w:unhideWhenUsed="0"/>
-    <w:lsdException w:name="Light Shading Accent 4" w:semiHidden="0" w:uiPriority="60" w:unhideWhenUsed="0"/>
-    <w:lsdException w:name="Light List Accent 4" w:semiHidden="0" w:uiPriority="61" w:unhideWhenUsed="0"/>
-    <w:lsdException w:name="Light Grid Accent 4" w:semiHidden="0" w:uiPriority="62" w:unhideWhenUsed="0"/>
-    <w:lsdException w:name="Medium Shading 1 Accent 4" w:semiHidden="0" w:uiPriority="63" w:unhideWhenUsed="0"/>
-    <w:lsdException w:name="Medium Shading 2 Accent 4" w:semiHidden="0" w:uiPriority="64" w:unhideWhenUsed="0"/>
-    <w:lsdException w:name="Medium List 1 Accent 4" w:semiHidden="0" w:uiPriority="65" w:unhideWhenUsed="0"/>
-    <w:lsdException w:name="Medium List 2 Accent 4" w:semiHidden="0" w:uiPriority="66" w:unhideWhenUsed="0"/>
-    <w:lsdException w:name="Medium Grid 1 Accent 4" w:semiHidden="0" w:uiPriority="67" w:unhideWhenUsed="0"/>
-    <w:lsdException w:name="Medium Grid 2 Accent 4" w:semiHidden="0" w:uiPriority="68" w:unhideWhenUsed="0"/>
-    <w:lsdException w:name="Medium Grid 3 Accent 4" w:semiHidden="0" w:uiPriority="69" w:unhideWhenUsed="0"/>
-    <w:lsdException w:name="Dark List Accent 4" w:semiHidden="0" w:uiPriority="70" w:unhideWhenUsed="0"/>
-    <w:lsdException w:name="Colorful Shading Accent 4" w:semiHidden="0" w:uiPriority="71" w:unhideWhenUsed="0"/>
-    <w:lsdException w:name="Colorful List Accent 4" w:semiHidden="0" w:uiPriority="72" w:unhideWhenUsed="0"/>
-    <w:lsdException w:name="Colorful Grid Accent 4" w:semiHidden="0" w:uiPriority="73" w:unhideWhenUsed="0"/>
-    <w:lsdException w:name="Light Shading Accent 5" w:semiHidden="0" w:uiPriority="60" w:unhideWhenUsed="0"/>
-    <w:lsdException w:name="Light List Accent 5" w:semiHidden="0" w:uiPriority="61" w:unhideWhenUsed="0"/>
-    <w:lsdException w:name="Light Grid Accent 5" w:semiHidden="0" w:uiPriority="62" w:unhideWhenUsed="0"/>
-    <w:lsdException w:name="Medium Shading 1 Accent 5" w:semiHidden="0" w:uiPriority="63" w:unhideWhenUsed="0"/>
-    <w:lsdException w:name="Medium Shading 2 Accent 5" w:semiHidden="0" w:uiPriority="64" w:unhideWhenUsed="0"/>
-    <w:lsdException w:name="Medium List 1 Accent 5" w:semiHidden="0" w:uiPriority="65" w:unhideWhenUsed="0"/>
-    <w:lsdException w:name="Medium List 2 Accent 5" w:semiHidden="0" w:uiPriority="66" w:unhideWhenUsed="0"/>
-    <w:lsdException w:name="Medium Grid 1 Accent 5" w:semiHidden="0" w:uiPriority="67" w:unhideWhenUsed="0"/>
-    <w:lsdException w:name="Medium Grid 2 Accent 5" w:semiHidden="0" w:uiPriority="68" w:unhideWhenUsed="0"/>
-    <w:lsdException w:name="Medium Grid 3 Accent 5" w:semiHidden="0" w:uiPriority="69" w:unhideWhenUsed="0"/>
-    <w:lsdException w:name="Dark List Accent 5" w:semiHidden="0" w:uiPriority="70" w:unhideWhenUsed="0"/>
-    <w:lsdException w:name="Colorful Shading Accent 5" w:semiHidden="0" w:uiPriority="71" w:unhideWhenUsed="0"/>
-    <w:lsdException w:name="Colorful List Accent 5" w:semiHidden="0" w:uiPriority="72" w:unhideWhenUsed="0"/>
-    <w:lsdException w:name="Colorful Grid Accent 5" w:semiHidden="0" w:uiPriority="73" w:unhideWhenUsed="0"/>
-    <w:lsdException w:name="Light Shading Accent 6" w:semiHidden="0" w:uiPriority="60" w:unhideWhenUsed="0"/>
-    <w:lsdException w:name="Light List Accent 6" w:semiHidden="0" w:uiPriority="61" w:unhideWhenUsed="0"/>
-    <w:lsdException w:name="Light Grid Accent 6" w:semiHidden="0" w:uiPriority="62" w:unhideWhenUsed="0"/>
-    <w:lsdException w:name="Medium Shading 1 Accent 6" w:semiHidden="0" w:uiPriority="63" w:unhideWhenUsed="0"/>
-    <w:lsdException w:name="Medium Shading 2 Accent 6" w:semiHidden="0" w:uiPriority="64" w:unhideWhenUsed="0"/>
-    <w:lsdException w:name="Medium List 1 Accent 6" w:semiHidden="0" w:uiPriority="65" w:unhideWhenUsed="0"/>
-    <w:lsdException w:name="Medium List 2 Accent 6" w:semiHidden="0" w:uiPriority="66" w:unhideWhenUsed="0"/>
-    <w:lsdException w:name="Medium Grid 1 Accent 6" w:semiHidden="0" w:uiPriority="67" w:unhideWhenUsed="0"/>
-    <w:lsdException w:name="Medium Grid 2 Accent 6" w:semiHidden="0" w:uiPriority="68" w:unhideWhenUsed="0"/>
-    <w:lsdException w:name="Medium Grid 3 Accent 6" w:semiHidden="0" w:uiPriority="69" w:unhideWhenUsed="0"/>
-    <w:lsdException w:name="Dark List Accent 6" w:semiHidden="0" w:uiPriority="70" w:unhideWhenUsed="0"/>
-    <w:lsdException w:name="Colorful Shading Accent 6" w:semiHidden="0" w:uiPriority="71" w:unhideWhenUsed="0"/>
-    <w:lsdException w:name="Colorful List Accent 6" w:semiHidden="0" w:uiPriority="72" w:unhideWhenUsed="0"/>
-    <w:lsdException w:name="Colorful Grid Accent 6" w:semiHidden="0" w:uiPriority="73" w:unhideWhenUsed="0"/>
-    <w:lsdException w:name="Subtle Emphasis" w:semiHidden="0" w:uiPriority="19" w:unhideWhenUsed="0" w:qFormat="1"/>
-    <w:lsdException w:name="Intense Emphasis" w:semiHidden="0" w:uiPriority="21" w:unhideWhenUsed="0" w:qFormat="1"/>
-    <w:lsdException w:name="Subtle Reference" w:semiHidden="0" w:uiPriority="31" w:unhideWhenUsed="0" w:qFormat="1"/>
-    <w:lsdException w:name="Intense Reference" w:semiHidden="0" w:uiPriority="32" w:unhideWhenUsed="0" w:qFormat="1"/>
-    <w:lsdException w:name="Book Title" w:semiHidden="0" w:uiPriority="33" w:unhideWhenUsed="0" w:qFormat="1"/>
-    <w:lsdException w:name="Bibliography" w:uiPriority="37"/>
-    <w:lsdException w:name="TOC Heading" w:uiPriority="39" w:qFormat="1"/>
+  <w:latentStyles w:defLockedState="0" w:defUIPriority="99" w:defSemiHidden="0" w:defUnhideWhenUsed="0" w:defQFormat="0" w:count="371">
+    <w:lsdException w:name="Normal" w:uiPriority="0" w:qFormat="1"/>
+    <w:lsdException w:name="heading 1" w:uiPriority="9" w:qFormat="1"/>
+    <w:lsdException w:name="heading 2" w:semiHidden="1" w:uiPriority="9" w:unhideWhenUsed="1" w:qFormat="1"/>
+    <w:lsdException w:name="heading 3" w:semiHidden="1" w:uiPriority="9" w:unhideWhenUsed="1" w:qFormat="1"/>
+    <w:lsdException w:name="heading 4" w:semiHidden="1" w:uiPriority="9" w:unhideWhenUsed="1" w:qFormat="1"/>
+    <w:lsdException w:name="heading 5" w:semiHidden="1" w:uiPriority="9" w:unhideWhenUsed="1" w:qFormat="1"/>
+    <w:lsdException w:name="heading 6" w:semiHidden="1" w:uiPriority="9" w:unhideWhenUsed="1" w:qFormat="1"/>
+    <w:lsdException w:name="heading 7" w:semiHidden="1" w:uiPriority="9" w:unhideWhenUsed="1" w:qFormat="1"/>
+    <w:lsdException w:name="heading 8" w:semiHidden="1" w:uiPriority="9" w:unhideWhenUsed="1" w:qFormat="1"/>
+    <w:lsdException w:name="heading 9" w:semiHidden="1" w:uiPriority="9" w:unhideWhenUsed="1" w:qFormat="1"/>
+    <w:lsdException w:name="index 1" w:semiHidden="1" w:unhideWhenUsed="1"/>
+    <w:lsdException w:name="index 2" w:semiHidden="1" w:unhideWhenUsed="1"/>
+    <w:lsdException w:name="index 3" w:semiHidden="1" w:unhideWhenUsed="1"/>
+    <w:lsdException w:name="index 4" w:semiHidden="1" w:unhideWhenUsed="1"/>
+    <w:lsdException w:name="index 5" w:semiHidden="1" w:unhideWhenUsed="1"/>
+    <w:lsdException w:name="index 6" w:semiHidden="1" w:unhideWhenUsed="1"/>
+    <w:lsdException w:name="index 7" w:semiHidden="1" w:unhideWhenUsed="1"/>
+    <w:lsdException w:name="index 8" w:semiHidden="1" w:unhideWhenUsed="1"/>
+    <w:lsdException w:name="index 9" w:semiHidden="1" w:unhideWhenUsed="1"/>
+    <w:lsdException w:name="toc 1" w:semiHidden="1" w:uiPriority="39" w:unhideWhenUsed="1"/>
+    <w:lsdException w:name="toc 2" w:semiHidden="1" w:uiPriority="39" w:unhideWhenUsed="1"/>
+    <w:lsdException w:name="toc 3" w:semiHidden="1" w:uiPriority="39" w:unhideWhenUsed="1"/>
+    <w:lsdException w:name="toc 4" w:semiHidden="1" w:uiPriority="39" w:unhideWhenUsed="1"/>
+    <w:lsdException w:name="toc 5" w:semiHidden="1" w:uiPriority="39" w:unhideWhenUsed="1"/>
+    <w:lsdException w:name="toc 6" w:semiHidden="1" w:uiPriority="39" w:unhideWhenUsed="1"/>
+    <w:lsdException w:name="toc 7" w:semiHidden="1" w:uiPriority="39" w:unhideWhenUsed="1"/>
+    <w:lsdException w:name="toc 8" w:semiHidden="1" w:uiPriority="39" w:unhideWhenUsed="1"/>
+    <w:lsdException w:name="toc 9" w:semiHidden="1" w:uiPriority="39" w:unhideWhenUsed="1"/>
+    <w:lsdException w:name="Normal Indent" w:semiHidden="1" w:unhideWhenUsed="1"/>
+    <w:lsdException w:name="footnote text" w:semiHidden="1" w:unhideWhenUsed="1"/>
+    <w:lsdException w:name="annotation text" w:semiHidden="1" w:unhideWhenUsed="1"/>
+    <w:lsdException w:name="header" w:semiHidden="1" w:unhideWhenUsed="1"/>
+    <w:lsdException w:name="footer" w:semiHidden="1" w:unhideWhenUsed="1"/>
+    <w:lsdException w:name="index heading" w:semiHidden="1" w:unhideWhenUsed="1"/>
+    <w:lsdException w:name="caption" w:semiHidden="1" w:uiPriority="35" w:unhideWhenUsed="1" w:qFormat="1"/>
+    <w:lsdException w:name="table of figures" w:semiHidden="1" w:unhideWhenUsed="1"/>
+    <w:lsdException w:name="envelope address" w:semiHidden="1" w:unhideWhenUsed="1"/>
+    <w:lsdException w:name="envelope return" w:semiHidden="1" w:unhideWhenUsed="1"/>
+    <w:lsdException w:name="footnote reference" w:semiHidden="1" w:unhideWhenUsed="1"/>
+    <w:lsdException w:name="annotation reference" w:semiHidden="1" w:unhideWhenUsed="1"/>
+    <w:lsdException w:name="line number" w:semiHidden="1" w:unhideWhenUsed="1"/>
+    <w:lsdException w:name="page number" w:semiHidden="1" w:unhideWhenUsed="1"/>
+    <w:lsdException w:name="endnote reference" w:semiHidden="1" w:unhideWhenUsed="1"/>
+    <w:lsdException w:name="endnote text" w:semiHidden="1" w:unhideWhenUsed="1"/>
+    <w:lsdException w:name="table of authorities" w:semiHidden="1" w:unhideWhenUsed="1"/>
+    <w:lsdException w:name="macro" w:semiHidden="1" w:unhideWhenUsed="1"/>
+    <w:lsdException w:name="toa heading" w:semiHidden="1" w:unhideWhenUsed="1"/>
+    <w:lsdException w:name="List" w:semiHidden="1" w:unhideWhenUsed="1"/>
+    <w:lsdException w:name="List Bullet" w:semiHidden="1" w:unhideWhenUsed="1"/>
+    <w:lsdException w:name="List Number" w:semiHidden="1" w:unhideWhenUsed="1"/>
+    <w:lsdException w:name="List 2" w:semiHidden="1" w:unhideWhenUsed="1"/>
+    <w:lsdException w:name="List 3" w:semiHidden="1" w:unhideWhenUsed="1"/>
+    <w:lsdException w:name="List 4" w:semiHidden="1" w:unhideWhenUsed="1"/>
+    <w:lsdException w:name="List 5" w:semiHidden="1" w:unhideWhenUsed="1"/>
+    <w:lsdException w:name="List Bullet 2" w:semiHidden="1" w:unhideWhenUsed="1"/>
+    <w:lsdException w:name="List Bullet 3" w:semiHidden="1" w:unhideWhenUsed="1"/>
+    <w:lsdException w:name="List Bullet 4" w:semiHidden="1" w:unhideWhenUsed="1"/>
+    <w:lsdException w:name="List Bullet 5" w:semiHidden="1" w:unhideWhenUsed="1"/>
+    <w:lsdException w:name="List Number 2" w:semiHidden="1" w:unhideWhenUsed="1"/>
+    <w:lsdException w:name="List Number 3" w:semiHidden="1" w:unhideWhenUsed="1"/>
+    <w:lsdException w:name="List Number 4" w:semiHidden="1" w:unhideWhenUsed="1"/>
+    <w:lsdException w:name="List Number 5" w:semiHidden="1" w:unhideWhenUsed="1"/>
+    <w:lsdException w:name="Title" w:uiPriority="10" w:qFormat="1"/>
+    <w:lsdException w:name="Closing" w:semiHidden="1" w:unhideWhenUsed="1"/>
+    <w:lsdException w:name="Signature" w:semiHidden="1" w:unhideWhenUsed="1"/>
+    <w:lsdException w:name="Default Paragraph Font" w:semiHidden="1" w:uiPriority="1" w:unhideWhenUsed="1"/>
+    <w:lsdException w:name="Body Text" w:semiHidden="1" w:unhideWhenUsed="1"/>
+    <w:lsdException w:name="Body Text Indent" w:semiHidden="1" w:unhideWhenUsed="1"/>
+    <w:lsdException w:name="List Continue" w:semiHidden="1" w:unhideWhenUsed="1"/>
+    <w:lsdException w:name="List Continue 2" w:semiHidden="1" w:unhideWhenUsed="1"/>
+    <w:lsdException w:name="List Continue 3" w:semiHidden="1" w:unhideWhenUsed="1"/>
+    <w:lsdException w:name="List Continue 4" w:semiHidden="1" w:unhideWhenUsed="1"/>
+    <w:lsdException w:name="List Continue 5" w:semiHidden="1" w:unhideWhenUsed="1"/>
+    <w:lsdException w:name="Message Header" w:semiHidden="1" w:unhideWhenUsed="1"/>
+    <w:lsdException w:name="Subtitle" w:uiPriority="11" w:qFormat="1"/>
+    <w:lsdException w:name="Salutation" w:semiHidden="1" w:unhideWhenUsed="1"/>
+    <w:lsdException w:name="Date" w:semiHidden="1" w:unhideWhenUsed="1"/>
+    <w:lsdException w:name="Body Text First Indent" w:semiHidden="1" w:unhideWhenUsed="1"/>
+    <w:lsdException w:name="Body Text First Indent 2" w:semiHidden="1" w:unhideWhenUsed="1"/>
+    <w:lsdException w:name="Note Heading" w:semiHidden="1" w:unhideWhenUsed="1"/>
+    <w:lsdException w:name="Body Text 2" w:semiHidden="1" w:unhideWhenUsed="1"/>
+    <w:lsdException w:name="Body Text 3" w:semiHidden="1" w:unhideWhenUsed="1"/>
+    <w:lsdException w:name="Body Text Indent 2" w:semiHidden="1" w:unhideWhenUsed="1"/>
+    <w:lsdException w:name="Body Text Indent 3" w:semiHidden="1" w:unhideWhenUsed="1"/>
+    <w:lsdException w:name="Block Text" w:semiHidden="1" w:unhideWhenUsed="1"/>
+    <w:lsdException w:name="Hyperlink" w:semiHidden="1" w:unhideWhenUsed="1"/>
+    <w:lsdException w:name="FollowedHyperlink" w:semiHidden="1" w:unhideWhenUsed="1"/>
+    <w:lsdException w:name="Strong" w:uiPriority="22" w:qFormat="1"/>
+    <w:lsdException w:name="Emphasis" w:uiPriority="20" w:qFormat="1"/>
+    <w:lsdException w:name="Document Map" w:semiHidden="1" w:unhideWhenUsed="1"/>
+    <w:lsdException w:name="Plain Text" w:semiHidden="1" w:unhideWhenUsed="1"/>
+    <w:lsdException w:name="E-mail Signature" w:semiHidden="1" w:unhideWhenUsed="1"/>
+    <w:lsdException w:name="HTML Top of Form" w:semiHidden="1" w:unhideWhenUsed="1"/>
+    <w:lsdException w:name="HTML Bottom of Form" w:semiHidden="1" w:unhideWhenUsed="1"/>
+    <w:lsdException w:name="Normal (Web)" w:semiHidden="1" w:unhideWhenUsed="1"/>
+    <w:lsdException w:name="HTML Acronym" w:semiHidden="1" w:unhideWhenUsed="1"/>
+    <w:lsdException w:name="HTML Address" w:semiHidden="1" w:unhideWhenUsed="1"/>
+    <w:lsdException w:name="HTML Cite" w:semiHidden="1" w:unhideWhenUsed="1"/>
+    <w:lsdException w:name="HTML Code" w:semiHidden="1" w:unhideWhenUsed="1"/>
+    <w:lsdException w:name="HTML Definition" w:semiHidden="1" w:unhideWhenUsed="1"/>
+    <w:lsdException w:name="HTML Keyboard" w:semiHidden="1" w:unhideWhenUsed="1"/>
+    <w:lsdException w:name="HTML Preformatted" w:semiHidden="1" w:unhideWhenUsed="1"/>
+    <w:lsdException w:name="HTML Sample" w:semiHidden="1" w:unhideWhenUsed="1"/>
+    <w:lsdException w:name="HTML Typewriter" w:semiHidden="1" w:unhideWhenUsed="1"/>
+    <w:lsdException w:name="HTML Variable" w:semiHidden="1" w:unhideWhenUsed="1"/>
+    <w:lsdException w:name="Normal Table" w:semiHidden="1" w:unhideWhenUsed="1"/>
+    <w:lsdException w:name="annotation subject" w:semiHidden="1" w:unhideWhenUsed="1"/>
+    <w:lsdException w:name="No List" w:semiHidden="1" w:unhideWhenUsed="1"/>
+    <w:lsdException w:name="Outline List 1" w:semiHidden="1" w:unhideWhenUsed="1"/>
+    <w:lsdException w:name="Outline List 2" w:semiHidden="1" w:unhideWhenUsed="1"/>
+    <w:lsdException w:name="Outline List 3" w:semiHidden="1" w:unhideWhenUsed="1"/>
+    <w:lsdException w:name="Table Simple 1" w:semiHidden="1" w:unhideWhenUsed="1"/>
+    <w:lsdException w:name="Table Simple 2" w:semiHidden="1" w:unhideWhenUsed="1"/>
+    <w:lsdException w:name="Table Simple 3" w:semiHidden="1" w:unhideWhenUsed="1"/>
+    <w:lsdException w:name="Table Classic 1" w:semiHidden="1" w:unhideWhenUsed="1"/>
+    <w:lsdException w:name="Table Classic 2" w:semiHidden="1" w:unhideWhenUsed="1"/>
+    <w:lsdException w:name="Table Classic 3" w:semiHidden="1" w:unhideWhenUsed="1"/>
+    <w:lsdException w:name="Table Classic 4" w:semiHidden="1" w:unhideWhenUsed="1"/>
+    <w:lsdException w:name="Table Colorful 1" w:semiHidden="1" w:unhideWhenUsed="1"/>
+    <w:lsdException w:name="Table Colorful 2" w:semiHidden="1" w:unhideWhenUsed="1"/>
+    <w:lsdException w:name="Table Colorful 3" w:semiHidden="1" w:unhideWhenUsed="1"/>
+    <w:lsdException w:name="Table Columns 1" w:semiHidden="1" w:unhideWhenUsed="1"/>
+    <w:lsdException w:name="Table Columns 2" w:semiHidden="1" w:unhideWhenUsed="1"/>
+    <w:lsdException w:name="Table Columns 3" w:semiHidden="1" w:unhideWhenUsed="1"/>
+    <w:lsdException w:name="Table Columns 4" w:semiHidden="1" w:unhideWhenUsed="1"/>
+    <w:lsdException w:name="Table Columns 5" w:semiHidden="1" w:unhideWhenUsed="1"/>
+    <w:lsdException w:name="Table Grid 1" w:semiHidden="1" w:unhideWhenUsed="1"/>
+    <w:lsdException w:name="Table Grid 2" w:semiHidden="1" w:unhideWhenUsed="1"/>
+    <w:lsdException w:name="Table Grid 3" w:semiHidden="1" w:unhideWhenUsed="1"/>
+    <w:lsdException w:name="Table Grid 4" w:semiHidden="1" w:unhideWhenUsed="1"/>
+    <w:lsdException w:name="Table Grid 5" w:semiHidden="1" w:unhideWhenUsed="1"/>
+    <w:lsdException w:name="Table Grid 6" w:semiHidden="1" w:unhideWhenUsed="1"/>
+    <w:lsdException w:name="Table Grid 7" w:semiHidden="1" w:unhideWhenUsed="1"/>
+    <w:lsdException w:name="Table Grid 8" w:semiHidden="1" w:unhideWhenUsed="1"/>
+    <w:lsdException w:name="Table List 1" w:semiHidden="1" w:unhideWhenUsed="1"/>
+    <w:lsdException w:name="Table List 2" w:semiHidden="1" w:unhideWhenUsed="1"/>
+    <w:lsdException w:name="Table List 3" w:semiHidden="1" w:unhideWhenUsed="1"/>
+    <w:lsdException w:name="Table List 4" w:semiHidden="1" w:unhideWhenUsed="1"/>
+    <w:lsdException w:name="Table List 5" w:semiHidden="1" w:unhideWhenUsed="1"/>
+    <w:lsdException w:name="Table List 6" w:semiHidden="1" w:unhideWhenUsed="1"/>
+    <w:lsdException w:name="Table List 7" w:semiHidden="1" w:unhideWhenUsed="1"/>
+    <w:lsdException w:name="Table List 8" w:semiHidden="1" w:unhideWhenUsed="1"/>
+    <w:lsdException w:name="Table 3D effects 1" w:semiHidden="1" w:unhideWhenUsed="1"/>
+    <w:lsdException w:name="Table 3D effects 2" w:semiHidden="1" w:unhideWhenUsed="1"/>
+    <w:lsdException w:name="Table 3D effects 3" w:semiHidden="1" w:unhideWhenUsed="1"/>
+    <w:lsdException w:name="Table Contemporary" w:semiHidden="1" w:unhideWhenUsed="1"/>
+    <w:lsdException w:name="Table Elegant" w:semiHidden="1" w:unhideWhenUsed="1"/>
+    <w:lsdException w:name="Table Professional" w:semiHidden="1" w:unhideWhenUsed="1"/>
+    <w:lsdException w:name="Table Subtle 1" w:semiHidden="1" w:unhideWhenUsed="1"/>
+    <w:lsdException w:name="Table Subtle 2" w:semiHidden="1" w:unhideWhenUsed="1"/>
+    <w:lsdException w:name="Table Web 1" w:semiHidden="1" w:unhideWhenUsed="1"/>
+    <w:lsdException w:name="Table Web 2" w:semiHidden="1" w:unhideWhenUsed="1"/>
+    <w:lsdException w:name="Table Web 3" w:semiHidden="1" w:unhideWhenUsed="1"/>
+    <w:lsdException w:name="Balloon Text" w:semiHidden="1" w:unhideWhenUsed="1"/>
+    <w:lsdException w:name="Table Grid" w:uiPriority="59"/>
+    <w:lsdException w:name="Table Theme" w:semiHidden="1" w:unhideWhenUsed="1"/>
+    <w:lsdException w:name="Placeholder Text" w:semiHidden="1"/>
+    <w:lsdException w:name="No Spacing" w:uiPriority="1" w:qFormat="1"/>
+    <w:lsdException w:name="Light Shading" w:uiPriority="60"/>
+    <w:lsdException w:name="Light List" w:uiPriority="61"/>
+    <w:lsdException w:name="Light Grid" w:uiPriority="62"/>
+    <w:lsdException w:name="Medium Shading 1" w:uiPriority="63"/>
+    <w:lsdException w:name="Medium Shading 2" w:uiPriority="64"/>
+    <w:lsdException w:name="Medium List 1" w:uiPriority="65"/>
+    <w:lsdException w:name="Medium List 2" w:uiPriority="66"/>
+    <w:lsdException w:name="Medium Grid 1" w:uiPriority="67"/>
+    <w:lsdException w:name="Medium Grid 2" w:uiPriority="68"/>
+    <w:lsdException w:name="Medium Grid 3" w:uiPriority="69"/>
+    <w:lsdException w:name="Dark List" w:uiPriority="70"/>
+    <w:lsdException w:name="Colorful Shading" w:uiPriority="71"/>
+    <w:lsdException w:name="Colorful List" w:uiPriority="72"/>
+    <w:lsdException w:name="Colorful Grid" w:uiPriority="73"/>
+    <w:lsdException w:name="Light Shading Accent 1" w:uiPriority="60"/>
+    <w:lsdException w:name="Light List Accent 1" w:uiPriority="61"/>
+    <w:lsdException w:name="Light Grid Accent 1" w:uiPriority="62"/>
+    <w:lsdException w:name="Medium Shading 1 Accent 1" w:uiPriority="63"/>
+    <w:lsdException w:name="Medium Shading 2 Accent 1" w:uiPriority="64"/>
+    <w:lsdException w:name="Medium List 1 Accent 1" w:uiPriority="65"/>
+    <w:lsdException w:name="Revision" w:semiHidden="1"/>
+    <w:lsdException w:name="List Paragraph" w:uiPriority="34" w:qFormat="1"/>
+    <w:lsdException w:name="Quote" w:uiPriority="29" w:qFormat="1"/>
+    <w:lsdException w:name="Intense Quote" w:uiPriority="30" w:qFormat="1"/>
+    <w:lsdException w:name="Medium List 2 Accent 1" w:uiPriority="66"/>
+    <w:lsdException w:name="Medium Grid 1 Accent 1" w:uiPriority="67"/>
+    <w:lsdException w:name="Medium Grid 2 Accent 1" w:uiPriority="68"/>
+    <w:lsdException w:name="Medium Grid 3 Accent 1" w:uiPriority="69"/>
+    <w:lsdException w:name="Dark List Accent 1" w:uiPriority="70"/>
+    <w:lsdException w:name="Colorful Shading Accent 1" w:uiPriority="71"/>
+    <w:lsdException w:name="Colorful List Accent 1" w:uiPriority="72"/>
+    <w:lsdException w:name="Colorful Grid Accent 1" w:uiPriority="73"/>
+    <w:lsdException w:name="Light Shading Accent 2" w:uiPriority="60"/>
+    <w:lsdException w:name="Light List Accent 2" w:uiPriority="61"/>
+    <w:lsdException w:name="Light Grid Accent 2" w:uiPriority="62"/>
+    <w:lsdException w:name="Medium Shading 1 Accent 2" w:uiPriority="63"/>
+    <w:lsdException w:name="Medium Shading 2 Accent 2" w:uiPriority="64"/>
+    <w:lsdException w:name="Medium List 1 Accent 2" w:uiPriority="65"/>
+    <w:lsdException w:name="Medium List 2 Accent 2" w:uiPriority="66"/>
+    <w:lsdException w:name="Medium Grid 1 Accent 2" w:uiPriority="67"/>
+    <w:lsdException w:name="Medium Grid 2 Accent 2" w:uiPriority="68"/>
+    <w:lsdException w:name="Medium Grid 3 Accent 2" w:uiPriority="69"/>
+    <w:lsdException w:name="Dark List Accent 2" w:uiPriority="70"/>
+    <w:lsdException w:name="Colorful Shading Accent 2" w:uiPriority="71"/>
+    <w:lsdException w:name="Colorful List Accent 2" w:uiPriority="72"/>
+    <w:lsdException w:name="Colorful Grid Accent 2" w:uiPriority="73"/>
+    <w:lsdException w:name="Light Shading Accent 3" w:uiPriority="60"/>
+    <w:lsdException w:name="Light List Accent 3" w:uiPriority="61"/>
+    <w:lsdException w:name="Light Grid Accent 3" w:uiPriority="62"/>
+    <w:lsdException w:name="Medium Shading 1 Accent 3" w:uiPriority="63"/>
+    <w:lsdException w:name="Medium Shading 2 Accent 3" w:uiPriority="64"/>
+    <w:lsdException w:name="Medium List 1 Accent 3" w:uiPriority="65"/>
+    <w:lsdException w:name="Medium List 2 Accent 3" w:uiPriority="66"/>
+    <w:lsdException w:name="Medium Grid 1 Accent 3" w:uiPriority="67"/>
+    <w:lsdException w:name="Medium Grid 2 Accent 3" w:uiPriority="68"/>
+    <w:lsdException w:name="Medium Grid 3 Accent 3" w:uiPriority="69"/>
+    <w:lsdException w:name="Dark List Accent 3" w:uiPriority="70"/>
+    <w:lsdException w:name="Colorful Shading Accent 3" w:uiPriority="71"/>
+    <w:lsdException w:name="Colorful List Accent 3" w:uiPriority="72"/>
+    <w:lsdException w:name="Colorful Grid Accent 3" w:uiPriority="73"/>
+    <w:lsdException w:name="Light Shading Accent 4" w:uiPriority="60"/>
+    <w:lsdException w:name="Light List Accent 4" w:uiPriority="61"/>
+    <w:lsdException w:name="Light Grid Accent 4" w:uiPriority="62"/>
+    <w:lsdException w:name="Medium Shading 1 Accent 4" w:uiPriority="63"/>
+    <w:lsdException w:name="Medium Shading 2 Accent 4" w:uiPriority="64"/>
+    <w:lsdException w:name="Medium List 1 Accent 4" w:uiPriority="65"/>
+    <w:lsdException w:name="Medium List 2 Accent 4" w:uiPriority="66"/>
+    <w:lsdException w:name="Medium Grid 1 Accent 4" w:uiPriority="67"/>
+    <w:lsdException w:name="Medium Grid 2 Accent 4" w:uiPriority="68"/>
+    <w:lsdException w:name="Medium Grid 3 Accent 4" w:uiPriority="69"/>
+    <w:lsdException w:name="Dark List Accent 4" w:uiPriority="70"/>
+    <w:lsdException w:name="Colorful Shading Accent 4" w:uiPriority="71"/>
+    <w:lsdException w:name="Colorful List Accent 4" w:uiPriority="72"/>
+    <w:lsdException w:name="Colorful Grid Accent 4" w:uiPriority="73"/>
+    <w:lsdException w:name="Light Shading Accent 5" w:uiPriority="60"/>
+    <w:lsdException w:name="Light List Accent 5" w:uiPriority="61"/>
+    <w:lsdException w:name="Light Grid Accent 5" w:uiPriority="62"/>
+    <w:lsdException w:name="Medium Shading 1 Accent 5" w:uiPriority="63"/>
+    <w:lsdException w:name="Medium Shading 2 Accent 5" w:uiPriority="64"/>
+    <w:lsdException w:name="Medium List 1 Accent 5" w:uiPriority="65"/>
+    <w:lsdException w:name="Medium List 2 Accent 5" w:uiPriority="66"/>
+    <w:lsdException w:name="Medium Grid 1 Accent 5" w:uiPriority="67"/>
+    <w:lsdException w:name="Medium Grid 2 Accent 5" w:uiPriority="68"/>
+    <w:lsdException w:name="Medium Grid 3 Accent 5" w:uiPriority="69"/>
+    <w:lsdException w:name="Dark List Accent 5" w:uiPriority="70"/>
+    <w:lsdException w:name="Colorful Shading Accent 5" w:uiPriority="71"/>
+    <w:lsdException w:name="Colorful List Accent 5" w:uiPriority="72"/>
+    <w:lsdException w:name="Colorful Grid Accent 5" w:uiPriority="73"/>
+    <w:lsdException w:name="Light Shading Accent 6" w:uiPriority="60"/>
+    <w:lsdException w:name="Light List Accent 6" w:uiPriority="61"/>
+    <w:lsdException w:name="Light Grid Accent 6" w:uiPriority="62"/>
+    <w:lsdException w:name="Medium Shading 1 Accent 6" w:uiPriority="63"/>
+    <w:lsdException w:name="Medium Shading 2 Accent 6" w:uiPriority="64"/>
+    <w:lsdException w:name="Medium List 1 Accent 6" w:uiPriority="65"/>
+    <w:lsdException w:name="Medium List 2 Accent 6" w:uiPriority="66"/>
+    <w:lsdException w:name="Medium Grid 1 Accent 6" w:uiPriority="67"/>
+    <w:lsdException w:name="Medium Grid 2 Accent 6" w:uiPriority="68"/>
+    <w:lsdException w:name="Medium Grid 3 Accent 6" w:uiPriority="69"/>
+    <w:lsdException w:name="Dark List Accent 6" w:uiPriority="70"/>
+    <w:lsdException w:name="Colorful Shading Accent 6" w:uiPriority="71"/>
+    <w:lsdException w:name="Colorful List Accent 6" w:uiPriority="72"/>
+    <w:lsdException w:name="Colorful Grid Accent 6" w:uiPriority="73"/>
+    <w:lsdException w:name="Subtle Emphasis" w:uiPriority="19" w:qFormat="1"/>
+    <w:lsdException w:name="Intense Emphasis" w:uiPriority="21" w:qFormat="1"/>
+    <w:lsdException w:name="Subtle Reference" w:uiPriority="31" w:qFormat="1"/>
+    <w:lsdException w:name="Intense Reference" w:uiPriority="32" w:qFormat="1"/>
+    <w:lsdException w:name="Book Title" w:uiPriority="33" w:qFormat="1"/>
+    <w:lsdException w:name="Bibliography" w:semiHidden="1" w:uiPriority="37" w:unhideWhenUsed="1"/>
+    <w:lsdException w:name="TOC Heading" w:semiHidden="1" w:uiPriority="39" w:unhideWhenUsed="1" w:qFormat="1"/>
+    <w:lsdException w:name="Plain Table 1" w:uiPriority="41"/>
+    <w:lsdException w:name="Plain Table 2" w:uiPriority="42"/>
+    <w:lsdException w:name="Plain Table 3" w:uiPriority="43"/>
+    <w:lsdException w:name="Plain Table 4" w:uiPriority="44"/>
+    <w:lsdException w:name="Plain Table 5" w:uiPriority="45"/>
+    <w:lsdException w:name="Grid Table Light" w:uiPriority="40"/>
+    <w:lsdException w:name="Grid Table 1 Light" w:uiPriority="46"/>
+    <w:lsdException w:name="Grid Table 2" w:uiPriority="47"/>
+    <w:lsdException w:name="Grid Table 3" w:uiPriority="48"/>
+    <w:lsdException w:name="Grid Table 4" w:uiPriority="49"/>
+    <w:lsdException w:name="Grid Table 5 Dark" w:uiPriority="50"/>
+    <w:lsdException w:name="Grid Table 6 Colorful" w:uiPriority="51"/>
+    <w:lsdException w:name="Grid Table 7 Colorful" w:uiPriority="52"/>
+    <w:lsdException w:name="Grid Table 1 Light Accent 1" w:uiPriority="46"/>
+    <w:lsdException w:name="Grid Table 2 Accent 1" w:uiPriority="47"/>
+    <w:lsdException w:name="Grid Table 3 Accent 1" w:uiPriority="48"/>
+    <w:lsdException w:name="Grid Table 4 Accent 1" w:uiPriority="49"/>
+    <w:lsdException w:name="Grid Table 5 Dark Accent 1" w:uiPriority="50"/>
+    <w:lsdException w:name="Grid Table 6 Colorful Accent 1" w:uiPriority="51"/>
+    <w:lsdException w:name="Grid Table 7 Colorful Accent 1" w:uiPriority="52"/>
+    <w:lsdException w:name="Grid Table 1 Light Accent 2" w:uiPriority="46"/>
+    <w:lsdException w:name="Grid Table 2 Accent 2" w:uiPriority="47"/>
+    <w:lsdException w:name="Grid Table 3 Accent 2" w:uiPriority="48"/>
+    <w:lsdException w:name="Grid Table 4 Accent 2" w:uiPriority="49"/>
+    <w:lsdException w:name="Grid Table 5 Dark Accent 2" w:uiPriority="50"/>
+    <w:lsdException w:name="Grid Table 6 Colorful Accent 2" w:uiPriority="51"/>
+    <w:lsdException w:name="Grid Table 7 Colorful Accent 2" w:uiPriority="52"/>
+    <w:lsdException w:name="Grid Table 1 Light Accent 3" w:uiPriority="46"/>
+    <w:lsdException w:name="Grid Table 2 Accent 3" w:uiPriority="47"/>
+    <w:lsdException w:name="Grid Table 3 Accent 3" w:uiPriority="48"/>
+    <w:lsdException w:name="Grid Table 4 Accent 3" w:uiPriority="49"/>
+    <w:lsdException w:name="Grid Table 5 Dark Accent 3" w:uiPriority="50"/>
+    <w:lsdException w:name="Grid Table 6 Colorful Accent 3" w:uiPriority="51"/>
+    <w:lsdException w:name="Grid Table 7 Colorful Accent 3" w:uiPriority="52"/>
+    <w:lsdException w:name="Grid Table 1 Light Accent 4" w:uiPriority="46"/>
+    <w:lsdException w:name="Grid Table 2 Accent 4" w:uiPriority="47"/>
+    <w:lsdException w:name="Grid Table 3 Accent 4" w:uiPriority="48"/>
+    <w:lsdException w:name="Grid Table 4 Accent 4" w:uiPriority="49"/>
+    <w:lsdException w:name="Grid Table 5 Dark Accent 4" w:uiPriority="50"/>
+    <w:lsdException w:name="Grid Table 6 Colorful Accent 4" w:uiPriority="51"/>
+    <w:lsdException w:name="Grid Table 7 Colorful Accent 4" w:uiPriority="52"/>
+    <w:lsdException w:name="Grid Table 1 Light Accent 5" w:uiPriority="46"/>
+    <w:lsdException w:name="Grid Table 2 Accent 5" w:uiPriority="47"/>
+    <w:lsdException w:name="Grid Table 3 Accent 5" w:uiPriority="48"/>
+    <w:lsdException w:name="Grid Table 4 Accent 5" w:uiPriority="49"/>
+    <w:lsdException w:name="Grid Table 5 Dark Accent 5" w:uiPriority="50"/>
+    <w:lsdException w:name="Grid Table 6 Colorful Accent 5" w:uiPriority="51"/>
+    <w:lsdException w:name="Grid Table 7 Colorful Accent 5" w:uiPriority="52"/>
+    <w:lsdException w:name="Grid Table 1 Light Accent 6" w:uiPriority="46"/>
+    <w:lsdException w:name="Grid Table 2 Accent 6" w:uiPriority="47"/>
+    <w:lsdException w:name="Grid Table 3 Accent 6" w:uiPriority="48"/>
+    <w:lsdException w:name="Grid Table 4 Accent 6" w:uiPriority="49"/>
+    <w:lsdException w:name="Grid Table 5 Dark Accent 6" w:uiPriority="50"/>
+    <w:lsdException w:name="Grid Table 6 Colorful Accent 6" w:uiPriority="51"/>
+    <w:lsdException w:name="Grid Table 7 Colorful Accent 6" w:uiPriority="52"/>
+    <w:lsdException w:name="List Table 1 Light" w:uiPriority="46"/>
+    <w:lsdException w:name="List Table 2" w:uiPriority="47"/>
+    <w:lsdException w:name="List Table 3" w:uiPriority="48"/>
+    <w:lsdException w:name="List Table 4" w:uiPriority="49"/>
+    <w:lsdException w:name="List Table 5 Dark" w:uiPriority="50"/>
+    <w:lsdException w:name="List Table 6 Colorful" w:uiPriority="51"/>
+    <w:lsdException w:name="List Table 7 Colorful" w:uiPriority="52"/>
+    <w:lsdException w:name="List Table 1 Light Accent 1" w:uiPriority="46"/>
+    <w:lsdException w:name="List Table 2 Accent 1" w:uiPriority="47"/>
+    <w:lsdException w:name="List Table 3 Accent 1" w:uiPriority="48"/>
+    <w:lsdException w:name="List Table 4 Accent 1" w:uiPriority="49"/>
+    <w:lsdException w:name="List Table 5 Dark Accent 1" w:uiPriority="50"/>
+    <w:lsdException w:name="List Table 6 Colorful Accent 1" w:uiPriority="51"/>
+    <w:lsdException w:name="List Table 7 Colorful Accent 1" w:uiPriority="52"/>
+    <w:lsdException w:name="List Table 1 Light Accent 2" w:uiPriority="46"/>
+    <w:lsdException w:name="List Table 2 Accent 2" w:uiPriority="47"/>
+    <w:lsdException w:name="List Table 3 Accent 2" w:uiPriority="48"/>
+    <w:lsdException w:name="List Table 4 Accent 2" w:uiPriority="49"/>
+    <w:lsdException w:name="List Table 5 Dark Accent 2" w:uiPriority="50"/>
+    <w:lsdException w:name="List Table 6 Colorful Accent 2" w:uiPriority="51"/>
+    <w:lsdException w:name="List Table 7 Colorful Accent 2" w:uiPriority="52"/>
+    <w:lsdException w:name="List Table 1 Light Accent 3" w:uiPriority="46"/>
+    <w:lsdException w:name="List Table 2 Accent 3" w:uiPriority="47"/>
+    <w:lsdException w:name="List Table 3 Accent 3" w:uiPriority="48"/>
+    <w:lsdException w:name="List Table 4 Accent 3" w:uiPriority="49"/>
+    <w:lsdException w:name="List Table 5 Dark Accent 3" w:uiPriority="50"/>
+    <w:lsdException w:name="List Table 6 Colorful Accent 3" w:uiPriority="51"/>
+    <w:lsdException w:name="List Table 7 Colorful Accent 3" w:uiPriority="52"/>
+    <w:lsdException w:name="List Table 1 Light Accent 4" w:uiPriority="46"/>
+    <w:lsdException w:name="List Table 2 Accent 4" w:uiPriority="47"/>
+    <w:lsdException w:name="List Table 3 Accent 4" w:uiPriority="48"/>
+    <w:lsdException w:name="List Table 4 Accent 4" w:uiPriority="49"/>
+    <w:lsdException w:name="List Table 5 Dark Accent 4" w:uiPriority="50"/>
+    <w:lsdException w:name="List Table 6 Colorful Accent 4" w:uiPriority="51"/>
+    <w:lsdException w:name="List Table 7 Colorful Accent 4" w:uiPriority="52"/>
+    <w:lsdException w:name="List Table 1 Light Accent 5" w:uiPriority="46"/>
+    <w:lsdException w:name="List Table 2 Accent 5" w:uiPriority="47"/>
+    <w:lsdException w:name="List Table 3 Accent 5" w:uiPriority="48"/>
+    <w:lsdException w:name="List Table 4 Accent 5" w:uiPriority="49"/>
+    <w:lsdException w:name="List Table 5 Dark Accent 5" w:uiPriority="50"/>
+    <w:lsdException w:name="List Table 6 Colorful Accent 5" w:uiPriority="51"/>
+    <w:lsdException w:name="List Table 7 Colorful Accent 5" w:uiPriority="52"/>
+    <w:lsdException w:name="List Table 1 Light Accent 6" w:uiPriority="46"/>
+    <w:lsdException w:name="List Table 2 Accent 6" w:uiPriority="47"/>
+    <w:lsdException w:name="List Table 3 Accent 6" w:uiPriority="48"/>
+    <w:lsdException w:name="List Table 4 Accent 6" w:uiPriority="49"/>
+    <w:lsdException w:name="List Table 5 Dark Accent 6" w:uiPriority="50"/>
+    <w:lsdException w:name="List Table 6 Colorful Accent 6" w:uiPriority="51"/>
+    <w:lsdException w:name="List Table 7 Colorful Accent 6" w:uiPriority="52"/>
   </w:latentStyles>
   <w:style w:type="paragraph" w:default="1" w:styleId="Normal">
     <w:name w:val="Normal"/>
@@ -6183,7 +5973,6 @@
     <w:uiPriority w:val="99"/>
     <w:semiHidden/>
     <w:unhideWhenUsed/>
-    <w:qFormat/>
     <w:tblPr>
       <w:tblInd w:w="0" w:type="dxa"/>
       <w:tblCellMar>
@@ -6363,7 +6152,6 @@
       <w:spacing w:after="0" w:line="240" w:lineRule="auto"/>
     </w:pPr>
     <w:tblPr>
-      <w:tblInd w:w="0" w:type="dxa"/>
       <w:tblBorders>
         <w:top w:val="single" w:sz="4" w:space="0" w:color="auto"/>
         <w:left w:val="single" w:sz="4" w:space="0" w:color="auto"/>
@@ -6372,12 +6160,6 @@
         <w:insideH w:val="single" w:sz="4" w:space="0" w:color="auto"/>
         <w:insideV w:val="single" w:sz="4" w:space="0" w:color="auto"/>
       </w:tblBorders>
-      <w:tblCellMar>
-        <w:top w:w="0" w:type="dxa"/>
-        <w:left w:w="108" w:type="dxa"/>
-        <w:bottom w:w="0" w:type="dxa"/>
-        <w:right w:w="108" w:type="dxa"/>
-      </w:tblCellMar>
     </w:tblPr>
   </w:style>
   <w:style w:type="table" w:styleId="Grilledutableau">
@@ -6389,7 +6171,6 @@
       <w:spacing w:after="0" w:line="240" w:lineRule="auto"/>
     </w:pPr>
     <w:tblPr>
-      <w:tblInd w:w="0" w:type="dxa"/>
       <w:tblBorders>
         <w:top w:val="single" w:sz="4" w:space="0" w:color="auto"/>
         <w:left w:val="single" w:sz="4" w:space="0" w:color="auto"/>
@@ -6398,12 +6179,6 @@
         <w:insideH w:val="single" w:sz="4" w:space="0" w:color="auto"/>
         <w:insideV w:val="single" w:sz="4" w:space="0" w:color="auto"/>
       </w:tblBorders>
-      <w:tblCellMar>
-        <w:top w:w="0" w:type="dxa"/>
-        <w:left w:w="108" w:type="dxa"/>
-        <w:bottom w:w="0" w:type="dxa"/>
-        <w:right w:w="108" w:type="dxa"/>
-      </w:tblCellMar>
     </w:tblPr>
   </w:style>
   <w:style w:type="paragraph" w:styleId="Sous-titre">
@@ -6744,7 +6519,7 @@
 </file>
 
 <file path=customXml/itemProps1.xml><?xml version="1.0" encoding="utf-8"?>
-<ds:datastoreItem xmlns:ds="http://schemas.openxmlformats.org/officeDocument/2006/customXml" ds:itemID="{60218BE8-9407-4298-9544-CFFABB9F6A25}">
+<ds:datastoreItem xmlns:ds="http://schemas.openxmlformats.org/officeDocument/2006/customXml" ds:itemID="{8AC6FB78-6ACC-4FCB-AC77-E21A4E01AD6F}">
   <ds:schemaRefs>
     <ds:schemaRef ds:uri="http://schemas.openxmlformats.org/officeDocument/2006/bibliography"/>
   </ds:schemaRefs>

</xml_diff>

<commit_message>
explications du rapport et correction d'un accent dans un nom de variable
</commit_message>
<xml_diff>
--- a/Rapport/Rapport.docx
+++ b/Rapport/Rapport.docx
@@ -112,7 +112,7 @@
                 <w:noProof/>
                 <w:webHidden/>
               </w:rPr>
-              <w:t>1</w:t>
+              <w:t>2</w:t>
             </w:r>
             <w:r>
               <w:rPr>
@@ -198,7 +198,7 @@
                 <w:noProof/>
                 <w:webHidden/>
               </w:rPr>
-              <w:t>1</w:t>
+              <w:t>2</w:t>
             </w:r>
             <w:r>
               <w:rPr>
@@ -628,7 +628,7 @@
                 <w:noProof/>
                 <w:webHidden/>
               </w:rPr>
-              <w:t>10</w:t>
+              <w:t>4</w:t>
             </w:r>
             <w:r>
               <w:rPr>
@@ -714,7 +714,7 @@
                 <w:noProof/>
                 <w:webHidden/>
               </w:rPr>
-              <w:t>10</w:t>
+              <w:t>4</w:t>
             </w:r>
             <w:r>
               <w:rPr>
@@ -800,7 +800,7 @@
                 <w:noProof/>
                 <w:webHidden/>
               </w:rPr>
-              <w:t>10</w:t>
+              <w:t>5</w:t>
             </w:r>
             <w:r>
               <w:rPr>
@@ -870,7 +870,7 @@
                 <w:noProof/>
                 <w:webHidden/>
               </w:rPr>
-              <w:t>10</w:t>
+              <w:t>5</w:t>
             </w:r>
             <w:r>
               <w:rPr>
@@ -956,7 +956,7 @@
                 <w:noProof/>
                 <w:webHidden/>
               </w:rPr>
-              <w:t>10</w:t>
+              <w:t>5</w:t>
             </w:r>
             <w:r>
               <w:rPr>
@@ -1042,7 +1042,7 @@
                 <w:noProof/>
                 <w:webHidden/>
               </w:rPr>
-              <w:t>11</w:t>
+              <w:t>6</w:t>
             </w:r>
             <w:r>
               <w:rPr>
@@ -1128,7 +1128,7 @@
                 <w:noProof/>
                 <w:webHidden/>
               </w:rPr>
-              <w:t>11</w:t>
+              <w:t>6</w:t>
             </w:r>
             <w:r>
               <w:rPr>
@@ -1214,7 +1214,7 @@
                 <w:noProof/>
                 <w:webHidden/>
               </w:rPr>
-              <w:t>11</w:t>
+              <w:t>6</w:t>
             </w:r>
             <w:r>
               <w:rPr>
@@ -1300,7 +1300,7 @@
                 <w:noProof/>
                 <w:webHidden/>
               </w:rPr>
-              <w:t>11</w:t>
+              <w:t>6</w:t>
             </w:r>
             <w:r>
               <w:rPr>
@@ -1386,7 +1386,7 @@
                 <w:noProof/>
                 <w:webHidden/>
               </w:rPr>
-              <w:t>12</w:t>
+              <w:t>7</w:t>
             </w:r>
             <w:r>
               <w:rPr>
@@ -1472,7 +1472,7 @@
                 <w:noProof/>
                 <w:webHidden/>
               </w:rPr>
-              <w:t>12</w:t>
+              <w:t>7</w:t>
             </w:r>
             <w:r>
               <w:rPr>
@@ -1553,57 +1553,6 @@
     </w:p>
     <w:p/>
     <w:p>
-      <w:r>
-        <w:rPr>
-          <w:noProof/>
-          <w:lang w:eastAsia="fr-FR"/>
-        </w:rPr>
-        <w:drawing>
-          <wp:inline distT="0" distB="0" distL="0" distR="0">
-            <wp:extent cx="6076950" cy="4947115"/>
-            <wp:effectExtent l="19050" t="0" r="0" b="0"/>
-            <wp:docPr id="1" name="Image 1" descr="C:\Users\Med\Desktop\Dev_OO\OO-Livraisons\Rapport\ModeleDuDomaine.jpg"/>
-            <wp:cNvGraphicFramePr>
-              <a:graphicFrameLocks xmlns:a="http://schemas.openxmlformats.org/drawingml/2006/main" noChangeAspect="1"/>
-            </wp:cNvGraphicFramePr>
-            <a:graphic xmlns:a="http://schemas.openxmlformats.org/drawingml/2006/main">
-              <a:graphicData uri="http://schemas.openxmlformats.org/drawingml/2006/picture">
-                <pic:pic xmlns:pic="http://schemas.openxmlformats.org/drawingml/2006/picture">
-                  <pic:nvPicPr>
-                    <pic:cNvPr id="0" name="Picture 1" descr="C:\Users\Med\Desktop\Dev_OO\OO-Livraisons\Rapport\ModeleDuDomaine.jpg"/>
-                    <pic:cNvPicPr>
-                      <a:picLocks noChangeAspect="1" noChangeArrowheads="1"/>
-                    </pic:cNvPicPr>
-                  </pic:nvPicPr>
-                  <pic:blipFill>
-                    <a:blip r:embed="rId8" cstate="print"/>
-                    <a:srcRect/>
-                    <a:stretch>
-                      <a:fillRect/>
-                    </a:stretch>
-                  </pic:blipFill>
-                  <pic:spPr bwMode="auto">
-                    <a:xfrm>
-                      <a:off x="0" y="0"/>
-                      <a:ext cx="6080972" cy="4950389"/>
-                    </a:xfrm>
-                    <a:prstGeom prst="rect">
-                      <a:avLst/>
-                    </a:prstGeom>
-                    <a:noFill/>
-                    <a:ln w="9525">
-                      <a:noFill/>
-                      <a:miter lim="800000"/>
-                      <a:headEnd/>
-                      <a:tailEnd/>
-                    </a:ln>
-                  </pic:spPr>
-                </pic:pic>
-              </a:graphicData>
-            </a:graphic>
-          </wp:inline>
-        </w:drawing>
-      </w:r>
       <w:bookmarkStart w:id="3" w:name="_Toc434494128"/>
     </w:p>
     <w:p>
@@ -1900,6 +1849,7 @@
         <w:rPr>
           <w:rStyle w:val="Sous-titreCar"/>
         </w:rPr>
+        <w:lastRenderedPageBreak/>
         <w:t>Tronçons sortants (d’une intersection) :</w:t>
       </w:r>
       <w:r>
@@ -2063,7 +2013,6 @@
         <w:rPr>
           <w:rStyle w:val="Sous-titreCar"/>
         </w:rPr>
-        <w:lastRenderedPageBreak/>
         <w:t>Tournée :</w:t>
       </w:r>
       <w:r>
@@ -2114,6 +2063,7 @@
         <w:pStyle w:val="Titre2"/>
       </w:pPr>
       <w:r>
+        <w:lastRenderedPageBreak/>
         <w:tab/>
       </w:r>
       <w:bookmarkStart w:id="4" w:name="_Toc434494129"/>
@@ -2150,7 +2100,7 @@
                     </pic:cNvPicPr>
                   </pic:nvPicPr>
                   <pic:blipFill>
-                    <a:blip r:embed="rId9" cstate="print"/>
+                    <a:blip r:embed="rId8" cstate="print"/>
                     <a:srcRect/>
                     <a:stretch>
                       <a:fillRect/>
@@ -2184,7 +2134,6 @@
         <w:pStyle w:val="Titre2"/>
       </w:pPr>
       <w:r>
-        <w:lastRenderedPageBreak/>
         <w:tab/>
       </w:r>
       <w:bookmarkStart w:id="5" w:name="_Toc434494130"/>
@@ -2213,8 +2162,6 @@
       <w:pPr>
         <w:pStyle w:val="Titre2"/>
       </w:pPr>
-      <w:bookmarkStart w:id="6" w:name="_GoBack"/>
-      <w:bookmarkEnd w:id="6"/>
       <w:r>
         <w:t>1.5</w:t>
       </w:r>
@@ -2236,2629 +2183,9 @@
     </w:p>
     <w:p>
       <w:pPr>
-        <w:pStyle w:val="Sansinterligne"/>
-        <w:spacing w:line="276" w:lineRule="auto"/>
-        <w:jc w:val="both"/>
-        <w:rPr>
-          <w:b/>
-        </w:rPr>
-      </w:pPr>
-      <w:r>
-        <w:rPr>
-          <w:b/>
-        </w:rPr>
-        <w:t>Cas d'utilisation:</w:t>
-      </w:r>
-    </w:p>
-    <w:p>
-      <w:pPr>
-        <w:pStyle w:val="Sansinterligne"/>
-        <w:spacing w:line="276" w:lineRule="auto"/>
-        <w:ind w:firstLine="708"/>
-        <w:jc w:val="both"/>
-      </w:pPr>
-      <w:r>
-        <w:t>Charger un plan</w:t>
-      </w:r>
-    </w:p>
-    <w:p>
-      <w:pPr>
-        <w:pStyle w:val="Sansinterligne"/>
-        <w:spacing w:line="276" w:lineRule="auto"/>
-        <w:jc w:val="both"/>
-      </w:pPr>
-      <w:r>
-        <w:rPr>
-          <w:b/>
-        </w:rPr>
-        <w:t>Description abrégée:</w:t>
-      </w:r>
-      <w:r>
-        <w:t xml:space="preserve"> </w:t>
-      </w:r>
-    </w:p>
-    <w:p>
-      <w:pPr>
-        <w:pStyle w:val="Sansinterligne"/>
-        <w:spacing w:line="276" w:lineRule="auto"/>
-        <w:ind w:left="708"/>
-        <w:jc w:val="both"/>
-      </w:pPr>
-      <w:r>
-        <w:t>L’utilisateur demande au système de charger un plan. L'utilisateur choisit un fichier XML décrivant le plan à charger. Le système affiche le plan.</w:t>
-      </w:r>
-    </w:p>
-    <w:p>
-      <w:pPr>
-        <w:pStyle w:val="Sansinterligne"/>
-        <w:spacing w:line="276" w:lineRule="auto"/>
-        <w:jc w:val="both"/>
-      </w:pPr>
-      <w:r>
-        <w:rPr>
-          <w:b/>
-        </w:rPr>
-        <w:t>Précondition:</w:t>
-      </w:r>
-      <w:r>
-        <w:t xml:space="preserve"> </w:t>
-      </w:r>
-    </w:p>
-    <w:p>
-      <w:pPr>
-        <w:pStyle w:val="Sansinterligne"/>
-        <w:spacing w:line="276" w:lineRule="auto"/>
-        <w:ind w:firstLine="708"/>
-        <w:jc w:val="both"/>
-      </w:pPr>
-      <w:r>
-        <w:t>L'application est lancée</w:t>
-      </w:r>
-    </w:p>
-    <w:p>
-      <w:pPr>
-        <w:pStyle w:val="Sansinterligne"/>
-        <w:spacing w:line="276" w:lineRule="auto"/>
-        <w:jc w:val="both"/>
-        <w:rPr>
-          <w:b/>
-        </w:rPr>
-      </w:pPr>
-      <w:r>
-        <w:rPr>
-          <w:b/>
-        </w:rPr>
-        <w:t>Scén</w:t>
-      </w:r>
-      <w:r>
-        <w:rPr>
-          <w:b/>
-        </w:rPr>
-        <w:t>ario principal:</w:t>
-      </w:r>
-    </w:p>
-    <w:p>
-      <w:pPr>
-        <w:pStyle w:val="Sansinterligne"/>
-        <w:spacing w:line="276" w:lineRule="auto"/>
-        <w:ind w:left="708"/>
-        <w:jc w:val="both"/>
-      </w:pPr>
-      <w:r>
-        <w:t>1) Le système demande à l’utilisateur de choisir un fichier XML décrivant le plan à charger.</w:t>
-      </w:r>
-    </w:p>
-    <w:p>
-      <w:pPr>
-        <w:pStyle w:val="Sansinterligne"/>
-        <w:spacing w:line="276" w:lineRule="auto"/>
-        <w:ind w:firstLine="708"/>
-        <w:jc w:val="both"/>
-      </w:pPr>
-      <w:r>
-        <w:rPr>
-          <w:i/>
-        </w:rPr>
-        <w:t>2)</w:t>
-      </w:r>
-      <w:r>
-        <w:t xml:space="preserve"> L'utilisateur choisit le fichier xml valide.</w:t>
-      </w:r>
-    </w:p>
-    <w:p>
-      <w:pPr>
-        <w:pStyle w:val="Sansinterligne"/>
-        <w:spacing w:line="276" w:lineRule="auto"/>
-        <w:ind w:left="708"/>
-        <w:jc w:val="both"/>
-      </w:pPr>
-      <w:r>
-        <w:rPr>
-          <w:i/>
-        </w:rPr>
-        <w:t>3)</w:t>
-      </w:r>
-      <w:r>
-        <w:t xml:space="preserve"> Le système affiche le plan et rend la fonctionnalité "Charger demandes de livraison" active.</w:t>
-      </w:r>
-    </w:p>
-    <w:p>
-      <w:pPr>
-        <w:pStyle w:val="Sansinterligne"/>
-        <w:spacing w:line="276" w:lineRule="auto"/>
-        <w:jc w:val="both"/>
-        <w:rPr>
-          <w:b/>
-        </w:rPr>
-      </w:pPr>
-      <w:r>
-        <w:rPr>
-          <w:b/>
-        </w:rPr>
-        <w:t>Alternatives:</w:t>
-      </w:r>
-    </w:p>
-    <w:p>
-      <w:pPr>
-        <w:pStyle w:val="Sansinterligne"/>
-        <w:spacing w:line="276" w:lineRule="auto"/>
-        <w:ind w:left="708"/>
-        <w:jc w:val="both"/>
-      </w:pPr>
-      <w:r>
-        <w:rPr>
-          <w:i/>
-        </w:rPr>
-        <w:t xml:space="preserve">2a) </w:t>
-      </w:r>
-      <w:r>
-        <w:t>Le fichier</w:t>
-      </w:r>
-      <w:r>
-        <w:t xml:space="preserve"> choisit par l’utilisateur</w:t>
-      </w:r>
-      <w:r>
-        <w:t xml:space="preserve"> n’est pas valide</w:t>
-      </w:r>
-      <w:r>
-        <w:t xml:space="preserve"> (se référer à la liste des erreurs pour la définition des cas de non validité du fichier)</w:t>
-      </w:r>
-      <w:r>
-        <w:t>. Le système indique que le fichier n'est pas valide et retourne à l'étape 1.</w:t>
-      </w:r>
-    </w:p>
-    <w:p>
-      <w:pPr>
-        <w:pStyle w:val="Sansinterligne"/>
-        <w:spacing w:line="276" w:lineRule="auto"/>
-        <w:ind w:left="708"/>
-        <w:jc w:val="both"/>
-      </w:pPr>
-      <w:r>
-        <w:rPr>
-          <w:i/>
-        </w:rPr>
-        <w:t>1-3a)</w:t>
-      </w:r>
-      <w:r>
-        <w:t xml:space="preserve"> L'utilisateur indique au système qu'il souhaite annuler le chargement du fichier. Le système annule la demande de saisie.</w:t>
-      </w:r>
-    </w:p>
-    <w:p>
-      <w:pPr>
-        <w:pStyle w:val="Sansinterligne"/>
-        <w:spacing w:line="276" w:lineRule="auto"/>
-        <w:jc w:val="both"/>
-      </w:pPr>
-    </w:p>
-    <w:p>
-      <w:pPr>
-        <w:pStyle w:val="Sansinterligne"/>
-        <w:spacing w:line="276" w:lineRule="auto"/>
-        <w:jc w:val="both"/>
-      </w:pPr>
-      <w:r>
-        <w:t>Liste d’erreurs : - Le fichier xml n’est pas syntaxiquement valide.</w:t>
-      </w:r>
-    </w:p>
-    <w:p>
-      <w:pPr>
-        <w:pStyle w:val="Sansinterligne"/>
-        <w:spacing w:line="276" w:lineRule="auto"/>
-        <w:jc w:val="both"/>
-      </w:pPr>
-      <w:r>
-        <w:tab/>
-      </w:r>
-      <w:r>
-        <w:tab/>
-        <w:t>- L’un des tronçons décrit dans le fichier xml référence une intersection inconnue.</w:t>
-      </w:r>
-    </w:p>
-    <w:p>
-      <w:pPr>
-        <w:pStyle w:val="Sansinterligne"/>
-        <w:spacing w:line="276" w:lineRule="auto"/>
-        <w:jc w:val="both"/>
-        <w:rPr>
-          <w:b/>
-        </w:rPr>
-      </w:pPr>
-    </w:p>
-    <w:p>
-      <w:pPr>
-        <w:pStyle w:val="Sansinterligne"/>
-        <w:spacing w:line="276" w:lineRule="auto"/>
-        <w:jc w:val="both"/>
-        <w:rPr>
-          <w:b/>
-        </w:rPr>
-      </w:pPr>
-      <w:r>
-        <w:rPr>
-          <w:b/>
-        </w:rPr>
-        <w:t>Cas d'utilisation:</w:t>
-      </w:r>
-    </w:p>
-    <w:p>
-      <w:pPr>
-        <w:pStyle w:val="Sansinterligne"/>
-        <w:spacing w:line="276" w:lineRule="auto"/>
-        <w:ind w:firstLine="708"/>
-        <w:jc w:val="both"/>
-      </w:pPr>
-      <w:r>
-        <w:t>Charger les demandes de livraisons à planifier</w:t>
-      </w:r>
-    </w:p>
-    <w:p>
-      <w:pPr>
-        <w:pStyle w:val="Sansinterligne"/>
-        <w:spacing w:line="276" w:lineRule="auto"/>
-        <w:jc w:val="both"/>
-        <w:rPr>
-          <w:b/>
-        </w:rPr>
-      </w:pPr>
-      <w:r>
-        <w:rPr>
-          <w:b/>
-        </w:rPr>
-        <w:t>Description abrégée:</w:t>
-      </w:r>
-    </w:p>
-    <w:p>
-      <w:pPr>
-        <w:pStyle w:val="Sansinterligne"/>
-        <w:spacing w:line="276" w:lineRule="auto"/>
-        <w:ind w:left="708"/>
-        <w:jc w:val="both"/>
-      </w:pPr>
-      <w:r>
-        <w:t>L’utilisateur demande au système de charger des demandes de livraison à planifier. L'utilisateur choisit un fichier XML décrivant les demandes de livraisons à planifier. Le système affiche la position de chaque demande de livraison sur le plan, ainsi que, pour chaque demande de livraison, sa plage horaire.</w:t>
-      </w:r>
-    </w:p>
-    <w:p>
-      <w:pPr>
-        <w:pStyle w:val="Sansinterligne"/>
-        <w:spacing w:line="276" w:lineRule="auto"/>
-        <w:jc w:val="both"/>
-        <w:rPr>
-          <w:b/>
-        </w:rPr>
-      </w:pPr>
-      <w:r>
-        <w:rPr>
-          <w:b/>
-        </w:rPr>
-        <w:t>Précondition:</w:t>
-      </w:r>
-    </w:p>
-    <w:p>
-      <w:pPr>
-        <w:pStyle w:val="Sansinterligne"/>
-        <w:spacing w:line="276" w:lineRule="auto"/>
-        <w:ind w:firstLine="708"/>
-        <w:jc w:val="both"/>
-      </w:pPr>
-      <w:r>
-        <w:t>Un plan est chargé.</w:t>
-      </w:r>
-    </w:p>
-    <w:p>
-      <w:pPr>
-        <w:pStyle w:val="Sansinterligne"/>
-        <w:spacing w:line="276" w:lineRule="auto"/>
-        <w:jc w:val="both"/>
-        <w:rPr>
-          <w:b/>
-        </w:rPr>
-      </w:pPr>
-      <w:r>
-        <w:rPr>
-          <w:b/>
-        </w:rPr>
-        <w:t>Scénario principal:</w:t>
-      </w:r>
-    </w:p>
-    <w:p>
-      <w:pPr>
-        <w:pStyle w:val="Sansinterligne"/>
-        <w:spacing w:line="276" w:lineRule="auto"/>
-        <w:ind w:left="708"/>
-        <w:jc w:val="both"/>
-      </w:pPr>
-      <w:r>
-        <w:t>1) Le système demande à l’utilisateur de choisir un fichier XML décrivant les demandes de livraisons à planifier.</w:t>
-      </w:r>
-    </w:p>
-    <w:p>
-      <w:pPr>
-        <w:pStyle w:val="Sansinterligne"/>
-        <w:spacing w:line="276" w:lineRule="auto"/>
-        <w:ind w:firstLine="708"/>
-        <w:jc w:val="both"/>
-      </w:pPr>
-      <w:r>
-        <w:t>2) L'utilisateur choisit le fichier contenant les demandes de livraisons à planifier.</w:t>
-      </w:r>
-    </w:p>
-    <w:p>
-      <w:pPr>
-        <w:pStyle w:val="Sansinterligne"/>
-        <w:spacing w:line="276" w:lineRule="auto"/>
-        <w:ind w:firstLine="708"/>
-        <w:jc w:val="both"/>
-      </w:pPr>
-      <w:r>
-        <w:lastRenderedPageBreak/>
-        <w:t>3) Le système affiche le plan où chaque demande de livraison est mise en évidence.</w:t>
-      </w:r>
-    </w:p>
-    <w:p>
-      <w:pPr>
-        <w:pStyle w:val="Sansinterligne"/>
-        <w:spacing w:line="276" w:lineRule="auto"/>
-        <w:jc w:val="both"/>
-        <w:rPr>
-          <w:b/>
-        </w:rPr>
-      </w:pPr>
-      <w:r>
-        <w:rPr>
-          <w:b/>
-        </w:rPr>
-        <w:t>Alternatives:</w:t>
-      </w:r>
-    </w:p>
-    <w:p>
-      <w:pPr>
-        <w:pStyle w:val="Sansinterligne"/>
-        <w:spacing w:line="276" w:lineRule="auto"/>
-        <w:ind w:left="708"/>
-        <w:jc w:val="both"/>
-      </w:pPr>
-      <w:r>
-        <w:rPr>
-          <w:i/>
-        </w:rPr>
-        <w:t xml:space="preserve">2a) </w:t>
-      </w:r>
-      <w:r>
-        <w:t>Le fichier</w:t>
-      </w:r>
-      <w:r>
-        <w:t xml:space="preserve"> choisit par l’utilisateur</w:t>
-      </w:r>
-      <w:r>
-        <w:t xml:space="preserve"> n’est pas valide</w:t>
-      </w:r>
-      <w:r>
-        <w:t xml:space="preserve"> (se référer à la liste des erreurs pour la définition des cas de non validité du fichier)</w:t>
-      </w:r>
-      <w:r>
-        <w:t>. Le système indique que le fichier n'est pas valide et retourne à l'étape 1.</w:t>
-      </w:r>
-    </w:p>
-    <w:p>
-      <w:pPr>
-        <w:pStyle w:val="Sansinterligne"/>
-        <w:spacing w:line="276" w:lineRule="auto"/>
-        <w:ind w:left="708"/>
-        <w:jc w:val="both"/>
-      </w:pPr>
-      <w:r>
-        <w:rPr>
-          <w:i/>
-        </w:rPr>
-        <w:t>1-3a)</w:t>
-      </w:r>
-      <w:r>
-        <w:t xml:space="preserve"> L'utilisateur indique au système qu'il souhaite annuler le chargement du fichier. Le système annule la demande de saisie.</w:t>
-      </w:r>
-    </w:p>
-    <w:p>
-      <w:pPr>
-        <w:pStyle w:val="Sansinterligne"/>
-        <w:spacing w:line="276" w:lineRule="auto"/>
-        <w:ind w:left="708"/>
-        <w:jc w:val="both"/>
-      </w:pPr>
-    </w:p>
-    <w:p>
-      <w:pPr>
-        <w:pStyle w:val="Sansinterligne"/>
-        <w:spacing w:line="276" w:lineRule="auto"/>
-        <w:jc w:val="both"/>
-      </w:pPr>
-      <w:r>
-        <w:rPr>
-          <w:b/>
-        </w:rPr>
-        <w:t>Liste des erreurs</w:t>
-      </w:r>
-      <w:r>
-        <w:t xml:space="preserve"> : </w:t>
-      </w:r>
-    </w:p>
-    <w:p>
-      <w:pPr>
-        <w:pStyle w:val="Sansinterligne"/>
-        <w:spacing w:line="276" w:lineRule="auto"/>
-        <w:ind w:left="708"/>
-        <w:jc w:val="both"/>
-      </w:pPr>
-      <w:r>
-        <w:rPr>
-          <w:i/>
-        </w:rPr>
-        <w:t>-</w:t>
-      </w:r>
-      <w:r>
-        <w:t xml:space="preserve"> Le fichier n'existe pas. </w:t>
-      </w:r>
-    </w:p>
-    <w:p>
-      <w:pPr>
-        <w:pStyle w:val="Sansinterligne"/>
-        <w:spacing w:line="276" w:lineRule="auto"/>
-        <w:ind w:left="708"/>
-        <w:jc w:val="both"/>
-      </w:pPr>
-      <w:r>
-        <w:rPr>
-          <w:i/>
-        </w:rPr>
-        <w:t>-</w:t>
-      </w:r>
-      <w:r>
-        <w:t xml:space="preserve"> Le fichier décrit des fenêtres de livraisons qui se chevauchent.</w:t>
-      </w:r>
-    </w:p>
-    <w:p>
-      <w:pPr>
-        <w:pStyle w:val="Sansinterligne"/>
-        <w:spacing w:line="276" w:lineRule="auto"/>
-        <w:ind w:left="708"/>
-        <w:jc w:val="both"/>
-      </w:pPr>
-      <w:r>
-        <w:rPr>
-          <w:i/>
-        </w:rPr>
-        <w:t>-</w:t>
-      </w:r>
-      <w:r>
-        <w:t xml:space="preserve"> Le fichier contient une adresse qui n'existe pas dans le plan. </w:t>
-      </w:r>
-    </w:p>
-    <w:p>
-      <w:pPr>
-        <w:pStyle w:val="Sansinterligne"/>
-        <w:spacing w:line="276" w:lineRule="auto"/>
-        <w:ind w:left="708"/>
-        <w:jc w:val="both"/>
-      </w:pPr>
-      <w:r>
-        <w:rPr>
-          <w:i/>
-        </w:rPr>
-        <w:t>-</w:t>
-      </w:r>
-      <w:r>
-        <w:t xml:space="preserve"> Le fichier décrit une fenêtre de livraison dont la date de fin est antérieure à la date de début. </w:t>
-      </w:r>
-      <w:r>
-        <w:rPr>
-          <w:i/>
-        </w:rPr>
-        <w:t xml:space="preserve">- </w:t>
-      </w:r>
-      <w:r>
-        <w:t xml:space="preserve">Le fichier n’est pas syntaxiquement valide. </w:t>
-      </w:r>
-    </w:p>
-    <w:p>
-      <w:pPr>
-        <w:pStyle w:val="Sansinterligne"/>
-        <w:spacing w:line="276" w:lineRule="auto"/>
-        <w:ind w:left="708"/>
-        <w:jc w:val="both"/>
-      </w:pPr>
-      <w:r>
-        <w:t>- Le fichier ne contient pas d'entrepot</w:t>
-      </w:r>
-    </w:p>
-    <w:p>
-      <w:pPr>
-        <w:pStyle w:val="Sansinterligne"/>
-        <w:spacing w:line="276" w:lineRule="auto"/>
-        <w:jc w:val="both"/>
-        <w:rPr>
-          <w:b/>
-        </w:rPr>
-      </w:pPr>
-    </w:p>
-    <w:p>
-      <w:pPr>
-        <w:pStyle w:val="Sansinterligne"/>
-        <w:spacing w:line="276" w:lineRule="auto"/>
-        <w:jc w:val="both"/>
-        <w:rPr>
-          <w:b/>
-        </w:rPr>
-      </w:pPr>
-      <w:r>
-        <w:rPr>
-          <w:b/>
-        </w:rPr>
-        <w:t>Cas d'utilisation:</w:t>
-      </w:r>
-    </w:p>
-    <w:p>
-      <w:pPr>
-        <w:pStyle w:val="Sansinterligne"/>
-        <w:spacing w:line="276" w:lineRule="auto"/>
-        <w:ind w:firstLine="708"/>
-        <w:jc w:val="both"/>
-      </w:pPr>
-      <w:r>
-        <w:t>Calculer une tournée.</w:t>
-      </w:r>
-    </w:p>
-    <w:p>
-      <w:pPr>
-        <w:pStyle w:val="Sansinterligne"/>
-        <w:spacing w:line="276" w:lineRule="auto"/>
-        <w:jc w:val="both"/>
-        <w:rPr>
-          <w:b/>
-        </w:rPr>
-      </w:pPr>
-      <w:r>
-        <w:rPr>
-          <w:b/>
-        </w:rPr>
-        <w:t>Description abrégée:</w:t>
-      </w:r>
-    </w:p>
-    <w:p>
-      <w:pPr>
-        <w:pStyle w:val="Sansinterligne"/>
-        <w:spacing w:line="276" w:lineRule="auto"/>
-        <w:ind w:left="708"/>
-        <w:jc w:val="both"/>
-      </w:pPr>
-      <w:r>
-        <w:t>L'utilisateur demande au système de calculer la tournée de livraison. Le système calcule la tournée à partir des données qu'il possède sur les points de livraison puis affiche l'itinéraire à emprunter sur le plan. Le système affiche aussi, dans une autre partie de l'écran, les livraisons dans l'ordre dans lesquelles elles vont être réalisées.</w:t>
-      </w:r>
-    </w:p>
-    <w:p>
-      <w:pPr>
-        <w:pStyle w:val="Sansinterligne"/>
-        <w:spacing w:line="276" w:lineRule="auto"/>
-        <w:jc w:val="both"/>
-        <w:rPr>
-          <w:b/>
-        </w:rPr>
-      </w:pPr>
-      <w:r>
-        <w:rPr>
-          <w:b/>
-        </w:rPr>
-        <w:t>Préconditions:</w:t>
-      </w:r>
-    </w:p>
-    <w:p>
-      <w:pPr>
-        <w:pStyle w:val="Sansinterligne"/>
-        <w:spacing w:line="276" w:lineRule="auto"/>
-        <w:ind w:firstLine="708"/>
-        <w:jc w:val="both"/>
-      </w:pPr>
-      <w:r>
-        <w:t>Un plan est chargé.</w:t>
-      </w:r>
-    </w:p>
-    <w:p>
-      <w:pPr>
-        <w:pStyle w:val="Sansinterligne"/>
-        <w:spacing w:line="276" w:lineRule="auto"/>
-        <w:ind w:firstLine="708"/>
-        <w:jc w:val="both"/>
-      </w:pPr>
-      <w:r>
-        <w:t>Un ensemble de points de livraison est chargé.</w:t>
-      </w:r>
-    </w:p>
-    <w:p>
-      <w:pPr>
-        <w:pStyle w:val="Sansinterligne"/>
-        <w:spacing w:line="276" w:lineRule="auto"/>
-        <w:jc w:val="both"/>
-        <w:rPr>
-          <w:b/>
-        </w:rPr>
-      </w:pPr>
-      <w:r>
-        <w:rPr>
-          <w:b/>
-        </w:rPr>
-        <w:t>Scénario principal:</w:t>
-      </w:r>
-    </w:p>
-    <w:p>
-      <w:pPr>
-        <w:pStyle w:val="Sansinterligne"/>
-        <w:spacing w:line="276" w:lineRule="auto"/>
-        <w:ind w:left="708"/>
-        <w:jc w:val="both"/>
-      </w:pPr>
-      <w:r>
-        <w:t>1) Le système calcule l'itinéraire à partir des données qu'il possède sur les points de livraison (fenêtre temporelle et localisation).</w:t>
-      </w:r>
-    </w:p>
-    <w:p>
-      <w:pPr>
-        <w:pStyle w:val="Sansinterligne"/>
-        <w:spacing w:line="276" w:lineRule="auto"/>
-        <w:ind w:firstLine="708"/>
-        <w:jc w:val="both"/>
-      </w:pPr>
-      <w:r>
-        <w:t>2) Le système affiche sur le plan, l'itinéraire à emprunter.</w:t>
-      </w:r>
-    </w:p>
-    <w:p>
-      <w:pPr>
-        <w:pStyle w:val="Sansinterligne"/>
-        <w:spacing w:line="276" w:lineRule="auto"/>
-        <w:ind w:left="708"/>
-        <w:jc w:val="both"/>
-      </w:pPr>
-      <w:r>
-        <w:t>3) Le système affiche la liste des livraisons dans un autre cadre de l'écran. Cette liste respecte le même ordre que celui de la tournée.</w:t>
-      </w:r>
-    </w:p>
-    <w:p>
-      <w:pPr>
-        <w:pStyle w:val="Sansinterligne"/>
-        <w:spacing w:line="276" w:lineRule="auto"/>
-        <w:jc w:val="both"/>
-      </w:pPr>
-    </w:p>
-    <w:p>
-      <w:pPr>
-        <w:pStyle w:val="Sansinterligne"/>
-        <w:spacing w:line="276" w:lineRule="auto"/>
-        <w:jc w:val="both"/>
-        <w:rPr>
-          <w:b/>
-        </w:rPr>
-      </w:pPr>
-      <w:r>
-        <w:rPr>
-          <w:b/>
-        </w:rPr>
-        <w:t>Alternatives:</w:t>
-      </w:r>
-    </w:p>
-    <w:p>
-      <w:pPr>
-        <w:pStyle w:val="Sansinterligne"/>
-        <w:spacing w:line="276" w:lineRule="auto"/>
-        <w:ind w:left="705"/>
-        <w:jc w:val="both"/>
-      </w:pPr>
-      <w:r>
-        <w:rPr>
-          <w:i/>
-        </w:rPr>
-        <w:t>1a)</w:t>
-      </w:r>
-      <w:r>
-        <w:t xml:space="preserve"> Le temps de  calcul de la tournée par le système dépasse le temps limite de calcul fixé. On passe à l’étape 2, mais l’itinéraire affiché par le système n’est pas l’itinéraire optimum, c’est le meilleur itinéraire que le système ait pu calculer dans le temps limite.  </w:t>
-      </w:r>
-    </w:p>
-    <w:p>
-      <w:pPr>
-        <w:pStyle w:val="Sansinterligne"/>
-        <w:spacing w:line="276" w:lineRule="auto"/>
-        <w:ind w:firstLine="708"/>
-        <w:jc w:val="both"/>
-      </w:pPr>
-      <w:r>
-        <w:rPr>
-          <w:i/>
-        </w:rPr>
-        <w:t>3a)</w:t>
-      </w:r>
-      <w:r>
-        <w:t xml:space="preserve"> Certaines livraisons ne respectent pas la fenêtre temporelle qui leur imposée.</w:t>
-      </w:r>
-    </w:p>
-    <w:p>
-      <w:pPr>
-        <w:pStyle w:val="Sansinterligne"/>
-        <w:spacing w:line="276" w:lineRule="auto"/>
-        <w:ind w:firstLine="708"/>
-        <w:jc w:val="both"/>
-      </w:pPr>
-      <w:r>
-        <w:t>Ces livraisons sont signalées à l'utilisateur par un indicateur visuel.</w:t>
-      </w:r>
-    </w:p>
-    <w:p>
-      <w:pPr>
-        <w:pStyle w:val="Sansinterligne"/>
-        <w:spacing w:line="276" w:lineRule="auto"/>
-        <w:jc w:val="both"/>
-      </w:pPr>
-    </w:p>
-    <w:p>
-      <w:pPr>
-        <w:pStyle w:val="Sansinterligne"/>
-        <w:spacing w:line="276" w:lineRule="auto"/>
-        <w:jc w:val="both"/>
-        <w:rPr>
-          <w:b/>
-        </w:rPr>
-      </w:pPr>
-      <w:r>
-        <w:rPr>
-          <w:b/>
-        </w:rPr>
-        <w:t>Cas d’utilisation : </w:t>
-      </w:r>
-    </w:p>
-    <w:p>
-      <w:pPr>
-        <w:pStyle w:val="Sansinterligne"/>
-        <w:spacing w:line="276" w:lineRule="auto"/>
-        <w:jc w:val="both"/>
-      </w:pPr>
-      <w:r>
-        <w:tab/>
-        <w:t>Modifier les livraisons d’une tournée</w:t>
-      </w:r>
-    </w:p>
-    <w:p>
-      <w:pPr>
-        <w:pStyle w:val="Sansinterligne"/>
-        <w:spacing w:line="276" w:lineRule="auto"/>
-        <w:jc w:val="both"/>
-      </w:pPr>
-      <w:r>
-        <w:tab/>
-        <w:t>Ce cas d’utilisation e</w:t>
-      </w:r>
-      <w:r>
-        <w:t>st détaillé ici en plusieurs scé</w:t>
-      </w:r>
-      <w:r>
-        <w:t>narios possibles de modification</w:t>
-      </w:r>
-    </w:p>
-    <w:p>
-      <w:pPr>
-        <w:pStyle w:val="Sansinterligne"/>
-        <w:spacing w:line="276" w:lineRule="auto"/>
-        <w:ind w:firstLine="708"/>
-        <w:jc w:val="both"/>
-      </w:pPr>
-    </w:p>
-    <w:p>
-      <w:pPr>
-        <w:pStyle w:val="Sansinterligne"/>
-        <w:spacing w:line="276" w:lineRule="auto"/>
-        <w:jc w:val="both"/>
-        <w:rPr>
-          <w:b/>
-          <w:i/>
-        </w:rPr>
-      </w:pPr>
-      <w:r>
-        <w:rPr>
-          <w:b/>
-          <w:i/>
-        </w:rPr>
-        <w:t>Cas d’utilisation 1:</w:t>
-      </w:r>
-    </w:p>
-    <w:p>
-      <w:pPr>
-        <w:pStyle w:val="Sansinterligne"/>
-        <w:spacing w:line="276" w:lineRule="auto"/>
-        <w:ind w:firstLine="708"/>
-        <w:jc w:val="both"/>
-      </w:pPr>
-      <w:r>
-        <w:lastRenderedPageBreak/>
-        <w:t>Supprimer des livraisons</w:t>
-      </w:r>
-    </w:p>
-    <w:p>
-      <w:pPr>
-        <w:pStyle w:val="Sansinterligne"/>
-        <w:spacing w:line="276" w:lineRule="auto"/>
-        <w:jc w:val="both"/>
-      </w:pPr>
-      <w:r>
-        <w:rPr>
-          <w:b/>
-        </w:rPr>
-        <w:t>Description abrégée:</w:t>
-      </w:r>
-      <w:r>
-        <w:t xml:space="preserve"> </w:t>
-      </w:r>
-    </w:p>
-    <w:p>
-      <w:pPr>
-        <w:pStyle w:val="Sansinterligne"/>
-        <w:spacing w:line="276" w:lineRule="auto"/>
-        <w:ind w:left="708"/>
-        <w:jc w:val="both"/>
-      </w:pPr>
-      <w:r>
-        <w:t>L'utilisateur sélectionne des points de livraison d'une tournée qu’il souhaite supprimer de la tournée et demande au système de supprimer ces livraisons. Le système effectue la suppression et affiche la nouvelle tournée.</w:t>
-      </w:r>
-    </w:p>
-    <w:p>
-      <w:pPr>
-        <w:pStyle w:val="Sansinterligne"/>
-        <w:spacing w:line="276" w:lineRule="auto"/>
-        <w:jc w:val="both"/>
-      </w:pPr>
-      <w:r>
-        <w:rPr>
-          <w:b/>
-        </w:rPr>
-        <w:t>Précondition:</w:t>
-      </w:r>
-      <w:r>
-        <w:t xml:space="preserve"> </w:t>
-      </w:r>
-    </w:p>
-    <w:p>
-      <w:pPr>
-        <w:pStyle w:val="Sansinterligne"/>
-        <w:spacing w:line="276" w:lineRule="auto"/>
-        <w:ind w:firstLine="708"/>
-        <w:jc w:val="both"/>
-      </w:pPr>
-      <w:r>
-        <w:t>Le plan est chargé, la demande est chargée et une tournée est calculée.</w:t>
-      </w:r>
-    </w:p>
-    <w:p>
-      <w:pPr>
-        <w:pStyle w:val="Sansinterligne"/>
-        <w:spacing w:line="276" w:lineRule="auto"/>
-        <w:jc w:val="both"/>
-        <w:rPr>
-          <w:b/>
-        </w:rPr>
-      </w:pPr>
-      <w:r>
-        <w:rPr>
-          <w:b/>
-        </w:rPr>
-        <w:t>Scénario principal:</w:t>
-      </w:r>
-    </w:p>
-    <w:p>
-      <w:pPr>
-        <w:pStyle w:val="Sansinterligne"/>
-        <w:spacing w:line="276" w:lineRule="auto"/>
-        <w:ind w:firstLine="708"/>
-        <w:jc w:val="both"/>
-      </w:pPr>
-      <w:r>
-        <w:rPr>
-          <w:i/>
-        </w:rPr>
-        <w:t>1</w:t>
-      </w:r>
-      <w:r>
-        <w:t>) L'utilisateur choisit des points de livraison qui appartiennent à la tournée calculée.</w:t>
-      </w:r>
-    </w:p>
-    <w:p>
-      <w:pPr>
-        <w:pStyle w:val="Sansinterligne"/>
-        <w:spacing w:line="276" w:lineRule="auto"/>
-        <w:ind w:firstLine="708"/>
-        <w:jc w:val="both"/>
-      </w:pPr>
-      <w:r>
-        <w:rPr>
-          <w:i/>
-        </w:rPr>
-        <w:t>2)</w:t>
-      </w:r>
-      <w:r>
-        <w:t xml:space="preserve"> L'utilisateur demande au système de supprimer les points de livraisons choisis.</w:t>
-      </w:r>
-    </w:p>
-    <w:p>
-      <w:pPr>
-        <w:pStyle w:val="Sansinterligne"/>
-        <w:spacing w:line="276" w:lineRule="auto"/>
-        <w:ind w:firstLine="708"/>
-        <w:jc w:val="both"/>
-      </w:pPr>
-      <w:r>
-        <w:t>3) Le système enlève les points de livraison choisis de la tournée.</w:t>
-      </w:r>
-    </w:p>
-    <w:p>
-      <w:pPr>
-        <w:pStyle w:val="Sansinterligne"/>
-        <w:spacing w:line="276" w:lineRule="auto"/>
-        <w:ind w:firstLine="708"/>
-        <w:jc w:val="both"/>
-      </w:pPr>
-      <w:r>
-        <w:rPr>
-          <w:i/>
-        </w:rPr>
-        <w:t>4)</w:t>
-      </w:r>
-      <w:r>
-        <w:t xml:space="preserve"> Le système affiche la nouvelle tournée modifiée.</w:t>
-      </w:r>
-    </w:p>
-    <w:p>
-      <w:pPr>
-        <w:pStyle w:val="Sansinterligne"/>
-        <w:spacing w:line="276" w:lineRule="auto"/>
-        <w:jc w:val="both"/>
-        <w:rPr>
-          <w:b/>
-        </w:rPr>
-      </w:pPr>
-      <w:r>
-        <w:rPr>
-          <w:b/>
-        </w:rPr>
-        <w:t>Alternatives:</w:t>
-      </w:r>
-    </w:p>
-    <w:p>
-      <w:pPr>
-        <w:pStyle w:val="Sansinterligne"/>
-        <w:spacing w:line="276" w:lineRule="auto"/>
-        <w:ind w:left="708"/>
-        <w:jc w:val="both"/>
-      </w:pPr>
-      <w:r>
-        <w:rPr>
-          <w:i/>
-        </w:rPr>
-        <w:t>2a)</w:t>
-      </w:r>
-      <w:r>
-        <w:t xml:space="preserve"> Un point de livraison choisi n'appartient pas à la tournée calculée. Le système indique que le point n'est pas valide et retourne à l'étape 1.</w:t>
-      </w:r>
-    </w:p>
-    <w:p>
-      <w:pPr>
-        <w:pStyle w:val="Sansinterligne"/>
-        <w:spacing w:line="276" w:lineRule="auto"/>
-        <w:ind w:left="708"/>
-        <w:jc w:val="both"/>
-      </w:pPr>
-      <w:r>
-        <w:rPr>
-          <w:i/>
-        </w:rPr>
-        <w:t>2b)</w:t>
-      </w:r>
-      <w:r>
-        <w:t xml:space="preserve"> Un point sélectionné est l'entrepôt. Le système indique qu'il n'est pas possible de supprimer l'entrepôt.</w:t>
-      </w:r>
-    </w:p>
-    <w:p>
-      <w:pPr>
-        <w:pStyle w:val="Sansinterligne"/>
-        <w:spacing w:line="276" w:lineRule="auto"/>
-        <w:jc w:val="both"/>
-        <w:rPr>
-          <w:i/>
-        </w:rPr>
-      </w:pPr>
-    </w:p>
-    <w:p>
-      <w:pPr>
-        <w:pStyle w:val="Sansinterligne"/>
-        <w:spacing w:line="276" w:lineRule="auto"/>
-        <w:jc w:val="both"/>
-        <w:rPr>
-          <w:b/>
-          <w:i/>
-        </w:rPr>
-      </w:pPr>
-      <w:r>
-        <w:rPr>
-          <w:b/>
-          <w:i/>
-        </w:rPr>
-        <w:t>Cas d’utilisation</w:t>
-      </w:r>
-      <w:r>
-        <w:rPr>
-          <w:b/>
-          <w:i/>
-        </w:rPr>
-        <w:t xml:space="preserve"> 2</w:t>
-      </w:r>
-      <w:r>
-        <w:rPr>
-          <w:b/>
-          <w:i/>
-        </w:rPr>
-        <w:t>:</w:t>
-      </w:r>
-    </w:p>
-    <w:p>
-      <w:pPr>
-        <w:pStyle w:val="Sansinterligne"/>
-        <w:spacing w:line="276" w:lineRule="auto"/>
-        <w:ind w:firstLine="708"/>
-        <w:jc w:val="both"/>
-      </w:pPr>
-      <w:r>
-        <w:t>Ajouter des livraisons</w:t>
-      </w:r>
-    </w:p>
-    <w:p>
-      <w:pPr>
-        <w:pStyle w:val="Sansinterligne"/>
-        <w:spacing w:line="276" w:lineRule="auto"/>
-        <w:jc w:val="both"/>
-      </w:pPr>
-      <w:r>
-        <w:rPr>
-          <w:b/>
-        </w:rPr>
-        <w:t>Description abrégée:</w:t>
-      </w:r>
-      <w:r>
-        <w:t xml:space="preserve"> </w:t>
-      </w:r>
-    </w:p>
-    <w:p>
-      <w:pPr>
-        <w:pStyle w:val="Sansinterligne"/>
-        <w:spacing w:line="276" w:lineRule="auto"/>
-        <w:ind w:left="708"/>
-        <w:jc w:val="both"/>
-      </w:pPr>
-      <w:r>
-        <w:t>L'utilisateur choisit des points de livraison sur le plan et demande au système d’ajouter ces points de livraison. Le système affiche la nouvelle tournée contenant les points de livraison sélectionnés.</w:t>
-      </w:r>
-    </w:p>
-    <w:p>
-      <w:pPr>
-        <w:pStyle w:val="Sansinterligne"/>
-        <w:spacing w:line="276" w:lineRule="auto"/>
-        <w:jc w:val="both"/>
-      </w:pPr>
-      <w:r>
-        <w:rPr>
-          <w:b/>
-        </w:rPr>
-        <w:t>Précondition:</w:t>
-      </w:r>
-      <w:r>
-        <w:t xml:space="preserve"> </w:t>
-      </w:r>
-    </w:p>
-    <w:p>
-      <w:pPr>
-        <w:pStyle w:val="Sansinterligne"/>
-        <w:spacing w:line="276" w:lineRule="auto"/>
-        <w:ind w:firstLine="708"/>
-        <w:jc w:val="both"/>
-      </w:pPr>
-      <w:r>
-        <w:t>Le plan est chargé, la demande est chargée et une tournée est calculée.</w:t>
-      </w:r>
-    </w:p>
-    <w:p>
-      <w:pPr>
-        <w:pStyle w:val="Sansinterligne"/>
-        <w:spacing w:line="276" w:lineRule="auto"/>
-        <w:jc w:val="both"/>
-        <w:rPr>
-          <w:b/>
-        </w:rPr>
-      </w:pPr>
-      <w:r>
-        <w:rPr>
-          <w:b/>
-        </w:rPr>
-        <w:t>Scénario principal:</w:t>
-      </w:r>
-    </w:p>
-    <w:p>
-      <w:pPr>
-        <w:pStyle w:val="Sansinterligne"/>
-        <w:spacing w:line="276" w:lineRule="auto"/>
-        <w:ind w:firstLine="708"/>
-        <w:jc w:val="both"/>
-      </w:pPr>
-      <w:r>
-        <w:rPr>
-          <w:i/>
-        </w:rPr>
-        <w:t>1)</w:t>
-      </w:r>
-      <w:r>
-        <w:t xml:space="preserve"> L'utilisateur choisit les points de livraison à ajouter à la tournée. </w:t>
-      </w:r>
-    </w:p>
-    <w:p>
-      <w:pPr>
-        <w:pStyle w:val="Sansinterligne"/>
-        <w:spacing w:line="276" w:lineRule="auto"/>
-        <w:ind w:firstLine="708"/>
-        <w:jc w:val="both"/>
-      </w:pPr>
-      <w:r>
-        <w:rPr>
-          <w:i/>
-        </w:rPr>
-        <w:t>2)</w:t>
-      </w:r>
-      <w:r>
-        <w:t xml:space="preserve"> L'utilisateur demande au système d’ajouter les points de livraison choisis.</w:t>
-      </w:r>
-    </w:p>
-    <w:p>
-      <w:pPr>
-        <w:pStyle w:val="Sansinterligne"/>
-        <w:spacing w:line="276" w:lineRule="auto"/>
-        <w:ind w:left="708"/>
-        <w:jc w:val="both"/>
-      </w:pPr>
-      <w:r>
-        <w:t>3) Le système demande à l’utilisateur de choisir un point de livraison de la tournée après lequel les points de livraison choisis précédemment doivent être ajoutés.</w:t>
-      </w:r>
-    </w:p>
-    <w:p>
-      <w:pPr>
-        <w:pStyle w:val="Sansinterligne"/>
-        <w:spacing w:line="276" w:lineRule="auto"/>
-        <w:ind w:left="708"/>
-        <w:jc w:val="both"/>
-      </w:pPr>
-      <w:r>
-        <w:t xml:space="preserve">4) L’utilisateur choisit le point demandé. </w:t>
-      </w:r>
-    </w:p>
-    <w:p>
-      <w:pPr>
-        <w:pStyle w:val="Sansinterligne"/>
-        <w:spacing w:line="276" w:lineRule="auto"/>
-        <w:ind w:firstLine="708"/>
-        <w:jc w:val="both"/>
-      </w:pPr>
-      <w:r>
-        <w:t>5) Le système ajoute à la tournée les points de livraison choisis.</w:t>
-      </w:r>
-    </w:p>
-    <w:p>
-      <w:pPr>
-        <w:pStyle w:val="Sansinterligne"/>
-        <w:spacing w:line="276" w:lineRule="auto"/>
-        <w:ind w:firstLine="708"/>
-        <w:jc w:val="both"/>
-      </w:pPr>
-      <w:r>
-        <w:t>6</w:t>
-      </w:r>
-      <w:r>
-        <w:t>) Le</w:t>
-      </w:r>
-      <w:r>
-        <w:t xml:space="preserve"> système affiche la nouvelle tournée.</w:t>
-      </w:r>
-    </w:p>
-    <w:p>
-      <w:pPr>
-        <w:pStyle w:val="Sansinterligne"/>
-        <w:spacing w:line="276" w:lineRule="auto"/>
-        <w:jc w:val="both"/>
-      </w:pPr>
-    </w:p>
-    <w:p>
-      <w:pPr>
-        <w:pStyle w:val="Sansinterligne"/>
-        <w:spacing w:line="276" w:lineRule="auto"/>
-        <w:jc w:val="both"/>
-        <w:rPr>
-          <w:b/>
-        </w:rPr>
-      </w:pPr>
-      <w:r>
-        <w:rPr>
-          <w:b/>
-        </w:rPr>
-        <w:t>Alternatives:</w:t>
-      </w:r>
-    </w:p>
-    <w:p>
-      <w:pPr>
-        <w:pStyle w:val="Sansinterligne"/>
-        <w:spacing w:line="276" w:lineRule="auto"/>
-        <w:ind w:left="708"/>
-        <w:jc w:val="both"/>
-      </w:pPr>
-      <w:r>
-        <w:rPr>
-          <w:i/>
-        </w:rPr>
-        <w:t>2a)</w:t>
-      </w:r>
-      <w:r>
-        <w:t xml:space="preserve"> Un point sélectionné appartient à la tournée calculée. Le système indique que le point n'est pas valide et retourne à l'étape 1.</w:t>
-      </w:r>
-      <w:r>
-        <w:tab/>
-      </w:r>
-    </w:p>
-    <w:p>
-      <w:pPr>
-        <w:pStyle w:val="Sansinterligne"/>
-        <w:spacing w:line="276" w:lineRule="auto"/>
-        <w:ind w:left="708"/>
-        <w:jc w:val="both"/>
-      </w:pPr>
-      <w:r>
-        <w:rPr>
-          <w:i/>
-        </w:rPr>
-        <w:t>4a)</w:t>
-      </w:r>
-      <w:r>
-        <w:t xml:space="preserve"> Le point sélectionné n’appartient pas à la tournée calculée. Le système indique que le point n'est pas valide et retourne à l'étape 3.</w:t>
-      </w:r>
-    </w:p>
-    <w:p>
-      <w:pPr>
-        <w:pStyle w:val="Sansinterligne"/>
-        <w:spacing w:line="276" w:lineRule="auto"/>
-        <w:jc w:val="both"/>
-      </w:pPr>
-    </w:p>
-    <w:p>
-      <w:pPr>
-        <w:pStyle w:val="Sansinterligne"/>
-        <w:spacing w:line="276" w:lineRule="auto"/>
-        <w:jc w:val="both"/>
-        <w:rPr>
-          <w:b/>
-          <w:i/>
-        </w:rPr>
-      </w:pPr>
-      <w:r>
-        <w:rPr>
-          <w:b/>
-          <w:i/>
-        </w:rPr>
-        <w:t>Cas d’utilisation:</w:t>
-      </w:r>
-    </w:p>
-    <w:p>
-      <w:pPr>
-        <w:pStyle w:val="Sansinterligne"/>
-        <w:spacing w:line="276" w:lineRule="auto"/>
-        <w:ind w:firstLine="708"/>
-        <w:jc w:val="both"/>
-      </w:pPr>
-      <w:r>
-        <w:t>Echanger deux livraisons</w:t>
-      </w:r>
-    </w:p>
-    <w:p>
-      <w:pPr>
-        <w:pStyle w:val="Sansinterligne"/>
-        <w:spacing w:line="276" w:lineRule="auto"/>
-        <w:jc w:val="both"/>
-      </w:pPr>
-      <w:r>
-        <w:rPr>
-          <w:b/>
-        </w:rPr>
-        <w:t>Description abrégée</w:t>
-      </w:r>
-      <w:r>
-        <w:t xml:space="preserve">: </w:t>
-      </w:r>
-    </w:p>
-    <w:p>
-      <w:pPr>
-        <w:pStyle w:val="Sansinterligne"/>
-        <w:spacing w:line="276" w:lineRule="auto"/>
-        <w:ind w:left="708"/>
-        <w:jc w:val="both"/>
-      </w:pPr>
-      <w:r>
-        <w:lastRenderedPageBreak/>
-        <w:t>L'utilisateur choisit deux points de livraison de la tournée calculée et demande au système d’échanger les points de livraison. Le système effectue le changement et affiche la nouvelle tournée avec les deux points de livraison échangés.</w:t>
-      </w:r>
-    </w:p>
-    <w:p>
-      <w:pPr>
-        <w:pStyle w:val="Sansinterligne"/>
-        <w:spacing w:line="276" w:lineRule="auto"/>
-        <w:jc w:val="both"/>
-      </w:pPr>
-      <w:r>
-        <w:rPr>
-          <w:b/>
-        </w:rPr>
-        <w:t>Précondition</w:t>
-      </w:r>
-      <w:r>
-        <w:rPr>
-          <w:b/>
-        </w:rPr>
-        <w:t>s</w:t>
-      </w:r>
-      <w:r>
-        <w:rPr>
-          <w:b/>
-        </w:rPr>
-        <w:t>:</w:t>
-      </w:r>
-      <w:r>
-        <w:t xml:space="preserve"> </w:t>
-      </w:r>
-    </w:p>
-    <w:p>
-      <w:pPr>
-        <w:pStyle w:val="Sansinterligne"/>
-        <w:spacing w:line="276" w:lineRule="auto"/>
-        <w:ind w:firstLine="708"/>
-        <w:jc w:val="both"/>
-      </w:pPr>
-      <w:r>
-        <w:t>Le plan est chargé, les points de livraison sont chargés et une tournée est calculée.</w:t>
-      </w:r>
-    </w:p>
-    <w:p>
-      <w:pPr>
-        <w:pStyle w:val="Sansinterligne"/>
-        <w:spacing w:line="276" w:lineRule="auto"/>
-        <w:jc w:val="both"/>
-        <w:rPr>
-          <w:b/>
-        </w:rPr>
-      </w:pPr>
-      <w:r>
-        <w:rPr>
-          <w:b/>
-        </w:rPr>
-        <w:t>Scénario principal:</w:t>
-      </w:r>
-    </w:p>
-    <w:p>
-      <w:pPr>
-        <w:pStyle w:val="Sansinterligne"/>
-        <w:spacing w:line="276" w:lineRule="auto"/>
-        <w:ind w:firstLine="708"/>
-        <w:jc w:val="both"/>
-      </w:pPr>
-      <w:r>
-        <w:rPr>
-          <w:i/>
-        </w:rPr>
-        <w:t>1)</w:t>
-      </w:r>
-      <w:r>
-        <w:t xml:space="preserve"> L'utilisateur choisit deux points de livraison. </w:t>
-      </w:r>
-    </w:p>
-    <w:p>
-      <w:pPr>
-        <w:pStyle w:val="Sansinterligne"/>
-        <w:spacing w:line="276" w:lineRule="auto"/>
-        <w:ind w:firstLine="708"/>
-        <w:jc w:val="both"/>
-      </w:pPr>
-      <w:r>
-        <w:rPr>
-          <w:i/>
-        </w:rPr>
-        <w:t>2)</w:t>
-      </w:r>
-      <w:r>
-        <w:t xml:space="preserve"> L'utilisateur demande au système d’échanger les deux points de livraison choisis.</w:t>
-      </w:r>
-    </w:p>
-    <w:p>
-      <w:pPr>
-        <w:pStyle w:val="Sansinterligne"/>
-        <w:spacing w:line="276" w:lineRule="auto"/>
-        <w:ind w:firstLine="708"/>
-        <w:jc w:val="both"/>
-      </w:pPr>
-      <w:r>
-        <w:t>3) Le système échange les deux points de livraison choisis.</w:t>
-      </w:r>
-    </w:p>
-    <w:p>
-      <w:pPr>
-        <w:pStyle w:val="Sansinterligne"/>
-        <w:spacing w:line="276" w:lineRule="auto"/>
-        <w:ind w:firstLine="708"/>
-        <w:jc w:val="both"/>
-      </w:pPr>
-      <w:r>
-        <w:rPr>
-          <w:i/>
-        </w:rPr>
-        <w:t>4)</w:t>
-      </w:r>
-      <w:r>
-        <w:t xml:space="preserve"> Le système affiche la nouvelle tournée.</w:t>
-      </w:r>
-    </w:p>
-    <w:p>
-      <w:pPr>
-        <w:pStyle w:val="Sansinterligne"/>
-        <w:spacing w:line="276" w:lineRule="auto"/>
-        <w:jc w:val="both"/>
-        <w:rPr>
-          <w:b/>
-        </w:rPr>
-      </w:pPr>
-      <w:r>
-        <w:rPr>
-          <w:b/>
-        </w:rPr>
-        <w:t>Alternatives:</w:t>
-      </w:r>
-    </w:p>
-    <w:p>
-      <w:pPr>
-        <w:pStyle w:val="Sansinterligne"/>
-        <w:spacing w:line="276" w:lineRule="auto"/>
-        <w:jc w:val="both"/>
-      </w:pPr>
-      <w:r>
-        <w:rPr>
-          <w:i/>
-        </w:rPr>
-        <w:t>2a)</w:t>
-      </w:r>
-      <w:r>
-        <w:t xml:space="preserve"> Un point sélectionné n'appartient pas à la tournée calculée. Le système indique que le point n'est pas valide et retourne à l'étape 1.</w:t>
-      </w:r>
-    </w:p>
-    <w:p>
-      <w:pPr>
-        <w:pStyle w:val="Sansinterligne"/>
-        <w:spacing w:line="276" w:lineRule="auto"/>
-        <w:jc w:val="both"/>
-      </w:pPr>
-      <w:r>
-        <w:rPr>
-          <w:i/>
-        </w:rPr>
-        <w:t>2b)</w:t>
-      </w:r>
-      <w:r>
-        <w:t xml:space="preserve"> Un point sélectionné est l'entrepôt. Le système indique qu'il n'est pas possible d'échanger un point de livraison avec l'entrepôt.</w:t>
-      </w:r>
-    </w:p>
-    <w:p>
-      <w:pPr>
-        <w:pStyle w:val="Sansinterligne"/>
-        <w:spacing w:line="276" w:lineRule="auto"/>
-        <w:jc w:val="both"/>
-        <w:rPr>
-          <w:b/>
-        </w:rPr>
-      </w:pPr>
-    </w:p>
-    <w:p>
-      <w:pPr>
-        <w:pStyle w:val="Sansinterligne"/>
-        <w:spacing w:line="276" w:lineRule="auto"/>
-        <w:jc w:val="both"/>
-        <w:rPr>
-          <w:b/>
-        </w:rPr>
-      </w:pPr>
-      <w:r>
-        <w:rPr>
-          <w:b/>
-        </w:rPr>
-        <w:t>Cas d'utilisation:</w:t>
-      </w:r>
-    </w:p>
-    <w:p>
-      <w:pPr>
-        <w:pStyle w:val="Sansinterligne"/>
-        <w:spacing w:line="276" w:lineRule="auto"/>
-        <w:jc w:val="both"/>
-      </w:pPr>
-      <w:r>
-        <w:rPr>
-          <w:b/>
-        </w:rPr>
-        <w:tab/>
-      </w:r>
-      <w:r>
-        <w:t>Annuler/Restaurer les modifications d'une tournée</w:t>
-      </w:r>
-    </w:p>
-    <w:p>
-      <w:pPr>
-        <w:pStyle w:val="Sansinterligne"/>
-        <w:spacing w:line="276" w:lineRule="auto"/>
-        <w:ind w:firstLine="708"/>
-        <w:jc w:val="both"/>
-        <w:rPr>
-          <w:b/>
-        </w:rPr>
-      </w:pPr>
-      <w:r>
-        <w:t>Ce cas d’utilisation est détaillé ici en plusieurs scenarios possibles</w:t>
-      </w:r>
-    </w:p>
-    <w:p>
-      <w:pPr>
-        <w:pStyle w:val="Sansinterligne"/>
-        <w:spacing w:line="276" w:lineRule="auto"/>
-        <w:jc w:val="both"/>
-        <w:rPr>
-          <w:b/>
-        </w:rPr>
-      </w:pPr>
-    </w:p>
-    <w:p>
-      <w:pPr>
-        <w:pStyle w:val="Sansinterligne"/>
-        <w:spacing w:line="276" w:lineRule="auto"/>
-        <w:jc w:val="both"/>
-        <w:rPr>
-          <w:b/>
-          <w:i/>
-        </w:rPr>
-      </w:pPr>
-      <w:r>
-        <w:rPr>
-          <w:b/>
-          <w:i/>
-        </w:rPr>
-        <w:t>Cas d’utilisation 1:</w:t>
-      </w:r>
-    </w:p>
-    <w:p>
-      <w:pPr>
-        <w:pStyle w:val="Sansinterligne"/>
-        <w:spacing w:line="276" w:lineRule="auto"/>
-        <w:jc w:val="both"/>
-      </w:pPr>
-      <w:r>
-        <w:tab/>
-        <w:t>Annuler la dernière modification de la tournée.</w:t>
-      </w:r>
-    </w:p>
-    <w:p>
-      <w:pPr>
-        <w:pStyle w:val="Sansinterligne"/>
-        <w:spacing w:line="276" w:lineRule="auto"/>
-        <w:jc w:val="both"/>
-        <w:rPr>
-          <w:b/>
-        </w:rPr>
-      </w:pPr>
-      <w:r>
-        <w:rPr>
-          <w:b/>
-        </w:rPr>
-        <w:t>Description abrégée:</w:t>
-      </w:r>
-    </w:p>
-    <w:p>
-      <w:pPr>
-        <w:pStyle w:val="Sansinterligne"/>
-        <w:spacing w:line="276" w:lineRule="auto"/>
-        <w:ind w:left="705"/>
-        <w:jc w:val="both"/>
-      </w:pPr>
-      <w:r>
-        <w:t>L'utilisateur demande au logiciel d'annuler la dernière modification. La tournée revient dans l'état antérieur à la dernière modification.</w:t>
-      </w:r>
-    </w:p>
-    <w:p>
-      <w:pPr>
-        <w:pStyle w:val="Sansinterligne"/>
-        <w:spacing w:line="276" w:lineRule="auto"/>
-        <w:jc w:val="both"/>
-        <w:rPr>
-          <w:b/>
-        </w:rPr>
-      </w:pPr>
-      <w:r>
-        <w:rPr>
-          <w:b/>
-        </w:rPr>
-        <w:t>Précondition:</w:t>
-      </w:r>
-    </w:p>
-    <w:p>
-      <w:pPr>
-        <w:pStyle w:val="Sansinterligne"/>
-        <w:spacing w:line="276" w:lineRule="auto"/>
-        <w:jc w:val="both"/>
-      </w:pPr>
-      <w:r>
-        <w:tab/>
-        <w:t>Une modification a été apportée à la tournée proposée par le logiciel.</w:t>
-      </w:r>
-      <w:r>
-        <w:tab/>
-      </w:r>
-    </w:p>
-    <w:p>
-      <w:pPr>
-        <w:pStyle w:val="Sansinterligne"/>
-        <w:spacing w:line="276" w:lineRule="auto"/>
-        <w:jc w:val="both"/>
-        <w:rPr>
-          <w:b/>
-        </w:rPr>
-      </w:pPr>
-      <w:r>
-        <w:rPr>
-          <w:b/>
-        </w:rPr>
-        <w:t>Scénario principal:</w:t>
-      </w:r>
-    </w:p>
-    <w:p>
-      <w:pPr>
-        <w:pStyle w:val="Sansinterligne"/>
-        <w:spacing w:line="276" w:lineRule="auto"/>
-        <w:jc w:val="both"/>
-      </w:pPr>
-      <w:r>
-        <w:tab/>
-      </w:r>
-      <w:r>
-        <w:rPr>
-          <w:i/>
-        </w:rPr>
-        <w:t>1)</w:t>
-      </w:r>
-      <w:r>
-        <w:t xml:space="preserve"> L'utilisateur demande au logiciel d'annuler la dernière modification.</w:t>
-      </w:r>
-    </w:p>
-    <w:p>
-      <w:pPr>
-        <w:pStyle w:val="Sansinterligne"/>
-        <w:spacing w:line="276" w:lineRule="auto"/>
-        <w:jc w:val="both"/>
-      </w:pPr>
-      <w:r>
-        <w:tab/>
-      </w:r>
-      <w:r>
-        <w:rPr>
-          <w:i/>
-        </w:rPr>
-        <w:t xml:space="preserve">2) </w:t>
-      </w:r>
-      <w:r>
-        <w:t>Le système revient dans l'état où il était avant la dernière modification.</w:t>
-      </w:r>
-      <w:r>
-        <w:tab/>
-      </w:r>
-    </w:p>
-    <w:p>
-      <w:pPr>
-        <w:pStyle w:val="Sansinterligne"/>
-        <w:spacing w:line="276" w:lineRule="auto"/>
-        <w:jc w:val="both"/>
-        <w:rPr>
-          <w:b/>
-        </w:rPr>
-      </w:pPr>
-      <w:r>
-        <w:rPr>
-          <w:b/>
-        </w:rPr>
-        <w:t>Alternatives:</w:t>
-      </w:r>
-    </w:p>
-    <w:p>
-      <w:pPr>
-        <w:pStyle w:val="Sansinterligne"/>
-        <w:spacing w:line="276" w:lineRule="auto"/>
-        <w:ind w:left="705"/>
-        <w:jc w:val="both"/>
-      </w:pPr>
-      <w:r>
-        <w:rPr>
-          <w:i/>
-        </w:rPr>
-        <w:t>2a)</w:t>
-      </w:r>
-      <w:r>
-        <w:t xml:space="preserve"> Aucune modification à annuler. Le système ne fait rien et l’étape 2) est ignorée</w:t>
-      </w:r>
-    </w:p>
-    <w:p>
-      <w:pPr>
-        <w:pStyle w:val="Sansinterligne"/>
-        <w:spacing w:line="276" w:lineRule="auto"/>
-        <w:jc w:val="both"/>
-      </w:pPr>
-      <w:r>
-        <w:tab/>
-      </w:r>
-    </w:p>
-    <w:p>
-      <w:pPr>
-        <w:pStyle w:val="Sansinterligne"/>
-        <w:spacing w:line="276" w:lineRule="auto"/>
-        <w:jc w:val="both"/>
-        <w:rPr>
-          <w:b/>
-          <w:i/>
-        </w:rPr>
-      </w:pPr>
-      <w:r>
-        <w:rPr>
-          <w:b/>
-          <w:i/>
-        </w:rPr>
-        <w:t>Cas d’utilisation</w:t>
-      </w:r>
-      <w:r>
-        <w:rPr>
-          <w:b/>
-          <w:i/>
-        </w:rPr>
-        <w:t xml:space="preserve"> 2</w:t>
-      </w:r>
-      <w:r>
-        <w:rPr>
-          <w:b/>
-          <w:i/>
-        </w:rPr>
-        <w:t>:</w:t>
-      </w:r>
-    </w:p>
-    <w:p>
-      <w:pPr>
-        <w:pStyle w:val="Sansinterligne"/>
-        <w:spacing w:line="276" w:lineRule="auto"/>
-        <w:jc w:val="both"/>
-      </w:pPr>
-      <w:r>
-        <w:tab/>
-        <w:t>Restaurer la dernière modification annulée de la tournée.</w:t>
-      </w:r>
-    </w:p>
-    <w:p>
-      <w:pPr>
-        <w:pStyle w:val="Sansinterligne"/>
-        <w:spacing w:line="276" w:lineRule="auto"/>
-        <w:jc w:val="both"/>
-        <w:rPr>
-          <w:b/>
-        </w:rPr>
-      </w:pPr>
-      <w:r>
-        <w:rPr>
-          <w:b/>
-        </w:rPr>
-        <w:t>Description abrégée:</w:t>
-      </w:r>
-    </w:p>
-    <w:p>
-      <w:pPr>
-        <w:pStyle w:val="Sansinterligne"/>
-        <w:spacing w:line="276" w:lineRule="auto"/>
-        <w:jc w:val="both"/>
-      </w:pPr>
-      <w:r>
-        <w:tab/>
-        <w:t>L'utilisateur demande au logiciel de restaurer la dernière modification annulée.</w:t>
-      </w:r>
-    </w:p>
-    <w:p>
-      <w:pPr>
-        <w:pStyle w:val="Sansinterligne"/>
-        <w:spacing w:line="276" w:lineRule="auto"/>
-        <w:jc w:val="both"/>
-      </w:pPr>
-      <w:r>
-        <w:tab/>
-        <w:t>La tournée revient dans l'état antérieur à la dernière annulation.</w:t>
-      </w:r>
-      <w:r>
-        <w:tab/>
-      </w:r>
-    </w:p>
-    <w:p>
-      <w:pPr>
-        <w:pStyle w:val="Sansinterligne"/>
-        <w:spacing w:line="276" w:lineRule="auto"/>
-        <w:jc w:val="both"/>
-        <w:rPr>
-          <w:b/>
-        </w:rPr>
-      </w:pPr>
-      <w:r>
-        <w:rPr>
-          <w:b/>
-        </w:rPr>
-        <w:t>Précondition:</w:t>
-      </w:r>
-    </w:p>
-    <w:p>
-      <w:pPr>
-        <w:pStyle w:val="Sansinterligne"/>
-        <w:spacing w:line="276" w:lineRule="auto"/>
-        <w:jc w:val="both"/>
-      </w:pPr>
-      <w:r>
-        <w:tab/>
-        <w:t>Une modification apportée à la tournée proposée par le logiciel a été annulée.</w:t>
-      </w:r>
-    </w:p>
-    <w:p>
-      <w:pPr>
-        <w:pStyle w:val="Sansinterligne"/>
-        <w:spacing w:line="276" w:lineRule="auto"/>
-        <w:jc w:val="both"/>
-        <w:rPr>
-          <w:b/>
-        </w:rPr>
-      </w:pPr>
-      <w:r>
-        <w:rPr>
-          <w:b/>
-        </w:rPr>
-        <w:t>Scénario principal:</w:t>
-      </w:r>
-    </w:p>
-    <w:p>
-      <w:pPr>
-        <w:pStyle w:val="Sansinterligne"/>
-        <w:spacing w:line="276" w:lineRule="auto"/>
-        <w:jc w:val="both"/>
-      </w:pPr>
-      <w:r>
-        <w:tab/>
-      </w:r>
-      <w:r>
-        <w:rPr>
-          <w:i/>
-        </w:rPr>
-        <w:t>1)</w:t>
-      </w:r>
-      <w:r>
-        <w:t xml:space="preserve"> L'utilisateur demande au logiciel de restaurer la dernière modification annulée.</w:t>
-      </w:r>
-    </w:p>
-    <w:p>
-      <w:pPr>
-        <w:pStyle w:val="Sansinterligne"/>
-        <w:spacing w:line="276" w:lineRule="auto"/>
-        <w:jc w:val="both"/>
-      </w:pPr>
-      <w:r>
-        <w:tab/>
-      </w:r>
-      <w:r>
-        <w:rPr>
-          <w:i/>
-        </w:rPr>
-        <w:t>2)</w:t>
-      </w:r>
-      <w:r>
-        <w:t xml:space="preserve"> Le système revient dans l'état où il était avant la dernière annulation.</w:t>
-      </w:r>
-    </w:p>
-    <w:p>
-      <w:pPr>
-        <w:pStyle w:val="Sansinterligne"/>
-        <w:spacing w:line="276" w:lineRule="auto"/>
-        <w:jc w:val="both"/>
-        <w:rPr>
-          <w:b/>
-        </w:rPr>
-      </w:pPr>
-      <w:r>
-        <w:rPr>
-          <w:b/>
-        </w:rPr>
-        <w:t>Alternatives:</w:t>
-      </w:r>
-    </w:p>
-    <w:p>
-      <w:pPr>
-        <w:pStyle w:val="Sansinterligne"/>
-        <w:spacing w:line="276" w:lineRule="auto"/>
-        <w:ind w:left="705"/>
-        <w:jc w:val="both"/>
-      </w:pPr>
-      <w:r>
-        <w:rPr>
-          <w:i/>
-        </w:rPr>
-        <w:t>2a)</w:t>
-      </w:r>
-      <w:r>
-        <w:t xml:space="preserve"> Aucune modification à restaurer. Le système ne fait rien et l’étape 2) est ignorée</w:t>
-      </w:r>
-    </w:p>
-    <w:p>
-      <w:pPr>
-        <w:pStyle w:val="Sansinterligne"/>
-        <w:spacing w:line="276" w:lineRule="auto"/>
-        <w:ind w:left="705"/>
-        <w:jc w:val="both"/>
-      </w:pPr>
-    </w:p>
-    <w:p>
-      <w:pPr>
-        <w:pStyle w:val="Sansinterligne"/>
-        <w:spacing w:line="276" w:lineRule="auto"/>
-        <w:jc w:val="both"/>
-        <w:rPr>
-          <w:b/>
-        </w:rPr>
-      </w:pPr>
-      <w:r>
-        <w:rPr>
-          <w:b/>
-        </w:rPr>
-        <w:t>Cas d'utilisation:</w:t>
-      </w:r>
-    </w:p>
-    <w:p>
-      <w:pPr>
-        <w:pStyle w:val="Sansinterligne"/>
-        <w:spacing w:line="276" w:lineRule="auto"/>
-        <w:jc w:val="both"/>
-      </w:pPr>
-      <w:r>
-        <w:tab/>
-        <w:t>Générer la feuille de route.</w:t>
-      </w:r>
-    </w:p>
-    <w:p>
-      <w:pPr>
-        <w:pStyle w:val="Sansinterligne"/>
-        <w:spacing w:line="276" w:lineRule="auto"/>
-        <w:jc w:val="both"/>
-        <w:rPr>
-          <w:b/>
-        </w:rPr>
-      </w:pPr>
-      <w:r>
-        <w:rPr>
-          <w:b/>
-        </w:rPr>
-        <w:t>Description abrégée:</w:t>
-      </w:r>
-    </w:p>
-    <w:p>
-      <w:pPr>
-        <w:pStyle w:val="Sansinterligne"/>
-        <w:spacing w:line="276" w:lineRule="auto"/>
-        <w:ind w:left="705"/>
-        <w:jc w:val="both"/>
-      </w:pPr>
-      <w:r>
-        <w:t>L'utilisateur valide la tournée et demande au système de générer la feuille de route correspondante. Le système génère la feuille de route à partir de la tournée validée. Le système enregistre la feuille de route calculée dans un fichier texte.</w:t>
-      </w:r>
-    </w:p>
-    <w:p>
-      <w:pPr>
-        <w:pStyle w:val="Sansinterligne"/>
-        <w:spacing w:line="276" w:lineRule="auto"/>
-        <w:jc w:val="both"/>
-        <w:rPr>
-          <w:b/>
-        </w:rPr>
-      </w:pPr>
-      <w:r>
-        <w:rPr>
-          <w:b/>
-        </w:rPr>
-        <w:t>Préconditions:</w:t>
-      </w:r>
-    </w:p>
-    <w:p>
-      <w:pPr>
-        <w:pStyle w:val="Sansinterligne"/>
-        <w:spacing w:line="276" w:lineRule="auto"/>
-        <w:jc w:val="both"/>
-      </w:pPr>
-      <w:r>
-        <w:tab/>
-        <w:t>Un plan est chargé.</w:t>
-      </w:r>
-    </w:p>
-    <w:p>
-      <w:pPr>
-        <w:pStyle w:val="Sansinterligne"/>
-        <w:spacing w:line="276" w:lineRule="auto"/>
-        <w:jc w:val="both"/>
-      </w:pPr>
-      <w:r>
-        <w:tab/>
-        <w:t>Un ensemble de points de livraison est chargé.</w:t>
-      </w:r>
-    </w:p>
-    <w:p>
-      <w:pPr>
-        <w:pStyle w:val="Sansinterligne"/>
-        <w:spacing w:line="276" w:lineRule="auto"/>
-        <w:jc w:val="both"/>
-      </w:pPr>
-      <w:r>
-        <w:tab/>
-        <w:t>La tournée a été calculée.</w:t>
-      </w:r>
-    </w:p>
-    <w:p>
-      <w:pPr>
-        <w:pStyle w:val="Sansinterligne"/>
-        <w:spacing w:line="276" w:lineRule="auto"/>
-        <w:jc w:val="both"/>
-        <w:rPr>
-          <w:b/>
-        </w:rPr>
-      </w:pPr>
-      <w:r>
-        <w:rPr>
-          <w:b/>
-        </w:rPr>
-        <w:t>Scénario principal:</w:t>
-      </w:r>
-    </w:p>
-    <w:p>
-      <w:pPr>
-        <w:pStyle w:val="Sansinterligne"/>
-        <w:spacing w:line="276" w:lineRule="auto"/>
-        <w:jc w:val="both"/>
-      </w:pPr>
-      <w:r>
-        <w:tab/>
-      </w:r>
-      <w:r>
-        <w:rPr>
-          <w:i/>
-        </w:rPr>
-        <w:t>1)</w:t>
-      </w:r>
-      <w:r>
-        <w:t xml:space="preserve"> L'utilisateur valide la tournée et demande au système de calculer la feuille de route.</w:t>
-      </w:r>
-    </w:p>
-    <w:p>
-      <w:pPr>
-        <w:pStyle w:val="Sansinterligne"/>
-        <w:spacing w:line="276" w:lineRule="auto"/>
-        <w:ind w:left="708"/>
-        <w:jc w:val="both"/>
-      </w:pPr>
-      <w:r>
-        <w:rPr>
-          <w:i/>
-        </w:rPr>
-        <w:t>2)</w:t>
-      </w:r>
-      <w:r>
-        <w:t xml:space="preserve"> Le système demande à l'utilisateur de choisir un emplacement et un nom de fichier pour la sauvegarde de la feuille de route.</w:t>
-      </w:r>
-    </w:p>
-    <w:p>
-      <w:pPr>
-        <w:pStyle w:val="Sansinterligne"/>
-        <w:spacing w:line="276" w:lineRule="auto"/>
-        <w:jc w:val="both"/>
-      </w:pPr>
-      <w:r>
-        <w:tab/>
-      </w:r>
-      <w:r>
-        <w:rPr>
-          <w:i/>
-        </w:rPr>
-        <w:t>3)</w:t>
-      </w:r>
-      <w:r>
-        <w:t xml:space="preserve"> L'utilisateur indique au système un nom et un emplacement de fichier.</w:t>
-      </w:r>
-    </w:p>
-    <w:p>
-      <w:pPr>
-        <w:pStyle w:val="Sansinterligne"/>
-        <w:spacing w:line="276" w:lineRule="auto"/>
-        <w:jc w:val="both"/>
-      </w:pPr>
-      <w:r>
-        <w:tab/>
-      </w:r>
-      <w:r>
-        <w:rPr>
-          <w:i/>
-        </w:rPr>
-        <w:t>4)</w:t>
-      </w:r>
-      <w:r>
-        <w:t xml:space="preserve"> Le système génère la feuille de route.</w:t>
-      </w:r>
-    </w:p>
-    <w:p>
-      <w:pPr>
-        <w:pStyle w:val="Sansinterligne"/>
-        <w:spacing w:line="276" w:lineRule="auto"/>
-        <w:jc w:val="both"/>
-      </w:pPr>
-      <w:r>
-        <w:tab/>
-      </w:r>
-      <w:r>
-        <w:rPr>
-          <w:i/>
-        </w:rPr>
-        <w:t>5)</w:t>
-      </w:r>
-      <w:r>
-        <w:t xml:space="preserve"> Le système sauvegarde la feuille de route dans le fichier renseigné à l'étape 3. </w:t>
-      </w:r>
-    </w:p>
-    <w:p>
-      <w:pPr>
-        <w:pStyle w:val="Sansinterligne"/>
-        <w:spacing w:line="276" w:lineRule="auto"/>
-        <w:jc w:val="both"/>
-        <w:rPr>
-          <w:b/>
-        </w:rPr>
-      </w:pPr>
-      <w:r>
-        <w:rPr>
-          <w:b/>
-        </w:rPr>
-        <w:t>Alternatives:</w:t>
-      </w:r>
-    </w:p>
-    <w:p>
-      <w:pPr>
-        <w:pStyle w:val="Sansinterligne"/>
-        <w:spacing w:line="276" w:lineRule="auto"/>
-        <w:ind w:left="705"/>
-        <w:jc w:val="both"/>
-      </w:pPr>
-      <w:r>
-        <w:rPr>
-          <w:i/>
-        </w:rPr>
-        <w:t>2a)</w:t>
-      </w:r>
-      <w:r>
-        <w:t xml:space="preserve"> L'utilisateur choisit d'annuler la génération de la feuille de route. Le système termine la procédure de génération de la feuille de route.</w:t>
-      </w:r>
-    </w:p>
-    <w:p>
-      <w:pPr>
-        <w:pStyle w:val="Sansinterligne"/>
-        <w:spacing w:line="276" w:lineRule="auto"/>
-        <w:ind w:left="705"/>
-        <w:jc w:val="both"/>
-      </w:pPr>
-      <w:r>
-        <w:rPr>
-          <w:i/>
-        </w:rPr>
-        <w:t>3a)</w:t>
-      </w:r>
-      <w:r>
-        <w:t xml:space="preserve"> Il n'est pas possible de créer ou d'écrire à l'emplacement renseigné. Le système indique la nature du problème et retourne à l'étape 2.</w:t>
-      </w:r>
-    </w:p>
-    <w:p>
-      <w:pPr>
-        <w:pStyle w:val="Sansinterligne"/>
-        <w:spacing w:line="276" w:lineRule="auto"/>
-        <w:jc w:val="both"/>
-      </w:pPr>
-      <w:r>
-        <w:tab/>
-      </w:r>
-      <w:r>
-        <w:rPr>
-          <w:i/>
-        </w:rPr>
-        <w:t>3b)</w:t>
-      </w:r>
-      <w:r>
-        <w:t xml:space="preserve"> Il existe déjà un fichier à l'emplacement renseigné par l'utilisateur.</w:t>
-      </w:r>
-    </w:p>
-    <w:p>
-      <w:pPr>
-        <w:pStyle w:val="Sansinterligne"/>
-        <w:spacing w:line="276" w:lineRule="auto"/>
-        <w:ind w:left="1410"/>
-        <w:jc w:val="both"/>
-      </w:pPr>
-      <w:r>
-        <w:rPr>
-          <w:i/>
-        </w:rPr>
-        <w:t>3b-1)</w:t>
-      </w:r>
-      <w:r>
-        <w:t xml:space="preserve"> Le système demande à l'utilisateur s'il doit écraser l'instance déjà existante du fichier.</w:t>
-      </w:r>
-    </w:p>
-    <w:p>
-      <w:pPr>
-        <w:pStyle w:val="Sansinterligne"/>
-        <w:spacing w:line="276" w:lineRule="auto"/>
-        <w:ind w:left="1410" w:firstLine="6"/>
-        <w:jc w:val="both"/>
-      </w:pPr>
-      <w:r>
-        <w:rPr>
-          <w:i/>
-        </w:rPr>
-        <w:t>3b-2a)</w:t>
-      </w:r>
-      <w:r>
-        <w:t xml:space="preserve"> L'utilisateur confirme l'écrasement du fichier déjà existant. Le système écrasera l'instance existante du fichier à l'étape 5. Le système passe à l'étape 4.</w:t>
-      </w:r>
-    </w:p>
-    <w:p>
-      <w:pPr>
-        <w:pStyle w:val="Sansinterligne"/>
-        <w:spacing w:line="276" w:lineRule="auto"/>
-        <w:ind w:left="1410"/>
-        <w:jc w:val="both"/>
-      </w:pPr>
-      <w:r>
-        <w:rPr>
-          <w:i/>
-        </w:rPr>
-        <w:t>3b-2b)</w:t>
-      </w:r>
-      <w:r>
-        <w:t xml:space="preserve"> L'utilisateur refuse l'écrasement du fichier déjà existant. Le système retourne à l'étape 2.</w:t>
-      </w:r>
-    </w:p>
-    <w:p>
-      <w:pPr>
-        <w:pStyle w:val="Sansinterligne"/>
-        <w:spacing w:line="276" w:lineRule="auto"/>
-        <w:ind w:left="1410"/>
-        <w:jc w:val="both"/>
-      </w:pPr>
-    </w:p>
-    <w:p>
-      <w:pPr>
-        <w:pStyle w:val="Sansinterligne"/>
-        <w:spacing w:line="276" w:lineRule="auto"/>
-        <w:ind w:left="1410"/>
-        <w:jc w:val="both"/>
-      </w:pPr>
-    </w:p>
-    <w:p>
-      <w:pPr>
-        <w:pStyle w:val="Sansinterligne"/>
-        <w:spacing w:line="276" w:lineRule="auto"/>
-        <w:ind w:left="1410"/>
-        <w:jc w:val="both"/>
-      </w:pPr>
-    </w:p>
-    <w:p>
-      <w:pPr>
-        <w:pStyle w:val="Sansinterligne"/>
-        <w:spacing w:line="276" w:lineRule="auto"/>
-        <w:ind w:left="1410"/>
-        <w:jc w:val="both"/>
-      </w:pPr>
-    </w:p>
-    <w:p>
-      <w:pPr>
-        <w:pStyle w:val="Sansinterligne"/>
-        <w:spacing w:line="276" w:lineRule="auto"/>
-        <w:ind w:left="1410"/>
-        <w:jc w:val="both"/>
-      </w:pPr>
-    </w:p>
-    <w:p>
-      <w:pPr>
-        <w:pStyle w:val="Sansinterligne"/>
-        <w:spacing w:line="276" w:lineRule="auto"/>
-        <w:ind w:left="1410"/>
-        <w:jc w:val="both"/>
-      </w:pPr>
-    </w:p>
-    <w:p>
-      <w:pPr>
-        <w:pStyle w:val="Sansinterligne"/>
-        <w:spacing w:line="276" w:lineRule="auto"/>
-        <w:ind w:left="1410"/>
-        <w:jc w:val="both"/>
-      </w:pPr>
-    </w:p>
-    <w:p>
-      <w:pPr>
-        <w:pStyle w:val="Sansinterligne"/>
-        <w:spacing w:line="276" w:lineRule="auto"/>
-        <w:ind w:left="1410"/>
-        <w:jc w:val="both"/>
-      </w:pPr>
-    </w:p>
-    <w:p>
-      <w:pPr>
-        <w:pStyle w:val="Sansinterligne"/>
-        <w:spacing w:line="276" w:lineRule="auto"/>
-        <w:ind w:left="1410"/>
-        <w:jc w:val="both"/>
-      </w:pPr>
-    </w:p>
-    <w:p>
-      <w:pPr>
-        <w:pStyle w:val="Sansinterligne"/>
-        <w:spacing w:line="276" w:lineRule="auto"/>
-        <w:ind w:left="1410"/>
-        <w:jc w:val="both"/>
-      </w:pPr>
-    </w:p>
-    <w:p>
-      <w:pPr>
-        <w:pStyle w:val="Sansinterligne"/>
-        <w:spacing w:line="276" w:lineRule="auto"/>
-        <w:ind w:left="1410"/>
-        <w:jc w:val="both"/>
-      </w:pPr>
-    </w:p>
-    <w:p>
-      <w:pPr>
-        <w:pStyle w:val="Sansinterligne"/>
-        <w:spacing w:line="276" w:lineRule="auto"/>
-        <w:ind w:left="1410"/>
-        <w:jc w:val="both"/>
-      </w:pPr>
-    </w:p>
-    <w:p>
-      <w:pPr>
-        <w:pStyle w:val="Sansinterligne"/>
-        <w:spacing w:line="276" w:lineRule="auto"/>
-        <w:ind w:left="1410"/>
-        <w:jc w:val="both"/>
-      </w:pPr>
-    </w:p>
-    <w:p>
-      <w:pPr>
-        <w:pStyle w:val="Sansinterligne"/>
-        <w:spacing w:line="276" w:lineRule="auto"/>
-        <w:ind w:left="1410"/>
-        <w:jc w:val="both"/>
-      </w:pPr>
-    </w:p>
-    <w:p>
-      <w:pPr>
-        <w:pStyle w:val="Sansinterligne"/>
-        <w:spacing w:line="276" w:lineRule="auto"/>
-        <w:ind w:left="1410"/>
-        <w:jc w:val="both"/>
-      </w:pPr>
-    </w:p>
-    <w:p>
-      <w:pPr>
-        <w:pStyle w:val="Sansinterligne"/>
-        <w:spacing w:line="276" w:lineRule="auto"/>
-        <w:ind w:left="1410"/>
-        <w:jc w:val="both"/>
-      </w:pPr>
-    </w:p>
-    <w:p>
-      <w:pPr>
-        <w:pStyle w:val="Sansinterligne"/>
-        <w:spacing w:line="276" w:lineRule="auto"/>
-        <w:ind w:left="1410"/>
-        <w:jc w:val="both"/>
-      </w:pPr>
-    </w:p>
-    <w:p>
-      <w:pPr>
-        <w:pStyle w:val="Sansinterligne"/>
-        <w:spacing w:line="276" w:lineRule="auto"/>
-        <w:ind w:left="1410"/>
-        <w:jc w:val="both"/>
-      </w:pPr>
-    </w:p>
-    <w:p>
-      <w:pPr>
-        <w:pStyle w:val="Sansinterligne"/>
-        <w:spacing w:line="276" w:lineRule="auto"/>
-        <w:ind w:left="1410"/>
-        <w:jc w:val="both"/>
-      </w:pPr>
-    </w:p>
-    <w:p>
-      <w:pPr>
-        <w:pStyle w:val="Sansinterligne"/>
-        <w:spacing w:line="276" w:lineRule="auto"/>
-        <w:ind w:left="1410"/>
-        <w:jc w:val="both"/>
-      </w:pPr>
-    </w:p>
-    <w:p>
-      <w:pPr>
-        <w:pStyle w:val="Sansinterligne"/>
-        <w:spacing w:line="276" w:lineRule="auto"/>
-        <w:ind w:left="1410"/>
-        <w:jc w:val="both"/>
-      </w:pPr>
-    </w:p>
-    <w:p>
-      <w:pPr>
-        <w:pStyle w:val="Sansinterligne"/>
-        <w:spacing w:line="276" w:lineRule="auto"/>
-        <w:ind w:left="1410"/>
-        <w:jc w:val="both"/>
-      </w:pPr>
-    </w:p>
-    <w:p>
-      <w:pPr>
-        <w:pStyle w:val="Sansinterligne"/>
-        <w:spacing w:line="276" w:lineRule="auto"/>
-        <w:ind w:left="1410"/>
-        <w:jc w:val="both"/>
-      </w:pPr>
-    </w:p>
-    <w:p>
-      <w:pPr>
-        <w:pStyle w:val="Sansinterligne"/>
-        <w:spacing w:line="276" w:lineRule="auto"/>
-        <w:ind w:left="1410"/>
-        <w:jc w:val="both"/>
-      </w:pPr>
-    </w:p>
-    <w:p>
-      <w:pPr>
-        <w:pStyle w:val="Sansinterligne"/>
-        <w:spacing w:line="276" w:lineRule="auto"/>
-        <w:ind w:left="1410"/>
-        <w:jc w:val="both"/>
-      </w:pPr>
-    </w:p>
-    <w:p>
-      <w:pPr>
-        <w:pStyle w:val="Sansinterligne"/>
-        <w:spacing w:line="276" w:lineRule="auto"/>
-        <w:ind w:left="1410"/>
-        <w:jc w:val="both"/>
-      </w:pPr>
-    </w:p>
-    <w:p>
-      <w:pPr>
-        <w:pStyle w:val="Sansinterligne"/>
-        <w:spacing w:line="276" w:lineRule="auto"/>
-        <w:ind w:left="1410"/>
-        <w:jc w:val="both"/>
-      </w:pPr>
-    </w:p>
-    <w:p>
-      <w:pPr>
-        <w:pStyle w:val="Sansinterligne"/>
-        <w:spacing w:line="276" w:lineRule="auto"/>
-        <w:ind w:left="1410"/>
-        <w:jc w:val="both"/>
-      </w:pPr>
-    </w:p>
-    <w:p>
-      <w:pPr>
-        <w:pStyle w:val="Sansinterligne"/>
-        <w:spacing w:line="276" w:lineRule="auto"/>
-        <w:ind w:left="1410"/>
-        <w:jc w:val="both"/>
-      </w:pPr>
-    </w:p>
-    <w:p>
-      <w:pPr>
-        <w:pStyle w:val="Sansinterligne"/>
-        <w:spacing w:line="276" w:lineRule="auto"/>
-        <w:ind w:left="1410"/>
-        <w:jc w:val="both"/>
-      </w:pPr>
-    </w:p>
-    <w:p>
-      <w:pPr>
-        <w:pStyle w:val="Sansinterligne"/>
-        <w:spacing w:line="276" w:lineRule="auto"/>
-        <w:ind w:left="1410"/>
-        <w:jc w:val="both"/>
-      </w:pPr>
-    </w:p>
-    <w:p>
-      <w:pPr>
-        <w:pStyle w:val="Sansinterligne"/>
-        <w:spacing w:line="276" w:lineRule="auto"/>
-        <w:ind w:left="1410"/>
-        <w:jc w:val="both"/>
-      </w:pPr>
-    </w:p>
-    <w:p>
-      <w:pPr>
-        <w:pStyle w:val="Sansinterligne"/>
-        <w:spacing w:line="276" w:lineRule="auto"/>
-        <w:ind w:left="1410"/>
-        <w:jc w:val="both"/>
-      </w:pPr>
-    </w:p>
-    <w:p>
-      <w:pPr>
-        <w:pStyle w:val="Sansinterligne"/>
-        <w:spacing w:line="276" w:lineRule="auto"/>
-        <w:ind w:left="1410"/>
-        <w:jc w:val="both"/>
-      </w:pPr>
-    </w:p>
-    <w:p>
-      <w:pPr>
-        <w:pStyle w:val="Sansinterligne"/>
-        <w:spacing w:line="276" w:lineRule="auto"/>
-        <w:ind w:left="1410"/>
-        <w:jc w:val="both"/>
-      </w:pPr>
-    </w:p>
-    <w:p>
-      <w:pPr>
-        <w:pStyle w:val="Sansinterligne"/>
-        <w:spacing w:line="276" w:lineRule="auto"/>
-        <w:ind w:left="1410"/>
-        <w:jc w:val="both"/>
-      </w:pPr>
-    </w:p>
-    <w:p>
-      <w:pPr>
         <w:pStyle w:val="Titre1"/>
       </w:pPr>
-      <w:bookmarkStart w:id="7" w:name="_Toc434494131"/>
+      <w:bookmarkStart w:id="6" w:name="_Toc434494131"/>
       <w:r>
         <w:t>2.</w:t>
       </w:r>
@@ -4866,7 +2193,7 @@
         <w:tab/>
         <w:t>Livrables de conception:</w:t>
       </w:r>
-      <w:bookmarkEnd w:id="7"/>
+      <w:bookmarkEnd w:id="6"/>
     </w:p>
     <w:p>
       <w:pPr>
@@ -4875,7 +2202,7 @@
       <w:r>
         <w:tab/>
       </w:r>
-      <w:bookmarkStart w:id="8" w:name="_Toc434494132"/>
+      <w:bookmarkStart w:id="7" w:name="_Toc434494132"/>
       <w:r>
         <w:t>2.1</w:t>
       </w:r>
@@ -4883,7 +2210,7 @@
         <w:tab/>
         <w:t>Liste des événements utilisateur et diagramme Etats-transitions</w:t>
       </w:r>
-      <w:bookmarkEnd w:id="8"/>
+      <w:bookmarkEnd w:id="7"/>
     </w:p>
     <w:p/>
     <w:p/>
@@ -4894,7 +2221,7 @@
       <w:r>
         <w:tab/>
       </w:r>
-      <w:bookmarkStart w:id="9" w:name="_Toc434494133"/>
+      <w:bookmarkStart w:id="8" w:name="_Toc434494133"/>
       <w:r>
         <w:t>2.2</w:t>
       </w:r>
@@ -4902,7 +2229,7 @@
         <w:tab/>
         <w:t>Diagrammes de packages et de classe</w:t>
       </w:r>
-      <w:bookmarkEnd w:id="9"/>
+      <w:bookmarkEnd w:id="8"/>
     </w:p>
     <w:p/>
     <w:p>
@@ -4910,11 +2237,11 @@
         <w:pStyle w:val="Titre2"/>
         <w:ind w:left="708"/>
       </w:pPr>
-      <w:bookmarkStart w:id="10" w:name="_Toc434494134"/>
+      <w:bookmarkStart w:id="9" w:name="_Toc434494134"/>
       <w:r>
         <w:t>2.3 Diagrammes de packages et de classes retro-générés à partir du code</w:t>
       </w:r>
-      <w:bookmarkEnd w:id="10"/>
+      <w:bookmarkEnd w:id="9"/>
     </w:p>
     <w:p/>
     <w:p/>
@@ -4925,7 +2252,7 @@
       <w:r>
         <w:tab/>
       </w:r>
-      <w:bookmarkStart w:id="11" w:name="_Toc434494135"/>
+      <w:bookmarkStart w:id="10" w:name="_Toc434494135"/>
       <w:r>
         <w:t>2.4</w:t>
       </w:r>
@@ -4938,7 +2265,7 @@
       <w:r>
         <w:t>hoix architecturaux et design patterns utilisés</w:t>
       </w:r>
-      <w:bookmarkEnd w:id="11"/>
+      <w:bookmarkEnd w:id="10"/>
     </w:p>
     <w:p/>
     <w:p>
@@ -4977,7 +2304,6 @@
         <w:jc w:val="both"/>
       </w:pPr>
       <w:r>
-        <w:lastRenderedPageBreak/>
         <w:t xml:space="preserve">Lorsqu’une tournée a été calculée par le système, l’utilisateur doit pouvoir modifier cette tournée (ajout, suppression, échange de points de livraisons). Afin que la vue puisse communiquer avec le modèle, (par exemple, que la vue soit informée de l’ajout d’une livraison à l’ensemble de livraison), nous avons utilisé le pattern </w:t>
       </w:r>
       <w:r>
@@ -5044,7 +2370,23 @@
       <w:pPr>
         <w:pStyle w:val="Sous-titre"/>
       </w:pPr>
-      <w:r>
+    </w:p>
+    <w:p>
+      <w:pPr>
+        <w:pStyle w:val="Sous-titre"/>
+      </w:pPr>
+    </w:p>
+    <w:p>
+      <w:pPr>
+        <w:pStyle w:val="Sous-titre"/>
+      </w:pPr>
+    </w:p>
+    <w:p>
+      <w:pPr>
+        <w:pStyle w:val="Sous-titre"/>
+      </w:pPr>
+      <w:r>
+        <w:lastRenderedPageBreak/>
         <w:t>P</w:t>
       </w:r>
       <w:r>
@@ -5062,7 +2404,13 @@
         <w:jc w:val="both"/>
       </w:pPr>
       <w:r>
-        <w:t xml:space="preserve">Les descriptions des plans de villes et les descriptions des demandes de livraisons sont réalisées au moyen de fichiers au format xml. Ces fichiers doivent être parsés, et les informations contenues doivent être analysées, puis envoyées dans le modèle. Nous avons décidé de placer le composant applicatif relatif au parsing dans un package particulier (différents des trois packages principaux), le package xml. </w:t>
+        <w:t xml:space="preserve">Les descriptions des plans de villes et les descriptions des demandes de livraisons sont réalisées au moyen de fichiers au format xml. Ces fichiers doivent être parsés, et les informations contenues doivent être analysées, puis envoyées dans le modèle. </w:t>
+      </w:r>
+      <w:r>
+        <w:t xml:space="preserve">Nous avons décidé de séparer le code relatif au traitement xml dans deux packages séparés : Un package xml, qui concerne uniquement la gestion globale de fichier au format xml (ouverture, sauvegarde, sélection de fichier), et un package xmlModele, qui </w:t>
+      </w:r>
+      <w:r>
+        <w:t xml:space="preserve">contient toutes les méthodes de parsing et de remplissage des objets métier. Ainsi, le package xml est générique et pourrait être réutilisé dans une autre application. Le package xmlModele, quant à lui, est intrinsèquement lié au modèle.  </w:t>
       </w:r>
     </w:p>
     <w:p>
@@ -5112,22 +2460,41 @@
     </w:p>
     <w:p>
       <w:pPr>
+        <w:pStyle w:val="Sous-titre"/>
+      </w:pPr>
+      <w:r>
+        <w:t>Architecture de la vue</w:t>
+      </w:r>
+    </w:p>
+    <w:p>
+      <w:r>
+        <w:t>La partie graphique de l’application est constituée d’un objet Fenetre, qui contient un état de l’application dans la vue, modélisé par l’objet Vue. Nous avons essayé d’implémenter notre vue de la manière la plus générique possible. Par exemple, dans le cas où</w:t>
+      </w:r>
+      <w:r>
+        <w:t xml:space="preserve"> l’application permettrait d’avoir plusieurs onglets contenant plusieurs plans différents en même temps,</w:t>
+      </w:r>
+      <w:r>
+        <w:t xml:space="preserve"> l’objet Vue déjà existant peut facilement être assimilé à un onglet. Il n’y aurait pas beaucoup de changement à faire dans le code.</w:t>
+      </w:r>
+    </w:p>
+    <w:p>
+      <w:r>
+        <w:t xml:space="preserve">Nous avons aussi réalisée une classe de vue dédiée à chacun (ou presque) des objets du modèle, et mis en place des liens entre ces classes qui sont semblables aux liens entre les classes du modèle. Ainsi on peut facilement paramétrer l’apparence graphique de chacun des éléments, tout en conservant la logique métier. </w:t>
+      </w:r>
+    </w:p>
+    <w:p>
+      <w:pPr>
         <w:jc w:val="both"/>
       </w:pPr>
     </w:p>
     <w:p>
       <w:pPr>
-        <w:jc w:val="both"/>
-      </w:pPr>
-    </w:p>
-    <w:p>
-      <w:pPr>
         <w:pStyle w:val="Titre2"/>
       </w:pPr>
       <w:r>
         <w:tab/>
       </w:r>
-      <w:bookmarkStart w:id="12" w:name="_Toc434494136"/>
+      <w:bookmarkStart w:id="11" w:name="_Toc434494136"/>
       <w:r>
         <w:t>2.5</w:t>
       </w:r>
@@ -5135,22 +2502,23 @@
         <w:tab/>
         <w:t>Diagramme de séquence du calcul de la tournée à partir d'une demande de livraison</w:t>
       </w:r>
-      <w:bookmarkEnd w:id="12"/>
+      <w:bookmarkEnd w:id="11"/>
     </w:p>
     <w:p/>
     <w:p>
       <w:pPr>
         <w:pStyle w:val="Titre1"/>
       </w:pPr>
-      <w:bookmarkStart w:id="13" w:name="_Toc434494137"/>
-      <w:r>
+      <w:bookmarkStart w:id="12" w:name="_Toc434494137"/>
+      <w:r>
+        <w:lastRenderedPageBreak/>
         <w:t>3.</w:t>
       </w:r>
       <w:r>
         <w:tab/>
         <w:t>Implémentation et tests</w:t>
       </w:r>
-      <w:bookmarkEnd w:id="13"/>
+      <w:bookmarkEnd w:id="12"/>
     </w:p>
     <w:p>
       <w:pPr>
@@ -5164,7 +2532,7 @@
       <w:pPr>
         <w:pStyle w:val="Titre1"/>
       </w:pPr>
-      <w:bookmarkStart w:id="14" w:name="_Toc434494138"/>
+      <w:bookmarkStart w:id="13" w:name="_Toc434494138"/>
       <w:r>
         <w:t>4.</w:t>
       </w:r>
@@ -5172,7 +2540,7 @@
         <w:tab/>
         <w:t>Bilan</w:t>
       </w:r>
-      <w:bookmarkEnd w:id="14"/>
+      <w:bookmarkEnd w:id="13"/>
     </w:p>
     <w:p>
       <w:pPr>
@@ -5181,7 +2549,7 @@
       <w:r>
         <w:tab/>
       </w:r>
-      <w:bookmarkStart w:id="15" w:name="_Toc434494139"/>
+      <w:bookmarkStart w:id="14" w:name="_Toc434494139"/>
       <w:r>
         <w:t>4.1</w:t>
       </w:r>
@@ -5189,7 +2557,7 @@
         <w:tab/>
         <w:t>Planning effectif du projet</w:t>
       </w:r>
-      <w:bookmarkEnd w:id="15"/>
+      <w:bookmarkEnd w:id="14"/>
     </w:p>
     <w:p/>
     <w:p/>
@@ -5202,34 +2570,24 @@
       <w:r>
         <w:tab/>
       </w:r>
-      <w:bookmarkStart w:id="16" w:name="_Toc434494140"/>
+      <w:bookmarkStart w:id="15" w:name="_Toc434494140"/>
       <w:r>
         <w:t>4.2</w:t>
       </w:r>
       <w:r>
         <w:tab/>
-        <w:t>Bilan humain et technique</w:t>
-      </w:r>
+        <w:t>Bilan humain et techniqu</w:t>
+      </w:r>
+      <w:bookmarkEnd w:id="15"/>
+      <w:r>
+        <w:t>e</w:t>
+      </w:r>
+      <w:bookmarkStart w:id="16" w:name="_GoBack"/>
       <w:bookmarkEnd w:id="16"/>
     </w:p>
-    <w:p/>
-    <w:p>
-      <w:pPr>
-        <w:pStyle w:val="Titre1"/>
-      </w:pPr>
-      <w:bookmarkStart w:id="17" w:name="_Toc434494141"/>
-      <w:r>
-        <w:t>5.</w:t>
-      </w:r>
-      <w:r>
-        <w:tab/>
-        <w:t>Conclusion</w:t>
-      </w:r>
-      <w:bookmarkEnd w:id="17"/>
-    </w:p>
     <w:sectPr>
-      <w:headerReference w:type="default" r:id="rId10"/>
-      <w:footerReference w:type="default" r:id="rId11"/>
+      <w:headerReference w:type="default" r:id="rId9"/>
+      <w:footerReference w:type="default" r:id="rId10"/>
       <w:pgSz w:w="11906" w:h="16838"/>
       <w:pgMar w:top="1417" w:right="1417" w:bottom="1417" w:left="1417" w:header="708" w:footer="708" w:gutter="0"/>
       <w:cols w:space="708"/>
@@ -6519,7 +3877,7 @@
 </file>
 
 <file path=customXml/itemProps1.xml><?xml version="1.0" encoding="utf-8"?>
-<ds:datastoreItem xmlns:ds="http://schemas.openxmlformats.org/officeDocument/2006/customXml" ds:itemID="{8AC6FB78-6ACC-4FCB-AC77-E21A4E01AD6F}">
+<ds:datastoreItem xmlns:ds="http://schemas.openxmlformats.org/officeDocument/2006/customXml" ds:itemID="{A8DD8743-4583-4663-9ABB-FB06B8F87C26}">
   <ds:schemaRefs>
     <ds:schemaRef ds:uri="http://schemas.openxmlformats.org/officeDocument/2006/bibliography"/>
   </ds:schemaRefs>

</xml_diff>

<commit_message>
introduction sur le rapport
</commit_message>
<xml_diff>
--- a/Rapport/Rapport.docx
+++ b/Rapport/Rapport.docx
@@ -1,6 +1,6 @@
 
 <file path=word/document.xml><?xml version="1.0" encoding="utf-8"?>
-<w:document xmlns:wpc="http://schemas.microsoft.com/office/word/2010/wordprocessingCanvas" xmlns:mc="http://schemas.openxmlformats.org/markup-compatibility/2006" xmlns:o="urn:schemas-microsoft-com:office:office" xmlns:r="http://schemas.openxmlformats.org/officeDocument/2006/relationships" xmlns:m="http://schemas.openxmlformats.org/officeDocument/2006/math" xmlns:v="urn:schemas-microsoft-com:vml" xmlns:wp14="http://schemas.microsoft.com/office/word/2010/wordprocessingDrawing" xmlns:wp="http://schemas.openxmlformats.org/drawingml/2006/wordprocessingDrawing" xmlns:w10="urn:schemas-microsoft-com:office:word" xmlns:w="http://schemas.openxmlformats.org/wordprocessingml/2006/main" xmlns:w14="http://schemas.microsoft.com/office/word/2010/wordml" xmlns:w15="http://schemas.microsoft.com/office/word/2012/wordml" xmlns:wpg="http://schemas.microsoft.com/office/word/2010/wordprocessingGroup" xmlns:wpi="http://schemas.microsoft.com/office/word/2010/wordprocessingInk" xmlns:wne="http://schemas.microsoft.com/office/word/2006/wordml" xmlns:wps="http://schemas.microsoft.com/office/word/2010/wordprocessingShape" mc:Ignorable="w14 w15 wp14">
+<w:document xmlns:ve="http://schemas.openxmlformats.org/markup-compatibility/2006" xmlns:o="urn:schemas-microsoft-com:office:office" xmlns:r="http://schemas.openxmlformats.org/officeDocument/2006/relationships" xmlns:m="http://schemas.openxmlformats.org/officeDocument/2006/math" xmlns:v="urn:schemas-microsoft-com:vml" xmlns:wp="http://schemas.openxmlformats.org/drawingml/2006/wordprocessingDrawing" xmlns:w10="urn:schemas-microsoft-com:office:word" xmlns:w="http://schemas.openxmlformats.org/wordprocessingml/2006/main" xmlns:wne="http://schemas.microsoft.com/office/word/2006/wordml">
   <w:body>
     <w:sdt>
       <w:sdtPr>
@@ -18,7 +18,6 @@
           <w:docPartUnique/>
         </w:docPartObj>
       </w:sdtPr>
-      <w:sdtEndPr/>
       <w:sdtContent>
         <w:p>
           <w:pPr>
@@ -50,7 +49,7 @@
           <w:r>
             <w:fldChar w:fldCharType="separate"/>
           </w:r>
-          <w:hyperlink w:anchor="_Toc434494125" w:history="1">
+          <w:hyperlink w:anchor="_Toc434700488" w:history="1">
             <w:r>
               <w:rPr>
                 <w:rStyle w:val="Lienhypertexte"/>
@@ -71,6 +70,92 @@
                 <w:rStyle w:val="Lienhypertexte"/>
                 <w:noProof/>
               </w:rPr>
+              <w:t>Introduction</w:t>
+            </w:r>
+            <w:r>
+              <w:rPr>
+                <w:noProof/>
+                <w:webHidden/>
+              </w:rPr>
+              <w:tab/>
+            </w:r>
+            <w:r>
+              <w:rPr>
+                <w:noProof/>
+                <w:webHidden/>
+              </w:rPr>
+              <w:fldChar w:fldCharType="begin"/>
+            </w:r>
+            <w:r>
+              <w:rPr>
+                <w:noProof/>
+                <w:webHidden/>
+              </w:rPr>
+              <w:instrText xml:space="preserve"> PAGEREF _Toc434700488 \h </w:instrText>
+            </w:r>
+            <w:r>
+              <w:rPr>
+                <w:noProof/>
+                <w:webHidden/>
+              </w:rPr>
+            </w:r>
+            <w:r>
+              <w:rPr>
+                <w:noProof/>
+                <w:webHidden/>
+              </w:rPr>
+              <w:fldChar w:fldCharType="separate"/>
+            </w:r>
+            <w:r>
+              <w:rPr>
+                <w:noProof/>
+                <w:webHidden/>
+              </w:rPr>
+              <w:t>2</w:t>
+            </w:r>
+            <w:r>
+              <w:rPr>
+                <w:noProof/>
+                <w:webHidden/>
+              </w:rPr>
+              <w:fldChar w:fldCharType="end"/>
+            </w:r>
+          </w:hyperlink>
+        </w:p>
+        <w:p>
+          <w:pPr>
+            <w:pStyle w:val="TM1"/>
+            <w:tabs>
+              <w:tab w:val="left" w:pos="440"/>
+              <w:tab w:val="right" w:leader="dot" w:pos="9062"/>
+            </w:tabs>
+            <w:rPr>
+              <w:rFonts w:eastAsiaTheme="minorEastAsia"/>
+              <w:noProof/>
+              <w:lang w:eastAsia="fr-FR"/>
+            </w:rPr>
+          </w:pPr>
+          <w:hyperlink w:anchor="_Toc434700489" w:history="1">
+            <w:r>
+              <w:rPr>
+                <w:rStyle w:val="Lienhypertexte"/>
+                <w:noProof/>
+              </w:rPr>
+              <w:t>2.</w:t>
+            </w:r>
+            <w:r>
+              <w:rPr>
+                <w:rFonts w:eastAsiaTheme="minorEastAsia"/>
+                <w:noProof/>
+                <w:lang w:eastAsia="fr-FR"/>
+              </w:rPr>
+              <w:tab/>
+            </w:r>
+            <w:r>
+              <w:rPr>
+                <w:rStyle w:val="Lienhypertexte"/>
+                <w:noProof/>
+              </w:rPr>
               <w:t>Livrables de capture et analyse des besoins</w:t>
             </w:r>
             <w:r>
@@ -92,7 +177,7 @@
                 <w:noProof/>
                 <w:webHidden/>
               </w:rPr>
-              <w:instrText xml:space="preserve"> PAGEREF _Toc434494125 \h </w:instrText>
+              <w:instrText xml:space="preserve"> PAGEREF _Toc434700489 \h </w:instrText>
             </w:r>
             <w:r>
               <w:rPr>
@@ -136,7 +221,7 @@
               <w:lang w:eastAsia="fr-FR"/>
             </w:rPr>
           </w:pPr>
-          <w:hyperlink w:anchor="_Toc434494126" w:history="1">
+          <w:hyperlink w:anchor="_Toc434700490" w:history="1">
             <w:r>
               <w:rPr>
                 <w:rStyle w:val="Lienhypertexte"/>
@@ -178,7 +263,7 @@
                 <w:noProof/>
                 <w:webHidden/>
               </w:rPr>
-              <w:instrText xml:space="preserve"> PAGEREF _Toc434494126 \h </w:instrText>
+              <w:instrText xml:space="preserve"> PAGEREF _Toc434700490 \h </w:instrText>
             </w:r>
             <w:r>
               <w:rPr>
@@ -222,7 +307,7 @@
               <w:lang w:eastAsia="fr-FR"/>
             </w:rPr>
           </w:pPr>
-          <w:hyperlink w:anchor="_Toc434494127" w:history="1">
+          <w:hyperlink w:anchor="_Toc434700491" w:history="1">
             <w:r>
               <w:rPr>
                 <w:rStyle w:val="Lienhypertexte"/>
@@ -264,7 +349,7 @@
                 <w:noProof/>
                 <w:webHidden/>
               </w:rPr>
-              <w:instrText xml:space="preserve"> PAGEREF _Toc434494127 \h </w:instrText>
+              <w:instrText xml:space="preserve"> PAGEREF _Toc434700491 \h </w:instrText>
             </w:r>
             <w:r>
               <w:rPr>
@@ -308,7 +393,7 @@
               <w:lang w:eastAsia="fr-FR"/>
             </w:rPr>
           </w:pPr>
-          <w:hyperlink w:anchor="_Toc434494128" w:history="1">
+          <w:hyperlink w:anchor="_Toc434700492" w:history="1">
             <w:r>
               <w:rPr>
                 <w:rStyle w:val="Lienhypertexte"/>
@@ -350,7 +435,7 @@
                 <w:noProof/>
                 <w:webHidden/>
               </w:rPr>
-              <w:instrText xml:space="preserve"> PAGEREF _Toc434494128 \h </w:instrText>
+              <w:instrText xml:space="preserve"> PAGEREF _Toc434700492 \h </w:instrText>
             </w:r>
             <w:r>
               <w:rPr>
@@ -394,7 +479,7 @@
               <w:lang w:eastAsia="fr-FR"/>
             </w:rPr>
           </w:pPr>
-          <w:hyperlink w:anchor="_Toc434494129" w:history="1">
+          <w:hyperlink w:anchor="_Toc434700493" w:history="1">
             <w:r>
               <w:rPr>
                 <w:rStyle w:val="Lienhypertexte"/>
@@ -436,7 +521,7 @@
                 <w:noProof/>
                 <w:webHidden/>
               </w:rPr>
-              <w:instrText xml:space="preserve"> PAGEREF _Toc434494129 \h </w:instrText>
+              <w:instrText xml:space="preserve"> PAGEREF _Toc434700493 \h </w:instrText>
             </w:r>
             <w:r>
               <w:rPr>
@@ -480,7 +565,7 @@
               <w:lang w:eastAsia="fr-FR"/>
             </w:rPr>
           </w:pPr>
-          <w:hyperlink w:anchor="_Toc434494130" w:history="1">
+          <w:hyperlink w:anchor="_Toc434700494" w:history="1">
             <w:r>
               <w:rPr>
                 <w:rStyle w:val="Lienhypertexte"/>
@@ -522,7 +607,7 @@
                 <w:noProof/>
                 <w:webHidden/>
               </w:rPr>
-              <w:instrText xml:space="preserve"> PAGEREF _Toc434494130 \h </w:instrText>
+              <w:instrText xml:space="preserve"> PAGEREF _Toc434700494 \h </w:instrText>
             </w:r>
             <w:r>
               <w:rPr>
@@ -566,7 +651,7 @@
               <w:lang w:eastAsia="fr-FR"/>
             </w:rPr>
           </w:pPr>
-          <w:hyperlink w:anchor="_Toc434494131" w:history="1">
+          <w:hyperlink w:anchor="_Toc434700495" w:history="1">
             <w:r>
               <w:rPr>
                 <w:rStyle w:val="Lienhypertexte"/>
@@ -608,7 +693,7 @@
                 <w:noProof/>
                 <w:webHidden/>
               </w:rPr>
-              <w:instrText xml:space="preserve"> PAGEREF _Toc434494131 \h </w:instrText>
+              <w:instrText xml:space="preserve"> PAGEREF _Toc434700495 \h </w:instrText>
             </w:r>
             <w:r>
               <w:rPr>
@@ -652,7 +737,7 @@
               <w:lang w:eastAsia="fr-FR"/>
             </w:rPr>
           </w:pPr>
-          <w:hyperlink w:anchor="_Toc434494132" w:history="1">
+          <w:hyperlink w:anchor="_Toc434700496" w:history="1">
             <w:r>
               <w:rPr>
                 <w:rStyle w:val="Lienhypertexte"/>
@@ -694,7 +779,7 @@
                 <w:noProof/>
                 <w:webHidden/>
               </w:rPr>
-              <w:instrText xml:space="preserve"> PAGEREF _Toc434494132 \h </w:instrText>
+              <w:instrText xml:space="preserve"> PAGEREF _Toc434700496 \h </w:instrText>
             </w:r>
             <w:r>
               <w:rPr>
@@ -738,7 +823,7 @@
               <w:lang w:eastAsia="fr-FR"/>
             </w:rPr>
           </w:pPr>
-          <w:hyperlink w:anchor="_Toc434494133" w:history="1">
+          <w:hyperlink w:anchor="_Toc434700497" w:history="1">
             <w:r>
               <w:rPr>
                 <w:rStyle w:val="Lienhypertexte"/>
@@ -780,7 +865,7 @@
                 <w:noProof/>
                 <w:webHidden/>
               </w:rPr>
-              <w:instrText xml:space="preserve"> PAGEREF _Toc434494133 \h </w:instrText>
+              <w:instrText xml:space="preserve"> PAGEREF _Toc434700497 \h </w:instrText>
             </w:r>
             <w:r>
               <w:rPr>
@@ -823,7 +908,7 @@
               <w:lang w:eastAsia="fr-FR"/>
             </w:rPr>
           </w:pPr>
-          <w:hyperlink w:anchor="_Toc434494134" w:history="1">
+          <w:hyperlink w:anchor="_Toc434700498" w:history="1">
             <w:r>
               <w:rPr>
                 <w:rStyle w:val="Lienhypertexte"/>
@@ -850,7 +935,7 @@
                 <w:noProof/>
                 <w:webHidden/>
               </w:rPr>
-              <w:instrText xml:space="preserve"> PAGEREF _Toc434494134 \h </w:instrText>
+              <w:instrText xml:space="preserve"> PAGEREF _Toc434700498 \h </w:instrText>
             </w:r>
             <w:r>
               <w:rPr>
@@ -894,7 +979,7 @@
               <w:lang w:eastAsia="fr-FR"/>
             </w:rPr>
           </w:pPr>
-          <w:hyperlink w:anchor="_Toc434494135" w:history="1">
+          <w:hyperlink w:anchor="_Toc434700499" w:history="1">
             <w:r>
               <w:rPr>
                 <w:rStyle w:val="Lienhypertexte"/>
@@ -936,7 +1021,7 @@
                 <w:noProof/>
                 <w:webHidden/>
               </w:rPr>
-              <w:instrText xml:space="preserve"> PAGEREF _Toc434494135 \h </w:instrText>
+              <w:instrText xml:space="preserve"> PAGEREF _Toc434700499 \h </w:instrText>
             </w:r>
             <w:r>
               <w:rPr>
@@ -980,7 +1065,7 @@
               <w:lang w:eastAsia="fr-FR"/>
             </w:rPr>
           </w:pPr>
-          <w:hyperlink w:anchor="_Toc434494136" w:history="1">
+          <w:hyperlink w:anchor="_Toc434700500" w:history="1">
             <w:r>
               <w:rPr>
                 <w:rStyle w:val="Lienhypertexte"/>
@@ -1022,7 +1107,7 @@
                 <w:noProof/>
                 <w:webHidden/>
               </w:rPr>
-              <w:instrText xml:space="preserve"> PAGEREF _Toc434494136 \h </w:instrText>
+              <w:instrText xml:space="preserve"> PAGEREF _Toc434700500 \h </w:instrText>
             </w:r>
             <w:r>
               <w:rPr>
@@ -1066,7 +1151,7 @@
               <w:lang w:eastAsia="fr-FR"/>
             </w:rPr>
           </w:pPr>
-          <w:hyperlink w:anchor="_Toc434494137" w:history="1">
+          <w:hyperlink w:anchor="_Toc434700501" w:history="1">
             <w:r>
               <w:rPr>
                 <w:rStyle w:val="Lienhypertexte"/>
@@ -1108,7 +1193,7 @@
                 <w:noProof/>
                 <w:webHidden/>
               </w:rPr>
-              <w:instrText xml:space="preserve"> PAGEREF _Toc434494137 \h </w:instrText>
+              <w:instrText xml:space="preserve"> PAGEREF _Toc434700501 \h </w:instrText>
             </w:r>
             <w:r>
               <w:rPr>
@@ -1128,7 +1213,7 @@
                 <w:noProof/>
                 <w:webHidden/>
               </w:rPr>
-              <w:t>6</w:t>
+              <w:t>7</w:t>
             </w:r>
             <w:r>
               <w:rPr>
@@ -1152,7 +1237,7 @@
               <w:lang w:eastAsia="fr-FR"/>
             </w:rPr>
           </w:pPr>
-          <w:hyperlink w:anchor="_Toc434494138" w:history="1">
+          <w:hyperlink w:anchor="_Toc434700502" w:history="1">
             <w:r>
               <w:rPr>
                 <w:rStyle w:val="Lienhypertexte"/>
@@ -1194,7 +1279,7 @@
                 <w:noProof/>
                 <w:webHidden/>
               </w:rPr>
-              <w:instrText xml:space="preserve"> PAGEREF _Toc434494138 \h </w:instrText>
+              <w:instrText xml:space="preserve"> PAGEREF _Toc434700502 \h </w:instrText>
             </w:r>
             <w:r>
               <w:rPr>
@@ -1214,7 +1299,7 @@
                 <w:noProof/>
                 <w:webHidden/>
               </w:rPr>
-              <w:t>6</w:t>
+              <w:t>7</w:t>
             </w:r>
             <w:r>
               <w:rPr>
@@ -1238,7 +1323,7 @@
               <w:lang w:eastAsia="fr-FR"/>
             </w:rPr>
           </w:pPr>
-          <w:hyperlink w:anchor="_Toc434494139" w:history="1">
+          <w:hyperlink w:anchor="_Toc434700503" w:history="1">
             <w:r>
               <w:rPr>
                 <w:rStyle w:val="Lienhypertexte"/>
@@ -1280,7 +1365,7 @@
                 <w:noProof/>
                 <w:webHidden/>
               </w:rPr>
-              <w:instrText xml:space="preserve"> PAGEREF _Toc434494139 \h </w:instrText>
+              <w:instrText xml:space="preserve"> PAGEREF _Toc434700503 \h </w:instrText>
             </w:r>
             <w:r>
               <w:rPr>
@@ -1300,7 +1385,7 @@
                 <w:noProof/>
                 <w:webHidden/>
               </w:rPr>
-              <w:t>6</w:t>
+              <w:t>7</w:t>
             </w:r>
             <w:r>
               <w:rPr>
@@ -1324,7 +1409,7 @@
               <w:lang w:eastAsia="fr-FR"/>
             </w:rPr>
           </w:pPr>
-          <w:hyperlink w:anchor="_Toc434494140" w:history="1">
+          <w:hyperlink w:anchor="_Toc434700504" w:history="1">
             <w:r>
               <w:rPr>
                 <w:rStyle w:val="Lienhypertexte"/>
@@ -1366,93 +1451,7 @@
                 <w:noProof/>
                 <w:webHidden/>
               </w:rPr>
-              <w:instrText xml:space="preserve"> PAGEREF _Toc434494140 \h </w:instrText>
-            </w:r>
-            <w:r>
-              <w:rPr>
-                <w:noProof/>
-                <w:webHidden/>
-              </w:rPr>
-            </w:r>
-            <w:r>
-              <w:rPr>
-                <w:noProof/>
-                <w:webHidden/>
-              </w:rPr>
-              <w:fldChar w:fldCharType="separate"/>
-            </w:r>
-            <w:r>
-              <w:rPr>
-                <w:noProof/>
-                <w:webHidden/>
-              </w:rPr>
-              <w:t>7</w:t>
-            </w:r>
-            <w:r>
-              <w:rPr>
-                <w:noProof/>
-                <w:webHidden/>
-              </w:rPr>
-              <w:fldChar w:fldCharType="end"/>
-            </w:r>
-          </w:hyperlink>
-        </w:p>
-        <w:p>
-          <w:pPr>
-            <w:pStyle w:val="TM1"/>
-            <w:tabs>
-              <w:tab w:val="left" w:pos="440"/>
-              <w:tab w:val="right" w:leader="dot" w:pos="9062"/>
-            </w:tabs>
-            <w:rPr>
-              <w:rFonts w:eastAsiaTheme="minorEastAsia"/>
-              <w:noProof/>
-              <w:lang w:eastAsia="fr-FR"/>
-            </w:rPr>
-          </w:pPr>
-          <w:hyperlink w:anchor="_Toc434494141" w:history="1">
-            <w:r>
-              <w:rPr>
-                <w:rStyle w:val="Lienhypertexte"/>
-                <w:noProof/>
-              </w:rPr>
-              <w:t>5.</w:t>
-            </w:r>
-            <w:r>
-              <w:rPr>
-                <w:rFonts w:eastAsiaTheme="minorEastAsia"/>
-                <w:noProof/>
-                <w:lang w:eastAsia="fr-FR"/>
-              </w:rPr>
-              <w:tab/>
-            </w:r>
-            <w:r>
-              <w:rPr>
-                <w:rStyle w:val="Lienhypertexte"/>
-                <w:noProof/>
-              </w:rPr>
-              <w:t>Conclusion</w:t>
-            </w:r>
-            <w:r>
-              <w:rPr>
-                <w:noProof/>
-                <w:webHidden/>
-              </w:rPr>
-              <w:tab/>
-            </w:r>
-            <w:r>
-              <w:rPr>
-                <w:noProof/>
-                <w:webHidden/>
-              </w:rPr>
-              <w:fldChar w:fldCharType="begin"/>
-            </w:r>
-            <w:r>
-              <w:rPr>
-                <w:noProof/>
-                <w:webHidden/>
-              </w:rPr>
-              <w:instrText xml:space="preserve"> PAGEREF _Toc434494141 \h </w:instrText>
+              <w:instrText xml:space="preserve"> PAGEREF _Toc434700504 \h </w:instrText>
             </w:r>
             <w:r>
               <w:rPr>
@@ -1499,21 +1498,85 @@
     <w:p/>
     <w:p/>
     <w:p/>
+    <w:p/>
+    <w:p/>
     <w:p>
       <w:pPr>
         <w:pStyle w:val="Titre1"/>
       </w:pPr>
-      <w:bookmarkStart w:id="0" w:name="_Toc434494125"/>
+      <w:bookmarkStart w:id="0" w:name="_Toc434700488"/>
       <w:r>
         <w:lastRenderedPageBreak/>
         <w:t>1.</w:t>
       </w:r>
       <w:r>
         <w:tab/>
+        <w:t>Introduction</w:t>
+      </w:r>
+      <w:bookmarkEnd w:id="0"/>
+    </w:p>
+    <w:p>
+      <w:pPr>
+        <w:jc w:val="both"/>
+      </w:pPr>
+      <w:r>
+        <w:tab/>
+        <w:t>L'application est inspirée d'un projet réel, piloté par le Grand Lyon entre 2012 et 2015; qui vise à optimiser la mobilité durable en ville (voir www.optimodlyon.fr). Nous nous focaliserons ici sur la partie concernant le fret urbain et l'optimisation des tournées de livraisons en ville.</w:t>
+      </w:r>
+    </w:p>
+    <w:p>
+      <w:pPr>
+        <w:jc w:val="both"/>
+      </w:pPr>
+      <w:r>
+        <w:tab/>
+        <w:t xml:space="preserve">Pour ce faire, </w:t>
+      </w:r>
+      <w:r>
+        <w:t xml:space="preserve">nous avons adopté une méthodologie de développement orienté objet. Nous avons commencé par une capture et </w:t>
+      </w:r>
+      <w:r>
+        <w:t xml:space="preserve">une </w:t>
+      </w:r>
+      <w:r>
+        <w:t xml:space="preserve">analyse des besoins, ensuite une conception détaillée pour en finir avec une implémentation et des tests de l'application en question. Pour </w:t>
+      </w:r>
+      <w:r>
+        <w:t>satisfaire le cahier des charges avec les fonctionnalités d</w:t>
+      </w:r>
+      <w:r>
+        <w:t xml:space="preserve">emandées, nous avons consacré 4 semaines de travail avec une charge de xxx heures. Le groupe s'est mis d'accord sur le langage orienté objet java vu sa performance et sa réputation mondiale et le </w:t>
+      </w:r>
+      <w:proofErr w:type="spellStart"/>
+      <w:r>
+        <w:t>framework</w:t>
+      </w:r>
+      <w:proofErr w:type="spellEnd"/>
+      <w:r>
+        <w:t xml:space="preserve"> SWING pour </w:t>
+      </w:r>
+      <w:r>
+        <w:t>la partie IHM.</w:t>
+      </w:r>
+    </w:p>
+    <w:p>
+      <w:pPr>
+        <w:pStyle w:val="Titre1"/>
+      </w:pPr>
+      <w:bookmarkStart w:id="1" w:name="_Toc434700489"/>
+      <w:r>
+        <w:t>2</w:t>
+      </w:r>
+      <w:r>
+        <w:t>.</w:t>
+      </w:r>
+      <w:r>
+        <w:tab/>
         <w:t>Livrables de capture et analyse des besoins</w:t>
       </w:r>
-      <w:bookmarkEnd w:id="0"/>
-    </w:p>
+      <w:bookmarkEnd w:id="1"/>
+    </w:p>
+    <w:p/>
     <w:p>
       <w:pPr>
         <w:pStyle w:val="Titre2"/>
@@ -1521,15 +1584,18 @@
       <w:r>
         <w:tab/>
       </w:r>
-      <w:bookmarkStart w:id="1" w:name="_Toc434494126"/>
-      <w:r>
-        <w:t>1.1</w:t>
+      <w:bookmarkStart w:id="2" w:name="_Toc434700490"/>
+      <w:r>
+        <w:t>2</w:t>
+      </w:r>
+      <w:r>
+        <w:t>.1</w:t>
       </w:r>
       <w:r>
         <w:tab/>
         <w:t>Planning prévisionnel du projet</w:t>
       </w:r>
-      <w:bookmarkEnd w:id="1"/>
+      <w:bookmarkEnd w:id="2"/>
     </w:p>
     <w:p/>
     <w:p/>
@@ -1541,20 +1607,21 @@
       <w:r>
         <w:tab/>
       </w:r>
-      <w:bookmarkStart w:id="2" w:name="_Toc434494127"/>
-      <w:r>
-        <w:t>1.2</w:t>
+      <w:bookmarkStart w:id="3" w:name="_Toc434700491"/>
+      <w:r>
+        <w:t>2</w:t>
+      </w:r>
+      <w:r>
+        <w:t>.2</w:t>
       </w:r>
       <w:r>
         <w:tab/>
         <w:t>Modèle du domaine</w:t>
       </w:r>
-      <w:bookmarkEnd w:id="2"/>
+      <w:bookmarkEnd w:id="3"/>
     </w:p>
     <w:p/>
-    <w:p>
-      <w:bookmarkStart w:id="3" w:name="_Toc434494128"/>
-    </w:p>
+    <w:p/>
     <w:p>
       <w:pPr>
         <w:pStyle w:val="Titre2"/>
@@ -1579,14 +1646,19 @@
       <w:pPr>
         <w:pStyle w:val="Titre2"/>
       </w:pPr>
-      <w:r>
-        <w:t>1.3</w:t>
+      <w:bookmarkStart w:id="4" w:name="_Toc434700492"/>
+      <w:r>
+        <w:tab/>
+        <w:t>2</w:t>
+      </w:r>
+      <w:r>
+        <w:t>.3</w:t>
       </w:r>
       <w:r>
         <w:tab/>
         <w:t>Glossaire</w:t>
       </w:r>
-      <w:bookmarkEnd w:id="3"/>
+      <w:bookmarkEnd w:id="4"/>
     </w:p>
     <w:p/>
     <w:p>
@@ -1655,11 +1727,19 @@
         </w:numPr>
         <w:jc w:val="both"/>
       </w:pPr>
+      <w:proofErr w:type="spellStart"/>
       <w:r>
         <w:rPr>
           <w:rStyle w:val="Sous-titreCar"/>
         </w:rPr>
-        <w:t>livraisonArrivee :</w:t>
+        <w:t>livraisonArrivee</w:t>
+      </w:r>
+      <w:proofErr w:type="spellEnd"/>
+      <w:r>
+        <w:rPr>
+          <w:rStyle w:val="Sous-titreCar"/>
+        </w:rPr>
+        <w:t xml:space="preserve"> :</w:t>
       </w:r>
       <w:r>
         <w:t xml:space="preserve"> La dernière livraison d'un chemin.</w:t>
@@ -1697,6 +1777,7 @@
         <w:rPr>
           <w:rStyle w:val="Sous-titreCar"/>
         </w:rPr>
+        <w:lastRenderedPageBreak/>
         <w:t>Temps d’arrêt (d’une demande de livraison) :</w:t>
       </w:r>
       <w:r>
@@ -1849,7 +1930,6 @@
         <w:rPr>
           <w:rStyle w:val="Sous-titreCar"/>
         </w:rPr>
-        <w:lastRenderedPageBreak/>
         <w:t>Tronçons sortants (d’une intersection) :</w:t>
       </w:r>
       <w:r>
@@ -2066,15 +2146,18 @@
         <w:lastRenderedPageBreak/>
         <w:tab/>
       </w:r>
-      <w:bookmarkStart w:id="4" w:name="_Toc434494129"/>
-      <w:r>
-        <w:t>1.4</w:t>
+      <w:bookmarkStart w:id="5" w:name="_Toc434700493"/>
+      <w:r>
+        <w:t>2</w:t>
+      </w:r>
+      <w:r>
+        <w:t>.4</w:t>
       </w:r>
       <w:r>
         <w:tab/>
         <w:t>Diagramme de cas d'utilisation</w:t>
       </w:r>
-      <w:bookmarkEnd w:id="4"/>
+      <w:bookmarkEnd w:id="5"/>
     </w:p>
     <w:p>
       <w:r>
@@ -2136,7 +2219,6 @@
       <w:r>
         <w:tab/>
       </w:r>
-      <w:bookmarkStart w:id="5" w:name="_Toc434494130"/>
     </w:p>
     <w:p>
       <w:pPr>
@@ -2162,14 +2244,18 @@
       <w:pPr>
         <w:pStyle w:val="Titre2"/>
       </w:pPr>
-      <w:r>
-        <w:t>1.5</w:t>
+      <w:bookmarkStart w:id="6" w:name="_Toc434700494"/>
+      <w:r>
+        <w:t>2</w:t>
+      </w:r>
+      <w:r>
+        <w:t>.5</w:t>
       </w:r>
       <w:r>
         <w:tab/>
         <w:t>Description textuelle structurée des cas d'utilisation</w:t>
       </w:r>
-      <w:bookmarkEnd w:id="5"/>
+      <w:bookmarkEnd w:id="6"/>
     </w:p>
     <w:p>
       <w:pPr>
@@ -2185,15 +2271,18 @@
       <w:pPr>
         <w:pStyle w:val="Titre1"/>
       </w:pPr>
-      <w:bookmarkStart w:id="6" w:name="_Toc434494131"/>
-      <w:r>
-        <w:t>2.</w:t>
+      <w:bookmarkStart w:id="7" w:name="_Toc434700495"/>
+      <w:r>
+        <w:t>3</w:t>
+      </w:r>
+      <w:r>
+        <w:t>.</w:t>
       </w:r>
       <w:r>
         <w:tab/>
         <w:t>Livrables de conception:</w:t>
       </w:r>
-      <w:bookmarkEnd w:id="6"/>
+      <w:bookmarkEnd w:id="7"/>
     </w:p>
     <w:p>
       <w:pPr>
@@ -2202,15 +2291,18 @@
       <w:r>
         <w:tab/>
       </w:r>
-      <w:bookmarkStart w:id="7" w:name="_Toc434494132"/>
-      <w:r>
-        <w:t>2.1</w:t>
+      <w:bookmarkStart w:id="8" w:name="_Toc434700496"/>
+      <w:r>
+        <w:t>3</w:t>
+      </w:r>
+      <w:r>
+        <w:t>.1</w:t>
       </w:r>
       <w:r>
         <w:tab/>
         <w:t>Liste des événements utilisateur et diagramme Etats-transitions</w:t>
       </w:r>
-      <w:bookmarkEnd w:id="7"/>
+      <w:bookmarkEnd w:id="8"/>
     </w:p>
     <w:p/>
     <w:p/>
@@ -2221,15 +2313,18 @@
       <w:r>
         <w:tab/>
       </w:r>
-      <w:bookmarkStart w:id="8" w:name="_Toc434494133"/>
-      <w:r>
-        <w:t>2.2</w:t>
+      <w:bookmarkStart w:id="9" w:name="_Toc434700497"/>
+      <w:r>
+        <w:t>3</w:t>
+      </w:r>
+      <w:r>
+        <w:t>.2</w:t>
       </w:r>
       <w:r>
         <w:tab/>
         <w:t>Diagrammes de packages et de classe</w:t>
       </w:r>
-      <w:bookmarkEnd w:id="8"/>
+      <w:bookmarkEnd w:id="9"/>
     </w:p>
     <w:p/>
     <w:p>
@@ -2237,11 +2332,14 @@
         <w:pStyle w:val="Titre2"/>
         <w:ind w:left="708"/>
       </w:pPr>
-      <w:bookmarkStart w:id="9" w:name="_Toc434494134"/>
-      <w:r>
-        <w:t>2.3 Diagrammes de packages et de classes retro-générés à partir du code</w:t>
-      </w:r>
-      <w:bookmarkEnd w:id="9"/>
+      <w:bookmarkStart w:id="10" w:name="_Toc434700498"/>
+      <w:r>
+        <w:t>3</w:t>
+      </w:r>
+      <w:r>
+        <w:t>.3 Diagrammes de packages et de classes retro-générés à partir du code</w:t>
+      </w:r>
+      <w:bookmarkEnd w:id="10"/>
     </w:p>
     <w:p/>
     <w:p/>
@@ -2252,7 +2350,7 @@
       <w:r>
         <w:tab/>
       </w:r>
-      <w:bookmarkStart w:id="10" w:name="_Toc434494135"/>
+      <w:bookmarkStart w:id="11" w:name="_Toc434700499"/>
       <w:r>
         <w:t>2.4</w:t>
       </w:r>
@@ -2265,7 +2363,7 @@
       <w:r>
         <w:t>hoix architecturaux et design patterns utilisés</w:t>
       </w:r>
-      <w:bookmarkEnd w:id="10"/>
+      <w:bookmarkEnd w:id="11"/>
     </w:p>
     <w:p/>
     <w:p>
@@ -2322,7 +2420,15 @@
         <w:t xml:space="preserve">observer </w:t>
       </w:r>
       <w:r>
-        <w:t xml:space="preserve">des objets Tournée et EnsembleLivraisons, qui sont quant à eux </w:t>
+        <w:t xml:space="preserve">des objets Tournée et </w:t>
+      </w:r>
+      <w:proofErr w:type="spellStart"/>
+      <w:r>
+        <w:t>EnsembleLivraisons</w:t>
+      </w:r>
+      <w:proofErr w:type="spellEnd"/>
+      <w:r>
+        <w:t xml:space="preserve">, qui sont quant à eux </w:t>
       </w:r>
       <w:r>
         <w:rPr>
@@ -2339,31 +2445,86 @@
         <w:pStyle w:val="Sous-titre"/>
       </w:pPr>
       <w:r>
-        <w:t>Pattern undo/redo</w:t>
-      </w:r>
+        <w:t>Pattern undo/</w:t>
+      </w:r>
+      <w:proofErr w:type="spellStart"/>
+      <w:r>
+        <w:t>redo</w:t>
+      </w:r>
+      <w:proofErr w:type="spellEnd"/>
     </w:p>
     <w:p>
       <w:pPr>
         <w:jc w:val="both"/>
       </w:pPr>
       <w:r>
-        <w:t>Dans le cahier des charges, il est spécifié qu’une modification de la tournée doit pouvoir être annulée. Une telle spécification appelle clairement à l’utilisation du pattern Commande, qui permettra de faire aisément  des undo/redo sur les modifications.</w:t>
+        <w:t>Dans le cahier des charges, il est spécifié qu’une modification de la tournée doit pouvoir être annulée. Une telle spécification appelle clairement à l’utilisation du pattern Commande, qui permettra de faire aisément  des undo/</w:t>
+      </w:r>
+      <w:proofErr w:type="spellStart"/>
+      <w:r>
+        <w:t>redo</w:t>
+      </w:r>
+      <w:proofErr w:type="spellEnd"/>
+      <w:r>
+        <w:t xml:space="preserve"> sur les modifications.</w:t>
       </w:r>
     </w:p>
     <w:p>
       <w:pPr>
         <w:pStyle w:val="Sous-titre"/>
       </w:pPr>
+      <w:proofErr w:type="spellStart"/>
       <w:r>
         <w:t>ModeleManager</w:t>
       </w:r>
+      <w:proofErr w:type="spellEnd"/>
     </w:p>
     <w:p>
       <w:pPr>
         <w:jc w:val="both"/>
       </w:pPr>
       <w:r>
-        <w:t>Lorsque le contrôleur communique avec le modèle, il est souhaitable que la communication se fasse au moyen d’un unique point d’entrée sur le modèle.  Nous avons fait le choix d’une classe ModeleManager, qui contiendrait alors le plan actuellement chargé, les demandes de livraison actuellement chargées, et la tournée actuellement générée. C’est aussi cette classe qui contient la méthode calculerTournee. À noter que le modeleManager aurait pu être implémenté en utilisant le pattern singleton (une seule et unique instance de ModeleManager dans l’application). Cependant, dans un souci de réutilisabilité, nous avons écarté ce choix. En effet, dans le cas où, par exemple, l’application permettrait d’avoir plusieurs onglets contenant plusieurs plans différents en même temps, il serait pratique d’avoir plusieurs instances de ModeleManager.</w:t>
+        <w:t xml:space="preserve">Lorsque le contrôleur communique avec le modèle, il est souhaitable que la communication se fasse au moyen d’un unique point d’entrée sur le modèle.  Nous avons fait le choix d’une classe </w:t>
+      </w:r>
+      <w:proofErr w:type="spellStart"/>
+      <w:r>
+        <w:t>ModeleManager</w:t>
+      </w:r>
+      <w:proofErr w:type="spellEnd"/>
+      <w:r>
+        <w:t xml:space="preserve">, qui contiendrait alors le plan actuellement chargé, les demandes de livraison actuellement chargées, et la tournée actuellement générée. C’est aussi cette classe qui contient la méthode </w:t>
+      </w:r>
+      <w:proofErr w:type="spellStart"/>
+      <w:r>
+        <w:t>calculerTournee</w:t>
+      </w:r>
+      <w:proofErr w:type="spellEnd"/>
+      <w:r>
+        <w:t xml:space="preserve">. À noter que le </w:t>
+      </w:r>
+      <w:proofErr w:type="spellStart"/>
+      <w:r>
+        <w:t>modeleManager</w:t>
+      </w:r>
+      <w:proofErr w:type="spellEnd"/>
+      <w:r>
+        <w:t xml:space="preserve"> aurait pu être implémenté en utilisant le pattern singleton (une seule et unique instance de </w:t>
+      </w:r>
+      <w:proofErr w:type="spellStart"/>
+      <w:r>
+        <w:t>ModeleManager</w:t>
+      </w:r>
+      <w:proofErr w:type="spellEnd"/>
+      <w:r>
+        <w:t xml:space="preserve"> dans l’application). Cependant, dans un souci de réutilisabilité, nous avons écarté ce choix. En effet, dans le cas où, par exemple, l’application permettrait d’avoir plusieurs onglets contenant plusieurs plans différents en même temps, il serait pratique d’avoir plusieurs instances de </w:t>
+      </w:r>
+      <w:proofErr w:type="spellStart"/>
+      <w:r>
+        <w:t>ModeleManager</w:t>
+      </w:r>
+      <w:proofErr w:type="spellEnd"/>
+      <w:r>
+        <w:t>.</w:t>
       </w:r>
     </w:p>
     <w:p>
@@ -2404,13 +2565,85 @@
         <w:jc w:val="both"/>
       </w:pPr>
       <w:r>
-        <w:t xml:space="preserve">Les descriptions des plans de villes et les descriptions des demandes de livraisons sont réalisées au moyen de fichiers au format xml. Ces fichiers doivent être parsés, et les informations contenues doivent être analysées, puis envoyées dans le modèle. </w:t>
-      </w:r>
-      <w:r>
-        <w:t xml:space="preserve">Nous avons décidé de séparer le code relatif au traitement xml dans deux packages séparés : Un package xml, qui concerne uniquement la gestion globale de fichier au format xml (ouverture, sauvegarde, sélection de fichier), et un package xmlModele, qui </w:t>
-      </w:r>
-      <w:r>
-        <w:t xml:space="preserve">contient toutes les méthodes de parsing et de remplissage des objets métier. Ainsi, le package xml est générique et pourrait être réutilisé dans une autre application. Le package xmlModele, quant à lui, est intrinsèquement lié au modèle.  </w:t>
+        <w:t xml:space="preserve">Les descriptions des plans de villes et les descriptions des demandes de livraisons sont réalisées au moyen de fichiers au format </w:t>
+      </w:r>
+      <w:proofErr w:type="spellStart"/>
+      <w:r>
+        <w:t>xml</w:t>
+      </w:r>
+      <w:proofErr w:type="spellEnd"/>
+      <w:r>
+        <w:t xml:space="preserve">. Ces fichiers doivent être </w:t>
+      </w:r>
+      <w:proofErr w:type="spellStart"/>
+      <w:r>
+        <w:t>parsés</w:t>
+      </w:r>
+      <w:proofErr w:type="spellEnd"/>
+      <w:r>
+        <w:t xml:space="preserve">, et les informations contenues doivent être analysées, puis envoyées dans le modèle. </w:t>
+      </w:r>
+      <w:r>
+        <w:t xml:space="preserve">Nous avons décidé de séparer le code relatif au traitement </w:t>
+      </w:r>
+      <w:proofErr w:type="spellStart"/>
+      <w:r>
+        <w:t>xml</w:t>
+      </w:r>
+      <w:proofErr w:type="spellEnd"/>
+      <w:r>
+        <w:t xml:space="preserve"> dans deux packages séparés : Un package </w:t>
+      </w:r>
+      <w:proofErr w:type="spellStart"/>
+      <w:r>
+        <w:t>xml</w:t>
+      </w:r>
+      <w:proofErr w:type="spellEnd"/>
+      <w:r>
+        <w:t xml:space="preserve">, qui concerne uniquement la gestion globale de fichier au format </w:t>
+      </w:r>
+      <w:proofErr w:type="spellStart"/>
+      <w:r>
+        <w:t>xml</w:t>
+      </w:r>
+      <w:proofErr w:type="spellEnd"/>
+      <w:r>
+        <w:t xml:space="preserve"> (ouverture, sauvegarde, sélection de fichier), et un package </w:t>
+      </w:r>
+      <w:proofErr w:type="spellStart"/>
+      <w:r>
+        <w:t>xmlModele</w:t>
+      </w:r>
+      <w:proofErr w:type="spellEnd"/>
+      <w:r>
+        <w:t xml:space="preserve">, qui </w:t>
+      </w:r>
+      <w:r>
+        <w:t xml:space="preserve">contient toutes les méthodes de </w:t>
+      </w:r>
+      <w:proofErr w:type="spellStart"/>
+      <w:r>
+        <w:t>parsing</w:t>
+      </w:r>
+      <w:proofErr w:type="spellEnd"/>
+      <w:r>
+        <w:t xml:space="preserve"> et de remplissage des objets métier. Ainsi, le package </w:t>
+      </w:r>
+      <w:proofErr w:type="spellStart"/>
+      <w:r>
+        <w:t>xml</w:t>
+      </w:r>
+      <w:proofErr w:type="spellEnd"/>
+      <w:r>
+        <w:t xml:space="preserve"> est générique et pourrait être réutilisé dans une autre application. Le package </w:t>
+      </w:r>
+      <w:proofErr w:type="spellStart"/>
+      <w:r>
+        <w:t>xmlModele</w:t>
+      </w:r>
+      <w:proofErr w:type="spellEnd"/>
+      <w:r>
+        <w:t xml:space="preserve">, quant à lui, est intrinsèquement lié au modèle.  </w:t>
       </w:r>
     </w:p>
     <w:p>
@@ -2468,13 +2701,15 @@
     </w:p>
     <w:p>
       <w:r>
-        <w:t>La partie graphique de l’application est constituée d’un objet Fenetre, qui contient un état de l’application dans la vue, modélisé par l’objet Vue. Nous avons essayé d’implémenter notre vue de la manière la plus générique possible. Par exemple, dans le cas où</w:t>
-      </w:r>
-      <w:r>
-        <w:t xml:space="preserve"> l’application permettrait d’avoir plusieurs onglets contenant plusieurs plans différents en même temps,</w:t>
-      </w:r>
-      <w:r>
-        <w:t xml:space="preserve"> l’objet Vue déjà existant peut facilement être assimilé à un onglet. Il n’y aurait pas beaucoup de changement à faire dans le code.</w:t>
+        <w:t xml:space="preserve">La partie graphique de l’application est constituée d’un objet </w:t>
+      </w:r>
+      <w:proofErr w:type="spellStart"/>
+      <w:r>
+        <w:t>Fenetre</w:t>
+      </w:r>
+      <w:proofErr w:type="spellEnd"/>
+      <w:r>
+        <w:t>, qui contient un état de l’application dans la vue, modélisé par l’objet Vue. Nous avons essayé d’implémenter notre vue de la manière la plus générique possible. Par exemple, dans le cas où l’application permettrait d’avoir plusieurs onglets contenant plusieurs plans différents en même temps, l’objet Vue déjà existant peut facilement être assimilé à un onglet. Il n’y aurait pas beaucoup de changement à faire dans le code.</w:t>
       </w:r>
     </w:p>
     <w:p>
@@ -2494,31 +2729,37 @@
       <w:r>
         <w:tab/>
       </w:r>
-      <w:bookmarkStart w:id="11" w:name="_Toc434494136"/>
-      <w:r>
-        <w:t>2.5</w:t>
+      <w:bookmarkStart w:id="12" w:name="_Toc434700500"/>
+      <w:r>
+        <w:t>3</w:t>
+      </w:r>
+      <w:r>
+        <w:t>.5</w:t>
       </w:r>
       <w:r>
         <w:tab/>
         <w:t>Diagramme de séquence du calcul de la tournée à partir d'une demande de livraison</w:t>
       </w:r>
-      <w:bookmarkEnd w:id="11"/>
+      <w:bookmarkEnd w:id="12"/>
     </w:p>
     <w:p/>
     <w:p>
       <w:pPr>
         <w:pStyle w:val="Titre1"/>
       </w:pPr>
-      <w:bookmarkStart w:id="12" w:name="_Toc434494137"/>
+      <w:bookmarkStart w:id="13" w:name="_Toc434700501"/>
       <w:r>
         <w:lastRenderedPageBreak/>
-        <w:t>3.</w:t>
+        <w:t>4</w:t>
+      </w:r>
+      <w:r>
+        <w:t>.</w:t>
       </w:r>
       <w:r>
         <w:tab/>
         <w:t>Implémentation et tests</w:t>
       </w:r>
-      <w:bookmarkEnd w:id="12"/>
+      <w:bookmarkEnd w:id="13"/>
     </w:p>
     <w:p>
       <w:pPr>
@@ -2532,15 +2773,18 @@
       <w:pPr>
         <w:pStyle w:val="Titre1"/>
       </w:pPr>
-      <w:bookmarkStart w:id="13" w:name="_Toc434494138"/>
-      <w:r>
-        <w:t>4.</w:t>
+      <w:bookmarkStart w:id="14" w:name="_Toc434700502"/>
+      <w:r>
+        <w:t>5</w:t>
+      </w:r>
+      <w:r>
+        <w:t>.</w:t>
       </w:r>
       <w:r>
         <w:tab/>
         <w:t>Bilan</w:t>
       </w:r>
-      <w:bookmarkEnd w:id="13"/>
+      <w:bookmarkEnd w:id="14"/>
     </w:p>
     <w:p>
       <w:pPr>
@@ -2549,15 +2793,18 @@
       <w:r>
         <w:tab/>
       </w:r>
-      <w:bookmarkStart w:id="14" w:name="_Toc434494139"/>
-      <w:r>
-        <w:t>4.1</w:t>
+      <w:bookmarkStart w:id="15" w:name="_Toc434700503"/>
+      <w:r>
+        <w:t>5</w:t>
+      </w:r>
+      <w:r>
+        <w:t>.1</w:t>
       </w:r>
       <w:r>
         <w:tab/>
         <w:t>Planning effectif du projet</w:t>
       </w:r>
-      <w:bookmarkEnd w:id="14"/>
+      <w:bookmarkEnd w:id="15"/>
     </w:p>
     <w:p/>
     <w:p/>
@@ -2570,20 +2817,23 @@
       <w:r>
         <w:tab/>
       </w:r>
-      <w:bookmarkStart w:id="15" w:name="_Toc434494140"/>
-      <w:r>
-        <w:t>4.2</w:t>
+      <w:bookmarkStart w:id="16" w:name="_Toc434700504"/>
+      <w:r>
+        <w:t>5</w:t>
+      </w:r>
+      <w:r>
+        <w:t>.2</w:t>
       </w:r>
       <w:r>
         <w:tab/>
         <w:t>Bilan humain et techniqu</w:t>
       </w:r>
-      <w:bookmarkEnd w:id="15"/>
       <w:r>
         <w:t>e</w:t>
       </w:r>
-      <w:bookmarkStart w:id="16" w:name="_GoBack"/>
+      <w:bookmarkStart w:id="17" w:name="_GoBack"/>
       <w:bookmarkEnd w:id="16"/>
+      <w:bookmarkEnd w:id="17"/>
     </w:p>
     <w:sectPr>
       <w:headerReference w:type="default" r:id="rId9"/>
@@ -2598,7 +2848,7 @@
 </file>
 
 <file path=word/endnotes.xml><?xml version="1.0" encoding="utf-8"?>
-<w:endnotes xmlns:wpc="http://schemas.microsoft.com/office/word/2010/wordprocessingCanvas" xmlns:mc="http://schemas.openxmlformats.org/markup-compatibility/2006" xmlns:o="urn:schemas-microsoft-com:office:office" xmlns:r="http://schemas.openxmlformats.org/officeDocument/2006/relationships" xmlns:m="http://schemas.openxmlformats.org/officeDocument/2006/math" xmlns:v="urn:schemas-microsoft-com:vml" xmlns:wp14="http://schemas.microsoft.com/office/word/2010/wordprocessingDrawing" xmlns:wp="http://schemas.openxmlformats.org/drawingml/2006/wordprocessingDrawing" xmlns:w10="urn:schemas-microsoft-com:office:word" xmlns:w="http://schemas.openxmlformats.org/wordprocessingml/2006/main" xmlns:w14="http://schemas.microsoft.com/office/word/2010/wordml" xmlns:w15="http://schemas.microsoft.com/office/word/2012/wordml" xmlns:wpg="http://schemas.microsoft.com/office/word/2010/wordprocessingGroup" xmlns:wpi="http://schemas.microsoft.com/office/word/2010/wordprocessingInk" xmlns:wne="http://schemas.microsoft.com/office/word/2006/wordml" xmlns:wps="http://schemas.microsoft.com/office/word/2010/wordprocessingShape" mc:Ignorable="w14 w15 wp14">
+<w:endnotes xmlns:ve="http://schemas.openxmlformats.org/markup-compatibility/2006" xmlns:o="urn:schemas-microsoft-com:office:office" xmlns:r="http://schemas.openxmlformats.org/officeDocument/2006/relationships" xmlns:m="http://schemas.openxmlformats.org/officeDocument/2006/math" xmlns:v="urn:schemas-microsoft-com:vml" xmlns:wp="http://schemas.openxmlformats.org/drawingml/2006/wordprocessingDrawing" xmlns:w10="urn:schemas-microsoft-com:office:word" xmlns:w="http://schemas.openxmlformats.org/wordprocessingml/2006/main" xmlns:wne="http://schemas.microsoft.com/office/word/2006/wordml">
   <w:endnote w:type="separator" w:id="-1">
     <w:p>
       <w:pPr>
@@ -2623,7 +2873,7 @@
 </file>
 
 <file path=word/footer1.xml><?xml version="1.0" encoding="utf-8"?>
-<w:ftr xmlns:wpc="http://schemas.microsoft.com/office/word/2010/wordprocessingCanvas" xmlns:mc="http://schemas.openxmlformats.org/markup-compatibility/2006" xmlns:o="urn:schemas-microsoft-com:office:office" xmlns:r="http://schemas.openxmlformats.org/officeDocument/2006/relationships" xmlns:m="http://schemas.openxmlformats.org/officeDocument/2006/math" xmlns:v="urn:schemas-microsoft-com:vml" xmlns:wp14="http://schemas.microsoft.com/office/word/2010/wordprocessingDrawing" xmlns:wp="http://schemas.openxmlformats.org/drawingml/2006/wordprocessingDrawing" xmlns:w10="urn:schemas-microsoft-com:office:word" xmlns:w="http://schemas.openxmlformats.org/wordprocessingml/2006/main" xmlns:w14="http://schemas.microsoft.com/office/word/2010/wordml" xmlns:w15="http://schemas.microsoft.com/office/word/2012/wordml" xmlns:wpg="http://schemas.microsoft.com/office/word/2010/wordprocessingGroup" xmlns:wpi="http://schemas.microsoft.com/office/word/2010/wordprocessingInk" xmlns:wne="http://schemas.microsoft.com/office/word/2006/wordml" xmlns:wps="http://schemas.microsoft.com/office/word/2010/wordprocessingShape" mc:Ignorable="w14 w15 wp14">
+<w:ftr xmlns:ve="http://schemas.openxmlformats.org/markup-compatibility/2006" xmlns:o="urn:schemas-microsoft-com:office:office" xmlns:r="http://schemas.openxmlformats.org/officeDocument/2006/relationships" xmlns:m="http://schemas.openxmlformats.org/officeDocument/2006/math" xmlns:v="urn:schemas-microsoft-com:vml" xmlns:wp="http://schemas.openxmlformats.org/drawingml/2006/wordprocessingDrawing" xmlns:w10="urn:schemas-microsoft-com:office:word" xmlns:w="http://schemas.openxmlformats.org/wordprocessingml/2006/main" xmlns:wne="http://schemas.microsoft.com/office/word/2006/wordml">
   <w:p>
     <w:pPr>
       <w:pStyle w:val="Pieddepage"/>
@@ -2666,7 +2916,7 @@
         <w:rFonts w:asciiTheme="majorHAnsi" w:hAnsiTheme="majorHAnsi"/>
         <w:noProof/>
       </w:rPr>
-      <w:t>6</w:t>
+      <w:t>2</w:t>
     </w:r>
     <w:r>
       <w:rPr>
@@ -2685,7 +2935,7 @@
 </file>
 
 <file path=word/footnotes.xml><?xml version="1.0" encoding="utf-8"?>
-<w:footnotes xmlns:wpc="http://schemas.microsoft.com/office/word/2010/wordprocessingCanvas" xmlns:mc="http://schemas.openxmlformats.org/markup-compatibility/2006" xmlns:o="urn:schemas-microsoft-com:office:office" xmlns:r="http://schemas.openxmlformats.org/officeDocument/2006/relationships" xmlns:m="http://schemas.openxmlformats.org/officeDocument/2006/math" xmlns:v="urn:schemas-microsoft-com:vml" xmlns:wp14="http://schemas.microsoft.com/office/word/2010/wordprocessingDrawing" xmlns:wp="http://schemas.openxmlformats.org/drawingml/2006/wordprocessingDrawing" xmlns:w10="urn:schemas-microsoft-com:office:word" xmlns:w="http://schemas.openxmlformats.org/wordprocessingml/2006/main" xmlns:w14="http://schemas.microsoft.com/office/word/2010/wordml" xmlns:w15="http://schemas.microsoft.com/office/word/2012/wordml" xmlns:wpg="http://schemas.microsoft.com/office/word/2010/wordprocessingGroup" xmlns:wpi="http://schemas.microsoft.com/office/word/2010/wordprocessingInk" xmlns:wne="http://schemas.microsoft.com/office/word/2006/wordml" xmlns:wps="http://schemas.microsoft.com/office/word/2010/wordprocessingShape" mc:Ignorable="w14 w15 wp14">
+<w:footnotes xmlns:ve="http://schemas.openxmlformats.org/markup-compatibility/2006" xmlns:o="urn:schemas-microsoft-com:office:office" xmlns:r="http://schemas.openxmlformats.org/officeDocument/2006/relationships" xmlns:m="http://schemas.openxmlformats.org/officeDocument/2006/math" xmlns:v="urn:schemas-microsoft-com:vml" xmlns:wp="http://schemas.openxmlformats.org/drawingml/2006/wordprocessingDrawing" xmlns:w10="urn:schemas-microsoft-com:office:word" xmlns:w="http://schemas.openxmlformats.org/wordprocessingml/2006/main" xmlns:wne="http://schemas.microsoft.com/office/word/2006/wordml">
   <w:footnote w:type="separator" w:id="-1">
     <w:p>
       <w:pPr>
@@ -2710,7 +2960,7 @@
 </file>
 
 <file path=word/header1.xml><?xml version="1.0" encoding="utf-8"?>
-<w:hdr xmlns:wpc="http://schemas.microsoft.com/office/word/2010/wordprocessingCanvas" xmlns:mc="http://schemas.openxmlformats.org/markup-compatibility/2006" xmlns:o="urn:schemas-microsoft-com:office:office" xmlns:r="http://schemas.openxmlformats.org/officeDocument/2006/relationships" xmlns:m="http://schemas.openxmlformats.org/officeDocument/2006/math" xmlns:v="urn:schemas-microsoft-com:vml" xmlns:wp14="http://schemas.microsoft.com/office/word/2010/wordprocessingDrawing" xmlns:wp="http://schemas.openxmlformats.org/drawingml/2006/wordprocessingDrawing" xmlns:w10="urn:schemas-microsoft-com:office:word" xmlns:w="http://schemas.openxmlformats.org/wordprocessingml/2006/main" xmlns:w14="http://schemas.microsoft.com/office/word/2010/wordml" xmlns:w15="http://schemas.microsoft.com/office/word/2012/wordml" xmlns:wpg="http://schemas.microsoft.com/office/word/2010/wordprocessingGroup" xmlns:wpi="http://schemas.microsoft.com/office/word/2010/wordprocessingInk" xmlns:wne="http://schemas.microsoft.com/office/word/2006/wordml" xmlns:wps="http://schemas.microsoft.com/office/word/2010/wordprocessingShape" mc:Ignorable="w14 w15 wp14">
+<w:hdr xmlns:ve="http://schemas.openxmlformats.org/markup-compatibility/2006" xmlns:o="urn:schemas-microsoft-com:office:office" xmlns:r="http://schemas.openxmlformats.org/officeDocument/2006/relationships" xmlns:m="http://schemas.openxmlformats.org/officeDocument/2006/math" xmlns:v="urn:schemas-microsoft-com:vml" xmlns:wp="http://schemas.openxmlformats.org/drawingml/2006/wordprocessingDrawing" xmlns:w10="urn:schemas-microsoft-com:office:word" xmlns:w="http://schemas.openxmlformats.org/wordprocessingml/2006/main" xmlns:wne="http://schemas.microsoft.com/office/word/2006/wordml">
   <w:sdt>
     <w:sdtPr>
       <w:rPr>
@@ -2723,7 +2973,6 @@
       <w:dataBinding w:prefixMappings="xmlns:ns0='http://schemas.openxmlformats.org/package/2006/metadata/core-properties' xmlns:ns1='http://purl.org/dc/elements/1.1/'" w:xpath="/ns0:coreProperties[1]/ns1:title[1]" w:storeItemID="{6C3C8BC8-F283-45AE-878A-BAB7291924A1}"/>
       <w:text/>
     </w:sdtPr>
-    <w:sdtEndPr/>
     <w:sdtContent>
       <w:p>
         <w:pPr>
@@ -2744,8 +2993,18 @@
             <w:sz w:val="32"/>
             <w:szCs w:val="32"/>
           </w:rPr>
-          <w:t>Projet DevOO</w:t>
+          <w:t xml:space="preserve">Projet </w:t>
         </w:r>
+        <w:proofErr w:type="spellStart"/>
+        <w:r>
+          <w:rPr>
+            <w:rFonts w:asciiTheme="majorHAnsi" w:eastAsiaTheme="majorEastAsia" w:hAnsiTheme="majorHAnsi" w:cstheme="majorBidi"/>
+            <w:sz w:val="32"/>
+            <w:szCs w:val="32"/>
+          </w:rPr>
+          <w:t>DevOO</w:t>
+        </w:r>
+        <w:proofErr w:type="spellEnd"/>
       </w:p>
     </w:sdtContent>
   </w:sdt>
@@ -2758,8 +3017,8 @@
 </file>
 
 <file path=word/numbering.xml><?xml version="1.0" encoding="utf-8"?>
-<w:numbering xmlns:wpc="http://schemas.microsoft.com/office/word/2010/wordprocessingCanvas" xmlns:mc="http://schemas.openxmlformats.org/markup-compatibility/2006" xmlns:o="urn:schemas-microsoft-com:office:office" xmlns:r="http://schemas.openxmlformats.org/officeDocument/2006/relationships" xmlns:m="http://schemas.openxmlformats.org/officeDocument/2006/math" xmlns:v="urn:schemas-microsoft-com:vml" xmlns:wp14="http://schemas.microsoft.com/office/word/2010/wordprocessingDrawing" xmlns:wp="http://schemas.openxmlformats.org/drawingml/2006/wordprocessingDrawing" xmlns:w10="urn:schemas-microsoft-com:office:word" xmlns:w="http://schemas.openxmlformats.org/wordprocessingml/2006/main" xmlns:w14="http://schemas.microsoft.com/office/word/2010/wordml" xmlns:w15="http://schemas.microsoft.com/office/word/2012/wordml" xmlns:wpg="http://schemas.microsoft.com/office/word/2010/wordprocessingGroup" xmlns:wpi="http://schemas.microsoft.com/office/word/2010/wordprocessingInk" xmlns:wne="http://schemas.microsoft.com/office/word/2006/wordml" xmlns:wps="http://schemas.microsoft.com/office/word/2010/wordprocessingShape" mc:Ignorable="w14 w15 wp14">
-  <w:abstractNum w:abstractNumId="0" w15:restartNumberingAfterBreak="0">
+<w:numbering xmlns:ve="http://schemas.openxmlformats.org/markup-compatibility/2006" xmlns:o="urn:schemas-microsoft-com:office:office" xmlns:r="http://schemas.openxmlformats.org/officeDocument/2006/relationships" xmlns:m="http://schemas.openxmlformats.org/officeDocument/2006/math" xmlns:v="urn:schemas-microsoft-com:vml" xmlns:wp="http://schemas.openxmlformats.org/drawingml/2006/wordprocessingDrawing" xmlns:w10="urn:schemas-microsoft-com:office:word" xmlns:w="http://schemas.openxmlformats.org/wordprocessingml/2006/main" xmlns:wne="http://schemas.microsoft.com/office/word/2006/wordml">
+  <w:abstractNum w:abstractNumId="0">
     <w:nsid w:val="5DE616B8"/>
     <w:multiLevelType w:val="hybridMultilevel"/>
     <w:tmpl w:val="C37295D6"/>
@@ -2879,7 +3138,7 @@
 </file>
 
 <file path=word/styles.xml><?xml version="1.0" encoding="utf-8"?>
-<w:styles xmlns:mc="http://schemas.openxmlformats.org/markup-compatibility/2006" xmlns:r="http://schemas.openxmlformats.org/officeDocument/2006/relationships" xmlns:w="http://schemas.openxmlformats.org/wordprocessingml/2006/main" xmlns:w14="http://schemas.microsoft.com/office/word/2010/wordml" xmlns:w15="http://schemas.microsoft.com/office/word/2012/wordml" mc:Ignorable="w14 w15">
+<w:styles xmlns:r="http://schemas.openxmlformats.org/officeDocument/2006/relationships" xmlns:w="http://schemas.openxmlformats.org/wordprocessingml/2006/main">
   <w:docDefaults>
     <w:rPrDefault>
       <w:rPr>
@@ -2895,378 +3154,144 @@
       </w:pPr>
     </w:pPrDefault>
   </w:docDefaults>
-  <w:latentStyles w:defLockedState="0" w:defUIPriority="99" w:defSemiHidden="0" w:defUnhideWhenUsed="0" w:defQFormat="0" w:count="371">
-    <w:lsdException w:name="Normal" w:uiPriority="0" w:qFormat="1"/>
-    <w:lsdException w:name="heading 1" w:uiPriority="9" w:qFormat="1"/>
-    <w:lsdException w:name="heading 2" w:semiHidden="1" w:uiPriority="9" w:unhideWhenUsed="1" w:qFormat="1"/>
-    <w:lsdException w:name="heading 3" w:semiHidden="1" w:uiPriority="9" w:unhideWhenUsed="1" w:qFormat="1"/>
-    <w:lsdException w:name="heading 4" w:semiHidden="1" w:uiPriority="9" w:unhideWhenUsed="1" w:qFormat="1"/>
-    <w:lsdException w:name="heading 5" w:semiHidden="1" w:uiPriority="9" w:unhideWhenUsed="1" w:qFormat="1"/>
-    <w:lsdException w:name="heading 6" w:semiHidden="1" w:uiPriority="9" w:unhideWhenUsed="1" w:qFormat="1"/>
-    <w:lsdException w:name="heading 7" w:semiHidden="1" w:uiPriority="9" w:unhideWhenUsed="1" w:qFormat="1"/>
-    <w:lsdException w:name="heading 8" w:semiHidden="1" w:uiPriority="9" w:unhideWhenUsed="1" w:qFormat="1"/>
-    <w:lsdException w:name="heading 9" w:semiHidden="1" w:uiPriority="9" w:unhideWhenUsed="1" w:qFormat="1"/>
-    <w:lsdException w:name="index 1" w:semiHidden="1" w:unhideWhenUsed="1"/>
-    <w:lsdException w:name="index 2" w:semiHidden="1" w:unhideWhenUsed="1"/>
-    <w:lsdException w:name="index 3" w:semiHidden="1" w:unhideWhenUsed="1"/>
-    <w:lsdException w:name="index 4" w:semiHidden="1" w:unhideWhenUsed="1"/>
-    <w:lsdException w:name="index 5" w:semiHidden="1" w:unhideWhenUsed="1"/>
-    <w:lsdException w:name="index 6" w:semiHidden="1" w:unhideWhenUsed="1"/>
-    <w:lsdException w:name="index 7" w:semiHidden="1" w:unhideWhenUsed="1"/>
-    <w:lsdException w:name="index 8" w:semiHidden="1" w:unhideWhenUsed="1"/>
-    <w:lsdException w:name="index 9" w:semiHidden="1" w:unhideWhenUsed="1"/>
-    <w:lsdException w:name="toc 1" w:semiHidden="1" w:uiPriority="39" w:unhideWhenUsed="1"/>
-    <w:lsdException w:name="toc 2" w:semiHidden="1" w:uiPriority="39" w:unhideWhenUsed="1"/>
-    <w:lsdException w:name="toc 3" w:semiHidden="1" w:uiPriority="39" w:unhideWhenUsed="1"/>
-    <w:lsdException w:name="toc 4" w:semiHidden="1" w:uiPriority="39" w:unhideWhenUsed="1"/>
-    <w:lsdException w:name="toc 5" w:semiHidden="1" w:uiPriority="39" w:unhideWhenUsed="1"/>
-    <w:lsdException w:name="toc 6" w:semiHidden="1" w:uiPriority="39" w:unhideWhenUsed="1"/>
-    <w:lsdException w:name="toc 7" w:semiHidden="1" w:uiPriority="39" w:unhideWhenUsed="1"/>
-    <w:lsdException w:name="toc 8" w:semiHidden="1" w:uiPriority="39" w:unhideWhenUsed="1"/>
-    <w:lsdException w:name="toc 9" w:semiHidden="1" w:uiPriority="39" w:unhideWhenUsed="1"/>
-    <w:lsdException w:name="Normal Indent" w:semiHidden="1" w:unhideWhenUsed="1"/>
-    <w:lsdException w:name="footnote text" w:semiHidden="1" w:unhideWhenUsed="1"/>
-    <w:lsdException w:name="annotation text" w:semiHidden="1" w:unhideWhenUsed="1"/>
-    <w:lsdException w:name="header" w:semiHidden="1" w:unhideWhenUsed="1"/>
-    <w:lsdException w:name="footer" w:semiHidden="1" w:unhideWhenUsed="1"/>
-    <w:lsdException w:name="index heading" w:semiHidden="1" w:unhideWhenUsed="1"/>
-    <w:lsdException w:name="caption" w:semiHidden="1" w:uiPriority="35" w:unhideWhenUsed="1" w:qFormat="1"/>
-    <w:lsdException w:name="table of figures" w:semiHidden="1" w:unhideWhenUsed="1"/>
-    <w:lsdException w:name="envelope address" w:semiHidden="1" w:unhideWhenUsed="1"/>
-    <w:lsdException w:name="envelope return" w:semiHidden="1" w:unhideWhenUsed="1"/>
-    <w:lsdException w:name="footnote reference" w:semiHidden="1" w:unhideWhenUsed="1"/>
-    <w:lsdException w:name="annotation reference" w:semiHidden="1" w:unhideWhenUsed="1"/>
-    <w:lsdException w:name="line number" w:semiHidden="1" w:unhideWhenUsed="1"/>
-    <w:lsdException w:name="page number" w:semiHidden="1" w:unhideWhenUsed="1"/>
-    <w:lsdException w:name="endnote reference" w:semiHidden="1" w:unhideWhenUsed="1"/>
-    <w:lsdException w:name="endnote text" w:semiHidden="1" w:unhideWhenUsed="1"/>
-    <w:lsdException w:name="table of authorities" w:semiHidden="1" w:unhideWhenUsed="1"/>
-    <w:lsdException w:name="macro" w:semiHidden="1" w:unhideWhenUsed="1"/>
-    <w:lsdException w:name="toa heading" w:semiHidden="1" w:unhideWhenUsed="1"/>
-    <w:lsdException w:name="List" w:semiHidden="1" w:unhideWhenUsed="1"/>
-    <w:lsdException w:name="List Bullet" w:semiHidden="1" w:unhideWhenUsed="1"/>
-    <w:lsdException w:name="List Number" w:semiHidden="1" w:unhideWhenUsed="1"/>
-    <w:lsdException w:name="List 2" w:semiHidden="1" w:unhideWhenUsed="1"/>
-    <w:lsdException w:name="List 3" w:semiHidden="1" w:unhideWhenUsed="1"/>
-    <w:lsdException w:name="List 4" w:semiHidden="1" w:unhideWhenUsed="1"/>
-    <w:lsdException w:name="List 5" w:semiHidden="1" w:unhideWhenUsed="1"/>
-    <w:lsdException w:name="List Bullet 2" w:semiHidden="1" w:unhideWhenUsed="1"/>
-    <w:lsdException w:name="List Bullet 3" w:semiHidden="1" w:unhideWhenUsed="1"/>
-    <w:lsdException w:name="List Bullet 4" w:semiHidden="1" w:unhideWhenUsed="1"/>
-    <w:lsdException w:name="List Bullet 5" w:semiHidden="1" w:unhideWhenUsed="1"/>
-    <w:lsdException w:name="List Number 2" w:semiHidden="1" w:unhideWhenUsed="1"/>
-    <w:lsdException w:name="List Number 3" w:semiHidden="1" w:unhideWhenUsed="1"/>
-    <w:lsdException w:name="List Number 4" w:semiHidden="1" w:unhideWhenUsed="1"/>
-    <w:lsdException w:name="List Number 5" w:semiHidden="1" w:unhideWhenUsed="1"/>
-    <w:lsdException w:name="Title" w:uiPriority="10" w:qFormat="1"/>
-    <w:lsdException w:name="Closing" w:semiHidden="1" w:unhideWhenUsed="1"/>
-    <w:lsdException w:name="Signature" w:semiHidden="1" w:unhideWhenUsed="1"/>
-    <w:lsdException w:name="Default Paragraph Font" w:semiHidden="1" w:uiPriority="1" w:unhideWhenUsed="1"/>
-    <w:lsdException w:name="Body Text" w:semiHidden="1" w:unhideWhenUsed="1"/>
-    <w:lsdException w:name="Body Text Indent" w:semiHidden="1" w:unhideWhenUsed="1"/>
-    <w:lsdException w:name="List Continue" w:semiHidden="1" w:unhideWhenUsed="1"/>
-    <w:lsdException w:name="List Continue 2" w:semiHidden="1" w:unhideWhenUsed="1"/>
-    <w:lsdException w:name="List Continue 3" w:semiHidden="1" w:unhideWhenUsed="1"/>
-    <w:lsdException w:name="List Continue 4" w:semiHidden="1" w:unhideWhenUsed="1"/>
-    <w:lsdException w:name="List Continue 5" w:semiHidden="1" w:unhideWhenUsed="1"/>
-    <w:lsdException w:name="Message Header" w:semiHidden="1" w:unhideWhenUsed="1"/>
-    <w:lsdException w:name="Subtitle" w:uiPriority="11" w:qFormat="1"/>
-    <w:lsdException w:name="Salutation" w:semiHidden="1" w:unhideWhenUsed="1"/>
-    <w:lsdException w:name="Date" w:semiHidden="1" w:unhideWhenUsed="1"/>
-    <w:lsdException w:name="Body Text First Indent" w:semiHidden="1" w:unhideWhenUsed="1"/>
-    <w:lsdException w:name="Body Text First Indent 2" w:semiHidden="1" w:unhideWhenUsed="1"/>
-    <w:lsdException w:name="Note Heading" w:semiHidden="1" w:unhideWhenUsed="1"/>
-    <w:lsdException w:name="Body Text 2" w:semiHidden="1" w:unhideWhenUsed="1"/>
-    <w:lsdException w:name="Body Text 3" w:semiHidden="1" w:unhideWhenUsed="1"/>
-    <w:lsdException w:name="Body Text Indent 2" w:semiHidden="1" w:unhideWhenUsed="1"/>
-    <w:lsdException w:name="Body Text Indent 3" w:semiHidden="1" w:unhideWhenUsed="1"/>
-    <w:lsdException w:name="Block Text" w:semiHidden="1" w:unhideWhenUsed="1"/>
-    <w:lsdException w:name="Hyperlink" w:semiHidden="1" w:unhideWhenUsed="1"/>
-    <w:lsdException w:name="FollowedHyperlink" w:semiHidden="1" w:unhideWhenUsed="1"/>
-    <w:lsdException w:name="Strong" w:uiPriority="22" w:qFormat="1"/>
-    <w:lsdException w:name="Emphasis" w:uiPriority="20" w:qFormat="1"/>
-    <w:lsdException w:name="Document Map" w:semiHidden="1" w:unhideWhenUsed="1"/>
-    <w:lsdException w:name="Plain Text" w:semiHidden="1" w:unhideWhenUsed="1"/>
-    <w:lsdException w:name="E-mail Signature" w:semiHidden="1" w:unhideWhenUsed="1"/>
-    <w:lsdException w:name="HTML Top of Form" w:semiHidden="1" w:unhideWhenUsed="1"/>
-    <w:lsdException w:name="HTML Bottom of Form" w:semiHidden="1" w:unhideWhenUsed="1"/>
-    <w:lsdException w:name="Normal (Web)" w:semiHidden="1" w:unhideWhenUsed="1"/>
-    <w:lsdException w:name="HTML Acronym" w:semiHidden="1" w:unhideWhenUsed="1"/>
-    <w:lsdException w:name="HTML Address" w:semiHidden="1" w:unhideWhenUsed="1"/>
-    <w:lsdException w:name="HTML Cite" w:semiHidden="1" w:unhideWhenUsed="1"/>
-    <w:lsdException w:name="HTML Code" w:semiHidden="1" w:unhideWhenUsed="1"/>
-    <w:lsdException w:name="HTML Definition" w:semiHidden="1" w:unhideWhenUsed="1"/>
-    <w:lsdException w:name="HTML Keyboard" w:semiHidden="1" w:unhideWhenUsed="1"/>
-    <w:lsdException w:name="HTML Preformatted" w:semiHidden="1" w:unhideWhenUsed="1"/>
-    <w:lsdException w:name="HTML Sample" w:semiHidden="1" w:unhideWhenUsed="1"/>
-    <w:lsdException w:name="HTML Typewriter" w:semiHidden="1" w:unhideWhenUsed="1"/>
-    <w:lsdException w:name="HTML Variable" w:semiHidden="1" w:unhideWhenUsed="1"/>
-    <w:lsdException w:name="Normal Table" w:semiHidden="1" w:unhideWhenUsed="1"/>
-    <w:lsdException w:name="annotation subject" w:semiHidden="1" w:unhideWhenUsed="1"/>
-    <w:lsdException w:name="No List" w:semiHidden="1" w:unhideWhenUsed="1"/>
-    <w:lsdException w:name="Outline List 1" w:semiHidden="1" w:unhideWhenUsed="1"/>
-    <w:lsdException w:name="Outline List 2" w:semiHidden="1" w:unhideWhenUsed="1"/>
-    <w:lsdException w:name="Outline List 3" w:semiHidden="1" w:unhideWhenUsed="1"/>
-    <w:lsdException w:name="Table Simple 1" w:semiHidden="1" w:unhideWhenUsed="1"/>
-    <w:lsdException w:name="Table Simple 2" w:semiHidden="1" w:unhideWhenUsed="1"/>
-    <w:lsdException w:name="Table Simple 3" w:semiHidden="1" w:unhideWhenUsed="1"/>
-    <w:lsdException w:name="Table Classic 1" w:semiHidden="1" w:unhideWhenUsed="1"/>
-    <w:lsdException w:name="Table Classic 2" w:semiHidden="1" w:unhideWhenUsed="1"/>
-    <w:lsdException w:name="Table Classic 3" w:semiHidden="1" w:unhideWhenUsed="1"/>
-    <w:lsdException w:name="Table Classic 4" w:semiHidden="1" w:unhideWhenUsed="1"/>
-    <w:lsdException w:name="Table Colorful 1" w:semiHidden="1" w:unhideWhenUsed="1"/>
-    <w:lsdException w:name="Table Colorful 2" w:semiHidden="1" w:unhideWhenUsed="1"/>
-    <w:lsdException w:name="Table Colorful 3" w:semiHidden="1" w:unhideWhenUsed="1"/>
-    <w:lsdException w:name="Table Columns 1" w:semiHidden="1" w:unhideWhenUsed="1"/>
-    <w:lsdException w:name="Table Columns 2" w:semiHidden="1" w:unhideWhenUsed="1"/>
-    <w:lsdException w:name="Table Columns 3" w:semiHidden="1" w:unhideWhenUsed="1"/>
-    <w:lsdException w:name="Table Columns 4" w:semiHidden="1" w:unhideWhenUsed="1"/>
-    <w:lsdException w:name="Table Columns 5" w:semiHidden="1" w:unhideWhenUsed="1"/>
-    <w:lsdException w:name="Table Grid 1" w:semiHidden="1" w:unhideWhenUsed="1"/>
-    <w:lsdException w:name="Table Grid 2" w:semiHidden="1" w:unhideWhenUsed="1"/>
-    <w:lsdException w:name="Table Grid 3" w:semiHidden="1" w:unhideWhenUsed="1"/>
-    <w:lsdException w:name="Table Grid 4" w:semiHidden="1" w:unhideWhenUsed="1"/>
-    <w:lsdException w:name="Table Grid 5" w:semiHidden="1" w:unhideWhenUsed="1"/>
-    <w:lsdException w:name="Table Grid 6" w:semiHidden="1" w:unhideWhenUsed="1"/>
-    <w:lsdException w:name="Table Grid 7" w:semiHidden="1" w:unhideWhenUsed="1"/>
-    <w:lsdException w:name="Table Grid 8" w:semiHidden="1" w:unhideWhenUsed="1"/>
-    <w:lsdException w:name="Table List 1" w:semiHidden="1" w:unhideWhenUsed="1"/>
-    <w:lsdException w:name="Table List 2" w:semiHidden="1" w:unhideWhenUsed="1"/>
-    <w:lsdException w:name="Table List 3" w:semiHidden="1" w:unhideWhenUsed="1"/>
-    <w:lsdException w:name="Table List 4" w:semiHidden="1" w:unhideWhenUsed="1"/>
-    <w:lsdException w:name="Table List 5" w:semiHidden="1" w:unhideWhenUsed="1"/>
-    <w:lsdException w:name="Table List 6" w:semiHidden="1" w:unhideWhenUsed="1"/>
-    <w:lsdException w:name="Table List 7" w:semiHidden="1" w:unhideWhenUsed="1"/>
-    <w:lsdException w:name="Table List 8" w:semiHidden="1" w:unhideWhenUsed="1"/>
-    <w:lsdException w:name="Table 3D effects 1" w:semiHidden="1" w:unhideWhenUsed="1"/>
-    <w:lsdException w:name="Table 3D effects 2" w:semiHidden="1" w:unhideWhenUsed="1"/>
-    <w:lsdException w:name="Table 3D effects 3" w:semiHidden="1" w:unhideWhenUsed="1"/>
-    <w:lsdException w:name="Table Contemporary" w:semiHidden="1" w:unhideWhenUsed="1"/>
-    <w:lsdException w:name="Table Elegant" w:semiHidden="1" w:unhideWhenUsed="1"/>
-    <w:lsdException w:name="Table Professional" w:semiHidden="1" w:unhideWhenUsed="1"/>
-    <w:lsdException w:name="Table Subtle 1" w:semiHidden="1" w:unhideWhenUsed="1"/>
-    <w:lsdException w:name="Table Subtle 2" w:semiHidden="1" w:unhideWhenUsed="1"/>
-    <w:lsdException w:name="Table Web 1" w:semiHidden="1" w:unhideWhenUsed="1"/>
-    <w:lsdException w:name="Table Web 2" w:semiHidden="1" w:unhideWhenUsed="1"/>
-    <w:lsdException w:name="Table Web 3" w:semiHidden="1" w:unhideWhenUsed="1"/>
-    <w:lsdException w:name="Balloon Text" w:semiHidden="1" w:unhideWhenUsed="1"/>
-    <w:lsdException w:name="Table Grid" w:uiPriority="59"/>
-    <w:lsdException w:name="Table Theme" w:semiHidden="1" w:unhideWhenUsed="1"/>
-    <w:lsdException w:name="Placeholder Text" w:semiHidden="1"/>
-    <w:lsdException w:name="No Spacing" w:uiPriority="1" w:qFormat="1"/>
-    <w:lsdException w:name="Light Shading" w:uiPriority="60"/>
-    <w:lsdException w:name="Light List" w:uiPriority="61"/>
-    <w:lsdException w:name="Light Grid" w:uiPriority="62"/>
-    <w:lsdException w:name="Medium Shading 1" w:uiPriority="63"/>
-    <w:lsdException w:name="Medium Shading 2" w:uiPriority="64"/>
-    <w:lsdException w:name="Medium List 1" w:uiPriority="65"/>
-    <w:lsdException w:name="Medium List 2" w:uiPriority="66"/>
-    <w:lsdException w:name="Medium Grid 1" w:uiPriority="67"/>
-    <w:lsdException w:name="Medium Grid 2" w:uiPriority="68"/>
-    <w:lsdException w:name="Medium Grid 3" w:uiPriority="69"/>
-    <w:lsdException w:name="Dark List" w:uiPriority="70"/>
-    <w:lsdException w:name="Colorful Shading" w:uiPriority="71"/>
-    <w:lsdException w:name="Colorful List" w:uiPriority="72"/>
-    <w:lsdException w:name="Colorful Grid" w:uiPriority="73"/>
-    <w:lsdException w:name="Light Shading Accent 1" w:uiPriority="60"/>
-    <w:lsdException w:name="Light List Accent 1" w:uiPriority="61"/>
-    <w:lsdException w:name="Light Grid Accent 1" w:uiPriority="62"/>
-    <w:lsdException w:name="Medium Shading 1 Accent 1" w:uiPriority="63"/>
-    <w:lsdException w:name="Medium Shading 2 Accent 1" w:uiPriority="64"/>
-    <w:lsdException w:name="Medium List 1 Accent 1" w:uiPriority="65"/>
-    <w:lsdException w:name="Revision" w:semiHidden="1"/>
-    <w:lsdException w:name="List Paragraph" w:uiPriority="34" w:qFormat="1"/>
-    <w:lsdException w:name="Quote" w:uiPriority="29" w:qFormat="1"/>
-    <w:lsdException w:name="Intense Quote" w:uiPriority="30" w:qFormat="1"/>
-    <w:lsdException w:name="Medium List 2 Accent 1" w:uiPriority="66"/>
-    <w:lsdException w:name="Medium Grid 1 Accent 1" w:uiPriority="67"/>
-    <w:lsdException w:name="Medium Grid 2 Accent 1" w:uiPriority="68"/>
-    <w:lsdException w:name="Medium Grid 3 Accent 1" w:uiPriority="69"/>
-    <w:lsdException w:name="Dark List Accent 1" w:uiPriority="70"/>
-    <w:lsdException w:name="Colorful Shading Accent 1" w:uiPriority="71"/>
-    <w:lsdException w:name="Colorful List Accent 1" w:uiPriority="72"/>
-    <w:lsdException w:name="Colorful Grid Accent 1" w:uiPriority="73"/>
-    <w:lsdException w:name="Light Shading Accent 2" w:uiPriority="60"/>
-    <w:lsdException w:name="Light List Accent 2" w:uiPriority="61"/>
-    <w:lsdException w:name="Light Grid Accent 2" w:uiPriority="62"/>
-    <w:lsdException w:name="Medium Shading 1 Accent 2" w:uiPriority="63"/>
-    <w:lsdException w:name="Medium Shading 2 Accent 2" w:uiPriority="64"/>
-    <w:lsdException w:name="Medium List 1 Accent 2" w:uiPriority="65"/>
-    <w:lsdException w:name="Medium List 2 Accent 2" w:uiPriority="66"/>
-    <w:lsdException w:name="Medium Grid 1 Accent 2" w:uiPriority="67"/>
-    <w:lsdException w:name="Medium Grid 2 Accent 2" w:uiPriority="68"/>
-    <w:lsdException w:name="Medium Grid 3 Accent 2" w:uiPriority="69"/>
-    <w:lsdException w:name="Dark List Accent 2" w:uiPriority="70"/>
-    <w:lsdException w:name="Colorful Shading Accent 2" w:uiPriority="71"/>
-    <w:lsdException w:name="Colorful List Accent 2" w:uiPriority="72"/>
-    <w:lsdException w:name="Colorful Grid Accent 2" w:uiPriority="73"/>
-    <w:lsdException w:name="Light Shading Accent 3" w:uiPriority="60"/>
-    <w:lsdException w:name="Light List Accent 3" w:uiPriority="61"/>
-    <w:lsdException w:name="Light Grid Accent 3" w:uiPriority="62"/>
-    <w:lsdException w:name="Medium Shading 1 Accent 3" w:uiPriority="63"/>
-    <w:lsdException w:name="Medium Shading 2 Accent 3" w:uiPriority="64"/>
-    <w:lsdException w:name="Medium List 1 Accent 3" w:uiPriority="65"/>
-    <w:lsdException w:name="Medium List 2 Accent 3" w:uiPriority="66"/>
-    <w:lsdException w:name="Medium Grid 1 Accent 3" w:uiPriority="67"/>
-    <w:lsdException w:name="Medium Grid 2 Accent 3" w:uiPriority="68"/>
-    <w:lsdException w:name="Medium Grid 3 Accent 3" w:uiPriority="69"/>
-    <w:lsdException w:name="Dark List Accent 3" w:uiPriority="70"/>
-    <w:lsdException w:name="Colorful Shading Accent 3" w:uiPriority="71"/>
-    <w:lsdException w:name="Colorful List Accent 3" w:uiPriority="72"/>
-    <w:lsdException w:name="Colorful Grid Accent 3" w:uiPriority="73"/>
-    <w:lsdException w:name="Light Shading Accent 4" w:uiPriority="60"/>
-    <w:lsdException w:name="Light List Accent 4" w:uiPriority="61"/>
-    <w:lsdException w:name="Light Grid Accent 4" w:uiPriority="62"/>
-    <w:lsdException w:name="Medium Shading 1 Accent 4" w:uiPriority="63"/>
-    <w:lsdException w:name="Medium Shading 2 Accent 4" w:uiPriority="64"/>
-    <w:lsdException w:name="Medium List 1 Accent 4" w:uiPriority="65"/>
-    <w:lsdException w:name="Medium List 2 Accent 4" w:uiPriority="66"/>
-    <w:lsdException w:name="Medium Grid 1 Accent 4" w:uiPriority="67"/>
-    <w:lsdException w:name="Medium Grid 2 Accent 4" w:uiPriority="68"/>
-    <w:lsdException w:name="Medium Grid 3 Accent 4" w:uiPriority="69"/>
-    <w:lsdException w:name="Dark List Accent 4" w:uiPriority="70"/>
-    <w:lsdException w:name="Colorful Shading Accent 4" w:uiPriority="71"/>
-    <w:lsdException w:name="Colorful List Accent 4" w:uiPriority="72"/>
-    <w:lsdException w:name="Colorful Grid Accent 4" w:uiPriority="73"/>
-    <w:lsdException w:name="Light Shading Accent 5" w:uiPriority="60"/>
-    <w:lsdException w:name="Light List Accent 5" w:uiPriority="61"/>
-    <w:lsdException w:name="Light Grid Accent 5" w:uiPriority="62"/>
-    <w:lsdException w:name="Medium Shading 1 Accent 5" w:uiPriority="63"/>
-    <w:lsdException w:name="Medium Shading 2 Accent 5" w:uiPriority="64"/>
-    <w:lsdException w:name="Medium List 1 Accent 5" w:uiPriority="65"/>
-    <w:lsdException w:name="Medium List 2 Accent 5" w:uiPriority="66"/>
-    <w:lsdException w:name="Medium Grid 1 Accent 5" w:uiPriority="67"/>
-    <w:lsdException w:name="Medium Grid 2 Accent 5" w:uiPriority="68"/>
-    <w:lsdException w:name="Medium Grid 3 Accent 5" w:uiPriority="69"/>
-    <w:lsdException w:name="Dark List Accent 5" w:uiPriority="70"/>
-    <w:lsdException w:name="Colorful Shading Accent 5" w:uiPriority="71"/>
-    <w:lsdException w:name="Colorful List Accent 5" w:uiPriority="72"/>
-    <w:lsdException w:name="Colorful Grid Accent 5" w:uiPriority="73"/>
-    <w:lsdException w:name="Light Shading Accent 6" w:uiPriority="60"/>
-    <w:lsdException w:name="Light List Accent 6" w:uiPriority="61"/>
-    <w:lsdException w:name="Light Grid Accent 6" w:uiPriority="62"/>
-    <w:lsdException w:name="Medium Shading 1 Accent 6" w:uiPriority="63"/>
-    <w:lsdException w:name="Medium Shading 2 Accent 6" w:uiPriority="64"/>
-    <w:lsdException w:name="Medium List 1 Accent 6" w:uiPriority="65"/>
-    <w:lsdException w:name="Medium List 2 Accent 6" w:uiPriority="66"/>
-    <w:lsdException w:name="Medium Grid 1 Accent 6" w:uiPriority="67"/>
-    <w:lsdException w:name="Medium Grid 2 Accent 6" w:uiPriority="68"/>
-    <w:lsdException w:name="Medium Grid 3 Accent 6" w:uiPriority="69"/>
-    <w:lsdException w:name="Dark List Accent 6" w:uiPriority="70"/>
-    <w:lsdException w:name="Colorful Shading Accent 6" w:uiPriority="71"/>
-    <w:lsdException w:name="Colorful List Accent 6" w:uiPriority="72"/>
-    <w:lsdException w:name="Colorful Grid Accent 6" w:uiPriority="73"/>
-    <w:lsdException w:name="Subtle Emphasis" w:uiPriority="19" w:qFormat="1"/>
-    <w:lsdException w:name="Intense Emphasis" w:uiPriority="21" w:qFormat="1"/>
-    <w:lsdException w:name="Subtle Reference" w:uiPriority="31" w:qFormat="1"/>
-    <w:lsdException w:name="Intense Reference" w:uiPriority="32" w:qFormat="1"/>
-    <w:lsdException w:name="Book Title" w:uiPriority="33" w:qFormat="1"/>
-    <w:lsdException w:name="Bibliography" w:semiHidden="1" w:uiPriority="37" w:unhideWhenUsed="1"/>
-    <w:lsdException w:name="TOC Heading" w:semiHidden="1" w:uiPriority="39" w:unhideWhenUsed="1" w:qFormat="1"/>
-    <w:lsdException w:name="Plain Table 1" w:uiPriority="41"/>
-    <w:lsdException w:name="Plain Table 2" w:uiPriority="42"/>
-    <w:lsdException w:name="Plain Table 3" w:uiPriority="43"/>
-    <w:lsdException w:name="Plain Table 4" w:uiPriority="44"/>
-    <w:lsdException w:name="Plain Table 5" w:uiPriority="45"/>
-    <w:lsdException w:name="Grid Table Light" w:uiPriority="40"/>
-    <w:lsdException w:name="Grid Table 1 Light" w:uiPriority="46"/>
-    <w:lsdException w:name="Grid Table 2" w:uiPriority="47"/>
-    <w:lsdException w:name="Grid Table 3" w:uiPriority="48"/>
-    <w:lsdException w:name="Grid Table 4" w:uiPriority="49"/>
-    <w:lsdException w:name="Grid Table 5 Dark" w:uiPriority="50"/>
-    <w:lsdException w:name="Grid Table 6 Colorful" w:uiPriority="51"/>
-    <w:lsdException w:name="Grid Table 7 Colorful" w:uiPriority="52"/>
-    <w:lsdException w:name="Grid Table 1 Light Accent 1" w:uiPriority="46"/>
-    <w:lsdException w:name="Grid Table 2 Accent 1" w:uiPriority="47"/>
-    <w:lsdException w:name="Grid Table 3 Accent 1" w:uiPriority="48"/>
-    <w:lsdException w:name="Grid Table 4 Accent 1" w:uiPriority="49"/>
-    <w:lsdException w:name="Grid Table 5 Dark Accent 1" w:uiPriority="50"/>
-    <w:lsdException w:name="Grid Table 6 Colorful Accent 1" w:uiPriority="51"/>
-    <w:lsdException w:name="Grid Table 7 Colorful Accent 1" w:uiPriority="52"/>
-    <w:lsdException w:name="Grid Table 1 Light Accent 2" w:uiPriority="46"/>
-    <w:lsdException w:name="Grid Table 2 Accent 2" w:uiPriority="47"/>
-    <w:lsdException w:name="Grid Table 3 Accent 2" w:uiPriority="48"/>
-    <w:lsdException w:name="Grid Table 4 Accent 2" w:uiPriority="49"/>
-    <w:lsdException w:name="Grid Table 5 Dark Accent 2" w:uiPriority="50"/>
-    <w:lsdException w:name="Grid Table 6 Colorful Accent 2" w:uiPriority="51"/>
-    <w:lsdException w:name="Grid Table 7 Colorful Accent 2" w:uiPriority="52"/>
-    <w:lsdException w:name="Grid Table 1 Light Accent 3" w:uiPriority="46"/>
-    <w:lsdException w:name="Grid Table 2 Accent 3" w:uiPriority="47"/>
-    <w:lsdException w:name="Grid Table 3 Accent 3" w:uiPriority="48"/>
-    <w:lsdException w:name="Grid Table 4 Accent 3" w:uiPriority="49"/>
-    <w:lsdException w:name="Grid Table 5 Dark Accent 3" w:uiPriority="50"/>
-    <w:lsdException w:name="Grid Table 6 Colorful Accent 3" w:uiPriority="51"/>
-    <w:lsdException w:name="Grid Table 7 Colorful Accent 3" w:uiPriority="52"/>
-    <w:lsdException w:name="Grid Table 1 Light Accent 4" w:uiPriority="46"/>
-    <w:lsdException w:name="Grid Table 2 Accent 4" w:uiPriority="47"/>
-    <w:lsdException w:name="Grid Table 3 Accent 4" w:uiPriority="48"/>
-    <w:lsdException w:name="Grid Table 4 Accent 4" w:uiPriority="49"/>
-    <w:lsdException w:name="Grid Table 5 Dark Accent 4" w:uiPriority="50"/>
-    <w:lsdException w:name="Grid Table 6 Colorful Accent 4" w:uiPriority="51"/>
-    <w:lsdException w:name="Grid Table 7 Colorful Accent 4" w:uiPriority="52"/>
-    <w:lsdException w:name="Grid Table 1 Light Accent 5" w:uiPriority="46"/>
-    <w:lsdException w:name="Grid Table 2 Accent 5" w:uiPriority="47"/>
-    <w:lsdException w:name="Grid Table 3 Accent 5" w:uiPriority="48"/>
-    <w:lsdException w:name="Grid Table 4 Accent 5" w:uiPriority="49"/>
-    <w:lsdException w:name="Grid Table 5 Dark Accent 5" w:uiPriority="50"/>
-    <w:lsdException w:name="Grid Table 6 Colorful Accent 5" w:uiPriority="51"/>
-    <w:lsdException w:name="Grid Table 7 Colorful Accent 5" w:uiPriority="52"/>
-    <w:lsdException w:name="Grid Table 1 Light Accent 6" w:uiPriority="46"/>
-    <w:lsdException w:name="Grid Table 2 Accent 6" w:uiPriority="47"/>
-    <w:lsdException w:name="Grid Table 3 Accent 6" w:uiPriority="48"/>
-    <w:lsdException w:name="Grid Table 4 Accent 6" w:uiPriority="49"/>
-    <w:lsdException w:name="Grid Table 5 Dark Accent 6" w:uiPriority="50"/>
-    <w:lsdException w:name="Grid Table 6 Colorful Accent 6" w:uiPriority="51"/>
-    <w:lsdException w:name="Grid Table 7 Colorful Accent 6" w:uiPriority="52"/>
-    <w:lsdException w:name="List Table 1 Light" w:uiPriority="46"/>
-    <w:lsdException w:name="List Table 2" w:uiPriority="47"/>
-    <w:lsdException w:name="List Table 3" w:uiPriority="48"/>
-    <w:lsdException w:name="List Table 4" w:uiPriority="49"/>
-    <w:lsdException w:name="List Table 5 Dark" w:uiPriority="50"/>
-    <w:lsdException w:name="List Table 6 Colorful" w:uiPriority="51"/>
-    <w:lsdException w:name="List Table 7 Colorful" w:uiPriority="52"/>
-    <w:lsdException w:name="List Table 1 Light Accent 1" w:uiPriority="46"/>
-    <w:lsdException w:name="List Table 2 Accent 1" w:uiPriority="47"/>
-    <w:lsdException w:name="List Table 3 Accent 1" w:uiPriority="48"/>
-    <w:lsdException w:name="List Table 4 Accent 1" w:uiPriority="49"/>
-    <w:lsdException w:name="List Table 5 Dark Accent 1" w:uiPriority="50"/>
-    <w:lsdException w:name="List Table 6 Colorful Accent 1" w:uiPriority="51"/>
-    <w:lsdException w:name="List Table 7 Colorful Accent 1" w:uiPriority="52"/>
-    <w:lsdException w:name="List Table 1 Light Accent 2" w:uiPriority="46"/>
-    <w:lsdException w:name="List Table 2 Accent 2" w:uiPriority="47"/>
-    <w:lsdException w:name="List Table 3 Accent 2" w:uiPriority="48"/>
-    <w:lsdException w:name="List Table 4 Accent 2" w:uiPriority="49"/>
-    <w:lsdException w:name="List Table 5 Dark Accent 2" w:uiPriority="50"/>
-    <w:lsdException w:name="List Table 6 Colorful Accent 2" w:uiPriority="51"/>
-    <w:lsdException w:name="List Table 7 Colorful Accent 2" w:uiPriority="52"/>
-    <w:lsdException w:name="List Table 1 Light Accent 3" w:uiPriority="46"/>
-    <w:lsdException w:name="List Table 2 Accent 3" w:uiPriority="47"/>
-    <w:lsdException w:name="List Table 3 Accent 3" w:uiPriority="48"/>
-    <w:lsdException w:name="List Table 4 Accent 3" w:uiPriority="49"/>
-    <w:lsdException w:name="List Table 5 Dark Accent 3" w:uiPriority="50"/>
-    <w:lsdException w:name="List Table 6 Colorful Accent 3" w:uiPriority="51"/>
-    <w:lsdException w:name="List Table 7 Colorful Accent 3" w:uiPriority="52"/>
-    <w:lsdException w:name="List Table 1 Light Accent 4" w:uiPriority="46"/>
-    <w:lsdException w:name="List Table 2 Accent 4" w:uiPriority="47"/>
-    <w:lsdException w:name="List Table 3 Accent 4" w:uiPriority="48"/>
-    <w:lsdException w:name="List Table 4 Accent 4" w:uiPriority="49"/>
-    <w:lsdException w:name="List Table 5 Dark Accent 4" w:uiPriority="50"/>
-    <w:lsdException w:name="List Table 6 Colorful Accent 4" w:uiPriority="51"/>
-    <w:lsdException w:name="List Table 7 Colorful Accent 4" w:uiPriority="52"/>
-    <w:lsdException w:name="List Table 1 Light Accent 5" w:uiPriority="46"/>
-    <w:lsdException w:name="List Table 2 Accent 5" w:uiPriority="47"/>
-    <w:lsdException w:name="List Table 3 Accent 5" w:uiPriority="48"/>
-    <w:lsdException w:name="List Table 4 Accent 5" w:uiPriority="49"/>
-    <w:lsdException w:name="List Table 5 Dark Accent 5" w:uiPriority="50"/>
-    <w:lsdException w:name="List Table 6 Colorful Accent 5" w:uiPriority="51"/>
-    <w:lsdException w:name="List Table 7 Colorful Accent 5" w:uiPriority="52"/>
-    <w:lsdException w:name="List Table 1 Light Accent 6" w:uiPriority="46"/>
-    <w:lsdException w:name="List Table 2 Accent 6" w:uiPriority="47"/>
-    <w:lsdException w:name="List Table 3 Accent 6" w:uiPriority="48"/>
-    <w:lsdException w:name="List Table 4 Accent 6" w:uiPriority="49"/>
-    <w:lsdException w:name="List Table 5 Dark Accent 6" w:uiPriority="50"/>
-    <w:lsdException w:name="List Table 6 Colorful Accent 6" w:uiPriority="51"/>
-    <w:lsdException w:name="List Table 7 Colorful Accent 6" w:uiPriority="52"/>
+  <w:latentStyles w:defLockedState="0" w:defUIPriority="99" w:defSemiHidden="1" w:defUnhideWhenUsed="1" w:defQFormat="0" w:count="267">
+    <w:lsdException w:name="Normal" w:semiHidden="0" w:uiPriority="0" w:unhideWhenUsed="0" w:qFormat="1"/>
+    <w:lsdException w:name="heading 1" w:semiHidden="0" w:uiPriority="9" w:unhideWhenUsed="0" w:qFormat="1"/>
+    <w:lsdException w:name="heading 2" w:uiPriority="9" w:qFormat="1"/>
+    <w:lsdException w:name="heading 3" w:uiPriority="9" w:qFormat="1"/>
+    <w:lsdException w:name="heading 4" w:uiPriority="9" w:qFormat="1"/>
+    <w:lsdException w:name="heading 5" w:uiPriority="9" w:qFormat="1"/>
+    <w:lsdException w:name="heading 6" w:uiPriority="9" w:qFormat="1"/>
+    <w:lsdException w:name="heading 7" w:uiPriority="9" w:qFormat="1"/>
+    <w:lsdException w:name="heading 8" w:uiPriority="9" w:qFormat="1"/>
+    <w:lsdException w:name="heading 9" w:uiPriority="9" w:qFormat="1"/>
+    <w:lsdException w:name="toc 1" w:uiPriority="39"/>
+    <w:lsdException w:name="toc 2" w:uiPriority="39"/>
+    <w:lsdException w:name="toc 3" w:uiPriority="39"/>
+    <w:lsdException w:name="toc 4" w:uiPriority="39"/>
+    <w:lsdException w:name="toc 5" w:uiPriority="39"/>
+    <w:lsdException w:name="toc 6" w:uiPriority="39"/>
+    <w:lsdException w:name="toc 7" w:uiPriority="39"/>
+    <w:lsdException w:name="toc 8" w:uiPriority="39"/>
+    <w:lsdException w:name="toc 9" w:uiPriority="39"/>
+    <w:lsdException w:name="caption" w:uiPriority="35" w:qFormat="1"/>
+    <w:lsdException w:name="Title" w:semiHidden="0" w:uiPriority="10" w:unhideWhenUsed="0" w:qFormat="1"/>
+    <w:lsdException w:name="Default Paragraph Font" w:uiPriority="1"/>
+    <w:lsdException w:name="Subtitle" w:semiHidden="0" w:uiPriority="11" w:unhideWhenUsed="0" w:qFormat="1"/>
+    <w:lsdException w:name="Strong" w:semiHidden="0" w:uiPriority="22" w:unhideWhenUsed="0" w:qFormat="1"/>
+    <w:lsdException w:name="Emphasis" w:semiHidden="0" w:uiPriority="20" w:unhideWhenUsed="0" w:qFormat="1"/>
+    <w:lsdException w:name="Table Grid" w:semiHidden="0" w:uiPriority="59" w:unhideWhenUsed="0"/>
+    <w:lsdException w:name="Placeholder Text" w:unhideWhenUsed="0"/>
+    <w:lsdException w:name="No Spacing" w:semiHidden="0" w:uiPriority="1" w:unhideWhenUsed="0" w:qFormat="1"/>
+    <w:lsdException w:name="Light Shading" w:semiHidden="0" w:uiPriority="60" w:unhideWhenUsed="0"/>
+    <w:lsdException w:name="Light List" w:semiHidden="0" w:uiPriority="61" w:unhideWhenUsed="0"/>
+    <w:lsdException w:name="Light Grid" w:semiHidden="0" w:uiPriority="62" w:unhideWhenUsed="0"/>
+    <w:lsdException w:name="Medium Shading 1" w:semiHidden="0" w:uiPriority="63" w:unhideWhenUsed="0"/>
+    <w:lsdException w:name="Medium Shading 2" w:semiHidden="0" w:uiPriority="64" w:unhideWhenUsed="0"/>
+    <w:lsdException w:name="Medium List 1" w:semiHidden="0" w:uiPriority="65" w:unhideWhenUsed="0"/>
+    <w:lsdException w:name="Medium List 2" w:semiHidden="0" w:uiPriority="66" w:unhideWhenUsed="0"/>
+    <w:lsdException w:name="Medium Grid 1" w:semiHidden="0" w:uiPriority="67" w:unhideWhenUsed="0"/>
+    <w:lsdException w:name="Medium Grid 2" w:semiHidden="0" w:uiPriority="68" w:unhideWhenUsed="0"/>
+    <w:lsdException w:name="Medium Grid 3" w:semiHidden="0" w:uiPriority="69" w:unhideWhenUsed="0"/>
+    <w:lsdException w:name="Dark List" w:semiHidden="0" w:uiPriority="70" w:unhideWhenUsed="0"/>
+    <w:lsdException w:name="Colorful Shading" w:semiHidden="0" w:uiPriority="71" w:unhideWhenUsed="0"/>
+    <w:lsdException w:name="Colorful List" w:semiHidden="0" w:uiPriority="72" w:unhideWhenUsed="0"/>
+    <w:lsdException w:name="Colorful Grid" w:semiHidden="0" w:uiPriority="73" w:unhideWhenUsed="0"/>
+    <w:lsdException w:name="Light Shading Accent 1" w:semiHidden="0" w:uiPriority="60" w:unhideWhenUsed="0"/>
+    <w:lsdException w:name="Light List Accent 1" w:semiHidden="0" w:uiPriority="61" w:unhideWhenUsed="0"/>
+    <w:lsdException w:name="Light Grid Accent 1" w:semiHidden="0" w:uiPriority="62" w:unhideWhenUsed="0"/>
+    <w:lsdException w:name="Medium Shading 1 Accent 1" w:semiHidden="0" w:uiPriority="63" w:unhideWhenUsed="0"/>
+    <w:lsdException w:name="Medium Shading 2 Accent 1" w:semiHidden="0" w:uiPriority="64" w:unhideWhenUsed="0"/>
+    <w:lsdException w:name="Medium List 1 Accent 1" w:semiHidden="0" w:uiPriority="65" w:unhideWhenUsed="0"/>
+    <w:lsdException w:name="Revision" w:unhideWhenUsed="0"/>
+    <w:lsdException w:name="List Paragraph" w:semiHidden="0" w:uiPriority="34" w:unhideWhenUsed="0" w:qFormat="1"/>
+    <w:lsdException w:name="Quote" w:semiHidden="0" w:uiPriority="29" w:unhideWhenUsed="0" w:qFormat="1"/>
+    <w:lsdException w:name="Intense Quote" w:semiHidden="0" w:uiPriority="30" w:unhideWhenUsed="0" w:qFormat="1"/>
+    <w:lsdException w:name="Medium List 2 Accent 1" w:semiHidden="0" w:uiPriority="66" w:unhideWhenUsed="0"/>
+    <w:lsdException w:name="Medium Grid 1 Accent 1" w:semiHidden="0" w:uiPriority="67" w:unhideWhenUsed="0"/>
+    <w:lsdException w:name="Medium Grid 2 Accent 1" w:semiHidden="0" w:uiPriority="68" w:unhideWhenUsed="0"/>
+    <w:lsdException w:name="Medium Grid 3 Accent 1" w:semiHidden="0" w:uiPriority="69" w:unhideWhenUsed="0"/>
+    <w:lsdException w:name="Dark List Accent 1" w:semiHidden="0" w:uiPriority="70" w:unhideWhenUsed="0"/>
+    <w:lsdException w:name="Colorful Shading Accent 1" w:semiHidden="0" w:uiPriority="71" w:unhideWhenUsed="0"/>
+    <w:lsdException w:name="Colorful List Accent 1" w:semiHidden="0" w:uiPriority="72" w:unhideWhenUsed="0"/>
+    <w:lsdException w:name="Colorful Grid Accent 1" w:semiHidden="0" w:uiPriority="73" w:unhideWhenUsed="0"/>
+    <w:lsdException w:name="Light Shading Accent 2" w:semiHidden="0" w:uiPriority="60" w:unhideWhenUsed="0"/>
+    <w:lsdException w:name="Light List Accent 2" w:semiHidden="0" w:uiPriority="61" w:unhideWhenUsed="0"/>
+    <w:lsdException w:name="Light Grid Accent 2" w:semiHidden="0" w:uiPriority="62" w:unhideWhenUsed="0"/>
+    <w:lsdException w:name="Medium Shading 1 Accent 2" w:semiHidden="0" w:uiPriority="63" w:unhideWhenUsed="0"/>
+    <w:lsdException w:name="Medium Shading 2 Accent 2" w:semiHidden="0" w:uiPriority="64" w:unhideWhenUsed="0"/>
+    <w:lsdException w:name="Medium List 1 Accent 2" w:semiHidden="0" w:uiPriority="65" w:unhideWhenUsed="0"/>
+    <w:lsdException w:name="Medium List 2 Accent 2" w:semiHidden="0" w:uiPriority="66" w:unhideWhenUsed="0"/>
+    <w:lsdException w:name="Medium Grid 1 Accent 2" w:semiHidden="0" w:uiPriority="67" w:unhideWhenUsed="0"/>
+    <w:lsdException w:name="Medium Grid 2 Accent 2" w:semiHidden="0" w:uiPriority="68" w:unhideWhenUsed="0"/>
+    <w:lsdException w:name="Medium Grid 3 Accent 2" w:semiHidden="0" w:uiPriority="69" w:unhideWhenUsed="0"/>
+    <w:lsdException w:name="Dark List Accent 2" w:semiHidden="0" w:uiPriority="70" w:unhideWhenUsed="0"/>
+    <w:lsdException w:name="Colorful Shading Accent 2" w:semiHidden="0" w:uiPriority="71" w:unhideWhenUsed="0"/>
+    <w:lsdException w:name="Colorful List Accent 2" w:semiHidden="0" w:uiPriority="72" w:unhideWhenUsed="0"/>
+    <w:lsdException w:name="Colorful Grid Accent 2" w:semiHidden="0" w:uiPriority="73" w:unhideWhenUsed="0"/>
+    <w:lsdException w:name="Light Shading Accent 3" w:semiHidden="0" w:uiPriority="60" w:unhideWhenUsed="0"/>
+    <w:lsdException w:name="Light List Accent 3" w:semiHidden="0" w:uiPriority="61" w:unhideWhenUsed="0"/>
+    <w:lsdException w:name="Light Grid Accent 3" w:semiHidden="0" w:uiPriority="62" w:unhideWhenUsed="0"/>
+    <w:lsdException w:name="Medium Shading 1 Accent 3" w:semiHidden="0" w:uiPriority="63" w:unhideWhenUsed="0"/>
+    <w:lsdException w:name="Medium Shading 2 Accent 3" w:semiHidden="0" w:uiPriority="64" w:unhideWhenUsed="0"/>
+    <w:lsdException w:name="Medium List 1 Accent 3" w:semiHidden="0" w:uiPriority="65" w:unhideWhenUsed="0"/>
+    <w:lsdException w:name="Medium List 2 Accent 3" w:semiHidden="0" w:uiPriority="66" w:unhideWhenUsed="0"/>
+    <w:lsdException w:name="Medium Grid 1 Accent 3" w:semiHidden="0" w:uiPriority="67" w:unhideWhenUsed="0"/>
+    <w:lsdException w:name="Medium Grid 2 Accent 3" w:semiHidden="0" w:uiPriority="68" w:unhideWhenUsed="0"/>
+    <w:lsdException w:name="Medium Grid 3 Accent 3" w:semiHidden="0" w:uiPriority="69" w:unhideWhenUsed="0"/>
+    <w:lsdException w:name="Dark List Accent 3" w:semiHidden="0" w:uiPriority="70" w:unhideWhenUsed="0"/>
+    <w:lsdException w:name="Colorful Shading Accent 3" w:semiHidden="0" w:uiPriority="71" w:unhideWhenUsed="0"/>
+    <w:lsdException w:name="Colorful List Accent 3" w:semiHidden="0" w:uiPriority="72" w:unhideWhenUsed="0"/>
+    <w:lsdException w:name="Colorful Grid Accent 3" w:semiHidden="0" w:uiPriority="73" w:unhideWhenUsed="0"/>
+    <w:lsdException w:name="Light Shading Accent 4" w:semiHidden="0" w:uiPriority="60" w:unhideWhenUsed="0"/>
+    <w:lsdException w:name="Light List Accent 4" w:semiHidden="0" w:uiPriority="61" w:unhideWhenUsed="0"/>
+    <w:lsdException w:name="Light Grid Accent 4" w:semiHidden="0" w:uiPriority="62" w:unhideWhenUsed="0"/>
+    <w:lsdException w:name="Medium Shading 1 Accent 4" w:semiHidden="0" w:uiPriority="63" w:unhideWhenUsed="0"/>
+    <w:lsdException w:name="Medium Shading 2 Accent 4" w:semiHidden="0" w:uiPriority="64" w:unhideWhenUsed="0"/>
+    <w:lsdException w:name="Medium List 1 Accent 4" w:semiHidden="0" w:uiPriority="65" w:unhideWhenUsed="0"/>
+    <w:lsdException w:name="Medium List 2 Accent 4" w:semiHidden="0" w:uiPriority="66" w:unhideWhenUsed="0"/>
+    <w:lsdException w:name="Medium Grid 1 Accent 4" w:semiHidden="0" w:uiPriority="67" w:unhideWhenUsed="0"/>
+    <w:lsdException w:name="Medium Grid 2 Accent 4" w:semiHidden="0" w:uiPriority="68" w:unhideWhenUsed="0"/>
+    <w:lsdException w:name="Medium Grid 3 Accent 4" w:semiHidden="0" w:uiPriority="69" w:unhideWhenUsed="0"/>
+    <w:lsdException w:name="Dark List Accent 4" w:semiHidden="0" w:uiPriority="70" w:unhideWhenUsed="0"/>
+    <w:lsdException w:name="Colorful Shading Accent 4" w:semiHidden="0" w:uiPriority="71" w:unhideWhenUsed="0"/>
+    <w:lsdException w:name="Colorful List Accent 4" w:semiHidden="0" w:uiPriority="72" w:unhideWhenUsed="0"/>
+    <w:lsdException w:name="Colorful Grid Accent 4" w:semiHidden="0" w:uiPriority="73" w:unhideWhenUsed="0"/>
+    <w:lsdException w:name="Light Shading Accent 5" w:semiHidden="0" w:uiPriority="60" w:unhideWhenUsed="0"/>
+    <w:lsdException w:name="Light List Accent 5" w:semiHidden="0" w:uiPriority="61" w:unhideWhenUsed="0"/>
+    <w:lsdException w:name="Light Grid Accent 5" w:semiHidden="0" w:uiPriority="62" w:unhideWhenUsed="0"/>
+    <w:lsdException w:name="Medium Shading 1 Accent 5" w:semiHidden="0" w:uiPriority="63" w:unhideWhenUsed="0"/>
+    <w:lsdException w:name="Medium Shading 2 Accent 5" w:semiHidden="0" w:uiPriority="64" w:unhideWhenUsed="0"/>
+    <w:lsdException w:name="Medium List 1 Accent 5" w:semiHidden="0" w:uiPriority="65" w:unhideWhenUsed="0"/>
+    <w:lsdException w:name="Medium List 2 Accent 5" w:semiHidden="0" w:uiPriority="66" w:unhideWhenUsed="0"/>
+    <w:lsdException w:name="Medium Grid 1 Accent 5" w:semiHidden="0" w:uiPriority="67" w:unhideWhenUsed="0"/>
+    <w:lsdException w:name="Medium Grid 2 Accent 5" w:semiHidden="0" w:uiPriority="68" w:unhideWhenUsed="0"/>
+    <w:lsdException w:name="Medium Grid 3 Accent 5" w:semiHidden="0" w:uiPriority="69" w:unhideWhenUsed="0"/>
+    <w:lsdException w:name="Dark List Accent 5" w:semiHidden="0" w:uiPriority="70" w:unhideWhenUsed="0"/>
+    <w:lsdException w:name="Colorful Shading Accent 5" w:semiHidden="0" w:uiPriority="71" w:unhideWhenUsed="0"/>
+    <w:lsdException w:name="Colorful List Accent 5" w:semiHidden="0" w:uiPriority="72" w:unhideWhenUsed="0"/>
+    <w:lsdException w:name="Colorful Grid Accent 5" w:semiHidden="0" w:uiPriority="73" w:unhideWhenUsed="0"/>
+    <w:lsdException w:name="Light Shading Accent 6" w:semiHidden="0" w:uiPriority="60" w:unhideWhenUsed="0"/>
+    <w:lsdException w:name="Light List Accent 6" w:semiHidden="0" w:uiPriority="61" w:unhideWhenUsed="0"/>
+    <w:lsdException w:name="Light Grid Accent 6" w:semiHidden="0" w:uiPriority="62" w:unhideWhenUsed="0"/>
+    <w:lsdException w:name="Medium Shading 1 Accent 6" w:semiHidden="0" w:uiPriority="63" w:unhideWhenUsed="0"/>
+    <w:lsdException w:name="Medium Shading 2 Accent 6" w:semiHidden="0" w:uiPriority="64" w:unhideWhenUsed="0"/>
+    <w:lsdException w:name="Medium List 1 Accent 6" w:semiHidden="0" w:uiPriority="65" w:unhideWhenUsed="0"/>
+    <w:lsdException w:name="Medium List 2 Accent 6" w:semiHidden="0" w:uiPriority="66" w:unhideWhenUsed="0"/>
+    <w:lsdException w:name="Medium Grid 1 Accent 6" w:semiHidden="0" w:uiPriority="67" w:unhideWhenUsed="0"/>
+    <w:lsdException w:name="Medium Grid 2 Accent 6" w:semiHidden="0" w:uiPriority="68" w:unhideWhenUsed="0"/>
+    <w:lsdException w:name="Medium Grid 3 Accent 6" w:semiHidden="0" w:uiPriority="69" w:unhideWhenUsed="0"/>
+    <w:lsdException w:name="Dark List Accent 6" w:semiHidden="0" w:uiPriority="70" w:unhideWhenUsed="0"/>
+    <w:lsdException w:name="Colorful Shading Accent 6" w:semiHidden="0" w:uiPriority="71" w:unhideWhenUsed="0"/>
+    <w:lsdException w:name="Colorful List Accent 6" w:semiHidden="0" w:uiPriority="72" w:unhideWhenUsed="0"/>
+    <w:lsdException w:name="Colorful Grid Accent 6" w:semiHidden="0" w:uiPriority="73" w:unhideWhenUsed="0"/>
+    <w:lsdException w:name="Subtle Emphasis" w:semiHidden="0" w:uiPriority="19" w:unhideWhenUsed="0" w:qFormat="1"/>
+    <w:lsdException w:name="Intense Emphasis" w:semiHidden="0" w:uiPriority="21" w:unhideWhenUsed="0" w:qFormat="1"/>
+    <w:lsdException w:name="Subtle Reference" w:semiHidden="0" w:uiPriority="31" w:unhideWhenUsed="0" w:qFormat="1"/>
+    <w:lsdException w:name="Intense Reference" w:semiHidden="0" w:uiPriority="32" w:unhideWhenUsed="0" w:qFormat="1"/>
+    <w:lsdException w:name="Book Title" w:semiHidden="0" w:uiPriority="33" w:unhideWhenUsed="0" w:qFormat="1"/>
+    <w:lsdException w:name="Bibliography" w:uiPriority="37"/>
+    <w:lsdException w:name="TOC Heading" w:uiPriority="39" w:qFormat="1"/>
   </w:latentStyles>
   <w:style w:type="paragraph" w:default="1" w:styleId="Normal">
     <w:name w:val="Normal"/>
@@ -3331,6 +3356,7 @@
     <w:uiPriority w:val="99"/>
     <w:semiHidden/>
     <w:unhideWhenUsed/>
+    <w:qFormat/>
     <w:tblPr>
       <w:tblInd w:w="0" w:type="dxa"/>
       <w:tblCellMar>
@@ -3367,7 +3393,6 @@
     <w:basedOn w:val="Titre1"/>
     <w:next w:val="Normal"/>
     <w:uiPriority w:val="39"/>
-    <w:semiHidden/>
     <w:unhideWhenUsed/>
     <w:qFormat/>
     <w:rsid w:val="0060523E"/>
@@ -3510,6 +3535,7 @@
       <w:spacing w:after="0" w:line="240" w:lineRule="auto"/>
     </w:pPr>
     <w:tblPr>
+      <w:tblInd w:w="0" w:type="dxa"/>
       <w:tblBorders>
         <w:top w:val="single" w:sz="4" w:space="0" w:color="auto"/>
         <w:left w:val="single" w:sz="4" w:space="0" w:color="auto"/>
@@ -3518,6 +3544,12 @@
         <w:insideH w:val="single" w:sz="4" w:space="0" w:color="auto"/>
         <w:insideV w:val="single" w:sz="4" w:space="0" w:color="auto"/>
       </w:tblBorders>
+      <w:tblCellMar>
+        <w:top w:w="0" w:type="dxa"/>
+        <w:left w:w="108" w:type="dxa"/>
+        <w:bottom w:w="0" w:type="dxa"/>
+        <w:right w:w="108" w:type="dxa"/>
+      </w:tblCellMar>
     </w:tblPr>
   </w:style>
   <w:style w:type="table" w:styleId="Grilledutableau">
@@ -3529,6 +3561,7 @@
       <w:spacing w:after="0" w:line="240" w:lineRule="auto"/>
     </w:pPr>
     <w:tblPr>
+      <w:tblInd w:w="0" w:type="dxa"/>
       <w:tblBorders>
         <w:top w:val="single" w:sz="4" w:space="0" w:color="auto"/>
         <w:left w:val="single" w:sz="4" w:space="0" w:color="auto"/>
@@ -3537,6 +3570,12 @@
         <w:insideH w:val="single" w:sz="4" w:space="0" w:color="auto"/>
         <w:insideV w:val="single" w:sz="4" w:space="0" w:color="auto"/>
       </w:tblBorders>
+      <w:tblCellMar>
+        <w:top w:w="0" w:type="dxa"/>
+        <w:left w:w="108" w:type="dxa"/>
+        <w:bottom w:w="0" w:type="dxa"/>
+        <w:right w:w="108" w:type="dxa"/>
+      </w:tblCellMar>
     </w:tblPr>
   </w:style>
   <w:style w:type="paragraph" w:styleId="Sous-titre">
@@ -3877,7 +3916,7 @@
 </file>
 
 <file path=customXml/itemProps1.xml><?xml version="1.0" encoding="utf-8"?>
-<ds:datastoreItem xmlns:ds="http://schemas.openxmlformats.org/officeDocument/2006/customXml" ds:itemID="{A8DD8743-4583-4663-9ABB-FB06B8F87C26}">
+<ds:datastoreItem xmlns:ds="http://schemas.openxmlformats.org/officeDocument/2006/customXml" ds:itemID="{416ACF70-6690-41A7-840B-C5E181FA7438}">
   <ds:schemaRefs>
     <ds:schemaRef ds:uri="http://schemas.openxmlformats.org/officeDocument/2006/bibliography"/>
   </ds:schemaRefs>

</xml_diff>

<commit_message>
résolution de bugs et passage du controleur de la fenetre en static proteted
</commit_message>
<xml_diff>
--- a/Rapport/Rapport.docx
+++ b/Rapport/Rapport.docx
@@ -1,6 +1,6 @@
 
 <file path=word/document.xml><?xml version="1.0" encoding="utf-8"?>
-<w:document xmlns:ve="http://schemas.openxmlformats.org/markup-compatibility/2006" xmlns:o="urn:schemas-microsoft-com:office:office" xmlns:r="http://schemas.openxmlformats.org/officeDocument/2006/relationships" xmlns:m="http://schemas.openxmlformats.org/officeDocument/2006/math" xmlns:v="urn:schemas-microsoft-com:vml" xmlns:wp="http://schemas.openxmlformats.org/drawingml/2006/wordprocessingDrawing" xmlns:w10="urn:schemas-microsoft-com:office:word" xmlns:w="http://schemas.openxmlformats.org/wordprocessingml/2006/main" xmlns:wne="http://schemas.microsoft.com/office/word/2006/wordml">
+<w:document xmlns:wpc="http://schemas.microsoft.com/office/word/2010/wordprocessingCanvas" xmlns:mc="http://schemas.openxmlformats.org/markup-compatibility/2006" xmlns:o="urn:schemas-microsoft-com:office:office" xmlns:r="http://schemas.openxmlformats.org/officeDocument/2006/relationships" xmlns:m="http://schemas.openxmlformats.org/officeDocument/2006/math" xmlns:v="urn:schemas-microsoft-com:vml" xmlns:wp14="http://schemas.microsoft.com/office/word/2010/wordprocessingDrawing" xmlns:wp="http://schemas.openxmlformats.org/drawingml/2006/wordprocessingDrawing" xmlns:w10="urn:schemas-microsoft-com:office:word" xmlns:w="http://schemas.openxmlformats.org/wordprocessingml/2006/main" xmlns:w14="http://schemas.microsoft.com/office/word/2010/wordml" xmlns:w15="http://schemas.microsoft.com/office/word/2012/wordml" xmlns:wpg="http://schemas.microsoft.com/office/word/2010/wordprocessingGroup" xmlns:wpi="http://schemas.microsoft.com/office/word/2010/wordprocessingInk" xmlns:wne="http://schemas.microsoft.com/office/word/2006/wordml" xmlns:wps="http://schemas.microsoft.com/office/word/2010/wordprocessingShape" mc:Ignorable="w14 w15 wp14">
   <w:body>
     <w:sdt>
       <w:sdtPr>
@@ -18,6 +18,7 @@
           <w:docPartUnique/>
         </w:docPartObj>
       </w:sdtPr>
+      <w:sdtEndPr/>
       <w:sdtContent>
         <w:p>
           <w:pPr>
@@ -1521,8 +1522,36 @@
       </w:pPr>
       <w:r>
         <w:tab/>
-        <w:t>L'application est inspirée d'un projet réel, piloté par le Grand Lyon entre 2012 et 2015; qui vise à optimiser la mobilité durable en ville (voir www.optimodlyon.fr). Nous nous focaliserons ici sur la partie concernant le fret urbain et l'optimisation des tournées de livraisons en ville.</w:t>
-      </w:r>
+        <w:t>L'application</w:t>
+      </w:r>
+      <w:r>
+        <w:t xml:space="preserve"> développée</w:t>
+      </w:r>
+      <w:r>
+        <w:t xml:space="preserve"> est inspirée d'un projet réel, piloté par l</w:t>
+      </w:r>
+      <w:r>
+        <w:t>e Grand Lyon entre 2012 et 2015,</w:t>
+      </w:r>
+      <w:r>
+        <w:t xml:space="preserve"> qui </w:t>
+      </w:r>
+      <w:proofErr w:type="gramStart"/>
+      <w:r>
+        <w:t>vise</w:t>
+      </w:r>
+      <w:proofErr w:type="gramEnd"/>
+      <w:r>
+        <w:t xml:space="preserve"> à optimiser la mobilité durable en ville (voir www.optimodlyon.fr). Nous nous focaliserons ici sur la partie</w:t>
+      </w:r>
+      <w:r>
+        <w:t xml:space="preserve"> du projet</w:t>
+      </w:r>
+      <w:r>
+        <w:t xml:space="preserve"> concernant le fret urbain et l'optimisation des tournées de livraisons en ville.</w:t>
+      </w:r>
+      <w:bookmarkStart w:id="1" w:name="_GoBack"/>
+      <w:bookmarkEnd w:id="1"/>
     </w:p>
     <w:p>
       <w:pPr>
@@ -1563,7 +1592,7 @@
       <w:pPr>
         <w:pStyle w:val="Titre1"/>
       </w:pPr>
-      <w:bookmarkStart w:id="1" w:name="_Toc434700489"/>
+      <w:bookmarkStart w:id="2" w:name="_Toc434700489"/>
       <w:r>
         <w:t>2</w:t>
       </w:r>
@@ -1574,7 +1603,7 @@
         <w:tab/>
         <w:t>Livrables de capture et analyse des besoins</w:t>
       </w:r>
-      <w:bookmarkEnd w:id="1"/>
+      <w:bookmarkEnd w:id="2"/>
     </w:p>
     <w:p/>
     <w:p>
@@ -1584,7 +1613,7 @@
       <w:r>
         <w:tab/>
       </w:r>
-      <w:bookmarkStart w:id="2" w:name="_Toc434700490"/>
+      <w:bookmarkStart w:id="3" w:name="_Toc434700490"/>
       <w:r>
         <w:t>2</w:t>
       </w:r>
@@ -1595,7 +1624,7 @@
         <w:tab/>
         <w:t>Planning prévisionnel du projet</w:t>
       </w:r>
-      <w:bookmarkEnd w:id="2"/>
+      <w:bookmarkEnd w:id="3"/>
     </w:p>
     <w:p/>
     <w:p/>
@@ -1607,7 +1636,7 @@
       <w:r>
         <w:tab/>
       </w:r>
-      <w:bookmarkStart w:id="3" w:name="_Toc434700491"/>
+      <w:bookmarkStart w:id="4" w:name="_Toc434700491"/>
       <w:r>
         <w:t>2</w:t>
       </w:r>
@@ -1618,7 +1647,7 @@
         <w:tab/>
         <w:t>Modèle du domaine</w:t>
       </w:r>
-      <w:bookmarkEnd w:id="3"/>
+      <w:bookmarkEnd w:id="4"/>
     </w:p>
     <w:p/>
     <w:p/>
@@ -1646,7 +1675,7 @@
       <w:pPr>
         <w:pStyle w:val="Titre2"/>
       </w:pPr>
-      <w:bookmarkStart w:id="4" w:name="_Toc434700492"/>
+      <w:bookmarkStart w:id="5" w:name="_Toc434700492"/>
       <w:r>
         <w:tab/>
         <w:t>2</w:t>
@@ -1658,7 +1687,7 @@
         <w:tab/>
         <w:t>Glossaire</w:t>
       </w:r>
-      <w:bookmarkEnd w:id="4"/>
+      <w:bookmarkEnd w:id="5"/>
     </w:p>
     <w:p/>
     <w:p>
@@ -2146,7 +2175,7 @@
         <w:lastRenderedPageBreak/>
         <w:tab/>
       </w:r>
-      <w:bookmarkStart w:id="5" w:name="_Toc434700493"/>
+      <w:bookmarkStart w:id="6" w:name="_Toc434700493"/>
       <w:r>
         <w:t>2</w:t>
       </w:r>
@@ -2157,7 +2186,7 @@
         <w:tab/>
         <w:t>Diagramme de cas d'utilisation</w:t>
       </w:r>
-      <w:bookmarkEnd w:id="5"/>
+      <w:bookmarkEnd w:id="6"/>
     </w:p>
     <w:p>
       <w:r>
@@ -2244,7 +2273,7 @@
       <w:pPr>
         <w:pStyle w:val="Titre2"/>
       </w:pPr>
-      <w:bookmarkStart w:id="6" w:name="_Toc434700494"/>
+      <w:bookmarkStart w:id="7" w:name="_Toc434700494"/>
       <w:r>
         <w:t>2</w:t>
       </w:r>
@@ -2255,7 +2284,7 @@
         <w:tab/>
         <w:t>Description textuelle structurée des cas d'utilisation</w:t>
       </w:r>
-      <w:bookmarkEnd w:id="6"/>
+      <w:bookmarkEnd w:id="7"/>
     </w:p>
     <w:p>
       <w:pPr>
@@ -2271,7 +2300,7 @@
       <w:pPr>
         <w:pStyle w:val="Titre1"/>
       </w:pPr>
-      <w:bookmarkStart w:id="7" w:name="_Toc434700495"/>
+      <w:bookmarkStart w:id="8" w:name="_Toc434700495"/>
       <w:r>
         <w:t>3</w:t>
       </w:r>
@@ -2282,7 +2311,7 @@
         <w:tab/>
         <w:t>Livrables de conception:</w:t>
       </w:r>
-      <w:bookmarkEnd w:id="7"/>
+      <w:bookmarkEnd w:id="8"/>
     </w:p>
     <w:p>
       <w:pPr>
@@ -2291,7 +2320,7 @@
       <w:r>
         <w:tab/>
       </w:r>
-      <w:bookmarkStart w:id="8" w:name="_Toc434700496"/>
+      <w:bookmarkStart w:id="9" w:name="_Toc434700496"/>
       <w:r>
         <w:t>3</w:t>
       </w:r>
@@ -2302,7 +2331,7 @@
         <w:tab/>
         <w:t>Liste des événements utilisateur et diagramme Etats-transitions</w:t>
       </w:r>
-      <w:bookmarkEnd w:id="8"/>
+      <w:bookmarkEnd w:id="9"/>
     </w:p>
     <w:p/>
     <w:p/>
@@ -2313,7 +2342,7 @@
       <w:r>
         <w:tab/>
       </w:r>
-      <w:bookmarkStart w:id="9" w:name="_Toc434700497"/>
+      <w:bookmarkStart w:id="10" w:name="_Toc434700497"/>
       <w:r>
         <w:t>3</w:t>
       </w:r>
@@ -2324,7 +2353,7 @@
         <w:tab/>
         <w:t>Diagrammes de packages et de classe</w:t>
       </w:r>
-      <w:bookmarkEnd w:id="9"/>
+      <w:bookmarkEnd w:id="10"/>
     </w:p>
     <w:p/>
     <w:p>
@@ -2332,14 +2361,14 @@
         <w:pStyle w:val="Titre2"/>
         <w:ind w:left="708"/>
       </w:pPr>
-      <w:bookmarkStart w:id="10" w:name="_Toc434700498"/>
+      <w:bookmarkStart w:id="11" w:name="_Toc434700498"/>
       <w:r>
         <w:t>3</w:t>
       </w:r>
       <w:r>
         <w:t>.3 Diagrammes de packages et de classes retro-générés à partir du code</w:t>
       </w:r>
-      <w:bookmarkEnd w:id="10"/>
+      <w:bookmarkEnd w:id="11"/>
     </w:p>
     <w:p/>
     <w:p/>
@@ -2350,7 +2379,7 @@
       <w:r>
         <w:tab/>
       </w:r>
-      <w:bookmarkStart w:id="11" w:name="_Toc434700499"/>
+      <w:bookmarkStart w:id="12" w:name="_Toc434700499"/>
       <w:r>
         <w:t>2.4</w:t>
       </w:r>
@@ -2363,7 +2392,7 @@
       <w:r>
         <w:t>hoix architecturaux et design patterns utilisés</w:t>
       </w:r>
-      <w:bookmarkEnd w:id="11"/>
+      <w:bookmarkEnd w:id="12"/>
     </w:p>
     <w:p/>
     <w:p>
@@ -2376,242 +2405,176 @@
     </w:p>
     <w:p>
       <w:pPr>
+        <w:pStyle w:val="Sous-titre"/>
+      </w:pPr>
+      <w:r>
+        <w:t>Pattern undo/</w:t>
+      </w:r>
+      <w:proofErr w:type="spellStart"/>
+      <w:r>
+        <w:t>redo</w:t>
+      </w:r>
+      <w:proofErr w:type="spellEnd"/>
+    </w:p>
+    <w:p>
+      <w:pPr>
         <w:jc w:val="both"/>
-        <w:rPr>
-          <w:b/>
-          <w:sz w:val="24"/>
-        </w:rPr>
-      </w:pPr>
-      <w:r>
-        <w:rPr>
-          <w:b/>
-          <w:sz w:val="24"/>
-        </w:rPr>
-        <w:t>Pattern Observer</w:t>
-      </w:r>
-      <w:r>
-        <w:rPr>
-          <w:b/>
-          <w:sz w:val="24"/>
-        </w:rPr>
+      </w:pPr>
+      <w:r>
+        <w:t>Dans le cahier des charges, il est spécifié qu’une modification de la tournée doit pouvoir être annulée. Une telle spécification appelle clairement à l’utilisation du pattern Commande, qui permettra de faire aisément  des undo/</w:t>
+      </w:r>
+      <w:proofErr w:type="spellStart"/>
+      <w:r>
+        <w:t>redo</w:t>
+      </w:r>
+      <w:proofErr w:type="spellEnd"/>
+      <w:r>
+        <w:t xml:space="preserve"> sur les modifications.</w:t>
+      </w:r>
+    </w:p>
+    <w:p>
+      <w:pPr>
+        <w:pStyle w:val="Sous-titre"/>
+      </w:pPr>
+      <w:proofErr w:type="spellStart"/>
+      <w:r>
+        <w:t>ModeleManager</w:t>
+      </w:r>
+      <w:proofErr w:type="spellEnd"/>
+    </w:p>
+    <w:p>
+      <w:pPr>
+        <w:jc w:val="both"/>
+      </w:pPr>
+      <w:r>
+        <w:t xml:space="preserve">Lorsque le contrôleur communique avec le modèle, il est souhaitable que la communication se fasse au moyen d’un unique point d’entrée sur le modèle.  Nous avons fait le choix d’une classe </w:t>
+      </w:r>
+      <w:proofErr w:type="spellStart"/>
+      <w:r>
+        <w:t>ModeleManager</w:t>
+      </w:r>
+      <w:proofErr w:type="spellEnd"/>
+      <w:r>
+        <w:t xml:space="preserve">, qui contiendrait alors le plan actuellement chargé, les demandes de livraison actuellement chargées, et la tournée actuellement générée. C’est aussi cette classe qui contient la méthode </w:t>
+      </w:r>
+      <w:proofErr w:type="spellStart"/>
+      <w:r>
+        <w:t>calculerTournee</w:t>
+      </w:r>
+      <w:proofErr w:type="spellEnd"/>
+      <w:r>
+        <w:t xml:space="preserve">. À noter que le </w:t>
+      </w:r>
+      <w:proofErr w:type="spellStart"/>
+      <w:r>
+        <w:t>modeleManager</w:t>
+      </w:r>
+      <w:proofErr w:type="spellEnd"/>
+      <w:r>
+        <w:t xml:space="preserve"> aurait pu être implémenté en utilisant le pattern singleton (une seule et unique instance de </w:t>
+      </w:r>
+      <w:proofErr w:type="spellStart"/>
+      <w:r>
+        <w:t>ModeleManager</w:t>
+      </w:r>
+      <w:proofErr w:type="spellEnd"/>
+      <w:r>
+        <w:t xml:space="preserve"> dans l’application). Cependant, dans un souci de réutilisabilité, nous avons écarté ce choix. En effet, dans le cas où, par exemple, l’application permettrait d’avoir plusieurs onglets contenant plusieurs plans différents en même temps, il serait pratique d’avoir plusieurs instances de </w:t>
+      </w:r>
+      <w:proofErr w:type="spellStart"/>
+      <w:r>
+        <w:t>ModeleManager</w:t>
+      </w:r>
+      <w:proofErr w:type="spellEnd"/>
+      <w:r>
+        <w:t>.</w:t>
+      </w:r>
+    </w:p>
+    <w:p>
+      <w:pPr>
+        <w:pStyle w:val="Sous-titre"/>
+      </w:pPr>
+    </w:p>
+    <w:p>
+      <w:pPr>
+        <w:pStyle w:val="Sous-titre"/>
+      </w:pPr>
+    </w:p>
+    <w:p>
+      <w:pPr>
+        <w:pStyle w:val="Sous-titre"/>
+      </w:pPr>
+    </w:p>
+    <w:p>
+      <w:pPr>
+        <w:pStyle w:val="Sous-titre"/>
+      </w:pPr>
+      <w:r>
+        <w:t>P</w:t>
+      </w:r>
+      <w:r>
+        <w:t>ackage</w:t>
+      </w:r>
+      <w:r>
         <w:t xml:space="preserve"> </w:t>
       </w:r>
+      <w:r>
+        <w:t>XML</w:t>
+      </w:r>
     </w:p>
     <w:p>
       <w:pPr>
         <w:jc w:val="both"/>
       </w:pPr>
       <w:r>
-        <w:t xml:space="preserve">Lorsqu’une tournée a été calculée par le système, l’utilisateur doit pouvoir modifier cette tournée (ajout, suppression, échange de points de livraisons). Afin que la vue puisse communiquer avec le modèle, (par exemple, que la vue soit informée de l’ajout d’une livraison à l’ensemble de livraison), nous avons utilisé le pattern </w:t>
-      </w:r>
-      <w:r>
-        <w:rPr>
-          <w:i/>
-        </w:rPr>
-        <w:t>observer</w:t>
-      </w:r>
-      <w:r>
-        <w:t xml:space="preserve">. Ainsi la vue peut-être </w:t>
-      </w:r>
-      <w:r>
-        <w:rPr>
-          <w:i/>
-        </w:rPr>
-        <w:t xml:space="preserve">observer </w:t>
-      </w:r>
-      <w:r>
-        <w:t xml:space="preserve">des objets Tournée et </w:t>
+        <w:t xml:space="preserve">Les descriptions des plans de villes et les descriptions des demandes de livraisons sont réalisées au moyen de fichiers au format </w:t>
       </w:r>
       <w:proofErr w:type="spellStart"/>
       <w:r>
-        <w:t>EnsembleLivraisons</w:t>
+        <w:t>xml</w:t>
       </w:r>
       <w:proofErr w:type="spellEnd"/>
       <w:r>
-        <w:t xml:space="preserve">, qui sont quant à eux </w:t>
-      </w:r>
-      <w:r>
-        <w:rPr>
-          <w:i/>
-        </w:rPr>
-        <w:t>observable</w:t>
-      </w:r>
-      <w:r>
-        <w:t>.</w:t>
-      </w:r>
-    </w:p>
-    <w:p>
-      <w:pPr>
-        <w:pStyle w:val="Sous-titre"/>
-      </w:pPr>
-      <w:r>
-        <w:t>Pattern undo/</w:t>
+        <w:t xml:space="preserve">. Ces fichiers doivent être </w:t>
       </w:r>
       <w:proofErr w:type="spellStart"/>
       <w:r>
-        <w:t>redo</w:t>
+        <w:t>parsés</w:t>
       </w:r>
       <w:proofErr w:type="spellEnd"/>
-    </w:p>
-    <w:p>
-      <w:pPr>
-        <w:jc w:val="both"/>
-      </w:pPr>
-      <w:r>
-        <w:t>Dans le cahier des charges, il est spécifié qu’une modification de la tournée doit pouvoir être annulée. Une telle spécification appelle clairement à l’utilisation du pattern Commande, qui permettra de faire aisément  des undo/</w:t>
+      <w:r>
+        <w:t xml:space="preserve">, et les informations contenues doivent être analysées, puis envoyées dans le modèle. </w:t>
+      </w:r>
+      <w:r>
+        <w:t xml:space="preserve">Nous avons décidé de séparer le code relatif au traitement </w:t>
       </w:r>
       <w:proofErr w:type="spellStart"/>
       <w:r>
-        <w:t>redo</w:t>
+        <w:t>xml</w:t>
       </w:r>
       <w:proofErr w:type="spellEnd"/>
       <w:r>
-        <w:t xml:space="preserve"> sur les modifications.</w:t>
-      </w:r>
-    </w:p>
-    <w:p>
-      <w:pPr>
-        <w:pStyle w:val="Sous-titre"/>
-      </w:pPr>
+        <w:t xml:space="preserve"> dans deux packages séparés : Un package </w:t>
+      </w:r>
       <w:proofErr w:type="spellStart"/>
       <w:r>
-        <w:t>ModeleManager</w:t>
+        <w:t>xml</w:t>
       </w:r>
       <w:proofErr w:type="spellEnd"/>
-    </w:p>
-    <w:p>
-      <w:pPr>
-        <w:jc w:val="both"/>
-      </w:pPr>
-      <w:r>
-        <w:t xml:space="preserve">Lorsque le contrôleur communique avec le modèle, il est souhaitable que la communication se fasse au moyen d’un unique point d’entrée sur le modèle.  Nous avons fait le choix d’une classe </w:t>
+      <w:r>
+        <w:t xml:space="preserve">, qui concerne uniquement la gestion globale de fichier au format </w:t>
       </w:r>
       <w:proofErr w:type="spellStart"/>
       <w:r>
-        <w:t>ModeleManager</w:t>
+        <w:t>xml</w:t>
       </w:r>
       <w:proofErr w:type="spellEnd"/>
       <w:r>
-        <w:t xml:space="preserve">, qui contiendrait alors le plan actuellement chargé, les demandes de livraison actuellement chargées, et la tournée actuellement générée. C’est aussi cette classe qui contient la méthode </w:t>
+        <w:t xml:space="preserve"> (ouverture, sauvegarde, sélection de fichier), et un package </w:t>
       </w:r>
       <w:proofErr w:type="spellStart"/>
       <w:r>
-        <w:t>calculerTournee</w:t>
-      </w:r>
-      <w:proofErr w:type="spellEnd"/>
-      <w:r>
-        <w:t xml:space="preserve">. À noter que le </w:t>
-      </w:r>
-      <w:proofErr w:type="spellStart"/>
-      <w:r>
-        <w:t>modeleManager</w:t>
-      </w:r>
-      <w:proofErr w:type="spellEnd"/>
-      <w:r>
-        <w:t xml:space="preserve"> aurait pu être implémenté en utilisant le pattern singleton (une seule et unique instance de </w:t>
-      </w:r>
-      <w:proofErr w:type="spellStart"/>
-      <w:r>
-        <w:t>ModeleManager</w:t>
-      </w:r>
-      <w:proofErr w:type="spellEnd"/>
-      <w:r>
-        <w:t xml:space="preserve"> dans l’application). Cependant, dans un souci de réutilisabilité, nous avons écarté ce choix. En effet, dans le cas où, par exemple, l’application permettrait d’avoir plusieurs onglets contenant plusieurs plans différents en même temps, il serait pratique d’avoir plusieurs instances de </w:t>
-      </w:r>
-      <w:proofErr w:type="spellStart"/>
-      <w:r>
-        <w:t>ModeleManager</w:t>
-      </w:r>
-      <w:proofErr w:type="spellEnd"/>
-      <w:r>
-        <w:t>.</w:t>
-      </w:r>
-    </w:p>
-    <w:p>
-      <w:pPr>
-        <w:pStyle w:val="Sous-titre"/>
-      </w:pPr>
-    </w:p>
-    <w:p>
-      <w:pPr>
-        <w:pStyle w:val="Sous-titre"/>
-      </w:pPr>
-    </w:p>
-    <w:p>
-      <w:pPr>
-        <w:pStyle w:val="Sous-titre"/>
-      </w:pPr>
-    </w:p>
-    <w:p>
-      <w:pPr>
-        <w:pStyle w:val="Sous-titre"/>
-      </w:pPr>
-      <w:r>
         <w:lastRenderedPageBreak/>
-        <w:t>P</w:t>
-      </w:r>
-      <w:r>
-        <w:t>ackage</w:t>
-      </w:r>
-      <w:r>
-        <w:t xml:space="preserve"> </w:t>
-      </w:r>
-      <w:r>
-        <w:t>XML</w:t>
-      </w:r>
-    </w:p>
-    <w:p>
-      <w:pPr>
-        <w:jc w:val="both"/>
-      </w:pPr>
-      <w:r>
-        <w:t xml:space="preserve">Les descriptions des plans de villes et les descriptions des demandes de livraisons sont réalisées au moyen de fichiers au format </w:t>
-      </w:r>
-      <w:proofErr w:type="spellStart"/>
-      <w:r>
-        <w:t>xml</w:t>
-      </w:r>
-      <w:proofErr w:type="spellEnd"/>
-      <w:r>
-        <w:t xml:space="preserve">. Ces fichiers doivent être </w:t>
-      </w:r>
-      <w:proofErr w:type="spellStart"/>
-      <w:r>
-        <w:t>parsés</w:t>
-      </w:r>
-      <w:proofErr w:type="spellEnd"/>
-      <w:r>
-        <w:t xml:space="preserve">, et les informations contenues doivent être analysées, puis envoyées dans le modèle. </w:t>
-      </w:r>
-      <w:r>
-        <w:t xml:space="preserve">Nous avons décidé de séparer le code relatif au traitement </w:t>
-      </w:r>
-      <w:proofErr w:type="spellStart"/>
-      <w:r>
-        <w:t>xml</w:t>
-      </w:r>
-      <w:proofErr w:type="spellEnd"/>
-      <w:r>
-        <w:t xml:space="preserve"> dans deux packages séparés : Un package </w:t>
-      </w:r>
-      <w:proofErr w:type="spellStart"/>
-      <w:r>
-        <w:t>xml</w:t>
-      </w:r>
-      <w:proofErr w:type="spellEnd"/>
-      <w:r>
-        <w:t xml:space="preserve">, qui concerne uniquement la gestion globale de fichier au format </w:t>
-      </w:r>
-      <w:proofErr w:type="spellStart"/>
-      <w:r>
-        <w:t>xml</w:t>
-      </w:r>
-      <w:proofErr w:type="spellEnd"/>
-      <w:r>
-        <w:t xml:space="preserve"> (ouverture, sauvegarde, sélection de fichier), et un package </w:t>
-      </w:r>
-      <w:proofErr w:type="spellStart"/>
-      <w:r>
         <w:t>xmlModele</w:t>
       </w:r>
       <w:proofErr w:type="spellEnd"/>
@@ -2714,7 +2677,15 @@
     </w:p>
     <w:p>
       <w:r>
-        <w:t xml:space="preserve">Nous avons aussi réalisée une classe de vue dédiée à chacun (ou presque) des objets du modèle, et mis en place des liens entre ces classes qui sont semblables aux liens entre les classes du modèle. Ainsi on peut facilement paramétrer l’apparence graphique de chacun des éléments, tout en conservant la logique métier. </w:t>
+        <w:t xml:space="preserve">Nous avons aussi réalisée une classe de vue dédiée à chacun (ou presque) des objets du modèle, et mis en place des liens entre ces classes qui sont semblables aux liens entre les classes du modèle. Ainsi on peut facilement paramétrer l’apparence graphique de chacun des éléments, tout en conservant </w:t>
+      </w:r>
+      <w:proofErr w:type="gramStart"/>
+      <w:r>
+        <w:t>la</w:t>
+      </w:r>
+      <w:proofErr w:type="gramEnd"/>
+      <w:r>
+        <w:t xml:space="preserve"> logique métier. </w:t>
       </w:r>
     </w:p>
     <w:p>
@@ -2729,7 +2700,7 @@
       <w:r>
         <w:tab/>
       </w:r>
-      <w:bookmarkStart w:id="12" w:name="_Toc434700500"/>
+      <w:bookmarkStart w:id="13" w:name="_Toc434700500"/>
       <w:r>
         <w:t>3</w:t>
       </w:r>
@@ -2740,14 +2711,14 @@
         <w:tab/>
         <w:t>Diagramme de séquence du calcul de la tournée à partir d'une demande de livraison</w:t>
       </w:r>
-      <w:bookmarkEnd w:id="12"/>
+      <w:bookmarkEnd w:id="13"/>
     </w:p>
     <w:p/>
     <w:p>
       <w:pPr>
         <w:pStyle w:val="Titre1"/>
       </w:pPr>
-      <w:bookmarkStart w:id="13" w:name="_Toc434700501"/>
+      <w:bookmarkStart w:id="14" w:name="_Toc434700501"/>
       <w:r>
         <w:lastRenderedPageBreak/>
         <w:t>4</w:t>
@@ -2759,7 +2730,7 @@
         <w:tab/>
         <w:t>Implémentation et tests</w:t>
       </w:r>
-      <w:bookmarkEnd w:id="13"/>
+      <w:bookmarkEnd w:id="14"/>
     </w:p>
     <w:p>
       <w:pPr>
@@ -2773,7 +2744,7 @@
       <w:pPr>
         <w:pStyle w:val="Titre1"/>
       </w:pPr>
-      <w:bookmarkStart w:id="14" w:name="_Toc434700502"/>
+      <w:bookmarkStart w:id="15" w:name="_Toc434700502"/>
       <w:r>
         <w:t>5</w:t>
       </w:r>
@@ -2784,7 +2755,7 @@
         <w:tab/>
         <w:t>Bilan</w:t>
       </w:r>
-      <w:bookmarkEnd w:id="14"/>
+      <w:bookmarkEnd w:id="15"/>
     </w:p>
     <w:p>
       <w:pPr>
@@ -2793,7 +2764,7 @@
       <w:r>
         <w:tab/>
       </w:r>
-      <w:bookmarkStart w:id="15" w:name="_Toc434700503"/>
+      <w:bookmarkStart w:id="16" w:name="_Toc434700503"/>
       <w:r>
         <w:t>5</w:t>
       </w:r>
@@ -2804,7 +2775,7 @@
         <w:tab/>
         <w:t>Planning effectif du projet</w:t>
       </w:r>
-      <w:bookmarkEnd w:id="15"/>
+      <w:bookmarkEnd w:id="16"/>
     </w:p>
     <w:p/>
     <w:p/>
@@ -2817,7 +2788,7 @@
       <w:r>
         <w:tab/>
       </w:r>
-      <w:bookmarkStart w:id="16" w:name="_Toc434700504"/>
+      <w:bookmarkStart w:id="17" w:name="_Toc434700504"/>
       <w:r>
         <w:t>5</w:t>
       </w:r>
@@ -2831,8 +2802,6 @@
       <w:r>
         <w:t>e</w:t>
       </w:r>
-      <w:bookmarkStart w:id="17" w:name="_GoBack"/>
-      <w:bookmarkEnd w:id="16"/>
       <w:bookmarkEnd w:id="17"/>
     </w:p>
     <w:sectPr>
@@ -2848,7 +2817,7 @@
 </file>
 
 <file path=word/endnotes.xml><?xml version="1.0" encoding="utf-8"?>
-<w:endnotes xmlns:ve="http://schemas.openxmlformats.org/markup-compatibility/2006" xmlns:o="urn:schemas-microsoft-com:office:office" xmlns:r="http://schemas.openxmlformats.org/officeDocument/2006/relationships" xmlns:m="http://schemas.openxmlformats.org/officeDocument/2006/math" xmlns:v="urn:schemas-microsoft-com:vml" xmlns:wp="http://schemas.openxmlformats.org/drawingml/2006/wordprocessingDrawing" xmlns:w10="urn:schemas-microsoft-com:office:word" xmlns:w="http://schemas.openxmlformats.org/wordprocessingml/2006/main" xmlns:wne="http://schemas.microsoft.com/office/word/2006/wordml">
+<w:endnotes xmlns:wpc="http://schemas.microsoft.com/office/word/2010/wordprocessingCanvas" xmlns:mc="http://schemas.openxmlformats.org/markup-compatibility/2006" xmlns:o="urn:schemas-microsoft-com:office:office" xmlns:r="http://schemas.openxmlformats.org/officeDocument/2006/relationships" xmlns:m="http://schemas.openxmlformats.org/officeDocument/2006/math" xmlns:v="urn:schemas-microsoft-com:vml" xmlns:wp14="http://schemas.microsoft.com/office/word/2010/wordprocessingDrawing" xmlns:wp="http://schemas.openxmlformats.org/drawingml/2006/wordprocessingDrawing" xmlns:w10="urn:schemas-microsoft-com:office:word" xmlns:w="http://schemas.openxmlformats.org/wordprocessingml/2006/main" xmlns:w14="http://schemas.microsoft.com/office/word/2010/wordml" xmlns:w15="http://schemas.microsoft.com/office/word/2012/wordml" xmlns:wpg="http://schemas.microsoft.com/office/word/2010/wordprocessingGroup" xmlns:wpi="http://schemas.microsoft.com/office/word/2010/wordprocessingInk" xmlns:wne="http://schemas.microsoft.com/office/word/2006/wordml" xmlns:wps="http://schemas.microsoft.com/office/word/2010/wordprocessingShape" mc:Ignorable="w14 w15 wp14">
   <w:endnote w:type="separator" w:id="-1">
     <w:p>
       <w:pPr>
@@ -2873,7 +2842,7 @@
 </file>
 
 <file path=word/footer1.xml><?xml version="1.0" encoding="utf-8"?>
-<w:ftr xmlns:ve="http://schemas.openxmlformats.org/markup-compatibility/2006" xmlns:o="urn:schemas-microsoft-com:office:office" xmlns:r="http://schemas.openxmlformats.org/officeDocument/2006/relationships" xmlns:m="http://schemas.openxmlformats.org/officeDocument/2006/math" xmlns:v="urn:schemas-microsoft-com:vml" xmlns:wp="http://schemas.openxmlformats.org/drawingml/2006/wordprocessingDrawing" xmlns:w10="urn:schemas-microsoft-com:office:word" xmlns:w="http://schemas.openxmlformats.org/wordprocessingml/2006/main" xmlns:wne="http://schemas.microsoft.com/office/word/2006/wordml">
+<w:ftr xmlns:wpc="http://schemas.microsoft.com/office/word/2010/wordprocessingCanvas" xmlns:mc="http://schemas.openxmlformats.org/markup-compatibility/2006" xmlns:o="urn:schemas-microsoft-com:office:office" xmlns:r="http://schemas.openxmlformats.org/officeDocument/2006/relationships" xmlns:m="http://schemas.openxmlformats.org/officeDocument/2006/math" xmlns:v="urn:schemas-microsoft-com:vml" xmlns:wp14="http://schemas.microsoft.com/office/word/2010/wordprocessingDrawing" xmlns:wp="http://schemas.openxmlformats.org/drawingml/2006/wordprocessingDrawing" xmlns:w10="urn:schemas-microsoft-com:office:word" xmlns:w="http://schemas.openxmlformats.org/wordprocessingml/2006/main" xmlns:w14="http://schemas.microsoft.com/office/word/2010/wordml" xmlns:w15="http://schemas.microsoft.com/office/word/2012/wordml" xmlns:wpg="http://schemas.microsoft.com/office/word/2010/wordprocessingGroup" xmlns:wpi="http://schemas.microsoft.com/office/word/2010/wordprocessingInk" xmlns:wne="http://schemas.microsoft.com/office/word/2006/wordml" xmlns:wps="http://schemas.microsoft.com/office/word/2010/wordprocessingShape" mc:Ignorable="w14 w15 wp14">
   <w:p>
     <w:pPr>
       <w:pStyle w:val="Pieddepage"/>
@@ -2935,7 +2904,7 @@
 </file>
 
 <file path=word/footnotes.xml><?xml version="1.0" encoding="utf-8"?>
-<w:footnotes xmlns:ve="http://schemas.openxmlformats.org/markup-compatibility/2006" xmlns:o="urn:schemas-microsoft-com:office:office" xmlns:r="http://schemas.openxmlformats.org/officeDocument/2006/relationships" xmlns:m="http://schemas.openxmlformats.org/officeDocument/2006/math" xmlns:v="urn:schemas-microsoft-com:vml" xmlns:wp="http://schemas.openxmlformats.org/drawingml/2006/wordprocessingDrawing" xmlns:w10="urn:schemas-microsoft-com:office:word" xmlns:w="http://schemas.openxmlformats.org/wordprocessingml/2006/main" xmlns:wne="http://schemas.microsoft.com/office/word/2006/wordml">
+<w:footnotes xmlns:wpc="http://schemas.microsoft.com/office/word/2010/wordprocessingCanvas" xmlns:mc="http://schemas.openxmlformats.org/markup-compatibility/2006" xmlns:o="urn:schemas-microsoft-com:office:office" xmlns:r="http://schemas.openxmlformats.org/officeDocument/2006/relationships" xmlns:m="http://schemas.openxmlformats.org/officeDocument/2006/math" xmlns:v="urn:schemas-microsoft-com:vml" xmlns:wp14="http://schemas.microsoft.com/office/word/2010/wordprocessingDrawing" xmlns:wp="http://schemas.openxmlformats.org/drawingml/2006/wordprocessingDrawing" xmlns:w10="urn:schemas-microsoft-com:office:word" xmlns:w="http://schemas.openxmlformats.org/wordprocessingml/2006/main" xmlns:w14="http://schemas.microsoft.com/office/word/2010/wordml" xmlns:w15="http://schemas.microsoft.com/office/word/2012/wordml" xmlns:wpg="http://schemas.microsoft.com/office/word/2010/wordprocessingGroup" xmlns:wpi="http://schemas.microsoft.com/office/word/2010/wordprocessingInk" xmlns:wne="http://schemas.microsoft.com/office/word/2006/wordml" xmlns:wps="http://schemas.microsoft.com/office/word/2010/wordprocessingShape" mc:Ignorable="w14 w15 wp14">
   <w:footnote w:type="separator" w:id="-1">
     <w:p>
       <w:pPr>
@@ -2960,7 +2929,7 @@
 </file>
 
 <file path=word/header1.xml><?xml version="1.0" encoding="utf-8"?>
-<w:hdr xmlns:ve="http://schemas.openxmlformats.org/markup-compatibility/2006" xmlns:o="urn:schemas-microsoft-com:office:office" xmlns:r="http://schemas.openxmlformats.org/officeDocument/2006/relationships" xmlns:m="http://schemas.openxmlformats.org/officeDocument/2006/math" xmlns:v="urn:schemas-microsoft-com:vml" xmlns:wp="http://schemas.openxmlformats.org/drawingml/2006/wordprocessingDrawing" xmlns:w10="urn:schemas-microsoft-com:office:word" xmlns:w="http://schemas.openxmlformats.org/wordprocessingml/2006/main" xmlns:wne="http://schemas.microsoft.com/office/word/2006/wordml">
+<w:hdr xmlns:wpc="http://schemas.microsoft.com/office/word/2010/wordprocessingCanvas" xmlns:mc="http://schemas.openxmlformats.org/markup-compatibility/2006" xmlns:o="urn:schemas-microsoft-com:office:office" xmlns:r="http://schemas.openxmlformats.org/officeDocument/2006/relationships" xmlns:m="http://schemas.openxmlformats.org/officeDocument/2006/math" xmlns:v="urn:schemas-microsoft-com:vml" xmlns:wp14="http://schemas.microsoft.com/office/word/2010/wordprocessingDrawing" xmlns:wp="http://schemas.openxmlformats.org/drawingml/2006/wordprocessingDrawing" xmlns:w10="urn:schemas-microsoft-com:office:word" xmlns:w="http://schemas.openxmlformats.org/wordprocessingml/2006/main" xmlns:w14="http://schemas.microsoft.com/office/word/2010/wordml" xmlns:w15="http://schemas.microsoft.com/office/word/2012/wordml" xmlns:wpg="http://schemas.microsoft.com/office/word/2010/wordprocessingGroup" xmlns:wpi="http://schemas.microsoft.com/office/word/2010/wordprocessingInk" xmlns:wne="http://schemas.microsoft.com/office/word/2006/wordml" xmlns:wps="http://schemas.microsoft.com/office/word/2010/wordprocessingShape" mc:Ignorable="w14 w15 wp14">
   <w:sdt>
     <w:sdtPr>
       <w:rPr>
@@ -2973,6 +2942,7 @@
       <w:dataBinding w:prefixMappings="xmlns:ns0='http://schemas.openxmlformats.org/package/2006/metadata/core-properties' xmlns:ns1='http://purl.org/dc/elements/1.1/'" w:xpath="/ns0:coreProperties[1]/ns1:title[1]" w:storeItemID="{6C3C8BC8-F283-45AE-878A-BAB7291924A1}"/>
       <w:text/>
     </w:sdtPr>
+    <w:sdtEndPr/>
     <w:sdtContent>
       <w:p>
         <w:pPr>
@@ -3017,8 +2987,8 @@
 </file>
 
 <file path=word/numbering.xml><?xml version="1.0" encoding="utf-8"?>
-<w:numbering xmlns:ve="http://schemas.openxmlformats.org/markup-compatibility/2006" xmlns:o="urn:schemas-microsoft-com:office:office" xmlns:r="http://schemas.openxmlformats.org/officeDocument/2006/relationships" xmlns:m="http://schemas.openxmlformats.org/officeDocument/2006/math" xmlns:v="urn:schemas-microsoft-com:vml" xmlns:wp="http://schemas.openxmlformats.org/drawingml/2006/wordprocessingDrawing" xmlns:w10="urn:schemas-microsoft-com:office:word" xmlns:w="http://schemas.openxmlformats.org/wordprocessingml/2006/main" xmlns:wne="http://schemas.microsoft.com/office/word/2006/wordml">
-  <w:abstractNum w:abstractNumId="0">
+<w:numbering xmlns:wpc="http://schemas.microsoft.com/office/word/2010/wordprocessingCanvas" xmlns:mc="http://schemas.openxmlformats.org/markup-compatibility/2006" xmlns:o="urn:schemas-microsoft-com:office:office" xmlns:r="http://schemas.openxmlformats.org/officeDocument/2006/relationships" xmlns:m="http://schemas.openxmlformats.org/officeDocument/2006/math" xmlns:v="urn:schemas-microsoft-com:vml" xmlns:wp14="http://schemas.microsoft.com/office/word/2010/wordprocessingDrawing" xmlns:wp="http://schemas.openxmlformats.org/drawingml/2006/wordprocessingDrawing" xmlns:w10="urn:schemas-microsoft-com:office:word" xmlns:w="http://schemas.openxmlformats.org/wordprocessingml/2006/main" xmlns:w14="http://schemas.microsoft.com/office/word/2010/wordml" xmlns:w15="http://schemas.microsoft.com/office/word/2012/wordml" xmlns:wpg="http://schemas.microsoft.com/office/word/2010/wordprocessingGroup" xmlns:wpi="http://schemas.microsoft.com/office/word/2010/wordprocessingInk" xmlns:wne="http://schemas.microsoft.com/office/word/2006/wordml" xmlns:wps="http://schemas.microsoft.com/office/word/2010/wordprocessingShape" mc:Ignorable="w14 w15 wp14">
+  <w:abstractNum w:abstractNumId="0" w15:restartNumberingAfterBreak="0">
     <w:nsid w:val="5DE616B8"/>
     <w:multiLevelType w:val="hybridMultilevel"/>
     <w:tmpl w:val="C37295D6"/>
@@ -3138,7 +3108,7 @@
 </file>
 
 <file path=word/styles.xml><?xml version="1.0" encoding="utf-8"?>
-<w:styles xmlns:r="http://schemas.openxmlformats.org/officeDocument/2006/relationships" xmlns:w="http://schemas.openxmlformats.org/wordprocessingml/2006/main">
+<w:styles xmlns:mc="http://schemas.openxmlformats.org/markup-compatibility/2006" xmlns:r="http://schemas.openxmlformats.org/officeDocument/2006/relationships" xmlns:w="http://schemas.openxmlformats.org/wordprocessingml/2006/main" xmlns:w14="http://schemas.microsoft.com/office/word/2010/wordml" xmlns:w15="http://schemas.microsoft.com/office/word/2012/wordml" mc:Ignorable="w14 w15">
   <w:docDefaults>
     <w:rPrDefault>
       <w:rPr>
@@ -3154,144 +3124,378 @@
       </w:pPr>
     </w:pPrDefault>
   </w:docDefaults>
-  <w:latentStyles w:defLockedState="0" w:defUIPriority="99" w:defSemiHidden="1" w:defUnhideWhenUsed="1" w:defQFormat="0" w:count="267">
-    <w:lsdException w:name="Normal" w:semiHidden="0" w:uiPriority="0" w:unhideWhenUsed="0" w:qFormat="1"/>
-    <w:lsdException w:name="heading 1" w:semiHidden="0" w:uiPriority="9" w:unhideWhenUsed="0" w:qFormat="1"/>
-    <w:lsdException w:name="heading 2" w:uiPriority="9" w:qFormat="1"/>
-    <w:lsdException w:name="heading 3" w:uiPriority="9" w:qFormat="1"/>
-    <w:lsdException w:name="heading 4" w:uiPriority="9" w:qFormat="1"/>
-    <w:lsdException w:name="heading 5" w:uiPriority="9" w:qFormat="1"/>
-    <w:lsdException w:name="heading 6" w:uiPriority="9" w:qFormat="1"/>
-    <w:lsdException w:name="heading 7" w:uiPriority="9" w:qFormat="1"/>
-    <w:lsdException w:name="heading 8" w:uiPriority="9" w:qFormat="1"/>
-    <w:lsdException w:name="heading 9" w:uiPriority="9" w:qFormat="1"/>
-    <w:lsdException w:name="toc 1" w:uiPriority="39"/>
-    <w:lsdException w:name="toc 2" w:uiPriority="39"/>
-    <w:lsdException w:name="toc 3" w:uiPriority="39"/>
-    <w:lsdException w:name="toc 4" w:uiPriority="39"/>
-    <w:lsdException w:name="toc 5" w:uiPriority="39"/>
-    <w:lsdException w:name="toc 6" w:uiPriority="39"/>
-    <w:lsdException w:name="toc 7" w:uiPriority="39"/>
-    <w:lsdException w:name="toc 8" w:uiPriority="39"/>
-    <w:lsdException w:name="toc 9" w:uiPriority="39"/>
-    <w:lsdException w:name="caption" w:uiPriority="35" w:qFormat="1"/>
-    <w:lsdException w:name="Title" w:semiHidden="0" w:uiPriority="10" w:unhideWhenUsed="0" w:qFormat="1"/>
-    <w:lsdException w:name="Default Paragraph Font" w:uiPriority="1"/>
-    <w:lsdException w:name="Subtitle" w:semiHidden="0" w:uiPriority="11" w:unhideWhenUsed="0" w:qFormat="1"/>
-    <w:lsdException w:name="Strong" w:semiHidden="0" w:uiPriority="22" w:unhideWhenUsed="0" w:qFormat="1"/>
-    <w:lsdException w:name="Emphasis" w:semiHidden="0" w:uiPriority="20" w:unhideWhenUsed="0" w:qFormat="1"/>
-    <w:lsdException w:name="Table Grid" w:semiHidden="0" w:uiPriority="59" w:unhideWhenUsed="0"/>
-    <w:lsdException w:name="Placeholder Text" w:unhideWhenUsed="0"/>
-    <w:lsdException w:name="No Spacing" w:semiHidden="0" w:uiPriority="1" w:unhideWhenUsed="0" w:qFormat="1"/>
-    <w:lsdException w:name="Light Shading" w:semiHidden="0" w:uiPriority="60" w:unhideWhenUsed="0"/>
-    <w:lsdException w:name="Light List" w:semiHidden="0" w:uiPriority="61" w:unhideWhenUsed="0"/>
-    <w:lsdException w:name="Light Grid" w:semiHidden="0" w:uiPriority="62" w:unhideWhenUsed="0"/>
-    <w:lsdException w:name="Medium Shading 1" w:semiHidden="0" w:uiPriority="63" w:unhideWhenUsed="0"/>
-    <w:lsdException w:name="Medium Shading 2" w:semiHidden="0" w:uiPriority="64" w:unhideWhenUsed="0"/>
-    <w:lsdException w:name="Medium List 1" w:semiHidden="0" w:uiPriority="65" w:unhideWhenUsed="0"/>
-    <w:lsdException w:name="Medium List 2" w:semiHidden="0" w:uiPriority="66" w:unhideWhenUsed="0"/>
-    <w:lsdException w:name="Medium Grid 1" w:semiHidden="0" w:uiPriority="67" w:unhideWhenUsed="0"/>
-    <w:lsdException w:name="Medium Grid 2" w:semiHidden="0" w:uiPriority="68" w:unhideWhenUsed="0"/>
-    <w:lsdException w:name="Medium Grid 3" w:semiHidden="0" w:uiPriority="69" w:unhideWhenUsed="0"/>
-    <w:lsdException w:name="Dark List" w:semiHidden="0" w:uiPriority="70" w:unhideWhenUsed="0"/>
-    <w:lsdException w:name="Colorful Shading" w:semiHidden="0" w:uiPriority="71" w:unhideWhenUsed="0"/>
-    <w:lsdException w:name="Colorful List" w:semiHidden="0" w:uiPriority="72" w:unhideWhenUsed="0"/>
-    <w:lsdException w:name="Colorful Grid" w:semiHidden="0" w:uiPriority="73" w:unhideWhenUsed="0"/>
-    <w:lsdException w:name="Light Shading Accent 1" w:semiHidden="0" w:uiPriority="60" w:unhideWhenUsed="0"/>
-    <w:lsdException w:name="Light List Accent 1" w:semiHidden="0" w:uiPriority="61" w:unhideWhenUsed="0"/>
-    <w:lsdException w:name="Light Grid Accent 1" w:semiHidden="0" w:uiPriority="62" w:unhideWhenUsed="0"/>
-    <w:lsdException w:name="Medium Shading 1 Accent 1" w:semiHidden="0" w:uiPriority="63" w:unhideWhenUsed="0"/>
-    <w:lsdException w:name="Medium Shading 2 Accent 1" w:semiHidden="0" w:uiPriority="64" w:unhideWhenUsed="0"/>
-    <w:lsdException w:name="Medium List 1 Accent 1" w:semiHidden="0" w:uiPriority="65" w:unhideWhenUsed="0"/>
-    <w:lsdException w:name="Revision" w:unhideWhenUsed="0"/>
-    <w:lsdException w:name="List Paragraph" w:semiHidden="0" w:uiPriority="34" w:unhideWhenUsed="0" w:qFormat="1"/>
-    <w:lsdException w:name="Quote" w:semiHidden="0" w:uiPriority="29" w:unhideWhenUsed="0" w:qFormat="1"/>
-    <w:lsdException w:name="Intense Quote" w:semiHidden="0" w:uiPriority="30" w:unhideWhenUsed="0" w:qFormat="1"/>
-    <w:lsdException w:name="Medium List 2 Accent 1" w:semiHidden="0" w:uiPriority="66" w:unhideWhenUsed="0"/>
-    <w:lsdException w:name="Medium Grid 1 Accent 1" w:semiHidden="0" w:uiPriority="67" w:unhideWhenUsed="0"/>
-    <w:lsdException w:name="Medium Grid 2 Accent 1" w:semiHidden="0" w:uiPriority="68" w:unhideWhenUsed="0"/>
-    <w:lsdException w:name="Medium Grid 3 Accent 1" w:semiHidden="0" w:uiPriority="69" w:unhideWhenUsed="0"/>
-    <w:lsdException w:name="Dark List Accent 1" w:semiHidden="0" w:uiPriority="70" w:unhideWhenUsed="0"/>
-    <w:lsdException w:name="Colorful Shading Accent 1" w:semiHidden="0" w:uiPriority="71" w:unhideWhenUsed="0"/>
-    <w:lsdException w:name="Colorful List Accent 1" w:semiHidden="0" w:uiPriority="72" w:unhideWhenUsed="0"/>
-    <w:lsdException w:name="Colorful Grid Accent 1" w:semiHidden="0" w:uiPriority="73" w:unhideWhenUsed="0"/>
-    <w:lsdException w:name="Light Shading Accent 2" w:semiHidden="0" w:uiPriority="60" w:unhideWhenUsed="0"/>
-    <w:lsdException w:name="Light List Accent 2" w:semiHidden="0" w:uiPriority="61" w:unhideWhenUsed="0"/>
-    <w:lsdException w:name="Light Grid Accent 2" w:semiHidden="0" w:uiPriority="62" w:unhideWhenUsed="0"/>
-    <w:lsdException w:name="Medium Shading 1 Accent 2" w:semiHidden="0" w:uiPriority="63" w:unhideWhenUsed="0"/>
-    <w:lsdException w:name="Medium Shading 2 Accent 2" w:semiHidden="0" w:uiPriority="64" w:unhideWhenUsed="0"/>
-    <w:lsdException w:name="Medium List 1 Accent 2" w:semiHidden="0" w:uiPriority="65" w:unhideWhenUsed="0"/>
-    <w:lsdException w:name="Medium List 2 Accent 2" w:semiHidden="0" w:uiPriority="66" w:unhideWhenUsed="0"/>
-    <w:lsdException w:name="Medium Grid 1 Accent 2" w:semiHidden="0" w:uiPriority="67" w:unhideWhenUsed="0"/>
-    <w:lsdException w:name="Medium Grid 2 Accent 2" w:semiHidden="0" w:uiPriority="68" w:unhideWhenUsed="0"/>
-    <w:lsdException w:name="Medium Grid 3 Accent 2" w:semiHidden="0" w:uiPriority="69" w:unhideWhenUsed="0"/>
-    <w:lsdException w:name="Dark List Accent 2" w:semiHidden="0" w:uiPriority="70" w:unhideWhenUsed="0"/>
-    <w:lsdException w:name="Colorful Shading Accent 2" w:semiHidden="0" w:uiPriority="71" w:unhideWhenUsed="0"/>
-    <w:lsdException w:name="Colorful List Accent 2" w:semiHidden="0" w:uiPriority="72" w:unhideWhenUsed="0"/>
-    <w:lsdException w:name="Colorful Grid Accent 2" w:semiHidden="0" w:uiPriority="73" w:unhideWhenUsed="0"/>
-    <w:lsdException w:name="Light Shading Accent 3" w:semiHidden="0" w:uiPriority="60" w:unhideWhenUsed="0"/>
-    <w:lsdException w:name="Light List Accent 3" w:semiHidden="0" w:uiPriority="61" w:unhideWhenUsed="0"/>
-    <w:lsdException w:name="Light Grid Accent 3" w:semiHidden="0" w:uiPriority="62" w:unhideWhenUsed="0"/>
-    <w:lsdException w:name="Medium Shading 1 Accent 3" w:semiHidden="0" w:uiPriority="63" w:unhideWhenUsed="0"/>
-    <w:lsdException w:name="Medium Shading 2 Accent 3" w:semiHidden="0" w:uiPriority="64" w:unhideWhenUsed="0"/>
-    <w:lsdException w:name="Medium List 1 Accent 3" w:semiHidden="0" w:uiPriority="65" w:unhideWhenUsed="0"/>
-    <w:lsdException w:name="Medium List 2 Accent 3" w:semiHidden="0" w:uiPriority="66" w:unhideWhenUsed="0"/>
-    <w:lsdException w:name="Medium Grid 1 Accent 3" w:semiHidden="0" w:uiPriority="67" w:unhideWhenUsed="0"/>
-    <w:lsdException w:name="Medium Grid 2 Accent 3" w:semiHidden="0" w:uiPriority="68" w:unhideWhenUsed="0"/>
-    <w:lsdException w:name="Medium Grid 3 Accent 3" w:semiHidden="0" w:uiPriority="69" w:unhideWhenUsed="0"/>
-    <w:lsdException w:name="Dark List Accent 3" w:semiHidden="0" w:uiPriority="70" w:unhideWhenUsed="0"/>
-    <w:lsdException w:name="Colorful Shading Accent 3" w:semiHidden="0" w:uiPriority="71" w:unhideWhenUsed="0"/>
-    <w:lsdException w:name="Colorful List Accent 3" w:semiHidden="0" w:uiPriority="72" w:unhideWhenUsed="0"/>
-    <w:lsdException w:name="Colorful Grid Accent 3" w:semiHidden="0" w:uiPriority="73" w:unhideWhenUsed="0"/>
-    <w:lsdException w:name="Light Shading Accent 4" w:semiHidden="0" w:uiPriority="60" w:unhideWhenUsed="0"/>
-    <w:lsdException w:name="Light List Accent 4" w:semiHidden="0" w:uiPriority="61" w:unhideWhenUsed="0"/>
-    <w:lsdException w:name="Light Grid Accent 4" w:semiHidden="0" w:uiPriority="62" w:unhideWhenUsed="0"/>
-    <w:lsdException w:name="Medium Shading 1 Accent 4" w:semiHidden="0" w:uiPriority="63" w:unhideWhenUsed="0"/>
-    <w:lsdException w:name="Medium Shading 2 Accent 4" w:semiHidden="0" w:uiPriority="64" w:unhideWhenUsed="0"/>
-    <w:lsdException w:name="Medium List 1 Accent 4" w:semiHidden="0" w:uiPriority="65" w:unhideWhenUsed="0"/>
-    <w:lsdException w:name="Medium List 2 Accent 4" w:semiHidden="0" w:uiPriority="66" w:unhideWhenUsed="0"/>
-    <w:lsdException w:name="Medium Grid 1 Accent 4" w:semiHidden="0" w:uiPriority="67" w:unhideWhenUsed="0"/>
-    <w:lsdException w:name="Medium Grid 2 Accent 4" w:semiHidden="0" w:uiPriority="68" w:unhideWhenUsed="0"/>
-    <w:lsdException w:name="Medium Grid 3 Accent 4" w:semiHidden="0" w:uiPriority="69" w:unhideWhenUsed="0"/>
-    <w:lsdException w:name="Dark List Accent 4" w:semiHidden="0" w:uiPriority="70" w:unhideWhenUsed="0"/>
-    <w:lsdException w:name="Colorful Shading Accent 4" w:semiHidden="0" w:uiPriority="71" w:unhideWhenUsed="0"/>
-    <w:lsdException w:name="Colorful List Accent 4" w:semiHidden="0" w:uiPriority="72" w:unhideWhenUsed="0"/>
-    <w:lsdException w:name="Colorful Grid Accent 4" w:semiHidden="0" w:uiPriority="73" w:unhideWhenUsed="0"/>
-    <w:lsdException w:name="Light Shading Accent 5" w:semiHidden="0" w:uiPriority="60" w:unhideWhenUsed="0"/>
-    <w:lsdException w:name="Light List Accent 5" w:semiHidden="0" w:uiPriority="61" w:unhideWhenUsed="0"/>
-    <w:lsdException w:name="Light Grid Accent 5" w:semiHidden="0" w:uiPriority="62" w:unhideWhenUsed="0"/>
-    <w:lsdException w:name="Medium Shading 1 Accent 5" w:semiHidden="0" w:uiPriority="63" w:unhideWhenUsed="0"/>
-    <w:lsdException w:name="Medium Shading 2 Accent 5" w:semiHidden="0" w:uiPriority="64" w:unhideWhenUsed="0"/>
-    <w:lsdException w:name="Medium List 1 Accent 5" w:semiHidden="0" w:uiPriority="65" w:unhideWhenUsed="0"/>
-    <w:lsdException w:name="Medium List 2 Accent 5" w:semiHidden="0" w:uiPriority="66" w:unhideWhenUsed="0"/>
-    <w:lsdException w:name="Medium Grid 1 Accent 5" w:semiHidden="0" w:uiPriority="67" w:unhideWhenUsed="0"/>
-    <w:lsdException w:name="Medium Grid 2 Accent 5" w:semiHidden="0" w:uiPriority="68" w:unhideWhenUsed="0"/>
-    <w:lsdException w:name="Medium Grid 3 Accent 5" w:semiHidden="0" w:uiPriority="69" w:unhideWhenUsed="0"/>
-    <w:lsdException w:name="Dark List Accent 5" w:semiHidden="0" w:uiPriority="70" w:unhideWhenUsed="0"/>
-    <w:lsdException w:name="Colorful Shading Accent 5" w:semiHidden="0" w:uiPriority="71" w:unhideWhenUsed="0"/>
-    <w:lsdException w:name="Colorful List Accent 5" w:semiHidden="0" w:uiPriority="72" w:unhideWhenUsed="0"/>
-    <w:lsdException w:name="Colorful Grid Accent 5" w:semiHidden="0" w:uiPriority="73" w:unhideWhenUsed="0"/>
-    <w:lsdException w:name="Light Shading Accent 6" w:semiHidden="0" w:uiPriority="60" w:unhideWhenUsed="0"/>
-    <w:lsdException w:name="Light List Accent 6" w:semiHidden="0" w:uiPriority="61" w:unhideWhenUsed="0"/>
-    <w:lsdException w:name="Light Grid Accent 6" w:semiHidden="0" w:uiPriority="62" w:unhideWhenUsed="0"/>
-    <w:lsdException w:name="Medium Shading 1 Accent 6" w:semiHidden="0" w:uiPriority="63" w:unhideWhenUsed="0"/>
-    <w:lsdException w:name="Medium Shading 2 Accent 6" w:semiHidden="0" w:uiPriority="64" w:unhideWhenUsed="0"/>
-    <w:lsdException w:name="Medium List 1 Accent 6" w:semiHidden="0" w:uiPriority="65" w:unhideWhenUsed="0"/>
-    <w:lsdException w:name="Medium List 2 Accent 6" w:semiHidden="0" w:uiPriority="66" w:unhideWhenUsed="0"/>
-    <w:lsdException w:name="Medium Grid 1 Accent 6" w:semiHidden="0" w:uiPriority="67" w:unhideWhenUsed="0"/>
-    <w:lsdException w:name="Medium Grid 2 Accent 6" w:semiHidden="0" w:uiPriority="68" w:unhideWhenUsed="0"/>
-    <w:lsdException w:name="Medium Grid 3 Accent 6" w:semiHidden="0" w:uiPriority="69" w:unhideWhenUsed="0"/>
-    <w:lsdException w:name="Dark List Accent 6" w:semiHidden="0" w:uiPriority="70" w:unhideWhenUsed="0"/>
-    <w:lsdException w:name="Colorful Shading Accent 6" w:semiHidden="0" w:uiPriority="71" w:unhideWhenUsed="0"/>
-    <w:lsdException w:name="Colorful List Accent 6" w:semiHidden="0" w:uiPriority="72" w:unhideWhenUsed="0"/>
-    <w:lsdException w:name="Colorful Grid Accent 6" w:semiHidden="0" w:uiPriority="73" w:unhideWhenUsed="0"/>
-    <w:lsdException w:name="Subtle Emphasis" w:semiHidden="0" w:uiPriority="19" w:unhideWhenUsed="0" w:qFormat="1"/>
-    <w:lsdException w:name="Intense Emphasis" w:semiHidden="0" w:uiPriority="21" w:unhideWhenUsed="0" w:qFormat="1"/>
-    <w:lsdException w:name="Subtle Reference" w:semiHidden="0" w:uiPriority="31" w:unhideWhenUsed="0" w:qFormat="1"/>
-    <w:lsdException w:name="Intense Reference" w:semiHidden="0" w:uiPriority="32" w:unhideWhenUsed="0" w:qFormat="1"/>
-    <w:lsdException w:name="Book Title" w:semiHidden="0" w:uiPriority="33" w:unhideWhenUsed="0" w:qFormat="1"/>
-    <w:lsdException w:name="Bibliography" w:uiPriority="37"/>
-    <w:lsdException w:name="TOC Heading" w:uiPriority="39" w:qFormat="1"/>
+  <w:latentStyles w:defLockedState="0" w:defUIPriority="99" w:defSemiHidden="0" w:defUnhideWhenUsed="0" w:defQFormat="0" w:count="371">
+    <w:lsdException w:name="Normal" w:uiPriority="0" w:qFormat="1"/>
+    <w:lsdException w:name="heading 1" w:uiPriority="9" w:qFormat="1"/>
+    <w:lsdException w:name="heading 2" w:semiHidden="1" w:uiPriority="9" w:unhideWhenUsed="1" w:qFormat="1"/>
+    <w:lsdException w:name="heading 3" w:semiHidden="1" w:uiPriority="9" w:unhideWhenUsed="1" w:qFormat="1"/>
+    <w:lsdException w:name="heading 4" w:semiHidden="1" w:uiPriority="9" w:unhideWhenUsed="1" w:qFormat="1"/>
+    <w:lsdException w:name="heading 5" w:semiHidden="1" w:uiPriority="9" w:unhideWhenUsed="1" w:qFormat="1"/>
+    <w:lsdException w:name="heading 6" w:semiHidden="1" w:uiPriority="9" w:unhideWhenUsed="1" w:qFormat="1"/>
+    <w:lsdException w:name="heading 7" w:semiHidden="1" w:uiPriority="9" w:unhideWhenUsed="1" w:qFormat="1"/>
+    <w:lsdException w:name="heading 8" w:semiHidden="1" w:uiPriority="9" w:unhideWhenUsed="1" w:qFormat="1"/>
+    <w:lsdException w:name="heading 9" w:semiHidden="1" w:uiPriority="9" w:unhideWhenUsed="1" w:qFormat="1"/>
+    <w:lsdException w:name="index 1" w:semiHidden="1" w:unhideWhenUsed="1"/>
+    <w:lsdException w:name="index 2" w:semiHidden="1" w:unhideWhenUsed="1"/>
+    <w:lsdException w:name="index 3" w:semiHidden="1" w:unhideWhenUsed="1"/>
+    <w:lsdException w:name="index 4" w:semiHidden="1" w:unhideWhenUsed="1"/>
+    <w:lsdException w:name="index 5" w:semiHidden="1" w:unhideWhenUsed="1"/>
+    <w:lsdException w:name="index 6" w:semiHidden="1" w:unhideWhenUsed="1"/>
+    <w:lsdException w:name="index 7" w:semiHidden="1" w:unhideWhenUsed="1"/>
+    <w:lsdException w:name="index 8" w:semiHidden="1" w:unhideWhenUsed="1"/>
+    <w:lsdException w:name="index 9" w:semiHidden="1" w:unhideWhenUsed="1"/>
+    <w:lsdException w:name="toc 1" w:semiHidden="1" w:uiPriority="39" w:unhideWhenUsed="1"/>
+    <w:lsdException w:name="toc 2" w:semiHidden="1" w:uiPriority="39" w:unhideWhenUsed="1"/>
+    <w:lsdException w:name="toc 3" w:semiHidden="1" w:uiPriority="39" w:unhideWhenUsed="1"/>
+    <w:lsdException w:name="toc 4" w:semiHidden="1" w:uiPriority="39" w:unhideWhenUsed="1"/>
+    <w:lsdException w:name="toc 5" w:semiHidden="1" w:uiPriority="39" w:unhideWhenUsed="1"/>
+    <w:lsdException w:name="toc 6" w:semiHidden="1" w:uiPriority="39" w:unhideWhenUsed="1"/>
+    <w:lsdException w:name="toc 7" w:semiHidden="1" w:uiPriority="39" w:unhideWhenUsed="1"/>
+    <w:lsdException w:name="toc 8" w:semiHidden="1" w:uiPriority="39" w:unhideWhenUsed="1"/>
+    <w:lsdException w:name="toc 9" w:semiHidden="1" w:uiPriority="39" w:unhideWhenUsed="1"/>
+    <w:lsdException w:name="Normal Indent" w:semiHidden="1" w:unhideWhenUsed="1"/>
+    <w:lsdException w:name="footnote text" w:semiHidden="1" w:unhideWhenUsed="1"/>
+    <w:lsdException w:name="annotation text" w:semiHidden="1" w:unhideWhenUsed="1"/>
+    <w:lsdException w:name="header" w:semiHidden="1" w:unhideWhenUsed="1"/>
+    <w:lsdException w:name="footer" w:semiHidden="1" w:unhideWhenUsed="1"/>
+    <w:lsdException w:name="index heading" w:semiHidden="1" w:unhideWhenUsed="1"/>
+    <w:lsdException w:name="caption" w:semiHidden="1" w:uiPriority="35" w:unhideWhenUsed="1" w:qFormat="1"/>
+    <w:lsdException w:name="table of figures" w:semiHidden="1" w:unhideWhenUsed="1"/>
+    <w:lsdException w:name="envelope address" w:semiHidden="1" w:unhideWhenUsed="1"/>
+    <w:lsdException w:name="envelope return" w:semiHidden="1" w:unhideWhenUsed="1"/>
+    <w:lsdException w:name="footnote reference" w:semiHidden="1" w:unhideWhenUsed="1"/>
+    <w:lsdException w:name="annotation reference" w:semiHidden="1" w:unhideWhenUsed="1"/>
+    <w:lsdException w:name="line number" w:semiHidden="1" w:unhideWhenUsed="1"/>
+    <w:lsdException w:name="page number" w:semiHidden="1" w:unhideWhenUsed="1"/>
+    <w:lsdException w:name="endnote reference" w:semiHidden="1" w:unhideWhenUsed="1"/>
+    <w:lsdException w:name="endnote text" w:semiHidden="1" w:unhideWhenUsed="1"/>
+    <w:lsdException w:name="table of authorities" w:semiHidden="1" w:unhideWhenUsed="1"/>
+    <w:lsdException w:name="macro" w:semiHidden="1" w:unhideWhenUsed="1"/>
+    <w:lsdException w:name="toa heading" w:semiHidden="1" w:unhideWhenUsed="1"/>
+    <w:lsdException w:name="List" w:semiHidden="1" w:unhideWhenUsed="1"/>
+    <w:lsdException w:name="List Bullet" w:semiHidden="1" w:unhideWhenUsed="1"/>
+    <w:lsdException w:name="List Number" w:semiHidden="1" w:unhideWhenUsed="1"/>
+    <w:lsdException w:name="List 2" w:semiHidden="1" w:unhideWhenUsed="1"/>
+    <w:lsdException w:name="List 3" w:semiHidden="1" w:unhideWhenUsed="1"/>
+    <w:lsdException w:name="List 4" w:semiHidden="1" w:unhideWhenUsed="1"/>
+    <w:lsdException w:name="List 5" w:semiHidden="1" w:unhideWhenUsed="1"/>
+    <w:lsdException w:name="List Bullet 2" w:semiHidden="1" w:unhideWhenUsed="1"/>
+    <w:lsdException w:name="List Bullet 3" w:semiHidden="1" w:unhideWhenUsed="1"/>
+    <w:lsdException w:name="List Bullet 4" w:semiHidden="1" w:unhideWhenUsed="1"/>
+    <w:lsdException w:name="List Bullet 5" w:semiHidden="1" w:unhideWhenUsed="1"/>
+    <w:lsdException w:name="List Number 2" w:semiHidden="1" w:unhideWhenUsed="1"/>
+    <w:lsdException w:name="List Number 3" w:semiHidden="1" w:unhideWhenUsed="1"/>
+    <w:lsdException w:name="List Number 4" w:semiHidden="1" w:unhideWhenUsed="1"/>
+    <w:lsdException w:name="List Number 5" w:semiHidden="1" w:unhideWhenUsed="1"/>
+    <w:lsdException w:name="Title" w:uiPriority="10" w:qFormat="1"/>
+    <w:lsdException w:name="Closing" w:semiHidden="1" w:unhideWhenUsed="1"/>
+    <w:lsdException w:name="Signature" w:semiHidden="1" w:unhideWhenUsed="1"/>
+    <w:lsdException w:name="Default Paragraph Font" w:semiHidden="1" w:uiPriority="1" w:unhideWhenUsed="1"/>
+    <w:lsdException w:name="Body Text" w:semiHidden="1" w:unhideWhenUsed="1"/>
+    <w:lsdException w:name="Body Text Indent" w:semiHidden="1" w:unhideWhenUsed="1"/>
+    <w:lsdException w:name="List Continue" w:semiHidden="1" w:unhideWhenUsed="1"/>
+    <w:lsdException w:name="List Continue 2" w:semiHidden="1" w:unhideWhenUsed="1"/>
+    <w:lsdException w:name="List Continue 3" w:semiHidden="1" w:unhideWhenUsed="1"/>
+    <w:lsdException w:name="List Continue 4" w:semiHidden="1" w:unhideWhenUsed="1"/>
+    <w:lsdException w:name="List Continue 5" w:semiHidden="1" w:unhideWhenUsed="1"/>
+    <w:lsdException w:name="Message Header" w:semiHidden="1" w:unhideWhenUsed="1"/>
+    <w:lsdException w:name="Subtitle" w:uiPriority="11" w:qFormat="1"/>
+    <w:lsdException w:name="Salutation" w:semiHidden="1" w:unhideWhenUsed="1"/>
+    <w:lsdException w:name="Date" w:semiHidden="1" w:unhideWhenUsed="1"/>
+    <w:lsdException w:name="Body Text First Indent" w:semiHidden="1" w:unhideWhenUsed="1"/>
+    <w:lsdException w:name="Body Text First Indent 2" w:semiHidden="1" w:unhideWhenUsed="1"/>
+    <w:lsdException w:name="Note Heading" w:semiHidden="1" w:unhideWhenUsed="1"/>
+    <w:lsdException w:name="Body Text 2" w:semiHidden="1" w:unhideWhenUsed="1"/>
+    <w:lsdException w:name="Body Text 3" w:semiHidden="1" w:unhideWhenUsed="1"/>
+    <w:lsdException w:name="Body Text Indent 2" w:semiHidden="1" w:unhideWhenUsed="1"/>
+    <w:lsdException w:name="Body Text Indent 3" w:semiHidden="1" w:unhideWhenUsed="1"/>
+    <w:lsdException w:name="Block Text" w:semiHidden="1" w:unhideWhenUsed="1"/>
+    <w:lsdException w:name="Hyperlink" w:semiHidden="1" w:unhideWhenUsed="1"/>
+    <w:lsdException w:name="FollowedHyperlink" w:semiHidden="1" w:unhideWhenUsed="1"/>
+    <w:lsdException w:name="Strong" w:uiPriority="22" w:qFormat="1"/>
+    <w:lsdException w:name="Emphasis" w:uiPriority="20" w:qFormat="1"/>
+    <w:lsdException w:name="Document Map" w:semiHidden="1" w:unhideWhenUsed="1"/>
+    <w:lsdException w:name="Plain Text" w:semiHidden="1" w:unhideWhenUsed="1"/>
+    <w:lsdException w:name="E-mail Signature" w:semiHidden="1" w:unhideWhenUsed="1"/>
+    <w:lsdException w:name="HTML Top of Form" w:semiHidden="1" w:unhideWhenUsed="1"/>
+    <w:lsdException w:name="HTML Bottom of Form" w:semiHidden="1" w:unhideWhenUsed="1"/>
+    <w:lsdException w:name="Normal (Web)" w:semiHidden="1" w:unhideWhenUsed="1"/>
+    <w:lsdException w:name="HTML Acronym" w:semiHidden="1" w:unhideWhenUsed="1"/>
+    <w:lsdException w:name="HTML Address" w:semiHidden="1" w:unhideWhenUsed="1"/>
+    <w:lsdException w:name="HTML Cite" w:semiHidden="1" w:unhideWhenUsed="1"/>
+    <w:lsdException w:name="HTML Code" w:semiHidden="1" w:unhideWhenUsed="1"/>
+    <w:lsdException w:name="HTML Definition" w:semiHidden="1" w:unhideWhenUsed="1"/>
+    <w:lsdException w:name="HTML Keyboard" w:semiHidden="1" w:unhideWhenUsed="1"/>
+    <w:lsdException w:name="HTML Preformatted" w:semiHidden="1" w:unhideWhenUsed="1"/>
+    <w:lsdException w:name="HTML Sample" w:semiHidden="1" w:unhideWhenUsed="1"/>
+    <w:lsdException w:name="HTML Typewriter" w:semiHidden="1" w:unhideWhenUsed="1"/>
+    <w:lsdException w:name="HTML Variable" w:semiHidden="1" w:unhideWhenUsed="1"/>
+    <w:lsdException w:name="Normal Table" w:semiHidden="1" w:unhideWhenUsed="1"/>
+    <w:lsdException w:name="annotation subject" w:semiHidden="1" w:unhideWhenUsed="1"/>
+    <w:lsdException w:name="No List" w:semiHidden="1" w:unhideWhenUsed="1"/>
+    <w:lsdException w:name="Outline List 1" w:semiHidden="1" w:unhideWhenUsed="1"/>
+    <w:lsdException w:name="Outline List 2" w:semiHidden="1" w:unhideWhenUsed="1"/>
+    <w:lsdException w:name="Outline List 3" w:semiHidden="1" w:unhideWhenUsed="1"/>
+    <w:lsdException w:name="Table Simple 1" w:semiHidden="1" w:unhideWhenUsed="1"/>
+    <w:lsdException w:name="Table Simple 2" w:semiHidden="1" w:unhideWhenUsed="1"/>
+    <w:lsdException w:name="Table Simple 3" w:semiHidden="1" w:unhideWhenUsed="1"/>
+    <w:lsdException w:name="Table Classic 1" w:semiHidden="1" w:unhideWhenUsed="1"/>
+    <w:lsdException w:name="Table Classic 2" w:semiHidden="1" w:unhideWhenUsed="1"/>
+    <w:lsdException w:name="Table Classic 3" w:semiHidden="1" w:unhideWhenUsed="1"/>
+    <w:lsdException w:name="Table Classic 4" w:semiHidden="1" w:unhideWhenUsed="1"/>
+    <w:lsdException w:name="Table Colorful 1" w:semiHidden="1" w:unhideWhenUsed="1"/>
+    <w:lsdException w:name="Table Colorful 2" w:semiHidden="1" w:unhideWhenUsed="1"/>
+    <w:lsdException w:name="Table Colorful 3" w:semiHidden="1" w:unhideWhenUsed="1"/>
+    <w:lsdException w:name="Table Columns 1" w:semiHidden="1" w:unhideWhenUsed="1"/>
+    <w:lsdException w:name="Table Columns 2" w:semiHidden="1" w:unhideWhenUsed="1"/>
+    <w:lsdException w:name="Table Columns 3" w:semiHidden="1" w:unhideWhenUsed="1"/>
+    <w:lsdException w:name="Table Columns 4" w:semiHidden="1" w:unhideWhenUsed="1"/>
+    <w:lsdException w:name="Table Columns 5" w:semiHidden="1" w:unhideWhenUsed="1"/>
+    <w:lsdException w:name="Table Grid 1" w:semiHidden="1" w:unhideWhenUsed="1"/>
+    <w:lsdException w:name="Table Grid 2" w:semiHidden="1" w:unhideWhenUsed="1"/>
+    <w:lsdException w:name="Table Grid 3" w:semiHidden="1" w:unhideWhenUsed="1"/>
+    <w:lsdException w:name="Table Grid 4" w:semiHidden="1" w:unhideWhenUsed="1"/>
+    <w:lsdException w:name="Table Grid 5" w:semiHidden="1" w:unhideWhenUsed="1"/>
+    <w:lsdException w:name="Table Grid 6" w:semiHidden="1" w:unhideWhenUsed="1"/>
+    <w:lsdException w:name="Table Grid 7" w:semiHidden="1" w:unhideWhenUsed="1"/>
+    <w:lsdException w:name="Table Grid 8" w:semiHidden="1" w:unhideWhenUsed="1"/>
+    <w:lsdException w:name="Table List 1" w:semiHidden="1" w:unhideWhenUsed="1"/>
+    <w:lsdException w:name="Table List 2" w:semiHidden="1" w:unhideWhenUsed="1"/>
+    <w:lsdException w:name="Table List 3" w:semiHidden="1" w:unhideWhenUsed="1"/>
+    <w:lsdException w:name="Table List 4" w:semiHidden="1" w:unhideWhenUsed="1"/>
+    <w:lsdException w:name="Table List 5" w:semiHidden="1" w:unhideWhenUsed="1"/>
+    <w:lsdException w:name="Table List 6" w:semiHidden="1" w:unhideWhenUsed="1"/>
+    <w:lsdException w:name="Table List 7" w:semiHidden="1" w:unhideWhenUsed="1"/>
+    <w:lsdException w:name="Table List 8" w:semiHidden="1" w:unhideWhenUsed="1"/>
+    <w:lsdException w:name="Table 3D effects 1" w:semiHidden="1" w:unhideWhenUsed="1"/>
+    <w:lsdException w:name="Table 3D effects 2" w:semiHidden="1" w:unhideWhenUsed="1"/>
+    <w:lsdException w:name="Table 3D effects 3" w:semiHidden="1" w:unhideWhenUsed="1"/>
+    <w:lsdException w:name="Table Contemporary" w:semiHidden="1" w:unhideWhenUsed="1"/>
+    <w:lsdException w:name="Table Elegant" w:semiHidden="1" w:unhideWhenUsed="1"/>
+    <w:lsdException w:name="Table Professional" w:semiHidden="1" w:unhideWhenUsed="1"/>
+    <w:lsdException w:name="Table Subtle 1" w:semiHidden="1" w:unhideWhenUsed="1"/>
+    <w:lsdException w:name="Table Subtle 2" w:semiHidden="1" w:unhideWhenUsed="1"/>
+    <w:lsdException w:name="Table Web 1" w:semiHidden="1" w:unhideWhenUsed="1"/>
+    <w:lsdException w:name="Table Web 2" w:semiHidden="1" w:unhideWhenUsed="1"/>
+    <w:lsdException w:name="Table Web 3" w:semiHidden="1" w:unhideWhenUsed="1"/>
+    <w:lsdException w:name="Balloon Text" w:semiHidden="1" w:unhideWhenUsed="1"/>
+    <w:lsdException w:name="Table Grid" w:uiPriority="59"/>
+    <w:lsdException w:name="Table Theme" w:semiHidden="1" w:unhideWhenUsed="1"/>
+    <w:lsdException w:name="Placeholder Text" w:semiHidden="1"/>
+    <w:lsdException w:name="No Spacing" w:uiPriority="1" w:qFormat="1"/>
+    <w:lsdException w:name="Light Shading" w:uiPriority="60"/>
+    <w:lsdException w:name="Light List" w:uiPriority="61"/>
+    <w:lsdException w:name="Light Grid" w:uiPriority="62"/>
+    <w:lsdException w:name="Medium Shading 1" w:uiPriority="63"/>
+    <w:lsdException w:name="Medium Shading 2" w:uiPriority="64"/>
+    <w:lsdException w:name="Medium List 1" w:uiPriority="65"/>
+    <w:lsdException w:name="Medium List 2" w:uiPriority="66"/>
+    <w:lsdException w:name="Medium Grid 1" w:uiPriority="67"/>
+    <w:lsdException w:name="Medium Grid 2" w:uiPriority="68"/>
+    <w:lsdException w:name="Medium Grid 3" w:uiPriority="69"/>
+    <w:lsdException w:name="Dark List" w:uiPriority="70"/>
+    <w:lsdException w:name="Colorful Shading" w:uiPriority="71"/>
+    <w:lsdException w:name="Colorful List" w:uiPriority="72"/>
+    <w:lsdException w:name="Colorful Grid" w:uiPriority="73"/>
+    <w:lsdException w:name="Light Shading Accent 1" w:uiPriority="60"/>
+    <w:lsdException w:name="Light List Accent 1" w:uiPriority="61"/>
+    <w:lsdException w:name="Light Grid Accent 1" w:uiPriority="62"/>
+    <w:lsdException w:name="Medium Shading 1 Accent 1" w:uiPriority="63"/>
+    <w:lsdException w:name="Medium Shading 2 Accent 1" w:uiPriority="64"/>
+    <w:lsdException w:name="Medium List 1 Accent 1" w:uiPriority="65"/>
+    <w:lsdException w:name="Revision" w:semiHidden="1"/>
+    <w:lsdException w:name="List Paragraph" w:uiPriority="34" w:qFormat="1"/>
+    <w:lsdException w:name="Quote" w:uiPriority="29" w:qFormat="1"/>
+    <w:lsdException w:name="Intense Quote" w:uiPriority="30" w:qFormat="1"/>
+    <w:lsdException w:name="Medium List 2 Accent 1" w:uiPriority="66"/>
+    <w:lsdException w:name="Medium Grid 1 Accent 1" w:uiPriority="67"/>
+    <w:lsdException w:name="Medium Grid 2 Accent 1" w:uiPriority="68"/>
+    <w:lsdException w:name="Medium Grid 3 Accent 1" w:uiPriority="69"/>
+    <w:lsdException w:name="Dark List Accent 1" w:uiPriority="70"/>
+    <w:lsdException w:name="Colorful Shading Accent 1" w:uiPriority="71"/>
+    <w:lsdException w:name="Colorful List Accent 1" w:uiPriority="72"/>
+    <w:lsdException w:name="Colorful Grid Accent 1" w:uiPriority="73"/>
+    <w:lsdException w:name="Light Shading Accent 2" w:uiPriority="60"/>
+    <w:lsdException w:name="Light List Accent 2" w:uiPriority="61"/>
+    <w:lsdException w:name="Light Grid Accent 2" w:uiPriority="62"/>
+    <w:lsdException w:name="Medium Shading 1 Accent 2" w:uiPriority="63"/>
+    <w:lsdException w:name="Medium Shading 2 Accent 2" w:uiPriority="64"/>
+    <w:lsdException w:name="Medium List 1 Accent 2" w:uiPriority="65"/>
+    <w:lsdException w:name="Medium List 2 Accent 2" w:uiPriority="66"/>
+    <w:lsdException w:name="Medium Grid 1 Accent 2" w:uiPriority="67"/>
+    <w:lsdException w:name="Medium Grid 2 Accent 2" w:uiPriority="68"/>
+    <w:lsdException w:name="Medium Grid 3 Accent 2" w:uiPriority="69"/>
+    <w:lsdException w:name="Dark List Accent 2" w:uiPriority="70"/>
+    <w:lsdException w:name="Colorful Shading Accent 2" w:uiPriority="71"/>
+    <w:lsdException w:name="Colorful List Accent 2" w:uiPriority="72"/>
+    <w:lsdException w:name="Colorful Grid Accent 2" w:uiPriority="73"/>
+    <w:lsdException w:name="Light Shading Accent 3" w:uiPriority="60"/>
+    <w:lsdException w:name="Light List Accent 3" w:uiPriority="61"/>
+    <w:lsdException w:name="Light Grid Accent 3" w:uiPriority="62"/>
+    <w:lsdException w:name="Medium Shading 1 Accent 3" w:uiPriority="63"/>
+    <w:lsdException w:name="Medium Shading 2 Accent 3" w:uiPriority="64"/>
+    <w:lsdException w:name="Medium List 1 Accent 3" w:uiPriority="65"/>
+    <w:lsdException w:name="Medium List 2 Accent 3" w:uiPriority="66"/>
+    <w:lsdException w:name="Medium Grid 1 Accent 3" w:uiPriority="67"/>
+    <w:lsdException w:name="Medium Grid 2 Accent 3" w:uiPriority="68"/>
+    <w:lsdException w:name="Medium Grid 3 Accent 3" w:uiPriority="69"/>
+    <w:lsdException w:name="Dark List Accent 3" w:uiPriority="70"/>
+    <w:lsdException w:name="Colorful Shading Accent 3" w:uiPriority="71"/>
+    <w:lsdException w:name="Colorful List Accent 3" w:uiPriority="72"/>
+    <w:lsdException w:name="Colorful Grid Accent 3" w:uiPriority="73"/>
+    <w:lsdException w:name="Light Shading Accent 4" w:uiPriority="60"/>
+    <w:lsdException w:name="Light List Accent 4" w:uiPriority="61"/>
+    <w:lsdException w:name="Light Grid Accent 4" w:uiPriority="62"/>
+    <w:lsdException w:name="Medium Shading 1 Accent 4" w:uiPriority="63"/>
+    <w:lsdException w:name="Medium Shading 2 Accent 4" w:uiPriority="64"/>
+    <w:lsdException w:name="Medium List 1 Accent 4" w:uiPriority="65"/>
+    <w:lsdException w:name="Medium List 2 Accent 4" w:uiPriority="66"/>
+    <w:lsdException w:name="Medium Grid 1 Accent 4" w:uiPriority="67"/>
+    <w:lsdException w:name="Medium Grid 2 Accent 4" w:uiPriority="68"/>
+    <w:lsdException w:name="Medium Grid 3 Accent 4" w:uiPriority="69"/>
+    <w:lsdException w:name="Dark List Accent 4" w:uiPriority="70"/>
+    <w:lsdException w:name="Colorful Shading Accent 4" w:uiPriority="71"/>
+    <w:lsdException w:name="Colorful List Accent 4" w:uiPriority="72"/>
+    <w:lsdException w:name="Colorful Grid Accent 4" w:uiPriority="73"/>
+    <w:lsdException w:name="Light Shading Accent 5" w:uiPriority="60"/>
+    <w:lsdException w:name="Light List Accent 5" w:uiPriority="61"/>
+    <w:lsdException w:name="Light Grid Accent 5" w:uiPriority="62"/>
+    <w:lsdException w:name="Medium Shading 1 Accent 5" w:uiPriority="63"/>
+    <w:lsdException w:name="Medium Shading 2 Accent 5" w:uiPriority="64"/>
+    <w:lsdException w:name="Medium List 1 Accent 5" w:uiPriority="65"/>
+    <w:lsdException w:name="Medium List 2 Accent 5" w:uiPriority="66"/>
+    <w:lsdException w:name="Medium Grid 1 Accent 5" w:uiPriority="67"/>
+    <w:lsdException w:name="Medium Grid 2 Accent 5" w:uiPriority="68"/>
+    <w:lsdException w:name="Medium Grid 3 Accent 5" w:uiPriority="69"/>
+    <w:lsdException w:name="Dark List Accent 5" w:uiPriority="70"/>
+    <w:lsdException w:name="Colorful Shading Accent 5" w:uiPriority="71"/>
+    <w:lsdException w:name="Colorful List Accent 5" w:uiPriority="72"/>
+    <w:lsdException w:name="Colorful Grid Accent 5" w:uiPriority="73"/>
+    <w:lsdException w:name="Light Shading Accent 6" w:uiPriority="60"/>
+    <w:lsdException w:name="Light List Accent 6" w:uiPriority="61"/>
+    <w:lsdException w:name="Light Grid Accent 6" w:uiPriority="62"/>
+    <w:lsdException w:name="Medium Shading 1 Accent 6" w:uiPriority="63"/>
+    <w:lsdException w:name="Medium Shading 2 Accent 6" w:uiPriority="64"/>
+    <w:lsdException w:name="Medium List 1 Accent 6" w:uiPriority="65"/>
+    <w:lsdException w:name="Medium List 2 Accent 6" w:uiPriority="66"/>
+    <w:lsdException w:name="Medium Grid 1 Accent 6" w:uiPriority="67"/>
+    <w:lsdException w:name="Medium Grid 2 Accent 6" w:uiPriority="68"/>
+    <w:lsdException w:name="Medium Grid 3 Accent 6" w:uiPriority="69"/>
+    <w:lsdException w:name="Dark List Accent 6" w:uiPriority="70"/>
+    <w:lsdException w:name="Colorful Shading Accent 6" w:uiPriority="71"/>
+    <w:lsdException w:name="Colorful List Accent 6" w:uiPriority="72"/>
+    <w:lsdException w:name="Colorful Grid Accent 6" w:uiPriority="73"/>
+    <w:lsdException w:name="Subtle Emphasis" w:uiPriority="19" w:qFormat="1"/>
+    <w:lsdException w:name="Intense Emphasis" w:uiPriority="21" w:qFormat="1"/>
+    <w:lsdException w:name="Subtle Reference" w:uiPriority="31" w:qFormat="1"/>
+    <w:lsdException w:name="Intense Reference" w:uiPriority="32" w:qFormat="1"/>
+    <w:lsdException w:name="Book Title" w:uiPriority="33" w:qFormat="1"/>
+    <w:lsdException w:name="Bibliography" w:semiHidden="1" w:uiPriority="37" w:unhideWhenUsed="1"/>
+    <w:lsdException w:name="TOC Heading" w:semiHidden="1" w:uiPriority="39" w:unhideWhenUsed="1" w:qFormat="1"/>
+    <w:lsdException w:name="Plain Table 1" w:uiPriority="41"/>
+    <w:lsdException w:name="Plain Table 2" w:uiPriority="42"/>
+    <w:lsdException w:name="Plain Table 3" w:uiPriority="43"/>
+    <w:lsdException w:name="Plain Table 4" w:uiPriority="44"/>
+    <w:lsdException w:name="Plain Table 5" w:uiPriority="45"/>
+    <w:lsdException w:name="Grid Table Light" w:uiPriority="40"/>
+    <w:lsdException w:name="Grid Table 1 Light" w:uiPriority="46"/>
+    <w:lsdException w:name="Grid Table 2" w:uiPriority="47"/>
+    <w:lsdException w:name="Grid Table 3" w:uiPriority="48"/>
+    <w:lsdException w:name="Grid Table 4" w:uiPriority="49"/>
+    <w:lsdException w:name="Grid Table 5 Dark" w:uiPriority="50"/>
+    <w:lsdException w:name="Grid Table 6 Colorful" w:uiPriority="51"/>
+    <w:lsdException w:name="Grid Table 7 Colorful" w:uiPriority="52"/>
+    <w:lsdException w:name="Grid Table 1 Light Accent 1" w:uiPriority="46"/>
+    <w:lsdException w:name="Grid Table 2 Accent 1" w:uiPriority="47"/>
+    <w:lsdException w:name="Grid Table 3 Accent 1" w:uiPriority="48"/>
+    <w:lsdException w:name="Grid Table 4 Accent 1" w:uiPriority="49"/>
+    <w:lsdException w:name="Grid Table 5 Dark Accent 1" w:uiPriority="50"/>
+    <w:lsdException w:name="Grid Table 6 Colorful Accent 1" w:uiPriority="51"/>
+    <w:lsdException w:name="Grid Table 7 Colorful Accent 1" w:uiPriority="52"/>
+    <w:lsdException w:name="Grid Table 1 Light Accent 2" w:uiPriority="46"/>
+    <w:lsdException w:name="Grid Table 2 Accent 2" w:uiPriority="47"/>
+    <w:lsdException w:name="Grid Table 3 Accent 2" w:uiPriority="48"/>
+    <w:lsdException w:name="Grid Table 4 Accent 2" w:uiPriority="49"/>
+    <w:lsdException w:name="Grid Table 5 Dark Accent 2" w:uiPriority="50"/>
+    <w:lsdException w:name="Grid Table 6 Colorful Accent 2" w:uiPriority="51"/>
+    <w:lsdException w:name="Grid Table 7 Colorful Accent 2" w:uiPriority="52"/>
+    <w:lsdException w:name="Grid Table 1 Light Accent 3" w:uiPriority="46"/>
+    <w:lsdException w:name="Grid Table 2 Accent 3" w:uiPriority="47"/>
+    <w:lsdException w:name="Grid Table 3 Accent 3" w:uiPriority="48"/>
+    <w:lsdException w:name="Grid Table 4 Accent 3" w:uiPriority="49"/>
+    <w:lsdException w:name="Grid Table 5 Dark Accent 3" w:uiPriority="50"/>
+    <w:lsdException w:name="Grid Table 6 Colorful Accent 3" w:uiPriority="51"/>
+    <w:lsdException w:name="Grid Table 7 Colorful Accent 3" w:uiPriority="52"/>
+    <w:lsdException w:name="Grid Table 1 Light Accent 4" w:uiPriority="46"/>
+    <w:lsdException w:name="Grid Table 2 Accent 4" w:uiPriority="47"/>
+    <w:lsdException w:name="Grid Table 3 Accent 4" w:uiPriority="48"/>
+    <w:lsdException w:name="Grid Table 4 Accent 4" w:uiPriority="49"/>
+    <w:lsdException w:name="Grid Table 5 Dark Accent 4" w:uiPriority="50"/>
+    <w:lsdException w:name="Grid Table 6 Colorful Accent 4" w:uiPriority="51"/>
+    <w:lsdException w:name="Grid Table 7 Colorful Accent 4" w:uiPriority="52"/>
+    <w:lsdException w:name="Grid Table 1 Light Accent 5" w:uiPriority="46"/>
+    <w:lsdException w:name="Grid Table 2 Accent 5" w:uiPriority="47"/>
+    <w:lsdException w:name="Grid Table 3 Accent 5" w:uiPriority="48"/>
+    <w:lsdException w:name="Grid Table 4 Accent 5" w:uiPriority="49"/>
+    <w:lsdException w:name="Grid Table 5 Dark Accent 5" w:uiPriority="50"/>
+    <w:lsdException w:name="Grid Table 6 Colorful Accent 5" w:uiPriority="51"/>
+    <w:lsdException w:name="Grid Table 7 Colorful Accent 5" w:uiPriority="52"/>
+    <w:lsdException w:name="Grid Table 1 Light Accent 6" w:uiPriority="46"/>
+    <w:lsdException w:name="Grid Table 2 Accent 6" w:uiPriority="47"/>
+    <w:lsdException w:name="Grid Table 3 Accent 6" w:uiPriority="48"/>
+    <w:lsdException w:name="Grid Table 4 Accent 6" w:uiPriority="49"/>
+    <w:lsdException w:name="Grid Table 5 Dark Accent 6" w:uiPriority="50"/>
+    <w:lsdException w:name="Grid Table 6 Colorful Accent 6" w:uiPriority="51"/>
+    <w:lsdException w:name="Grid Table 7 Colorful Accent 6" w:uiPriority="52"/>
+    <w:lsdException w:name="List Table 1 Light" w:uiPriority="46"/>
+    <w:lsdException w:name="List Table 2" w:uiPriority="47"/>
+    <w:lsdException w:name="List Table 3" w:uiPriority="48"/>
+    <w:lsdException w:name="List Table 4" w:uiPriority="49"/>
+    <w:lsdException w:name="List Table 5 Dark" w:uiPriority="50"/>
+    <w:lsdException w:name="List Table 6 Colorful" w:uiPriority="51"/>
+    <w:lsdException w:name="List Table 7 Colorful" w:uiPriority="52"/>
+    <w:lsdException w:name="List Table 1 Light Accent 1" w:uiPriority="46"/>
+    <w:lsdException w:name="List Table 2 Accent 1" w:uiPriority="47"/>
+    <w:lsdException w:name="List Table 3 Accent 1" w:uiPriority="48"/>
+    <w:lsdException w:name="List Table 4 Accent 1" w:uiPriority="49"/>
+    <w:lsdException w:name="List Table 5 Dark Accent 1" w:uiPriority="50"/>
+    <w:lsdException w:name="List Table 6 Colorful Accent 1" w:uiPriority="51"/>
+    <w:lsdException w:name="List Table 7 Colorful Accent 1" w:uiPriority="52"/>
+    <w:lsdException w:name="List Table 1 Light Accent 2" w:uiPriority="46"/>
+    <w:lsdException w:name="List Table 2 Accent 2" w:uiPriority="47"/>
+    <w:lsdException w:name="List Table 3 Accent 2" w:uiPriority="48"/>
+    <w:lsdException w:name="List Table 4 Accent 2" w:uiPriority="49"/>
+    <w:lsdException w:name="List Table 5 Dark Accent 2" w:uiPriority="50"/>
+    <w:lsdException w:name="List Table 6 Colorful Accent 2" w:uiPriority="51"/>
+    <w:lsdException w:name="List Table 7 Colorful Accent 2" w:uiPriority="52"/>
+    <w:lsdException w:name="List Table 1 Light Accent 3" w:uiPriority="46"/>
+    <w:lsdException w:name="List Table 2 Accent 3" w:uiPriority="47"/>
+    <w:lsdException w:name="List Table 3 Accent 3" w:uiPriority="48"/>
+    <w:lsdException w:name="List Table 4 Accent 3" w:uiPriority="49"/>
+    <w:lsdException w:name="List Table 5 Dark Accent 3" w:uiPriority="50"/>
+    <w:lsdException w:name="List Table 6 Colorful Accent 3" w:uiPriority="51"/>
+    <w:lsdException w:name="List Table 7 Colorful Accent 3" w:uiPriority="52"/>
+    <w:lsdException w:name="List Table 1 Light Accent 4" w:uiPriority="46"/>
+    <w:lsdException w:name="List Table 2 Accent 4" w:uiPriority="47"/>
+    <w:lsdException w:name="List Table 3 Accent 4" w:uiPriority="48"/>
+    <w:lsdException w:name="List Table 4 Accent 4" w:uiPriority="49"/>
+    <w:lsdException w:name="List Table 5 Dark Accent 4" w:uiPriority="50"/>
+    <w:lsdException w:name="List Table 6 Colorful Accent 4" w:uiPriority="51"/>
+    <w:lsdException w:name="List Table 7 Colorful Accent 4" w:uiPriority="52"/>
+    <w:lsdException w:name="List Table 1 Light Accent 5" w:uiPriority="46"/>
+    <w:lsdException w:name="List Table 2 Accent 5" w:uiPriority="47"/>
+    <w:lsdException w:name="List Table 3 Accent 5" w:uiPriority="48"/>
+    <w:lsdException w:name="List Table 4 Accent 5" w:uiPriority="49"/>
+    <w:lsdException w:name="List Table 5 Dark Accent 5" w:uiPriority="50"/>
+    <w:lsdException w:name="List Table 6 Colorful Accent 5" w:uiPriority="51"/>
+    <w:lsdException w:name="List Table 7 Colorful Accent 5" w:uiPriority="52"/>
+    <w:lsdException w:name="List Table 1 Light Accent 6" w:uiPriority="46"/>
+    <w:lsdException w:name="List Table 2 Accent 6" w:uiPriority="47"/>
+    <w:lsdException w:name="List Table 3 Accent 6" w:uiPriority="48"/>
+    <w:lsdException w:name="List Table 4 Accent 6" w:uiPriority="49"/>
+    <w:lsdException w:name="List Table 5 Dark Accent 6" w:uiPriority="50"/>
+    <w:lsdException w:name="List Table 6 Colorful Accent 6" w:uiPriority="51"/>
+    <w:lsdException w:name="List Table 7 Colorful Accent 6" w:uiPriority="52"/>
   </w:latentStyles>
   <w:style w:type="paragraph" w:default="1" w:styleId="Normal">
     <w:name w:val="Normal"/>
@@ -3356,7 +3560,6 @@
     <w:uiPriority w:val="99"/>
     <w:semiHidden/>
     <w:unhideWhenUsed/>
-    <w:qFormat/>
     <w:tblPr>
       <w:tblInd w:w="0" w:type="dxa"/>
       <w:tblCellMar>
@@ -3535,7 +3738,6 @@
       <w:spacing w:after="0" w:line="240" w:lineRule="auto"/>
     </w:pPr>
     <w:tblPr>
-      <w:tblInd w:w="0" w:type="dxa"/>
       <w:tblBorders>
         <w:top w:val="single" w:sz="4" w:space="0" w:color="auto"/>
         <w:left w:val="single" w:sz="4" w:space="0" w:color="auto"/>
@@ -3544,12 +3746,6 @@
         <w:insideH w:val="single" w:sz="4" w:space="0" w:color="auto"/>
         <w:insideV w:val="single" w:sz="4" w:space="0" w:color="auto"/>
       </w:tblBorders>
-      <w:tblCellMar>
-        <w:top w:w="0" w:type="dxa"/>
-        <w:left w:w="108" w:type="dxa"/>
-        <w:bottom w:w="0" w:type="dxa"/>
-        <w:right w:w="108" w:type="dxa"/>
-      </w:tblCellMar>
     </w:tblPr>
   </w:style>
   <w:style w:type="table" w:styleId="Grilledutableau">
@@ -3561,7 +3757,6 @@
       <w:spacing w:after="0" w:line="240" w:lineRule="auto"/>
     </w:pPr>
     <w:tblPr>
-      <w:tblInd w:w="0" w:type="dxa"/>
       <w:tblBorders>
         <w:top w:val="single" w:sz="4" w:space="0" w:color="auto"/>
         <w:left w:val="single" w:sz="4" w:space="0" w:color="auto"/>
@@ -3570,12 +3765,6 @@
         <w:insideH w:val="single" w:sz="4" w:space="0" w:color="auto"/>
         <w:insideV w:val="single" w:sz="4" w:space="0" w:color="auto"/>
       </w:tblBorders>
-      <w:tblCellMar>
-        <w:top w:w="0" w:type="dxa"/>
-        <w:left w:w="108" w:type="dxa"/>
-        <w:bottom w:w="0" w:type="dxa"/>
-        <w:right w:w="108" w:type="dxa"/>
-      </w:tblCellMar>
     </w:tblPr>
   </w:style>
   <w:style w:type="paragraph" w:styleId="Sous-titre">
@@ -3916,7 +4105,7 @@
 </file>
 
 <file path=customXml/itemProps1.xml><?xml version="1.0" encoding="utf-8"?>
-<ds:datastoreItem xmlns:ds="http://schemas.openxmlformats.org/officeDocument/2006/customXml" ds:itemID="{416ACF70-6690-41A7-840B-C5E181FA7438}">
+<ds:datastoreItem xmlns:ds="http://schemas.openxmlformats.org/officeDocument/2006/customXml" ds:itemID="{5E733087-E836-411A-B004-7758EE8559A6}">
   <ds:schemaRefs>
     <ds:schemaRef ds:uri="http://schemas.openxmlformats.org/officeDocument/2006/bibliography"/>
   </ds:schemaRefs>

</xml_diff>

<commit_message>
reformatage du code dans le controleur
</commit_message>
<xml_diff>
--- a/Rapport/Rapport.docx
+++ b/Rapport/Rapport.docx
@@ -1550,43 +1550,61 @@
       <w:r>
         <w:t xml:space="preserve"> concernant le fret urbain et l'optimisation des tournées de livraisons en ville.</w:t>
       </w:r>
+    </w:p>
+    <w:p>
+      <w:pPr>
+        <w:jc w:val="both"/>
+      </w:pPr>
+      <w:r>
+        <w:tab/>
+        <w:t xml:space="preserve">Pour ce faire, </w:t>
+      </w:r>
+      <w:r>
+        <w:t xml:space="preserve">nous avons </w:t>
+      </w:r>
+      <w:r>
+        <w:t>suivi</w:t>
+      </w:r>
+      <w:r>
+        <w:t xml:space="preserve"> une méthodologie de développement orienté objet. Nous avons commencé par une</w:t>
+      </w:r>
+      <w:r>
+        <w:t xml:space="preserve"> phase de</w:t>
+      </w:r>
+      <w:r>
+        <w:t xml:space="preserve"> capture et </w:t>
+      </w:r>
+      <w:r>
+        <w:t xml:space="preserve"> </w:t>
+      </w:r>
+      <w:r>
+        <w:t>d’</w:t>
+      </w:r>
+      <w:r>
+        <w:t xml:space="preserve">analyse des besoins, </w:t>
+      </w:r>
+      <w:r>
+        <w:t xml:space="preserve">pour ensuite enchaîner sur une phase de </w:t>
+      </w:r>
+      <w:r>
+        <w:t>conception détaillée</w:t>
+      </w:r>
+      <w:r>
+        <w:t xml:space="preserve"> l’application. Nous avons ensuite procédé à l’implémentation, aux tests et à la documentation de l’application. Nous avons réalisé ce développement en 4 semaines. </w:t>
+      </w:r>
+      <w:proofErr w:type="gramStart"/>
+      <w:r>
+        <w:t>avec</w:t>
+      </w:r>
+      <w:proofErr w:type="gramEnd"/>
+      <w:r>
+        <w:t xml:space="preserve"> </w:t>
+      </w:r>
+      <w:r>
+        <w:t>une charge de xxx heures. Nous avons développé avec le langage Java, en utilisant la librairie swing pour la réalisation de l’interface graphique.</w:t>
+      </w:r>
       <w:bookmarkStart w:id="1" w:name="_GoBack"/>
       <w:bookmarkEnd w:id="1"/>
-    </w:p>
-    <w:p>
-      <w:pPr>
-        <w:jc w:val="both"/>
-      </w:pPr>
-      <w:r>
-        <w:tab/>
-        <w:t xml:space="preserve">Pour ce faire, </w:t>
-      </w:r>
-      <w:r>
-        <w:t xml:space="preserve">nous avons adopté une méthodologie de développement orienté objet. Nous avons commencé par une capture et </w:t>
-      </w:r>
-      <w:r>
-        <w:t xml:space="preserve">une </w:t>
-      </w:r>
-      <w:r>
-        <w:t xml:space="preserve">analyse des besoins, ensuite une conception détaillée pour en finir avec une implémentation et des tests de l'application en question. Pour </w:t>
-      </w:r>
-      <w:r>
-        <w:t>satisfaire le cahier des charges avec les fonctionnalités d</w:t>
-      </w:r>
-      <w:r>
-        <w:t xml:space="preserve">emandées, nous avons consacré 4 semaines de travail avec une charge de xxx heures. Le groupe s'est mis d'accord sur le langage orienté objet java vu sa performance et sa réputation mondiale et le </w:t>
-      </w:r>
-      <w:proofErr w:type="spellStart"/>
-      <w:r>
-        <w:t>framework</w:t>
-      </w:r>
-      <w:proofErr w:type="spellEnd"/>
-      <w:r>
-        <w:t xml:space="preserve"> SWING pour </w:t>
-      </w:r>
-      <w:r>
-        <w:t>la partie IHM.</w:t>
-      </w:r>
     </w:p>
     <w:p>
       <w:pPr>
@@ -2421,7 +2439,13 @@
         <w:jc w:val="both"/>
       </w:pPr>
       <w:r>
-        <w:t>Dans le cahier des charges, il est spécifié qu’une modification de la tournée doit pouvoir être annulée. Une telle spécification appelle clairement à l’utilisation du pattern Commande, qui permettra de faire aisément  des undo/</w:t>
+        <w:t>Dans le cahier des charges, il est spécifié qu’une modification de la tournée doit pouvoir être annulée</w:t>
+      </w:r>
+      <w:r>
+        <w:t>, ou rétablie</w:t>
+      </w:r>
+      <w:r>
+        <w:t>. Une telle spécification appelle clairement à l’utilisation du pattern Commande, qui permettra de faire aisément  des undo/</w:t>
       </w:r>
       <w:proofErr w:type="spellStart"/>
       <w:r>
@@ -2455,14 +2479,20 @@
       </w:r>
       <w:proofErr w:type="spellEnd"/>
       <w:r>
-        <w:t xml:space="preserve">, qui contiendrait alors le plan actuellement chargé, les demandes de livraison actuellement chargées, et la tournée actuellement générée. C’est aussi cette classe qui contient la méthode </w:t>
+        <w:t xml:space="preserve">, qui contiendrait alors le plan actuellement chargé, les demandes de livraison actuellement chargées, et la tournée actuellement générée. C’est aussi cette classe qui </w:t>
+      </w:r>
+      <w:r>
+        <w:t>réalise l’ensemble des opérations sur les objets métiers (calculer la tournée, ajouter/</w:t>
       </w:r>
       <w:proofErr w:type="spellStart"/>
       <w:r>
-        <w:t>calculerTournee</w:t>
+        <w:t>supprimmer</w:t>
       </w:r>
       <w:proofErr w:type="spellEnd"/>
       <w:r>
+        <w:t>/échanger des points de livraison)</w:t>
+      </w:r>
+      <w:r>
         <w:t xml:space="preserve">. À noter que le </w:t>
       </w:r>
       <w:proofErr w:type="spellStart"/>
@@ -2499,16 +2529,6 @@
       <w:pPr>
         <w:pStyle w:val="Sous-titre"/>
       </w:pPr>
-    </w:p>
-    <w:p>
-      <w:pPr>
-        <w:pStyle w:val="Sous-titre"/>
-      </w:pPr>
-    </w:p>
-    <w:p>
-      <w:pPr>
-        <w:pStyle w:val="Sous-titre"/>
-      </w:pPr>
       <w:r>
         <w:t>P</w:t>
       </w:r>
@@ -2546,67 +2566,83 @@
         <w:t xml:space="preserve">, et les informations contenues doivent être analysées, puis envoyées dans le modèle. </w:t>
       </w:r>
       <w:r>
-        <w:t xml:space="preserve">Nous avons décidé de séparer le code relatif au traitement </w:t>
+        <w:t>Nous avons décidé de séparer l</w:t>
+      </w:r>
+      <w:r>
+        <w:t xml:space="preserve">e code relatif au traitement de fichiers. D’abord, le package </w:t>
       </w:r>
       <w:proofErr w:type="spellStart"/>
       <w:r>
+        <w:t>io</w:t>
+      </w:r>
+      <w:proofErr w:type="spellEnd"/>
+      <w:r>
+        <w:t xml:space="preserve">, qui concerne uniquement la gestion </w:t>
+      </w:r>
+      <w:r>
+        <w:t xml:space="preserve">globale de fichier (ouverture de fichier au format </w:t>
+      </w:r>
+      <w:proofErr w:type="spellStart"/>
+      <w:r>
         <w:t>xml</w:t>
       </w:r>
       <w:proofErr w:type="spellEnd"/>
       <w:r>
-        <w:t xml:space="preserve"> dans deux packages séparés : Un package </w:t>
+        <w:t xml:space="preserve"> et sauvegarde de fichiers au format texte</w:t>
+      </w:r>
+      <w:r>
+        <w:t>), et ensuite le</w:t>
+      </w:r>
+      <w:r>
+        <w:t xml:space="preserve"> package </w:t>
       </w:r>
       <w:proofErr w:type="spellStart"/>
       <w:r>
-        <w:t>xml</w:t>
+        <w:t>xmlModele</w:t>
       </w:r>
       <w:proofErr w:type="spellEnd"/>
       <w:r>
-        <w:t xml:space="preserve">, qui concerne uniquement la gestion globale de fichier au format </w:t>
+        <w:t xml:space="preserve">, qui </w:t>
+      </w:r>
+      <w:r>
+        <w:t xml:space="preserve">contient toutes les méthodes de </w:t>
       </w:r>
       <w:proofErr w:type="spellStart"/>
       <w:r>
-        <w:t>xml</w:t>
+        <w:t>parsing</w:t>
       </w:r>
       <w:proofErr w:type="spellEnd"/>
       <w:r>
-        <w:t xml:space="preserve"> (ouverture, sauvegarde, sélection de fichier), et un package </w:t>
+        <w:t xml:space="preserve"> et de remplissage des objets </w:t>
+      </w:r>
+      <w:r>
+        <w:t xml:space="preserve">métier. Ainsi, le package </w:t>
       </w:r>
       <w:proofErr w:type="spellStart"/>
       <w:r>
+        <w:t>io</w:t>
+      </w:r>
+      <w:proofErr w:type="spellEnd"/>
+      <w:r>
+        <w:t xml:space="preserve"> est générique et pourrait être réutilisé dans une autre application. Le </w:t>
+      </w:r>
+      <w:r>
         <w:lastRenderedPageBreak/>
+        <w:t xml:space="preserve">package </w:t>
+      </w:r>
+      <w:proofErr w:type="spellStart"/>
+      <w:r>
         <w:t>xmlModele</w:t>
       </w:r>
       <w:proofErr w:type="spellEnd"/>
       <w:r>
-        <w:t xml:space="preserve">, qui </w:t>
-      </w:r>
-      <w:r>
-        <w:t xml:space="preserve">contient toutes les méthodes de </w:t>
-      </w:r>
-      <w:proofErr w:type="spellStart"/>
-      <w:r>
-        <w:t>parsing</w:t>
-      </w:r>
-      <w:proofErr w:type="spellEnd"/>
-      <w:r>
-        <w:t xml:space="preserve"> et de remplissage des objets métier. Ainsi, le package </w:t>
-      </w:r>
-      <w:proofErr w:type="spellStart"/>
-      <w:r>
-        <w:t>xml</w:t>
-      </w:r>
-      <w:proofErr w:type="spellEnd"/>
-      <w:r>
-        <w:t xml:space="preserve"> est générique et pourrait être réutilisé dans une autre application. Le package </w:t>
-      </w:r>
-      <w:proofErr w:type="spellStart"/>
-      <w:r>
-        <w:t>xmlModele</w:t>
-      </w:r>
-      <w:proofErr w:type="spellEnd"/>
-      <w:r>
-        <w:t xml:space="preserve">, quant à lui, est intrinsèquement lié au modèle.  </w:t>
+        <w:t>, quant à lui, est intrinsèquement lié au modèle</w:t>
+      </w:r>
+      <w:r>
+        <w:t>, puisque pour pouvoir remplir le modèle, il doit être adapté à son implémentation</w:t>
+      </w:r>
+      <w:r>
+        <w:t xml:space="preserve">.  </w:t>
       </w:r>
     </w:p>
     <w:p>
@@ -2648,7 +2684,19 @@
         <w:jc w:val="both"/>
       </w:pPr>
       <w:r>
-        <w:t xml:space="preserve">Selon l’état du contrôleur, toutes les fonctionnalités de l’application ne doive pas pouvoir être appelée (Lorsqu’un plan n’est pas chargé, par exemple, l’utilisateur ne devrait pas pouvoir demander à l’application de charger des demandes de livraison). C’est pourquoi nous avons mis en place un système d’activation/désactivation de fonctionnalité. La fenêtre graphique de l’application implémente une méthode d’activation/désactivation de </w:t>
+        <w:t>Selon l’état du contrôleur, toutes les fonctionnalités de l’application ne doive</w:t>
+      </w:r>
+      <w:r>
+        <w:t>nt</w:t>
+      </w:r>
+      <w:r>
+        <w:t xml:space="preserve"> pas pouvoir être appelée</w:t>
+      </w:r>
+      <w:r>
+        <w:t>s</w:t>
+      </w:r>
+      <w:r>
+        <w:t xml:space="preserve"> (Lorsqu’un plan n’est pas chargé, par exemple, l’utilisateur ne devrait pas pouvoir demander à l’application de charger des demandes de livraison). C’est pourquoi nous avons mis en place un système d’activation/désactivation de fonctionnalité. La fenêtre graphique de l’application implémente une méthode d’activation/désactivation de </w:t>
       </w:r>
       <w:r>
         <w:t xml:space="preserve">fonctionnalité pour chaque fonctionnalité (on entend ici les boutons, les items des menus, .etc.). A chaque changement d’état, l’état désactive l’ensemble des fonctionnalités et réactive les fonctionnalités permises dans cet état. </w:t>
@@ -2885,7 +2933,7 @@
         <w:rFonts w:asciiTheme="majorHAnsi" w:hAnsiTheme="majorHAnsi"/>
         <w:noProof/>
       </w:rPr>
-      <w:t>2</w:t>
+      <w:t>7</w:t>
     </w:r>
     <w:r>
       <w:rPr>
@@ -4105,7 +4153,7 @@
 </file>
 
 <file path=customXml/itemProps1.xml><?xml version="1.0" encoding="utf-8"?>
-<ds:datastoreItem xmlns:ds="http://schemas.openxmlformats.org/officeDocument/2006/customXml" ds:itemID="{5E733087-E836-411A-B004-7758EE8559A6}">
+<ds:datastoreItem xmlns:ds="http://schemas.openxmlformats.org/officeDocument/2006/customXml" ds:itemID="{823E9439-6973-4492-8751-1FDBC8F92BF2}">
   <ds:schemaRefs>
     <ds:schemaRef ds:uri="http://schemas.openxmlformats.org/officeDocument/2006/bibliography"/>
   </ds:schemaRefs>

</xml_diff>

<commit_message>
recuperation des modifications de Mohammed sur le rapport
</commit_message>
<xml_diff>
--- a/Rapport/Rapport.docx
+++ b/Rapport/Rapport.docx
@@ -2,6 +2,660 @@
 <file path=word/document.xml><?xml version="1.0" encoding="utf-8"?>
 <w:document xmlns:wpc="http://schemas.microsoft.com/office/word/2010/wordprocessingCanvas" xmlns:mc="http://schemas.openxmlformats.org/markup-compatibility/2006" xmlns:o="urn:schemas-microsoft-com:office:office" xmlns:r="http://schemas.openxmlformats.org/officeDocument/2006/relationships" xmlns:m="http://schemas.openxmlformats.org/officeDocument/2006/math" xmlns:v="urn:schemas-microsoft-com:vml" xmlns:wp14="http://schemas.microsoft.com/office/word/2010/wordprocessingDrawing" xmlns:wp="http://schemas.openxmlformats.org/drawingml/2006/wordprocessingDrawing" xmlns:w10="urn:schemas-microsoft-com:office:word" xmlns:w="http://schemas.openxmlformats.org/wordprocessingml/2006/main" xmlns:w14="http://schemas.microsoft.com/office/word/2010/wordml" xmlns:w15="http://schemas.microsoft.com/office/word/2012/wordml" xmlns:wpg="http://schemas.microsoft.com/office/word/2010/wordprocessingGroup" xmlns:wpi="http://schemas.microsoft.com/office/word/2010/wordprocessingInk" xmlns:wne="http://schemas.microsoft.com/office/word/2006/wordml" xmlns:wps="http://schemas.microsoft.com/office/word/2010/wordprocessingShape" mc:Ignorable="w14 w15 wp14">
   <w:body>
+    <w:p>
+      <w:pPr>
+        <w:jc w:val="center"/>
+        <w:rPr>
+          <w:b/>
+          <w:u w:val="single"/>
+        </w:rPr>
+      </w:pPr>
+      <w:r>
+        <w:rPr>
+          <w:noProof/>
+          <w:lang w:eastAsia="fr-FR"/>
+        </w:rPr>
+        <w:drawing>
+          <wp:inline distT="0" distB="0" distL="0" distR="0">
+            <wp:extent cx="6469380" cy="807720"/>
+            <wp:effectExtent l="0" t="0" r="0" b="0"/>
+            <wp:docPr id="13" name="Image 13" descr="Logo_INSA_Lyon_2014"/>
+            <wp:cNvGraphicFramePr>
+              <a:graphicFrameLocks xmlns:a="http://schemas.openxmlformats.org/drawingml/2006/main" noChangeAspect="1"/>
+            </wp:cNvGraphicFramePr>
+            <a:graphic xmlns:a="http://schemas.openxmlformats.org/drawingml/2006/main">
+              <a:graphicData uri="http://schemas.openxmlformats.org/drawingml/2006/picture">
+                <pic:pic xmlns:pic="http://schemas.openxmlformats.org/drawingml/2006/picture">
+                  <pic:nvPicPr>
+                    <pic:cNvPr id="0" name="Picture 13" descr="Logo_INSA_Lyon_2014"/>
+                    <pic:cNvPicPr>
+                      <a:picLocks noChangeAspect="1" noChangeArrowheads="1"/>
+                    </pic:cNvPicPr>
+                  </pic:nvPicPr>
+                  <pic:blipFill>
+                    <a:blip r:embed="rId8" cstate="print"/>
+                    <a:srcRect/>
+                    <a:stretch>
+                      <a:fillRect/>
+                    </a:stretch>
+                  </pic:blipFill>
+                  <pic:spPr bwMode="auto">
+                    <a:xfrm>
+                      <a:off x="0" y="0"/>
+                      <a:ext cx="6469380" cy="807720"/>
+                    </a:xfrm>
+                    <a:prstGeom prst="rect">
+                      <a:avLst/>
+                    </a:prstGeom>
+                    <a:noFill/>
+                    <a:ln w="9525">
+                      <a:noFill/>
+                      <a:miter lim="800000"/>
+                      <a:headEnd/>
+                      <a:tailEnd/>
+                    </a:ln>
+                  </pic:spPr>
+                </pic:pic>
+              </a:graphicData>
+            </a:graphic>
+          </wp:inline>
+        </w:drawing>
+      </w:r>
+    </w:p>
+    <w:p>
+      <w:pPr>
+        <w:pStyle w:val="Sous-titre"/>
+      </w:pPr>
+      <w:r>
+        <w:pict>
+          <v:shapetype id="_x0000_t202" coordsize="21600,21600" o:spt="202" path="m,l,21600r21600,l21600,xe">
+            <v:stroke joinstyle="miter"/>
+            <v:path gradientshapeok="t" o:connecttype="rect"/>
+          </v:shapetype>
+          <v:shape id="_x0000_s1029" type="#_x0000_t202" style="position:absolute;left:0;text-align:left;margin-left:94.3pt;margin-top:624.3pt;width:295.3pt;height:38.2pt;z-index:251663360;mso-height-percent:200;mso-height-percent:200;mso-width-relative:margin;mso-height-relative:margin" stroked="f" strokecolor="#548dd4" strokeweight="2.5pt">
+            <v:shadow color="#868686"/>
+            <v:textbox style="mso-next-textbox:#_x0000_s1029;mso-fit-shape-to-text:t">
+              <w:txbxContent>
+                <w:p>
+                  <w:pPr>
+                    <w:jc w:val="center"/>
+                    <w:rPr>
+                      <w:rFonts w:ascii="Centaur" w:hAnsi="Centaur"/>
+                      <w:b/>
+                      <w:i/>
+                      <w:sz w:val="32"/>
+                      <w:szCs w:val="32"/>
+                      <w:u w:val="single"/>
+                    </w:rPr>
+                  </w:pPr>
+                  <w:r>
+                    <w:rPr>
+                      <w:rFonts w:ascii="Centaur" w:hAnsi="Centaur"/>
+                      <w:b/>
+                      <w:i/>
+                      <w:sz w:val="32"/>
+                      <w:szCs w:val="32"/>
+                      <w:u w:val="single"/>
+                    </w:rPr>
+                    <w:t>ANNEE UNIVERSITAIRE :2015/2016</w:t>
+                  </w:r>
+                </w:p>
+              </w:txbxContent>
+            </v:textbox>
+          </v:shape>
+        </w:pict>
+      </w:r>
+      <w:r>
+        <w:rPr>
+          <w:noProof/>
+          <w:lang w:eastAsia="fr-FR"/>
+        </w:rPr>
+        <w:pict>
+          <v:roundrect id="_x0000_s1030" style="position:absolute;left:0;text-align:left;margin-left:120.05pt;margin-top:65.05pt;width:234.4pt;height:31pt;z-index:251664384" arcsize="10923f" strokecolor="#95b3d7" strokeweight="1pt">
+            <v:fill color2="#b8cce4" focusposition="1" focussize="" focus="100%" type="gradient"/>
+            <v:shadow on="t" type="perspective" color="#243f60" opacity=".5" offset="1pt" offset2="-3pt"/>
+            <v:textbox>
+              <w:txbxContent>
+                <w:p>
+                  <w:pPr>
+                    <w:jc w:val="center"/>
+                    <w:rPr>
+                      <w:rFonts w:ascii="Centaur" w:hAnsi="Centaur"/>
+                      <w:b/>
+                      <w:sz w:val="28"/>
+                      <w:szCs w:val="28"/>
+                    </w:rPr>
+                  </w:pPr>
+                  <w:r>
+                    <w:rPr>
+                      <w:rFonts w:ascii="Centaur" w:hAnsi="Centaur"/>
+                      <w:b/>
+                      <w:sz w:val="28"/>
+                      <w:szCs w:val="28"/>
+                    </w:rPr>
+                    <w:t>DEPARTEMENT INFORMATIQUE</w:t>
+                  </w:r>
+                </w:p>
+              </w:txbxContent>
+            </v:textbox>
+          </v:roundrect>
+        </w:pict>
+      </w:r>
+    </w:p>
+    <w:p/>
+    <w:p/>
+    <w:p/>
+    <w:p/>
+    <w:p/>
+    <w:p>
+      <w:r>
+        <w:pict>
+          <v:shape id="_x0000_s1026" type="#_x0000_t202" style="position:absolute;margin-left:-27.9pt;margin-top:14.7pt;width:511.7pt;height:128.55pt;z-index:251660288;mso-width-relative:margin;mso-height-relative:margin" strokecolor="#92cddc" strokeweight="1pt">
+            <v:fill color2="#b6dde8" rotate="t" focusposition="1" focussize="" focus="100%" type="gradient"/>
+            <v:shadow on="t" type="perspective" color="#205867" opacity=".5" offset="1pt" offset2="-3pt"/>
+            <v:textbox>
+              <w:txbxContent>
+                <w:p>
+                  <w:pPr>
+                    <w:jc w:val="center"/>
+                    <w:rPr>
+                      <w:rFonts w:ascii="Centaur" w:hAnsi="Centaur"/>
+                      <w:b/>
+                      <w:i/>
+                      <w:sz w:val="56"/>
+                      <w:szCs w:val="68"/>
+                    </w:rPr>
+                  </w:pPr>
+                  <w:r>
+                    <w:rPr>
+                      <w:rFonts w:ascii="Centaur" w:hAnsi="Centaur"/>
+                      <w:b/>
+                      <w:i/>
+                      <w:sz w:val="56"/>
+                      <w:szCs w:val="68"/>
+                    </w:rPr>
+                    <w:t>Rapport du projet DevOO</w:t>
+                  </w:r>
+                </w:p>
+                <w:p>
+                  <w:pPr>
+                    <w:jc w:val="center"/>
+                    <w:rPr>
+                      <w:rFonts w:ascii="Centaur" w:hAnsi="Centaur"/>
+                      <w:b/>
+                      <w:i/>
+                      <w:sz w:val="56"/>
+                      <w:szCs w:val="68"/>
+                    </w:rPr>
+                  </w:pPr>
+                  <w:r>
+                    <w:rPr>
+                      <w:rFonts w:ascii="Centaur" w:hAnsi="Centaur"/>
+                      <w:b/>
+                      <w:i/>
+                      <w:sz w:val="56"/>
+                      <w:szCs w:val="68"/>
+                    </w:rPr>
+                    <w:t>Dévelo</w:t>
+                  </w:r>
+                  <w:r>
+                    <w:rPr>
+                      <w:rFonts w:ascii="Centaur" w:hAnsi="Centaur"/>
+                      <w:b/>
+                      <w:i/>
+                      <w:sz w:val="56"/>
+                      <w:szCs w:val="68"/>
+                    </w:rPr>
+                    <w:t>ppement d'une application suivant une méthodologie Orientée Objet</w:t>
+                  </w:r>
+                </w:p>
+              </w:txbxContent>
+            </v:textbox>
+          </v:shape>
+        </w:pict>
+      </w:r>
+    </w:p>
+    <w:p/>
+    <w:p/>
+    <w:p/>
+    <w:p/>
+    <w:p/>
+    <w:p/>
+    <w:p>
+      <w:pPr>
+        <w:jc w:val="center"/>
+      </w:pPr>
+      <w:r>
+        <w:pict>
+          <v:shape id="_x0000_s1028" type="#_x0000_t202" style="position:absolute;left:0;text-align:left;margin-left:269.55pt;margin-top:80.7pt;width:254.15pt;height:93.1pt;z-index:251662336;mso-height-percent:200;mso-height-percent:200;mso-width-relative:margin;mso-height-relative:margin" stroked="f" strokecolor="#548dd4" strokeweight="2.5pt">
+            <v:shadow color="#868686"/>
+            <v:textbox style="mso-fit-shape-to-text:t">
+              <w:txbxContent>
+                <w:p>
+                  <w:pPr>
+                    <w:rPr>
+                      <w:rFonts w:ascii="Centaur" w:hAnsi="Centaur"/>
+                      <w:b/>
+                      <w:i/>
+                      <w:sz w:val="32"/>
+                      <w:szCs w:val="32"/>
+                      <w:u w:val="single"/>
+                    </w:rPr>
+                  </w:pPr>
+                  <w:r>
+                    <w:rPr>
+                      <w:rFonts w:ascii="Centaur" w:hAnsi="Centaur"/>
+                      <w:b/>
+                      <w:i/>
+                      <w:sz w:val="32"/>
+                      <w:szCs w:val="32"/>
+                      <w:u w:val="single"/>
+                    </w:rPr>
+                    <w:t>ENCADRE PAR :</w:t>
+                  </w:r>
+                </w:p>
+                <w:p>
+                  <w:pPr>
+                    <w:pStyle w:val="Paragraphedeliste"/>
+                    <w:numPr>
+                      <w:ilvl w:val="0"/>
+                      <w:numId w:val="2"/>
+                    </w:numPr>
+                    <w:rPr>
+                      <w:rFonts w:ascii="Centaur" w:hAnsi="Centaur"/>
+                      <w:b/>
+                      <w:i/>
+                      <w:sz w:val="32"/>
+                      <w:szCs w:val="32"/>
+                      <w:u w:val="single"/>
+                    </w:rPr>
+                  </w:pPr>
+                  <w:r>
+                    <w:rPr>
+                      <w:rFonts w:ascii="Centaur" w:hAnsi="Centaur"/>
+                      <w:b/>
+                      <w:i/>
+                      <w:sz w:val="32"/>
+                      <w:szCs w:val="32"/>
+                      <w:u w:val="single"/>
+                    </w:rPr>
+                    <w:t xml:space="preserve">Mme. </w:t>
+                  </w:r>
+                  <w:r>
+                    <w:rPr>
+                      <w:rFonts w:ascii="Centaur" w:hAnsi="Centaur"/>
+                      <w:b/>
+                      <w:i/>
+                      <w:sz w:val="32"/>
+                      <w:szCs w:val="32"/>
+                      <w:u w:val="single"/>
+                    </w:rPr>
+                    <w:t>Christine SOLNON</w:t>
+                  </w:r>
+                </w:p>
+                <w:p>
+                  <w:pPr>
+                    <w:pStyle w:val="Paragraphedeliste"/>
+                    <w:numPr>
+                      <w:ilvl w:val="0"/>
+                      <w:numId w:val="2"/>
+                    </w:numPr>
+                    <w:rPr>
+                      <w:rFonts w:ascii="Centaur" w:hAnsi="Centaur"/>
+                      <w:b/>
+                      <w:i/>
+                      <w:sz w:val="32"/>
+                      <w:szCs w:val="32"/>
+                      <w:u w:val="single"/>
+                    </w:rPr>
+                  </w:pPr>
+                  <w:r>
+                    <w:rPr>
+                      <w:rFonts w:ascii="Centaur" w:hAnsi="Centaur"/>
+                      <w:b/>
+                      <w:i/>
+                      <w:sz w:val="32"/>
+                      <w:szCs w:val="32"/>
+                      <w:u w:val="single"/>
+                    </w:rPr>
+                    <w:t xml:space="preserve">M. </w:t>
+                  </w:r>
+                  <w:r>
+                    <w:rPr>
+                      <w:rFonts w:ascii="Centaur" w:hAnsi="Centaur"/>
+                      <w:b/>
+                      <w:i/>
+                      <w:sz w:val="32"/>
+                      <w:szCs w:val="32"/>
+                      <w:u w:val="single"/>
+                    </w:rPr>
+                    <w:t>Elöd EGYED-ZSIGMOND</w:t>
+                  </w:r>
+                </w:p>
+              </w:txbxContent>
+            </v:textbox>
+          </v:shape>
+        </w:pict>
+      </w:r>
+      <w:r>
+        <w:pict>
+          <v:shape id="_x0000_s1027" type="#_x0000_t202" style="position:absolute;left:0;text-align:left;margin-left:-36.25pt;margin-top:81.05pt;width:305.8pt;height:205.4pt;z-index:251661312;mso-height-percent:200;mso-height-percent:200;mso-width-relative:margin;mso-height-relative:margin" stroked="f" strokecolor="#548dd4" strokeweight="2.5pt">
+            <v:shadow color="#868686"/>
+            <v:textbox style="mso-fit-shape-to-text:t">
+              <w:txbxContent>
+                <w:p>
+                  <w:pPr>
+                    <w:rPr>
+                      <w:rFonts w:ascii="Centaur" w:hAnsi="Centaur"/>
+                      <w:b/>
+                      <w:i/>
+                      <w:sz w:val="32"/>
+                      <w:szCs w:val="32"/>
+                      <w:u w:val="single"/>
+                    </w:rPr>
+                  </w:pPr>
+                  <w:r>
+                    <w:rPr>
+                      <w:rFonts w:ascii="Centaur" w:hAnsi="Centaur"/>
+                      <w:b/>
+                      <w:i/>
+                      <w:sz w:val="32"/>
+                      <w:szCs w:val="32"/>
+                      <w:u w:val="single"/>
+                    </w:rPr>
+                    <w:t>REALISE PAR</w:t>
+                  </w:r>
+                  <w:r>
+                    <w:rPr>
+                      <w:rFonts w:ascii="Centaur" w:hAnsi="Centaur"/>
+                      <w:b/>
+                      <w:i/>
+                      <w:sz w:val="32"/>
+                      <w:szCs w:val="32"/>
+                      <w:u w:val="single"/>
+                    </w:rPr>
+                    <w:t xml:space="preserve"> L'HEXANOME </w:t>
+                  </w:r>
+                  <w:r>
+                    <w:rPr>
+                      <w:rFonts w:ascii="Centaur" w:hAnsi="Centaur"/>
+                      <w:b/>
+                      <w:i/>
+                      <w:sz w:val="32"/>
+                      <w:szCs w:val="32"/>
+                      <w:u w:val="single"/>
+                    </w:rPr>
+                    <w:t>H4402</w:t>
+                  </w:r>
+                  <w:r>
+                    <w:rPr>
+                      <w:rFonts w:ascii="Centaur" w:hAnsi="Centaur"/>
+                      <w:b/>
+                      <w:i/>
+                      <w:sz w:val="32"/>
+                      <w:szCs w:val="32"/>
+                      <w:u w:val="single"/>
+                    </w:rPr>
+                    <w:t> :</w:t>
+                  </w:r>
+                </w:p>
+                <w:p>
+                  <w:pPr>
+                    <w:pStyle w:val="Paragraphedeliste"/>
+                    <w:numPr>
+                      <w:ilvl w:val="0"/>
+                      <w:numId w:val="2"/>
+                    </w:numPr>
+                    <w:rPr>
+                      <w:rFonts w:ascii="Centaur" w:hAnsi="Centaur"/>
+                      <w:b/>
+                      <w:i/>
+                      <w:sz w:val="32"/>
+                      <w:szCs w:val="32"/>
+                    </w:rPr>
+                  </w:pPr>
+                  <w:r>
+                    <w:rPr>
+                      <w:rFonts w:ascii="Centaur" w:hAnsi="Centaur"/>
+                      <w:b/>
+                      <w:i/>
+                      <w:sz w:val="32"/>
+                      <w:szCs w:val="32"/>
+                    </w:rPr>
+                    <w:t>Nicolas NATIVEL (Chef de Projet)</w:t>
+                  </w:r>
+                </w:p>
+                <w:p>
+                  <w:pPr>
+                    <w:pStyle w:val="Paragraphedeliste"/>
+                    <w:numPr>
+                      <w:ilvl w:val="0"/>
+                      <w:numId w:val="2"/>
+                    </w:numPr>
+                    <w:rPr>
+                      <w:rFonts w:ascii="Centaur" w:hAnsi="Centaur"/>
+                      <w:b/>
+                      <w:i/>
+                      <w:sz w:val="32"/>
+                      <w:szCs w:val="32"/>
+                    </w:rPr>
+                  </w:pPr>
+                  <w:r>
+                    <w:rPr>
+                      <w:rFonts w:ascii="Centaur" w:hAnsi="Centaur"/>
+                      <w:b/>
+                      <w:i/>
+                      <w:sz w:val="32"/>
+                      <w:szCs w:val="32"/>
+                    </w:rPr>
+                    <w:t>Romain MATHONAT</w:t>
+                  </w:r>
+                </w:p>
+                <w:p>
+                  <w:pPr>
+                    <w:pStyle w:val="Paragraphedeliste"/>
+                    <w:numPr>
+                      <w:ilvl w:val="0"/>
+                      <w:numId w:val="2"/>
+                    </w:numPr>
+                    <w:rPr>
+                      <w:rFonts w:ascii="Centaur" w:hAnsi="Centaur"/>
+                      <w:b/>
+                      <w:i/>
+                      <w:sz w:val="32"/>
+                      <w:szCs w:val="32"/>
+                    </w:rPr>
+                  </w:pPr>
+                  <w:r>
+                    <w:rPr>
+                      <w:rFonts w:ascii="Centaur" w:hAnsi="Centaur"/>
+                      <w:b/>
+                      <w:i/>
+                      <w:sz w:val="32"/>
+                      <w:szCs w:val="32"/>
+                    </w:rPr>
+                    <w:t>Mathieu GAILLARD</w:t>
+                  </w:r>
+                </w:p>
+                <w:p>
+                  <w:pPr>
+                    <w:pStyle w:val="Paragraphedeliste"/>
+                    <w:numPr>
+                      <w:ilvl w:val="0"/>
+                      <w:numId w:val="2"/>
+                    </w:numPr>
+                    <w:rPr>
+                      <w:rFonts w:ascii="Centaur" w:hAnsi="Centaur"/>
+                      <w:b/>
+                      <w:i/>
+                      <w:sz w:val="32"/>
+                      <w:szCs w:val="32"/>
+                    </w:rPr>
+                  </w:pPr>
+                  <w:r>
+                    <w:rPr>
+                      <w:rFonts w:ascii="Centaur" w:hAnsi="Centaur"/>
+                      <w:b/>
+                      <w:i/>
+                      <w:sz w:val="32"/>
+                      <w:szCs w:val="32"/>
+                    </w:rPr>
+                    <w:t>Mohammed EL ARASS</w:t>
+                  </w:r>
+                </w:p>
+                <w:p>
+                  <w:pPr>
+                    <w:pStyle w:val="Paragraphedeliste"/>
+                    <w:numPr>
+                      <w:ilvl w:val="0"/>
+                      <w:numId w:val="2"/>
+                    </w:numPr>
+                    <w:rPr>
+                      <w:rFonts w:ascii="Centaur" w:hAnsi="Centaur"/>
+                      <w:b/>
+                      <w:i/>
+                      <w:sz w:val="32"/>
+                      <w:szCs w:val="32"/>
+                    </w:rPr>
+                  </w:pPr>
+                  <w:r>
+                    <w:rPr>
+                      <w:rFonts w:ascii="Centaur" w:hAnsi="Centaur"/>
+                      <w:b/>
+                      <w:i/>
+                      <w:sz w:val="32"/>
+                      <w:szCs w:val="32"/>
+                    </w:rPr>
+                    <w:t>Guillaume KHENG</w:t>
+                  </w:r>
+                </w:p>
+                <w:p>
+                  <w:pPr>
+                    <w:pStyle w:val="Paragraphedeliste"/>
+                    <w:numPr>
+                      <w:ilvl w:val="0"/>
+                      <w:numId w:val="2"/>
+                    </w:numPr>
+                    <w:rPr>
+                      <w:rFonts w:ascii="Centaur" w:hAnsi="Centaur"/>
+                      <w:b/>
+                      <w:i/>
+                      <w:sz w:val="32"/>
+                      <w:szCs w:val="32"/>
+                    </w:rPr>
+                  </w:pPr>
+                  <w:r>
+                    <w:rPr>
+                      <w:rFonts w:ascii="Centaur" w:hAnsi="Centaur"/>
+                      <w:b/>
+                      <w:i/>
+                      <w:sz w:val="32"/>
+                      <w:szCs w:val="32"/>
+                    </w:rPr>
+                    <w:t>Thomas FAVROT</w:t>
+                  </w:r>
+                </w:p>
+                <w:p>
+                  <w:pPr>
+                    <w:pStyle w:val="Paragraphedeliste"/>
+                    <w:numPr>
+                      <w:ilvl w:val="0"/>
+                      <w:numId w:val="2"/>
+                    </w:numPr>
+                    <w:rPr>
+                      <w:rFonts w:ascii="Centaur" w:hAnsi="Centaur"/>
+                      <w:b/>
+                      <w:i/>
+                      <w:sz w:val="32"/>
+                      <w:szCs w:val="32"/>
+                    </w:rPr>
+                  </w:pPr>
+                  <w:r>
+                    <w:rPr>
+                      <w:rFonts w:ascii="Centaur" w:hAnsi="Centaur"/>
+                      <w:b/>
+                      <w:i/>
+                      <w:sz w:val="32"/>
+                      <w:szCs w:val="32"/>
+                    </w:rPr>
+                    <w:t>Killian OLLIVIER</w:t>
+                  </w:r>
+                </w:p>
+              </w:txbxContent>
+            </v:textbox>
+          </v:shape>
+        </w:pict>
+      </w:r>
+      <w:r>
+        <w:rPr>
+          <w:noProof/>
+          <w:lang w:eastAsia="fr-FR"/>
+        </w:rPr>
+        <w:drawing>
+          <wp:inline distT="0" distB="0" distL="0" distR="0">
+            <wp:extent cx="2857500" cy="563880"/>
+            <wp:effectExtent l="19050" t="0" r="0" b="0"/>
+            <wp:docPr id="14" name="Image 14" descr="th?id=OIP"/>
+            <wp:cNvGraphicFramePr>
+              <a:graphicFrameLocks xmlns:a="http://schemas.openxmlformats.org/drawingml/2006/main" noChangeAspect="1"/>
+            </wp:cNvGraphicFramePr>
+            <a:graphic xmlns:a="http://schemas.openxmlformats.org/drawingml/2006/main">
+              <a:graphicData uri="http://schemas.openxmlformats.org/drawingml/2006/picture">
+                <pic:pic xmlns:pic="http://schemas.openxmlformats.org/drawingml/2006/picture">
+                  <pic:nvPicPr>
+                    <pic:cNvPr id="0" name="Picture 14" descr="th?id=OIP"/>
+                    <pic:cNvPicPr>
+                      <a:picLocks noChangeAspect="1" noChangeArrowheads="1"/>
+                    </pic:cNvPicPr>
+                  </pic:nvPicPr>
+                  <pic:blipFill>
+                    <a:blip r:embed="rId9" cstate="print"/>
+                    <a:srcRect/>
+                    <a:stretch>
+                      <a:fillRect/>
+                    </a:stretch>
+                  </pic:blipFill>
+                  <pic:spPr bwMode="auto">
+                    <a:xfrm>
+                      <a:off x="0" y="0"/>
+                      <a:ext cx="2857500" cy="563880"/>
+                    </a:xfrm>
+                    <a:prstGeom prst="rect">
+                      <a:avLst/>
+                    </a:prstGeom>
+                    <a:noFill/>
+                    <a:ln w="9525">
+                      <a:noFill/>
+                      <a:miter lim="800000"/>
+                      <a:headEnd/>
+                      <a:tailEnd/>
+                    </a:ln>
+                  </pic:spPr>
+                </pic:pic>
+              </a:graphicData>
+            </a:graphic>
+          </wp:inline>
+        </w:drawing>
+      </w:r>
+    </w:p>
+    <w:p>
+      <w:pPr>
+        <w:pStyle w:val="En-ttedetabledesmatires"/>
+        <w:rPr>
+          <w:rFonts w:asciiTheme="minorHAnsi" w:eastAsiaTheme="minorHAnsi" w:hAnsiTheme="minorHAnsi" w:cstheme="minorBidi"/>
+          <w:b w:val="0"/>
+          <w:bCs w:val="0"/>
+          <w:color w:val="auto"/>
+          <w:sz w:val="22"/>
+          <w:szCs w:val="22"/>
+        </w:rPr>
+      </w:pPr>
+    </w:p>
+    <w:p>
+      <w:r>
+        <w:br w:type="page"/>
+      </w:r>
+    </w:p>
     <w:sdt>
       <w:sdtPr>
         <w:rPr>
@@ -112,7 +766,7 @@
                 <w:noProof/>
                 <w:webHidden/>
               </w:rPr>
-              <w:t>2</w:t>
+              <w:t>3</w:t>
             </w:r>
             <w:r>
               <w:rPr>
@@ -198,7 +852,7 @@
                 <w:noProof/>
                 <w:webHidden/>
               </w:rPr>
-              <w:t>2</w:t>
+              <w:t>3</w:t>
             </w:r>
             <w:r>
               <w:rPr>
@@ -284,7 +938,7 @@
                 <w:noProof/>
                 <w:webHidden/>
               </w:rPr>
-              <w:t>2</w:t>
+              <w:t>3</w:t>
             </w:r>
             <w:r>
               <w:rPr>
@@ -370,7 +1024,7 @@
                 <w:noProof/>
                 <w:webHidden/>
               </w:rPr>
-              <w:t>2</w:t>
+              <w:t>4</w:t>
             </w:r>
             <w:r>
               <w:rPr>
@@ -456,7 +1110,7 @@
                 <w:noProof/>
                 <w:webHidden/>
               </w:rPr>
-              <w:t>2</w:t>
+              <w:t>4</w:t>
             </w:r>
             <w:r>
               <w:rPr>
@@ -542,7 +1196,7 @@
                 <w:noProof/>
                 <w:webHidden/>
               </w:rPr>
-              <w:t>4</w:t>
+              <w:t>6</w:t>
             </w:r>
             <w:r>
               <w:rPr>
@@ -628,7 +1282,7 @@
                 <w:noProof/>
                 <w:webHidden/>
               </w:rPr>
-              <w:t>4</w:t>
+              <w:t>6</w:t>
             </w:r>
             <w:r>
               <w:rPr>
@@ -714,7 +1368,7 @@
                 <w:noProof/>
                 <w:webHidden/>
               </w:rPr>
-              <w:t>4</w:t>
+              <w:t>10</w:t>
             </w:r>
             <w:r>
               <w:rPr>
@@ -800,7 +1454,7 @@
                 <w:noProof/>
                 <w:webHidden/>
               </w:rPr>
-              <w:t>4</w:t>
+              <w:t>10</w:t>
             </w:r>
             <w:r>
               <w:rPr>
@@ -886,7 +1540,7 @@
                 <w:noProof/>
                 <w:webHidden/>
               </w:rPr>
-              <w:t>5</w:t>
+              <w:t>12</w:t>
             </w:r>
             <w:r>
               <w:rPr>
@@ -956,7 +1610,7 @@
                 <w:noProof/>
                 <w:webHidden/>
               </w:rPr>
-              <w:t>5</w:t>
+              <w:t>13</w:t>
             </w:r>
             <w:r>
               <w:rPr>
@@ -1042,7 +1696,7 @@
                 <w:noProof/>
                 <w:webHidden/>
               </w:rPr>
-              <w:t>5</w:t>
+              <w:t>14</w:t>
             </w:r>
             <w:r>
               <w:rPr>
@@ -1128,7 +1782,7 @@
                 <w:noProof/>
                 <w:webHidden/>
               </w:rPr>
-              <w:t>6</w:t>
+              <w:t>15</w:t>
             </w:r>
             <w:r>
               <w:rPr>
@@ -1214,7 +1868,7 @@
                 <w:noProof/>
                 <w:webHidden/>
               </w:rPr>
-              <w:t>7</w:t>
+              <w:t>15</w:t>
             </w:r>
             <w:r>
               <w:rPr>
@@ -1300,7 +1954,7 @@
                 <w:noProof/>
                 <w:webHidden/>
               </w:rPr>
-              <w:t>7</w:t>
+              <w:t>15</w:t>
             </w:r>
             <w:r>
               <w:rPr>
@@ -1386,7 +2040,7 @@
                 <w:noProof/>
                 <w:webHidden/>
               </w:rPr>
-              <w:t>7</w:t>
+              <w:t>15</w:t>
             </w:r>
             <w:r>
               <w:rPr>
@@ -1472,7 +2126,7 @@
                 <w:noProof/>
                 <w:webHidden/>
               </w:rPr>
-              <w:t>7</w:t>
+              <w:t>15</w:t>
             </w:r>
             <w:r>
               <w:rPr>
@@ -1522,33 +2176,10 @@
       </w:pPr>
       <w:r>
         <w:tab/>
-        <w:t>L'application</w:t>
-      </w:r>
-      <w:r>
-        <w:t xml:space="preserve"> développée</w:t>
-      </w:r>
-      <w:r>
-        <w:t xml:space="preserve"> est inspirée d'un projet réel, piloté par l</w:t>
-      </w:r>
-      <w:r>
-        <w:t>e Grand Lyon entre 2012 et 2015,</w:t>
-      </w:r>
-      <w:r>
-        <w:t xml:space="preserve"> qui </w:t>
-      </w:r>
-      <w:proofErr w:type="gramStart"/>
-      <w:r>
-        <w:t>vise</w:t>
-      </w:r>
-      <w:proofErr w:type="gramEnd"/>
-      <w:r>
-        <w:t xml:space="preserve"> à optimiser la mobilité durable en ville (voir www.optimodlyon.fr). Nous nous focaliserons ici sur la partie</w:t>
-      </w:r>
-      <w:r>
-        <w:t xml:space="preserve"> du projet</w:t>
-      </w:r>
-      <w:r>
-        <w:t xml:space="preserve"> concernant le fret urbain et l'optimisation des tournées de livraisons en ville.</w:t>
+      </w:r>
+      <w:bookmarkStart w:id="1" w:name="_Toc434700489"/>
+      <w:r>
+        <w:t>L'application développée est inspirée d'un projet réel, piloté par le Grand Lyon entre 2012 et 2015, qui vise à optimiser la mobilité durable en ville (voir www.optimodlyon.fr). Nous nous focaliserons ici sur la partie du projet concernant le fret urbain et l'optimisation des tournées de livraisons en ville.</w:t>
       </w:r>
     </w:p>
     <w:p>
@@ -1557,60 +2188,21 @@
       </w:pPr>
       <w:r>
         <w:tab/>
-        <w:t xml:space="preserve">Pour ce faire, </w:t>
-      </w:r>
-      <w:r>
-        <w:t xml:space="preserve">nous avons </w:t>
-      </w:r>
-      <w:r>
-        <w:t>suivi</w:t>
-      </w:r>
-      <w:r>
-        <w:t xml:space="preserve"> une méthodologie de développement orienté objet. Nous avons commencé par une</w:t>
-      </w:r>
-      <w:r>
-        <w:t xml:space="preserve"> phase de</w:t>
-      </w:r>
-      <w:r>
-        <w:t xml:space="preserve"> capture et </w:t>
-      </w:r>
-      <w:r>
-        <w:t xml:space="preserve"> </w:t>
-      </w:r>
-      <w:r>
-        <w:t>d’</w:t>
-      </w:r>
-      <w:r>
-        <w:t xml:space="preserve">analyse des besoins, </w:t>
-      </w:r>
-      <w:r>
-        <w:t xml:space="preserve">pour ensuite enchaîner sur une phase de </w:t>
-      </w:r>
-      <w:r>
-        <w:t>conception détaillée</w:t>
-      </w:r>
-      <w:r>
-        <w:t xml:space="preserve"> l’application. Nous avons ensuite procédé à l’implémentation, aux tests et à la documentation de l’application. Nous avons réalisé ce développement en 4 semaines. </w:t>
-      </w:r>
-      <w:proofErr w:type="gramStart"/>
-      <w:r>
-        <w:t>avec</w:t>
-      </w:r>
-      <w:proofErr w:type="gramEnd"/>
-      <w:r>
-        <w:t xml:space="preserve"> </w:t>
-      </w:r>
-      <w:r>
-        <w:t>une charge de xxx heures. Nous avons développé avec le langage Java, en utilisant la librairie swing pour la réalisation de l’interface graphique.</w:t>
-      </w:r>
-      <w:bookmarkStart w:id="1" w:name="_GoBack"/>
-      <w:bookmarkEnd w:id="1"/>
+        <w:t xml:space="preserve">Pour ce faire, nous avons suivi une méthodologie de développement orienté objet. Nous avons commencé par une phase de capture et  d’analyse des besoins, pour ensuite enchaîner sur une phase de conception détaillée l’application. Nous avons ensuite procédé à l’implémentation, aux tests et à la documentation de l’application. Nous avons réalisé </w:t>
+      </w:r>
+      <w:r>
+        <w:t xml:space="preserve">ce développement en 4 semaines </w:t>
+      </w:r>
+      <w:bookmarkStart w:id="2" w:name="_GoBack"/>
+      <w:bookmarkEnd w:id="2"/>
+      <w:r>
+        <w:t>avec une charge de xxx heures. Nous avons développé avec le langage Java, en utilisant la librairie swing pour la réalisation de l’interface graphique.</w:t>
+      </w:r>
     </w:p>
     <w:p>
       <w:pPr>
         <w:pStyle w:val="Titre1"/>
       </w:pPr>
-      <w:bookmarkStart w:id="2" w:name="_Toc434700489"/>
       <w:r>
         <w:t>2</w:t>
       </w:r>
@@ -1621,7 +2213,7 @@
         <w:tab/>
         <w:t>Livrables de capture et analyse des besoins</w:t>
       </w:r>
-      <w:bookmarkEnd w:id="2"/>
+      <w:bookmarkEnd w:id="1"/>
     </w:p>
     <w:p/>
     <w:p>
@@ -1645,13 +2237,65 @@
       <w:bookmarkEnd w:id="3"/>
     </w:p>
     <w:p/>
-    <w:p/>
-    <w:p/>
+    <w:p>
+      <w:r>
+        <w:rPr>
+          <w:noProof/>
+          <w:lang w:eastAsia="fr-FR"/>
+        </w:rPr>
+        <w:drawing>
+          <wp:inline distT="0" distB="0" distL="0" distR="0">
+            <wp:extent cx="6529948" cy="4191000"/>
+            <wp:effectExtent l="19050" t="0" r="4202" b="0"/>
+            <wp:docPr id="6" name="Image 6"/>
+            <wp:cNvGraphicFramePr>
+              <a:graphicFrameLocks xmlns:a="http://schemas.openxmlformats.org/drawingml/2006/main" noChangeAspect="1"/>
+            </wp:cNvGraphicFramePr>
+            <a:graphic xmlns:a="http://schemas.openxmlformats.org/drawingml/2006/main">
+              <a:graphicData uri="http://schemas.openxmlformats.org/drawingml/2006/picture">
+                <pic:pic xmlns:pic="http://schemas.openxmlformats.org/drawingml/2006/picture">
+                  <pic:nvPicPr>
+                    <pic:cNvPr id="0" name="Picture 6"/>
+                    <pic:cNvPicPr>
+                      <a:picLocks noChangeAspect="1" noChangeArrowheads="1"/>
+                    </pic:cNvPicPr>
+                  </pic:nvPicPr>
+                  <pic:blipFill>
+                    <a:blip r:embed="rId10" cstate="print"/>
+                    <a:srcRect/>
+                    <a:stretch>
+                      <a:fillRect/>
+                    </a:stretch>
+                  </pic:blipFill>
+                  <pic:spPr bwMode="auto">
+                    <a:xfrm>
+                      <a:off x="0" y="0"/>
+                      <a:ext cx="6529948" cy="4191000"/>
+                    </a:xfrm>
+                    <a:prstGeom prst="rect">
+                      <a:avLst/>
+                    </a:prstGeom>
+                    <a:noFill/>
+                    <a:ln w="9525">
+                      <a:noFill/>
+                      <a:miter lim="800000"/>
+                      <a:headEnd/>
+                      <a:tailEnd/>
+                    </a:ln>
+                  </pic:spPr>
+                </pic:pic>
+              </a:graphicData>
+            </a:graphic>
+          </wp:inline>
+        </w:drawing>
+      </w:r>
+    </w:p>
     <w:p>
       <w:pPr>
         <w:pStyle w:val="Titre2"/>
       </w:pPr>
       <w:r>
+        <w:lastRenderedPageBreak/>
         <w:tab/>
       </w:r>
       <w:bookmarkStart w:id="4" w:name="_Toc434700491"/>
@@ -1667,27 +2311,33 @@
       </w:r>
       <w:bookmarkEnd w:id="4"/>
     </w:p>
-    <w:p/>
-    <w:p/>
-    <w:p>
-      <w:pPr>
-        <w:pStyle w:val="Titre2"/>
-      </w:pPr>
-    </w:p>
-    <w:p>
-      <w:pPr>
-        <w:pStyle w:val="Titre2"/>
-      </w:pPr>
-    </w:p>
-    <w:p>
-      <w:pPr>
-        <w:pStyle w:val="Titre2"/>
-      </w:pPr>
-    </w:p>
-    <w:p>
-      <w:pPr>
-        <w:pStyle w:val="Titre2"/>
-      </w:pPr>
+    <w:p>
+      <w:r>
+        <w:pict>
+          <v:shapetype id="_x0000_t75" coordsize="21600,21600" o:spt="75" o:preferrelative="t" path="m@4@5l@4@11@9@11@9@5xe" filled="f" stroked="f">
+            <v:stroke joinstyle="miter"/>
+            <v:formulas>
+              <v:f eqn="if lineDrawn pixelLineWidth 0"/>
+              <v:f eqn="sum @0 1 0"/>
+              <v:f eqn="sum 0 0 @1"/>
+              <v:f eqn="prod @2 1 2"/>
+              <v:f eqn="prod @3 21600 pixelWidth"/>
+              <v:f eqn="prod @3 21600 pixelHeight"/>
+              <v:f eqn="sum @0 0 1"/>
+              <v:f eqn="prod @6 1 2"/>
+              <v:f eqn="prod @7 21600 pixelWidth"/>
+              <v:f eqn="sum @8 21600 0"/>
+              <v:f eqn="prod @7 21600 pixelHeight"/>
+              <v:f eqn="sum @10 21600 0"/>
+            </v:formulas>
+            <v:path o:extrusionok="f" gradientshapeok="t" o:connecttype="rect"/>
+            <o:lock v:ext="edit" aspectratio="t"/>
+          </v:shapetype>
+          <v:shape id="_x0000_i1025" type="#_x0000_t75" style="width:453pt;height:389.25pt">
+            <v:imagedata r:id="rId11" o:title="ModèleDeDomaine"/>
+          </v:shape>
+        </w:pict>
+      </w:r>
     </w:p>
     <w:p>
       <w:pPr>
@@ -1774,19 +2424,11 @@
         </w:numPr>
         <w:jc w:val="both"/>
       </w:pPr>
-      <w:proofErr w:type="spellStart"/>
       <w:r>
         <w:rPr>
           <w:rStyle w:val="Sous-titreCar"/>
         </w:rPr>
-        <w:t>livraisonArrivee</w:t>
-      </w:r>
-      <w:proofErr w:type="spellEnd"/>
-      <w:r>
-        <w:rPr>
-          <w:rStyle w:val="Sous-titreCar"/>
-        </w:rPr>
-        <w:t xml:space="preserve"> :</w:t>
+        <w:t>livraisonArrivee :</w:t>
       </w:r>
       <w:r>
         <w:t xml:space="preserve"> La dernière livraison d'un chemin.</w:t>
@@ -1824,7 +2466,6 @@
         <w:rPr>
           <w:rStyle w:val="Sous-titreCar"/>
         </w:rPr>
-        <w:lastRenderedPageBreak/>
         <w:t>Temps d’arrêt (d’une demande de livraison) :</w:t>
       </w:r>
       <w:r>
@@ -1882,6 +2523,7 @@
         <w:rPr>
           <w:rStyle w:val="Sous-titreCar"/>
         </w:rPr>
+        <w:lastRenderedPageBreak/>
         <w:t>Heure de fin (d’une fenêtre de livraison)</w:t>
       </w:r>
       <w:r>
@@ -2230,7 +2872,7 @@
                     </pic:cNvPicPr>
                   </pic:nvPicPr>
                   <pic:blipFill>
-                    <a:blip r:embed="rId8" cstate="print"/>
+                    <a:blip r:embed="rId12" cstate="print"/>
                     <a:srcRect/>
                     <a:stretch>
                       <a:fillRect/>
@@ -2263,34 +2905,6 @@
       <w:pPr>
         <w:pStyle w:val="Titre2"/>
       </w:pPr>
-      <w:r>
-        <w:tab/>
-      </w:r>
-    </w:p>
-    <w:p>
-      <w:pPr>
-        <w:pStyle w:val="Titre2"/>
-      </w:pPr>
-    </w:p>
-    <w:p>
-      <w:pPr>
-        <w:pStyle w:val="Titre2"/>
-      </w:pPr>
-    </w:p>
-    <w:p>
-      <w:pPr>
-        <w:pStyle w:val="Titre2"/>
-      </w:pPr>
-    </w:p>
-    <w:p>
-      <w:pPr>
-        <w:pStyle w:val="Titre2"/>
-      </w:pPr>
-    </w:p>
-    <w:p>
-      <w:pPr>
-        <w:pStyle w:val="Titre2"/>
-      </w:pPr>
       <w:bookmarkStart w:id="7" w:name="_Toc434700494"/>
       <w:r>
         <w:t>2</w:t>
@@ -2306,524 +2920,2206 @@
     </w:p>
     <w:p>
       <w:pPr>
-        <w:pStyle w:val="Sansinterligne"/>
-        <w:spacing w:line="276" w:lineRule="auto"/>
-        <w:jc w:val="both"/>
-        <w:rPr>
-          <w:b/>
-        </w:rPr>
-      </w:pPr>
-    </w:p>
-    <w:p>
-      <w:pPr>
-        <w:pStyle w:val="Titre1"/>
-      </w:pPr>
-      <w:bookmarkStart w:id="8" w:name="_Toc434700495"/>
-      <w:r>
-        <w:t>3</w:t>
-      </w:r>
-      <w:r>
-        <w:t>.</w:t>
-      </w:r>
+        <w:jc w:val="both"/>
+      </w:pPr>
+    </w:p>
+    <w:p>
+      <w:pPr>
+        <w:pStyle w:val="Sansinterligne"/>
+        <w:jc w:val="both"/>
+        <w:rPr>
+          <w:b/>
+        </w:rPr>
+      </w:pPr>
+      <w:r>
+        <w:rPr>
+          <w:b/>
+        </w:rPr>
+        <w:t>Cas d'utilisation:</w:t>
+      </w:r>
+    </w:p>
+    <w:p>
+      <w:pPr>
+        <w:pStyle w:val="Sansinterligne"/>
+        <w:ind w:firstLine="708"/>
+        <w:jc w:val="both"/>
+      </w:pPr>
+      <w:r>
+        <w:t>Charger un plan</w:t>
+      </w:r>
+    </w:p>
+    <w:p>
+      <w:pPr>
+        <w:pStyle w:val="Sansinterligne"/>
+        <w:jc w:val="both"/>
+      </w:pPr>
+      <w:r>
+        <w:rPr>
+          <w:b/>
+        </w:rPr>
+        <w:t>Description abrégée:</w:t>
+      </w:r>
+      <w:r>
+        <w:t xml:space="preserve"> </w:t>
+      </w:r>
+    </w:p>
+    <w:p>
+      <w:pPr>
+        <w:pStyle w:val="Sansinterligne"/>
+        <w:ind w:left="708"/>
+        <w:jc w:val="both"/>
+      </w:pPr>
+      <w:r>
+        <w:t>L’utilisateur demande au système de charger un plan. L'utilisateur choisit un fichier XML décrivant le plan à charger. Le système affiche le plan.</w:t>
+      </w:r>
+    </w:p>
+    <w:p>
+      <w:pPr>
+        <w:pStyle w:val="Sansinterligne"/>
+        <w:jc w:val="both"/>
+      </w:pPr>
+      <w:r>
+        <w:rPr>
+          <w:b/>
+        </w:rPr>
+        <w:t>Précondition:</w:t>
+      </w:r>
+      <w:r>
+        <w:t xml:space="preserve"> </w:t>
+      </w:r>
+    </w:p>
+    <w:p>
+      <w:pPr>
+        <w:pStyle w:val="Sansinterligne"/>
+        <w:ind w:firstLine="708"/>
+        <w:jc w:val="both"/>
+      </w:pPr>
+      <w:r>
+        <w:t>L'application est lancée</w:t>
+      </w:r>
+    </w:p>
+    <w:p>
+      <w:pPr>
+        <w:pStyle w:val="Sansinterligne"/>
+        <w:jc w:val="both"/>
+        <w:rPr>
+          <w:b/>
+        </w:rPr>
+      </w:pPr>
+      <w:r>
+        <w:rPr>
+          <w:b/>
+        </w:rPr>
+        <w:t>Scén</w:t>
+      </w:r>
+      <w:r>
+        <w:rPr>
+          <w:b/>
+        </w:rPr>
+        <w:t>ario principal:</w:t>
+      </w:r>
+    </w:p>
+    <w:p>
+      <w:pPr>
+        <w:pStyle w:val="Sansinterligne"/>
+        <w:ind w:left="708"/>
+        <w:jc w:val="both"/>
+      </w:pPr>
+      <w:r>
+        <w:t>1) Le système demande à l’utilisateur de choisir un fichier XML décrivant le plan à charger.</w:t>
+      </w:r>
+    </w:p>
+    <w:p>
+      <w:pPr>
+        <w:pStyle w:val="Sansinterligne"/>
+        <w:ind w:firstLine="708"/>
+        <w:jc w:val="both"/>
+      </w:pPr>
+      <w:r>
+        <w:rPr>
+          <w:i/>
+        </w:rPr>
+        <w:t>2)</w:t>
+      </w:r>
+      <w:r>
+        <w:t xml:space="preserve"> L'utilisateur choisit le fichier xml valide.</w:t>
+      </w:r>
+    </w:p>
+    <w:p>
+      <w:pPr>
+        <w:pStyle w:val="Sansinterligne"/>
+        <w:ind w:left="708"/>
+        <w:jc w:val="both"/>
+      </w:pPr>
+      <w:r>
+        <w:rPr>
+          <w:i/>
+        </w:rPr>
+        <w:t>3)</w:t>
+      </w:r>
+      <w:r>
+        <w:t xml:space="preserve"> Le système affiche le plan et rend la fonctionnalité "Charger demandes de livraison" active.</w:t>
+      </w:r>
+    </w:p>
+    <w:p>
+      <w:pPr>
+        <w:pStyle w:val="Sansinterligne"/>
+        <w:jc w:val="both"/>
+      </w:pPr>
+    </w:p>
+    <w:p>
+      <w:pPr>
+        <w:pStyle w:val="Sansinterligne"/>
+        <w:jc w:val="both"/>
+        <w:rPr>
+          <w:b/>
+        </w:rPr>
+      </w:pPr>
+      <w:r>
+        <w:rPr>
+          <w:b/>
+        </w:rPr>
+        <w:t>Alternatives:</w:t>
+      </w:r>
+    </w:p>
+    <w:p>
+      <w:pPr>
+        <w:pStyle w:val="Sansinterligne"/>
+        <w:ind w:left="708"/>
+        <w:jc w:val="both"/>
+      </w:pPr>
+      <w:r>
+        <w:rPr>
+          <w:i/>
+        </w:rPr>
+        <w:t xml:space="preserve">2a) </w:t>
+      </w:r>
+      <w:r>
+        <w:t>Le fichier</w:t>
+      </w:r>
+      <w:r>
+        <w:t xml:space="preserve"> choisit par l’utilisateur</w:t>
+      </w:r>
+      <w:r>
+        <w:t xml:space="preserve"> n’est pas valide</w:t>
+      </w:r>
+      <w:r>
+        <w:t xml:space="preserve"> (se référer à la liste des erreurs pour la définition des cas de non validité du fichier)</w:t>
+      </w:r>
+      <w:r>
+        <w:t>. Le système indique que le fichier n'est pas valide et retourne à l'étape 1.</w:t>
+      </w:r>
+    </w:p>
+    <w:p>
+      <w:pPr>
+        <w:pStyle w:val="Sansinterligne"/>
+        <w:ind w:left="708"/>
+        <w:jc w:val="both"/>
+      </w:pPr>
+      <w:r>
+        <w:rPr>
+          <w:i/>
+        </w:rPr>
+        <w:lastRenderedPageBreak/>
+        <w:t>1-3a)</w:t>
+      </w:r>
+      <w:r>
+        <w:t xml:space="preserve"> L'utilisateur indique au système qu'il souhaite annuler le chargement du fichier. Le système annule la demande de saisie.</w:t>
+      </w:r>
+    </w:p>
+    <w:p>
+      <w:pPr>
+        <w:pStyle w:val="Sansinterligne"/>
+        <w:ind w:left="708"/>
+        <w:jc w:val="both"/>
+      </w:pPr>
+    </w:p>
+    <w:p>
+      <w:pPr>
+        <w:pStyle w:val="Sansinterligne"/>
+        <w:jc w:val="both"/>
+      </w:pPr>
+      <w:r>
+        <w:t>Liste d’erreurs : - Le fichier xml n’est pas syntaxiquement valide.</w:t>
+      </w:r>
+    </w:p>
+    <w:p>
+      <w:pPr>
+        <w:pStyle w:val="Sansinterligne"/>
+        <w:jc w:val="both"/>
+      </w:pPr>
       <w:r>
         <w:tab/>
-        <w:t>Livrables de conception:</w:t>
-      </w:r>
-      <w:bookmarkEnd w:id="8"/>
-    </w:p>
-    <w:p>
-      <w:pPr>
-        <w:pStyle w:val="Titre2"/>
-      </w:pPr>
+      </w:r>
       <w:r>
         <w:tab/>
-      </w:r>
-      <w:bookmarkStart w:id="9" w:name="_Toc434700496"/>
-      <w:r>
-        <w:t>3</w:t>
-      </w:r>
-      <w:r>
-        <w:t>.1</w:t>
-      </w:r>
+        <w:t>- L’un des tronçons décrit dans le fichier xml référence une intersection inconnue.</w:t>
+      </w:r>
+    </w:p>
+    <w:p>
+      <w:pPr>
+        <w:pStyle w:val="Sansinterligne"/>
+        <w:jc w:val="both"/>
+        <w:rPr>
+          <w:b/>
+        </w:rPr>
+      </w:pPr>
+    </w:p>
+    <w:p>
+      <w:pPr>
+        <w:pStyle w:val="Sansinterligne"/>
+        <w:jc w:val="both"/>
+        <w:rPr>
+          <w:b/>
+        </w:rPr>
+      </w:pPr>
+      <w:r>
+        <w:rPr>
+          <w:b/>
+        </w:rPr>
+        <w:t>Cas d'utilisation:</w:t>
+      </w:r>
+    </w:p>
+    <w:p>
+      <w:pPr>
+        <w:pStyle w:val="Sansinterligne"/>
+        <w:ind w:firstLine="708"/>
+        <w:jc w:val="both"/>
+      </w:pPr>
+      <w:r>
+        <w:t>Charger les demandes de livraisons à planifier</w:t>
+      </w:r>
+    </w:p>
+    <w:p>
+      <w:pPr>
+        <w:pStyle w:val="Sansinterligne"/>
+        <w:jc w:val="both"/>
+        <w:rPr>
+          <w:b/>
+        </w:rPr>
+      </w:pPr>
+      <w:r>
+        <w:rPr>
+          <w:b/>
+        </w:rPr>
+        <w:t>Description abrégée:</w:t>
+      </w:r>
+    </w:p>
+    <w:p>
+      <w:pPr>
+        <w:pStyle w:val="Sansinterligne"/>
+        <w:ind w:left="708"/>
+        <w:jc w:val="both"/>
+      </w:pPr>
+      <w:r>
+        <w:t>L’utilisateur demande au système de charger des demandes de livraison à planifier. L'utilisateur choisit un fichier XML décrivant les demandes de livraisons à planifier. Le système affiche la position de chaque demande de livraison sur le plan, ainsi que, pour chaque demande de livraison, sa plage horaire.</w:t>
+      </w:r>
+    </w:p>
+    <w:p>
+      <w:pPr>
+        <w:pStyle w:val="Sansinterligne"/>
+        <w:jc w:val="both"/>
+        <w:rPr>
+          <w:b/>
+        </w:rPr>
+      </w:pPr>
+      <w:r>
+        <w:rPr>
+          <w:b/>
+        </w:rPr>
+        <w:t>Précondition:</w:t>
+      </w:r>
+    </w:p>
+    <w:p>
+      <w:pPr>
+        <w:pStyle w:val="Sansinterligne"/>
+        <w:ind w:firstLine="708"/>
+        <w:jc w:val="both"/>
+      </w:pPr>
+      <w:r>
+        <w:t>Un plan est chargé.</w:t>
+      </w:r>
+    </w:p>
+    <w:p>
+      <w:pPr>
+        <w:pStyle w:val="Sansinterligne"/>
+        <w:jc w:val="both"/>
+        <w:rPr>
+          <w:b/>
+        </w:rPr>
+      </w:pPr>
+      <w:r>
+        <w:rPr>
+          <w:b/>
+        </w:rPr>
+        <w:t>Scénario principal:</w:t>
+      </w:r>
+    </w:p>
+    <w:p>
+      <w:pPr>
+        <w:pStyle w:val="Sansinterligne"/>
+        <w:ind w:left="708"/>
+        <w:jc w:val="both"/>
+      </w:pPr>
+      <w:r>
+        <w:t>1) Le système demande à l’utilisateur de choisir un fichier XML décrivant les demandes de livraisons à planifier.</w:t>
+      </w:r>
+    </w:p>
+    <w:p>
+      <w:pPr>
+        <w:pStyle w:val="Sansinterligne"/>
+        <w:ind w:firstLine="708"/>
+        <w:jc w:val="both"/>
+      </w:pPr>
+      <w:r>
+        <w:t>2) L'utilisateur choisit le fichier contenant les demandes de livraisons à planifier.</w:t>
+      </w:r>
+    </w:p>
+    <w:p>
+      <w:pPr>
+        <w:pStyle w:val="Sansinterligne"/>
+        <w:ind w:firstLine="708"/>
+        <w:jc w:val="both"/>
+      </w:pPr>
+      <w:r>
+        <w:t>3) Le système affiche le plan où chaque demande de livraison est mise en évidence.</w:t>
+      </w:r>
+    </w:p>
+    <w:p>
+      <w:pPr>
+        <w:pStyle w:val="Sansinterligne"/>
+        <w:jc w:val="both"/>
+        <w:rPr>
+          <w:b/>
+        </w:rPr>
+      </w:pPr>
+      <w:r>
+        <w:rPr>
+          <w:b/>
+        </w:rPr>
+        <w:t>Alternatives:</w:t>
+      </w:r>
+    </w:p>
+    <w:p>
+      <w:pPr>
+        <w:pStyle w:val="Sansinterligne"/>
+        <w:ind w:left="708"/>
+        <w:jc w:val="both"/>
+      </w:pPr>
+      <w:r>
+        <w:rPr>
+          <w:i/>
+        </w:rPr>
+        <w:t xml:space="preserve">2a) </w:t>
+      </w:r>
+      <w:r>
+        <w:t>Le fichier</w:t>
+      </w:r>
+      <w:r>
+        <w:t xml:space="preserve"> choisit par l’utilisateur</w:t>
+      </w:r>
+      <w:r>
+        <w:t xml:space="preserve"> n’est pas valide</w:t>
+      </w:r>
+      <w:r>
+        <w:t xml:space="preserve"> (se référer à la liste des erreurs pour la définition des cas de non validité du fichier)</w:t>
+      </w:r>
+      <w:r>
+        <w:t>. Le système indique que le fichier n'est pas valide et retourne à l'étape 1.</w:t>
+      </w:r>
+    </w:p>
+    <w:p>
+      <w:pPr>
+        <w:pStyle w:val="Sansinterligne"/>
+        <w:ind w:left="708"/>
+        <w:jc w:val="both"/>
+      </w:pPr>
+      <w:r>
+        <w:rPr>
+          <w:i/>
+        </w:rPr>
+        <w:t>1-3a)</w:t>
+      </w:r>
+      <w:r>
+        <w:t xml:space="preserve"> L'utilisateur indique au système qu'il souhaite annuler le chargement du fichier. Le système annule la demande de saisie.</w:t>
+      </w:r>
+    </w:p>
+    <w:p>
+      <w:pPr>
+        <w:pStyle w:val="Sansinterligne"/>
+        <w:ind w:left="708"/>
+        <w:jc w:val="both"/>
+      </w:pPr>
+    </w:p>
+    <w:p>
+      <w:pPr>
+        <w:pStyle w:val="Sansinterligne"/>
+        <w:jc w:val="both"/>
+      </w:pPr>
+      <w:r>
+        <w:t xml:space="preserve">Liste des erreurs : </w:t>
+      </w:r>
+    </w:p>
+    <w:p>
+      <w:pPr>
+        <w:pStyle w:val="Sansinterligne"/>
+        <w:ind w:left="708"/>
+        <w:jc w:val="both"/>
+      </w:pPr>
+      <w:r>
+        <w:rPr>
+          <w:i/>
+        </w:rPr>
+        <w:t>-</w:t>
+      </w:r>
+      <w:r>
+        <w:t xml:space="preserve"> Le fichier n'existe pas. </w:t>
+      </w:r>
+    </w:p>
+    <w:p>
+      <w:pPr>
+        <w:pStyle w:val="Sansinterligne"/>
+        <w:ind w:left="708"/>
+        <w:jc w:val="both"/>
+      </w:pPr>
+      <w:r>
+        <w:rPr>
+          <w:i/>
+        </w:rPr>
+        <w:t>-</w:t>
+      </w:r>
+      <w:r>
+        <w:t xml:space="preserve"> Le fichier décrit des fenêtres de livraisons qui se chevauchent.</w:t>
+      </w:r>
+    </w:p>
+    <w:p>
+      <w:pPr>
+        <w:pStyle w:val="Sansinterligne"/>
+        <w:ind w:left="708"/>
+        <w:jc w:val="both"/>
+      </w:pPr>
+      <w:r>
+        <w:rPr>
+          <w:i/>
+        </w:rPr>
+        <w:t>-</w:t>
+      </w:r>
+      <w:r>
+        <w:t xml:space="preserve"> Le fichier contient une adresse qui n'existe pas dans le plan. </w:t>
+      </w:r>
+    </w:p>
+    <w:p>
+      <w:pPr>
+        <w:pStyle w:val="Sansinterligne"/>
+        <w:ind w:left="708"/>
+        <w:jc w:val="both"/>
+      </w:pPr>
+      <w:r>
+        <w:rPr>
+          <w:i/>
+        </w:rPr>
+        <w:t>-</w:t>
+      </w:r>
+      <w:r>
+        <w:t xml:space="preserve"> Le fichier décrit une fenêtre de livraison dont la date de fin est antérieure à la date de début. </w:t>
+      </w:r>
+      <w:r>
+        <w:rPr>
+          <w:i/>
+        </w:rPr>
+        <w:t xml:space="preserve">- </w:t>
+      </w:r>
+      <w:r>
+        <w:t xml:space="preserve">Le fichier n’est pas syntaxiquement valide. </w:t>
+      </w:r>
+    </w:p>
+    <w:p>
+      <w:pPr>
+        <w:pStyle w:val="Sansinterligne"/>
+        <w:jc w:val="both"/>
+        <w:rPr>
+          <w:b/>
+        </w:rPr>
+      </w:pPr>
+    </w:p>
+    <w:p>
+      <w:pPr>
+        <w:pStyle w:val="Sansinterligne"/>
+        <w:jc w:val="both"/>
+        <w:rPr>
+          <w:b/>
+        </w:rPr>
+      </w:pPr>
+      <w:r>
+        <w:rPr>
+          <w:b/>
+        </w:rPr>
+        <w:t>Cas d'utilisation:</w:t>
+      </w:r>
+    </w:p>
+    <w:p>
+      <w:pPr>
+        <w:pStyle w:val="Sansinterligne"/>
+        <w:ind w:firstLine="708"/>
+        <w:jc w:val="both"/>
+      </w:pPr>
+      <w:r>
+        <w:t>Calculer une tournée.</w:t>
+      </w:r>
+    </w:p>
+    <w:p>
+      <w:pPr>
+        <w:pStyle w:val="Sansinterligne"/>
+        <w:jc w:val="both"/>
+        <w:rPr>
+          <w:b/>
+        </w:rPr>
+      </w:pPr>
+      <w:r>
+        <w:rPr>
+          <w:b/>
+        </w:rPr>
+        <w:t>Description abrégée:</w:t>
+      </w:r>
+    </w:p>
+    <w:p>
+      <w:pPr>
+        <w:pStyle w:val="Sansinterligne"/>
+        <w:ind w:left="708"/>
+        <w:jc w:val="both"/>
+      </w:pPr>
+      <w:r>
+        <w:t>L'utilisateur demande au système de calculer la tournée de livraison. Le système calcule la tournée à partir des données qu'il possède sur les points de livraison puis affiche l'itinéraire à emprunter sur le plan. Le système affiche aussi, dans une autre partie de l'écran, les livraisons dans l'ordre dans lesquelles elles vont être réalisées.</w:t>
+      </w:r>
+    </w:p>
+    <w:p>
+      <w:pPr>
+        <w:pStyle w:val="Sansinterligne"/>
+        <w:jc w:val="both"/>
+        <w:rPr>
+          <w:b/>
+        </w:rPr>
+      </w:pPr>
+      <w:r>
+        <w:rPr>
+          <w:b/>
+        </w:rPr>
+        <w:t>Préconditions:</w:t>
+      </w:r>
+    </w:p>
+    <w:p>
+      <w:pPr>
+        <w:pStyle w:val="Sansinterligne"/>
+        <w:ind w:firstLine="708"/>
+        <w:jc w:val="both"/>
+      </w:pPr>
+      <w:r>
+        <w:t>Un plan est chargé.</w:t>
+      </w:r>
+    </w:p>
+    <w:p>
+      <w:pPr>
+        <w:pStyle w:val="Sansinterligne"/>
+        <w:ind w:firstLine="708"/>
+        <w:jc w:val="both"/>
+      </w:pPr>
+      <w:r>
+        <w:t>Un ensemble de points de livraison est chargé.</w:t>
+      </w:r>
+    </w:p>
+    <w:p>
+      <w:pPr>
+        <w:pStyle w:val="Sansinterligne"/>
+        <w:jc w:val="both"/>
+        <w:rPr>
+          <w:b/>
+        </w:rPr>
+      </w:pPr>
+      <w:r>
+        <w:rPr>
+          <w:b/>
+        </w:rPr>
+        <w:t>Scénario principal:</w:t>
+      </w:r>
+    </w:p>
+    <w:p>
+      <w:pPr>
+        <w:pStyle w:val="Sansinterligne"/>
+        <w:ind w:left="708"/>
+        <w:jc w:val="both"/>
+      </w:pPr>
+      <w:r>
+        <w:t>1) Le système calcule l'itinéraire à partir des données qu'il possède sur les points de livraison (fenêtre temporelle et localisation).</w:t>
+      </w:r>
+    </w:p>
+    <w:p>
+      <w:pPr>
+        <w:pStyle w:val="Sansinterligne"/>
+        <w:ind w:firstLine="708"/>
+        <w:jc w:val="both"/>
+      </w:pPr>
+      <w:r>
+        <w:t>2) Le système affiche sur le plan, l'itinéraire à emprunter.</w:t>
+      </w:r>
+    </w:p>
+    <w:p>
+      <w:pPr>
+        <w:pStyle w:val="Sansinterligne"/>
+        <w:ind w:left="708"/>
+        <w:jc w:val="both"/>
+      </w:pPr>
+      <w:r>
+        <w:t>3) Le système affiche la liste des livraisons dans un autre cadre de l'écran. Cette liste respecte le même ordre que celui de la tournée.</w:t>
+      </w:r>
+    </w:p>
+    <w:p>
+      <w:pPr>
+        <w:pStyle w:val="Sansinterligne"/>
+        <w:jc w:val="both"/>
+      </w:pPr>
+    </w:p>
+    <w:p>
+      <w:pPr>
+        <w:pStyle w:val="Sansinterligne"/>
+        <w:jc w:val="both"/>
+        <w:rPr>
+          <w:b/>
+        </w:rPr>
+      </w:pPr>
+      <w:r>
+        <w:rPr>
+          <w:b/>
+        </w:rPr>
+        <w:lastRenderedPageBreak/>
+        <w:t>Alternatives:</w:t>
+      </w:r>
+    </w:p>
+    <w:p>
+      <w:pPr>
+        <w:pStyle w:val="Sansinterligne"/>
+        <w:ind w:left="705"/>
+        <w:jc w:val="both"/>
+      </w:pPr>
+      <w:r>
+        <w:rPr>
+          <w:i/>
+        </w:rPr>
+        <w:t>1a)</w:t>
+      </w:r>
+      <w:r>
+        <w:t xml:space="preserve"> Le temps de  calcul de la tournée par le système dépasse le temps limite de calcul fixé. On passe à l’étape 2, mais l’itinéraire affiché par le système n’est pas l’itinéraire optimum, c’est le meilleur itinéraire que le système ait pu calculer dans le temps limite.  </w:t>
+      </w:r>
+    </w:p>
+    <w:p>
+      <w:pPr>
+        <w:pStyle w:val="Sansinterligne"/>
+        <w:ind w:firstLine="708"/>
+        <w:jc w:val="both"/>
+      </w:pPr>
+      <w:r>
+        <w:rPr>
+          <w:i/>
+        </w:rPr>
+        <w:t>3a)</w:t>
+      </w:r>
+      <w:r>
+        <w:t xml:space="preserve"> Certaines livraisons ne respectent pas la fenêtre temporelle qui leur imposée.</w:t>
+      </w:r>
+    </w:p>
+    <w:p>
+      <w:pPr>
+        <w:pStyle w:val="Sansinterligne"/>
+        <w:ind w:firstLine="708"/>
+        <w:jc w:val="both"/>
+      </w:pPr>
+      <w:r>
+        <w:t>Ces livraisons sont signalées à l'utilisateur par un indicateur visuel.</w:t>
+      </w:r>
+    </w:p>
+    <w:p>
+      <w:pPr>
+        <w:pStyle w:val="Sansinterligne"/>
+        <w:jc w:val="both"/>
+      </w:pPr>
+    </w:p>
+    <w:p>
+      <w:pPr>
+        <w:pStyle w:val="Sansinterligne"/>
+        <w:jc w:val="both"/>
+        <w:rPr>
+          <w:b/>
+        </w:rPr>
+      </w:pPr>
+      <w:r>
+        <w:rPr>
+          <w:b/>
+        </w:rPr>
+        <w:t>Cas d’utilisation : </w:t>
+      </w:r>
+    </w:p>
+    <w:p>
+      <w:pPr>
+        <w:pStyle w:val="Sansinterligne"/>
+        <w:jc w:val="both"/>
+      </w:pPr>
       <w:r>
         <w:tab/>
-        <w:t>Liste des événements utilisateur et diagramme Etats-transitions</w:t>
-      </w:r>
-      <w:bookmarkEnd w:id="9"/>
-    </w:p>
-    <w:p/>
-    <w:p/>
-    <w:p>
-      <w:pPr>
-        <w:pStyle w:val="Titre2"/>
+        <w:t>Modifier les livraisons d’une tournée</w:t>
+      </w:r>
+    </w:p>
+    <w:p>
+      <w:pPr>
+        <w:pStyle w:val="Sansinterligne"/>
+        <w:jc w:val="both"/>
       </w:pPr>
       <w:r>
         <w:tab/>
-      </w:r>
-      <w:bookmarkStart w:id="10" w:name="_Toc434700497"/>
-      <w:r>
-        <w:t>3</w:t>
-      </w:r>
-      <w:r>
-        <w:t>.2</w:t>
+        <w:t>Ce cas d’utilisation est détaillé ici en plusieurs scenarios possibles de modification</w:t>
+      </w:r>
+    </w:p>
+    <w:p>
+      <w:pPr>
+        <w:pStyle w:val="Sansinterligne"/>
+        <w:ind w:firstLine="708"/>
+        <w:jc w:val="both"/>
+      </w:pPr>
+    </w:p>
+    <w:p>
+      <w:pPr>
+        <w:pStyle w:val="Sansinterligne"/>
+        <w:jc w:val="both"/>
+        <w:rPr>
+          <w:b/>
+          <w:i/>
+        </w:rPr>
+      </w:pPr>
+      <w:r>
+        <w:rPr>
+          <w:b/>
+          <w:i/>
+        </w:rPr>
+        <w:t>Cas d’utilisation 1:</w:t>
+      </w:r>
+    </w:p>
+    <w:p>
+      <w:pPr>
+        <w:pStyle w:val="Sansinterligne"/>
+        <w:ind w:firstLine="708"/>
+        <w:jc w:val="both"/>
+      </w:pPr>
+      <w:r>
+        <w:t>Supprimer des livraisons</w:t>
+      </w:r>
+    </w:p>
+    <w:p>
+      <w:pPr>
+        <w:pStyle w:val="Sansinterligne"/>
+        <w:jc w:val="both"/>
+      </w:pPr>
+      <w:r>
+        <w:rPr>
+          <w:b/>
+        </w:rPr>
+        <w:t>Description abrégée:</w:t>
+      </w:r>
+      <w:r>
+        <w:t xml:space="preserve"> </w:t>
+      </w:r>
+    </w:p>
+    <w:p>
+      <w:pPr>
+        <w:pStyle w:val="Sansinterligne"/>
+        <w:ind w:left="708"/>
+        <w:jc w:val="both"/>
+      </w:pPr>
+      <w:r>
+        <w:t>L'utilisateur sélectionne un point de livraison d'une tournée qu’il souhaite supprimer de la tournée et demande au système de supprimer cette livraison. Le système effectue la suppression et affiche la nouvelle tournée.</w:t>
+      </w:r>
+    </w:p>
+    <w:p>
+      <w:pPr>
+        <w:pStyle w:val="Sansinterligne"/>
+        <w:jc w:val="both"/>
+      </w:pPr>
+      <w:r>
+        <w:rPr>
+          <w:b/>
+        </w:rPr>
+        <w:t>Précondition:</w:t>
+      </w:r>
+      <w:r>
+        <w:t xml:space="preserve"> </w:t>
+      </w:r>
+    </w:p>
+    <w:p>
+      <w:pPr>
+        <w:pStyle w:val="Sansinterligne"/>
+        <w:ind w:firstLine="708"/>
+        <w:jc w:val="both"/>
+      </w:pPr>
+      <w:r>
+        <w:t>Le plan est chargé, la demande est chargée et une tournée est calculée.</w:t>
+      </w:r>
+    </w:p>
+    <w:p>
+      <w:pPr>
+        <w:pStyle w:val="Sansinterligne"/>
+        <w:jc w:val="both"/>
+        <w:rPr>
+          <w:b/>
+        </w:rPr>
+      </w:pPr>
+      <w:r>
+        <w:rPr>
+          <w:b/>
+        </w:rPr>
+        <w:t>Scénario principal:</w:t>
+      </w:r>
+    </w:p>
+    <w:p>
+      <w:pPr>
+        <w:pStyle w:val="Sansinterligne"/>
+        <w:ind w:firstLine="708"/>
+        <w:jc w:val="both"/>
+      </w:pPr>
+      <w:r>
+        <w:rPr>
+          <w:i/>
+        </w:rPr>
+        <w:t>1</w:t>
+      </w:r>
+      <w:r>
+        <w:t>) L'utilisateur choisit un point de livraison qui appartient à la tournée calculée.</w:t>
+      </w:r>
+    </w:p>
+    <w:p>
+      <w:pPr>
+        <w:pStyle w:val="Sansinterligne"/>
+        <w:ind w:firstLine="708"/>
+        <w:jc w:val="both"/>
+      </w:pPr>
+      <w:r>
+        <w:rPr>
+          <w:i/>
+        </w:rPr>
+        <w:t>2)</w:t>
+      </w:r>
+      <w:r>
+        <w:t xml:space="preserve"> L'utilisateur demande au système de supprimer le point de livraisons choisi.</w:t>
+      </w:r>
+    </w:p>
+    <w:p>
+      <w:pPr>
+        <w:pStyle w:val="Sansinterligne"/>
+        <w:ind w:firstLine="708"/>
+        <w:jc w:val="both"/>
+      </w:pPr>
+      <w:r>
+        <w:t>3) Le système enlève le point de livraison choisi de la tournée.</w:t>
+      </w:r>
+    </w:p>
+    <w:p>
+      <w:pPr>
+        <w:pStyle w:val="Sansinterligne"/>
+        <w:ind w:firstLine="708"/>
+        <w:jc w:val="both"/>
+      </w:pPr>
+      <w:r>
+        <w:rPr>
+          <w:i/>
+        </w:rPr>
+        <w:t>4)</w:t>
+      </w:r>
+      <w:r>
+        <w:t xml:space="preserve"> Le système affiche la nouvelle tournée modifiée.</w:t>
+      </w:r>
+    </w:p>
+    <w:p>
+      <w:pPr>
+        <w:pStyle w:val="Sansinterligne"/>
+        <w:jc w:val="both"/>
+        <w:rPr>
+          <w:b/>
+        </w:rPr>
+      </w:pPr>
+      <w:r>
+        <w:rPr>
+          <w:b/>
+        </w:rPr>
+        <w:t>Alternatives:</w:t>
+      </w:r>
+    </w:p>
+    <w:p>
+      <w:pPr>
+        <w:pStyle w:val="Sansinterligne"/>
+        <w:ind w:left="708"/>
+        <w:jc w:val="both"/>
+      </w:pPr>
+      <w:r>
+        <w:rPr>
+          <w:i/>
+        </w:rPr>
+        <w:t>2a)</w:t>
+      </w:r>
+      <w:r>
+        <w:t xml:space="preserve"> Le point de livraison choisi n'appartient pas à la tournée calculée. Le système indique que le point n'est pas valide et retourne à l'étape 1.</w:t>
+      </w:r>
+    </w:p>
+    <w:p>
+      <w:pPr>
+        <w:pStyle w:val="Sansinterligne"/>
+        <w:ind w:left="708"/>
+        <w:jc w:val="both"/>
+      </w:pPr>
+      <w:r>
+        <w:rPr>
+          <w:i/>
+        </w:rPr>
+        <w:t>2b)</w:t>
+      </w:r>
+      <w:r>
+        <w:t xml:space="preserve"> Le point sélectionné est l'entrepôt. Le système indique qu'il n'est pas possible de supprimer l'entrepôt.</w:t>
+      </w:r>
+    </w:p>
+    <w:p>
+      <w:pPr>
+        <w:pStyle w:val="Sansinterligne"/>
+        <w:jc w:val="both"/>
+        <w:rPr>
+          <w:i/>
+        </w:rPr>
+      </w:pPr>
+    </w:p>
+    <w:p>
+      <w:pPr>
+        <w:pStyle w:val="Sansinterligne"/>
+        <w:jc w:val="both"/>
+        <w:rPr>
+          <w:b/>
+          <w:i/>
+        </w:rPr>
+      </w:pPr>
+      <w:r>
+        <w:rPr>
+          <w:b/>
+          <w:i/>
+        </w:rPr>
+        <w:t>Cas d’utilisation</w:t>
+      </w:r>
+      <w:r>
+        <w:rPr>
+          <w:b/>
+          <w:i/>
+        </w:rPr>
+        <w:t xml:space="preserve"> 2</w:t>
+      </w:r>
+      <w:r>
+        <w:rPr>
+          <w:b/>
+          <w:i/>
+        </w:rPr>
+        <w:t>:</w:t>
+      </w:r>
+    </w:p>
+    <w:p>
+      <w:pPr>
+        <w:pStyle w:val="Sansinterligne"/>
+        <w:ind w:firstLine="708"/>
+        <w:jc w:val="both"/>
+      </w:pPr>
+      <w:r>
+        <w:t>Ajouter des livraisons</w:t>
+      </w:r>
+    </w:p>
+    <w:p>
+      <w:pPr>
+        <w:pStyle w:val="Sansinterligne"/>
+        <w:jc w:val="both"/>
+      </w:pPr>
+      <w:r>
+        <w:rPr>
+          <w:b/>
+        </w:rPr>
+        <w:t>Description abrégée:</w:t>
+      </w:r>
+      <w:r>
+        <w:t xml:space="preserve"> </w:t>
+      </w:r>
+    </w:p>
+    <w:p>
+      <w:pPr>
+        <w:pStyle w:val="Sansinterligne"/>
+        <w:ind w:left="708"/>
+        <w:jc w:val="both"/>
+      </w:pPr>
+      <w:r>
+        <w:t>L'utilisateur choisit un point de livraison sur le plan et demande au système d’ajouter ce point de livraison. Le système affiche la nouvelle tournée contenant le point de livraison sélectionné.</w:t>
+      </w:r>
+    </w:p>
+    <w:p>
+      <w:pPr>
+        <w:pStyle w:val="Sansinterligne"/>
+        <w:jc w:val="both"/>
+      </w:pPr>
+      <w:r>
+        <w:rPr>
+          <w:b/>
+        </w:rPr>
+        <w:t>Précondition:</w:t>
+      </w:r>
+      <w:r>
+        <w:t xml:space="preserve"> </w:t>
+      </w:r>
+    </w:p>
+    <w:p>
+      <w:pPr>
+        <w:pStyle w:val="Sansinterligne"/>
+        <w:ind w:firstLine="708"/>
+        <w:jc w:val="both"/>
+      </w:pPr>
+      <w:r>
+        <w:t>Le plan est chargé, la demande est chargée et une tournée est calculée.</w:t>
+      </w:r>
+    </w:p>
+    <w:p>
+      <w:pPr>
+        <w:pStyle w:val="Sansinterligne"/>
+        <w:jc w:val="both"/>
+        <w:rPr>
+          <w:b/>
+        </w:rPr>
+      </w:pPr>
+      <w:r>
+        <w:rPr>
+          <w:b/>
+        </w:rPr>
+        <w:t>Scénario principal:</w:t>
+      </w:r>
+    </w:p>
+    <w:p>
+      <w:pPr>
+        <w:pStyle w:val="Sansinterligne"/>
+        <w:ind w:firstLine="708"/>
+        <w:jc w:val="both"/>
+      </w:pPr>
+      <w:r>
+        <w:rPr>
+          <w:i/>
+        </w:rPr>
+        <w:t>1)</w:t>
+      </w:r>
+      <w:r>
+        <w:t xml:space="preserve"> L'utilisateur choisit un point de livraison à ajouter à la tournée. </w:t>
+      </w:r>
+    </w:p>
+    <w:p>
+      <w:pPr>
+        <w:pStyle w:val="Sansinterligne"/>
+        <w:ind w:firstLine="708"/>
+        <w:jc w:val="both"/>
+      </w:pPr>
+      <w:r>
+        <w:rPr>
+          <w:i/>
+        </w:rPr>
+        <w:t>2)</w:t>
+      </w:r>
+      <w:r>
+        <w:t xml:space="preserve"> L'utilisateur demande au système d’ajouter le point de livraison choisi.</w:t>
+      </w:r>
+    </w:p>
+    <w:p>
+      <w:pPr>
+        <w:pStyle w:val="Sansinterligne"/>
+        <w:ind w:left="708"/>
+        <w:jc w:val="both"/>
+      </w:pPr>
+      <w:r>
+        <w:t>3) Le système demande à l’utilisateur de choisir un point de livraison de la tournée avant lequel le point de livraison choisi précédemment doit être ajouté.</w:t>
+      </w:r>
+    </w:p>
+    <w:p>
+      <w:pPr>
+        <w:pStyle w:val="Sansinterligne"/>
+        <w:ind w:left="708"/>
+        <w:jc w:val="both"/>
+      </w:pPr>
+      <w:r>
+        <w:t xml:space="preserve">4) L’utilisateur choisit le point demandé. </w:t>
+      </w:r>
+    </w:p>
+    <w:p>
+      <w:pPr>
+        <w:pStyle w:val="Sansinterligne"/>
+        <w:ind w:firstLine="708"/>
+        <w:jc w:val="both"/>
+      </w:pPr>
+      <w:r>
+        <w:t>5) Le système ajoute à la tournée le point de livraison choisi.</w:t>
+      </w:r>
+    </w:p>
+    <w:p>
+      <w:pPr>
+        <w:pStyle w:val="Sansinterligne"/>
+        <w:ind w:firstLine="708"/>
+        <w:jc w:val="both"/>
+      </w:pPr>
+      <w:r>
+        <w:t>6</w:t>
+      </w:r>
+      <w:r>
+        <w:t>) Le</w:t>
+      </w:r>
+      <w:r>
+        <w:t xml:space="preserve"> système affiche la nouvelle tournée.</w:t>
+      </w:r>
+    </w:p>
+    <w:p>
+      <w:pPr>
+        <w:pStyle w:val="Sansinterligne"/>
+        <w:jc w:val="both"/>
+      </w:pPr>
+    </w:p>
+    <w:p>
+      <w:pPr>
+        <w:pStyle w:val="Sansinterligne"/>
+        <w:jc w:val="both"/>
+        <w:rPr>
+          <w:b/>
+        </w:rPr>
+      </w:pPr>
+      <w:r>
+        <w:rPr>
+          <w:b/>
+        </w:rPr>
+        <w:t>Alternatives:</w:t>
+      </w:r>
+    </w:p>
+    <w:p>
+      <w:pPr>
+        <w:pStyle w:val="Sansinterligne"/>
+        <w:ind w:left="708"/>
+        <w:jc w:val="both"/>
+      </w:pPr>
+      <w:r>
+        <w:rPr>
+          <w:i/>
+        </w:rPr>
+        <w:t>2a)</w:t>
+      </w:r>
+      <w:r>
+        <w:t xml:space="preserve"> Le point sélectionné appartient à la tournée calculée. Le système indique que le point n'est pas valide et retourne à l'étape 1.</w:t>
       </w:r>
       <w:r>
         <w:tab/>
-        <w:t>Diagrammes de packages et de classe</w:t>
-      </w:r>
-      <w:bookmarkEnd w:id="10"/>
-    </w:p>
-    <w:p/>
-    <w:p>
-      <w:pPr>
-        <w:pStyle w:val="Titre2"/>
+      </w:r>
+    </w:p>
+    <w:p>
+      <w:pPr>
+        <w:pStyle w:val="Sansinterligne"/>
         <w:ind w:left="708"/>
-      </w:pPr>
-      <w:bookmarkStart w:id="11" w:name="_Toc434700498"/>
-      <w:r>
-        <w:t>3</w:t>
-      </w:r>
-      <w:r>
-        <w:t>.3 Diagrammes de packages et de classes retro-générés à partir du code</w:t>
-      </w:r>
-      <w:bookmarkEnd w:id="11"/>
-    </w:p>
-    <w:p/>
-    <w:p/>
-    <w:p>
-      <w:pPr>
-        <w:pStyle w:val="Titre2"/>
-      </w:pPr>
-      <w:r>
+        <w:jc w:val="both"/>
+      </w:pPr>
+      <w:r>
+        <w:rPr>
+          <w:i/>
+        </w:rPr>
+        <w:lastRenderedPageBreak/>
+        <w:t>4a)</w:t>
+      </w:r>
+      <w:r>
+        <w:t xml:space="preserve"> Le point sélectionné n’appartient pas à la tournée calculée. Le système indique que le point n'est pas valide et retourne à l'étape 3.</w:t>
+      </w:r>
+    </w:p>
+    <w:p>
+      <w:pPr>
+        <w:pStyle w:val="Sansinterligne"/>
+        <w:jc w:val="both"/>
+      </w:pPr>
+    </w:p>
+    <w:p>
+      <w:pPr>
+        <w:pStyle w:val="Sansinterligne"/>
+        <w:jc w:val="both"/>
+        <w:rPr>
+          <w:b/>
+          <w:i/>
+        </w:rPr>
+      </w:pPr>
+      <w:r>
+        <w:rPr>
+          <w:b/>
+          <w:i/>
+        </w:rPr>
+        <w:t>Cas d’utilisation</w:t>
+      </w:r>
+      <w:r>
+        <w:rPr>
+          <w:b/>
+          <w:i/>
+        </w:rPr>
+        <w:t xml:space="preserve"> 3</w:t>
+      </w:r>
+      <w:r>
+        <w:rPr>
+          <w:b/>
+          <w:i/>
+        </w:rPr>
+        <w:t>:</w:t>
+      </w:r>
+    </w:p>
+    <w:p>
+      <w:pPr>
+        <w:pStyle w:val="Sansinterligne"/>
+        <w:ind w:firstLine="708"/>
+        <w:jc w:val="both"/>
+      </w:pPr>
+      <w:r>
+        <w:t>Echanger deux livraisons</w:t>
+      </w:r>
+    </w:p>
+    <w:p>
+      <w:pPr>
+        <w:pStyle w:val="Sansinterligne"/>
+        <w:jc w:val="both"/>
+      </w:pPr>
+      <w:r>
+        <w:rPr>
+          <w:b/>
+        </w:rPr>
+        <w:t>Description abrégée</w:t>
+      </w:r>
+      <w:r>
+        <w:t xml:space="preserve">: </w:t>
+      </w:r>
+    </w:p>
+    <w:p>
+      <w:pPr>
+        <w:pStyle w:val="Sansinterligne"/>
+        <w:ind w:left="708"/>
+        <w:jc w:val="both"/>
+      </w:pPr>
+      <w:r>
+        <w:t>L'utilisateur choisit deux points de livraison de la tournée calculée et demande au système d’échanger les points de livraison. Le système effectue le changement et affiche la nouvelle tournée avec les deux points de livraison échangés.</w:t>
+      </w:r>
+    </w:p>
+    <w:p>
+      <w:pPr>
+        <w:pStyle w:val="Sansinterligne"/>
+        <w:jc w:val="both"/>
+      </w:pPr>
+      <w:r>
+        <w:rPr>
+          <w:b/>
+        </w:rPr>
+        <w:t>Précondition</w:t>
+      </w:r>
+      <w:r>
+        <w:rPr>
+          <w:b/>
+        </w:rPr>
+        <w:t>s</w:t>
+      </w:r>
+      <w:r>
+        <w:rPr>
+          <w:b/>
+        </w:rPr>
+        <w:t>:</w:t>
+      </w:r>
+      <w:r>
+        <w:t xml:space="preserve"> </w:t>
+      </w:r>
+    </w:p>
+    <w:p>
+      <w:pPr>
+        <w:pStyle w:val="Sansinterligne"/>
+        <w:ind w:firstLine="708"/>
+        <w:jc w:val="both"/>
+      </w:pPr>
+      <w:r>
+        <w:t>Le plan est chargé, les points de livraison sont chargés et une tournée est calculée.</w:t>
+      </w:r>
+    </w:p>
+    <w:p>
+      <w:pPr>
+        <w:pStyle w:val="Sansinterligne"/>
+        <w:jc w:val="both"/>
+        <w:rPr>
+          <w:b/>
+        </w:rPr>
+      </w:pPr>
+      <w:r>
+        <w:rPr>
+          <w:b/>
+        </w:rPr>
+        <w:t>Scénario principal:</w:t>
+      </w:r>
+    </w:p>
+    <w:p>
+      <w:pPr>
+        <w:pStyle w:val="Sansinterligne"/>
+        <w:ind w:firstLine="708"/>
+        <w:jc w:val="both"/>
+      </w:pPr>
+      <w:r>
+        <w:rPr>
+          <w:i/>
+        </w:rPr>
+        <w:t>1)</w:t>
+      </w:r>
+      <w:r>
+        <w:t xml:space="preserve"> L'utilisateur choisit un point de livraison. </w:t>
+      </w:r>
+    </w:p>
+    <w:p>
+      <w:pPr>
+        <w:pStyle w:val="Sansinterligne"/>
+        <w:ind w:left="708"/>
+        <w:jc w:val="both"/>
+      </w:pPr>
+      <w:r>
+        <w:rPr>
+          <w:i/>
+        </w:rPr>
+        <w:t>2)</w:t>
+      </w:r>
+      <w:r>
+        <w:t xml:space="preserve"> L'utilisateur demande au système d’échanger ce point de livraison avec un autre point de livraison de la tournée.</w:t>
+      </w:r>
+    </w:p>
+    <w:p>
+      <w:pPr>
+        <w:pStyle w:val="Sansinterligne"/>
+        <w:ind w:left="708"/>
+        <w:jc w:val="both"/>
+      </w:pPr>
+      <w:r>
+        <w:t xml:space="preserve">3) Le système demande à l’utilisateur de choisir le point de livraison avec lequel il veut échanger le premier point de livraison sélectionné. </w:t>
+      </w:r>
+    </w:p>
+    <w:p>
+      <w:pPr>
+        <w:pStyle w:val="Sansinterligne"/>
+        <w:ind w:left="708"/>
+        <w:jc w:val="both"/>
+      </w:pPr>
+      <w:r>
+        <w:t>4) L’utilisateur choisit le point demandé.</w:t>
+      </w:r>
+    </w:p>
+    <w:p>
+      <w:pPr>
+        <w:pStyle w:val="Sansinterligne"/>
+        <w:ind w:firstLine="708"/>
+        <w:jc w:val="both"/>
+      </w:pPr>
+      <w:r>
+        <w:t>5) Le système échange les deux points de livraison choisis.</w:t>
+      </w:r>
+    </w:p>
+    <w:p>
+      <w:pPr>
+        <w:pStyle w:val="Sansinterligne"/>
+        <w:ind w:firstLine="708"/>
+        <w:jc w:val="both"/>
+      </w:pPr>
+      <w:r>
+        <w:rPr>
+          <w:i/>
+        </w:rPr>
+        <w:t>6)</w:t>
+      </w:r>
+      <w:r>
+        <w:t xml:space="preserve"> Le système affiche la nouvelle tournée.</w:t>
+      </w:r>
+    </w:p>
+    <w:p>
+      <w:pPr>
+        <w:pStyle w:val="Sansinterligne"/>
+        <w:jc w:val="both"/>
+        <w:rPr>
+          <w:b/>
+        </w:rPr>
+      </w:pPr>
+      <w:r>
+        <w:rPr>
+          <w:b/>
+        </w:rPr>
+        <w:t>Alternatives:</w:t>
+      </w:r>
+    </w:p>
+    <w:p>
+      <w:pPr>
+        <w:pStyle w:val="Sansinterligne"/>
+        <w:jc w:val="both"/>
+      </w:pPr>
+      <w:r>
+        <w:rPr>
+          <w:i/>
+        </w:rPr>
+        <w:t>4a)</w:t>
+      </w:r>
+      <w:r>
+        <w:t xml:space="preserve"> Le point sélectionné n'appartient pas à la tournée calculée. Le système indique que le point n'est pas valide et retourne à l'étape 1.</w:t>
+      </w:r>
+    </w:p>
+    <w:p>
+      <w:pPr>
+        <w:pStyle w:val="Sansinterligne"/>
+        <w:jc w:val="both"/>
+      </w:pPr>
+      <w:r>
+        <w:rPr>
+          <w:i/>
+        </w:rPr>
+        <w:t>4b)</w:t>
+      </w:r>
+      <w:r>
+        <w:t xml:space="preserve"> Un point sélectionné est l'entrepôt. Le système indique qu'il n'est pas possible d'échanger un point de livraison avec l'entrepôt.</w:t>
+      </w:r>
+    </w:p>
+    <w:p>
+      <w:pPr>
+        <w:pStyle w:val="Sansinterligne"/>
+        <w:jc w:val="both"/>
+      </w:pPr>
+    </w:p>
+    <w:p>
+      <w:pPr>
+        <w:pStyle w:val="Sansinterligne"/>
+        <w:jc w:val="both"/>
+        <w:rPr>
+          <w:b/>
+        </w:rPr>
+      </w:pPr>
+      <w:r>
+        <w:rPr>
+          <w:b/>
+        </w:rPr>
+        <w:t>Cas d'utilisation:</w:t>
+      </w:r>
+    </w:p>
+    <w:p>
+      <w:pPr>
+        <w:pStyle w:val="Sansinterligne"/>
+        <w:jc w:val="both"/>
+      </w:pPr>
+      <w:r>
+        <w:rPr>
+          <w:b/>
+        </w:rPr>
         <w:tab/>
       </w:r>
-      <w:bookmarkStart w:id="12" w:name="_Toc434700499"/>
-      <w:r>
-        <w:t>2.4</w:t>
-      </w:r>
+      <w:r>
+        <w:t>Annuler/Restaurer les modifications d'une tournée</w:t>
+      </w:r>
+    </w:p>
+    <w:p>
+      <w:pPr>
+        <w:pStyle w:val="Sansinterligne"/>
+        <w:jc w:val="both"/>
+      </w:pPr>
+    </w:p>
+    <w:p>
+      <w:pPr>
+        <w:pStyle w:val="Sansinterligne"/>
+        <w:ind w:firstLine="708"/>
+        <w:jc w:val="both"/>
+        <w:rPr>
+          <w:b/>
+        </w:rPr>
+      </w:pPr>
+      <w:r>
+        <w:t>Ce cas d’utilisation est détaillé ici en plusieurs scenarios possibles</w:t>
+      </w:r>
+    </w:p>
+    <w:p>
+      <w:pPr>
+        <w:pStyle w:val="Sansinterligne"/>
+        <w:jc w:val="both"/>
+        <w:rPr>
+          <w:b/>
+        </w:rPr>
+      </w:pPr>
+    </w:p>
+    <w:p>
+      <w:pPr>
+        <w:pStyle w:val="Sansinterligne"/>
+        <w:jc w:val="both"/>
+        <w:rPr>
+          <w:b/>
+          <w:i/>
+        </w:rPr>
+      </w:pPr>
+      <w:r>
+        <w:rPr>
+          <w:b/>
+          <w:i/>
+        </w:rPr>
+        <w:t>Cas d’utilisation 1:</w:t>
+      </w:r>
+    </w:p>
+    <w:p>
+      <w:pPr>
+        <w:pStyle w:val="Sansinterligne"/>
+        <w:jc w:val="both"/>
+      </w:pPr>
       <w:r>
         <w:tab/>
-      </w:r>
-      <w:r>
-        <w:t>C</w:t>
-      </w:r>
-      <w:r>
-        <w:t>hoix architecturaux et design patterns utilisés</w:t>
-      </w:r>
-      <w:bookmarkEnd w:id="12"/>
-    </w:p>
-    <w:p/>
-    <w:p>
-      <w:pPr>
-        <w:jc w:val="both"/>
-      </w:pPr>
-      <w:r>
-        <w:t>Au niveau de l’architecture générale du projet, nous avons construit l’application sur une architecture MVC (Modèle-Vue-Contrôleur). Premièrement car cette architecture était imposée, et ensuite car cela correspondait au type d’application développé ici.</w:t>
-      </w:r>
-    </w:p>
-    <w:p>
-      <w:pPr>
-        <w:pStyle w:val="Sous-titre"/>
-      </w:pPr>
-      <w:r>
-        <w:t>Pattern undo/</w:t>
-      </w:r>
-      <w:proofErr w:type="spellStart"/>
-      <w:r>
-        <w:t>redo</w:t>
-      </w:r>
-      <w:proofErr w:type="spellEnd"/>
-    </w:p>
-    <w:p>
-      <w:pPr>
-        <w:jc w:val="both"/>
-      </w:pPr>
-      <w:r>
-        <w:t>Dans le cahier des charges, il est spécifié qu’une modification de la tournée doit pouvoir être annulée</w:t>
-      </w:r>
-      <w:r>
-        <w:t>, ou rétablie</w:t>
-      </w:r>
-      <w:r>
-        <w:t>. Une telle spécification appelle clairement à l’utilisation du pattern Commande, qui permettra de faire aisément  des undo/</w:t>
-      </w:r>
-      <w:proofErr w:type="spellStart"/>
-      <w:r>
-        <w:t>redo</w:t>
-      </w:r>
-      <w:proofErr w:type="spellEnd"/>
-      <w:r>
-        <w:t xml:space="preserve"> sur les modifications.</w:t>
-      </w:r>
-    </w:p>
-    <w:p>
-      <w:pPr>
-        <w:pStyle w:val="Sous-titre"/>
-      </w:pPr>
-      <w:proofErr w:type="spellStart"/>
-      <w:r>
-        <w:t>ModeleManager</w:t>
-      </w:r>
-      <w:proofErr w:type="spellEnd"/>
-    </w:p>
-    <w:p>
-      <w:pPr>
-        <w:jc w:val="both"/>
-      </w:pPr>
-      <w:r>
-        <w:t xml:space="preserve">Lorsque le contrôleur communique avec le modèle, il est souhaitable que la communication se fasse au moyen d’un unique point d’entrée sur le modèle.  Nous avons fait le choix d’une classe </w:t>
-      </w:r>
-      <w:proofErr w:type="spellStart"/>
-      <w:r>
-        <w:t>ModeleManager</w:t>
-      </w:r>
-      <w:proofErr w:type="spellEnd"/>
-      <w:r>
-        <w:t xml:space="preserve">, qui contiendrait alors le plan actuellement chargé, les demandes de livraison actuellement chargées, et la tournée actuellement générée. C’est aussi cette classe qui </w:t>
-      </w:r>
-      <w:r>
-        <w:t>réalise l’ensemble des opérations sur les objets métiers (calculer la tournée, ajouter/</w:t>
-      </w:r>
-      <w:proofErr w:type="spellStart"/>
-      <w:r>
-        <w:t>supprimmer</w:t>
-      </w:r>
-      <w:proofErr w:type="spellEnd"/>
-      <w:r>
-        <w:t>/échanger des points de livraison)</w:t>
-      </w:r>
-      <w:r>
-        <w:t xml:space="preserve">. À noter que le </w:t>
-      </w:r>
-      <w:proofErr w:type="spellStart"/>
-      <w:r>
-        <w:t>modeleManager</w:t>
-      </w:r>
-      <w:proofErr w:type="spellEnd"/>
-      <w:r>
-        <w:t xml:space="preserve"> aurait pu être implémenté en utilisant le pattern singleton (une seule et unique instance de </w:t>
-      </w:r>
-      <w:proofErr w:type="spellStart"/>
-      <w:r>
-        <w:t>ModeleManager</w:t>
-      </w:r>
-      <w:proofErr w:type="spellEnd"/>
-      <w:r>
-        <w:t xml:space="preserve"> dans l’application). Cependant, dans un souci de réutilisabilité, nous avons écarté ce choix. En effet, dans le cas où, par exemple, l’application permettrait d’avoir plusieurs onglets contenant plusieurs plans différents en même temps, il serait pratique d’avoir plusieurs instances de </w:t>
-      </w:r>
-      <w:proofErr w:type="spellStart"/>
-      <w:r>
-        <w:t>ModeleManager</w:t>
-      </w:r>
-      <w:proofErr w:type="spellEnd"/>
-      <w:r>
-        <w:t>.</w:t>
-      </w:r>
-    </w:p>
-    <w:p>
-      <w:pPr>
-        <w:pStyle w:val="Sous-titre"/>
-      </w:pPr>
-    </w:p>
-    <w:p>
-      <w:pPr>
-        <w:pStyle w:val="Sous-titre"/>
-      </w:pPr>
-      <w:r>
-        <w:t>P</w:t>
-      </w:r>
-      <w:r>
-        <w:t>ackage</w:t>
-      </w:r>
-      <w:r>
-        <w:t xml:space="preserve"> </w:t>
-      </w:r>
-      <w:r>
-        <w:t>XML</w:t>
-      </w:r>
-    </w:p>
-    <w:p>
-      <w:pPr>
-        <w:jc w:val="both"/>
-      </w:pPr>
-      <w:r>
-        <w:t xml:space="preserve">Les descriptions des plans de villes et les descriptions des demandes de livraisons sont réalisées au moyen de fichiers au format </w:t>
-      </w:r>
-      <w:proofErr w:type="spellStart"/>
-      <w:r>
-        <w:t>xml</w:t>
-      </w:r>
-      <w:proofErr w:type="spellEnd"/>
-      <w:r>
-        <w:t xml:space="preserve">. Ces fichiers doivent être </w:t>
-      </w:r>
-      <w:proofErr w:type="spellStart"/>
-      <w:r>
-        <w:t>parsés</w:t>
-      </w:r>
-      <w:proofErr w:type="spellEnd"/>
-      <w:r>
-        <w:t xml:space="preserve">, et les informations contenues doivent être analysées, puis envoyées dans le modèle. </w:t>
-      </w:r>
-      <w:r>
-        <w:t>Nous avons décidé de séparer l</w:t>
-      </w:r>
-      <w:r>
-        <w:t xml:space="preserve">e code relatif au traitement de fichiers. D’abord, le package </w:t>
-      </w:r>
-      <w:proofErr w:type="spellStart"/>
-      <w:r>
-        <w:t>io</w:t>
-      </w:r>
-      <w:proofErr w:type="spellEnd"/>
-      <w:r>
-        <w:t xml:space="preserve">, qui concerne uniquement la gestion </w:t>
-      </w:r>
-      <w:r>
-        <w:t xml:space="preserve">globale de fichier (ouverture de fichier au format </w:t>
-      </w:r>
-      <w:proofErr w:type="spellStart"/>
-      <w:r>
-        <w:t>xml</w:t>
-      </w:r>
-      <w:proofErr w:type="spellEnd"/>
-      <w:r>
-        <w:t xml:space="preserve"> et sauvegarde de fichiers au format texte</w:t>
-      </w:r>
-      <w:r>
-        <w:t>), et ensuite le</w:t>
-      </w:r>
-      <w:r>
-        <w:t xml:space="preserve"> package </w:t>
-      </w:r>
-      <w:proofErr w:type="spellStart"/>
-      <w:r>
-        <w:t>xmlModele</w:t>
-      </w:r>
-      <w:proofErr w:type="spellEnd"/>
-      <w:r>
-        <w:t xml:space="preserve">, qui </w:t>
-      </w:r>
-      <w:r>
-        <w:t xml:space="preserve">contient toutes les méthodes de </w:t>
-      </w:r>
-      <w:proofErr w:type="spellStart"/>
-      <w:r>
-        <w:t>parsing</w:t>
-      </w:r>
-      <w:proofErr w:type="spellEnd"/>
-      <w:r>
-        <w:t xml:space="preserve"> et de remplissage des objets </w:t>
-      </w:r>
-      <w:r>
-        <w:t xml:space="preserve">métier. Ainsi, le package </w:t>
-      </w:r>
-      <w:proofErr w:type="spellStart"/>
-      <w:r>
-        <w:t>io</w:t>
-      </w:r>
-      <w:proofErr w:type="spellEnd"/>
-      <w:r>
-        <w:t xml:space="preserve"> est générique et pourrait être réutilisé dans une autre application. Le </w:t>
-      </w:r>
-      <w:r>
+        <w:t>Annuler la dernière modification de la tournée.</w:t>
+      </w:r>
+    </w:p>
+    <w:p>
+      <w:pPr>
+        <w:pStyle w:val="Sansinterligne"/>
+        <w:jc w:val="both"/>
+        <w:rPr>
+          <w:b/>
+        </w:rPr>
+      </w:pPr>
+      <w:r>
+        <w:rPr>
+          <w:b/>
+        </w:rPr>
+        <w:t>Description abrégée:</w:t>
+      </w:r>
+    </w:p>
+    <w:p>
+      <w:pPr>
+        <w:pStyle w:val="Sansinterligne"/>
+        <w:ind w:left="705"/>
+        <w:jc w:val="both"/>
+      </w:pPr>
+      <w:r>
+        <w:t>L'utilisateur demande au logiciel d'annuler la dernière modification. La tournée revient dans l'état antérieur à la dernière modification.</w:t>
+      </w:r>
+    </w:p>
+    <w:p>
+      <w:pPr>
+        <w:pStyle w:val="Sansinterligne"/>
+        <w:jc w:val="both"/>
+        <w:rPr>
+          <w:b/>
+        </w:rPr>
+      </w:pPr>
+      <w:r>
+        <w:rPr>
+          <w:b/>
+        </w:rPr>
+        <w:t>Précondition:</w:t>
+      </w:r>
+    </w:p>
+    <w:p>
+      <w:pPr>
+        <w:pStyle w:val="Sansinterligne"/>
+        <w:jc w:val="both"/>
+      </w:pPr>
+      <w:r>
+        <w:tab/>
+        <w:t>Une modification a été apportée à la tournée proposée par le logiciel.</w:t>
+      </w:r>
+      <w:r>
+        <w:tab/>
+      </w:r>
+    </w:p>
+    <w:p>
+      <w:pPr>
+        <w:pStyle w:val="Sansinterligne"/>
+        <w:jc w:val="both"/>
+        <w:rPr>
+          <w:b/>
+        </w:rPr>
+      </w:pPr>
+      <w:r>
+        <w:rPr>
+          <w:b/>
+        </w:rPr>
+        <w:t>Scénario principal:</w:t>
+      </w:r>
+    </w:p>
+    <w:p>
+      <w:pPr>
+        <w:pStyle w:val="Sansinterligne"/>
+        <w:jc w:val="both"/>
+      </w:pPr>
+      <w:r>
+        <w:tab/>
+      </w:r>
+      <w:r>
+        <w:rPr>
+          <w:i/>
+        </w:rPr>
+        <w:t>1)</w:t>
+      </w:r>
+      <w:r>
+        <w:t xml:space="preserve"> L'utilisateur demande au logiciel d'annuler la dernière modification.</w:t>
+      </w:r>
+    </w:p>
+    <w:p>
+      <w:pPr>
+        <w:pStyle w:val="Sansinterligne"/>
+        <w:jc w:val="both"/>
+      </w:pPr>
+      <w:r>
+        <w:tab/>
+      </w:r>
+      <w:r>
+        <w:rPr>
+          <w:i/>
+        </w:rPr>
+        <w:t xml:space="preserve">2) </w:t>
+      </w:r>
+      <w:r>
+        <w:t>Le système revient dans l'état où il était avant la dernière modification.</w:t>
+      </w:r>
+      <w:r>
+        <w:tab/>
+      </w:r>
+    </w:p>
+    <w:p>
+      <w:pPr>
+        <w:pStyle w:val="Sansinterligne"/>
+        <w:jc w:val="both"/>
+        <w:rPr>
+          <w:b/>
+        </w:rPr>
+      </w:pPr>
+      <w:r>
+        <w:rPr>
+          <w:b/>
+        </w:rPr>
+        <w:t>Alternatives:</w:t>
+      </w:r>
+    </w:p>
+    <w:p>
+      <w:pPr>
+        <w:pStyle w:val="Sansinterligne"/>
+        <w:ind w:left="705"/>
+        <w:jc w:val="both"/>
+      </w:pPr>
+      <w:r>
+        <w:rPr>
+          <w:i/>
+        </w:rPr>
+        <w:t>2a)</w:t>
+      </w:r>
+      <w:r>
+        <w:t xml:space="preserve"> Aucune modification à annuler. Le système ne fait rien et l’étape 2) est ignorée</w:t>
+      </w:r>
+    </w:p>
+    <w:p>
+      <w:pPr>
+        <w:pStyle w:val="Sansinterligne"/>
+        <w:jc w:val="both"/>
+      </w:pPr>
+      <w:r>
+        <w:tab/>
+      </w:r>
+    </w:p>
+    <w:p>
+      <w:pPr>
+        <w:pStyle w:val="Sansinterligne"/>
+        <w:jc w:val="both"/>
+        <w:rPr>
+          <w:b/>
+          <w:i/>
+        </w:rPr>
+      </w:pPr>
+      <w:r>
+        <w:rPr>
+          <w:b/>
+          <w:i/>
+        </w:rPr>
+        <w:t>Cas d’utilisation</w:t>
+      </w:r>
+      <w:r>
+        <w:rPr>
+          <w:b/>
+          <w:i/>
+        </w:rPr>
+        <w:t xml:space="preserve"> 2</w:t>
+      </w:r>
+      <w:r>
+        <w:rPr>
+          <w:b/>
+          <w:i/>
+        </w:rPr>
+        <w:t>:</w:t>
+      </w:r>
+    </w:p>
+    <w:p>
+      <w:pPr>
+        <w:pStyle w:val="Sansinterligne"/>
+        <w:jc w:val="both"/>
+      </w:pPr>
+      <w:r>
+        <w:tab/>
+        <w:t>Restaurer la dernière modification annulée de la tournée.</w:t>
+      </w:r>
+    </w:p>
+    <w:p>
+      <w:pPr>
+        <w:pStyle w:val="Sansinterligne"/>
+        <w:jc w:val="both"/>
+        <w:rPr>
+          <w:b/>
+        </w:rPr>
+      </w:pPr>
+      <w:r>
+        <w:rPr>
+          <w:b/>
+        </w:rPr>
+        <w:t>Description abrégée:</w:t>
+      </w:r>
+    </w:p>
+    <w:p>
+      <w:pPr>
+        <w:pStyle w:val="Sansinterligne"/>
+        <w:jc w:val="both"/>
+      </w:pPr>
+      <w:r>
+        <w:tab/>
+        <w:t>L'utilisateur demande au logiciel de restaurer la dernière modification annulée.</w:t>
+      </w:r>
+    </w:p>
+    <w:p>
+      <w:pPr>
+        <w:pStyle w:val="Sansinterligne"/>
+        <w:jc w:val="both"/>
+      </w:pPr>
+      <w:r>
+        <w:tab/>
+        <w:t>La tournée revient dans l'état antérieur à la dernière annulation.</w:t>
+      </w:r>
+      <w:r>
+        <w:tab/>
+      </w:r>
+    </w:p>
+    <w:p>
+      <w:pPr>
+        <w:pStyle w:val="Sansinterligne"/>
+        <w:jc w:val="both"/>
+        <w:rPr>
+          <w:b/>
+        </w:rPr>
+      </w:pPr>
+      <w:r>
+        <w:rPr>
+          <w:b/>
+        </w:rPr>
+        <w:t>Précondition:</w:t>
+      </w:r>
+    </w:p>
+    <w:p>
+      <w:pPr>
+        <w:pStyle w:val="Sansinterligne"/>
+        <w:jc w:val="both"/>
+      </w:pPr>
+      <w:r>
+        <w:tab/>
+        <w:t>Une modification apportée à la tournée proposée par le logiciel a été annulée.</w:t>
+      </w:r>
+    </w:p>
+    <w:p>
+      <w:pPr>
+        <w:pStyle w:val="Sansinterligne"/>
+        <w:jc w:val="both"/>
+        <w:rPr>
+          <w:b/>
+        </w:rPr>
+      </w:pPr>
+      <w:r>
+        <w:rPr>
+          <w:b/>
+        </w:rPr>
         <w:lastRenderedPageBreak/>
-        <w:t xml:space="preserve">package </w:t>
-      </w:r>
-      <w:proofErr w:type="spellStart"/>
-      <w:r>
-        <w:t>xmlModele</w:t>
-      </w:r>
-      <w:proofErr w:type="spellEnd"/>
-      <w:r>
-        <w:t>, quant à lui, est intrinsèquement lié au modèle</w:t>
-      </w:r>
-      <w:r>
-        <w:t>, puisque pour pouvoir remplir le modèle, il doit être adapté à son implémentation</w:t>
-      </w:r>
-      <w:r>
-        <w:t xml:space="preserve">.  </w:t>
-      </w:r>
-    </w:p>
-    <w:p>
-      <w:pPr>
-        <w:pStyle w:val="Sous-titre"/>
-      </w:pPr>
-      <w:r>
-        <w:t>Pattern State</w:t>
-      </w:r>
-    </w:p>
-    <w:p>
-      <w:pPr>
-        <w:jc w:val="both"/>
-      </w:pPr>
-      <w:r>
-        <w:t>L’application que nous développons possède plusieurs états de fonctionnement (Le plan est chargé, puis les demandes de livraisons sont chargées, etc.) Les possibilités d’interaction utilisateur et les effets des interactions ne sont pas les même selon l’état de l’application. Afin que le contrôleur puisse gérer les différents états, nous avons implémenté le pattern state.</w:t>
-      </w:r>
-    </w:p>
-    <w:p>
-      <w:pPr>
-        <w:jc w:val="both"/>
-        <w:rPr>
-          <w:b/>
-          <w:sz w:val="24"/>
-          <w:szCs w:val="24"/>
-        </w:rPr>
-      </w:pPr>
-      <w:r>
-        <w:rPr>
-          <w:b/>
-          <w:sz w:val="24"/>
-          <w:szCs w:val="24"/>
-        </w:rPr>
-        <w:t>Gestion des fonctionnalités actives en fonction des états</w:t>
-      </w:r>
-    </w:p>
-    <w:p>
-      <w:pPr>
-        <w:jc w:val="both"/>
-      </w:pPr>
-      <w:r>
-        <w:t>Selon l’état du contrôleur, toutes les fonctionnalités de l’application ne doive</w:t>
-      </w:r>
-      <w:r>
-        <w:t>nt</w:t>
-      </w:r>
-      <w:r>
-        <w:t xml:space="preserve"> pas pouvoir être appelée</w:t>
-      </w:r>
-      <w:r>
-        <w:t>s</w:t>
-      </w:r>
-      <w:r>
-        <w:t xml:space="preserve"> (Lorsqu’un plan n’est pas chargé, par exemple, l’utilisateur ne devrait pas pouvoir demander à l’application de charger des demandes de livraison). C’est pourquoi nous avons mis en place un système d’activation/désactivation de fonctionnalité. La fenêtre graphique de l’application implémente une méthode d’activation/désactivation de </w:t>
-      </w:r>
-      <w:r>
-        <w:t xml:space="preserve">fonctionnalité pour chaque fonctionnalité (on entend ici les boutons, les items des menus, .etc.). A chaque changement d’état, l’état désactive l’ensemble des fonctionnalités et réactive les fonctionnalités permises dans cet état. </w:t>
-      </w:r>
-    </w:p>
-    <w:p>
-      <w:pPr>
-        <w:pStyle w:val="Sous-titre"/>
-      </w:pPr>
-      <w:r>
-        <w:t>Architecture de la vue</w:t>
-      </w:r>
-    </w:p>
-    <w:p>
-      <w:r>
-        <w:t xml:space="preserve">La partie graphique de l’application est constituée d’un objet </w:t>
-      </w:r>
-      <w:proofErr w:type="spellStart"/>
-      <w:r>
-        <w:t>Fenetre</w:t>
-      </w:r>
-      <w:proofErr w:type="spellEnd"/>
-      <w:r>
-        <w:t>, qui contient un état de l’application dans la vue, modélisé par l’objet Vue. Nous avons essayé d’implémenter notre vue de la manière la plus générique possible. Par exemple, dans le cas où l’application permettrait d’avoir plusieurs onglets contenant plusieurs plans différents en même temps, l’objet Vue déjà existant peut facilement être assimilé à un onglet. Il n’y aurait pas beaucoup de changement à faire dans le code.</w:t>
-      </w:r>
-    </w:p>
-    <w:p>
-      <w:r>
-        <w:t xml:space="preserve">Nous avons aussi réalisée une classe de vue dédiée à chacun (ou presque) des objets du modèle, et mis en place des liens entre ces classes qui sont semblables aux liens entre les classes du modèle. Ainsi on peut facilement paramétrer l’apparence graphique de chacun des éléments, tout en conservant </w:t>
-      </w:r>
-      <w:proofErr w:type="gramStart"/>
-      <w:r>
-        <w:t>la</w:t>
-      </w:r>
-      <w:proofErr w:type="gramEnd"/>
-      <w:r>
-        <w:t xml:space="preserve"> logique métier. </w:t>
-      </w:r>
-    </w:p>
-    <w:p>
-      <w:pPr>
-        <w:jc w:val="both"/>
-      </w:pPr>
-    </w:p>
-    <w:p>
-      <w:pPr>
-        <w:pStyle w:val="Titre2"/>
+        <w:t>Scénario principal:</w:t>
+      </w:r>
+    </w:p>
+    <w:p>
+      <w:pPr>
+        <w:pStyle w:val="Sansinterligne"/>
+        <w:jc w:val="both"/>
       </w:pPr>
       <w:r>
         <w:tab/>
       </w:r>
-      <w:bookmarkStart w:id="13" w:name="_Toc434700500"/>
-      <w:r>
-        <w:t>3</w:t>
-      </w:r>
-      <w:r>
-        <w:t>.5</w:t>
-      </w:r>
+      <w:r>
+        <w:rPr>
+          <w:i/>
+        </w:rPr>
+        <w:t>1)</w:t>
+      </w:r>
+      <w:r>
+        <w:t xml:space="preserve"> L'utilisateur demande au logiciel de restaurer la dernière modification annulée.</w:t>
+      </w:r>
+    </w:p>
+    <w:p>
+      <w:pPr>
+        <w:pStyle w:val="Sansinterligne"/>
+        <w:jc w:val="both"/>
+      </w:pPr>
       <w:r>
         <w:tab/>
-        <w:t>Diagramme de séquence du calcul de la tournée à partir d'une demande de livraison</w:t>
-      </w:r>
-      <w:bookmarkEnd w:id="13"/>
-    </w:p>
-    <w:p/>
-    <w:p>
-      <w:pPr>
-        <w:pStyle w:val="Titre1"/>
-      </w:pPr>
-      <w:bookmarkStart w:id="14" w:name="_Toc434700501"/>
-      <w:r>
-        <w:lastRenderedPageBreak/>
-        <w:t>4</w:t>
-      </w:r>
-      <w:r>
-        <w:t>.</w:t>
-      </w:r>
+      </w:r>
+      <w:r>
+        <w:rPr>
+          <w:i/>
+        </w:rPr>
+        <w:t>2)</w:t>
+      </w:r>
+      <w:r>
+        <w:t xml:space="preserve"> Le système revient dans l'état où il était avant la dernière annulation.</w:t>
+      </w:r>
+    </w:p>
+    <w:p>
+      <w:pPr>
+        <w:pStyle w:val="Sansinterligne"/>
+        <w:jc w:val="both"/>
+        <w:rPr>
+          <w:b/>
+        </w:rPr>
+      </w:pPr>
+      <w:r>
+        <w:rPr>
+          <w:b/>
+        </w:rPr>
+        <w:t>Alternatives:</w:t>
+      </w:r>
+    </w:p>
+    <w:p>
+      <w:pPr>
+        <w:pStyle w:val="Sansinterligne"/>
+        <w:ind w:left="705"/>
+        <w:jc w:val="both"/>
+      </w:pPr>
+      <w:r>
+        <w:rPr>
+          <w:i/>
+        </w:rPr>
+        <w:t>2a)</w:t>
+      </w:r>
+      <w:r>
+        <w:t xml:space="preserve"> Aucune modification à restaurer. Le système ne fait rien et l’étape 2) est ignorée</w:t>
+      </w:r>
+    </w:p>
+    <w:p>
+      <w:pPr>
+        <w:pStyle w:val="Sansinterligne"/>
+        <w:ind w:left="705"/>
+        <w:jc w:val="both"/>
+      </w:pPr>
+    </w:p>
+    <w:p>
+      <w:pPr>
+        <w:pStyle w:val="Sansinterligne"/>
+        <w:jc w:val="both"/>
+        <w:rPr>
+          <w:b/>
+        </w:rPr>
+      </w:pPr>
+      <w:r>
+        <w:rPr>
+          <w:b/>
+        </w:rPr>
+        <w:t>Cas d'utilisation:</w:t>
+      </w:r>
+    </w:p>
+    <w:p>
+      <w:pPr>
+        <w:pStyle w:val="Sansinterligne"/>
+        <w:jc w:val="both"/>
+      </w:pPr>
       <w:r>
         <w:tab/>
-        <w:t>Implémentation et tests</w:t>
-      </w:r>
-      <w:bookmarkEnd w:id="14"/>
-    </w:p>
-    <w:p>
-      <w:pPr>
-        <w:pStyle w:val="Titre2"/>
+        <w:t>Générer la feuille de route.</w:t>
+      </w:r>
+    </w:p>
+    <w:p>
+      <w:pPr>
+        <w:pStyle w:val="Sansinterligne"/>
+        <w:jc w:val="both"/>
+        <w:rPr>
+          <w:b/>
+        </w:rPr>
+      </w:pPr>
+      <w:r>
+        <w:rPr>
+          <w:b/>
+        </w:rPr>
+        <w:t>Description abrégée:</w:t>
+      </w:r>
+    </w:p>
+    <w:p>
+      <w:pPr>
+        <w:pStyle w:val="Sansinterligne"/>
+        <w:ind w:left="705"/>
+        <w:jc w:val="both"/>
+      </w:pPr>
+      <w:r>
+        <w:t>L'utilisateur valide la tournée et demande au système de générer la feuille de route correspondante. Le système génère la feuille de route à partir de la tournée validée. Le système enregistre la feuille de route calculée dans un fichier texte.</w:t>
+      </w:r>
+    </w:p>
+    <w:p>
+      <w:pPr>
+        <w:pStyle w:val="Sansinterligne"/>
+        <w:jc w:val="both"/>
+        <w:rPr>
+          <w:b/>
+        </w:rPr>
+      </w:pPr>
+      <w:r>
+        <w:rPr>
+          <w:b/>
+        </w:rPr>
+        <w:t>Préconditions:</w:t>
+      </w:r>
+    </w:p>
+    <w:p>
+      <w:pPr>
+        <w:pStyle w:val="Sansinterligne"/>
+        <w:jc w:val="both"/>
       </w:pPr>
       <w:r>
         <w:tab/>
-      </w:r>
-    </w:p>
-    <w:p>
-      <w:pPr>
-        <w:pStyle w:val="Titre1"/>
-      </w:pPr>
-      <w:bookmarkStart w:id="15" w:name="_Toc434700502"/>
-      <w:r>
-        <w:t>5</w:t>
-      </w:r>
-      <w:r>
-        <w:t>.</w:t>
-      </w:r>
+        <w:t>Un plan est chargé.</w:t>
+      </w:r>
+    </w:p>
+    <w:p>
+      <w:pPr>
+        <w:pStyle w:val="Sansinterligne"/>
+        <w:jc w:val="both"/>
+      </w:pPr>
       <w:r>
         <w:tab/>
-        <w:t>Bilan</w:t>
-      </w:r>
-      <w:bookmarkEnd w:id="15"/>
-    </w:p>
-    <w:p>
-      <w:pPr>
-        <w:pStyle w:val="Titre2"/>
+        <w:t>Un ensemble de points de livraison est chargé.</w:t>
+      </w:r>
+    </w:p>
+    <w:p>
+      <w:pPr>
+        <w:pStyle w:val="Sansinterligne"/>
+        <w:jc w:val="both"/>
       </w:pPr>
       <w:r>
         <w:tab/>
-      </w:r>
-      <w:bookmarkStart w:id="16" w:name="_Toc434700503"/>
-      <w:r>
-        <w:t>5</w:t>
-      </w:r>
-      <w:r>
-        <w:t>.1</w:t>
-      </w:r>
+        <w:t>La tournée a été calculée.</w:t>
+      </w:r>
+    </w:p>
+    <w:p>
+      <w:pPr>
+        <w:pStyle w:val="Sansinterligne"/>
+        <w:jc w:val="both"/>
+        <w:rPr>
+          <w:b/>
+        </w:rPr>
+      </w:pPr>
+      <w:r>
+        <w:rPr>
+          <w:b/>
+        </w:rPr>
+        <w:t>Scénario principal:</w:t>
+      </w:r>
+    </w:p>
+    <w:p>
+      <w:pPr>
+        <w:pStyle w:val="Sansinterligne"/>
+        <w:jc w:val="both"/>
+      </w:pPr>
       <w:r>
         <w:tab/>
-        <w:t>Planning effectif du projet</w:t>
-      </w:r>
-      <w:bookmarkEnd w:id="16"/>
+      </w:r>
+      <w:r>
+        <w:rPr>
+          <w:i/>
+        </w:rPr>
+        <w:t>1)</w:t>
+      </w:r>
+      <w:r>
+        <w:t xml:space="preserve"> L'utilisateur valide la tournée et demande au système de calculer la feuille de route.</w:t>
+      </w:r>
+    </w:p>
+    <w:p>
+      <w:pPr>
+        <w:pStyle w:val="Sansinterligne"/>
+        <w:ind w:left="708"/>
+        <w:jc w:val="both"/>
+      </w:pPr>
+      <w:r>
+        <w:rPr>
+          <w:i/>
+        </w:rPr>
+        <w:t>2)</w:t>
+      </w:r>
+      <w:r>
+        <w:t xml:space="preserve"> Le système demande à l'utilisateur de choisir un emplacement et un nom de fichier pour la sauvegarde de la feuille de route.</w:t>
+      </w:r>
+    </w:p>
+    <w:p>
+      <w:pPr>
+        <w:pStyle w:val="Sansinterligne"/>
+        <w:jc w:val="both"/>
+      </w:pPr>
+      <w:r>
+        <w:tab/>
+      </w:r>
+      <w:r>
+        <w:rPr>
+          <w:i/>
+        </w:rPr>
+        <w:t>3)</w:t>
+      </w:r>
+      <w:r>
+        <w:t xml:space="preserve"> L'utilisateur indique au système un nom et un emplacement de fichier.</w:t>
+      </w:r>
+    </w:p>
+    <w:p>
+      <w:pPr>
+        <w:pStyle w:val="Sansinterligne"/>
+        <w:jc w:val="both"/>
+      </w:pPr>
+      <w:r>
+        <w:tab/>
+      </w:r>
+      <w:r>
+        <w:rPr>
+          <w:i/>
+        </w:rPr>
+        <w:t>4)</w:t>
+      </w:r>
+      <w:r>
+        <w:t xml:space="preserve"> Le système génère la feuille de route.</w:t>
+      </w:r>
+    </w:p>
+    <w:p>
+      <w:pPr>
+        <w:pStyle w:val="Sansinterligne"/>
+        <w:jc w:val="both"/>
+      </w:pPr>
+      <w:r>
+        <w:tab/>
+      </w:r>
+      <w:r>
+        <w:rPr>
+          <w:i/>
+        </w:rPr>
+        <w:t>5)</w:t>
+      </w:r>
+      <w:r>
+        <w:t xml:space="preserve"> Le système sauvegarde la feuille de route dans le fichier renseigné à l'étape 3. </w:t>
+      </w:r>
+    </w:p>
+    <w:p>
+      <w:pPr>
+        <w:pStyle w:val="Sansinterligne"/>
+        <w:jc w:val="both"/>
+        <w:rPr>
+          <w:b/>
+        </w:rPr>
+      </w:pPr>
+      <w:r>
+        <w:rPr>
+          <w:b/>
+        </w:rPr>
+        <w:t>Alternatives:</w:t>
+      </w:r>
+    </w:p>
+    <w:p>
+      <w:pPr>
+        <w:pStyle w:val="Sansinterligne"/>
+        <w:ind w:left="705"/>
+        <w:jc w:val="both"/>
+      </w:pPr>
+      <w:r>
+        <w:rPr>
+          <w:i/>
+        </w:rPr>
+        <w:t>2a)</w:t>
+      </w:r>
+      <w:r>
+        <w:t xml:space="preserve"> L'utilisateur choisit d'annuler la génération de la feuille de route. Le système termine la procédure de génération de la feuille de route.</w:t>
+      </w:r>
+    </w:p>
+    <w:p>
+      <w:pPr>
+        <w:pStyle w:val="Sansinterligne"/>
+        <w:ind w:left="705"/>
+        <w:jc w:val="both"/>
+      </w:pPr>
+      <w:r>
+        <w:rPr>
+          <w:i/>
+        </w:rPr>
+        <w:t>3a)</w:t>
+      </w:r>
+      <w:r>
+        <w:t xml:space="preserve"> Il n'est pas possible de créer ou d'écrire à l'emplacement renseigné. Le système indique la nature du problème et retourne à l'étape 2.</w:t>
+      </w:r>
+    </w:p>
+    <w:p>
+      <w:pPr>
+        <w:pStyle w:val="Sansinterligne"/>
+        <w:jc w:val="both"/>
+      </w:pPr>
+      <w:r>
+        <w:tab/>
+      </w:r>
+      <w:r>
+        <w:rPr>
+          <w:i/>
+        </w:rPr>
+        <w:t>3b)</w:t>
+      </w:r>
+      <w:r>
+        <w:t xml:space="preserve"> Il existe déjà un fichier à l'emplacement renseigné par l'utilisateur.</w:t>
+      </w:r>
+    </w:p>
+    <w:p>
+      <w:pPr>
+        <w:pStyle w:val="Sansinterligne"/>
+        <w:ind w:left="1410"/>
+        <w:jc w:val="both"/>
+      </w:pPr>
+      <w:r>
+        <w:rPr>
+          <w:i/>
+        </w:rPr>
+        <w:t>3b-1)</w:t>
+      </w:r>
+      <w:r>
+        <w:t xml:space="preserve"> Le système demande à l'utilisateur s'il doit écraser l'instance déjà existante du fichier.</w:t>
+      </w:r>
+    </w:p>
+    <w:p>
+      <w:pPr>
+        <w:pStyle w:val="Sansinterligne"/>
+        <w:ind w:left="1410" w:firstLine="6"/>
+        <w:jc w:val="both"/>
+      </w:pPr>
+      <w:r>
+        <w:rPr>
+          <w:i/>
+        </w:rPr>
+        <w:t>3b-2a)</w:t>
+      </w:r>
+      <w:r>
+        <w:t xml:space="preserve"> L'utilisateur confirme l'écrasement du fichier déjà existant. Le système écrasera l'instance existante du fichier à l'étape 5. Le système passe à l'étape 4.</w:t>
+      </w:r>
+    </w:p>
+    <w:p>
+      <w:pPr>
+        <w:pStyle w:val="Sansinterligne"/>
+        <w:ind w:left="1410"/>
+        <w:jc w:val="both"/>
+      </w:pPr>
+      <w:r>
+        <w:rPr>
+          <w:i/>
+        </w:rPr>
+        <w:t>3b-2b)</w:t>
+      </w:r>
+      <w:r>
+        <w:t xml:space="preserve"> L'utilisateur refuse l'écrasement du fichier déjà existant. Le système retourne à l'étape 2.</w:t>
+      </w:r>
     </w:p>
     <w:p/>
     <w:p/>
@@ -2831,6 +5127,491 @@
     <w:p/>
     <w:p>
       <w:pPr>
+        <w:pStyle w:val="Titre1"/>
+      </w:pPr>
+      <w:bookmarkStart w:id="8" w:name="_Toc434700495"/>
+      <w:r>
+        <w:t>3</w:t>
+      </w:r>
+      <w:r>
+        <w:t>.</w:t>
+      </w:r>
+      <w:r>
+        <w:tab/>
+        <w:t>Livrables de conception:</w:t>
+      </w:r>
+      <w:bookmarkEnd w:id="8"/>
+    </w:p>
+    <w:p/>
+    <w:p>
+      <w:pPr>
+        <w:pStyle w:val="Titre2"/>
+      </w:pPr>
+      <w:r>
+        <w:tab/>
+      </w:r>
+      <w:bookmarkStart w:id="9" w:name="_Toc434700496"/>
+      <w:r>
+        <w:t>3</w:t>
+      </w:r>
+      <w:r>
+        <w:t>.1</w:t>
+      </w:r>
+      <w:r>
+        <w:tab/>
+        <w:t>Liste des événements utilisateur et diagramme Etats-transitions</w:t>
+      </w:r>
+      <w:bookmarkEnd w:id="9"/>
+    </w:p>
+    <w:p/>
+    <w:p>
+      <w:pPr>
+        <w:sectPr>
+          <w:headerReference w:type="even" r:id="rId13"/>
+          <w:headerReference w:type="default" r:id="rId14"/>
+          <w:footerReference w:type="even" r:id="rId15"/>
+          <w:footerReference w:type="default" r:id="rId16"/>
+          <w:headerReference w:type="first" r:id="rId17"/>
+          <w:footerReference w:type="first" r:id="rId18"/>
+          <w:pgSz w:w="11906" w:h="16838"/>
+          <w:pgMar w:top="1417" w:right="1417" w:bottom="1417" w:left="1417" w:header="708" w:footer="708" w:gutter="0"/>
+          <w:cols w:space="708"/>
+          <w:titlePg/>
+          <w:docGrid w:linePitch="360"/>
+        </w:sectPr>
+      </w:pPr>
+    </w:p>
+    <w:p>
+      <w:r>
+        <w:rPr>
+          <w:noProof/>
+          <w:lang w:eastAsia="fr-FR"/>
+        </w:rPr>
+        <w:lastRenderedPageBreak/>
+        <w:drawing>
+          <wp:inline distT="0" distB="0" distL="0" distR="0">
+            <wp:extent cx="10124072" cy="5379720"/>
+            <wp:effectExtent l="19050" t="0" r="0" b="0"/>
+            <wp:docPr id="11" name="Image 11" descr="C:\Users\Med\Desktop\Projets\Dev_OO\OO-Livraisons\Conception\ActivityDiagram1.jpg"/>
+            <wp:cNvGraphicFramePr>
+              <a:graphicFrameLocks xmlns:a="http://schemas.openxmlformats.org/drawingml/2006/main" noChangeAspect="1"/>
+            </wp:cNvGraphicFramePr>
+            <a:graphic xmlns:a="http://schemas.openxmlformats.org/drawingml/2006/main">
+              <a:graphicData uri="http://schemas.openxmlformats.org/drawingml/2006/picture">
+                <pic:pic xmlns:pic="http://schemas.openxmlformats.org/drawingml/2006/picture">
+                  <pic:nvPicPr>
+                    <pic:cNvPr id="0" name="Picture 11" descr="C:\Users\Med\Desktop\Projets\Dev_OO\OO-Livraisons\Conception\ActivityDiagram1.jpg"/>
+                    <pic:cNvPicPr>
+                      <a:picLocks noChangeAspect="1" noChangeArrowheads="1"/>
+                    </pic:cNvPicPr>
+                  </pic:nvPicPr>
+                  <pic:blipFill>
+                    <a:blip r:embed="rId19" cstate="print"/>
+                    <a:srcRect/>
+                    <a:stretch>
+                      <a:fillRect/>
+                    </a:stretch>
+                  </pic:blipFill>
+                  <pic:spPr bwMode="auto">
+                    <a:xfrm>
+                      <a:off x="0" y="0"/>
+                      <a:ext cx="10124072" cy="5379720"/>
+                    </a:xfrm>
+                    <a:prstGeom prst="rect">
+                      <a:avLst/>
+                    </a:prstGeom>
+                    <a:noFill/>
+                    <a:ln w="9525">
+                      <a:noFill/>
+                      <a:miter lim="800000"/>
+                      <a:headEnd/>
+                      <a:tailEnd/>
+                    </a:ln>
+                  </pic:spPr>
+                </pic:pic>
+              </a:graphicData>
+            </a:graphic>
+          </wp:inline>
+        </w:drawing>
+      </w:r>
+    </w:p>
+    <w:p/>
+    <w:p>
+      <w:pPr>
+        <w:sectPr>
+          <w:pgSz w:w="16838" w:h="11906" w:orient="landscape"/>
+          <w:pgMar w:top="284" w:right="284" w:bottom="284" w:left="284" w:header="709" w:footer="709" w:gutter="0"/>
+          <w:cols w:space="708"/>
+          <w:docGrid w:linePitch="360"/>
+        </w:sectPr>
+      </w:pPr>
+    </w:p>
+    <w:p>
+      <w:pPr>
+        <w:pStyle w:val="Titre2"/>
+      </w:pPr>
+      <w:r>
+        <w:lastRenderedPageBreak/>
+        <w:tab/>
+      </w:r>
+      <w:bookmarkStart w:id="10" w:name="_Toc434700497"/>
+      <w:r>
+        <w:t>3</w:t>
+      </w:r>
+      <w:r>
+        <w:t>.2</w:t>
+      </w:r>
+      <w:r>
+        <w:tab/>
+        <w:t>Diagrammes de packages et de classe</w:t>
+      </w:r>
+      <w:bookmarkEnd w:id="10"/>
+    </w:p>
+    <w:p/>
+    <w:p>
+      <w:r>
+        <w:rPr>
+          <w:noProof/>
+          <w:lang w:eastAsia="fr-FR"/>
+        </w:rPr>
+        <w:drawing>
+          <wp:inline distT="0" distB="0" distL="0" distR="0">
+            <wp:extent cx="7136130" cy="7040880"/>
+            <wp:effectExtent l="19050" t="0" r="0" b="0"/>
+            <wp:docPr id="12" name="Image 12" descr="C:\Users\Med\Desktop\Projets\Dev_OO\OO-Livraisons\Conception\modeleClasseDiagram.png"/>
+            <wp:cNvGraphicFramePr>
+              <a:graphicFrameLocks xmlns:a="http://schemas.openxmlformats.org/drawingml/2006/main" noChangeAspect="1"/>
+            </wp:cNvGraphicFramePr>
+            <a:graphic xmlns:a="http://schemas.openxmlformats.org/drawingml/2006/main">
+              <a:graphicData uri="http://schemas.openxmlformats.org/drawingml/2006/picture">
+                <pic:pic xmlns:pic="http://schemas.openxmlformats.org/drawingml/2006/picture">
+                  <pic:nvPicPr>
+                    <pic:cNvPr id="0" name="Picture 12" descr="C:\Users\Med\Desktop\Projets\Dev_OO\OO-Livraisons\Conception\modeleClasseDiagram.png"/>
+                    <pic:cNvPicPr>
+                      <a:picLocks noChangeAspect="1" noChangeArrowheads="1"/>
+                    </pic:cNvPicPr>
+                  </pic:nvPicPr>
+                  <pic:blipFill>
+                    <a:blip r:embed="rId20" cstate="print"/>
+                    <a:srcRect/>
+                    <a:stretch>
+                      <a:fillRect/>
+                    </a:stretch>
+                  </pic:blipFill>
+                  <pic:spPr bwMode="auto">
+                    <a:xfrm>
+                      <a:off x="0" y="0"/>
+                      <a:ext cx="7140853" cy="7045540"/>
+                    </a:xfrm>
+                    <a:prstGeom prst="rect">
+                      <a:avLst/>
+                    </a:prstGeom>
+                    <a:noFill/>
+                    <a:ln w="9525">
+                      <a:noFill/>
+                      <a:miter lim="800000"/>
+                      <a:headEnd/>
+                      <a:tailEnd/>
+                    </a:ln>
+                  </pic:spPr>
+                </pic:pic>
+              </a:graphicData>
+            </a:graphic>
+          </wp:inline>
+        </w:drawing>
+      </w:r>
+    </w:p>
+    <w:p/>
+    <w:p>
+      <w:pPr>
+        <w:sectPr>
+          <w:pgSz w:w="11906" w:h="16838"/>
+          <w:pgMar w:top="284" w:right="1418" w:bottom="1418" w:left="284" w:header="709" w:footer="709" w:gutter="0"/>
+          <w:cols w:space="708"/>
+          <w:docGrid w:linePitch="360"/>
+        </w:sectPr>
+      </w:pPr>
+    </w:p>
+    <w:p>
+      <w:pPr>
+        <w:pStyle w:val="Titre2"/>
+        <w:ind w:left="708"/>
+      </w:pPr>
+      <w:bookmarkStart w:id="11" w:name="_Toc434700498"/>
+      <w:r>
+        <w:lastRenderedPageBreak/>
+        <w:t>3</w:t>
+      </w:r>
+      <w:r>
+        <w:t>.3 Diagrammes de packages et de classes retro-générés à partir du code</w:t>
+      </w:r>
+      <w:bookmarkEnd w:id="11"/>
+    </w:p>
+    <w:p/>
+    <w:p/>
+    <w:p/>
+    <w:p/>
+    <w:p/>
+    <w:p/>
+    <w:p/>
+    <w:p/>
+    <w:p/>
+    <w:p/>
+    <w:p/>
+    <w:p/>
+    <w:p/>
+    <w:p/>
+    <w:p/>
+    <w:p/>
+    <w:p/>
+    <w:p/>
+    <w:p/>
+    <w:p/>
+    <w:p/>
+    <w:p/>
+    <w:p/>
+    <w:p/>
+    <w:p/>
+    <w:p>
+      <w:pPr>
+        <w:pStyle w:val="Titre2"/>
+      </w:pPr>
+      <w:r>
+        <w:lastRenderedPageBreak/>
+        <w:tab/>
+      </w:r>
+      <w:bookmarkStart w:id="12" w:name="_Toc434700499"/>
+      <w:r>
+        <w:t>2.4</w:t>
+      </w:r>
+      <w:r>
+        <w:tab/>
+      </w:r>
+      <w:r>
+        <w:t>C</w:t>
+      </w:r>
+      <w:r>
+        <w:t>hoix architecturaux et design patterns utilisés</w:t>
+      </w:r>
+      <w:bookmarkEnd w:id="12"/>
+    </w:p>
+    <w:p/>
+    <w:p>
+      <w:pPr>
+        <w:jc w:val="both"/>
+      </w:pPr>
+      <w:r>
+        <w:t>Au niveau de l’architecture générale du projet, nous avons construit l’application sur une architecture MVC (Modèle-Vue-Contrôleur). Premièrement car cette architecture était imposée, et ensuite car cela correspondait au type d’application développé ici.</w:t>
+      </w:r>
+    </w:p>
+    <w:p>
+      <w:pPr>
+        <w:pStyle w:val="Sous-titre"/>
+      </w:pPr>
+      <w:r>
+        <w:t>Pattern undo/redo</w:t>
+      </w:r>
+    </w:p>
+    <w:p>
+      <w:pPr>
+        <w:jc w:val="both"/>
+      </w:pPr>
+      <w:r>
+        <w:t>Dans le cahier des charges, il est spécifié qu’une modification de la tournée doit pouvoir être annulée, ou rétablie. Une telle spécification appelle clairement à l’utilisation du pattern Commande, qui permettra de faire aisément  des undo/redo sur les modifications.</w:t>
+      </w:r>
+    </w:p>
+    <w:p>
+      <w:pPr>
+        <w:pStyle w:val="Sous-titre"/>
+      </w:pPr>
+      <w:r>
+        <w:t>ModeleManager</w:t>
+      </w:r>
+    </w:p>
+    <w:p>
+      <w:pPr>
+        <w:jc w:val="both"/>
+      </w:pPr>
+      <w:r>
+        <w:t>Lorsque le contrôleur communique avec le modèle, il est souhaitable que la communication se fasse au moyen d’un unique point d’entrée sur le modèle.  Nous avons fait le choix d’une classe ModeleManager, qui contiendrait alors le plan actuellement chargé, les demandes de livraison actuellement chargées, et la tournée actuellement générée. C’est aussi cette classe qui réalise l’ensemble des opérations sur les objets métiers (calculer la tournée, ajouter/supprimmer/échanger des points de livraison). À noter que le modeleManager aurait pu être implémenté en utilisant le pattern singleton (une seule et unique instance de ModeleManager dans l’application). Cependant, dans un souci de réutilisabilité, nous avons écarté ce choix. En effet, dans le cas où, par exemple, l’application permettrait d’avoir plusieurs onglets contenant plusieurs plans différents en même temps, il serait pratique d’avoir plusieurs instances de ModeleManager.</w:t>
+      </w:r>
+    </w:p>
+    <w:p>
+      <w:pPr>
+        <w:pStyle w:val="Sous-titre"/>
+      </w:pPr>
+    </w:p>
+    <w:p>
+      <w:pPr>
+        <w:pStyle w:val="Sous-titre"/>
+      </w:pPr>
+      <w:r>
+        <w:t>Package XML</w:t>
+      </w:r>
+    </w:p>
+    <w:p>
+      <w:pPr>
+        <w:jc w:val="both"/>
+      </w:pPr>
+      <w:r>
+        <w:t xml:space="preserve">Les descriptions des plans de villes et les descriptions des demandes de livraisons sont réalisées au moyen de fichiers au format xml. Ces fichiers doivent être parsés, et les informations contenues doivent être analysées, puis envoyées dans le modèle. Nous avons décidé de séparer le code relatif au traitement de fichiers. D’abord, le package io, qui concerne uniquement la gestion globale de fichier (ouverture de fichier au format xml et sauvegarde de fichiers au format texte), et ensuite le package xmlModele, qui contient toutes les méthodes de parsing et de remplissage des objets métier. Ainsi, le package io est générique et pourrait être réutilisé dans une autre application. Le package xmlModele, quant à lui, est intrinsèquement lié au modèle, puisque pour pouvoir remplir le modèle, il doit être adapté à son implémentation.  </w:t>
+      </w:r>
+    </w:p>
+    <w:p>
+      <w:pPr>
+        <w:pStyle w:val="Sous-titre"/>
+      </w:pPr>
+      <w:r>
+        <w:t>Pattern State</w:t>
+      </w:r>
+    </w:p>
+    <w:p>
+      <w:pPr>
+        <w:jc w:val="both"/>
+      </w:pPr>
+      <w:r>
+        <w:t>L’application que nous développons possède plusieurs états de fonctionnement (Le plan est chargé, puis les demandes de livraisons sont chargées, etc.) Les possibilités d’interaction utilisateur et les effets des interactions ne sont pas les même selon l’état de l’application. Afin que le contrôleur puisse gérer les différents états, nous avons implémenté le pattern state.</w:t>
+      </w:r>
+    </w:p>
+    <w:p>
+      <w:pPr>
+        <w:jc w:val="both"/>
+        <w:rPr>
+          <w:b/>
+          <w:sz w:val="24"/>
+          <w:szCs w:val="24"/>
+        </w:rPr>
+      </w:pPr>
+      <w:r>
+        <w:rPr>
+          <w:b/>
+          <w:sz w:val="24"/>
+          <w:szCs w:val="24"/>
+        </w:rPr>
+        <w:t>Gestion des fonctionnalités actives en fonction des états</w:t>
+      </w:r>
+    </w:p>
+    <w:p>
+      <w:pPr>
+        <w:jc w:val="both"/>
+      </w:pPr>
+      <w:r>
+        <w:lastRenderedPageBreak/>
+        <w:t xml:space="preserve">Selon l’état du contrôleur, toutes les fonctionnalités de l’application ne doivent pas pouvoir être appelées (Lorsqu’un plan n’est pas chargé, par exemple, l’utilisateur ne devrait pas pouvoir demander à l’application de charger des demandes de livraison). C’est pourquoi nous avons mis en place un système d’activation/désactivation de fonctionnalité. La fenêtre graphique de l’application implémente une méthode d’activation/désactivation de fonctionnalité pour chaque fonctionnalité (on entend ici les boutons, les items des menus, .etc.). A chaque changement d’état, l’état désactive l’ensemble des fonctionnalités et réactive les fonctionnalités permises dans cet état. </w:t>
+      </w:r>
+    </w:p>
+    <w:p>
+      <w:pPr>
+        <w:pStyle w:val="Sous-titre"/>
+      </w:pPr>
+      <w:r>
+        <w:t>Architecture de la vue</w:t>
+      </w:r>
+    </w:p>
+    <w:p>
+      <w:r>
+        <w:t>La partie graphique de l’application est constituée d’un objet Fenetre, qui contient un état de l’application dans la vue, modélisé par l’objet Vue. Nous avons essayé d’implémenter notre vue de la manière la plus générique possible. Par exemple, dans le cas où l’application permettrait d’avoir plusieurs onglets contenant plusieurs plans différents en même temps, l’objet Vue déjà existant peut facilement être assimilé à un onglet. Il n’y aurait pas beaucoup de changement à faire dans le code.</w:t>
+      </w:r>
+    </w:p>
+    <w:p>
+      <w:r>
+        <w:t xml:space="preserve">Nous avons aussi réalisée une classe de vue dédiée à chacun (ou presque) des objets du modèle, et mis en place des liens entre ces classes qui sont semblables aux liens entre les classes du modèle. Ainsi on peut facilement paramétrer l’apparence graphique de chacun des éléments, tout en conservant la logique métier. </w:t>
+      </w:r>
+    </w:p>
+    <w:p>
+      <w:pPr>
+        <w:jc w:val="both"/>
+      </w:pPr>
+    </w:p>
+    <w:p>
+      <w:pPr>
+        <w:pStyle w:val="Titre2"/>
+      </w:pPr>
+      <w:r>
+        <w:tab/>
+      </w:r>
+      <w:bookmarkStart w:id="13" w:name="_Toc434700500"/>
+      <w:r>
+        <w:t>3</w:t>
+      </w:r>
+      <w:r>
+        <w:t>.5</w:t>
+      </w:r>
+      <w:r>
+        <w:tab/>
+        <w:t>Diagramme de séquence du calcul de la tournée à partir d'une demande de livraison</w:t>
+      </w:r>
+      <w:bookmarkEnd w:id="13"/>
+    </w:p>
+    <w:p/>
+    <w:p>
+      <w:pPr>
+        <w:pStyle w:val="Titre1"/>
+      </w:pPr>
+      <w:bookmarkStart w:id="14" w:name="_Toc434700501"/>
+      <w:r>
+        <w:t>4</w:t>
+      </w:r>
+      <w:r>
+        <w:t>.</w:t>
+      </w:r>
+      <w:r>
+        <w:tab/>
+        <w:t>Implémentation et tests</w:t>
+      </w:r>
+      <w:bookmarkEnd w:id="14"/>
+    </w:p>
+    <w:p>
+      <w:pPr>
+        <w:pStyle w:val="Titre2"/>
+      </w:pPr>
+      <w:r>
+        <w:tab/>
+      </w:r>
+    </w:p>
+    <w:p>
+      <w:pPr>
+        <w:pStyle w:val="Titre1"/>
+      </w:pPr>
+      <w:bookmarkStart w:id="15" w:name="_Toc434700502"/>
+      <w:r>
+        <w:t>5</w:t>
+      </w:r>
+      <w:r>
+        <w:t>.</w:t>
+      </w:r>
+      <w:r>
+        <w:tab/>
+        <w:t>Bilan</w:t>
+      </w:r>
+      <w:bookmarkEnd w:id="15"/>
+    </w:p>
+    <w:p>
+      <w:pPr>
+        <w:pStyle w:val="Titre2"/>
+      </w:pPr>
+      <w:r>
+        <w:tab/>
+      </w:r>
+      <w:bookmarkStart w:id="16" w:name="_Toc434700503"/>
+      <w:r>
+        <w:t>5</w:t>
+      </w:r>
+      <w:r>
+        <w:t>.1</w:t>
+      </w:r>
+      <w:r>
+        <w:tab/>
+        <w:t>Planning effectif du projet</w:t>
+      </w:r>
+      <w:bookmarkEnd w:id="16"/>
+    </w:p>
+    <w:p/>
+    <w:p/>
+    <w:p/>
+    <w:p/>
+    <w:p>
+      <w:pPr>
         <w:pStyle w:val="Titre2"/>
       </w:pPr>
       <w:r>
@@ -2853,8 +5634,6 @@
       <w:bookmarkEnd w:id="17"/>
     </w:p>
     <w:sectPr>
-      <w:headerReference w:type="default" r:id="rId9"/>
-      <w:footerReference w:type="default" r:id="rId10"/>
       <w:pgSz w:w="11906" w:h="16838"/>
       <w:pgMar w:top="1417" w:right="1417" w:bottom="1417" w:left="1417" w:header="708" w:footer="708" w:gutter="0"/>
       <w:cols w:space="708"/>
@@ -2890,6 +5669,16 @@
 </file>
 
 <file path=word/footer1.xml><?xml version="1.0" encoding="utf-8"?>
+<w:ftr xmlns:wpc="http://schemas.microsoft.com/office/word/2010/wordprocessingCanvas" xmlns:mc="http://schemas.openxmlformats.org/markup-compatibility/2006" xmlns:o="urn:schemas-microsoft-com:office:office" xmlns:r="http://schemas.openxmlformats.org/officeDocument/2006/relationships" xmlns:m="http://schemas.openxmlformats.org/officeDocument/2006/math" xmlns:v="urn:schemas-microsoft-com:vml" xmlns:wp14="http://schemas.microsoft.com/office/word/2010/wordprocessingDrawing" xmlns:wp="http://schemas.openxmlformats.org/drawingml/2006/wordprocessingDrawing" xmlns:w10="urn:schemas-microsoft-com:office:word" xmlns:w="http://schemas.openxmlformats.org/wordprocessingml/2006/main" xmlns:w14="http://schemas.microsoft.com/office/word/2010/wordml" xmlns:w15="http://schemas.microsoft.com/office/word/2012/wordml" xmlns:wpg="http://schemas.microsoft.com/office/word/2010/wordprocessingGroup" xmlns:wpi="http://schemas.microsoft.com/office/word/2010/wordprocessingInk" xmlns:wne="http://schemas.microsoft.com/office/word/2006/wordml" xmlns:wps="http://schemas.microsoft.com/office/word/2010/wordprocessingShape" mc:Ignorable="w14 w15 wp14">
+  <w:p>
+    <w:pPr>
+      <w:pStyle w:val="Pieddepage"/>
+    </w:pPr>
+  </w:p>
+</w:ftr>
+</file>
+
+<file path=word/footer2.xml><?xml version="1.0" encoding="utf-8"?>
 <w:ftr xmlns:wpc="http://schemas.microsoft.com/office/word/2010/wordprocessingCanvas" xmlns:mc="http://schemas.openxmlformats.org/markup-compatibility/2006" xmlns:o="urn:schemas-microsoft-com:office:office" xmlns:r="http://schemas.openxmlformats.org/officeDocument/2006/relationships" xmlns:m="http://schemas.openxmlformats.org/officeDocument/2006/math" xmlns:v="urn:schemas-microsoft-com:vml" xmlns:wp14="http://schemas.microsoft.com/office/word/2010/wordprocessingDrawing" xmlns:wp="http://schemas.openxmlformats.org/drawingml/2006/wordprocessingDrawing" xmlns:w10="urn:schemas-microsoft-com:office:word" xmlns:w="http://schemas.openxmlformats.org/wordprocessingml/2006/main" xmlns:w14="http://schemas.microsoft.com/office/word/2010/wordml" xmlns:w15="http://schemas.microsoft.com/office/word/2012/wordml" xmlns:wpg="http://schemas.microsoft.com/office/word/2010/wordprocessingGroup" xmlns:wpi="http://schemas.microsoft.com/office/word/2010/wordprocessingInk" xmlns:wne="http://schemas.microsoft.com/office/word/2006/wordml" xmlns:wps="http://schemas.microsoft.com/office/word/2010/wordprocessingShape" mc:Ignorable="w14 w15 wp14">
   <w:p>
     <w:pPr>
@@ -2933,7 +5722,7 @@
         <w:rFonts w:asciiTheme="majorHAnsi" w:hAnsiTheme="majorHAnsi"/>
         <w:noProof/>
       </w:rPr>
-      <w:t>7</w:t>
+      <w:t>15</w:t>
     </w:r>
     <w:r>
       <w:rPr>
@@ -2951,6 +5740,16 @@
 </w:ftr>
 </file>
 
+<file path=word/footer3.xml><?xml version="1.0" encoding="utf-8"?>
+<w:ftr xmlns:wpc="http://schemas.microsoft.com/office/word/2010/wordprocessingCanvas" xmlns:mc="http://schemas.openxmlformats.org/markup-compatibility/2006" xmlns:o="urn:schemas-microsoft-com:office:office" xmlns:r="http://schemas.openxmlformats.org/officeDocument/2006/relationships" xmlns:m="http://schemas.openxmlformats.org/officeDocument/2006/math" xmlns:v="urn:schemas-microsoft-com:vml" xmlns:wp14="http://schemas.microsoft.com/office/word/2010/wordprocessingDrawing" xmlns:wp="http://schemas.openxmlformats.org/drawingml/2006/wordprocessingDrawing" xmlns:w10="urn:schemas-microsoft-com:office:word" xmlns:w="http://schemas.openxmlformats.org/wordprocessingml/2006/main" xmlns:w14="http://schemas.microsoft.com/office/word/2010/wordml" xmlns:w15="http://schemas.microsoft.com/office/word/2012/wordml" xmlns:wpg="http://schemas.microsoft.com/office/word/2010/wordprocessingGroup" xmlns:wpi="http://schemas.microsoft.com/office/word/2010/wordprocessingInk" xmlns:wne="http://schemas.microsoft.com/office/word/2006/wordml" xmlns:wps="http://schemas.microsoft.com/office/word/2010/wordprocessingShape" mc:Ignorable="w14 w15 wp14">
+  <w:p>
+    <w:pPr>
+      <w:pStyle w:val="Pieddepage"/>
+    </w:pPr>
+  </w:p>
+</w:ftr>
+</file>
+
 <file path=word/footnotes.xml><?xml version="1.0" encoding="utf-8"?>
 <w:footnotes xmlns:wpc="http://schemas.microsoft.com/office/word/2010/wordprocessingCanvas" xmlns:mc="http://schemas.openxmlformats.org/markup-compatibility/2006" xmlns:o="urn:schemas-microsoft-com:office:office" xmlns:r="http://schemas.openxmlformats.org/officeDocument/2006/relationships" xmlns:m="http://schemas.openxmlformats.org/officeDocument/2006/math" xmlns:v="urn:schemas-microsoft-com:vml" xmlns:wp14="http://schemas.microsoft.com/office/word/2010/wordprocessingDrawing" xmlns:wp="http://schemas.openxmlformats.org/drawingml/2006/wordprocessingDrawing" xmlns:w10="urn:schemas-microsoft-com:office:word" xmlns:w="http://schemas.openxmlformats.org/wordprocessingml/2006/main" xmlns:w14="http://schemas.microsoft.com/office/word/2010/wordml" xmlns:w15="http://schemas.microsoft.com/office/word/2012/wordml" xmlns:wpg="http://schemas.microsoft.com/office/word/2010/wordprocessingGroup" xmlns:wpi="http://schemas.microsoft.com/office/word/2010/wordprocessingInk" xmlns:wne="http://schemas.microsoft.com/office/word/2006/wordml" xmlns:wps="http://schemas.microsoft.com/office/word/2010/wordprocessingShape" mc:Ignorable="w14 w15 wp14">
   <w:footnote w:type="separator" w:id="-1">
@@ -2977,6 +5776,16 @@
 </file>
 
 <file path=word/header1.xml><?xml version="1.0" encoding="utf-8"?>
+<w:hdr xmlns:wpc="http://schemas.microsoft.com/office/word/2010/wordprocessingCanvas" xmlns:mc="http://schemas.openxmlformats.org/markup-compatibility/2006" xmlns:o="urn:schemas-microsoft-com:office:office" xmlns:r="http://schemas.openxmlformats.org/officeDocument/2006/relationships" xmlns:m="http://schemas.openxmlformats.org/officeDocument/2006/math" xmlns:v="urn:schemas-microsoft-com:vml" xmlns:wp14="http://schemas.microsoft.com/office/word/2010/wordprocessingDrawing" xmlns:wp="http://schemas.openxmlformats.org/drawingml/2006/wordprocessingDrawing" xmlns:w10="urn:schemas-microsoft-com:office:word" xmlns:w="http://schemas.openxmlformats.org/wordprocessingml/2006/main" xmlns:w14="http://schemas.microsoft.com/office/word/2010/wordml" xmlns:w15="http://schemas.microsoft.com/office/word/2012/wordml" xmlns:wpg="http://schemas.microsoft.com/office/word/2010/wordprocessingGroup" xmlns:wpi="http://schemas.microsoft.com/office/word/2010/wordprocessingInk" xmlns:wne="http://schemas.microsoft.com/office/word/2006/wordml" xmlns:wps="http://schemas.microsoft.com/office/word/2010/wordprocessingShape" mc:Ignorable="w14 w15 wp14">
+  <w:p>
+    <w:pPr>
+      <w:pStyle w:val="En-tte"/>
+    </w:pPr>
+  </w:p>
+</w:hdr>
+</file>
+
+<file path=word/header2.xml><?xml version="1.0" encoding="utf-8"?>
 <w:hdr xmlns:wpc="http://schemas.microsoft.com/office/word/2010/wordprocessingCanvas" xmlns:mc="http://schemas.openxmlformats.org/markup-compatibility/2006" xmlns:o="urn:schemas-microsoft-com:office:office" xmlns:r="http://schemas.openxmlformats.org/officeDocument/2006/relationships" xmlns:m="http://schemas.openxmlformats.org/officeDocument/2006/math" xmlns:v="urn:schemas-microsoft-com:vml" xmlns:wp14="http://schemas.microsoft.com/office/word/2010/wordprocessingDrawing" xmlns:wp="http://schemas.openxmlformats.org/drawingml/2006/wordprocessingDrawing" xmlns:w10="urn:schemas-microsoft-com:office:word" xmlns:w="http://schemas.openxmlformats.org/wordprocessingml/2006/main" xmlns:w14="http://schemas.microsoft.com/office/word/2010/wordml" xmlns:w15="http://schemas.microsoft.com/office/word/2012/wordml" xmlns:wpg="http://schemas.microsoft.com/office/word/2010/wordprocessingGroup" xmlns:wpi="http://schemas.microsoft.com/office/word/2010/wordprocessingInk" xmlns:wne="http://schemas.microsoft.com/office/word/2006/wordml" xmlns:wps="http://schemas.microsoft.com/office/word/2010/wordprocessingShape" mc:Ignorable="w14 w15 wp14">
   <w:sdt>
     <w:sdtPr>
@@ -2986,7 +5795,7 @@
         <w:szCs w:val="32"/>
       </w:rPr>
       <w:alias w:val="Titre"/>
-      <w:id w:val="77738743"/>
+      <w:id w:val="7800459"/>
       <w:dataBinding w:prefixMappings="xmlns:ns0='http://schemas.openxmlformats.org/package/2006/metadata/core-properties' xmlns:ns1='http://purl.org/dc/elements/1.1/'" w:xpath="/ns0:coreProperties[1]/ns1:title[1]" w:storeItemID="{6C3C8BC8-F283-45AE-878A-BAB7291924A1}"/>
       <w:text/>
     </w:sdtPr>
@@ -3011,21 +5820,21 @@
             <w:sz w:val="32"/>
             <w:szCs w:val="32"/>
           </w:rPr>
-          <w:t xml:space="preserve">Projet </w:t>
+          <w:t>Projet DevOO</w:t>
         </w:r>
-        <w:proofErr w:type="spellStart"/>
-        <w:r>
-          <w:rPr>
-            <w:rFonts w:asciiTheme="majorHAnsi" w:eastAsiaTheme="majorEastAsia" w:hAnsiTheme="majorHAnsi" w:cstheme="majorBidi"/>
-            <w:sz w:val="32"/>
-            <w:szCs w:val="32"/>
-          </w:rPr>
-          <w:t>DevOO</w:t>
-        </w:r>
-        <w:proofErr w:type="spellEnd"/>
       </w:p>
     </w:sdtContent>
   </w:sdt>
+  <w:p>
+    <w:pPr>
+      <w:pStyle w:val="En-tte"/>
+    </w:pPr>
+  </w:p>
+</w:hdr>
+</file>
+
+<file path=word/header3.xml><?xml version="1.0" encoding="utf-8"?>
+<w:hdr xmlns:wpc="http://schemas.microsoft.com/office/word/2010/wordprocessingCanvas" xmlns:mc="http://schemas.openxmlformats.org/markup-compatibility/2006" xmlns:o="urn:schemas-microsoft-com:office:office" xmlns:r="http://schemas.openxmlformats.org/officeDocument/2006/relationships" xmlns:m="http://schemas.openxmlformats.org/officeDocument/2006/math" xmlns:v="urn:schemas-microsoft-com:vml" xmlns:wp14="http://schemas.microsoft.com/office/word/2010/wordprocessingDrawing" xmlns:wp="http://schemas.openxmlformats.org/drawingml/2006/wordprocessingDrawing" xmlns:w10="urn:schemas-microsoft-com:office:word" xmlns:w="http://schemas.openxmlformats.org/wordprocessingml/2006/main" xmlns:w14="http://schemas.microsoft.com/office/word/2010/wordml" xmlns:w15="http://schemas.microsoft.com/office/word/2012/wordml" xmlns:wpg="http://schemas.microsoft.com/office/word/2010/wordprocessingGroup" xmlns:wpi="http://schemas.microsoft.com/office/word/2010/wordprocessingInk" xmlns:wne="http://schemas.microsoft.com/office/word/2006/wordml" xmlns:wps="http://schemas.microsoft.com/office/word/2010/wordprocessingShape" mc:Ignorable="w14 w15 wp14">
   <w:p>
     <w:pPr>
       <w:pStyle w:val="En-tte"/>
@@ -3149,8 +5958,124 @@
       </w:rPr>
     </w:lvl>
   </w:abstractNum>
+  <w:abstractNum w:abstractNumId="1" w15:restartNumberingAfterBreak="0">
+    <w:nsid w:val="7EA7155E"/>
+    <w:multiLevelType w:val="hybridMultilevel"/>
+    <w:tmpl w:val="AE128498"/>
+    <w:lvl w:ilvl="0" w:tplc="0F6CF000">
+      <w:start w:val="3"/>
+      <w:numFmt w:val="bullet"/>
+      <w:lvlText w:val="-"/>
+      <w:lvlJc w:val="left"/>
+      <w:pPr>
+        <w:ind w:left="720" w:hanging="360"/>
+      </w:pPr>
+      <w:rPr>
+        <w:rFonts w:ascii="Calibri" w:eastAsia="Calibri" w:hAnsi="Calibri" w:cs="Arial" w:hint="default"/>
+      </w:rPr>
+    </w:lvl>
+    <w:lvl w:ilvl="1" w:tplc="040C0003" w:tentative="1">
+      <w:start w:val="1"/>
+      <w:numFmt w:val="bullet"/>
+      <w:lvlText w:val="o"/>
+      <w:lvlJc w:val="left"/>
+      <w:pPr>
+        <w:ind w:left="1440" w:hanging="360"/>
+      </w:pPr>
+      <w:rPr>
+        <w:rFonts w:ascii="Courier New" w:hAnsi="Courier New" w:cs="Courier New" w:hint="default"/>
+      </w:rPr>
+    </w:lvl>
+    <w:lvl w:ilvl="2" w:tplc="040C0005" w:tentative="1">
+      <w:start w:val="1"/>
+      <w:numFmt w:val="bullet"/>
+      <w:lvlText w:val=""/>
+      <w:lvlJc w:val="left"/>
+      <w:pPr>
+        <w:ind w:left="2160" w:hanging="360"/>
+      </w:pPr>
+      <w:rPr>
+        <w:rFonts w:ascii="Wingdings" w:hAnsi="Wingdings" w:hint="default"/>
+      </w:rPr>
+    </w:lvl>
+    <w:lvl w:ilvl="3" w:tplc="040C0001" w:tentative="1">
+      <w:start w:val="1"/>
+      <w:numFmt w:val="bullet"/>
+      <w:lvlText w:val=""/>
+      <w:lvlJc w:val="left"/>
+      <w:pPr>
+        <w:ind w:left="2880" w:hanging="360"/>
+      </w:pPr>
+      <w:rPr>
+        <w:rFonts w:ascii="Symbol" w:hAnsi="Symbol" w:hint="default"/>
+      </w:rPr>
+    </w:lvl>
+    <w:lvl w:ilvl="4" w:tplc="040C0003" w:tentative="1">
+      <w:start w:val="1"/>
+      <w:numFmt w:val="bullet"/>
+      <w:lvlText w:val="o"/>
+      <w:lvlJc w:val="left"/>
+      <w:pPr>
+        <w:ind w:left="3600" w:hanging="360"/>
+      </w:pPr>
+      <w:rPr>
+        <w:rFonts w:ascii="Courier New" w:hAnsi="Courier New" w:cs="Courier New" w:hint="default"/>
+      </w:rPr>
+    </w:lvl>
+    <w:lvl w:ilvl="5" w:tplc="040C0005" w:tentative="1">
+      <w:start w:val="1"/>
+      <w:numFmt w:val="bullet"/>
+      <w:lvlText w:val=""/>
+      <w:lvlJc w:val="left"/>
+      <w:pPr>
+        <w:ind w:left="4320" w:hanging="360"/>
+      </w:pPr>
+      <w:rPr>
+        <w:rFonts w:ascii="Wingdings" w:hAnsi="Wingdings" w:hint="default"/>
+      </w:rPr>
+    </w:lvl>
+    <w:lvl w:ilvl="6" w:tplc="040C0001" w:tentative="1">
+      <w:start w:val="1"/>
+      <w:numFmt w:val="bullet"/>
+      <w:lvlText w:val=""/>
+      <w:lvlJc w:val="left"/>
+      <w:pPr>
+        <w:ind w:left="5040" w:hanging="360"/>
+      </w:pPr>
+      <w:rPr>
+        <w:rFonts w:ascii="Symbol" w:hAnsi="Symbol" w:hint="default"/>
+      </w:rPr>
+    </w:lvl>
+    <w:lvl w:ilvl="7" w:tplc="040C0003" w:tentative="1">
+      <w:start w:val="1"/>
+      <w:numFmt w:val="bullet"/>
+      <w:lvlText w:val="o"/>
+      <w:lvlJc w:val="left"/>
+      <w:pPr>
+        <w:ind w:left="5760" w:hanging="360"/>
+      </w:pPr>
+      <w:rPr>
+        <w:rFonts w:ascii="Courier New" w:hAnsi="Courier New" w:cs="Courier New" w:hint="default"/>
+      </w:rPr>
+    </w:lvl>
+    <w:lvl w:ilvl="8" w:tplc="040C0005" w:tentative="1">
+      <w:start w:val="1"/>
+      <w:numFmt w:val="bullet"/>
+      <w:lvlText w:val=""/>
+      <w:lvlJc w:val="left"/>
+      <w:pPr>
+        <w:ind w:left="6480" w:hanging="360"/>
+      </w:pPr>
+      <w:rPr>
+        <w:rFonts w:ascii="Wingdings" w:hAnsi="Wingdings" w:hint="default"/>
+      </w:rPr>
+    </w:lvl>
+  </w:abstractNum>
   <w:num w:numId="1">
     <w:abstractNumId w:val="0"/>
+  </w:num>
+  <w:num w:numId="2">
+    <w:abstractNumId w:val="1"/>
   </w:num>
 </w:numbering>
 </file>
@@ -3597,6 +6522,28 @@
       <w:szCs w:val="26"/>
     </w:rPr>
   </w:style>
+  <w:style w:type="paragraph" w:styleId="Titre3">
+    <w:name w:val="heading 3"/>
+    <w:basedOn w:val="Normal"/>
+    <w:next w:val="Normal"/>
+    <w:link w:val="Titre3Car"/>
+    <w:uiPriority w:val="9"/>
+    <w:unhideWhenUsed/>
+    <w:qFormat/>
+    <w:rsid w:val="009D7358"/>
+    <w:pPr>
+      <w:keepNext/>
+      <w:keepLines/>
+      <w:spacing w:before="40" w:after="0"/>
+      <w:outlineLvl w:val="2"/>
+    </w:pPr>
+    <w:rPr>
+      <w:rFonts w:asciiTheme="majorHAnsi" w:eastAsiaTheme="majorEastAsia" w:hAnsiTheme="majorHAnsi" w:cstheme="majorBidi"/>
+      <w:color w:val="243F60" w:themeColor="accent1" w:themeShade="7F"/>
+      <w:sz w:val="24"/>
+      <w:szCs w:val="24"/>
+    </w:rPr>
+  </w:style>
   <w:style w:type="character" w:default="1" w:styleId="Policepardfaut">
     <w:name w:val="Default Paragraph Font"/>
     <w:uiPriority w:val="1"/>
@@ -3861,6 +6808,53 @@
       <w:ind w:left="720"/>
       <w:contextualSpacing/>
     </w:pPr>
+  </w:style>
+  <w:style w:type="paragraph" w:styleId="Titre">
+    <w:name w:val="Title"/>
+    <w:basedOn w:val="Normal"/>
+    <w:next w:val="Normal"/>
+    <w:link w:val="TitreCar"/>
+    <w:uiPriority w:val="10"/>
+    <w:qFormat/>
+    <w:rsid w:val="009D7358"/>
+    <w:pPr>
+      <w:spacing w:after="0" w:line="240" w:lineRule="auto"/>
+      <w:contextualSpacing/>
+    </w:pPr>
+    <w:rPr>
+      <w:rFonts w:asciiTheme="majorHAnsi" w:eastAsiaTheme="majorEastAsia" w:hAnsiTheme="majorHAnsi" w:cstheme="majorBidi"/>
+      <w:spacing w:val="-10"/>
+      <w:kern w:val="28"/>
+      <w:sz w:val="56"/>
+      <w:szCs w:val="56"/>
+    </w:rPr>
+  </w:style>
+  <w:style w:type="character" w:customStyle="1" w:styleId="TitreCar">
+    <w:name w:val="Titre Car"/>
+    <w:basedOn w:val="Policepardfaut"/>
+    <w:link w:val="Titre"/>
+    <w:uiPriority w:val="10"/>
+    <w:rsid w:val="009D7358"/>
+    <w:rPr>
+      <w:rFonts w:asciiTheme="majorHAnsi" w:eastAsiaTheme="majorEastAsia" w:hAnsiTheme="majorHAnsi" w:cstheme="majorBidi"/>
+      <w:spacing w:val="-10"/>
+      <w:kern w:val="28"/>
+      <w:sz w:val="56"/>
+      <w:szCs w:val="56"/>
+    </w:rPr>
+  </w:style>
+  <w:style w:type="character" w:customStyle="1" w:styleId="Titre3Car">
+    <w:name w:val="Titre 3 Car"/>
+    <w:basedOn w:val="Policepardfaut"/>
+    <w:link w:val="Titre3"/>
+    <w:uiPriority w:val="9"/>
+    <w:rsid w:val="009D7358"/>
+    <w:rPr>
+      <w:rFonts w:asciiTheme="majorHAnsi" w:eastAsiaTheme="majorEastAsia" w:hAnsiTheme="majorHAnsi" w:cstheme="majorBidi"/>
+      <w:color w:val="243F60" w:themeColor="accent1" w:themeShade="7F"/>
+      <w:sz w:val="24"/>
+      <w:szCs w:val="24"/>
+    </w:rPr>
   </w:style>
 </w:styles>
 </file>
@@ -4153,7 +7147,7 @@
 </file>
 
 <file path=customXml/itemProps1.xml><?xml version="1.0" encoding="utf-8"?>
-<ds:datastoreItem xmlns:ds="http://schemas.openxmlformats.org/officeDocument/2006/customXml" ds:itemID="{823E9439-6973-4492-8751-1FDBC8F92BF2}">
+<ds:datastoreItem xmlns:ds="http://schemas.openxmlformats.org/officeDocument/2006/customXml" ds:itemID="{F0F318F3-58C5-4DD1-B65F-BF7B518273C4}">
   <ds:schemaRefs>
     <ds:schemaRef ds:uri="http://schemas.openxmlformats.org/officeDocument/2006/bibliography"/>
   </ds:schemaRefs>

</xml_diff>

<commit_message>
Mise a jour Rapport
</commit_message>
<xml_diff>
--- a/Rapport/Rapport.docx
+++ b/Rapport/Rapport.docx
@@ -1,6 +1,6 @@
 
 <file path=word/document.xml><?xml version="1.0" encoding="utf-8"?>
-<w:document xmlns:wpc="http://schemas.microsoft.com/office/word/2010/wordprocessingCanvas" xmlns:mc="http://schemas.openxmlformats.org/markup-compatibility/2006" xmlns:o="urn:schemas-microsoft-com:office:office" xmlns:r="http://schemas.openxmlformats.org/officeDocument/2006/relationships" xmlns:m="http://schemas.openxmlformats.org/officeDocument/2006/math" xmlns:v="urn:schemas-microsoft-com:vml" xmlns:wp14="http://schemas.microsoft.com/office/word/2010/wordprocessingDrawing" xmlns:wp="http://schemas.openxmlformats.org/drawingml/2006/wordprocessingDrawing" xmlns:w10="urn:schemas-microsoft-com:office:word" xmlns:w="http://schemas.openxmlformats.org/wordprocessingml/2006/main" xmlns:w14="http://schemas.microsoft.com/office/word/2010/wordml" xmlns:w15="http://schemas.microsoft.com/office/word/2012/wordml" xmlns:wpg="http://schemas.microsoft.com/office/word/2010/wordprocessingGroup" xmlns:wpi="http://schemas.microsoft.com/office/word/2010/wordprocessingInk" xmlns:wne="http://schemas.microsoft.com/office/word/2006/wordml" xmlns:wps="http://schemas.microsoft.com/office/word/2010/wordprocessingShape" mc:Ignorable="w14 w15 wp14">
+<w:document xmlns:ve="http://schemas.openxmlformats.org/markup-compatibility/2006" xmlns:o="urn:schemas-microsoft-com:office:office" xmlns:r="http://schemas.openxmlformats.org/officeDocument/2006/relationships" xmlns:m="http://schemas.openxmlformats.org/officeDocument/2006/math" xmlns:v="urn:schemas-microsoft-com:vml" xmlns:wp="http://schemas.openxmlformats.org/drawingml/2006/wordprocessingDrawing" xmlns:w10="urn:schemas-microsoft-com:office:word" xmlns:w="http://schemas.openxmlformats.org/wordprocessingml/2006/main" xmlns:wne="http://schemas.microsoft.com/office/word/2006/wordml">
   <w:body>
     <w:p>
       <w:pPr>
@@ -174,8 +174,20 @@
                       <w:sz w:val="56"/>
                       <w:szCs w:val="68"/>
                     </w:rPr>
-                    <w:t>Rapport du projet DevOO</w:t>
+                    <w:t xml:space="preserve">Rapport du projet </w:t>
                   </w:r>
+                  <w:proofErr w:type="spellStart"/>
+                  <w:r>
+                    <w:rPr>
+                      <w:rFonts w:ascii="Centaur" w:hAnsi="Centaur"/>
+                      <w:b/>
+                      <w:i/>
+                      <w:sz w:val="56"/>
+                      <w:szCs w:val="68"/>
+                    </w:rPr>
+                    <w:t>DevOO</w:t>
+                  </w:r>
+                  <w:proofErr w:type="spellEnd"/>
                 </w:p>
                 <w:p>
                   <w:pPr>
@@ -196,17 +208,7 @@
                       <w:sz w:val="56"/>
                       <w:szCs w:val="68"/>
                     </w:rPr>
-                    <w:t>Dévelo</w:t>
-                  </w:r>
-                  <w:r>
-                    <w:rPr>
-                      <w:rFonts w:ascii="Centaur" w:hAnsi="Centaur"/>
-                      <w:b/>
-                      <w:i/>
-                      <w:sz w:val="56"/>
-                      <w:szCs w:val="68"/>
-                    </w:rPr>
-                    <w:t>ppement d'une application suivant une méthodologie Orientée Objet</w:t>
+                    <w:t>Développement d'une application suivant une méthodologie Orientée Objet</w:t>
                   </w:r>
                 </w:p>
               </w:txbxContent>
@@ -320,6 +322,7 @@
                     </w:rPr>
                     <w:t xml:space="preserve">M. </w:t>
                   </w:r>
+                  <w:proofErr w:type="spellStart"/>
                   <w:r>
                     <w:rPr>
                       <w:rFonts w:ascii="Centaur" w:hAnsi="Centaur"/>
@@ -329,7 +332,19 @@
                       <w:szCs w:val="32"/>
                       <w:u w:val="single"/>
                     </w:rPr>
-                    <w:t>Elöd EGYED-ZSIGMOND</w:t>
+                    <w:t>Elöd</w:t>
+                  </w:r>
+                  <w:proofErr w:type="spellEnd"/>
+                  <w:r>
+                    <w:rPr>
+                      <w:rFonts w:ascii="Centaur" w:hAnsi="Centaur"/>
+                      <w:b/>
+                      <w:i/>
+                      <w:sz w:val="32"/>
+                      <w:szCs w:val="32"/>
+                      <w:u w:val="single"/>
+                    </w:rPr>
+                    <w:t xml:space="preserve"> EGYED-ZSIGMOND</w:t>
                   </w:r>
                 </w:p>
               </w:txbxContent>
@@ -672,7 +687,6 @@
           <w:docPartUnique/>
         </w:docPartObj>
       </w:sdtPr>
-      <w:sdtEndPr/>
       <w:sdtContent>
         <w:p>
           <w:pPr>
@@ -704,7 +718,7 @@
           <w:r>
             <w:fldChar w:fldCharType="separate"/>
           </w:r>
-          <w:hyperlink w:anchor="_Toc434700488" w:history="1">
+          <w:hyperlink w:anchor="_Toc434950906" w:history="1">
             <w:r>
               <w:rPr>
                 <w:rStyle w:val="Lienhypertexte"/>
@@ -746,7 +760,7 @@
                 <w:noProof/>
                 <w:webHidden/>
               </w:rPr>
-              <w:instrText xml:space="preserve"> PAGEREF _Toc434700488 \h </w:instrText>
+              <w:instrText xml:space="preserve"> PAGEREF _Toc434950906 \h </w:instrText>
             </w:r>
             <w:r>
               <w:rPr>
@@ -790,7 +804,7 @@
               <w:lang w:eastAsia="fr-FR"/>
             </w:rPr>
           </w:pPr>
-          <w:hyperlink w:anchor="_Toc434700489" w:history="1">
+          <w:hyperlink w:anchor="_Toc434950907" w:history="1">
             <w:r>
               <w:rPr>
                 <w:rStyle w:val="Lienhypertexte"/>
@@ -832,7 +846,7 @@
                 <w:noProof/>
                 <w:webHidden/>
               </w:rPr>
-              <w:instrText xml:space="preserve"> PAGEREF _Toc434700489 \h </w:instrText>
+              <w:instrText xml:space="preserve"> PAGEREF _Toc434950907 \h </w:instrText>
             </w:r>
             <w:r>
               <w:rPr>
@@ -876,13 +890,13 @@
               <w:lang w:eastAsia="fr-FR"/>
             </w:rPr>
           </w:pPr>
-          <w:hyperlink w:anchor="_Toc434700490" w:history="1">
+          <w:hyperlink w:anchor="_Toc434950908" w:history="1">
             <w:r>
               <w:rPr>
                 <w:rStyle w:val="Lienhypertexte"/>
                 <w:noProof/>
               </w:rPr>
-              <w:t>1.1</w:t>
+              <w:t>2.1</w:t>
             </w:r>
             <w:r>
               <w:rPr>
@@ -918,7 +932,7 @@
                 <w:noProof/>
                 <w:webHidden/>
               </w:rPr>
-              <w:instrText xml:space="preserve"> PAGEREF _Toc434700490 \h </w:instrText>
+              <w:instrText xml:space="preserve"> PAGEREF _Toc434950908 \h </w:instrText>
             </w:r>
             <w:r>
               <w:rPr>
@@ -962,13 +976,13 @@
               <w:lang w:eastAsia="fr-FR"/>
             </w:rPr>
           </w:pPr>
-          <w:hyperlink w:anchor="_Toc434700491" w:history="1">
+          <w:hyperlink w:anchor="_Toc434950909" w:history="1">
             <w:r>
               <w:rPr>
                 <w:rStyle w:val="Lienhypertexte"/>
                 <w:noProof/>
               </w:rPr>
-              <w:t>1.2</w:t>
+              <w:t>2.2</w:t>
             </w:r>
             <w:r>
               <w:rPr>
@@ -1004,7 +1018,7 @@
                 <w:noProof/>
                 <w:webHidden/>
               </w:rPr>
-              <w:instrText xml:space="preserve"> PAGEREF _Toc434700491 \h </w:instrText>
+              <w:instrText xml:space="preserve"> PAGEREF _Toc434950909 \h </w:instrText>
             </w:r>
             <w:r>
               <w:rPr>
@@ -1024,7 +1038,7 @@
                 <w:noProof/>
                 <w:webHidden/>
               </w:rPr>
-              <w:t>4</w:t>
+              <w:t>5</w:t>
             </w:r>
             <w:r>
               <w:rPr>
@@ -1048,13 +1062,13 @@
               <w:lang w:eastAsia="fr-FR"/>
             </w:rPr>
           </w:pPr>
-          <w:hyperlink w:anchor="_Toc434700492" w:history="1">
+          <w:hyperlink w:anchor="_Toc434950910" w:history="1">
             <w:r>
               <w:rPr>
                 <w:rStyle w:val="Lienhypertexte"/>
                 <w:noProof/>
               </w:rPr>
-              <w:t>1.3</w:t>
+              <w:t>2.3</w:t>
             </w:r>
             <w:r>
               <w:rPr>
@@ -1090,7 +1104,7 @@
                 <w:noProof/>
                 <w:webHidden/>
               </w:rPr>
-              <w:instrText xml:space="preserve"> PAGEREF _Toc434700492 \h </w:instrText>
+              <w:instrText xml:space="preserve"> PAGEREF _Toc434950910 \h </w:instrText>
             </w:r>
             <w:r>
               <w:rPr>
@@ -1110,7 +1124,7 @@
                 <w:noProof/>
                 <w:webHidden/>
               </w:rPr>
-              <w:t>4</w:t>
+              <w:t>5</w:t>
             </w:r>
             <w:r>
               <w:rPr>
@@ -1134,13 +1148,13 @@
               <w:lang w:eastAsia="fr-FR"/>
             </w:rPr>
           </w:pPr>
-          <w:hyperlink w:anchor="_Toc434700493" w:history="1">
+          <w:hyperlink w:anchor="_Toc434950911" w:history="1">
             <w:r>
               <w:rPr>
                 <w:rStyle w:val="Lienhypertexte"/>
                 <w:noProof/>
               </w:rPr>
-              <w:t>1.4</w:t>
+              <w:t>2.4</w:t>
             </w:r>
             <w:r>
               <w:rPr>
@@ -1176,7 +1190,7 @@
                 <w:noProof/>
                 <w:webHidden/>
               </w:rPr>
-              <w:instrText xml:space="preserve"> PAGEREF _Toc434700493 \h </w:instrText>
+              <w:instrText xml:space="preserve"> PAGEREF _Toc434950911 \h </w:instrText>
             </w:r>
             <w:r>
               <w:rPr>
@@ -1196,7 +1210,7 @@
                 <w:noProof/>
                 <w:webHidden/>
               </w:rPr>
-              <w:t>6</w:t>
+              <w:t>7</w:t>
             </w:r>
             <w:r>
               <w:rPr>
@@ -1220,13 +1234,13 @@
               <w:lang w:eastAsia="fr-FR"/>
             </w:rPr>
           </w:pPr>
-          <w:hyperlink w:anchor="_Toc434700494" w:history="1">
+          <w:hyperlink w:anchor="_Toc434950912" w:history="1">
             <w:r>
               <w:rPr>
                 <w:rStyle w:val="Lienhypertexte"/>
                 <w:noProof/>
               </w:rPr>
-              <w:t>1.5</w:t>
+              <w:t>2.5</w:t>
             </w:r>
             <w:r>
               <w:rPr>
@@ -1262,7 +1276,7 @@
                 <w:noProof/>
                 <w:webHidden/>
               </w:rPr>
-              <w:instrText xml:space="preserve"> PAGEREF _Toc434700494 \h </w:instrText>
+              <w:instrText xml:space="preserve"> PAGEREF _Toc434950912 \h </w:instrText>
             </w:r>
             <w:r>
               <w:rPr>
@@ -1282,7 +1296,7 @@
                 <w:noProof/>
                 <w:webHidden/>
               </w:rPr>
-              <w:t>6</w:t>
+              <w:t>7</w:t>
             </w:r>
             <w:r>
               <w:rPr>
@@ -1306,13 +1320,13 @@
               <w:lang w:eastAsia="fr-FR"/>
             </w:rPr>
           </w:pPr>
-          <w:hyperlink w:anchor="_Toc434700495" w:history="1">
+          <w:hyperlink w:anchor="_Toc434950913" w:history="1">
             <w:r>
               <w:rPr>
                 <w:rStyle w:val="Lienhypertexte"/>
                 <w:noProof/>
               </w:rPr>
-              <w:t>2.</w:t>
+              <w:t>3.</w:t>
             </w:r>
             <w:r>
               <w:rPr>
@@ -1348,7 +1362,7 @@
                 <w:noProof/>
                 <w:webHidden/>
               </w:rPr>
-              <w:instrText xml:space="preserve"> PAGEREF _Toc434700495 \h </w:instrText>
+              <w:instrText xml:space="preserve"> PAGEREF _Toc434950913 \h </w:instrText>
             </w:r>
             <w:r>
               <w:rPr>
@@ -1368,7 +1382,7 @@
                 <w:noProof/>
                 <w:webHidden/>
               </w:rPr>
-              <w:t>10</w:t>
+              <w:t>11</w:t>
             </w:r>
             <w:r>
               <w:rPr>
@@ -1392,13 +1406,13 @@
               <w:lang w:eastAsia="fr-FR"/>
             </w:rPr>
           </w:pPr>
-          <w:hyperlink w:anchor="_Toc434700496" w:history="1">
+          <w:hyperlink w:anchor="_Toc434950914" w:history="1">
             <w:r>
               <w:rPr>
                 <w:rStyle w:val="Lienhypertexte"/>
                 <w:noProof/>
               </w:rPr>
-              <w:t>2.1</w:t>
+              <w:t>3.1</w:t>
             </w:r>
             <w:r>
               <w:rPr>
@@ -1434,7 +1448,7 @@
                 <w:noProof/>
                 <w:webHidden/>
               </w:rPr>
-              <w:instrText xml:space="preserve"> PAGEREF _Toc434700496 \h </w:instrText>
+              <w:instrText xml:space="preserve"> PAGEREF _Toc434950914 \h </w:instrText>
             </w:r>
             <w:r>
               <w:rPr>
@@ -1454,7 +1468,7 @@
                 <w:noProof/>
                 <w:webHidden/>
               </w:rPr>
-              <w:t>10</w:t>
+              <w:t>12</w:t>
             </w:r>
             <w:r>
               <w:rPr>
@@ -1478,13 +1492,13 @@
               <w:lang w:eastAsia="fr-FR"/>
             </w:rPr>
           </w:pPr>
-          <w:hyperlink w:anchor="_Toc434700497" w:history="1">
+          <w:hyperlink w:anchor="_Toc434950915" w:history="1">
             <w:r>
               <w:rPr>
                 <w:rStyle w:val="Lienhypertexte"/>
                 <w:noProof/>
               </w:rPr>
-              <w:t>2.2</w:t>
+              <w:t>3.2</w:t>
             </w:r>
             <w:r>
               <w:rPr>
@@ -1520,7 +1534,7 @@
                 <w:noProof/>
                 <w:webHidden/>
               </w:rPr>
-              <w:instrText xml:space="preserve"> PAGEREF _Toc434700497 \h </w:instrText>
+              <w:instrText xml:space="preserve"> PAGEREF _Toc434950915 \h </w:instrText>
             </w:r>
             <w:r>
               <w:rPr>
@@ -1540,7 +1554,7 @@
                 <w:noProof/>
                 <w:webHidden/>
               </w:rPr>
-              <w:t>12</w:t>
+              <w:t>15</w:t>
             </w:r>
             <w:r>
               <w:rPr>
@@ -1563,13 +1577,13 @@
               <w:lang w:eastAsia="fr-FR"/>
             </w:rPr>
           </w:pPr>
-          <w:hyperlink w:anchor="_Toc434700498" w:history="1">
+          <w:hyperlink w:anchor="_Toc434950916" w:history="1">
             <w:r>
               <w:rPr>
                 <w:rStyle w:val="Lienhypertexte"/>
                 <w:noProof/>
               </w:rPr>
-              <w:t>2.3 Diagrammes de packages et de classes retro-générés à partir du code</w:t>
+              <w:t>3.3 Diagrammes de packages et de classes retro-générés à partir du code</w:t>
             </w:r>
             <w:r>
               <w:rPr>
@@ -1590,7 +1604,7 @@
                 <w:noProof/>
                 <w:webHidden/>
               </w:rPr>
-              <w:instrText xml:space="preserve"> PAGEREF _Toc434700498 \h </w:instrText>
+              <w:instrText xml:space="preserve"> PAGEREF _Toc434950916 \h </w:instrText>
             </w:r>
             <w:r>
               <w:rPr>
@@ -1610,7 +1624,7 @@
                 <w:noProof/>
                 <w:webHidden/>
               </w:rPr>
-              <w:t>13</w:t>
+              <w:t>16</w:t>
             </w:r>
             <w:r>
               <w:rPr>
@@ -1634,7 +1648,7 @@
               <w:lang w:eastAsia="fr-FR"/>
             </w:rPr>
           </w:pPr>
-          <w:hyperlink w:anchor="_Toc434700499" w:history="1">
+          <w:hyperlink w:anchor="_Toc434950917" w:history="1">
             <w:r>
               <w:rPr>
                 <w:rStyle w:val="Lienhypertexte"/>
@@ -1676,7 +1690,7 @@
                 <w:noProof/>
                 <w:webHidden/>
               </w:rPr>
-              <w:instrText xml:space="preserve"> PAGEREF _Toc434700499 \h </w:instrText>
+              <w:instrText xml:space="preserve"> PAGEREF _Toc434950917 \h </w:instrText>
             </w:r>
             <w:r>
               <w:rPr>
@@ -1696,7 +1710,7 @@
                 <w:noProof/>
                 <w:webHidden/>
               </w:rPr>
-              <w:t>14</w:t>
+              <w:t>17</w:t>
             </w:r>
             <w:r>
               <w:rPr>
@@ -1720,13 +1734,13 @@
               <w:lang w:eastAsia="fr-FR"/>
             </w:rPr>
           </w:pPr>
-          <w:hyperlink w:anchor="_Toc434700500" w:history="1">
+          <w:hyperlink w:anchor="_Toc434950918" w:history="1">
             <w:r>
               <w:rPr>
                 <w:rStyle w:val="Lienhypertexte"/>
                 <w:noProof/>
               </w:rPr>
-              <w:t>2.5</w:t>
+              <w:t>3.5</w:t>
             </w:r>
             <w:r>
               <w:rPr>
@@ -1762,7 +1776,7 @@
                 <w:noProof/>
                 <w:webHidden/>
               </w:rPr>
-              <w:instrText xml:space="preserve"> PAGEREF _Toc434700500 \h </w:instrText>
+              <w:instrText xml:space="preserve"> PAGEREF _Toc434950918 \h </w:instrText>
             </w:r>
             <w:r>
               <w:rPr>
@@ -1782,7 +1796,7 @@
                 <w:noProof/>
                 <w:webHidden/>
               </w:rPr>
-              <w:t>15</w:t>
+              <w:t>18</w:t>
             </w:r>
             <w:r>
               <w:rPr>
@@ -1806,13 +1820,13 @@
               <w:lang w:eastAsia="fr-FR"/>
             </w:rPr>
           </w:pPr>
-          <w:hyperlink w:anchor="_Toc434700501" w:history="1">
+          <w:hyperlink w:anchor="_Toc434950919" w:history="1">
             <w:r>
               <w:rPr>
                 <w:rStyle w:val="Lienhypertexte"/>
                 <w:noProof/>
               </w:rPr>
-              <w:t>3.</w:t>
+              <w:t>4.</w:t>
             </w:r>
             <w:r>
               <w:rPr>
@@ -1848,7 +1862,7 @@
                 <w:noProof/>
                 <w:webHidden/>
               </w:rPr>
-              <w:instrText xml:space="preserve"> PAGEREF _Toc434700501 \h </w:instrText>
+              <w:instrText xml:space="preserve"> PAGEREF _Toc434950919 \h </w:instrText>
             </w:r>
             <w:r>
               <w:rPr>
@@ -1868,7 +1882,265 @@
                 <w:noProof/>
                 <w:webHidden/>
               </w:rPr>
-              <w:t>15</w:t>
+              <w:t>23</w:t>
+            </w:r>
+            <w:r>
+              <w:rPr>
+                <w:noProof/>
+                <w:webHidden/>
+              </w:rPr>
+              <w:fldChar w:fldCharType="end"/>
+            </w:r>
+          </w:hyperlink>
+        </w:p>
+        <w:p>
+          <w:pPr>
+            <w:pStyle w:val="TM2"/>
+            <w:tabs>
+              <w:tab w:val="left" w:pos="880"/>
+              <w:tab w:val="right" w:leader="dot" w:pos="9062"/>
+            </w:tabs>
+            <w:rPr>
+              <w:rFonts w:eastAsiaTheme="minorEastAsia"/>
+              <w:noProof/>
+              <w:lang w:eastAsia="fr-FR"/>
+            </w:rPr>
+          </w:pPr>
+          <w:hyperlink w:anchor="_Toc434950920" w:history="1">
+            <w:r>
+              <w:rPr>
+                <w:rStyle w:val="Lienhypertexte"/>
+                <w:noProof/>
+              </w:rPr>
+              <w:t>4.1</w:t>
+            </w:r>
+            <w:r>
+              <w:rPr>
+                <w:rFonts w:eastAsiaTheme="minorEastAsia"/>
+                <w:noProof/>
+                <w:lang w:eastAsia="fr-FR"/>
+              </w:rPr>
+              <w:tab/>
+            </w:r>
+            <w:r>
+              <w:rPr>
+                <w:rStyle w:val="Lienhypertexte"/>
+                <w:noProof/>
+              </w:rPr>
+              <w:t>Code du prototype et des tests unitaires</w:t>
+            </w:r>
+            <w:r>
+              <w:rPr>
+                <w:noProof/>
+                <w:webHidden/>
+              </w:rPr>
+              <w:tab/>
+            </w:r>
+            <w:r>
+              <w:rPr>
+                <w:noProof/>
+                <w:webHidden/>
+              </w:rPr>
+              <w:fldChar w:fldCharType="begin"/>
+            </w:r>
+            <w:r>
+              <w:rPr>
+                <w:noProof/>
+                <w:webHidden/>
+              </w:rPr>
+              <w:instrText xml:space="preserve"> PAGEREF _Toc434950920 \h </w:instrText>
+            </w:r>
+            <w:r>
+              <w:rPr>
+                <w:noProof/>
+                <w:webHidden/>
+              </w:rPr>
+            </w:r>
+            <w:r>
+              <w:rPr>
+                <w:noProof/>
+                <w:webHidden/>
+              </w:rPr>
+              <w:fldChar w:fldCharType="separate"/>
+            </w:r>
+            <w:r>
+              <w:rPr>
+                <w:noProof/>
+                <w:webHidden/>
+              </w:rPr>
+              <w:t>23</w:t>
+            </w:r>
+            <w:r>
+              <w:rPr>
+                <w:noProof/>
+                <w:webHidden/>
+              </w:rPr>
+              <w:fldChar w:fldCharType="end"/>
+            </w:r>
+          </w:hyperlink>
+        </w:p>
+        <w:p>
+          <w:pPr>
+            <w:pStyle w:val="TM2"/>
+            <w:tabs>
+              <w:tab w:val="left" w:pos="880"/>
+              <w:tab w:val="right" w:leader="dot" w:pos="9062"/>
+            </w:tabs>
+            <w:rPr>
+              <w:rFonts w:eastAsiaTheme="minorEastAsia"/>
+              <w:noProof/>
+              <w:lang w:eastAsia="fr-FR"/>
+            </w:rPr>
+          </w:pPr>
+          <w:hyperlink w:anchor="_Toc434950921" w:history="1">
+            <w:r>
+              <w:rPr>
+                <w:rStyle w:val="Lienhypertexte"/>
+                <w:noProof/>
+              </w:rPr>
+              <w:t>4.2</w:t>
+            </w:r>
+            <w:r>
+              <w:rPr>
+                <w:rFonts w:eastAsiaTheme="minorEastAsia"/>
+                <w:noProof/>
+                <w:lang w:eastAsia="fr-FR"/>
+              </w:rPr>
+              <w:tab/>
+            </w:r>
+            <w:r>
+              <w:rPr>
+                <w:rStyle w:val="Lienhypertexte"/>
+                <w:noProof/>
+              </w:rPr>
+              <w:t>Documentation  JavaDoc du code</w:t>
+            </w:r>
+            <w:r>
+              <w:rPr>
+                <w:noProof/>
+                <w:webHidden/>
+              </w:rPr>
+              <w:tab/>
+            </w:r>
+            <w:r>
+              <w:rPr>
+                <w:noProof/>
+                <w:webHidden/>
+              </w:rPr>
+              <w:fldChar w:fldCharType="begin"/>
+            </w:r>
+            <w:r>
+              <w:rPr>
+                <w:noProof/>
+                <w:webHidden/>
+              </w:rPr>
+              <w:instrText xml:space="preserve"> PAGEREF _Toc434950921 \h </w:instrText>
+            </w:r>
+            <w:r>
+              <w:rPr>
+                <w:noProof/>
+                <w:webHidden/>
+              </w:rPr>
+            </w:r>
+            <w:r>
+              <w:rPr>
+                <w:noProof/>
+                <w:webHidden/>
+              </w:rPr>
+              <w:fldChar w:fldCharType="separate"/>
+            </w:r>
+            <w:r>
+              <w:rPr>
+                <w:noProof/>
+                <w:webHidden/>
+              </w:rPr>
+              <w:t>23</w:t>
+            </w:r>
+            <w:r>
+              <w:rPr>
+                <w:noProof/>
+                <w:webHidden/>
+              </w:rPr>
+              <w:fldChar w:fldCharType="end"/>
+            </w:r>
+          </w:hyperlink>
+        </w:p>
+        <w:p>
+          <w:pPr>
+            <w:pStyle w:val="TM2"/>
+            <w:tabs>
+              <w:tab w:val="left" w:pos="880"/>
+              <w:tab w:val="right" w:leader="dot" w:pos="9062"/>
+            </w:tabs>
+            <w:rPr>
+              <w:rFonts w:eastAsiaTheme="minorEastAsia"/>
+              <w:noProof/>
+              <w:lang w:eastAsia="fr-FR"/>
+            </w:rPr>
+          </w:pPr>
+          <w:hyperlink w:anchor="_Toc434950922" w:history="1">
+            <w:r>
+              <w:rPr>
+                <w:rStyle w:val="Lienhypertexte"/>
+                <w:noProof/>
+              </w:rPr>
+              <w:t>4.3</w:t>
+            </w:r>
+            <w:r>
+              <w:rPr>
+                <w:rFonts w:eastAsiaTheme="minorEastAsia"/>
+                <w:noProof/>
+                <w:lang w:eastAsia="fr-FR"/>
+              </w:rPr>
+              <w:tab/>
+            </w:r>
+            <w:r>
+              <w:rPr>
+                <w:rStyle w:val="Lienhypertexte"/>
+                <w:noProof/>
+              </w:rPr>
+              <w:t>Diagrammes de packages et de classes rétro-générés à partir du code</w:t>
+            </w:r>
+            <w:r>
+              <w:rPr>
+                <w:noProof/>
+                <w:webHidden/>
+              </w:rPr>
+              <w:tab/>
+            </w:r>
+            <w:r>
+              <w:rPr>
+                <w:noProof/>
+                <w:webHidden/>
+              </w:rPr>
+              <w:fldChar w:fldCharType="begin"/>
+            </w:r>
+            <w:r>
+              <w:rPr>
+                <w:noProof/>
+                <w:webHidden/>
+              </w:rPr>
+              <w:instrText xml:space="preserve"> PAGEREF _Toc434950922 \h </w:instrText>
+            </w:r>
+            <w:r>
+              <w:rPr>
+                <w:noProof/>
+                <w:webHidden/>
+              </w:rPr>
+            </w:r>
+            <w:r>
+              <w:rPr>
+                <w:noProof/>
+                <w:webHidden/>
+              </w:rPr>
+              <w:fldChar w:fldCharType="separate"/>
+            </w:r>
+            <w:r>
+              <w:rPr>
+                <w:noProof/>
+                <w:webHidden/>
+              </w:rPr>
+              <w:t>23</w:t>
             </w:r>
             <w:r>
               <w:rPr>
@@ -1892,13 +2164,13 @@
               <w:lang w:eastAsia="fr-FR"/>
             </w:rPr>
           </w:pPr>
-          <w:hyperlink w:anchor="_Toc434700502" w:history="1">
+          <w:hyperlink w:anchor="_Toc434950923" w:history="1">
             <w:r>
               <w:rPr>
                 <w:rStyle w:val="Lienhypertexte"/>
                 <w:noProof/>
               </w:rPr>
-              <w:t>4.</w:t>
+              <w:t>5.</w:t>
             </w:r>
             <w:r>
               <w:rPr>
@@ -1934,7 +2206,7 @@
                 <w:noProof/>
                 <w:webHidden/>
               </w:rPr>
-              <w:instrText xml:space="preserve"> PAGEREF _Toc434700502 \h </w:instrText>
+              <w:instrText xml:space="preserve"> PAGEREF _Toc434950923 \h </w:instrText>
             </w:r>
             <w:r>
               <w:rPr>
@@ -1954,7 +2226,7 @@
                 <w:noProof/>
                 <w:webHidden/>
               </w:rPr>
-              <w:t>15</w:t>
+              <w:t>25</w:t>
             </w:r>
             <w:r>
               <w:rPr>
@@ -1978,13 +2250,13 @@
               <w:lang w:eastAsia="fr-FR"/>
             </w:rPr>
           </w:pPr>
-          <w:hyperlink w:anchor="_Toc434700503" w:history="1">
+          <w:hyperlink w:anchor="_Toc434950924" w:history="1">
             <w:r>
               <w:rPr>
                 <w:rStyle w:val="Lienhypertexte"/>
                 <w:noProof/>
               </w:rPr>
-              <w:t>4.1</w:t>
+              <w:t>5.1</w:t>
             </w:r>
             <w:r>
               <w:rPr>
@@ -2020,7 +2292,7 @@
                 <w:noProof/>
                 <w:webHidden/>
               </w:rPr>
-              <w:instrText xml:space="preserve"> PAGEREF _Toc434700503 \h </w:instrText>
+              <w:instrText xml:space="preserve"> PAGEREF _Toc434950924 \h </w:instrText>
             </w:r>
             <w:r>
               <w:rPr>
@@ -2040,7 +2312,7 @@
                 <w:noProof/>
                 <w:webHidden/>
               </w:rPr>
-              <w:t>15</w:t>
+              <w:t>25</w:t>
             </w:r>
             <w:r>
               <w:rPr>
@@ -2064,13 +2336,13 @@
               <w:lang w:eastAsia="fr-FR"/>
             </w:rPr>
           </w:pPr>
-          <w:hyperlink w:anchor="_Toc434700504" w:history="1">
+          <w:hyperlink w:anchor="_Toc434950925" w:history="1">
             <w:r>
               <w:rPr>
                 <w:rStyle w:val="Lienhypertexte"/>
                 <w:noProof/>
               </w:rPr>
-              <w:t>4.2</w:t>
+              <w:t>5.2</w:t>
             </w:r>
             <w:r>
               <w:rPr>
@@ -2106,7 +2378,7 @@
                 <w:noProof/>
                 <w:webHidden/>
               </w:rPr>
-              <w:instrText xml:space="preserve"> PAGEREF _Toc434700504 \h </w:instrText>
+              <w:instrText xml:space="preserve"> PAGEREF _Toc434950925 \h </w:instrText>
             </w:r>
             <w:r>
               <w:rPr>
@@ -2126,7 +2398,7 @@
                 <w:noProof/>
                 <w:webHidden/>
               </w:rPr>
-              <w:t>15</w:t>
+              <w:t>26</w:t>
             </w:r>
             <w:r>
               <w:rPr>
@@ -2159,9 +2431,8 @@
       <w:pPr>
         <w:pStyle w:val="Titre1"/>
       </w:pPr>
-      <w:bookmarkStart w:id="0" w:name="_Toc434700488"/>
-      <w:r>
-        <w:lastRenderedPageBreak/>
+      <w:bookmarkStart w:id="0" w:name="_Toc434950906"/>
+      <w:r>
         <w:t>1.</w:t>
       </w:r>
       <w:r>
@@ -2176,11 +2447,28 @@
       </w:pPr>
       <w:r>
         <w:tab/>
-      </w:r>
-      <w:bookmarkStart w:id="1" w:name="_Toc434700489"/>
-      <w:r>
-        <w:t>L'application développée est inspirée d'un projet réel, piloté par le Grand Lyon entre 2012 et 2015, qui vise à optimiser la mobilité durable en ville (voir www.optimodlyon.fr). Nous nous focaliserons ici sur la partie du projet concernant le fret urbain et l'optimisation des tournées de livraisons en ville.</w:t>
-      </w:r>
+        <w:t>L'application</w:t>
+      </w:r>
+      <w:r>
+        <w:t xml:space="preserve"> développée</w:t>
+      </w:r>
+      <w:r>
+        <w:t xml:space="preserve"> est inspirée d'un projet réel, piloté par l</w:t>
+      </w:r>
+      <w:r>
+        <w:t>e Grand Lyon entre 2012 et 2015,</w:t>
+      </w:r>
+      <w:r>
+        <w:t xml:space="preserve"> qui vise à optimiser la mobilité durable en ville (voir www.optimodlyon.fr). Nous nous focaliserons ici sur la partie</w:t>
+      </w:r>
+      <w:r>
+        <w:t xml:space="preserve"> du projet</w:t>
+      </w:r>
+      <w:r>
+        <w:t xml:space="preserve"> concernant le fret urbain et l'optimisation des tournées de livraisons en ville.</w:t>
+      </w:r>
+      <w:bookmarkStart w:id="1" w:name="_GoBack"/>
+      <w:bookmarkEnd w:id="1"/>
     </w:p>
     <w:p>
       <w:pPr>
@@ -2188,21 +2476,40 @@
       </w:pPr>
       <w:r>
         <w:tab/>
-        <w:t xml:space="preserve">Pour ce faire, nous avons suivi une méthodologie de développement orienté objet. Nous avons commencé par une phase de capture et  d’analyse des besoins, pour ensuite enchaîner sur une phase de conception détaillée l’application. Nous avons ensuite procédé à l’implémentation, aux tests et à la documentation de l’application. Nous avons réalisé </w:t>
-      </w:r>
-      <w:r>
-        <w:t xml:space="preserve">ce développement en 4 semaines </w:t>
-      </w:r>
-      <w:bookmarkStart w:id="2" w:name="_GoBack"/>
-      <w:bookmarkEnd w:id="2"/>
-      <w:r>
-        <w:t>avec une charge de xxx heures. Nous avons développé avec le langage Java, en utilisant la librairie swing pour la réalisation de l’interface graphique.</w:t>
+        <w:t xml:space="preserve">Pour ce faire, </w:t>
+      </w:r>
+      <w:r>
+        <w:t xml:space="preserve">nous avons adopté une méthodologie de développement orienté objet. Nous avons commencé par une capture et </w:t>
+      </w:r>
+      <w:r>
+        <w:t xml:space="preserve">une </w:t>
+      </w:r>
+      <w:r>
+        <w:t xml:space="preserve">analyse des besoins, ensuite une conception détaillée pour en finir avec une implémentation et des tests de l'application en question. Pour </w:t>
+      </w:r>
+      <w:r>
+        <w:t>satisfaire le cahier des charges avec les fonctionnalités d</w:t>
+      </w:r>
+      <w:r>
+        <w:t xml:space="preserve">emandées, nous avons consacré 4 semaines de travail avec une charge de xxx heures. Le groupe s'est mis d'accord sur le langage orienté objet java vu sa performance et sa réputation mondiale et le </w:t>
+      </w:r>
+      <w:proofErr w:type="spellStart"/>
+      <w:r>
+        <w:t>framework</w:t>
+      </w:r>
+      <w:proofErr w:type="spellEnd"/>
+      <w:r>
+        <w:t xml:space="preserve"> SWING pour </w:t>
+      </w:r>
+      <w:r>
+        <w:t>la partie IHM.</w:t>
       </w:r>
     </w:p>
     <w:p>
       <w:pPr>
         <w:pStyle w:val="Titre1"/>
       </w:pPr>
+      <w:bookmarkStart w:id="2" w:name="_Toc434950907"/>
       <w:r>
         <w:t>2</w:t>
       </w:r>
@@ -2213,7 +2520,7 @@
         <w:tab/>
         <w:t>Livrables de capture et analyse des besoins</w:t>
       </w:r>
-      <w:bookmarkEnd w:id="1"/>
+      <w:bookmarkEnd w:id="2"/>
     </w:p>
     <w:p/>
     <w:p>
@@ -2223,7 +2530,7 @@
       <w:r>
         <w:tab/>
       </w:r>
-      <w:bookmarkStart w:id="3" w:name="_Toc434700490"/>
+      <w:bookmarkStart w:id="3" w:name="_Toc434950908"/>
       <w:r>
         <w:t>2</w:t>
       </w:r>
@@ -2243,6 +2550,7 @@
           <w:noProof/>
           <w:lang w:eastAsia="fr-FR"/>
         </w:rPr>
+        <w:lastRenderedPageBreak/>
         <w:drawing>
           <wp:inline distT="0" distB="0" distL="0" distR="0">
             <wp:extent cx="6529948" cy="4191000"/>
@@ -2298,7 +2606,7 @@
         <w:lastRenderedPageBreak/>
         <w:tab/>
       </w:r>
-      <w:bookmarkStart w:id="4" w:name="_Toc434700491"/>
+      <w:bookmarkStart w:id="4" w:name="_Toc434950909"/>
       <w:r>
         <w:t>2</w:t>
       </w:r>
@@ -2333,7 +2641,7 @@
             <v:path o:extrusionok="f" gradientshapeok="t" o:connecttype="rect"/>
             <o:lock v:ext="edit" aspectratio="t"/>
           </v:shapetype>
-          <v:shape id="_x0000_i1025" type="#_x0000_t75" style="width:453pt;height:389.25pt">
+          <v:shape id="_x0000_i1025" type="#_x0000_t75" style="width:453pt;height:389.4pt">
             <v:imagedata r:id="rId11" o:title="ModèleDeDomaine"/>
           </v:shape>
         </w:pict>
@@ -2343,9 +2651,11 @@
       <w:pPr>
         <w:pStyle w:val="Titre2"/>
       </w:pPr>
-      <w:bookmarkStart w:id="5" w:name="_Toc434700492"/>
       <w:r>
         <w:tab/>
+      </w:r>
+      <w:bookmarkStart w:id="5" w:name="_Toc434950910"/>
+      <w:r>
         <w:t>2</w:t>
       </w:r>
       <w:r>
@@ -2424,11 +2734,19 @@
         </w:numPr>
         <w:jc w:val="both"/>
       </w:pPr>
+      <w:proofErr w:type="spellStart"/>
       <w:r>
         <w:rPr>
           <w:rStyle w:val="Sous-titreCar"/>
         </w:rPr>
-        <w:t>livraisonArrivee :</w:t>
+        <w:t>livraisonArrivee</w:t>
+      </w:r>
+      <w:proofErr w:type="spellEnd"/>
+      <w:r>
+        <w:rPr>
+          <w:rStyle w:val="Sous-titreCar"/>
+        </w:rPr>
+        <w:t xml:space="preserve"> :</w:t>
       </w:r>
       <w:r>
         <w:t xml:space="preserve"> La dernière livraison d'un chemin.</w:t>
@@ -2835,7 +3153,7 @@
         <w:lastRenderedPageBreak/>
         <w:tab/>
       </w:r>
-      <w:bookmarkStart w:id="6" w:name="_Toc434700493"/>
+      <w:bookmarkStart w:id="6" w:name="_Toc434950911"/>
       <w:r>
         <w:t>2</w:t>
       </w:r>
@@ -2905,7 +3223,7 @@
       <w:pPr>
         <w:pStyle w:val="Titre2"/>
       </w:pPr>
-      <w:bookmarkStart w:id="7" w:name="_Toc434700494"/>
+      <w:bookmarkStart w:id="7" w:name="_Toc434950912"/>
       <w:r>
         <w:t>2</w:t>
       </w:r>
@@ -2978,11 +3296,19 @@
         <w:pStyle w:val="Sansinterligne"/>
         <w:jc w:val="both"/>
       </w:pPr>
-      <w:r>
-        <w:rPr>
-          <w:b/>
-        </w:rPr>
-        <w:t>Précondition:</w:t>
+      <w:proofErr w:type="spellStart"/>
+      <w:r>
+        <w:rPr>
+          <w:b/>
+        </w:rPr>
+        <w:t>Précondition</w:t>
+      </w:r>
+      <w:proofErr w:type="spellEnd"/>
+      <w:r>
+        <w:rPr>
+          <w:b/>
+        </w:rPr>
+        <w:t>:</w:t>
       </w:r>
       <w:r>
         <w:t xml:space="preserve"> </w:t>
@@ -3042,7 +3368,15 @@
         <w:t>2)</w:t>
       </w:r>
       <w:r>
-        <w:t xml:space="preserve"> L'utilisateur choisit le fichier xml valide.</w:t>
+        <w:t xml:space="preserve"> L'utilisateur choisit le fichier </w:t>
+      </w:r>
+      <w:proofErr w:type="spellStart"/>
+      <w:r>
+        <w:t>xml</w:t>
+      </w:r>
+      <w:proofErr w:type="spellEnd"/>
+      <w:r>
+        <w:t xml:space="preserve"> valide.</w:t>
       </w:r>
     </w:p>
     <w:p>
@@ -3140,7 +3474,15 @@
         <w:jc w:val="both"/>
       </w:pPr>
       <w:r>
-        <w:t>Liste d’erreurs : - Le fichier xml n’est pas syntaxiquement valide.</w:t>
+        <w:t xml:space="preserve">Liste d’erreurs : - Le fichier </w:t>
+      </w:r>
+      <w:proofErr w:type="spellStart"/>
+      <w:r>
+        <w:t>xml</w:t>
+      </w:r>
+      <w:proofErr w:type="spellEnd"/>
+      <w:r>
+        <w:t xml:space="preserve"> n’est pas syntaxiquement valide.</w:t>
       </w:r>
     </w:p>
     <w:p>
@@ -3153,7 +3495,15 @@
       </w:r>
       <w:r>
         <w:tab/>
-        <w:t>- L’un des tronçons décrit dans le fichier xml référence une intersection inconnue.</w:t>
+        <w:t xml:space="preserve">- L’un des tronçons décrit dans le fichier </w:t>
+      </w:r>
+      <w:proofErr w:type="spellStart"/>
+      <w:r>
+        <w:t>xml</w:t>
+      </w:r>
+      <w:proofErr w:type="spellEnd"/>
+      <w:r>
+        <w:t xml:space="preserve"> référence une intersection inconnue.</w:t>
       </w:r>
     </w:p>
     <w:p>
@@ -3223,11 +3573,19 @@
           <w:b/>
         </w:rPr>
       </w:pPr>
-      <w:r>
-        <w:rPr>
-          <w:b/>
-        </w:rPr>
-        <w:t>Précondition:</w:t>
+      <w:proofErr w:type="spellStart"/>
+      <w:r>
+        <w:rPr>
+          <w:b/>
+        </w:rPr>
+        <w:t>Précondition</w:t>
+      </w:r>
+      <w:proofErr w:type="spellEnd"/>
+      <w:r>
+        <w:rPr>
+          <w:b/>
+        </w:rPr>
+        <w:t>:</w:t>
       </w:r>
     </w:p>
     <w:p>
@@ -3500,11 +3858,19 @@
           <w:b/>
         </w:rPr>
       </w:pPr>
-      <w:r>
-        <w:rPr>
-          <w:b/>
-        </w:rPr>
-        <w:t>Préconditions:</w:t>
+      <w:proofErr w:type="spellStart"/>
+      <w:r>
+        <w:rPr>
+          <w:b/>
+        </w:rPr>
+        <w:t>Préconditions</w:t>
+      </w:r>
+      <w:proofErr w:type="spellEnd"/>
+      <w:r>
+        <w:rPr>
+          <w:b/>
+        </w:rPr>
+        <w:t>:</w:t>
       </w:r>
     </w:p>
     <w:p>
@@ -3590,7 +3956,6 @@
         <w:rPr>
           <w:b/>
         </w:rPr>
-        <w:lastRenderedPageBreak/>
         <w:t>Alternatives:</w:t>
       </w:r>
     </w:p>
@@ -3741,11 +4106,19 @@
         <w:pStyle w:val="Sansinterligne"/>
         <w:jc w:val="both"/>
       </w:pPr>
-      <w:r>
-        <w:rPr>
-          <w:b/>
-        </w:rPr>
-        <w:t>Précondition:</w:t>
+      <w:proofErr w:type="spellStart"/>
+      <w:r>
+        <w:rPr>
+          <w:b/>
+        </w:rPr>
+        <w:t>Précondition</w:t>
+      </w:r>
+      <w:proofErr w:type="spellEnd"/>
+      <w:r>
+        <w:rPr>
+          <w:b/>
+        </w:rPr>
+        <w:t>:</w:t>
       </w:r>
       <w:r>
         <w:t xml:space="preserve"> </w:t>
@@ -3961,11 +4334,19 @@
         <w:pStyle w:val="Sansinterligne"/>
         <w:jc w:val="both"/>
       </w:pPr>
-      <w:r>
-        <w:rPr>
-          <w:b/>
-        </w:rPr>
-        <w:t>Précondition:</w:t>
+      <w:proofErr w:type="spellStart"/>
+      <w:r>
+        <w:rPr>
+          <w:b/>
+        </w:rPr>
+        <w:t>Précondition</w:t>
+      </w:r>
+      <w:proofErr w:type="spellEnd"/>
+      <w:r>
+        <w:rPr>
+          <w:b/>
+        </w:rPr>
+        <w:t>:</w:t>
       </w:r>
       <w:r>
         <w:t xml:space="preserve"> </w:t>
@@ -4105,6 +4486,7 @@
         <w:rPr>
           <w:i/>
         </w:rPr>
+        <w:lastRenderedPageBreak/>
         <w:t>2a)</w:t>
       </w:r>
       <w:r>
@@ -4124,7 +4506,6 @@
         <w:rPr>
           <w:i/>
         </w:rPr>
-        <w:lastRenderedPageBreak/>
         <w:t>4a)</w:t>
       </w:r>
       <w:r>
@@ -4208,6 +4589,7 @@
         <w:pStyle w:val="Sansinterligne"/>
         <w:jc w:val="both"/>
       </w:pPr>
+      <w:proofErr w:type="spellStart"/>
       <w:r>
         <w:rPr>
           <w:b/>
@@ -4220,6 +4602,7 @@
         </w:rPr>
         <w:t>s</w:t>
       </w:r>
+      <w:proofErr w:type="spellEnd"/>
       <w:r>
         <w:rPr>
           <w:b/>
@@ -4502,11 +4885,19 @@
           <w:b/>
         </w:rPr>
       </w:pPr>
-      <w:r>
-        <w:rPr>
-          <w:b/>
-        </w:rPr>
-        <w:t>Précondition:</w:t>
+      <w:proofErr w:type="spellStart"/>
+      <w:r>
+        <w:rPr>
+          <w:b/>
+        </w:rPr>
+        <w:t>Précondition</w:t>
+      </w:r>
+      <w:proofErr w:type="spellEnd"/>
+      <w:r>
+        <w:rPr>
+          <w:b/>
+        </w:rPr>
+        <w:t>:</w:t>
       </w:r>
     </w:p>
     <w:p>
@@ -4688,6 +5079,7 @@
         <w:jc w:val="both"/>
       </w:pPr>
       <w:r>
+        <w:lastRenderedPageBreak/>
         <w:tab/>
         <w:t>La tournée revient dans l'état antérieur à la dernière annulation.</w:t>
       </w:r>
@@ -4703,11 +5095,19 @@
           <w:b/>
         </w:rPr>
       </w:pPr>
-      <w:r>
-        <w:rPr>
-          <w:b/>
-        </w:rPr>
-        <w:t>Précondition:</w:t>
+      <w:proofErr w:type="spellStart"/>
+      <w:r>
+        <w:rPr>
+          <w:b/>
+        </w:rPr>
+        <w:t>Précondition</w:t>
+      </w:r>
+      <w:proofErr w:type="spellEnd"/>
+      <w:r>
+        <w:rPr>
+          <w:b/>
+        </w:rPr>
+        <w:t>:</w:t>
       </w:r>
     </w:p>
     <w:p>
@@ -4732,7 +5132,6 @@
         <w:rPr>
           <w:b/>
         </w:rPr>
-        <w:lastRenderedPageBreak/>
         <w:t>Scénario principal:</w:t>
       </w:r>
     </w:p>
@@ -4868,11 +5267,19 @@
           <w:b/>
         </w:rPr>
       </w:pPr>
-      <w:r>
-        <w:rPr>
-          <w:b/>
-        </w:rPr>
-        <w:t>Préconditions:</w:t>
+      <w:proofErr w:type="spellStart"/>
+      <w:r>
+        <w:rPr>
+          <w:b/>
+        </w:rPr>
+        <w:t>Préconditions</w:t>
+      </w:r>
+      <w:proofErr w:type="spellEnd"/>
+      <w:r>
+        <w:rPr>
+          <w:b/>
+        </w:rPr>
+        <w:t>:</w:t>
       </w:r>
     </w:p>
     <w:p>
@@ -5121,15 +5528,11 @@
         <w:t xml:space="preserve"> L'utilisateur refuse l'écrasement du fichier déjà existant. Le système retourne à l'étape 2.</w:t>
       </w:r>
     </w:p>
-    <w:p/>
-    <w:p/>
-    <w:p/>
-    <w:p/>
     <w:p>
       <w:pPr>
         <w:pStyle w:val="Titre1"/>
       </w:pPr>
-      <w:bookmarkStart w:id="8" w:name="_Toc434700495"/>
+      <w:bookmarkStart w:id="8" w:name="_Toc434950913"/>
       <w:r>
         <w:t>3</w:t>
       </w:r>
@@ -5150,7 +5553,7 @@
       <w:r>
         <w:tab/>
       </w:r>
-      <w:bookmarkStart w:id="9" w:name="_Toc434700496"/>
+      <w:bookmarkStart w:id="9" w:name="_Toc434950914"/>
       <w:r>
         <w:t>3</w:t>
       </w:r>
@@ -5167,12 +5570,8 @@
     <w:p>
       <w:pPr>
         <w:sectPr>
-          <w:headerReference w:type="even" r:id="rId13"/>
-          <w:headerReference w:type="default" r:id="rId14"/>
-          <w:footerReference w:type="even" r:id="rId15"/>
-          <w:footerReference w:type="default" r:id="rId16"/>
-          <w:headerReference w:type="first" r:id="rId17"/>
-          <w:footerReference w:type="first" r:id="rId18"/>
+          <w:headerReference w:type="default" r:id="rId13"/>
+          <w:footerReference w:type="default" r:id="rId14"/>
           <w:pgSz w:w="11906" w:h="16838"/>
           <w:pgMar w:top="1417" w:right="1417" w:bottom="1417" w:left="1417" w:header="708" w:footer="708" w:gutter="0"/>
           <w:cols w:space="708"/>
@@ -5206,7 +5605,7 @@
                     </pic:cNvPicPr>
                   </pic:nvPicPr>
                   <pic:blipFill>
-                    <a:blip r:embed="rId19" cstate="print"/>
+                    <a:blip r:embed="rId15" cstate="print"/>
                     <a:srcRect/>
                     <a:stretch>
                       <a:fillRect/>
@@ -5235,7 +5634,6 @@
         </w:drawing>
       </w:r>
     </w:p>
-    <w:p/>
     <w:p>
       <w:pPr>
         <w:sectPr>
@@ -5246,6 +5644,17 @@
         </w:sectPr>
       </w:pPr>
     </w:p>
+    <w:p/>
+    <w:p>
+      <w:pPr>
+        <w:sectPr>
+          <w:pgSz w:w="11906" w:h="16838"/>
+          <w:pgMar w:top="284" w:right="284" w:bottom="284" w:left="284" w:header="709" w:footer="709" w:gutter="0"/>
+          <w:cols w:space="708"/>
+          <w:docGrid w:linePitch="360"/>
+        </w:sectPr>
+      </w:pPr>
+    </w:p>
     <w:p>
       <w:pPr>
         <w:pStyle w:val="Titre2"/>
@@ -5254,7 +5663,7 @@
         <w:lastRenderedPageBreak/>
         <w:tab/>
       </w:r>
-      <w:bookmarkStart w:id="10" w:name="_Toc434700497"/>
+      <w:bookmarkStart w:id="10" w:name="_Toc434950915"/>
       <w:r>
         <w:t>3</w:t>
       </w:r>
@@ -5292,7 +5701,7 @@
                     </pic:cNvPicPr>
                   </pic:nvPicPr>
                   <pic:blipFill>
-                    <a:blip r:embed="rId20" cstate="print"/>
+                    <a:blip r:embed="rId16" cstate="print"/>
                     <a:srcRect/>
                     <a:stretch>
                       <a:fillRect/>
@@ -5337,7 +5746,7 @@
         <w:pStyle w:val="Titre2"/>
         <w:ind w:left="708"/>
       </w:pPr>
-      <w:bookmarkStart w:id="11" w:name="_Toc434700498"/>
+      <w:bookmarkStart w:id="11" w:name="_Toc434950916"/>
       <w:r>
         <w:lastRenderedPageBreak/>
         <w:t>3</w:t>
@@ -5380,7 +5789,7 @@
         <w:lastRenderedPageBreak/>
         <w:tab/>
       </w:r>
-      <w:bookmarkStart w:id="12" w:name="_Toc434700499"/>
+      <w:bookmarkStart w:id="12" w:name="_Toc434950917"/>
       <w:r>
         <w:t>2.4</w:t>
       </w:r>
@@ -5409,52 +5818,189 @@
         <w:pStyle w:val="Sous-titre"/>
       </w:pPr>
       <w:r>
-        <w:t>Pattern undo/redo</w:t>
-      </w:r>
-    </w:p>
-    <w:p>
-      <w:pPr>
-        <w:jc w:val="both"/>
-      </w:pPr>
-      <w:r>
-        <w:t>Dans le cahier des charges, il est spécifié qu’une modification de la tournée doit pouvoir être annulée, ou rétablie. Une telle spécification appelle clairement à l’utilisation du pattern Commande, qui permettra de faire aisément  des undo/redo sur les modifications.</w:t>
+        <w:t>Pattern undo/</w:t>
+      </w:r>
+      <w:proofErr w:type="spellStart"/>
+      <w:r>
+        <w:t>redo</w:t>
+      </w:r>
+      <w:proofErr w:type="spellEnd"/>
+    </w:p>
+    <w:p>
+      <w:pPr>
+        <w:jc w:val="both"/>
+      </w:pPr>
+      <w:r>
+        <w:t>Dans le cahier des charges, il est spécifié qu’une modification de la tournée doit pouvoir être annulée. Une telle spécification appelle clairement à l’utilisation du pattern Commande, qui permettra de faire aisément  des undo/</w:t>
+      </w:r>
+      <w:proofErr w:type="spellStart"/>
+      <w:r>
+        <w:t>redo</w:t>
+      </w:r>
+      <w:proofErr w:type="spellEnd"/>
+      <w:r>
+        <w:t xml:space="preserve"> sur les modifications.</w:t>
       </w:r>
     </w:p>
     <w:p>
       <w:pPr>
         <w:pStyle w:val="Sous-titre"/>
       </w:pPr>
+      <w:proofErr w:type="spellStart"/>
       <w:r>
         <w:t>ModeleManager</w:t>
       </w:r>
-    </w:p>
-    <w:p>
-      <w:pPr>
-        <w:jc w:val="both"/>
-      </w:pPr>
-      <w:r>
-        <w:t>Lorsque le contrôleur communique avec le modèle, il est souhaitable que la communication se fasse au moyen d’un unique point d’entrée sur le modèle.  Nous avons fait le choix d’une classe ModeleManager, qui contiendrait alors le plan actuellement chargé, les demandes de livraison actuellement chargées, et la tournée actuellement générée. C’est aussi cette classe qui réalise l’ensemble des opérations sur les objets métiers (calculer la tournée, ajouter/supprimmer/échanger des points de livraison). À noter que le modeleManager aurait pu être implémenté en utilisant le pattern singleton (une seule et unique instance de ModeleManager dans l’application). Cependant, dans un souci de réutilisabilité, nous avons écarté ce choix. En effet, dans le cas où, par exemple, l’application permettrait d’avoir plusieurs onglets contenant plusieurs plans différents en même temps, il serait pratique d’avoir plusieurs instances de ModeleManager.</w:t>
+      <w:proofErr w:type="spellEnd"/>
+    </w:p>
+    <w:p>
+      <w:pPr>
+        <w:jc w:val="both"/>
+      </w:pPr>
+      <w:r>
+        <w:t xml:space="preserve">Lorsque le contrôleur communique avec le modèle, il est souhaitable que la communication se fasse au moyen d’un unique point d’entrée sur le modèle.  Nous avons fait le choix d’une classe </w:t>
+      </w:r>
+      <w:proofErr w:type="spellStart"/>
+      <w:r>
+        <w:t>ModeleManager</w:t>
+      </w:r>
+      <w:proofErr w:type="spellEnd"/>
+      <w:r>
+        <w:t xml:space="preserve">, qui contiendrait alors le plan actuellement chargé, les demandes de livraison actuellement chargées, et la tournée actuellement générée. C’est aussi cette classe qui contient la méthode </w:t>
+      </w:r>
+      <w:proofErr w:type="spellStart"/>
+      <w:r>
+        <w:t>calculerTournee</w:t>
+      </w:r>
+      <w:proofErr w:type="spellEnd"/>
+      <w:r>
+        <w:t xml:space="preserve">. À noter que le </w:t>
+      </w:r>
+      <w:proofErr w:type="spellStart"/>
+      <w:r>
+        <w:t>modeleManager</w:t>
+      </w:r>
+      <w:proofErr w:type="spellEnd"/>
+      <w:r>
+        <w:t xml:space="preserve"> aurait pu être implémenté en utilisant le pattern singleton (une seule et unique instance de </w:t>
+      </w:r>
+      <w:proofErr w:type="spellStart"/>
+      <w:r>
+        <w:t>ModeleManager</w:t>
+      </w:r>
+      <w:proofErr w:type="spellEnd"/>
+      <w:r>
+        <w:t xml:space="preserve"> dans l’application). Cependant, dans un souci de réutilisabilité, nous avons écarté ce choix. En effet, dans le cas où, par exemple, l’application permettrait d’avoir plusieurs onglets contenant plusieurs plans différents en même temps, il serait pratique d’avoir plusieurs instances de </w:t>
+      </w:r>
+      <w:proofErr w:type="spellStart"/>
+      <w:r>
+        <w:t>ModeleManager</w:t>
+      </w:r>
+      <w:proofErr w:type="spellEnd"/>
+      <w:r>
+        <w:t>.</w:t>
       </w:r>
     </w:p>
     <w:p>
       <w:pPr>
         <w:pStyle w:val="Sous-titre"/>
       </w:pPr>
-    </w:p>
-    <w:p>
-      <w:pPr>
-        <w:pStyle w:val="Sous-titre"/>
-      </w:pPr>
-      <w:r>
-        <w:t>Package XML</w:t>
-      </w:r>
-    </w:p>
-    <w:p>
-      <w:pPr>
-        <w:jc w:val="both"/>
-      </w:pPr>
-      <w:r>
-        <w:t xml:space="preserve">Les descriptions des plans de villes et les descriptions des demandes de livraisons sont réalisées au moyen de fichiers au format xml. Ces fichiers doivent être parsés, et les informations contenues doivent être analysées, puis envoyées dans le modèle. Nous avons décidé de séparer le code relatif au traitement de fichiers. D’abord, le package io, qui concerne uniquement la gestion globale de fichier (ouverture de fichier au format xml et sauvegarde de fichiers au format texte), et ensuite le package xmlModele, qui contient toutes les méthodes de parsing et de remplissage des objets métier. Ainsi, le package io est générique et pourrait être réutilisé dans une autre application. Le package xmlModele, quant à lui, est intrinsèquement lié au modèle, puisque pour pouvoir remplir le modèle, il doit être adapté à son implémentation.  </w:t>
+      <w:r>
+        <w:t>P</w:t>
+      </w:r>
+      <w:r>
+        <w:t>ackage</w:t>
+      </w:r>
+      <w:r>
+        <w:t xml:space="preserve"> </w:t>
+      </w:r>
+      <w:r>
+        <w:t>XML</w:t>
+      </w:r>
+    </w:p>
+    <w:p>
+      <w:pPr>
+        <w:jc w:val="both"/>
+      </w:pPr>
+      <w:r>
+        <w:t xml:space="preserve">Les descriptions des plans de villes et les descriptions des demandes de livraisons sont réalisées au moyen de fichiers au format </w:t>
+      </w:r>
+      <w:proofErr w:type="spellStart"/>
+      <w:r>
+        <w:t>xml</w:t>
+      </w:r>
+      <w:proofErr w:type="spellEnd"/>
+      <w:r>
+        <w:t xml:space="preserve">. Ces fichiers doivent être </w:t>
+      </w:r>
+      <w:proofErr w:type="spellStart"/>
+      <w:r>
+        <w:t>parsés</w:t>
+      </w:r>
+      <w:proofErr w:type="spellEnd"/>
+      <w:r>
+        <w:t xml:space="preserve">, et les informations contenues doivent être analysées, puis envoyées dans le modèle. </w:t>
+      </w:r>
+      <w:r>
+        <w:t xml:space="preserve">Nous avons décidé de séparer le code relatif au traitement </w:t>
+      </w:r>
+      <w:proofErr w:type="spellStart"/>
+      <w:r>
+        <w:t>xml</w:t>
+      </w:r>
+      <w:proofErr w:type="spellEnd"/>
+      <w:r>
+        <w:t xml:space="preserve"> dans deux packages séparés : Un package </w:t>
+      </w:r>
+      <w:proofErr w:type="spellStart"/>
+      <w:r>
+        <w:t>xml</w:t>
+      </w:r>
+      <w:proofErr w:type="spellEnd"/>
+      <w:r>
+        <w:t xml:space="preserve">, qui concerne uniquement la gestion globale de fichier au format </w:t>
+      </w:r>
+      <w:proofErr w:type="spellStart"/>
+      <w:r>
+        <w:t>xml</w:t>
+      </w:r>
+      <w:proofErr w:type="spellEnd"/>
+      <w:r>
+        <w:t xml:space="preserve"> (ouverture, sauvegarde, sélection de fichier), et un package </w:t>
+      </w:r>
+      <w:proofErr w:type="spellStart"/>
+      <w:r>
+        <w:t>xmlModele</w:t>
+      </w:r>
+      <w:proofErr w:type="spellEnd"/>
+      <w:r>
+        <w:t xml:space="preserve">, qui </w:t>
+      </w:r>
+      <w:r>
+        <w:t xml:space="preserve">contient toutes les méthodes de </w:t>
+      </w:r>
+      <w:proofErr w:type="spellStart"/>
+      <w:r>
+        <w:t>parsing</w:t>
+      </w:r>
+      <w:proofErr w:type="spellEnd"/>
+      <w:r>
+        <w:t xml:space="preserve"> et de remplissage des objets métier. Ainsi, le package </w:t>
+      </w:r>
+      <w:proofErr w:type="spellStart"/>
+      <w:r>
+        <w:t>xml</w:t>
+      </w:r>
+      <w:proofErr w:type="spellEnd"/>
+      <w:r>
+        <w:t xml:space="preserve"> est générique et pourrait être réutilisé dans une autre application. Le package </w:t>
+      </w:r>
+      <w:proofErr w:type="spellStart"/>
+      <w:r>
+        <w:t>xmlModele</w:t>
+      </w:r>
+      <w:proofErr w:type="spellEnd"/>
+      <w:r>
+        <w:t xml:space="preserve">, quant à lui, est intrinsèquement lié au modèle.  </w:t>
       </w:r>
     </w:p>
     <w:p>
@@ -5496,8 +6042,14 @@
         <w:jc w:val="both"/>
       </w:pPr>
       <w:r>
+        <w:t xml:space="preserve">Selon l’état du contrôleur, toutes les fonctionnalités de l’application ne doive pas pouvoir être appelée (Lorsqu’un plan n’est pas chargé, par exemple, l’utilisateur ne devrait pas pouvoir demander </w:t>
+      </w:r>
+      <w:r>
         <w:lastRenderedPageBreak/>
-        <w:t xml:space="preserve">Selon l’état du contrôleur, toutes les fonctionnalités de l’application ne doivent pas pouvoir être appelées (Lorsqu’un plan n’est pas chargé, par exemple, l’utilisateur ne devrait pas pouvoir demander à l’application de charger des demandes de livraison). C’est pourquoi nous avons mis en place un système d’activation/désactivation de fonctionnalité. La fenêtre graphique de l’application implémente une méthode d’activation/désactivation de fonctionnalité pour chaque fonctionnalité (on entend ici les boutons, les items des menus, .etc.). A chaque changement d’état, l’état désactive l’ensemble des fonctionnalités et réactive les fonctionnalités permises dans cet état. </w:t>
+        <w:t xml:space="preserve">à l’application de charger des demandes de livraison). C’est pourquoi nous avons mis en place un système d’activation/désactivation de fonctionnalité. La fenêtre graphique de l’application implémente une méthode d’activation/désactivation de </w:t>
+      </w:r>
+      <w:r>
+        <w:t xml:space="preserve">fonctionnalité pour chaque fonctionnalité (on entend ici les boutons, les items des menus, .etc.). A chaque changement d’état, l’état désactive l’ensemble des fonctionnalités et réactive les fonctionnalités permises dans cet état. </w:t>
       </w:r>
     </w:p>
     <w:p>
@@ -5509,11 +6061,25 @@
       </w:r>
     </w:p>
     <w:p>
-      <w:r>
-        <w:t>La partie graphique de l’application est constituée d’un objet Fenetre, qui contient un état de l’application dans la vue, modélisé par l’objet Vue. Nous avons essayé d’implémenter notre vue de la manière la plus générique possible. Par exemple, dans le cas où l’application permettrait d’avoir plusieurs onglets contenant plusieurs plans différents en même temps, l’objet Vue déjà existant peut facilement être assimilé à un onglet. Il n’y aurait pas beaucoup de changement à faire dans le code.</w:t>
-      </w:r>
-    </w:p>
-    <w:p>
+      <w:pPr>
+        <w:jc w:val="both"/>
+      </w:pPr>
+      <w:r>
+        <w:t xml:space="preserve">La partie graphique de l’application est constituée d’un objet </w:t>
+      </w:r>
+      <w:proofErr w:type="spellStart"/>
+      <w:r>
+        <w:t>Fenetre</w:t>
+      </w:r>
+      <w:proofErr w:type="spellEnd"/>
+      <w:r>
+        <w:t>, qui contient un état de l’application dans la vue, modélisé par l’objet Vue. Nous avons essayé d’implémenter notre vue de la manière la plus générique possible. Par exemple, dans le cas où l’application permettrait d’avoir plusieurs onglets contenant plusieurs plans différents en même temps, l’objet Vue déjà existant peut facilement être assimilé à un onglet. Il n’y aurait pas beaucoup de changement à faire dans le code.</w:t>
+      </w:r>
+    </w:p>
+    <w:p>
+      <w:pPr>
+        <w:jc w:val="both"/>
+      </w:pPr>
       <w:r>
         <w:t xml:space="preserve">Nous avons aussi réalisée une classe de vue dédiée à chacun (ou presque) des objets du modèle, et mis en place des liens entre ces classes qui sont semblables aux liens entre les classes du modèle. Ainsi on peut facilement paramétrer l’apparence graphique de chacun des éléments, tout en conservant la logique métier. </w:t>
       </w:r>
@@ -5530,7 +6096,7 @@
       <w:r>
         <w:tab/>
       </w:r>
-      <w:bookmarkStart w:id="13" w:name="_Toc434700500"/>
+      <w:bookmarkStart w:id="13" w:name="_Toc434950918"/>
       <w:r>
         <w:t>3</w:t>
       </w:r>
@@ -5543,13 +6109,411 @@
       </w:r>
       <w:bookmarkEnd w:id="13"/>
     </w:p>
+    <w:p>
+      <w:pPr>
+        <w:sectPr>
+          <w:pgSz w:w="11906" w:h="16838"/>
+          <w:pgMar w:top="1418" w:right="1418" w:bottom="1418" w:left="1418" w:header="709" w:footer="709" w:gutter="0"/>
+          <w:cols w:space="708"/>
+          <w:docGrid w:linePitch="360"/>
+        </w:sectPr>
+      </w:pPr>
+    </w:p>
+    <w:p>
+      <w:pPr>
+        <w:rPr>
+          <w:b/>
+          <w:noProof/>
+          <w:color w:val="0070C0"/>
+          <w:sz w:val="24"/>
+          <w:lang w:eastAsia="fr-FR"/>
+        </w:rPr>
+      </w:pPr>
+      <w:r>
+        <w:rPr>
+          <w:b/>
+          <w:noProof/>
+          <w:color w:val="0070C0"/>
+          <w:sz w:val="24"/>
+          <w:lang w:eastAsia="fr-FR"/>
+        </w:rPr>
+        <w:lastRenderedPageBreak/>
+        <w:t xml:space="preserve">Diagramme de séquence </w:t>
+      </w:r>
+      <w:r>
+        <w:rPr>
+          <w:b/>
+          <w:noProof/>
+          <w:color w:val="0070C0"/>
+          <w:sz w:val="24"/>
+          <w:lang w:eastAsia="fr-FR"/>
+        </w:rPr>
+        <w:t>de calcul de la tournée:</w:t>
+      </w:r>
+    </w:p>
+    <w:p>
+      <w:pPr>
+        <w:rPr>
+          <w:noProof/>
+          <w:lang w:eastAsia="fr-FR"/>
+        </w:rPr>
+      </w:pPr>
+    </w:p>
+    <w:p>
+      <w:pPr>
+        <w:jc w:val="center"/>
+        <w:sectPr>
+          <w:pgSz w:w="11906" w:h="16838"/>
+          <w:pgMar w:top="284" w:right="1418" w:bottom="1418" w:left="284" w:header="709" w:footer="709" w:gutter="0"/>
+          <w:cols w:space="708"/>
+          <w:docGrid w:linePitch="360"/>
+        </w:sectPr>
+      </w:pPr>
+      <w:r>
+        <w:rPr>
+          <w:noProof/>
+          <w:lang w:eastAsia="fr-FR"/>
+        </w:rPr>
+        <w:drawing>
+          <wp:inline distT="0" distB="0" distL="0" distR="0">
+            <wp:extent cx="6976110" cy="7214951"/>
+            <wp:effectExtent l="19050" t="0" r="0" b="0"/>
+            <wp:docPr id="1" name="Image 4" descr="C:\Users\Med\Desktop\z.tif"/>
+            <wp:cNvGraphicFramePr>
+              <a:graphicFrameLocks xmlns:a="http://schemas.openxmlformats.org/drawingml/2006/main" noChangeAspect="1"/>
+            </wp:cNvGraphicFramePr>
+            <a:graphic xmlns:a="http://schemas.openxmlformats.org/drawingml/2006/main">
+              <a:graphicData uri="http://schemas.openxmlformats.org/drawingml/2006/picture">
+                <pic:pic xmlns:pic="http://schemas.openxmlformats.org/drawingml/2006/picture">
+                  <pic:nvPicPr>
+                    <pic:cNvPr id="0" name="Picture 4" descr="C:\Users\Med\Desktop\z.tif"/>
+                    <pic:cNvPicPr>
+                      <a:picLocks noChangeAspect="1" noChangeArrowheads="1"/>
+                    </pic:cNvPicPr>
+                  </pic:nvPicPr>
+                  <pic:blipFill>
+                    <a:blip r:embed="rId17" cstate="print"/>
+                    <a:srcRect/>
+                    <a:stretch>
+                      <a:fillRect/>
+                    </a:stretch>
+                  </pic:blipFill>
+                  <pic:spPr bwMode="auto">
+                    <a:xfrm>
+                      <a:off x="0" y="0"/>
+                      <a:ext cx="6974743" cy="7213537"/>
+                    </a:xfrm>
+                    <a:prstGeom prst="rect">
+                      <a:avLst/>
+                    </a:prstGeom>
+                    <a:noFill/>
+                    <a:ln w="9525">
+                      <a:noFill/>
+                      <a:miter lim="800000"/>
+                      <a:headEnd/>
+                      <a:tailEnd/>
+                    </a:ln>
+                  </pic:spPr>
+                </pic:pic>
+              </a:graphicData>
+            </a:graphic>
+          </wp:inline>
+        </w:drawing>
+      </w:r>
+    </w:p>
+    <w:p>
+      <w:pPr>
+        <w:rPr>
+          <w:b/>
+          <w:noProof/>
+          <w:color w:val="0070C0"/>
+          <w:sz w:val="24"/>
+          <w:lang w:eastAsia="fr-FR"/>
+        </w:rPr>
+      </w:pPr>
+      <w:r>
+        <w:rPr>
+          <w:b/>
+          <w:noProof/>
+          <w:color w:val="0070C0"/>
+          <w:sz w:val="24"/>
+          <w:lang w:eastAsia="fr-FR"/>
+        </w:rPr>
+        <w:lastRenderedPageBreak/>
+        <w:t>Diagramme de séquence de</w:t>
+      </w:r>
+      <w:r>
+        <w:rPr>
+          <w:b/>
+          <w:noProof/>
+          <w:color w:val="0070C0"/>
+          <w:sz w:val="24"/>
+          <w:lang w:eastAsia="fr-FR"/>
+        </w:rPr>
+        <w:t xml:space="preserve"> calcul de chemin :</w:t>
+      </w:r>
+      <w:r>
+        <w:rPr>
+          <w:b/>
+          <w:noProof/>
+          <w:color w:val="0070C0"/>
+          <w:sz w:val="24"/>
+          <w:lang w:eastAsia="fr-FR"/>
+        </w:rPr>
+        <w:t xml:space="preserve"> </w:t>
+      </w:r>
+    </w:p>
+    <w:p>
+      <w:r>
+        <w:rPr>
+          <w:noProof/>
+          <w:lang w:eastAsia="fr-FR"/>
+        </w:rPr>
+        <w:drawing>
+          <wp:inline distT="0" distB="0" distL="0" distR="0">
+            <wp:extent cx="6831330" cy="8142082"/>
+            <wp:effectExtent l="19050" t="0" r="7620" b="0"/>
+            <wp:docPr id="5" name="Image 5" descr="C:\Users\Med\Desktop\a.tif"/>
+            <wp:cNvGraphicFramePr>
+              <a:graphicFrameLocks xmlns:a="http://schemas.openxmlformats.org/drawingml/2006/main" noChangeAspect="1"/>
+            </wp:cNvGraphicFramePr>
+            <a:graphic xmlns:a="http://schemas.openxmlformats.org/drawingml/2006/main">
+              <a:graphicData uri="http://schemas.openxmlformats.org/drawingml/2006/picture">
+                <pic:pic xmlns:pic="http://schemas.openxmlformats.org/drawingml/2006/picture">
+                  <pic:nvPicPr>
+                    <pic:cNvPr id="0" name="Picture 5" descr="C:\Users\Med\Desktop\a.tif"/>
+                    <pic:cNvPicPr>
+                      <a:picLocks noChangeAspect="1" noChangeArrowheads="1"/>
+                    </pic:cNvPicPr>
+                  </pic:nvPicPr>
+                  <pic:blipFill>
+                    <a:blip r:embed="rId18" cstate="print"/>
+                    <a:srcRect/>
+                    <a:stretch>
+                      <a:fillRect/>
+                    </a:stretch>
+                  </pic:blipFill>
+                  <pic:spPr bwMode="auto">
+                    <a:xfrm>
+                      <a:off x="0" y="0"/>
+                      <a:ext cx="6834344" cy="8145674"/>
+                    </a:xfrm>
+                    <a:prstGeom prst="rect">
+                      <a:avLst/>
+                    </a:prstGeom>
+                    <a:noFill/>
+                    <a:ln w="9525">
+                      <a:noFill/>
+                      <a:miter lim="800000"/>
+                      <a:headEnd/>
+                      <a:tailEnd/>
+                    </a:ln>
+                  </pic:spPr>
+                </pic:pic>
+              </a:graphicData>
+            </a:graphic>
+          </wp:inline>
+        </w:drawing>
+      </w:r>
+    </w:p>
+    <w:p>
+      <w:pPr>
+        <w:rPr>
+          <w:b/>
+          <w:noProof/>
+          <w:color w:val="0070C0"/>
+          <w:sz w:val="24"/>
+          <w:lang w:eastAsia="fr-FR"/>
+        </w:rPr>
+      </w:pPr>
+      <w:r>
+        <w:rPr>
+          <w:b/>
+          <w:noProof/>
+          <w:color w:val="0070C0"/>
+          <w:sz w:val="24"/>
+          <w:lang w:eastAsia="fr-FR"/>
+        </w:rPr>
+        <w:lastRenderedPageBreak/>
+        <w:t xml:space="preserve">Diagramme de séquence de </w:t>
+      </w:r>
+      <w:r>
+        <w:rPr>
+          <w:b/>
+          <w:noProof/>
+          <w:color w:val="0070C0"/>
+          <w:sz w:val="24"/>
+          <w:lang w:eastAsia="fr-FR"/>
+        </w:rPr>
+        <w:t>modélisation du Graphe</w:t>
+      </w:r>
+      <w:r>
+        <w:rPr>
+          <w:b/>
+          <w:noProof/>
+          <w:color w:val="0070C0"/>
+          <w:sz w:val="24"/>
+          <w:lang w:eastAsia="fr-FR"/>
+        </w:rPr>
+        <w:t xml:space="preserve"> TSP</w:t>
+      </w:r>
+      <w:r>
+        <w:rPr>
+          <w:b/>
+          <w:noProof/>
+          <w:color w:val="0070C0"/>
+          <w:sz w:val="24"/>
+          <w:lang w:eastAsia="fr-FR"/>
+        </w:rPr>
+        <w:t>:</w:t>
+      </w:r>
+    </w:p>
+    <w:p>
+      <w:r>
+        <w:rPr>
+          <w:noProof/>
+          <w:lang w:eastAsia="fr-FR"/>
+        </w:rPr>
+        <w:drawing>
+          <wp:inline distT="0" distB="0" distL="0" distR="0">
+            <wp:extent cx="7059930" cy="7970520"/>
+            <wp:effectExtent l="19050" t="0" r="7620" b="0"/>
+            <wp:docPr id="7" name="Image 6" descr="C:\Users\Med\Desktop\b.tif"/>
+            <wp:cNvGraphicFramePr>
+              <a:graphicFrameLocks xmlns:a="http://schemas.openxmlformats.org/drawingml/2006/main" noChangeAspect="1"/>
+            </wp:cNvGraphicFramePr>
+            <a:graphic xmlns:a="http://schemas.openxmlformats.org/drawingml/2006/main">
+              <a:graphicData uri="http://schemas.openxmlformats.org/drawingml/2006/picture">
+                <pic:pic xmlns:pic="http://schemas.openxmlformats.org/drawingml/2006/picture">
+                  <pic:nvPicPr>
+                    <pic:cNvPr id="0" name="Picture 6" descr="C:\Users\Med\Desktop\b.tif"/>
+                    <pic:cNvPicPr>
+                      <a:picLocks noChangeAspect="1" noChangeArrowheads="1"/>
+                    </pic:cNvPicPr>
+                  </pic:nvPicPr>
+                  <pic:blipFill>
+                    <a:blip r:embed="rId19" cstate="print"/>
+                    <a:srcRect/>
+                    <a:stretch>
+                      <a:fillRect/>
+                    </a:stretch>
+                  </pic:blipFill>
+                  <pic:spPr bwMode="auto">
+                    <a:xfrm>
+                      <a:off x="0" y="0"/>
+                      <a:ext cx="7058547" cy="7968958"/>
+                    </a:xfrm>
+                    <a:prstGeom prst="rect">
+                      <a:avLst/>
+                    </a:prstGeom>
+                    <a:noFill/>
+                    <a:ln w="9525">
+                      <a:noFill/>
+                      <a:miter lim="800000"/>
+                      <a:headEnd/>
+                      <a:tailEnd/>
+                    </a:ln>
+                  </pic:spPr>
+                </pic:pic>
+              </a:graphicData>
+            </a:graphic>
+          </wp:inline>
+        </w:drawing>
+      </w:r>
+    </w:p>
     <w:p/>
     <w:p>
       <w:pPr>
+        <w:rPr>
+          <w:b/>
+          <w:noProof/>
+          <w:color w:val="0070C0"/>
+          <w:sz w:val="24"/>
+          <w:lang w:eastAsia="fr-FR"/>
+        </w:rPr>
+      </w:pPr>
+      <w:r>
+        <w:rPr>
+          <w:b/>
+          <w:noProof/>
+          <w:color w:val="0070C0"/>
+          <w:sz w:val="24"/>
+          <w:lang w:eastAsia="fr-FR"/>
+        </w:rPr>
+        <w:lastRenderedPageBreak/>
+        <w:t xml:space="preserve">Diagramme de séquence de </w:t>
+      </w:r>
+      <w:r>
+        <w:rPr>
+          <w:b/>
+          <w:noProof/>
+          <w:color w:val="0070C0"/>
+          <w:sz w:val="24"/>
+          <w:lang w:eastAsia="fr-FR"/>
+        </w:rPr>
+        <w:t xml:space="preserve">transformation de la solution TSP en tournée </w:t>
+      </w:r>
+    </w:p>
+    <w:p>
+      <w:r>
+        <w:rPr>
+          <w:noProof/>
+          <w:lang w:eastAsia="fr-FR"/>
+        </w:rPr>
+        <w:drawing>
+          <wp:inline distT="0" distB="0" distL="0" distR="0">
+            <wp:extent cx="7021830" cy="7932420"/>
+            <wp:effectExtent l="19050" t="0" r="7620" b="0"/>
+            <wp:docPr id="8" name="Image 7" descr="C:\Users\Med\Desktop\c.tif"/>
+            <wp:cNvGraphicFramePr>
+              <a:graphicFrameLocks xmlns:a="http://schemas.openxmlformats.org/drawingml/2006/main" noChangeAspect="1"/>
+            </wp:cNvGraphicFramePr>
+            <a:graphic xmlns:a="http://schemas.openxmlformats.org/drawingml/2006/main">
+              <a:graphicData uri="http://schemas.openxmlformats.org/drawingml/2006/picture">
+                <pic:pic xmlns:pic="http://schemas.openxmlformats.org/drawingml/2006/picture">
+                  <pic:nvPicPr>
+                    <pic:cNvPr id="0" name="Picture 7" descr="C:\Users\Med\Desktop\c.tif"/>
+                    <pic:cNvPicPr>
+                      <a:picLocks noChangeAspect="1" noChangeArrowheads="1"/>
+                    </pic:cNvPicPr>
+                  </pic:nvPicPr>
+                  <pic:blipFill>
+                    <a:blip r:embed="rId20" cstate="print"/>
+                    <a:srcRect/>
+                    <a:stretch>
+                      <a:fillRect/>
+                    </a:stretch>
+                  </pic:blipFill>
+                  <pic:spPr bwMode="auto">
+                    <a:xfrm>
+                      <a:off x="0" y="0"/>
+                      <a:ext cx="7020454" cy="7930866"/>
+                    </a:xfrm>
+                    <a:prstGeom prst="rect">
+                      <a:avLst/>
+                    </a:prstGeom>
+                    <a:noFill/>
+                    <a:ln w="9525">
+                      <a:noFill/>
+                      <a:miter lim="800000"/>
+                      <a:headEnd/>
+                      <a:tailEnd/>
+                    </a:ln>
+                  </pic:spPr>
+                </pic:pic>
+              </a:graphicData>
+            </a:graphic>
+          </wp:inline>
+        </w:drawing>
+      </w:r>
+    </w:p>
+    <w:p>
+      <w:pPr>
         <w:pStyle w:val="Titre1"/>
       </w:pPr>
-      <w:bookmarkStart w:id="14" w:name="_Toc434700501"/>
-      <w:r>
+      <w:bookmarkStart w:id="14" w:name="_Toc434950919"/>
+      <w:r>
+        <w:lastRenderedPageBreak/>
         <w:t>4</w:t>
       </w:r>
       <w:r>
@@ -5568,24 +6532,17 @@
       <w:r>
         <w:tab/>
       </w:r>
-    </w:p>
-    <w:p>
-      <w:pPr>
-        <w:pStyle w:val="Titre1"/>
-      </w:pPr>
-      <w:bookmarkStart w:id="15" w:name="_Toc434700502"/>
-      <w:r>
-        <w:t>5</w:t>
-      </w:r>
-      <w:r>
-        <w:t>.</w:t>
+      <w:bookmarkStart w:id="15" w:name="_Toc434950920"/>
+      <w:r>
+        <w:t>4.1</w:t>
       </w:r>
       <w:r>
         <w:tab/>
-        <w:t>Bilan</w:t>
+        <w:t>Code du prototype et des tests unitaires</w:t>
       </w:r>
       <w:bookmarkEnd w:id="15"/>
     </w:p>
+    <w:p/>
     <w:p>
       <w:pPr>
         <w:pStyle w:val="Titre2"/>
@@ -5593,31 +6550,392 @@
       <w:r>
         <w:tab/>
       </w:r>
-      <w:bookmarkStart w:id="16" w:name="_Toc434700503"/>
-      <w:r>
-        <w:t>5</w:t>
-      </w:r>
-      <w:r>
-        <w:t>.1</w:t>
+      <w:bookmarkStart w:id="16" w:name="_Toc434950921"/>
+      <w:r>
+        <w:t>4.2</w:t>
       </w:r>
       <w:r>
         <w:tab/>
-        <w:t>Planning effectif du projet</w:t>
+        <w:t xml:space="preserve">Documentation  </w:t>
+      </w:r>
+      <w:proofErr w:type="spellStart"/>
+      <w:r>
+        <w:t>JavaDoc</w:t>
+      </w:r>
+      <w:proofErr w:type="spellEnd"/>
+      <w:r>
+        <w:t xml:space="preserve"> du code</w:t>
       </w:r>
       <w:bookmarkEnd w:id="16"/>
+    </w:p>
+    <w:p>
+      <w:pPr>
+        <w:pStyle w:val="Titre2"/>
+      </w:pPr>
+      <w:r>
+        <w:tab/>
+      </w:r>
+      <w:bookmarkStart w:id="17" w:name="_Toc434950922"/>
+      <w:r>
+        <w:t>4.3</w:t>
+      </w:r>
+      <w:r>
+        <w:tab/>
+      </w:r>
+      <w:r>
+        <w:t>Diagrammes de packages et de classes rétro-générés à partir du code</w:t>
+      </w:r>
+      <w:bookmarkEnd w:id="17"/>
     </w:p>
     <w:p/>
     <w:p/>
     <w:p/>
     <w:p/>
+    <w:p/>
+    <w:p/>
+    <w:p/>
+    <w:p/>
+    <w:p/>
+    <w:p>
+      <w:pPr>
+        <w:sectPr>
+          <w:pgSz w:w="11906" w:h="16838"/>
+          <w:pgMar w:top="284" w:right="1418" w:bottom="1418" w:left="284" w:header="709" w:footer="709" w:gutter="0"/>
+          <w:cols w:space="708"/>
+          <w:docGrid w:linePitch="360"/>
+        </w:sectPr>
+      </w:pPr>
+    </w:p>
+    <w:p/>
+    <w:p>
+      <w:pPr>
+        <w:rPr>
+          <w:b/>
+          <w:color w:val="0070C0"/>
+          <w:sz w:val="24"/>
+        </w:rPr>
+      </w:pPr>
+      <w:r>
+        <w:rPr>
+          <w:b/>
+          <w:color w:val="0070C0"/>
+          <w:sz w:val="24"/>
+        </w:rPr>
+        <w:t>Le package Modèle:</w:t>
+      </w:r>
+    </w:p>
+    <w:p>
+      <w:r>
+        <w:rPr>
+          <w:noProof/>
+          <w:lang w:eastAsia="fr-FR"/>
+        </w:rPr>
+        <w:drawing>
+          <wp:inline distT="0" distB="0" distL="0" distR="0">
+            <wp:extent cx="7110555" cy="7665720"/>
+            <wp:effectExtent l="19050" t="0" r="0" b="0"/>
+            <wp:docPr id="3" name="Image 3" descr="C:\Users\Med\Desktop\Projets\Dev_OO\OO-Livraisons\Rapport\explication_diff_diagramme\retrogenere_modele.png"/>
+            <wp:cNvGraphicFramePr>
+              <a:graphicFrameLocks xmlns:a="http://schemas.openxmlformats.org/drawingml/2006/main" noChangeAspect="1"/>
+            </wp:cNvGraphicFramePr>
+            <a:graphic xmlns:a="http://schemas.openxmlformats.org/drawingml/2006/main">
+              <a:graphicData uri="http://schemas.openxmlformats.org/drawingml/2006/picture">
+                <pic:pic xmlns:pic="http://schemas.openxmlformats.org/drawingml/2006/picture">
+                  <pic:nvPicPr>
+                    <pic:cNvPr id="0" name="Picture 3" descr="C:\Users\Med\Desktop\Projets\Dev_OO\OO-Livraisons\Rapport\explication_diff_diagramme\retrogenere_modele.png"/>
+                    <pic:cNvPicPr>
+                      <a:picLocks noChangeAspect="1" noChangeArrowheads="1"/>
+                    </pic:cNvPicPr>
+                  </pic:nvPicPr>
+                  <pic:blipFill>
+                    <a:blip r:embed="rId21" cstate="print"/>
+                    <a:srcRect/>
+                    <a:stretch>
+                      <a:fillRect/>
+                    </a:stretch>
+                  </pic:blipFill>
+                  <pic:spPr bwMode="auto">
+                    <a:xfrm>
+                      <a:off x="0" y="0"/>
+                      <a:ext cx="7115261" cy="7670793"/>
+                    </a:xfrm>
+                    <a:prstGeom prst="rect">
+                      <a:avLst/>
+                    </a:prstGeom>
+                    <a:noFill/>
+                    <a:ln w="9525">
+                      <a:noFill/>
+                      <a:miter lim="800000"/>
+                      <a:headEnd/>
+                      <a:tailEnd/>
+                    </a:ln>
+                  </pic:spPr>
+                </pic:pic>
+              </a:graphicData>
+            </a:graphic>
+          </wp:inline>
+        </w:drawing>
+      </w:r>
+    </w:p>
+    <w:p/>
+    <w:p>
+      <w:pPr>
+        <w:rPr>
+          <w:b/>
+          <w:color w:val="0070C0"/>
+          <w:sz w:val="24"/>
+        </w:rPr>
+        <w:sectPr>
+          <w:pgSz w:w="11906" w:h="16838"/>
+          <w:pgMar w:top="284" w:right="1418" w:bottom="1418" w:left="284" w:header="709" w:footer="709" w:gutter="0"/>
+          <w:cols w:space="708"/>
+          <w:docGrid w:linePitch="360"/>
+        </w:sectPr>
+      </w:pPr>
+      <w:bookmarkStart w:id="18" w:name="_Toc434950923"/>
+    </w:p>
+    <w:p>
+      <w:pPr>
+        <w:rPr>
+          <w:b/>
+          <w:color w:val="0070C0"/>
+          <w:sz w:val="24"/>
+        </w:rPr>
+      </w:pPr>
+      <w:r>
+        <w:rPr>
+          <w:b/>
+          <w:color w:val="0070C0"/>
+          <w:sz w:val="24"/>
+        </w:rPr>
+        <w:lastRenderedPageBreak/>
+        <w:t>Explication de la différence entre le diagramme de classe du modèle de conception et celui rétro-généré</w:t>
+      </w:r>
+      <w:r>
+        <w:rPr>
+          <w:b/>
+          <w:color w:val="0070C0"/>
+          <w:sz w:val="24"/>
+        </w:rPr>
+        <w:t>:</w:t>
+      </w:r>
+    </w:p>
+    <w:p>
+      <w:pPr>
+        <w:jc w:val="both"/>
+      </w:pPr>
+      <w:r>
+        <w:t>Plusieurs erreurs mineures de conception ont été détectées durant l'implémentation du modèle. Des méthodes manquaient pour modifier des attributs privés.</w:t>
+      </w:r>
+    </w:p>
+    <w:p>
+      <w:pPr>
+        <w:jc w:val="both"/>
+      </w:pPr>
+      <w:r>
+        <w:t>Certaines méthodes prenaient en charge trop de fonctionnalités, il a fallu les scinder en plusieurs parties. Une partie au sein de la même classe en visibilité privée, et une partie dans d'autres classes concernées, en visibilité package ou bien publique.</w:t>
+      </w:r>
+    </w:p>
+    <w:p>
+      <w:pPr>
+        <w:jc w:val="both"/>
+      </w:pPr>
+      <w:r>
+        <w:t xml:space="preserve">Le comportement de certaines méthodes a dû être revu pour faciliter l'implémentation. C'est notamment le cas de la méthode </w:t>
+      </w:r>
+      <w:proofErr w:type="spellStart"/>
+      <w:r>
+        <w:t>ajouterTroncon</w:t>
+      </w:r>
+      <w:proofErr w:type="spellEnd"/>
+      <w:r>
+        <w:t xml:space="preserve"> de la classe Chemin, qui ajoute un </w:t>
+      </w:r>
+      <w:proofErr w:type="spellStart"/>
+      <w:r>
+        <w:t>troncon</w:t>
+      </w:r>
+      <w:proofErr w:type="spellEnd"/>
+      <w:r>
+        <w:t xml:space="preserve"> à la fin du chemin. Cette dernière est devenue </w:t>
+      </w:r>
+      <w:proofErr w:type="spellStart"/>
+      <w:r>
+        <w:t>ajouterTronconDebut</w:t>
+      </w:r>
+      <w:proofErr w:type="spellEnd"/>
+      <w:r>
+        <w:t xml:space="preserve">, pour ajouter le </w:t>
+      </w:r>
+      <w:proofErr w:type="spellStart"/>
+      <w:r>
+        <w:t>troncon</w:t>
+      </w:r>
+      <w:proofErr w:type="spellEnd"/>
+      <w:r>
+        <w:t xml:space="preserve"> non pas à la fin, mais au début du chemin. En effet, cette méthode est uniquement utilisée lors de la construction du chemin à l'issue de l'algorithme de </w:t>
+      </w:r>
+      <w:proofErr w:type="spellStart"/>
+      <w:r>
+        <w:t>Dijkstra</w:t>
+      </w:r>
+      <w:proofErr w:type="spellEnd"/>
+      <w:r>
+        <w:t xml:space="preserve">. Cette reconstruction se fait à l'envers. On part de l'intersection de d'arrivée, et on remonte dans l'arbre des plus courts chemins, vers l'intersection de départ. Dans ce contexte il parait naturel de modifier l'ajout de </w:t>
+      </w:r>
+      <w:proofErr w:type="spellStart"/>
+      <w:r>
+        <w:t>troncon</w:t>
+      </w:r>
+      <w:proofErr w:type="spellEnd"/>
+      <w:r>
+        <w:t xml:space="preserve"> comme expliqué ci-dessus.</w:t>
+      </w:r>
+    </w:p>
+    <w:p>
+      <w:pPr>
+        <w:jc w:val="both"/>
+      </w:pPr>
+      <w:r>
+        <w:t xml:space="preserve">Nous avons dû ajouter des classes pour l'implémentation du modèle. C'est par exemple le cas des classes : </w:t>
+      </w:r>
+      <w:proofErr w:type="spellStart"/>
+      <w:r>
+        <w:t>DepartArriveeChemin</w:t>
+      </w:r>
+      <w:proofErr w:type="spellEnd"/>
+      <w:r>
+        <w:t xml:space="preserve">, </w:t>
+      </w:r>
+      <w:proofErr w:type="spellStart"/>
+      <w:r>
+        <w:t>DistanceIntersection</w:t>
+      </w:r>
+      <w:proofErr w:type="spellEnd"/>
+      <w:r>
+        <w:t xml:space="preserve"> et </w:t>
+      </w:r>
+      <w:proofErr w:type="spellStart"/>
+      <w:r>
+        <w:t>DistanceIntersectionComparator</w:t>
+      </w:r>
+      <w:proofErr w:type="spellEnd"/>
+      <w:r>
+        <w:t xml:space="preserve">. Ces classes permettent d'agréger deux données dans le but de faire un tri. Les concepteurs du langage Java ont pris le parti de ne pas implémenter d'objet représentant une paire. Nous avons donc du implémenter des paires spécifiques à nos besoins. Par exemple </w:t>
+      </w:r>
+      <w:proofErr w:type="spellStart"/>
+      <w:r>
+        <w:t>DistanceIntersection</w:t>
+      </w:r>
+      <w:proofErr w:type="spellEnd"/>
+      <w:r>
+        <w:t xml:space="preserve"> représente une intersection et sa distance vers un point de départ. Elle est utile pour prendre place dans la file de priorité de l'algorithme de </w:t>
+      </w:r>
+      <w:proofErr w:type="spellStart"/>
+      <w:r>
+        <w:t>Dijkstra</w:t>
+      </w:r>
+      <w:proofErr w:type="spellEnd"/>
+      <w:r>
+        <w:t xml:space="preserve">. </w:t>
+      </w:r>
+      <w:proofErr w:type="spellStart"/>
+      <w:r>
+        <w:t>DistanceIntersectionComparator</w:t>
+      </w:r>
+      <w:proofErr w:type="spellEnd"/>
+      <w:r>
+        <w:t xml:space="preserve"> permet de comparer deux </w:t>
+      </w:r>
+      <w:proofErr w:type="spellStart"/>
+      <w:r>
+        <w:t>DistanceIntersection</w:t>
+      </w:r>
+      <w:proofErr w:type="spellEnd"/>
+      <w:r>
+        <w:t>. Celle des deux ayant la plus petite distance est remontée en priorité dans la file.</w:t>
+      </w:r>
+    </w:p>
+    <w:p>
+      <w:pPr>
+        <w:jc w:val="both"/>
+      </w:pPr>
+      <w:r>
+        <w:t xml:space="preserve">Enfin, certains attributs et méthodes ont été ajoutés pour optimiser les performances ou bien simplifier la vue. C'est par exemple le cas des attributs </w:t>
+      </w:r>
+      <w:proofErr w:type="spellStart"/>
+      <w:r>
+        <w:t>xMax</w:t>
+      </w:r>
+      <w:proofErr w:type="spellEnd"/>
+      <w:r>
+        <w:t xml:space="preserve"> et </w:t>
+      </w:r>
+      <w:proofErr w:type="spellStart"/>
+      <w:r>
+        <w:t>yMax</w:t>
+      </w:r>
+      <w:proofErr w:type="spellEnd"/>
+      <w:r>
+        <w:t xml:space="preserve"> de la classe Plan. Ceux-ci sont utiles dans la vue, pour connaitre les dimensions maximales de la zone visible sans parcourir toutes les intersections inutilement.</w:t>
+      </w:r>
+    </w:p>
+    <w:p/>
+    <w:p/>
+    <w:p/>
     <w:p>
       <w:pPr>
         <w:pStyle w:val="Titre2"/>
       </w:pPr>
+    </w:p>
+    <w:p>
+      <w:pPr>
+        <w:pStyle w:val="Titre2"/>
+      </w:pPr>
+      <w:r>
+        <w:t>5</w:t>
+      </w:r>
+      <w:r>
+        <w:t>.</w:t>
+      </w:r>
       <w:r>
         <w:tab/>
-      </w:r>
-      <w:bookmarkStart w:id="17" w:name="_Toc434700504"/>
+        <w:t>Bilan</w:t>
+      </w:r>
+      <w:bookmarkEnd w:id="18"/>
+    </w:p>
+    <w:p>
+      <w:pPr>
+        <w:pStyle w:val="Titre2"/>
+      </w:pPr>
+      <w:r>
+        <w:tab/>
+      </w:r>
+      <w:bookmarkStart w:id="19" w:name="_Toc434950924"/>
+      <w:r>
+        <w:t>5</w:t>
+      </w:r>
+      <w:r>
+        <w:t>.1</w:t>
+      </w:r>
+      <w:r>
+        <w:tab/>
+        <w:t>Planning effectif du projet</w:t>
+      </w:r>
+      <w:bookmarkEnd w:id="19"/>
+    </w:p>
+    <w:p/>
+    <w:p/>
+    <w:p/>
+    <w:p/>
+    <w:p>
+      <w:pPr>
+        <w:pStyle w:val="Titre2"/>
+      </w:pPr>
+      <w:r>
+        <w:tab/>
+      </w:r>
+      <w:bookmarkStart w:id="20" w:name="_Toc434950925"/>
       <w:r>
         <w:t>5</w:t>
       </w:r>
@@ -5631,11 +6949,11 @@
       <w:r>
         <w:t>e</w:t>
       </w:r>
-      <w:bookmarkEnd w:id="17"/>
+      <w:bookmarkEnd w:id="20"/>
     </w:p>
     <w:sectPr>
       <w:pgSz w:w="11906" w:h="16838"/>
-      <w:pgMar w:top="1417" w:right="1417" w:bottom="1417" w:left="1417" w:header="708" w:footer="708" w:gutter="0"/>
+      <w:pgMar w:top="1418" w:right="1418" w:bottom="1418" w:left="1418" w:header="709" w:footer="709" w:gutter="0"/>
       <w:cols w:space="708"/>
       <w:docGrid w:linePitch="360"/>
     </w:sectPr>
@@ -5644,7 +6962,7 @@
 </file>
 
 <file path=word/endnotes.xml><?xml version="1.0" encoding="utf-8"?>
-<w:endnotes xmlns:wpc="http://schemas.microsoft.com/office/word/2010/wordprocessingCanvas" xmlns:mc="http://schemas.openxmlformats.org/markup-compatibility/2006" xmlns:o="urn:schemas-microsoft-com:office:office" xmlns:r="http://schemas.openxmlformats.org/officeDocument/2006/relationships" xmlns:m="http://schemas.openxmlformats.org/officeDocument/2006/math" xmlns:v="urn:schemas-microsoft-com:vml" xmlns:wp14="http://schemas.microsoft.com/office/word/2010/wordprocessingDrawing" xmlns:wp="http://schemas.openxmlformats.org/drawingml/2006/wordprocessingDrawing" xmlns:w10="urn:schemas-microsoft-com:office:word" xmlns:w="http://schemas.openxmlformats.org/wordprocessingml/2006/main" xmlns:w14="http://schemas.microsoft.com/office/word/2010/wordml" xmlns:w15="http://schemas.microsoft.com/office/word/2012/wordml" xmlns:wpg="http://schemas.microsoft.com/office/word/2010/wordprocessingGroup" xmlns:wpi="http://schemas.microsoft.com/office/word/2010/wordprocessingInk" xmlns:wne="http://schemas.microsoft.com/office/word/2006/wordml" xmlns:wps="http://schemas.microsoft.com/office/word/2010/wordprocessingShape" mc:Ignorable="w14 w15 wp14">
+<w:endnotes xmlns:ve="http://schemas.openxmlformats.org/markup-compatibility/2006" xmlns:o="urn:schemas-microsoft-com:office:office" xmlns:r="http://schemas.openxmlformats.org/officeDocument/2006/relationships" xmlns:m="http://schemas.openxmlformats.org/officeDocument/2006/math" xmlns:v="urn:schemas-microsoft-com:vml" xmlns:wp="http://schemas.openxmlformats.org/drawingml/2006/wordprocessingDrawing" xmlns:w10="urn:schemas-microsoft-com:office:word" xmlns:w="http://schemas.openxmlformats.org/wordprocessingml/2006/main" xmlns:wne="http://schemas.microsoft.com/office/word/2006/wordml">
   <w:endnote w:type="separator" w:id="-1">
     <w:p>
       <w:pPr>
@@ -5669,17 +6987,7 @@
 </file>
 
 <file path=word/footer1.xml><?xml version="1.0" encoding="utf-8"?>
-<w:ftr xmlns:wpc="http://schemas.microsoft.com/office/word/2010/wordprocessingCanvas" xmlns:mc="http://schemas.openxmlformats.org/markup-compatibility/2006" xmlns:o="urn:schemas-microsoft-com:office:office" xmlns:r="http://schemas.openxmlformats.org/officeDocument/2006/relationships" xmlns:m="http://schemas.openxmlformats.org/officeDocument/2006/math" xmlns:v="urn:schemas-microsoft-com:vml" xmlns:wp14="http://schemas.microsoft.com/office/word/2010/wordprocessingDrawing" xmlns:wp="http://schemas.openxmlformats.org/drawingml/2006/wordprocessingDrawing" xmlns:w10="urn:schemas-microsoft-com:office:word" xmlns:w="http://schemas.openxmlformats.org/wordprocessingml/2006/main" xmlns:w14="http://schemas.microsoft.com/office/word/2010/wordml" xmlns:w15="http://schemas.microsoft.com/office/word/2012/wordml" xmlns:wpg="http://schemas.microsoft.com/office/word/2010/wordprocessingGroup" xmlns:wpi="http://schemas.microsoft.com/office/word/2010/wordprocessingInk" xmlns:wne="http://schemas.microsoft.com/office/word/2006/wordml" xmlns:wps="http://schemas.microsoft.com/office/word/2010/wordprocessingShape" mc:Ignorable="w14 w15 wp14">
-  <w:p>
-    <w:pPr>
-      <w:pStyle w:val="Pieddepage"/>
-    </w:pPr>
-  </w:p>
-</w:ftr>
-</file>
-
-<file path=word/footer2.xml><?xml version="1.0" encoding="utf-8"?>
-<w:ftr xmlns:wpc="http://schemas.microsoft.com/office/word/2010/wordprocessingCanvas" xmlns:mc="http://schemas.openxmlformats.org/markup-compatibility/2006" xmlns:o="urn:schemas-microsoft-com:office:office" xmlns:r="http://schemas.openxmlformats.org/officeDocument/2006/relationships" xmlns:m="http://schemas.openxmlformats.org/officeDocument/2006/math" xmlns:v="urn:schemas-microsoft-com:vml" xmlns:wp14="http://schemas.microsoft.com/office/word/2010/wordprocessingDrawing" xmlns:wp="http://schemas.openxmlformats.org/drawingml/2006/wordprocessingDrawing" xmlns:w10="urn:schemas-microsoft-com:office:word" xmlns:w="http://schemas.openxmlformats.org/wordprocessingml/2006/main" xmlns:w14="http://schemas.microsoft.com/office/word/2010/wordml" xmlns:w15="http://schemas.microsoft.com/office/word/2012/wordml" xmlns:wpg="http://schemas.microsoft.com/office/word/2010/wordprocessingGroup" xmlns:wpi="http://schemas.microsoft.com/office/word/2010/wordprocessingInk" xmlns:wne="http://schemas.microsoft.com/office/word/2006/wordml" xmlns:wps="http://schemas.microsoft.com/office/word/2010/wordprocessingShape" mc:Ignorable="w14 w15 wp14">
+<w:ftr xmlns:ve="http://schemas.openxmlformats.org/markup-compatibility/2006" xmlns:o="urn:schemas-microsoft-com:office:office" xmlns:r="http://schemas.openxmlformats.org/officeDocument/2006/relationships" xmlns:m="http://schemas.openxmlformats.org/officeDocument/2006/math" xmlns:v="urn:schemas-microsoft-com:vml" xmlns:wp="http://schemas.openxmlformats.org/drawingml/2006/wordprocessingDrawing" xmlns:w10="urn:schemas-microsoft-com:office:word" xmlns:w="http://schemas.openxmlformats.org/wordprocessingml/2006/main" xmlns:wne="http://schemas.microsoft.com/office/word/2006/wordml">
   <w:p>
     <w:pPr>
       <w:pStyle w:val="Pieddepage"/>
@@ -5722,7 +7030,7 @@
         <w:rFonts w:asciiTheme="majorHAnsi" w:hAnsiTheme="majorHAnsi"/>
         <w:noProof/>
       </w:rPr>
-      <w:t>15</w:t>
+      <w:t>11</w:t>
     </w:r>
     <w:r>
       <w:rPr>
@@ -5740,18 +7048,8 @@
 </w:ftr>
 </file>
 
-<file path=word/footer3.xml><?xml version="1.0" encoding="utf-8"?>
-<w:ftr xmlns:wpc="http://schemas.microsoft.com/office/word/2010/wordprocessingCanvas" xmlns:mc="http://schemas.openxmlformats.org/markup-compatibility/2006" xmlns:o="urn:schemas-microsoft-com:office:office" xmlns:r="http://schemas.openxmlformats.org/officeDocument/2006/relationships" xmlns:m="http://schemas.openxmlformats.org/officeDocument/2006/math" xmlns:v="urn:schemas-microsoft-com:vml" xmlns:wp14="http://schemas.microsoft.com/office/word/2010/wordprocessingDrawing" xmlns:wp="http://schemas.openxmlformats.org/drawingml/2006/wordprocessingDrawing" xmlns:w10="urn:schemas-microsoft-com:office:word" xmlns:w="http://schemas.openxmlformats.org/wordprocessingml/2006/main" xmlns:w14="http://schemas.microsoft.com/office/word/2010/wordml" xmlns:w15="http://schemas.microsoft.com/office/word/2012/wordml" xmlns:wpg="http://schemas.microsoft.com/office/word/2010/wordprocessingGroup" xmlns:wpi="http://schemas.microsoft.com/office/word/2010/wordprocessingInk" xmlns:wne="http://schemas.microsoft.com/office/word/2006/wordml" xmlns:wps="http://schemas.microsoft.com/office/word/2010/wordprocessingShape" mc:Ignorable="w14 w15 wp14">
-  <w:p>
-    <w:pPr>
-      <w:pStyle w:val="Pieddepage"/>
-    </w:pPr>
-  </w:p>
-</w:ftr>
-</file>
-
 <file path=word/footnotes.xml><?xml version="1.0" encoding="utf-8"?>
-<w:footnotes xmlns:wpc="http://schemas.microsoft.com/office/word/2010/wordprocessingCanvas" xmlns:mc="http://schemas.openxmlformats.org/markup-compatibility/2006" xmlns:o="urn:schemas-microsoft-com:office:office" xmlns:r="http://schemas.openxmlformats.org/officeDocument/2006/relationships" xmlns:m="http://schemas.openxmlformats.org/officeDocument/2006/math" xmlns:v="urn:schemas-microsoft-com:vml" xmlns:wp14="http://schemas.microsoft.com/office/word/2010/wordprocessingDrawing" xmlns:wp="http://schemas.openxmlformats.org/drawingml/2006/wordprocessingDrawing" xmlns:w10="urn:schemas-microsoft-com:office:word" xmlns:w="http://schemas.openxmlformats.org/wordprocessingml/2006/main" xmlns:w14="http://schemas.microsoft.com/office/word/2010/wordml" xmlns:w15="http://schemas.microsoft.com/office/word/2012/wordml" xmlns:wpg="http://schemas.microsoft.com/office/word/2010/wordprocessingGroup" xmlns:wpi="http://schemas.microsoft.com/office/word/2010/wordprocessingInk" xmlns:wne="http://schemas.microsoft.com/office/word/2006/wordml" xmlns:wps="http://schemas.microsoft.com/office/word/2010/wordprocessingShape" mc:Ignorable="w14 w15 wp14">
+<w:footnotes xmlns:ve="http://schemas.openxmlformats.org/markup-compatibility/2006" xmlns:o="urn:schemas-microsoft-com:office:office" xmlns:r="http://schemas.openxmlformats.org/officeDocument/2006/relationships" xmlns:m="http://schemas.openxmlformats.org/officeDocument/2006/math" xmlns:v="urn:schemas-microsoft-com:vml" xmlns:wp="http://schemas.openxmlformats.org/drawingml/2006/wordprocessingDrawing" xmlns:w10="urn:schemas-microsoft-com:office:word" xmlns:w="http://schemas.openxmlformats.org/wordprocessingml/2006/main" xmlns:wne="http://schemas.microsoft.com/office/word/2006/wordml">
   <w:footnote w:type="separator" w:id="-1">
     <w:p>
       <w:pPr>
@@ -5776,17 +7074,7 @@
 </file>
 
 <file path=word/header1.xml><?xml version="1.0" encoding="utf-8"?>
-<w:hdr xmlns:wpc="http://schemas.microsoft.com/office/word/2010/wordprocessingCanvas" xmlns:mc="http://schemas.openxmlformats.org/markup-compatibility/2006" xmlns:o="urn:schemas-microsoft-com:office:office" xmlns:r="http://schemas.openxmlformats.org/officeDocument/2006/relationships" xmlns:m="http://schemas.openxmlformats.org/officeDocument/2006/math" xmlns:v="urn:schemas-microsoft-com:vml" xmlns:wp14="http://schemas.microsoft.com/office/word/2010/wordprocessingDrawing" xmlns:wp="http://schemas.openxmlformats.org/drawingml/2006/wordprocessingDrawing" xmlns:w10="urn:schemas-microsoft-com:office:word" xmlns:w="http://schemas.openxmlformats.org/wordprocessingml/2006/main" xmlns:w14="http://schemas.microsoft.com/office/word/2010/wordml" xmlns:w15="http://schemas.microsoft.com/office/word/2012/wordml" xmlns:wpg="http://schemas.microsoft.com/office/word/2010/wordprocessingGroup" xmlns:wpi="http://schemas.microsoft.com/office/word/2010/wordprocessingInk" xmlns:wne="http://schemas.microsoft.com/office/word/2006/wordml" xmlns:wps="http://schemas.microsoft.com/office/word/2010/wordprocessingShape" mc:Ignorable="w14 w15 wp14">
-  <w:p>
-    <w:pPr>
-      <w:pStyle w:val="En-tte"/>
-    </w:pPr>
-  </w:p>
-</w:hdr>
-</file>
-
-<file path=word/header2.xml><?xml version="1.0" encoding="utf-8"?>
-<w:hdr xmlns:wpc="http://schemas.microsoft.com/office/word/2010/wordprocessingCanvas" xmlns:mc="http://schemas.openxmlformats.org/markup-compatibility/2006" xmlns:o="urn:schemas-microsoft-com:office:office" xmlns:r="http://schemas.openxmlformats.org/officeDocument/2006/relationships" xmlns:m="http://schemas.openxmlformats.org/officeDocument/2006/math" xmlns:v="urn:schemas-microsoft-com:vml" xmlns:wp14="http://schemas.microsoft.com/office/word/2010/wordprocessingDrawing" xmlns:wp="http://schemas.openxmlformats.org/drawingml/2006/wordprocessingDrawing" xmlns:w10="urn:schemas-microsoft-com:office:word" xmlns:w="http://schemas.openxmlformats.org/wordprocessingml/2006/main" xmlns:w14="http://schemas.microsoft.com/office/word/2010/wordml" xmlns:w15="http://schemas.microsoft.com/office/word/2012/wordml" xmlns:wpg="http://schemas.microsoft.com/office/word/2010/wordprocessingGroup" xmlns:wpi="http://schemas.microsoft.com/office/word/2010/wordprocessingInk" xmlns:wne="http://schemas.microsoft.com/office/word/2006/wordml" xmlns:wps="http://schemas.microsoft.com/office/word/2010/wordprocessingShape" mc:Ignorable="w14 w15 wp14">
+<w:hdr xmlns:ve="http://schemas.openxmlformats.org/markup-compatibility/2006" xmlns:o="urn:schemas-microsoft-com:office:office" xmlns:r="http://schemas.openxmlformats.org/officeDocument/2006/relationships" xmlns:m="http://schemas.openxmlformats.org/officeDocument/2006/math" xmlns:v="urn:schemas-microsoft-com:vml" xmlns:wp="http://schemas.openxmlformats.org/drawingml/2006/wordprocessingDrawing" xmlns:w10="urn:schemas-microsoft-com:office:word" xmlns:w="http://schemas.openxmlformats.org/wordprocessingml/2006/main" xmlns:wne="http://schemas.microsoft.com/office/word/2006/wordml">
   <w:sdt>
     <w:sdtPr>
       <w:rPr>
@@ -5799,7 +7087,6 @@
       <w:dataBinding w:prefixMappings="xmlns:ns0='http://schemas.openxmlformats.org/package/2006/metadata/core-properties' xmlns:ns1='http://purl.org/dc/elements/1.1/'" w:xpath="/ns0:coreProperties[1]/ns1:title[1]" w:storeItemID="{6C3C8BC8-F283-45AE-878A-BAB7291924A1}"/>
       <w:text/>
     </w:sdtPr>
-    <w:sdtEndPr/>
     <w:sdtContent>
       <w:p>
         <w:pPr>
@@ -5820,8 +7107,18 @@
             <w:sz w:val="32"/>
             <w:szCs w:val="32"/>
           </w:rPr>
-          <w:t>Projet DevOO</w:t>
+          <w:t xml:space="preserve">Projet </w:t>
         </w:r>
+        <w:proofErr w:type="spellStart"/>
+        <w:r>
+          <w:rPr>
+            <w:rFonts w:asciiTheme="majorHAnsi" w:eastAsiaTheme="majorEastAsia" w:hAnsiTheme="majorHAnsi" w:cstheme="majorBidi"/>
+            <w:sz w:val="32"/>
+            <w:szCs w:val="32"/>
+          </w:rPr>
+          <w:t>DevOO</w:t>
+        </w:r>
+        <w:proofErr w:type="spellEnd"/>
       </w:p>
     </w:sdtContent>
   </w:sdt>
@@ -5830,11 +7127,6 @@
       <w:pStyle w:val="En-tte"/>
     </w:pPr>
   </w:p>
-</w:hdr>
-</file>
-
-<file path=word/header3.xml><?xml version="1.0" encoding="utf-8"?>
-<w:hdr xmlns:wpc="http://schemas.microsoft.com/office/word/2010/wordprocessingCanvas" xmlns:mc="http://schemas.openxmlformats.org/markup-compatibility/2006" xmlns:o="urn:schemas-microsoft-com:office:office" xmlns:r="http://schemas.openxmlformats.org/officeDocument/2006/relationships" xmlns:m="http://schemas.openxmlformats.org/officeDocument/2006/math" xmlns:v="urn:schemas-microsoft-com:vml" xmlns:wp14="http://schemas.microsoft.com/office/word/2010/wordprocessingDrawing" xmlns:wp="http://schemas.openxmlformats.org/drawingml/2006/wordprocessingDrawing" xmlns:w10="urn:schemas-microsoft-com:office:word" xmlns:w="http://schemas.openxmlformats.org/wordprocessingml/2006/main" xmlns:w14="http://schemas.microsoft.com/office/word/2010/wordml" xmlns:w15="http://schemas.microsoft.com/office/word/2012/wordml" xmlns:wpg="http://schemas.microsoft.com/office/word/2010/wordprocessingGroup" xmlns:wpi="http://schemas.microsoft.com/office/word/2010/wordprocessingInk" xmlns:wne="http://schemas.microsoft.com/office/word/2006/wordml" xmlns:wps="http://schemas.microsoft.com/office/word/2010/wordprocessingShape" mc:Ignorable="w14 w15 wp14">
   <w:p>
     <w:pPr>
       <w:pStyle w:val="En-tte"/>
@@ -5844,8 +7136,8 @@
 </file>
 
 <file path=word/numbering.xml><?xml version="1.0" encoding="utf-8"?>
-<w:numbering xmlns:wpc="http://schemas.microsoft.com/office/word/2010/wordprocessingCanvas" xmlns:mc="http://schemas.openxmlformats.org/markup-compatibility/2006" xmlns:o="urn:schemas-microsoft-com:office:office" xmlns:r="http://schemas.openxmlformats.org/officeDocument/2006/relationships" xmlns:m="http://schemas.openxmlformats.org/officeDocument/2006/math" xmlns:v="urn:schemas-microsoft-com:vml" xmlns:wp14="http://schemas.microsoft.com/office/word/2010/wordprocessingDrawing" xmlns:wp="http://schemas.openxmlformats.org/drawingml/2006/wordprocessingDrawing" xmlns:w10="urn:schemas-microsoft-com:office:word" xmlns:w="http://schemas.openxmlformats.org/wordprocessingml/2006/main" xmlns:w14="http://schemas.microsoft.com/office/word/2010/wordml" xmlns:w15="http://schemas.microsoft.com/office/word/2012/wordml" xmlns:wpg="http://schemas.microsoft.com/office/word/2010/wordprocessingGroup" xmlns:wpi="http://schemas.microsoft.com/office/word/2010/wordprocessingInk" xmlns:wne="http://schemas.microsoft.com/office/word/2006/wordml" xmlns:wps="http://schemas.microsoft.com/office/word/2010/wordprocessingShape" mc:Ignorable="w14 w15 wp14">
-  <w:abstractNum w:abstractNumId="0" w15:restartNumberingAfterBreak="0">
+<w:numbering xmlns:ve="http://schemas.openxmlformats.org/markup-compatibility/2006" xmlns:o="urn:schemas-microsoft-com:office:office" xmlns:r="http://schemas.openxmlformats.org/officeDocument/2006/relationships" xmlns:m="http://schemas.openxmlformats.org/officeDocument/2006/math" xmlns:v="urn:schemas-microsoft-com:vml" xmlns:wp="http://schemas.openxmlformats.org/drawingml/2006/wordprocessingDrawing" xmlns:w10="urn:schemas-microsoft-com:office:word" xmlns:w="http://schemas.openxmlformats.org/wordprocessingml/2006/main" xmlns:wne="http://schemas.microsoft.com/office/word/2006/wordml">
+  <w:abstractNum w:abstractNumId="0">
     <w:nsid w:val="5DE616B8"/>
     <w:multiLevelType w:val="hybridMultilevel"/>
     <w:tmpl w:val="C37295D6"/>
@@ -5958,7 +7250,7 @@
       </w:rPr>
     </w:lvl>
   </w:abstractNum>
-  <w:abstractNum w:abstractNumId="1" w15:restartNumberingAfterBreak="0">
+  <w:abstractNum w:abstractNumId="1">
     <w:nsid w:val="7EA7155E"/>
     <w:multiLevelType w:val="hybridMultilevel"/>
     <w:tmpl w:val="AE128498"/>
@@ -6081,7 +7373,7 @@
 </file>
 
 <file path=word/styles.xml><?xml version="1.0" encoding="utf-8"?>
-<w:styles xmlns:mc="http://schemas.openxmlformats.org/markup-compatibility/2006" xmlns:r="http://schemas.openxmlformats.org/officeDocument/2006/relationships" xmlns:w="http://schemas.openxmlformats.org/wordprocessingml/2006/main" xmlns:w14="http://schemas.microsoft.com/office/word/2010/wordml" xmlns:w15="http://schemas.microsoft.com/office/word/2012/wordml" mc:Ignorable="w14 w15">
+<w:styles xmlns:r="http://schemas.openxmlformats.org/officeDocument/2006/relationships" xmlns:w="http://schemas.openxmlformats.org/wordprocessingml/2006/main">
   <w:docDefaults>
     <w:rPrDefault>
       <w:rPr>
@@ -6097,378 +7389,144 @@
       </w:pPr>
     </w:pPrDefault>
   </w:docDefaults>
-  <w:latentStyles w:defLockedState="0" w:defUIPriority="99" w:defSemiHidden="0" w:defUnhideWhenUsed="0" w:defQFormat="0" w:count="371">
-    <w:lsdException w:name="Normal" w:uiPriority="0" w:qFormat="1"/>
-    <w:lsdException w:name="heading 1" w:uiPriority="9" w:qFormat="1"/>
-    <w:lsdException w:name="heading 2" w:semiHidden="1" w:uiPriority="9" w:unhideWhenUsed="1" w:qFormat="1"/>
-    <w:lsdException w:name="heading 3" w:semiHidden="1" w:uiPriority="9" w:unhideWhenUsed="1" w:qFormat="1"/>
-    <w:lsdException w:name="heading 4" w:semiHidden="1" w:uiPriority="9" w:unhideWhenUsed="1" w:qFormat="1"/>
-    <w:lsdException w:name="heading 5" w:semiHidden="1" w:uiPriority="9" w:unhideWhenUsed="1" w:qFormat="1"/>
-    <w:lsdException w:name="heading 6" w:semiHidden="1" w:uiPriority="9" w:unhideWhenUsed="1" w:qFormat="1"/>
-    <w:lsdException w:name="heading 7" w:semiHidden="1" w:uiPriority="9" w:unhideWhenUsed="1" w:qFormat="1"/>
-    <w:lsdException w:name="heading 8" w:semiHidden="1" w:uiPriority="9" w:unhideWhenUsed="1" w:qFormat="1"/>
-    <w:lsdException w:name="heading 9" w:semiHidden="1" w:uiPriority="9" w:unhideWhenUsed="1" w:qFormat="1"/>
-    <w:lsdException w:name="index 1" w:semiHidden="1" w:unhideWhenUsed="1"/>
-    <w:lsdException w:name="index 2" w:semiHidden="1" w:unhideWhenUsed="1"/>
-    <w:lsdException w:name="index 3" w:semiHidden="1" w:unhideWhenUsed="1"/>
-    <w:lsdException w:name="index 4" w:semiHidden="1" w:unhideWhenUsed="1"/>
-    <w:lsdException w:name="index 5" w:semiHidden="1" w:unhideWhenUsed="1"/>
-    <w:lsdException w:name="index 6" w:semiHidden="1" w:unhideWhenUsed="1"/>
-    <w:lsdException w:name="index 7" w:semiHidden="1" w:unhideWhenUsed="1"/>
-    <w:lsdException w:name="index 8" w:semiHidden="1" w:unhideWhenUsed="1"/>
-    <w:lsdException w:name="index 9" w:semiHidden="1" w:unhideWhenUsed="1"/>
-    <w:lsdException w:name="toc 1" w:semiHidden="1" w:uiPriority="39" w:unhideWhenUsed="1"/>
-    <w:lsdException w:name="toc 2" w:semiHidden="1" w:uiPriority="39" w:unhideWhenUsed="1"/>
-    <w:lsdException w:name="toc 3" w:semiHidden="1" w:uiPriority="39" w:unhideWhenUsed="1"/>
-    <w:lsdException w:name="toc 4" w:semiHidden="1" w:uiPriority="39" w:unhideWhenUsed="1"/>
-    <w:lsdException w:name="toc 5" w:semiHidden="1" w:uiPriority="39" w:unhideWhenUsed="1"/>
-    <w:lsdException w:name="toc 6" w:semiHidden="1" w:uiPriority="39" w:unhideWhenUsed="1"/>
-    <w:lsdException w:name="toc 7" w:semiHidden="1" w:uiPriority="39" w:unhideWhenUsed="1"/>
-    <w:lsdException w:name="toc 8" w:semiHidden="1" w:uiPriority="39" w:unhideWhenUsed="1"/>
-    <w:lsdException w:name="toc 9" w:semiHidden="1" w:uiPriority="39" w:unhideWhenUsed="1"/>
-    <w:lsdException w:name="Normal Indent" w:semiHidden="1" w:unhideWhenUsed="1"/>
-    <w:lsdException w:name="footnote text" w:semiHidden="1" w:unhideWhenUsed="1"/>
-    <w:lsdException w:name="annotation text" w:semiHidden="1" w:unhideWhenUsed="1"/>
-    <w:lsdException w:name="header" w:semiHidden="1" w:unhideWhenUsed="1"/>
-    <w:lsdException w:name="footer" w:semiHidden="1" w:unhideWhenUsed="1"/>
-    <w:lsdException w:name="index heading" w:semiHidden="1" w:unhideWhenUsed="1"/>
-    <w:lsdException w:name="caption" w:semiHidden="1" w:uiPriority="35" w:unhideWhenUsed="1" w:qFormat="1"/>
-    <w:lsdException w:name="table of figures" w:semiHidden="1" w:unhideWhenUsed="1"/>
-    <w:lsdException w:name="envelope address" w:semiHidden="1" w:unhideWhenUsed="1"/>
-    <w:lsdException w:name="envelope return" w:semiHidden="1" w:unhideWhenUsed="1"/>
-    <w:lsdException w:name="footnote reference" w:semiHidden="1" w:unhideWhenUsed="1"/>
-    <w:lsdException w:name="annotation reference" w:semiHidden="1" w:unhideWhenUsed="1"/>
-    <w:lsdException w:name="line number" w:semiHidden="1" w:unhideWhenUsed="1"/>
-    <w:lsdException w:name="page number" w:semiHidden="1" w:unhideWhenUsed="1"/>
-    <w:lsdException w:name="endnote reference" w:semiHidden="1" w:unhideWhenUsed="1"/>
-    <w:lsdException w:name="endnote text" w:semiHidden="1" w:unhideWhenUsed="1"/>
-    <w:lsdException w:name="table of authorities" w:semiHidden="1" w:unhideWhenUsed="1"/>
-    <w:lsdException w:name="macro" w:semiHidden="1" w:unhideWhenUsed="1"/>
-    <w:lsdException w:name="toa heading" w:semiHidden="1" w:unhideWhenUsed="1"/>
-    <w:lsdException w:name="List" w:semiHidden="1" w:unhideWhenUsed="1"/>
-    <w:lsdException w:name="List Bullet" w:semiHidden="1" w:unhideWhenUsed="1"/>
-    <w:lsdException w:name="List Number" w:semiHidden="1" w:unhideWhenUsed="1"/>
-    <w:lsdException w:name="List 2" w:semiHidden="1" w:unhideWhenUsed="1"/>
-    <w:lsdException w:name="List 3" w:semiHidden="1" w:unhideWhenUsed="1"/>
-    <w:lsdException w:name="List 4" w:semiHidden="1" w:unhideWhenUsed="1"/>
-    <w:lsdException w:name="List 5" w:semiHidden="1" w:unhideWhenUsed="1"/>
-    <w:lsdException w:name="List Bullet 2" w:semiHidden="1" w:unhideWhenUsed="1"/>
-    <w:lsdException w:name="List Bullet 3" w:semiHidden="1" w:unhideWhenUsed="1"/>
-    <w:lsdException w:name="List Bullet 4" w:semiHidden="1" w:unhideWhenUsed="1"/>
-    <w:lsdException w:name="List Bullet 5" w:semiHidden="1" w:unhideWhenUsed="1"/>
-    <w:lsdException w:name="List Number 2" w:semiHidden="1" w:unhideWhenUsed="1"/>
-    <w:lsdException w:name="List Number 3" w:semiHidden="1" w:unhideWhenUsed="1"/>
-    <w:lsdException w:name="List Number 4" w:semiHidden="1" w:unhideWhenUsed="1"/>
-    <w:lsdException w:name="List Number 5" w:semiHidden="1" w:unhideWhenUsed="1"/>
-    <w:lsdException w:name="Title" w:uiPriority="10" w:qFormat="1"/>
-    <w:lsdException w:name="Closing" w:semiHidden="1" w:unhideWhenUsed="1"/>
-    <w:lsdException w:name="Signature" w:semiHidden="1" w:unhideWhenUsed="1"/>
-    <w:lsdException w:name="Default Paragraph Font" w:semiHidden="1" w:uiPriority="1" w:unhideWhenUsed="1"/>
-    <w:lsdException w:name="Body Text" w:semiHidden="1" w:unhideWhenUsed="1"/>
-    <w:lsdException w:name="Body Text Indent" w:semiHidden="1" w:unhideWhenUsed="1"/>
-    <w:lsdException w:name="List Continue" w:semiHidden="1" w:unhideWhenUsed="1"/>
-    <w:lsdException w:name="List Continue 2" w:semiHidden="1" w:unhideWhenUsed="1"/>
-    <w:lsdException w:name="List Continue 3" w:semiHidden="1" w:unhideWhenUsed="1"/>
-    <w:lsdException w:name="List Continue 4" w:semiHidden="1" w:unhideWhenUsed="1"/>
-    <w:lsdException w:name="List Continue 5" w:semiHidden="1" w:unhideWhenUsed="1"/>
-    <w:lsdException w:name="Message Header" w:semiHidden="1" w:unhideWhenUsed="1"/>
-    <w:lsdException w:name="Subtitle" w:uiPriority="11" w:qFormat="1"/>
-    <w:lsdException w:name="Salutation" w:semiHidden="1" w:unhideWhenUsed="1"/>
-    <w:lsdException w:name="Date" w:semiHidden="1" w:unhideWhenUsed="1"/>
-    <w:lsdException w:name="Body Text First Indent" w:semiHidden="1" w:unhideWhenUsed="1"/>
-    <w:lsdException w:name="Body Text First Indent 2" w:semiHidden="1" w:unhideWhenUsed="1"/>
-    <w:lsdException w:name="Note Heading" w:semiHidden="1" w:unhideWhenUsed="1"/>
-    <w:lsdException w:name="Body Text 2" w:semiHidden="1" w:unhideWhenUsed="1"/>
-    <w:lsdException w:name="Body Text 3" w:semiHidden="1" w:unhideWhenUsed="1"/>
-    <w:lsdException w:name="Body Text Indent 2" w:semiHidden="1" w:unhideWhenUsed="1"/>
-    <w:lsdException w:name="Body Text Indent 3" w:semiHidden="1" w:unhideWhenUsed="1"/>
-    <w:lsdException w:name="Block Text" w:semiHidden="1" w:unhideWhenUsed="1"/>
-    <w:lsdException w:name="Hyperlink" w:semiHidden="1" w:unhideWhenUsed="1"/>
-    <w:lsdException w:name="FollowedHyperlink" w:semiHidden="1" w:unhideWhenUsed="1"/>
-    <w:lsdException w:name="Strong" w:uiPriority="22" w:qFormat="1"/>
-    <w:lsdException w:name="Emphasis" w:uiPriority="20" w:qFormat="1"/>
-    <w:lsdException w:name="Document Map" w:semiHidden="1" w:unhideWhenUsed="1"/>
-    <w:lsdException w:name="Plain Text" w:semiHidden="1" w:unhideWhenUsed="1"/>
-    <w:lsdException w:name="E-mail Signature" w:semiHidden="1" w:unhideWhenUsed="1"/>
-    <w:lsdException w:name="HTML Top of Form" w:semiHidden="1" w:unhideWhenUsed="1"/>
-    <w:lsdException w:name="HTML Bottom of Form" w:semiHidden="1" w:unhideWhenUsed="1"/>
-    <w:lsdException w:name="Normal (Web)" w:semiHidden="1" w:unhideWhenUsed="1"/>
-    <w:lsdException w:name="HTML Acronym" w:semiHidden="1" w:unhideWhenUsed="1"/>
-    <w:lsdException w:name="HTML Address" w:semiHidden="1" w:unhideWhenUsed="1"/>
-    <w:lsdException w:name="HTML Cite" w:semiHidden="1" w:unhideWhenUsed="1"/>
-    <w:lsdException w:name="HTML Code" w:semiHidden="1" w:unhideWhenUsed="1"/>
-    <w:lsdException w:name="HTML Definition" w:semiHidden="1" w:unhideWhenUsed="1"/>
-    <w:lsdException w:name="HTML Keyboard" w:semiHidden="1" w:unhideWhenUsed="1"/>
-    <w:lsdException w:name="HTML Preformatted" w:semiHidden="1" w:unhideWhenUsed="1"/>
-    <w:lsdException w:name="HTML Sample" w:semiHidden="1" w:unhideWhenUsed="1"/>
-    <w:lsdException w:name="HTML Typewriter" w:semiHidden="1" w:unhideWhenUsed="1"/>
-    <w:lsdException w:name="HTML Variable" w:semiHidden="1" w:unhideWhenUsed="1"/>
-    <w:lsdException w:name="Normal Table" w:semiHidden="1" w:unhideWhenUsed="1"/>
-    <w:lsdException w:name="annotation subject" w:semiHidden="1" w:unhideWhenUsed="1"/>
-    <w:lsdException w:name="No List" w:semiHidden="1" w:unhideWhenUsed="1"/>
-    <w:lsdException w:name="Outline List 1" w:semiHidden="1" w:unhideWhenUsed="1"/>
-    <w:lsdException w:name="Outline List 2" w:semiHidden="1" w:unhideWhenUsed="1"/>
-    <w:lsdException w:name="Outline List 3" w:semiHidden="1" w:unhideWhenUsed="1"/>
-    <w:lsdException w:name="Table Simple 1" w:semiHidden="1" w:unhideWhenUsed="1"/>
-    <w:lsdException w:name="Table Simple 2" w:semiHidden="1" w:unhideWhenUsed="1"/>
-    <w:lsdException w:name="Table Simple 3" w:semiHidden="1" w:unhideWhenUsed="1"/>
-    <w:lsdException w:name="Table Classic 1" w:semiHidden="1" w:unhideWhenUsed="1"/>
-    <w:lsdException w:name="Table Classic 2" w:semiHidden="1" w:unhideWhenUsed="1"/>
-    <w:lsdException w:name="Table Classic 3" w:semiHidden="1" w:unhideWhenUsed="1"/>
-    <w:lsdException w:name="Table Classic 4" w:semiHidden="1" w:unhideWhenUsed="1"/>
-    <w:lsdException w:name="Table Colorful 1" w:semiHidden="1" w:unhideWhenUsed="1"/>
-    <w:lsdException w:name="Table Colorful 2" w:semiHidden="1" w:unhideWhenUsed="1"/>
-    <w:lsdException w:name="Table Colorful 3" w:semiHidden="1" w:unhideWhenUsed="1"/>
-    <w:lsdException w:name="Table Columns 1" w:semiHidden="1" w:unhideWhenUsed="1"/>
-    <w:lsdException w:name="Table Columns 2" w:semiHidden="1" w:unhideWhenUsed="1"/>
-    <w:lsdException w:name="Table Columns 3" w:semiHidden="1" w:unhideWhenUsed="1"/>
-    <w:lsdException w:name="Table Columns 4" w:semiHidden="1" w:unhideWhenUsed="1"/>
-    <w:lsdException w:name="Table Columns 5" w:semiHidden="1" w:unhideWhenUsed="1"/>
-    <w:lsdException w:name="Table Grid 1" w:semiHidden="1" w:unhideWhenUsed="1"/>
-    <w:lsdException w:name="Table Grid 2" w:semiHidden="1" w:unhideWhenUsed="1"/>
-    <w:lsdException w:name="Table Grid 3" w:semiHidden="1" w:unhideWhenUsed="1"/>
-    <w:lsdException w:name="Table Grid 4" w:semiHidden="1" w:unhideWhenUsed="1"/>
-    <w:lsdException w:name="Table Grid 5" w:semiHidden="1" w:unhideWhenUsed="1"/>
-    <w:lsdException w:name="Table Grid 6" w:semiHidden="1" w:unhideWhenUsed="1"/>
-    <w:lsdException w:name="Table Grid 7" w:semiHidden="1" w:unhideWhenUsed="1"/>
-    <w:lsdException w:name="Table Grid 8" w:semiHidden="1" w:unhideWhenUsed="1"/>
-    <w:lsdException w:name="Table List 1" w:semiHidden="1" w:unhideWhenUsed="1"/>
-    <w:lsdException w:name="Table List 2" w:semiHidden="1" w:unhideWhenUsed="1"/>
-    <w:lsdException w:name="Table List 3" w:semiHidden="1" w:unhideWhenUsed="1"/>
-    <w:lsdException w:name="Table List 4" w:semiHidden="1" w:unhideWhenUsed="1"/>
-    <w:lsdException w:name="Table List 5" w:semiHidden="1" w:unhideWhenUsed="1"/>
-    <w:lsdException w:name="Table List 6" w:semiHidden="1" w:unhideWhenUsed="1"/>
-    <w:lsdException w:name="Table List 7" w:semiHidden="1" w:unhideWhenUsed="1"/>
-    <w:lsdException w:name="Table List 8" w:semiHidden="1" w:unhideWhenUsed="1"/>
-    <w:lsdException w:name="Table 3D effects 1" w:semiHidden="1" w:unhideWhenUsed="1"/>
-    <w:lsdException w:name="Table 3D effects 2" w:semiHidden="1" w:unhideWhenUsed="1"/>
-    <w:lsdException w:name="Table 3D effects 3" w:semiHidden="1" w:unhideWhenUsed="1"/>
-    <w:lsdException w:name="Table Contemporary" w:semiHidden="1" w:unhideWhenUsed="1"/>
-    <w:lsdException w:name="Table Elegant" w:semiHidden="1" w:unhideWhenUsed="1"/>
-    <w:lsdException w:name="Table Professional" w:semiHidden="1" w:unhideWhenUsed="1"/>
-    <w:lsdException w:name="Table Subtle 1" w:semiHidden="1" w:unhideWhenUsed="1"/>
-    <w:lsdException w:name="Table Subtle 2" w:semiHidden="1" w:unhideWhenUsed="1"/>
-    <w:lsdException w:name="Table Web 1" w:semiHidden="1" w:unhideWhenUsed="1"/>
-    <w:lsdException w:name="Table Web 2" w:semiHidden="1" w:unhideWhenUsed="1"/>
-    <w:lsdException w:name="Table Web 3" w:semiHidden="1" w:unhideWhenUsed="1"/>
-    <w:lsdException w:name="Balloon Text" w:semiHidden="1" w:unhideWhenUsed="1"/>
-    <w:lsdException w:name="Table Grid" w:uiPriority="59"/>
-    <w:lsdException w:name="Table Theme" w:semiHidden="1" w:unhideWhenUsed="1"/>
-    <w:lsdException w:name="Placeholder Text" w:semiHidden="1"/>
-    <w:lsdException w:name="No Spacing" w:uiPriority="1" w:qFormat="1"/>
-    <w:lsdException w:name="Light Shading" w:uiPriority="60"/>
-    <w:lsdException w:name="Light List" w:uiPriority="61"/>
-    <w:lsdException w:name="Light Grid" w:uiPriority="62"/>
-    <w:lsdException w:name="Medium Shading 1" w:uiPriority="63"/>
-    <w:lsdException w:name="Medium Shading 2" w:uiPriority="64"/>
-    <w:lsdException w:name="Medium List 1" w:uiPriority="65"/>
-    <w:lsdException w:name="Medium List 2" w:uiPriority="66"/>
-    <w:lsdException w:name="Medium Grid 1" w:uiPriority="67"/>
-    <w:lsdException w:name="Medium Grid 2" w:uiPriority="68"/>
-    <w:lsdException w:name="Medium Grid 3" w:uiPriority="69"/>
-    <w:lsdException w:name="Dark List" w:uiPriority="70"/>
-    <w:lsdException w:name="Colorful Shading" w:uiPriority="71"/>
-    <w:lsdException w:name="Colorful List" w:uiPriority="72"/>
-    <w:lsdException w:name="Colorful Grid" w:uiPriority="73"/>
-    <w:lsdException w:name="Light Shading Accent 1" w:uiPriority="60"/>
-    <w:lsdException w:name="Light List Accent 1" w:uiPriority="61"/>
-    <w:lsdException w:name="Light Grid Accent 1" w:uiPriority="62"/>
-    <w:lsdException w:name="Medium Shading 1 Accent 1" w:uiPriority="63"/>
-    <w:lsdException w:name="Medium Shading 2 Accent 1" w:uiPriority="64"/>
-    <w:lsdException w:name="Medium List 1 Accent 1" w:uiPriority="65"/>
-    <w:lsdException w:name="Revision" w:semiHidden="1"/>
-    <w:lsdException w:name="List Paragraph" w:uiPriority="34" w:qFormat="1"/>
-    <w:lsdException w:name="Quote" w:uiPriority="29" w:qFormat="1"/>
-    <w:lsdException w:name="Intense Quote" w:uiPriority="30" w:qFormat="1"/>
-    <w:lsdException w:name="Medium List 2 Accent 1" w:uiPriority="66"/>
-    <w:lsdException w:name="Medium Grid 1 Accent 1" w:uiPriority="67"/>
-    <w:lsdException w:name="Medium Grid 2 Accent 1" w:uiPriority="68"/>
-    <w:lsdException w:name="Medium Grid 3 Accent 1" w:uiPriority="69"/>
-    <w:lsdException w:name="Dark List Accent 1" w:uiPriority="70"/>
-    <w:lsdException w:name="Colorful Shading Accent 1" w:uiPriority="71"/>
-    <w:lsdException w:name="Colorful List Accent 1" w:uiPriority="72"/>
-    <w:lsdException w:name="Colorful Grid Accent 1" w:uiPriority="73"/>
-    <w:lsdException w:name="Light Shading Accent 2" w:uiPriority="60"/>
-    <w:lsdException w:name="Light List Accent 2" w:uiPriority="61"/>
-    <w:lsdException w:name="Light Grid Accent 2" w:uiPriority="62"/>
-    <w:lsdException w:name="Medium Shading 1 Accent 2" w:uiPriority="63"/>
-    <w:lsdException w:name="Medium Shading 2 Accent 2" w:uiPriority="64"/>
-    <w:lsdException w:name="Medium List 1 Accent 2" w:uiPriority="65"/>
-    <w:lsdException w:name="Medium List 2 Accent 2" w:uiPriority="66"/>
-    <w:lsdException w:name="Medium Grid 1 Accent 2" w:uiPriority="67"/>
-    <w:lsdException w:name="Medium Grid 2 Accent 2" w:uiPriority="68"/>
-    <w:lsdException w:name="Medium Grid 3 Accent 2" w:uiPriority="69"/>
-    <w:lsdException w:name="Dark List Accent 2" w:uiPriority="70"/>
-    <w:lsdException w:name="Colorful Shading Accent 2" w:uiPriority="71"/>
-    <w:lsdException w:name="Colorful List Accent 2" w:uiPriority="72"/>
-    <w:lsdException w:name="Colorful Grid Accent 2" w:uiPriority="73"/>
-    <w:lsdException w:name="Light Shading Accent 3" w:uiPriority="60"/>
-    <w:lsdException w:name="Light List Accent 3" w:uiPriority="61"/>
-    <w:lsdException w:name="Light Grid Accent 3" w:uiPriority="62"/>
-    <w:lsdException w:name="Medium Shading 1 Accent 3" w:uiPriority="63"/>
-    <w:lsdException w:name="Medium Shading 2 Accent 3" w:uiPriority="64"/>
-    <w:lsdException w:name="Medium List 1 Accent 3" w:uiPriority="65"/>
-    <w:lsdException w:name="Medium List 2 Accent 3" w:uiPriority="66"/>
-    <w:lsdException w:name="Medium Grid 1 Accent 3" w:uiPriority="67"/>
-    <w:lsdException w:name="Medium Grid 2 Accent 3" w:uiPriority="68"/>
-    <w:lsdException w:name="Medium Grid 3 Accent 3" w:uiPriority="69"/>
-    <w:lsdException w:name="Dark List Accent 3" w:uiPriority="70"/>
-    <w:lsdException w:name="Colorful Shading Accent 3" w:uiPriority="71"/>
-    <w:lsdException w:name="Colorful List Accent 3" w:uiPriority="72"/>
-    <w:lsdException w:name="Colorful Grid Accent 3" w:uiPriority="73"/>
-    <w:lsdException w:name="Light Shading Accent 4" w:uiPriority="60"/>
-    <w:lsdException w:name="Light List Accent 4" w:uiPriority="61"/>
-    <w:lsdException w:name="Light Grid Accent 4" w:uiPriority="62"/>
-    <w:lsdException w:name="Medium Shading 1 Accent 4" w:uiPriority="63"/>
-    <w:lsdException w:name="Medium Shading 2 Accent 4" w:uiPriority="64"/>
-    <w:lsdException w:name="Medium List 1 Accent 4" w:uiPriority="65"/>
-    <w:lsdException w:name="Medium List 2 Accent 4" w:uiPriority="66"/>
-    <w:lsdException w:name="Medium Grid 1 Accent 4" w:uiPriority="67"/>
-    <w:lsdException w:name="Medium Grid 2 Accent 4" w:uiPriority="68"/>
-    <w:lsdException w:name="Medium Grid 3 Accent 4" w:uiPriority="69"/>
-    <w:lsdException w:name="Dark List Accent 4" w:uiPriority="70"/>
-    <w:lsdException w:name="Colorful Shading Accent 4" w:uiPriority="71"/>
-    <w:lsdException w:name="Colorful List Accent 4" w:uiPriority="72"/>
-    <w:lsdException w:name="Colorful Grid Accent 4" w:uiPriority="73"/>
-    <w:lsdException w:name="Light Shading Accent 5" w:uiPriority="60"/>
-    <w:lsdException w:name="Light List Accent 5" w:uiPriority="61"/>
-    <w:lsdException w:name="Light Grid Accent 5" w:uiPriority="62"/>
-    <w:lsdException w:name="Medium Shading 1 Accent 5" w:uiPriority="63"/>
-    <w:lsdException w:name="Medium Shading 2 Accent 5" w:uiPriority="64"/>
-    <w:lsdException w:name="Medium List 1 Accent 5" w:uiPriority="65"/>
-    <w:lsdException w:name="Medium List 2 Accent 5" w:uiPriority="66"/>
-    <w:lsdException w:name="Medium Grid 1 Accent 5" w:uiPriority="67"/>
-    <w:lsdException w:name="Medium Grid 2 Accent 5" w:uiPriority="68"/>
-    <w:lsdException w:name="Medium Grid 3 Accent 5" w:uiPriority="69"/>
-    <w:lsdException w:name="Dark List Accent 5" w:uiPriority="70"/>
-    <w:lsdException w:name="Colorful Shading Accent 5" w:uiPriority="71"/>
-    <w:lsdException w:name="Colorful List Accent 5" w:uiPriority="72"/>
-    <w:lsdException w:name="Colorful Grid Accent 5" w:uiPriority="73"/>
-    <w:lsdException w:name="Light Shading Accent 6" w:uiPriority="60"/>
-    <w:lsdException w:name="Light List Accent 6" w:uiPriority="61"/>
-    <w:lsdException w:name="Light Grid Accent 6" w:uiPriority="62"/>
-    <w:lsdException w:name="Medium Shading 1 Accent 6" w:uiPriority="63"/>
-    <w:lsdException w:name="Medium Shading 2 Accent 6" w:uiPriority="64"/>
-    <w:lsdException w:name="Medium List 1 Accent 6" w:uiPriority="65"/>
-    <w:lsdException w:name="Medium List 2 Accent 6" w:uiPriority="66"/>
-    <w:lsdException w:name="Medium Grid 1 Accent 6" w:uiPriority="67"/>
-    <w:lsdException w:name="Medium Grid 2 Accent 6" w:uiPriority="68"/>
-    <w:lsdException w:name="Medium Grid 3 Accent 6" w:uiPriority="69"/>
-    <w:lsdException w:name="Dark List Accent 6" w:uiPriority="70"/>
-    <w:lsdException w:name="Colorful Shading Accent 6" w:uiPriority="71"/>
-    <w:lsdException w:name="Colorful List Accent 6" w:uiPriority="72"/>
-    <w:lsdException w:name="Colorful Grid Accent 6" w:uiPriority="73"/>
-    <w:lsdException w:name="Subtle Emphasis" w:uiPriority="19" w:qFormat="1"/>
-    <w:lsdException w:name="Intense Emphasis" w:uiPriority="21" w:qFormat="1"/>
-    <w:lsdException w:name="Subtle Reference" w:uiPriority="31" w:qFormat="1"/>
-    <w:lsdException w:name="Intense Reference" w:uiPriority="32" w:qFormat="1"/>
-    <w:lsdException w:name="Book Title" w:uiPriority="33" w:qFormat="1"/>
-    <w:lsdException w:name="Bibliography" w:semiHidden="1" w:uiPriority="37" w:unhideWhenUsed="1"/>
-    <w:lsdException w:name="TOC Heading" w:semiHidden="1" w:uiPriority="39" w:unhideWhenUsed="1" w:qFormat="1"/>
-    <w:lsdException w:name="Plain Table 1" w:uiPriority="41"/>
-    <w:lsdException w:name="Plain Table 2" w:uiPriority="42"/>
-    <w:lsdException w:name="Plain Table 3" w:uiPriority="43"/>
-    <w:lsdException w:name="Plain Table 4" w:uiPriority="44"/>
-    <w:lsdException w:name="Plain Table 5" w:uiPriority="45"/>
-    <w:lsdException w:name="Grid Table Light" w:uiPriority="40"/>
-    <w:lsdException w:name="Grid Table 1 Light" w:uiPriority="46"/>
-    <w:lsdException w:name="Grid Table 2" w:uiPriority="47"/>
-    <w:lsdException w:name="Grid Table 3" w:uiPriority="48"/>
-    <w:lsdException w:name="Grid Table 4" w:uiPriority="49"/>
-    <w:lsdException w:name="Grid Table 5 Dark" w:uiPriority="50"/>
-    <w:lsdException w:name="Grid Table 6 Colorful" w:uiPriority="51"/>
-    <w:lsdException w:name="Grid Table 7 Colorful" w:uiPriority="52"/>
-    <w:lsdException w:name="Grid Table 1 Light Accent 1" w:uiPriority="46"/>
-    <w:lsdException w:name="Grid Table 2 Accent 1" w:uiPriority="47"/>
-    <w:lsdException w:name="Grid Table 3 Accent 1" w:uiPriority="48"/>
-    <w:lsdException w:name="Grid Table 4 Accent 1" w:uiPriority="49"/>
-    <w:lsdException w:name="Grid Table 5 Dark Accent 1" w:uiPriority="50"/>
-    <w:lsdException w:name="Grid Table 6 Colorful Accent 1" w:uiPriority="51"/>
-    <w:lsdException w:name="Grid Table 7 Colorful Accent 1" w:uiPriority="52"/>
-    <w:lsdException w:name="Grid Table 1 Light Accent 2" w:uiPriority="46"/>
-    <w:lsdException w:name="Grid Table 2 Accent 2" w:uiPriority="47"/>
-    <w:lsdException w:name="Grid Table 3 Accent 2" w:uiPriority="48"/>
-    <w:lsdException w:name="Grid Table 4 Accent 2" w:uiPriority="49"/>
-    <w:lsdException w:name="Grid Table 5 Dark Accent 2" w:uiPriority="50"/>
-    <w:lsdException w:name="Grid Table 6 Colorful Accent 2" w:uiPriority="51"/>
-    <w:lsdException w:name="Grid Table 7 Colorful Accent 2" w:uiPriority="52"/>
-    <w:lsdException w:name="Grid Table 1 Light Accent 3" w:uiPriority="46"/>
-    <w:lsdException w:name="Grid Table 2 Accent 3" w:uiPriority="47"/>
-    <w:lsdException w:name="Grid Table 3 Accent 3" w:uiPriority="48"/>
-    <w:lsdException w:name="Grid Table 4 Accent 3" w:uiPriority="49"/>
-    <w:lsdException w:name="Grid Table 5 Dark Accent 3" w:uiPriority="50"/>
-    <w:lsdException w:name="Grid Table 6 Colorful Accent 3" w:uiPriority="51"/>
-    <w:lsdException w:name="Grid Table 7 Colorful Accent 3" w:uiPriority="52"/>
-    <w:lsdException w:name="Grid Table 1 Light Accent 4" w:uiPriority="46"/>
-    <w:lsdException w:name="Grid Table 2 Accent 4" w:uiPriority="47"/>
-    <w:lsdException w:name="Grid Table 3 Accent 4" w:uiPriority="48"/>
-    <w:lsdException w:name="Grid Table 4 Accent 4" w:uiPriority="49"/>
-    <w:lsdException w:name="Grid Table 5 Dark Accent 4" w:uiPriority="50"/>
-    <w:lsdException w:name="Grid Table 6 Colorful Accent 4" w:uiPriority="51"/>
-    <w:lsdException w:name="Grid Table 7 Colorful Accent 4" w:uiPriority="52"/>
-    <w:lsdException w:name="Grid Table 1 Light Accent 5" w:uiPriority="46"/>
-    <w:lsdException w:name="Grid Table 2 Accent 5" w:uiPriority="47"/>
-    <w:lsdException w:name="Grid Table 3 Accent 5" w:uiPriority="48"/>
-    <w:lsdException w:name="Grid Table 4 Accent 5" w:uiPriority="49"/>
-    <w:lsdException w:name="Grid Table 5 Dark Accent 5" w:uiPriority="50"/>
-    <w:lsdException w:name="Grid Table 6 Colorful Accent 5" w:uiPriority="51"/>
-    <w:lsdException w:name="Grid Table 7 Colorful Accent 5" w:uiPriority="52"/>
-    <w:lsdException w:name="Grid Table 1 Light Accent 6" w:uiPriority="46"/>
-    <w:lsdException w:name="Grid Table 2 Accent 6" w:uiPriority="47"/>
-    <w:lsdException w:name="Grid Table 3 Accent 6" w:uiPriority="48"/>
-    <w:lsdException w:name="Grid Table 4 Accent 6" w:uiPriority="49"/>
-    <w:lsdException w:name="Grid Table 5 Dark Accent 6" w:uiPriority="50"/>
-    <w:lsdException w:name="Grid Table 6 Colorful Accent 6" w:uiPriority="51"/>
-    <w:lsdException w:name="Grid Table 7 Colorful Accent 6" w:uiPriority="52"/>
-    <w:lsdException w:name="List Table 1 Light" w:uiPriority="46"/>
-    <w:lsdException w:name="List Table 2" w:uiPriority="47"/>
-    <w:lsdException w:name="List Table 3" w:uiPriority="48"/>
-    <w:lsdException w:name="List Table 4" w:uiPriority="49"/>
-    <w:lsdException w:name="List Table 5 Dark" w:uiPriority="50"/>
-    <w:lsdException w:name="List Table 6 Colorful" w:uiPriority="51"/>
-    <w:lsdException w:name="List Table 7 Colorful" w:uiPriority="52"/>
-    <w:lsdException w:name="List Table 1 Light Accent 1" w:uiPriority="46"/>
-    <w:lsdException w:name="List Table 2 Accent 1" w:uiPriority="47"/>
-    <w:lsdException w:name="List Table 3 Accent 1" w:uiPriority="48"/>
-    <w:lsdException w:name="List Table 4 Accent 1" w:uiPriority="49"/>
-    <w:lsdException w:name="List Table 5 Dark Accent 1" w:uiPriority="50"/>
-    <w:lsdException w:name="List Table 6 Colorful Accent 1" w:uiPriority="51"/>
-    <w:lsdException w:name="List Table 7 Colorful Accent 1" w:uiPriority="52"/>
-    <w:lsdException w:name="List Table 1 Light Accent 2" w:uiPriority="46"/>
-    <w:lsdException w:name="List Table 2 Accent 2" w:uiPriority="47"/>
-    <w:lsdException w:name="List Table 3 Accent 2" w:uiPriority="48"/>
-    <w:lsdException w:name="List Table 4 Accent 2" w:uiPriority="49"/>
-    <w:lsdException w:name="List Table 5 Dark Accent 2" w:uiPriority="50"/>
-    <w:lsdException w:name="List Table 6 Colorful Accent 2" w:uiPriority="51"/>
-    <w:lsdException w:name="List Table 7 Colorful Accent 2" w:uiPriority="52"/>
-    <w:lsdException w:name="List Table 1 Light Accent 3" w:uiPriority="46"/>
-    <w:lsdException w:name="List Table 2 Accent 3" w:uiPriority="47"/>
-    <w:lsdException w:name="List Table 3 Accent 3" w:uiPriority="48"/>
-    <w:lsdException w:name="List Table 4 Accent 3" w:uiPriority="49"/>
-    <w:lsdException w:name="List Table 5 Dark Accent 3" w:uiPriority="50"/>
-    <w:lsdException w:name="List Table 6 Colorful Accent 3" w:uiPriority="51"/>
-    <w:lsdException w:name="List Table 7 Colorful Accent 3" w:uiPriority="52"/>
-    <w:lsdException w:name="List Table 1 Light Accent 4" w:uiPriority="46"/>
-    <w:lsdException w:name="List Table 2 Accent 4" w:uiPriority="47"/>
-    <w:lsdException w:name="List Table 3 Accent 4" w:uiPriority="48"/>
-    <w:lsdException w:name="List Table 4 Accent 4" w:uiPriority="49"/>
-    <w:lsdException w:name="List Table 5 Dark Accent 4" w:uiPriority="50"/>
-    <w:lsdException w:name="List Table 6 Colorful Accent 4" w:uiPriority="51"/>
-    <w:lsdException w:name="List Table 7 Colorful Accent 4" w:uiPriority="52"/>
-    <w:lsdException w:name="List Table 1 Light Accent 5" w:uiPriority="46"/>
-    <w:lsdException w:name="List Table 2 Accent 5" w:uiPriority="47"/>
-    <w:lsdException w:name="List Table 3 Accent 5" w:uiPriority="48"/>
-    <w:lsdException w:name="List Table 4 Accent 5" w:uiPriority="49"/>
-    <w:lsdException w:name="List Table 5 Dark Accent 5" w:uiPriority="50"/>
-    <w:lsdException w:name="List Table 6 Colorful Accent 5" w:uiPriority="51"/>
-    <w:lsdException w:name="List Table 7 Colorful Accent 5" w:uiPriority="52"/>
-    <w:lsdException w:name="List Table 1 Light Accent 6" w:uiPriority="46"/>
-    <w:lsdException w:name="List Table 2 Accent 6" w:uiPriority="47"/>
-    <w:lsdException w:name="List Table 3 Accent 6" w:uiPriority="48"/>
-    <w:lsdException w:name="List Table 4 Accent 6" w:uiPriority="49"/>
-    <w:lsdException w:name="List Table 5 Dark Accent 6" w:uiPriority="50"/>
-    <w:lsdException w:name="List Table 6 Colorful Accent 6" w:uiPriority="51"/>
-    <w:lsdException w:name="List Table 7 Colorful Accent 6" w:uiPriority="52"/>
+  <w:latentStyles w:defLockedState="0" w:defUIPriority="99" w:defSemiHidden="1" w:defUnhideWhenUsed="1" w:defQFormat="0" w:count="267">
+    <w:lsdException w:name="Normal" w:semiHidden="0" w:uiPriority="0" w:unhideWhenUsed="0" w:qFormat="1"/>
+    <w:lsdException w:name="heading 1" w:semiHidden="0" w:uiPriority="9" w:unhideWhenUsed="0" w:qFormat="1"/>
+    <w:lsdException w:name="heading 2" w:uiPriority="9" w:qFormat="1"/>
+    <w:lsdException w:name="heading 3" w:uiPriority="9" w:qFormat="1"/>
+    <w:lsdException w:name="heading 4" w:uiPriority="9" w:qFormat="1"/>
+    <w:lsdException w:name="heading 5" w:uiPriority="9" w:qFormat="1"/>
+    <w:lsdException w:name="heading 6" w:uiPriority="9" w:qFormat="1"/>
+    <w:lsdException w:name="heading 7" w:uiPriority="9" w:qFormat="1"/>
+    <w:lsdException w:name="heading 8" w:uiPriority="9" w:qFormat="1"/>
+    <w:lsdException w:name="heading 9" w:uiPriority="9" w:qFormat="1"/>
+    <w:lsdException w:name="toc 1" w:uiPriority="39"/>
+    <w:lsdException w:name="toc 2" w:uiPriority="39"/>
+    <w:lsdException w:name="toc 3" w:uiPriority="39"/>
+    <w:lsdException w:name="toc 4" w:uiPriority="39"/>
+    <w:lsdException w:name="toc 5" w:uiPriority="39"/>
+    <w:lsdException w:name="toc 6" w:uiPriority="39"/>
+    <w:lsdException w:name="toc 7" w:uiPriority="39"/>
+    <w:lsdException w:name="toc 8" w:uiPriority="39"/>
+    <w:lsdException w:name="toc 9" w:uiPriority="39"/>
+    <w:lsdException w:name="caption" w:uiPriority="35" w:qFormat="1"/>
+    <w:lsdException w:name="Title" w:semiHidden="0" w:uiPriority="10" w:unhideWhenUsed="0" w:qFormat="1"/>
+    <w:lsdException w:name="Default Paragraph Font" w:uiPriority="1"/>
+    <w:lsdException w:name="Subtitle" w:semiHidden="0" w:uiPriority="11" w:unhideWhenUsed="0" w:qFormat="1"/>
+    <w:lsdException w:name="Strong" w:semiHidden="0" w:uiPriority="22" w:unhideWhenUsed="0" w:qFormat="1"/>
+    <w:lsdException w:name="Emphasis" w:semiHidden="0" w:uiPriority="20" w:unhideWhenUsed="0" w:qFormat="1"/>
+    <w:lsdException w:name="Table Grid" w:semiHidden="0" w:uiPriority="59" w:unhideWhenUsed="0"/>
+    <w:lsdException w:name="Placeholder Text" w:unhideWhenUsed="0"/>
+    <w:lsdException w:name="No Spacing" w:semiHidden="0" w:uiPriority="1" w:unhideWhenUsed="0" w:qFormat="1"/>
+    <w:lsdException w:name="Light Shading" w:semiHidden="0" w:uiPriority="60" w:unhideWhenUsed="0"/>
+    <w:lsdException w:name="Light List" w:semiHidden="0" w:uiPriority="61" w:unhideWhenUsed="0"/>
+    <w:lsdException w:name="Light Grid" w:semiHidden="0" w:uiPriority="62" w:unhideWhenUsed="0"/>
+    <w:lsdException w:name="Medium Shading 1" w:semiHidden="0" w:uiPriority="63" w:unhideWhenUsed="0"/>
+    <w:lsdException w:name="Medium Shading 2" w:semiHidden="0" w:uiPriority="64" w:unhideWhenUsed="0"/>
+    <w:lsdException w:name="Medium List 1" w:semiHidden="0" w:uiPriority="65" w:unhideWhenUsed="0"/>
+    <w:lsdException w:name="Medium List 2" w:semiHidden="0" w:uiPriority="66" w:unhideWhenUsed="0"/>
+    <w:lsdException w:name="Medium Grid 1" w:semiHidden="0" w:uiPriority="67" w:unhideWhenUsed="0"/>
+    <w:lsdException w:name="Medium Grid 2" w:semiHidden="0" w:uiPriority="68" w:unhideWhenUsed="0"/>
+    <w:lsdException w:name="Medium Grid 3" w:semiHidden="0" w:uiPriority="69" w:unhideWhenUsed="0"/>
+    <w:lsdException w:name="Dark List" w:semiHidden="0" w:uiPriority="70" w:unhideWhenUsed="0"/>
+    <w:lsdException w:name="Colorful Shading" w:semiHidden="0" w:uiPriority="71" w:unhideWhenUsed="0"/>
+    <w:lsdException w:name="Colorful List" w:semiHidden="0" w:uiPriority="72" w:unhideWhenUsed="0"/>
+    <w:lsdException w:name="Colorful Grid" w:semiHidden="0" w:uiPriority="73" w:unhideWhenUsed="0"/>
+    <w:lsdException w:name="Light Shading Accent 1" w:semiHidden="0" w:uiPriority="60" w:unhideWhenUsed="0"/>
+    <w:lsdException w:name="Light List Accent 1" w:semiHidden="0" w:uiPriority="61" w:unhideWhenUsed="0"/>
+    <w:lsdException w:name="Light Grid Accent 1" w:semiHidden="0" w:uiPriority="62" w:unhideWhenUsed="0"/>
+    <w:lsdException w:name="Medium Shading 1 Accent 1" w:semiHidden="0" w:uiPriority="63" w:unhideWhenUsed="0"/>
+    <w:lsdException w:name="Medium Shading 2 Accent 1" w:semiHidden="0" w:uiPriority="64" w:unhideWhenUsed="0"/>
+    <w:lsdException w:name="Medium List 1 Accent 1" w:semiHidden="0" w:uiPriority="65" w:unhideWhenUsed="0"/>
+    <w:lsdException w:name="Revision" w:unhideWhenUsed="0"/>
+    <w:lsdException w:name="List Paragraph" w:semiHidden="0" w:uiPriority="34" w:unhideWhenUsed="0" w:qFormat="1"/>
+    <w:lsdException w:name="Quote" w:semiHidden="0" w:uiPriority="29" w:unhideWhenUsed="0" w:qFormat="1"/>
+    <w:lsdException w:name="Intense Quote" w:semiHidden="0" w:uiPriority="30" w:unhideWhenUsed="0" w:qFormat="1"/>
+    <w:lsdException w:name="Medium List 2 Accent 1" w:semiHidden="0" w:uiPriority="66" w:unhideWhenUsed="0"/>
+    <w:lsdException w:name="Medium Grid 1 Accent 1" w:semiHidden="0" w:uiPriority="67" w:unhideWhenUsed="0"/>
+    <w:lsdException w:name="Medium Grid 2 Accent 1" w:semiHidden="0" w:uiPriority="68" w:unhideWhenUsed="0"/>
+    <w:lsdException w:name="Medium Grid 3 Accent 1" w:semiHidden="0" w:uiPriority="69" w:unhideWhenUsed="0"/>
+    <w:lsdException w:name="Dark List Accent 1" w:semiHidden="0" w:uiPriority="70" w:unhideWhenUsed="0"/>
+    <w:lsdException w:name="Colorful Shading Accent 1" w:semiHidden="0" w:uiPriority="71" w:unhideWhenUsed="0"/>
+    <w:lsdException w:name="Colorful List Accent 1" w:semiHidden="0" w:uiPriority="72" w:unhideWhenUsed="0"/>
+    <w:lsdException w:name="Colorful Grid Accent 1" w:semiHidden="0" w:uiPriority="73" w:unhideWhenUsed="0"/>
+    <w:lsdException w:name="Light Shading Accent 2" w:semiHidden="0" w:uiPriority="60" w:unhideWhenUsed="0"/>
+    <w:lsdException w:name="Light List Accent 2" w:semiHidden="0" w:uiPriority="61" w:unhideWhenUsed="0"/>
+    <w:lsdException w:name="Light Grid Accent 2" w:semiHidden="0" w:uiPriority="62" w:unhideWhenUsed="0"/>
+    <w:lsdException w:name="Medium Shading 1 Accent 2" w:semiHidden="0" w:uiPriority="63" w:unhideWhenUsed="0"/>
+    <w:lsdException w:name="Medium Shading 2 Accent 2" w:semiHidden="0" w:uiPriority="64" w:unhideWhenUsed="0"/>
+    <w:lsdException w:name="Medium List 1 Accent 2" w:semiHidden="0" w:uiPriority="65" w:unhideWhenUsed="0"/>
+    <w:lsdException w:name="Medium List 2 Accent 2" w:semiHidden="0" w:uiPriority="66" w:unhideWhenUsed="0"/>
+    <w:lsdException w:name="Medium Grid 1 Accent 2" w:semiHidden="0" w:uiPriority="67" w:unhideWhenUsed="0"/>
+    <w:lsdException w:name="Medium Grid 2 Accent 2" w:semiHidden="0" w:uiPriority="68" w:unhideWhenUsed="0"/>
+    <w:lsdException w:name="Medium Grid 3 Accent 2" w:semiHidden="0" w:uiPriority="69" w:unhideWhenUsed="0"/>
+    <w:lsdException w:name="Dark List Accent 2" w:semiHidden="0" w:uiPriority="70" w:unhideWhenUsed="0"/>
+    <w:lsdException w:name="Colorful Shading Accent 2" w:semiHidden="0" w:uiPriority="71" w:unhideWhenUsed="0"/>
+    <w:lsdException w:name="Colorful List Accent 2" w:semiHidden="0" w:uiPriority="72" w:unhideWhenUsed="0"/>
+    <w:lsdException w:name="Colorful Grid Accent 2" w:semiHidden="0" w:uiPriority="73" w:unhideWhenUsed="0"/>
+    <w:lsdException w:name="Light Shading Accent 3" w:semiHidden="0" w:uiPriority="60" w:unhideWhenUsed="0"/>
+    <w:lsdException w:name="Light List Accent 3" w:semiHidden="0" w:uiPriority="61" w:unhideWhenUsed="0"/>
+    <w:lsdException w:name="Light Grid Accent 3" w:semiHidden="0" w:uiPriority="62" w:unhideWhenUsed="0"/>
+    <w:lsdException w:name="Medium Shading 1 Accent 3" w:semiHidden="0" w:uiPriority="63" w:unhideWhenUsed="0"/>
+    <w:lsdException w:name="Medium Shading 2 Accent 3" w:semiHidden="0" w:uiPriority="64" w:unhideWhenUsed="0"/>
+    <w:lsdException w:name="Medium List 1 Accent 3" w:semiHidden="0" w:uiPriority="65" w:unhideWhenUsed="0"/>
+    <w:lsdException w:name="Medium List 2 Accent 3" w:semiHidden="0" w:uiPriority="66" w:unhideWhenUsed="0"/>
+    <w:lsdException w:name="Medium Grid 1 Accent 3" w:semiHidden="0" w:uiPriority="67" w:unhideWhenUsed="0"/>
+    <w:lsdException w:name="Medium Grid 2 Accent 3" w:semiHidden="0" w:uiPriority="68" w:unhideWhenUsed="0"/>
+    <w:lsdException w:name="Medium Grid 3 Accent 3" w:semiHidden="0" w:uiPriority="69" w:unhideWhenUsed="0"/>
+    <w:lsdException w:name="Dark List Accent 3" w:semiHidden="0" w:uiPriority="70" w:unhideWhenUsed="0"/>
+    <w:lsdException w:name="Colorful Shading Accent 3" w:semiHidden="0" w:uiPriority="71" w:unhideWhenUsed="0"/>
+    <w:lsdException w:name="Colorful List Accent 3" w:semiHidden="0" w:uiPriority="72" w:unhideWhenUsed="0"/>
+    <w:lsdException w:name="Colorful Grid Accent 3" w:semiHidden="0" w:uiPriority="73" w:unhideWhenUsed="0"/>
+    <w:lsdException w:name="Light Shading Accent 4" w:semiHidden="0" w:uiPriority="60" w:unhideWhenUsed="0"/>
+    <w:lsdException w:name="Light List Accent 4" w:semiHidden="0" w:uiPriority="61" w:unhideWhenUsed="0"/>
+    <w:lsdException w:name="Light Grid Accent 4" w:semiHidden="0" w:uiPriority="62" w:unhideWhenUsed="0"/>
+    <w:lsdException w:name="Medium Shading 1 Accent 4" w:semiHidden="0" w:uiPriority="63" w:unhideWhenUsed="0"/>
+    <w:lsdException w:name="Medium Shading 2 Accent 4" w:semiHidden="0" w:uiPriority="64" w:unhideWhenUsed="0"/>
+    <w:lsdException w:name="Medium List 1 Accent 4" w:semiHidden="0" w:uiPriority="65" w:unhideWhenUsed="0"/>
+    <w:lsdException w:name="Medium List 2 Accent 4" w:semiHidden="0" w:uiPriority="66" w:unhideWhenUsed="0"/>
+    <w:lsdException w:name="Medium Grid 1 Accent 4" w:semiHidden="0" w:uiPriority="67" w:unhideWhenUsed="0"/>
+    <w:lsdException w:name="Medium Grid 2 Accent 4" w:semiHidden="0" w:uiPriority="68" w:unhideWhenUsed="0"/>
+    <w:lsdException w:name="Medium Grid 3 Accent 4" w:semiHidden="0" w:uiPriority="69" w:unhideWhenUsed="0"/>
+    <w:lsdException w:name="Dark List Accent 4" w:semiHidden="0" w:uiPriority="70" w:unhideWhenUsed="0"/>
+    <w:lsdException w:name="Colorful Shading Accent 4" w:semiHidden="0" w:uiPriority="71" w:unhideWhenUsed="0"/>
+    <w:lsdException w:name="Colorful List Accent 4" w:semiHidden="0" w:uiPriority="72" w:unhideWhenUsed="0"/>
+    <w:lsdException w:name="Colorful Grid Accent 4" w:semiHidden="0" w:uiPriority="73" w:unhideWhenUsed="0"/>
+    <w:lsdException w:name="Light Shading Accent 5" w:semiHidden="0" w:uiPriority="60" w:unhideWhenUsed="0"/>
+    <w:lsdException w:name="Light List Accent 5" w:semiHidden="0" w:uiPriority="61" w:unhideWhenUsed="0"/>
+    <w:lsdException w:name="Light Grid Accent 5" w:semiHidden="0" w:uiPriority="62" w:unhideWhenUsed="0"/>
+    <w:lsdException w:name="Medium Shading 1 Accent 5" w:semiHidden="0" w:uiPriority="63" w:unhideWhenUsed="0"/>
+    <w:lsdException w:name="Medium Shading 2 Accent 5" w:semiHidden="0" w:uiPriority="64" w:unhideWhenUsed="0"/>
+    <w:lsdException w:name="Medium List 1 Accent 5" w:semiHidden="0" w:uiPriority="65" w:unhideWhenUsed="0"/>
+    <w:lsdException w:name="Medium List 2 Accent 5" w:semiHidden="0" w:uiPriority="66" w:unhideWhenUsed="0"/>
+    <w:lsdException w:name="Medium Grid 1 Accent 5" w:semiHidden="0" w:uiPriority="67" w:unhideWhenUsed="0"/>
+    <w:lsdException w:name="Medium Grid 2 Accent 5" w:semiHidden="0" w:uiPriority="68" w:unhideWhenUsed="0"/>
+    <w:lsdException w:name="Medium Grid 3 Accent 5" w:semiHidden="0" w:uiPriority="69" w:unhideWhenUsed="0"/>
+    <w:lsdException w:name="Dark List Accent 5" w:semiHidden="0" w:uiPriority="70" w:unhideWhenUsed="0"/>
+    <w:lsdException w:name="Colorful Shading Accent 5" w:semiHidden="0" w:uiPriority="71" w:unhideWhenUsed="0"/>
+    <w:lsdException w:name="Colorful List Accent 5" w:semiHidden="0" w:uiPriority="72" w:unhideWhenUsed="0"/>
+    <w:lsdException w:name="Colorful Grid Accent 5" w:semiHidden="0" w:uiPriority="73" w:unhideWhenUsed="0"/>
+    <w:lsdException w:name="Light Shading Accent 6" w:semiHidden="0" w:uiPriority="60" w:unhideWhenUsed="0"/>
+    <w:lsdException w:name="Light List Accent 6" w:semiHidden="0" w:uiPriority="61" w:unhideWhenUsed="0"/>
+    <w:lsdException w:name="Light Grid Accent 6" w:semiHidden="0" w:uiPriority="62" w:unhideWhenUsed="0"/>
+    <w:lsdException w:name="Medium Shading 1 Accent 6" w:semiHidden="0" w:uiPriority="63" w:unhideWhenUsed="0"/>
+    <w:lsdException w:name="Medium Shading 2 Accent 6" w:semiHidden="0" w:uiPriority="64" w:unhideWhenUsed="0"/>
+    <w:lsdException w:name="Medium List 1 Accent 6" w:semiHidden="0" w:uiPriority="65" w:unhideWhenUsed="0"/>
+    <w:lsdException w:name="Medium List 2 Accent 6" w:semiHidden="0" w:uiPriority="66" w:unhideWhenUsed="0"/>
+    <w:lsdException w:name="Medium Grid 1 Accent 6" w:semiHidden="0" w:uiPriority="67" w:unhideWhenUsed="0"/>
+    <w:lsdException w:name="Medium Grid 2 Accent 6" w:semiHidden="0" w:uiPriority="68" w:unhideWhenUsed="0"/>
+    <w:lsdException w:name="Medium Grid 3 Accent 6" w:semiHidden="0" w:uiPriority="69" w:unhideWhenUsed="0"/>
+    <w:lsdException w:name="Dark List Accent 6" w:semiHidden="0" w:uiPriority="70" w:unhideWhenUsed="0"/>
+    <w:lsdException w:name="Colorful Shading Accent 6" w:semiHidden="0" w:uiPriority="71" w:unhideWhenUsed="0"/>
+    <w:lsdException w:name="Colorful List Accent 6" w:semiHidden="0" w:uiPriority="72" w:unhideWhenUsed="0"/>
+    <w:lsdException w:name="Colorful Grid Accent 6" w:semiHidden="0" w:uiPriority="73" w:unhideWhenUsed="0"/>
+    <w:lsdException w:name="Subtle Emphasis" w:semiHidden="0" w:uiPriority="19" w:unhideWhenUsed="0" w:qFormat="1"/>
+    <w:lsdException w:name="Intense Emphasis" w:semiHidden="0" w:uiPriority="21" w:unhideWhenUsed="0" w:qFormat="1"/>
+    <w:lsdException w:name="Subtle Reference" w:semiHidden="0" w:uiPriority="31" w:unhideWhenUsed="0" w:qFormat="1"/>
+    <w:lsdException w:name="Intense Reference" w:semiHidden="0" w:uiPriority="32" w:unhideWhenUsed="0" w:qFormat="1"/>
+    <w:lsdException w:name="Book Title" w:semiHidden="0" w:uiPriority="33" w:unhideWhenUsed="0" w:qFormat="1"/>
+    <w:lsdException w:name="Bibliography" w:uiPriority="37"/>
+    <w:lsdException w:name="TOC Heading" w:uiPriority="39" w:qFormat="1"/>
   </w:latentStyles>
   <w:style w:type="paragraph" w:default="1" w:styleId="Normal">
     <w:name w:val="Normal"/>
@@ -6522,28 +7580,6 @@
       <w:szCs w:val="26"/>
     </w:rPr>
   </w:style>
-  <w:style w:type="paragraph" w:styleId="Titre3">
-    <w:name w:val="heading 3"/>
-    <w:basedOn w:val="Normal"/>
-    <w:next w:val="Normal"/>
-    <w:link w:val="Titre3Car"/>
-    <w:uiPriority w:val="9"/>
-    <w:unhideWhenUsed/>
-    <w:qFormat/>
-    <w:rsid w:val="009D7358"/>
-    <w:pPr>
-      <w:keepNext/>
-      <w:keepLines/>
-      <w:spacing w:before="40" w:after="0"/>
-      <w:outlineLvl w:val="2"/>
-    </w:pPr>
-    <w:rPr>
-      <w:rFonts w:asciiTheme="majorHAnsi" w:eastAsiaTheme="majorEastAsia" w:hAnsiTheme="majorHAnsi" w:cstheme="majorBidi"/>
-      <w:color w:val="243F60" w:themeColor="accent1" w:themeShade="7F"/>
-      <w:sz w:val="24"/>
-      <w:szCs w:val="24"/>
-    </w:rPr>
-  </w:style>
   <w:style w:type="character" w:default="1" w:styleId="Policepardfaut">
     <w:name w:val="Default Paragraph Font"/>
     <w:uiPriority w:val="1"/>
@@ -6555,6 +7591,7 @@
     <w:uiPriority w:val="99"/>
     <w:semiHidden/>
     <w:unhideWhenUsed/>
+    <w:qFormat/>
     <w:tblPr>
       <w:tblInd w:w="0" w:type="dxa"/>
       <w:tblCellMar>
@@ -6733,6 +7770,7 @@
       <w:spacing w:after="0" w:line="240" w:lineRule="auto"/>
     </w:pPr>
     <w:tblPr>
+      <w:tblInd w:w="0" w:type="dxa"/>
       <w:tblBorders>
         <w:top w:val="single" w:sz="4" w:space="0" w:color="auto"/>
         <w:left w:val="single" w:sz="4" w:space="0" w:color="auto"/>
@@ -6741,6 +7779,12 @@
         <w:insideH w:val="single" w:sz="4" w:space="0" w:color="auto"/>
         <w:insideV w:val="single" w:sz="4" w:space="0" w:color="auto"/>
       </w:tblBorders>
+      <w:tblCellMar>
+        <w:top w:w="0" w:type="dxa"/>
+        <w:left w:w="108" w:type="dxa"/>
+        <w:bottom w:w="0" w:type="dxa"/>
+        <w:right w:w="108" w:type="dxa"/>
+      </w:tblCellMar>
     </w:tblPr>
   </w:style>
   <w:style w:type="table" w:styleId="Grilledutableau">
@@ -6752,6 +7796,7 @@
       <w:spacing w:after="0" w:line="240" w:lineRule="auto"/>
     </w:pPr>
     <w:tblPr>
+      <w:tblInd w:w="0" w:type="dxa"/>
       <w:tblBorders>
         <w:top w:val="single" w:sz="4" w:space="0" w:color="auto"/>
         <w:left w:val="single" w:sz="4" w:space="0" w:color="auto"/>
@@ -6760,6 +7805,12 @@
         <w:insideH w:val="single" w:sz="4" w:space="0" w:color="auto"/>
         <w:insideV w:val="single" w:sz="4" w:space="0" w:color="auto"/>
       </w:tblBorders>
+      <w:tblCellMar>
+        <w:top w:w="0" w:type="dxa"/>
+        <w:left w:w="108" w:type="dxa"/>
+        <w:bottom w:w="0" w:type="dxa"/>
+        <w:right w:w="108" w:type="dxa"/>
+      </w:tblCellMar>
     </w:tblPr>
   </w:style>
   <w:style w:type="paragraph" w:styleId="Sous-titre">
@@ -6808,53 +7859,6 @@
       <w:ind w:left="720"/>
       <w:contextualSpacing/>
     </w:pPr>
-  </w:style>
-  <w:style w:type="paragraph" w:styleId="Titre">
-    <w:name w:val="Title"/>
-    <w:basedOn w:val="Normal"/>
-    <w:next w:val="Normal"/>
-    <w:link w:val="TitreCar"/>
-    <w:uiPriority w:val="10"/>
-    <w:qFormat/>
-    <w:rsid w:val="009D7358"/>
-    <w:pPr>
-      <w:spacing w:after="0" w:line="240" w:lineRule="auto"/>
-      <w:contextualSpacing/>
-    </w:pPr>
-    <w:rPr>
-      <w:rFonts w:asciiTheme="majorHAnsi" w:eastAsiaTheme="majorEastAsia" w:hAnsiTheme="majorHAnsi" w:cstheme="majorBidi"/>
-      <w:spacing w:val="-10"/>
-      <w:kern w:val="28"/>
-      <w:sz w:val="56"/>
-      <w:szCs w:val="56"/>
-    </w:rPr>
-  </w:style>
-  <w:style w:type="character" w:customStyle="1" w:styleId="TitreCar">
-    <w:name w:val="Titre Car"/>
-    <w:basedOn w:val="Policepardfaut"/>
-    <w:link w:val="Titre"/>
-    <w:uiPriority w:val="10"/>
-    <w:rsid w:val="009D7358"/>
-    <w:rPr>
-      <w:rFonts w:asciiTheme="majorHAnsi" w:eastAsiaTheme="majorEastAsia" w:hAnsiTheme="majorHAnsi" w:cstheme="majorBidi"/>
-      <w:spacing w:val="-10"/>
-      <w:kern w:val="28"/>
-      <w:sz w:val="56"/>
-      <w:szCs w:val="56"/>
-    </w:rPr>
-  </w:style>
-  <w:style w:type="character" w:customStyle="1" w:styleId="Titre3Car">
-    <w:name w:val="Titre 3 Car"/>
-    <w:basedOn w:val="Policepardfaut"/>
-    <w:link w:val="Titre3"/>
-    <w:uiPriority w:val="9"/>
-    <w:rsid w:val="009D7358"/>
-    <w:rPr>
-      <w:rFonts w:asciiTheme="majorHAnsi" w:eastAsiaTheme="majorEastAsia" w:hAnsiTheme="majorHAnsi" w:cstheme="majorBidi"/>
-      <w:color w:val="243F60" w:themeColor="accent1" w:themeShade="7F"/>
-      <w:sz w:val="24"/>
-      <w:szCs w:val="24"/>
-    </w:rPr>
   </w:style>
 </w:styles>
 </file>
@@ -7147,7 +8151,7 @@
 </file>
 
 <file path=customXml/itemProps1.xml><?xml version="1.0" encoding="utf-8"?>
-<ds:datastoreItem xmlns:ds="http://schemas.openxmlformats.org/officeDocument/2006/customXml" ds:itemID="{F0F318F3-58C5-4DD1-B65F-BF7B518273C4}">
+<ds:datastoreItem xmlns:ds="http://schemas.openxmlformats.org/officeDocument/2006/customXml" ds:itemID="{C16CD39C-3D30-450C-A175-176DD9878CBB}">
   <ds:schemaRefs>
     <ds:schemaRef ds:uri="http://schemas.openxmlformats.org/officeDocument/2006/bibliography"/>
   </ds:schemaRefs>

</xml_diff>

<commit_message>
ajout du rappport modifié par Mohamme
</commit_message>
<xml_diff>
--- a/Rapport/Rapport.docx
+++ b/Rapport/Rapport.docx
@@ -174,20 +174,8 @@
                       <w:sz w:val="56"/>
                       <w:szCs w:val="68"/>
                     </w:rPr>
-                    <w:t xml:space="preserve">Rapport du projet </w:t>
+                    <w:t>Rapport du projet DevOO</w:t>
                   </w:r>
-                  <w:proofErr w:type="spellStart"/>
-                  <w:r>
-                    <w:rPr>
-                      <w:rFonts w:ascii="Centaur" w:hAnsi="Centaur"/>
-                      <w:b/>
-                      <w:i/>
-                      <w:sz w:val="56"/>
-                      <w:szCs w:val="68"/>
-                    </w:rPr>
-                    <w:t>DevOO</w:t>
-                  </w:r>
-                  <w:proofErr w:type="spellEnd"/>
                 </w:p>
                 <w:p>
                   <w:pPr>
@@ -322,7 +310,6 @@
                     </w:rPr>
                     <w:t xml:space="preserve">M. </w:t>
                   </w:r>
-                  <w:proofErr w:type="spellStart"/>
                   <w:r>
                     <w:rPr>
                       <w:rFonts w:ascii="Centaur" w:hAnsi="Centaur"/>
@@ -332,19 +319,7 @@
                       <w:szCs w:val="32"/>
                       <w:u w:val="single"/>
                     </w:rPr>
-                    <w:t>Elöd</w:t>
-                  </w:r>
-                  <w:proofErr w:type="spellEnd"/>
-                  <w:r>
-                    <w:rPr>
-                      <w:rFonts w:ascii="Centaur" w:hAnsi="Centaur"/>
-                      <w:b/>
-                      <w:i/>
-                      <w:sz w:val="32"/>
-                      <w:szCs w:val="32"/>
-                      <w:u w:val="single"/>
-                    </w:rPr>
-                    <w:t xml:space="preserve"> EGYED-ZSIGMOND</w:t>
+                    <w:t>Elöd EGYED-ZSIGMOND</w:t>
                   </w:r>
                 </w:p>
               </w:txbxContent>
@@ -2491,15 +2466,7 @@
         <w:t>satisfaire le cahier des charges avec les fonctionnalités d</w:t>
       </w:r>
       <w:r>
-        <w:t xml:space="preserve">emandées, nous avons consacré 4 semaines de travail avec une charge de xxx heures. Le groupe s'est mis d'accord sur le langage orienté objet java vu sa performance et sa réputation mondiale et le </w:t>
-      </w:r>
-      <w:proofErr w:type="spellStart"/>
-      <w:r>
-        <w:t>framework</w:t>
-      </w:r>
-      <w:proofErr w:type="spellEnd"/>
-      <w:r>
-        <w:t xml:space="preserve"> SWING pour </w:t>
+        <w:t xml:space="preserve">emandées, nous avons consacré 4 semaines de travail avec une charge de xxx heures. Le groupe s'est mis d'accord sur le langage orienté objet java vu sa performance et sa réputation mondiale et le framework SWING pour </w:t>
       </w:r>
       <w:r>
         <w:t>la partie IHM.</w:t>
@@ -2734,19 +2701,11 @@
         </w:numPr>
         <w:jc w:val="both"/>
       </w:pPr>
-      <w:proofErr w:type="spellStart"/>
       <w:r>
         <w:rPr>
           <w:rStyle w:val="Sous-titreCar"/>
         </w:rPr>
-        <w:t>livraisonArrivee</w:t>
-      </w:r>
-      <w:proofErr w:type="spellEnd"/>
-      <w:r>
-        <w:rPr>
-          <w:rStyle w:val="Sous-titreCar"/>
-        </w:rPr>
-        <w:t xml:space="preserve"> :</w:t>
+        <w:t>livraisonArrivee :</w:t>
       </w:r>
       <w:r>
         <w:t xml:space="preserve"> La dernière livraison d'un chemin.</w:t>
@@ -3296,19 +3255,11 @@
         <w:pStyle w:val="Sansinterligne"/>
         <w:jc w:val="both"/>
       </w:pPr>
-      <w:proofErr w:type="spellStart"/>
-      <w:r>
-        <w:rPr>
-          <w:b/>
-        </w:rPr>
-        <w:t>Précondition</w:t>
-      </w:r>
-      <w:proofErr w:type="spellEnd"/>
-      <w:r>
-        <w:rPr>
-          <w:b/>
-        </w:rPr>
-        <w:t>:</w:t>
+      <w:r>
+        <w:rPr>
+          <w:b/>
+        </w:rPr>
+        <w:t>Précondition:</w:t>
       </w:r>
       <w:r>
         <w:t xml:space="preserve"> </w:t>
@@ -3368,15 +3319,7 @@
         <w:t>2)</w:t>
       </w:r>
       <w:r>
-        <w:t xml:space="preserve"> L'utilisateur choisit le fichier </w:t>
-      </w:r>
-      <w:proofErr w:type="spellStart"/>
-      <w:r>
-        <w:t>xml</w:t>
-      </w:r>
-      <w:proofErr w:type="spellEnd"/>
-      <w:r>
-        <w:t xml:space="preserve"> valide.</w:t>
+        <w:t xml:space="preserve"> L'utilisateur choisit le fichier xml valide.</w:t>
       </w:r>
     </w:p>
     <w:p>
@@ -3474,15 +3417,7 @@
         <w:jc w:val="both"/>
       </w:pPr>
       <w:r>
-        <w:t xml:space="preserve">Liste d’erreurs : - Le fichier </w:t>
-      </w:r>
-      <w:proofErr w:type="spellStart"/>
-      <w:r>
-        <w:t>xml</w:t>
-      </w:r>
-      <w:proofErr w:type="spellEnd"/>
-      <w:r>
-        <w:t xml:space="preserve"> n’est pas syntaxiquement valide.</w:t>
+        <w:t>Liste d’erreurs : - Le fichier xml n’est pas syntaxiquement valide.</w:t>
       </w:r>
     </w:p>
     <w:p>
@@ -3495,15 +3430,7 @@
       </w:r>
       <w:r>
         <w:tab/>
-        <w:t xml:space="preserve">- L’un des tronçons décrit dans le fichier </w:t>
-      </w:r>
-      <w:proofErr w:type="spellStart"/>
-      <w:r>
-        <w:t>xml</w:t>
-      </w:r>
-      <w:proofErr w:type="spellEnd"/>
-      <w:r>
-        <w:t xml:space="preserve"> référence une intersection inconnue.</w:t>
+        <w:t>- L’un des tronçons décrit dans le fichier xml référence une intersection inconnue.</w:t>
       </w:r>
     </w:p>
     <w:p>
@@ -3573,19 +3500,11 @@
           <w:b/>
         </w:rPr>
       </w:pPr>
-      <w:proofErr w:type="spellStart"/>
-      <w:r>
-        <w:rPr>
-          <w:b/>
-        </w:rPr>
-        <w:t>Précondition</w:t>
-      </w:r>
-      <w:proofErr w:type="spellEnd"/>
-      <w:r>
-        <w:rPr>
-          <w:b/>
-        </w:rPr>
-        <w:t>:</w:t>
+      <w:r>
+        <w:rPr>
+          <w:b/>
+        </w:rPr>
+        <w:t>Précondition:</w:t>
       </w:r>
     </w:p>
     <w:p>
@@ -3858,19 +3777,11 @@
           <w:b/>
         </w:rPr>
       </w:pPr>
-      <w:proofErr w:type="spellStart"/>
-      <w:r>
-        <w:rPr>
-          <w:b/>
-        </w:rPr>
-        <w:t>Préconditions</w:t>
-      </w:r>
-      <w:proofErr w:type="spellEnd"/>
-      <w:r>
-        <w:rPr>
-          <w:b/>
-        </w:rPr>
-        <w:t>:</w:t>
+      <w:r>
+        <w:rPr>
+          <w:b/>
+        </w:rPr>
+        <w:t>Préconditions:</w:t>
       </w:r>
     </w:p>
     <w:p>
@@ -4106,20 +4017,207 @@
         <w:pStyle w:val="Sansinterligne"/>
         <w:jc w:val="both"/>
       </w:pPr>
-      <w:proofErr w:type="spellStart"/>
-      <w:r>
-        <w:rPr>
-          <w:b/>
-        </w:rPr>
-        <w:t>Précondition</w:t>
-      </w:r>
-      <w:proofErr w:type="spellEnd"/>
-      <w:r>
-        <w:rPr>
-          <w:b/>
+      <w:r>
+        <w:rPr>
+          <w:b/>
+        </w:rPr>
+        <w:t>Précondition:</w:t>
+      </w:r>
+      <w:r>
+        <w:t xml:space="preserve"> </w:t>
+      </w:r>
+    </w:p>
+    <w:p>
+      <w:pPr>
+        <w:pStyle w:val="Sansinterligne"/>
+        <w:ind w:firstLine="708"/>
+        <w:jc w:val="both"/>
+      </w:pPr>
+      <w:r>
+        <w:t>Le plan est chargé, la demande est chargée et une tournée est calculée.</w:t>
+      </w:r>
+    </w:p>
+    <w:p>
+      <w:pPr>
+        <w:pStyle w:val="Sansinterligne"/>
+        <w:jc w:val="both"/>
+        <w:rPr>
+          <w:b/>
+        </w:rPr>
+      </w:pPr>
+      <w:r>
+        <w:rPr>
+          <w:b/>
+        </w:rPr>
+        <w:t>Scénario principal:</w:t>
+      </w:r>
+    </w:p>
+    <w:p>
+      <w:pPr>
+        <w:pStyle w:val="Sansinterligne"/>
+        <w:ind w:firstLine="708"/>
+        <w:jc w:val="both"/>
+      </w:pPr>
+      <w:r>
+        <w:rPr>
+          <w:i/>
+        </w:rPr>
+        <w:t>1</w:t>
+      </w:r>
+      <w:r>
+        <w:t>) L'utilisateur choisit un point de livraison qui appartient à la tournée calculée.</w:t>
+      </w:r>
+    </w:p>
+    <w:p>
+      <w:pPr>
+        <w:pStyle w:val="Sansinterligne"/>
+        <w:ind w:firstLine="708"/>
+        <w:jc w:val="both"/>
+      </w:pPr>
+      <w:r>
+        <w:rPr>
+          <w:i/>
+        </w:rPr>
+        <w:t>2)</w:t>
+      </w:r>
+      <w:r>
+        <w:t xml:space="preserve"> L'utilisateur demande au système de supprimer le point de livraisons choisi.</w:t>
+      </w:r>
+    </w:p>
+    <w:p>
+      <w:pPr>
+        <w:pStyle w:val="Sansinterligne"/>
+        <w:ind w:firstLine="708"/>
+        <w:jc w:val="both"/>
+      </w:pPr>
+      <w:r>
+        <w:t>3) Le système enlève le point de livraison choisi de la tournée.</w:t>
+      </w:r>
+    </w:p>
+    <w:p>
+      <w:pPr>
+        <w:pStyle w:val="Sansinterligne"/>
+        <w:ind w:firstLine="708"/>
+        <w:jc w:val="both"/>
+      </w:pPr>
+      <w:r>
+        <w:rPr>
+          <w:i/>
+        </w:rPr>
+        <w:t>4)</w:t>
+      </w:r>
+      <w:r>
+        <w:t xml:space="preserve"> Le système affiche la nouvelle tournée modifiée.</w:t>
+      </w:r>
+    </w:p>
+    <w:p>
+      <w:pPr>
+        <w:pStyle w:val="Sansinterligne"/>
+        <w:jc w:val="both"/>
+        <w:rPr>
+          <w:b/>
+        </w:rPr>
+      </w:pPr>
+      <w:r>
+        <w:rPr>
+          <w:b/>
+        </w:rPr>
+        <w:t>Alternatives:</w:t>
+      </w:r>
+    </w:p>
+    <w:p>
+      <w:pPr>
+        <w:pStyle w:val="Sansinterligne"/>
+        <w:ind w:left="708"/>
+        <w:jc w:val="both"/>
+      </w:pPr>
+      <w:r>
+        <w:rPr>
+          <w:i/>
+        </w:rPr>
+        <w:t>2a)</w:t>
+      </w:r>
+      <w:r>
+        <w:t xml:space="preserve"> Le point de livraison choisi n'appartient pas à la tournée calculée. Le système indique que le point n'est pas valide et retourne à l'étape 1.</w:t>
+      </w:r>
+    </w:p>
+    <w:p>
+      <w:pPr>
+        <w:pStyle w:val="Sansinterligne"/>
+        <w:ind w:left="708"/>
+        <w:jc w:val="both"/>
+      </w:pPr>
+      <w:r>
+        <w:rPr>
+          <w:i/>
+        </w:rPr>
+        <w:t>2b)</w:t>
+      </w:r>
+      <w:r>
+        <w:t xml:space="preserve"> Le point sélectionné est l'entrepôt. Le système indique qu'il n'est pas possible de supprimer l'entrepôt.</w:t>
+      </w:r>
+    </w:p>
+    <w:p>
+      <w:pPr>
+        <w:pStyle w:val="Sansinterligne"/>
+        <w:jc w:val="both"/>
+        <w:rPr>
+          <w:i/>
+        </w:rPr>
+      </w:pPr>
+    </w:p>
+    <w:p>
+      <w:pPr>
+        <w:pStyle w:val="Sansinterligne"/>
+        <w:jc w:val="both"/>
+        <w:rPr>
+          <w:b/>
+          <w:i/>
+        </w:rPr>
+      </w:pPr>
+      <w:r>
+        <w:rPr>
+          <w:b/>
+          <w:i/>
+        </w:rPr>
+        <w:t>Cas d’utilisation</w:t>
+      </w:r>
+      <w:r>
+        <w:rPr>
+          <w:b/>
+          <w:i/>
+        </w:rPr>
+        <w:t xml:space="preserve"> 2</w:t>
+      </w:r>
+      <w:r>
+        <w:rPr>
+          <w:b/>
+          <w:i/>
         </w:rPr>
         <w:t>:</w:t>
       </w:r>
+    </w:p>
+    <w:p>
+      <w:pPr>
+        <w:pStyle w:val="Sansinterligne"/>
+        <w:ind w:firstLine="708"/>
+        <w:jc w:val="both"/>
+      </w:pPr>
+      <w:r>
+        <w:t>Ajouter des livraisons</w:t>
+      </w:r>
+    </w:p>
+    <w:p>
+      <w:pPr>
+        <w:pStyle w:val="Sansinterligne"/>
+        <w:jc w:val="both"/>
+      </w:pPr>
+      <w:r>
+        <w:rPr>
+          <w:b/>
+        </w:rPr>
+        <w:t>Description abrégée:</w:t>
+      </w:r>
       <w:r>
         <w:t xml:space="preserve"> </w:t>
       </w:r>
@@ -4127,205 +4225,10 @@
     <w:p>
       <w:pPr>
         <w:pStyle w:val="Sansinterligne"/>
-        <w:ind w:firstLine="708"/>
-        <w:jc w:val="both"/>
-      </w:pPr>
-      <w:r>
-        <w:t>Le plan est chargé, la demande est chargée et une tournée est calculée.</w:t>
-      </w:r>
-    </w:p>
-    <w:p>
-      <w:pPr>
-        <w:pStyle w:val="Sansinterligne"/>
-        <w:jc w:val="both"/>
-        <w:rPr>
-          <w:b/>
-        </w:rPr>
-      </w:pPr>
-      <w:r>
-        <w:rPr>
-          <w:b/>
-        </w:rPr>
-        <w:t>Scénario principal:</w:t>
-      </w:r>
-    </w:p>
-    <w:p>
-      <w:pPr>
-        <w:pStyle w:val="Sansinterligne"/>
-        <w:ind w:firstLine="708"/>
-        <w:jc w:val="both"/>
-      </w:pPr>
-      <w:r>
-        <w:rPr>
-          <w:i/>
-        </w:rPr>
-        <w:t>1</w:t>
-      </w:r>
-      <w:r>
-        <w:t>) L'utilisateur choisit un point de livraison qui appartient à la tournée calculée.</w:t>
-      </w:r>
-    </w:p>
-    <w:p>
-      <w:pPr>
-        <w:pStyle w:val="Sansinterligne"/>
-        <w:ind w:firstLine="708"/>
-        <w:jc w:val="both"/>
-      </w:pPr>
-      <w:r>
-        <w:rPr>
-          <w:i/>
-        </w:rPr>
-        <w:t>2)</w:t>
-      </w:r>
-      <w:r>
-        <w:t xml:space="preserve"> L'utilisateur demande au système de supprimer le point de livraisons choisi.</w:t>
-      </w:r>
-    </w:p>
-    <w:p>
-      <w:pPr>
-        <w:pStyle w:val="Sansinterligne"/>
-        <w:ind w:firstLine="708"/>
-        <w:jc w:val="both"/>
-      </w:pPr>
-      <w:r>
-        <w:t>3) Le système enlève le point de livraison choisi de la tournée.</w:t>
-      </w:r>
-    </w:p>
-    <w:p>
-      <w:pPr>
-        <w:pStyle w:val="Sansinterligne"/>
-        <w:ind w:firstLine="708"/>
-        <w:jc w:val="both"/>
-      </w:pPr>
-      <w:r>
-        <w:rPr>
-          <w:i/>
-        </w:rPr>
-        <w:t>4)</w:t>
-      </w:r>
-      <w:r>
-        <w:t xml:space="preserve"> Le système affiche la nouvelle tournée modifiée.</w:t>
-      </w:r>
-    </w:p>
-    <w:p>
-      <w:pPr>
-        <w:pStyle w:val="Sansinterligne"/>
-        <w:jc w:val="both"/>
-        <w:rPr>
-          <w:b/>
-        </w:rPr>
-      </w:pPr>
-      <w:r>
-        <w:rPr>
-          <w:b/>
-        </w:rPr>
-        <w:t>Alternatives:</w:t>
-      </w:r>
-    </w:p>
-    <w:p>
-      <w:pPr>
-        <w:pStyle w:val="Sansinterligne"/>
         <w:ind w:left="708"/>
         <w:jc w:val="both"/>
       </w:pPr>
       <w:r>
-        <w:rPr>
-          <w:i/>
-        </w:rPr>
-        <w:t>2a)</w:t>
-      </w:r>
-      <w:r>
-        <w:t xml:space="preserve"> Le point de livraison choisi n'appartient pas à la tournée calculée. Le système indique que le point n'est pas valide et retourne à l'étape 1.</w:t>
-      </w:r>
-    </w:p>
-    <w:p>
-      <w:pPr>
-        <w:pStyle w:val="Sansinterligne"/>
-        <w:ind w:left="708"/>
-        <w:jc w:val="both"/>
-      </w:pPr>
-      <w:r>
-        <w:rPr>
-          <w:i/>
-        </w:rPr>
-        <w:t>2b)</w:t>
-      </w:r>
-      <w:r>
-        <w:t xml:space="preserve"> Le point sélectionné est l'entrepôt. Le système indique qu'il n'est pas possible de supprimer l'entrepôt.</w:t>
-      </w:r>
-    </w:p>
-    <w:p>
-      <w:pPr>
-        <w:pStyle w:val="Sansinterligne"/>
-        <w:jc w:val="both"/>
-        <w:rPr>
-          <w:i/>
-        </w:rPr>
-      </w:pPr>
-    </w:p>
-    <w:p>
-      <w:pPr>
-        <w:pStyle w:val="Sansinterligne"/>
-        <w:jc w:val="both"/>
-        <w:rPr>
-          <w:b/>
-          <w:i/>
-        </w:rPr>
-      </w:pPr>
-      <w:r>
-        <w:rPr>
-          <w:b/>
-          <w:i/>
-        </w:rPr>
-        <w:t>Cas d’utilisation</w:t>
-      </w:r>
-      <w:r>
-        <w:rPr>
-          <w:b/>
-          <w:i/>
-        </w:rPr>
-        <w:t xml:space="preserve"> 2</w:t>
-      </w:r>
-      <w:r>
-        <w:rPr>
-          <w:b/>
-          <w:i/>
-        </w:rPr>
-        <w:t>:</w:t>
-      </w:r>
-    </w:p>
-    <w:p>
-      <w:pPr>
-        <w:pStyle w:val="Sansinterligne"/>
-        <w:ind w:firstLine="708"/>
-        <w:jc w:val="both"/>
-      </w:pPr>
-      <w:r>
-        <w:t>Ajouter des livraisons</w:t>
-      </w:r>
-    </w:p>
-    <w:p>
-      <w:pPr>
-        <w:pStyle w:val="Sansinterligne"/>
-        <w:jc w:val="both"/>
-      </w:pPr>
-      <w:r>
-        <w:rPr>
-          <w:b/>
-        </w:rPr>
-        <w:t>Description abrégée:</w:t>
-      </w:r>
-      <w:r>
-        <w:t xml:space="preserve"> </w:t>
-      </w:r>
-    </w:p>
-    <w:p>
-      <w:pPr>
-        <w:pStyle w:val="Sansinterligne"/>
-        <w:ind w:left="708"/>
-        <w:jc w:val="both"/>
-      </w:pPr>
-      <w:r>
         <w:t>L'utilisateur choisit un point de livraison sur le plan et demande au système d’ajouter ce point de livraison. Le système affiche la nouvelle tournée contenant le point de livraison sélectionné.</w:t>
       </w:r>
     </w:p>
@@ -4334,19 +4237,11 @@
         <w:pStyle w:val="Sansinterligne"/>
         <w:jc w:val="both"/>
       </w:pPr>
-      <w:proofErr w:type="spellStart"/>
-      <w:r>
-        <w:rPr>
-          <w:b/>
-        </w:rPr>
-        <w:t>Précondition</w:t>
-      </w:r>
-      <w:proofErr w:type="spellEnd"/>
-      <w:r>
-        <w:rPr>
-          <w:b/>
-        </w:rPr>
-        <w:t>:</w:t>
+      <w:r>
+        <w:rPr>
+          <w:b/>
+        </w:rPr>
+        <w:t>Précondition:</w:t>
       </w:r>
       <w:r>
         <w:t xml:space="preserve"> </w:t>
@@ -4589,7 +4484,6 @@
         <w:pStyle w:val="Sansinterligne"/>
         <w:jc w:val="both"/>
       </w:pPr>
-      <w:proofErr w:type="spellStart"/>
       <w:r>
         <w:rPr>
           <w:b/>
@@ -4602,7 +4496,6 @@
         </w:rPr>
         <w:t>s</w:t>
       </w:r>
-      <w:proofErr w:type="spellEnd"/>
       <w:r>
         <w:rPr>
           <w:b/>
@@ -4885,19 +4778,11 @@
           <w:b/>
         </w:rPr>
       </w:pPr>
-      <w:proofErr w:type="spellStart"/>
-      <w:r>
-        <w:rPr>
-          <w:b/>
-        </w:rPr>
-        <w:t>Précondition</w:t>
-      </w:r>
-      <w:proofErr w:type="spellEnd"/>
-      <w:r>
-        <w:rPr>
-          <w:b/>
-        </w:rPr>
-        <w:t>:</w:t>
+      <w:r>
+        <w:rPr>
+          <w:b/>
+        </w:rPr>
+        <w:t>Précondition:</w:t>
       </w:r>
     </w:p>
     <w:p>
@@ -5095,19 +4980,11 @@
           <w:b/>
         </w:rPr>
       </w:pPr>
-      <w:proofErr w:type="spellStart"/>
-      <w:r>
-        <w:rPr>
-          <w:b/>
-        </w:rPr>
-        <w:t>Précondition</w:t>
-      </w:r>
-      <w:proofErr w:type="spellEnd"/>
-      <w:r>
-        <w:rPr>
-          <w:b/>
-        </w:rPr>
-        <w:t>:</w:t>
+      <w:r>
+        <w:rPr>
+          <w:b/>
+        </w:rPr>
+        <w:t>Précondition:</w:t>
       </w:r>
     </w:p>
     <w:p>
@@ -5267,19 +5144,11 @@
           <w:b/>
         </w:rPr>
       </w:pPr>
-      <w:proofErr w:type="spellStart"/>
-      <w:r>
-        <w:rPr>
-          <w:b/>
-        </w:rPr>
-        <w:t>Préconditions</w:t>
-      </w:r>
-      <w:proofErr w:type="spellEnd"/>
-      <w:r>
-        <w:rPr>
-          <w:b/>
-        </w:rPr>
-        <w:t>:</w:t>
+      <w:r>
+        <w:rPr>
+          <w:b/>
+        </w:rPr>
+        <w:t>Préconditions:</w:t>
       </w:r>
     </w:p>
     <w:p>
@@ -5676,7 +5545,14 @@
       </w:r>
       <w:bookmarkEnd w:id="10"/>
     </w:p>
-    <w:p/>
+    <w:p>
+      <w:pPr>
+        <w:pStyle w:val="Titre3"/>
+      </w:pPr>
+      <w:r>
+        <w:t>Modèle:</w:t>
+      </w:r>
+    </w:p>
     <w:p>
       <w:r>
         <w:rPr>
@@ -5743,18 +5619,85 @@
     </w:p>
     <w:p>
       <w:pPr>
-        <w:pStyle w:val="Titre2"/>
-        <w:ind w:left="708"/>
+        <w:pStyle w:val="Titre3"/>
       </w:pPr>
       <w:bookmarkStart w:id="11" w:name="_Toc434950916"/>
       <w:r>
         <w:lastRenderedPageBreak/>
-        <w:t>3</w:t>
-      </w:r>
-      <w:r>
-        <w:t>.3 Diagrammes de packages et de classes retro-générés à partir du code</w:t>
-      </w:r>
-      <w:bookmarkEnd w:id="11"/>
+        <w:t>Contrôleur:</w:t>
+      </w:r>
+    </w:p>
+    <w:p>
+      <w:pPr>
+        <w:jc w:val="right"/>
+        <w:sectPr>
+          <w:pgSz w:w="11906" w:h="16838"/>
+          <w:pgMar w:top="284" w:right="1418" w:bottom="1418" w:left="284" w:header="709" w:footer="709" w:gutter="0"/>
+          <w:cols w:space="708"/>
+          <w:docGrid w:linePitch="360"/>
+        </w:sectPr>
+      </w:pPr>
+      <w:r>
+        <w:rPr>
+          <w:noProof/>
+          <w:lang w:eastAsia="fr-FR"/>
+        </w:rPr>
+        <w:drawing>
+          <wp:inline distT="0" distB="0" distL="0" distR="0">
+            <wp:extent cx="7165566" cy="7604760"/>
+            <wp:effectExtent l="19050" t="0" r="0" b="0"/>
+            <wp:docPr id="9" name="Image 2" descr="C:\Users\Med\Desktop\Projets\DevOO2\OO-Livraisons\Conception\DiagrammeClasseControleur.png"/>
+            <wp:cNvGraphicFramePr>
+              <a:graphicFrameLocks xmlns:a="http://schemas.openxmlformats.org/drawingml/2006/main" noChangeAspect="1"/>
+            </wp:cNvGraphicFramePr>
+            <a:graphic xmlns:a="http://schemas.openxmlformats.org/drawingml/2006/main">
+              <a:graphicData uri="http://schemas.openxmlformats.org/drawingml/2006/picture">
+                <pic:pic xmlns:pic="http://schemas.openxmlformats.org/drawingml/2006/picture">
+                  <pic:nvPicPr>
+                    <pic:cNvPr id="0" name="Picture 2" descr="C:\Users\Med\Desktop\Projets\DevOO2\OO-Livraisons\Conception\DiagrammeClasseControleur.png"/>
+                    <pic:cNvPicPr>
+                      <a:picLocks noChangeAspect="1" noChangeArrowheads="1"/>
+                    </pic:cNvPicPr>
+                  </pic:nvPicPr>
+                  <pic:blipFill>
+                    <a:blip r:embed="rId17" cstate="print"/>
+                    <a:srcRect/>
+                    <a:stretch>
+                      <a:fillRect/>
+                    </a:stretch>
+                  </pic:blipFill>
+                  <pic:spPr bwMode="auto">
+                    <a:xfrm>
+                      <a:off x="0" y="0"/>
+                      <a:ext cx="7178755" cy="7618757"/>
+                    </a:xfrm>
+                    <a:prstGeom prst="rect">
+                      <a:avLst/>
+                    </a:prstGeom>
+                    <a:noFill/>
+                    <a:ln w="9525">
+                      <a:noFill/>
+                      <a:miter lim="800000"/>
+                      <a:headEnd/>
+                      <a:tailEnd/>
+                    </a:ln>
+                  </pic:spPr>
+                </pic:pic>
+              </a:graphicData>
+            </a:graphic>
+          </wp:inline>
+        </w:drawing>
+      </w:r>
+    </w:p>
+    <w:p>
+      <w:pPr>
+        <w:sectPr>
+          <w:pgSz w:w="11906" w:h="16838"/>
+          <w:pgMar w:top="284" w:right="1418" w:bottom="1418" w:left="284" w:header="709" w:footer="709" w:gutter="0"/>
+          <w:cols w:space="708"/>
+          <w:docGrid w:linePitch="360"/>
+        </w:sectPr>
+      </w:pPr>
     </w:p>
     <w:p/>
     <w:p/>
@@ -5780,6 +5723,215 @@
     <w:p/>
     <w:p/>
     <w:p/>
+    <w:p>
+      <w:pPr>
+        <w:pStyle w:val="Titre2"/>
+        <w:ind w:left="708"/>
+      </w:pPr>
+    </w:p>
+    <w:p>
+      <w:pPr>
+        <w:pStyle w:val="Titre2"/>
+        <w:ind w:left="708"/>
+      </w:pPr>
+      <w:r>
+        <w:t>3</w:t>
+      </w:r>
+      <w:r>
+        <w:t>.3 Diagrammes de packages et de classes retro-générés à partir du code</w:t>
+      </w:r>
+      <w:bookmarkEnd w:id="11"/>
+    </w:p>
+    <w:p>
+      <w:pPr>
+        <w:pStyle w:val="Titre3"/>
+      </w:pPr>
+      <w:r>
+        <w:t>Modèle:</w:t>
+      </w:r>
+    </w:p>
+    <w:p/>
+    <w:p>
+      <w:r>
+        <w:rPr>
+          <w:noProof/>
+          <w:lang w:eastAsia="fr-FR"/>
+        </w:rPr>
+        <w:drawing>
+          <wp:inline distT="0" distB="0" distL="0" distR="0">
+            <wp:extent cx="6191250" cy="7056120"/>
+            <wp:effectExtent l="19050" t="0" r="0" b="0"/>
+            <wp:docPr id="10" name="Image 3" descr="C:\Users\Med\Desktop\Projets\DevOO2\OO-Livraisons\Rapport\DiagrammeRetrogenere\Modele.png"/>
+            <wp:cNvGraphicFramePr>
+              <a:graphicFrameLocks xmlns:a="http://schemas.openxmlformats.org/drawingml/2006/main" noChangeAspect="1"/>
+            </wp:cNvGraphicFramePr>
+            <a:graphic xmlns:a="http://schemas.openxmlformats.org/drawingml/2006/main">
+              <a:graphicData uri="http://schemas.openxmlformats.org/drawingml/2006/picture">
+                <pic:pic xmlns:pic="http://schemas.openxmlformats.org/drawingml/2006/picture">
+                  <pic:nvPicPr>
+                    <pic:cNvPr id="0" name="Picture 3" descr="C:\Users\Med\Desktop\Projets\DevOO2\OO-Livraisons\Rapport\DiagrammeRetrogenere\Modele.png"/>
+                    <pic:cNvPicPr>
+                      <a:picLocks noChangeAspect="1" noChangeArrowheads="1"/>
+                    </pic:cNvPicPr>
+                  </pic:nvPicPr>
+                  <pic:blipFill>
+                    <a:blip r:embed="rId18" cstate="print"/>
+                    <a:srcRect/>
+                    <a:stretch>
+                      <a:fillRect/>
+                    </a:stretch>
+                  </pic:blipFill>
+                  <pic:spPr bwMode="auto">
+                    <a:xfrm>
+                      <a:off x="0" y="0"/>
+                      <a:ext cx="6201605" cy="7067922"/>
+                    </a:xfrm>
+                    <a:prstGeom prst="rect">
+                      <a:avLst/>
+                    </a:prstGeom>
+                    <a:noFill/>
+                    <a:ln w="9525">
+                      <a:noFill/>
+                      <a:miter lim="800000"/>
+                      <a:headEnd/>
+                      <a:tailEnd/>
+                    </a:ln>
+                  </pic:spPr>
+                </pic:pic>
+              </a:graphicData>
+            </a:graphic>
+          </wp:inline>
+        </w:drawing>
+      </w:r>
+    </w:p>
+    <w:p>
+      <w:pPr>
+        <w:pStyle w:val="Titre2"/>
+      </w:pPr>
+      <w:r>
+        <w:lastRenderedPageBreak/>
+        <w:t xml:space="preserve">Contrôleur: </w:t>
+      </w:r>
+    </w:p>
+    <w:p/>
+    <w:p>
+      <w:r>
+        <w:rPr>
+          <w:noProof/>
+          <w:lang w:eastAsia="fr-FR"/>
+        </w:rPr>
+        <w:drawing>
+          <wp:inline distT="0" distB="0" distL="0" distR="0">
+            <wp:extent cx="7037070" cy="7360920"/>
+            <wp:effectExtent l="19050" t="0" r="0" b="0"/>
+            <wp:docPr id="15" name="Image 4" descr="C:\Users\Med\Desktop\Projets\DevOO2\OO-Livraisons\Rapport\DiagrammeRetrogenere\Controleur.png"/>
+            <wp:cNvGraphicFramePr>
+              <a:graphicFrameLocks xmlns:a="http://schemas.openxmlformats.org/drawingml/2006/main" noChangeAspect="1"/>
+            </wp:cNvGraphicFramePr>
+            <a:graphic xmlns:a="http://schemas.openxmlformats.org/drawingml/2006/main">
+              <a:graphicData uri="http://schemas.openxmlformats.org/drawingml/2006/picture">
+                <pic:pic xmlns:pic="http://schemas.openxmlformats.org/drawingml/2006/picture">
+                  <pic:nvPicPr>
+                    <pic:cNvPr id="0" name="Picture 4" descr="C:\Users\Med\Desktop\Projets\DevOO2\OO-Livraisons\Rapport\DiagrammeRetrogenere\Controleur.png"/>
+                    <pic:cNvPicPr>
+                      <a:picLocks noChangeAspect="1" noChangeArrowheads="1"/>
+                    </pic:cNvPicPr>
+                  </pic:nvPicPr>
+                  <pic:blipFill>
+                    <a:blip r:embed="rId19" cstate="print"/>
+                    <a:srcRect/>
+                    <a:stretch>
+                      <a:fillRect/>
+                    </a:stretch>
+                  </pic:blipFill>
+                  <pic:spPr bwMode="auto">
+                    <a:xfrm>
+                      <a:off x="0" y="0"/>
+                      <a:ext cx="7040175" cy="7364168"/>
+                    </a:xfrm>
+                    <a:prstGeom prst="rect">
+                      <a:avLst/>
+                    </a:prstGeom>
+                    <a:noFill/>
+                    <a:ln w="9525">
+                      <a:noFill/>
+                      <a:miter lim="800000"/>
+                      <a:headEnd/>
+                      <a:tailEnd/>
+                    </a:ln>
+                  </pic:spPr>
+                </pic:pic>
+              </a:graphicData>
+            </a:graphic>
+          </wp:inline>
+        </w:drawing>
+      </w:r>
+    </w:p>
+    <w:p/>
+    <w:p/>
+    <w:p>
+      <w:pPr>
+        <w:pStyle w:val="Titre2"/>
+      </w:pPr>
+      <w:r>
+        <w:lastRenderedPageBreak/>
+        <w:t>Vue:</w:t>
+      </w:r>
+    </w:p>
+    <w:p/>
+    <w:p>
+      <w:r>
+        <w:rPr>
+          <w:noProof/>
+          <w:lang w:eastAsia="fr-FR"/>
+        </w:rPr>
+        <w:drawing>
+          <wp:inline distT="0" distB="0" distL="0" distR="0">
+            <wp:extent cx="6945630" cy="7620000"/>
+            <wp:effectExtent l="19050" t="0" r="7620" b="0"/>
+            <wp:docPr id="16" name="Image 5" descr="C:\Users\Med\Desktop\Projets\DevOO2\OO-Livraisons\Rapport\DiagrammeRetrogenere\Vue.png"/>
+            <wp:cNvGraphicFramePr>
+              <a:graphicFrameLocks xmlns:a="http://schemas.openxmlformats.org/drawingml/2006/main" noChangeAspect="1"/>
+            </wp:cNvGraphicFramePr>
+            <a:graphic xmlns:a="http://schemas.openxmlformats.org/drawingml/2006/main">
+              <a:graphicData uri="http://schemas.openxmlformats.org/drawingml/2006/picture">
+                <pic:pic xmlns:pic="http://schemas.openxmlformats.org/drawingml/2006/picture">
+                  <pic:nvPicPr>
+                    <pic:cNvPr id="0" name="Picture 5" descr="C:\Users\Med\Desktop\Projets\DevOO2\OO-Livraisons\Rapport\DiagrammeRetrogenere\Vue.png"/>
+                    <pic:cNvPicPr>
+                      <a:picLocks noChangeAspect="1" noChangeArrowheads="1"/>
+                    </pic:cNvPicPr>
+                  </pic:nvPicPr>
+                  <pic:blipFill>
+                    <a:blip r:embed="rId20" cstate="print"/>
+                    <a:srcRect/>
+                    <a:stretch>
+                      <a:fillRect/>
+                    </a:stretch>
+                  </pic:blipFill>
+                  <pic:spPr bwMode="auto">
+                    <a:xfrm>
+                      <a:off x="0" y="0"/>
+                      <a:ext cx="6944269" cy="7618507"/>
+                    </a:xfrm>
+                    <a:prstGeom prst="rect">
+                      <a:avLst/>
+                    </a:prstGeom>
+                    <a:noFill/>
+                    <a:ln w="9525">
+                      <a:noFill/>
+                      <a:miter lim="800000"/>
+                      <a:headEnd/>
+                      <a:tailEnd/>
+                    </a:ln>
+                  </pic:spPr>
+                </pic:pic>
+              </a:graphicData>
+            </a:graphic>
+          </wp:inline>
+        </w:drawing>
+      </w:r>
+    </w:p>
     <w:p/>
     <w:p>
       <w:pPr>
@@ -5818,86 +5970,31 @@
         <w:pStyle w:val="Sous-titre"/>
       </w:pPr>
       <w:r>
-        <w:t>Pattern undo/</w:t>
-      </w:r>
-      <w:proofErr w:type="spellStart"/>
-      <w:r>
-        <w:t>redo</w:t>
-      </w:r>
-      <w:proofErr w:type="spellEnd"/>
-    </w:p>
-    <w:p>
-      <w:pPr>
-        <w:jc w:val="both"/>
-      </w:pPr>
-      <w:r>
-        <w:t>Dans le cahier des charges, il est spécifié qu’une modification de la tournée doit pouvoir être annulée. Une telle spécification appelle clairement à l’utilisation du pattern Commande, qui permettra de faire aisément  des undo/</w:t>
-      </w:r>
-      <w:proofErr w:type="spellStart"/>
-      <w:r>
-        <w:t>redo</w:t>
-      </w:r>
-      <w:proofErr w:type="spellEnd"/>
-      <w:r>
-        <w:t xml:space="preserve"> sur les modifications.</w:t>
+        <w:t>Pattern undo/redo</w:t>
+      </w:r>
+    </w:p>
+    <w:p>
+      <w:pPr>
+        <w:jc w:val="both"/>
+      </w:pPr>
+      <w:r>
+        <w:t>Dans le cahier des charges, il est spécifié qu’une modification de la tournée doit pouvoir être annulée. Une telle spécification appelle clairement à l’utilisation du pattern Commande, qui permettra de faire aisément  des undo/redo sur les modifications.</w:t>
       </w:r>
     </w:p>
     <w:p>
       <w:pPr>
         <w:pStyle w:val="Sous-titre"/>
       </w:pPr>
-      <w:proofErr w:type="spellStart"/>
       <w:r>
         <w:t>ModeleManager</w:t>
       </w:r>
-      <w:proofErr w:type="spellEnd"/>
-    </w:p>
-    <w:p>
-      <w:pPr>
-        <w:jc w:val="both"/>
-      </w:pPr>
-      <w:r>
-        <w:t xml:space="preserve">Lorsque le contrôleur communique avec le modèle, il est souhaitable que la communication se fasse au moyen d’un unique point d’entrée sur le modèle.  Nous avons fait le choix d’une classe </w:t>
-      </w:r>
-      <w:proofErr w:type="spellStart"/>
-      <w:r>
-        <w:t>ModeleManager</w:t>
-      </w:r>
-      <w:proofErr w:type="spellEnd"/>
-      <w:r>
-        <w:t xml:space="preserve">, qui contiendrait alors le plan actuellement chargé, les demandes de livraison actuellement chargées, et la tournée actuellement générée. C’est aussi cette classe qui contient la méthode </w:t>
-      </w:r>
-      <w:proofErr w:type="spellStart"/>
-      <w:r>
-        <w:t>calculerTournee</w:t>
-      </w:r>
-      <w:proofErr w:type="spellEnd"/>
-      <w:r>
-        <w:t xml:space="preserve">. À noter que le </w:t>
-      </w:r>
-      <w:proofErr w:type="spellStart"/>
-      <w:r>
-        <w:t>modeleManager</w:t>
-      </w:r>
-      <w:proofErr w:type="spellEnd"/>
-      <w:r>
-        <w:t xml:space="preserve"> aurait pu être implémenté en utilisant le pattern singleton (une seule et unique instance de </w:t>
-      </w:r>
-      <w:proofErr w:type="spellStart"/>
-      <w:r>
-        <w:t>ModeleManager</w:t>
-      </w:r>
-      <w:proofErr w:type="spellEnd"/>
-      <w:r>
-        <w:t xml:space="preserve"> dans l’application). Cependant, dans un souci de réutilisabilité, nous avons écarté ce choix. En effet, dans le cas où, par exemple, l’application permettrait d’avoir plusieurs onglets contenant plusieurs plans différents en même temps, il serait pratique d’avoir plusieurs instances de </w:t>
-      </w:r>
-      <w:proofErr w:type="spellStart"/>
-      <w:r>
-        <w:t>ModeleManager</w:t>
-      </w:r>
-      <w:proofErr w:type="spellEnd"/>
-      <w:r>
-        <w:t>.</w:t>
+    </w:p>
+    <w:p>
+      <w:pPr>
+        <w:jc w:val="both"/>
+      </w:pPr>
+      <w:r>
+        <w:t>Lorsque le contrôleur communique avec le modèle, il est souhaitable que la communication se fasse au moyen d’un unique point d’entrée sur le modèle.  Nous avons fait le choix d’une classe ModeleManager, qui contiendrait alors le plan actuellement chargé, les demandes de livraison actuellement chargées, et la tournée actuellement générée. C’est aussi cette classe qui contient la méthode calculerTournee. À noter que le modeleManager aurait pu être implémenté en utilisant le pattern singleton (une seule et unique instance de ModeleManager dans l’application). Cependant, dans un souci de réutilisabilité, nous avons écarté ce choix. En effet, dans le cas où, par exemple, l’application permettrait d’avoir plusieurs onglets contenant plusieurs plans différents en même temps, il serait pratique d’avoir plusieurs instances de ModeleManager.</w:t>
       </w:r>
     </w:p>
     <w:p>
@@ -5922,85 +6019,13 @@
         <w:jc w:val="both"/>
       </w:pPr>
       <w:r>
-        <w:t xml:space="preserve">Les descriptions des plans de villes et les descriptions des demandes de livraisons sont réalisées au moyen de fichiers au format </w:t>
-      </w:r>
-      <w:proofErr w:type="spellStart"/>
-      <w:r>
-        <w:t>xml</w:t>
-      </w:r>
-      <w:proofErr w:type="spellEnd"/>
-      <w:r>
-        <w:t xml:space="preserve">. Ces fichiers doivent être </w:t>
-      </w:r>
-      <w:proofErr w:type="spellStart"/>
-      <w:r>
-        <w:t>parsés</w:t>
-      </w:r>
-      <w:proofErr w:type="spellEnd"/>
-      <w:r>
-        <w:t xml:space="preserve">, et les informations contenues doivent être analysées, puis envoyées dans le modèle. </w:t>
-      </w:r>
-      <w:r>
-        <w:t xml:space="preserve">Nous avons décidé de séparer le code relatif au traitement </w:t>
-      </w:r>
-      <w:proofErr w:type="spellStart"/>
-      <w:r>
-        <w:t>xml</w:t>
-      </w:r>
-      <w:proofErr w:type="spellEnd"/>
-      <w:r>
-        <w:t xml:space="preserve"> dans deux packages séparés : Un package </w:t>
-      </w:r>
-      <w:proofErr w:type="spellStart"/>
-      <w:r>
-        <w:t>xml</w:t>
-      </w:r>
-      <w:proofErr w:type="spellEnd"/>
-      <w:r>
-        <w:t xml:space="preserve">, qui concerne uniquement la gestion globale de fichier au format </w:t>
-      </w:r>
-      <w:proofErr w:type="spellStart"/>
-      <w:r>
-        <w:t>xml</w:t>
-      </w:r>
-      <w:proofErr w:type="spellEnd"/>
-      <w:r>
-        <w:t xml:space="preserve"> (ouverture, sauvegarde, sélection de fichier), et un package </w:t>
-      </w:r>
-      <w:proofErr w:type="spellStart"/>
-      <w:r>
-        <w:t>xmlModele</w:t>
-      </w:r>
-      <w:proofErr w:type="spellEnd"/>
-      <w:r>
-        <w:t xml:space="preserve">, qui </w:t>
-      </w:r>
-      <w:r>
-        <w:t xml:space="preserve">contient toutes les méthodes de </w:t>
-      </w:r>
-      <w:proofErr w:type="spellStart"/>
-      <w:r>
-        <w:t>parsing</w:t>
-      </w:r>
-      <w:proofErr w:type="spellEnd"/>
-      <w:r>
-        <w:t xml:space="preserve"> et de remplissage des objets métier. Ainsi, le package </w:t>
-      </w:r>
-      <w:proofErr w:type="spellStart"/>
-      <w:r>
-        <w:t>xml</w:t>
-      </w:r>
-      <w:proofErr w:type="spellEnd"/>
-      <w:r>
-        <w:t xml:space="preserve"> est générique et pourrait être réutilisé dans une autre application. Le package </w:t>
-      </w:r>
-      <w:proofErr w:type="spellStart"/>
-      <w:r>
-        <w:t>xmlModele</w:t>
-      </w:r>
-      <w:proofErr w:type="spellEnd"/>
-      <w:r>
-        <w:t xml:space="preserve">, quant à lui, est intrinsèquement lié au modèle.  </w:t>
+        <w:t xml:space="preserve">Les descriptions des plans de villes et les descriptions des demandes de livraisons sont réalisées au moyen de fichiers au format xml. Ces fichiers doivent être parsés, et les informations contenues doivent être analysées, puis envoyées dans le modèle. </w:t>
+      </w:r>
+      <w:r>
+        <w:t xml:space="preserve">Nous avons décidé de séparer le code relatif au traitement xml dans deux packages séparés : Un package xml, qui concerne uniquement la gestion globale de fichier au format xml (ouverture, sauvegarde, sélection de fichier), et un package xmlModele, qui </w:t>
+      </w:r>
+      <w:r>
+        <w:t xml:space="preserve">contient toutes les méthodes de parsing et de remplissage des objets métier. Ainsi, le package xml est générique et pourrait être réutilisé dans une autre application. Le package xmlModele, quant à lui, est intrinsèquement lié au modèle.  </w:t>
       </w:r>
     </w:p>
     <w:p>
@@ -6042,13 +6067,10 @@
         <w:jc w:val="both"/>
       </w:pPr>
       <w:r>
-        <w:t xml:space="preserve">Selon l’état du contrôleur, toutes les fonctionnalités de l’application ne doive pas pouvoir être appelée (Lorsqu’un plan n’est pas chargé, par exemple, l’utilisateur ne devrait pas pouvoir demander </w:t>
+        <w:t xml:space="preserve">Selon l’état du contrôleur, toutes les fonctionnalités de l’application ne doive pas pouvoir être appelée (Lorsqu’un plan n’est pas chargé, par exemple, l’utilisateur ne devrait pas pouvoir demander à l’application de charger des demandes de livraison). C’est pourquoi nous avons mis en place un système d’activation/désactivation de fonctionnalité. La fenêtre graphique de l’application implémente une méthode d’activation/désactivation de </w:t>
       </w:r>
       <w:r>
         <w:lastRenderedPageBreak/>
-        <w:t xml:space="preserve">à l’application de charger des demandes de livraison). C’est pourquoi nous avons mis en place un système d’activation/désactivation de fonctionnalité. La fenêtre graphique de l’application implémente une méthode d’activation/désactivation de </w:t>
-      </w:r>
-      <w:r>
         <w:t xml:space="preserve">fonctionnalité pour chaque fonctionnalité (on entend ici les boutons, les items des menus, .etc.). A chaque changement d’état, l’état désactive l’ensemble des fonctionnalités et réactive les fonctionnalités permises dans cet état. </w:t>
       </w:r>
     </w:p>
@@ -6065,15 +6087,7 @@
         <w:jc w:val="both"/>
       </w:pPr>
       <w:r>
-        <w:t xml:space="preserve">La partie graphique de l’application est constituée d’un objet </w:t>
-      </w:r>
-      <w:proofErr w:type="spellStart"/>
-      <w:r>
-        <w:t>Fenetre</w:t>
-      </w:r>
-      <w:proofErr w:type="spellEnd"/>
-      <w:r>
-        <w:t>, qui contient un état de l’application dans la vue, modélisé par l’objet Vue. Nous avons essayé d’implémenter notre vue de la manière la plus générique possible. Par exemple, dans le cas où l’application permettrait d’avoir plusieurs onglets contenant plusieurs plans différents en même temps, l’objet Vue déjà existant peut facilement être assimilé à un onglet. Il n’y aurait pas beaucoup de changement à faire dans le code.</w:t>
+        <w:t>La partie graphique de l’application est constituée d’un objet Fenetre, qui contient un état de l’application dans la vue, modélisé par l’objet Vue. Nous avons essayé d’implémenter notre vue de la manière la plus générique possible. Par exemple, dans le cas où l’application permettrait d’avoir plusieurs onglets contenant plusieurs plans différents en même temps, l’objet Vue déjà existant peut facilement être assimilé à un onglet. Il n’y aurait pas beaucoup de changement à faire dans le code.</w:t>
       </w:r>
     </w:p>
     <w:p>
@@ -6113,7 +6127,7 @@
       <w:pPr>
         <w:sectPr>
           <w:pgSz w:w="11906" w:h="16838"/>
-          <w:pgMar w:top="1418" w:right="1418" w:bottom="1418" w:left="1418" w:header="709" w:footer="709" w:gutter="0"/>
+          <w:pgMar w:top="284" w:right="1418" w:bottom="1418" w:left="284" w:header="709" w:footer="709" w:gutter="0"/>
           <w:cols w:space="708"/>
           <w:docGrid w:linePitch="360"/>
         </w:sectPr>
@@ -6192,7 +6206,7 @@
                     </pic:cNvPicPr>
                   </pic:nvPicPr>
                   <pic:blipFill>
-                    <a:blip r:embed="rId17" cstate="print"/>
+                    <a:blip r:embed="rId21" cstate="print"/>
                     <a:srcRect/>
                     <a:stretch>
                       <a:fillRect/>
@@ -6287,7 +6301,7 @@
                     </pic:cNvPicPr>
                   </pic:nvPicPr>
                   <pic:blipFill>
-                    <a:blip r:embed="rId18" cstate="print"/>
+                    <a:blip r:embed="rId22" cstate="print"/>
                     <a:srcRect/>
                     <a:stretch>
                       <a:fillRect/>
@@ -6392,7 +6406,7 @@
                     </pic:cNvPicPr>
                   </pic:nvPicPr>
                   <pic:blipFill>
-                    <a:blip r:embed="rId19" cstate="print"/>
+                    <a:blip r:embed="rId23" cstate="print"/>
                     <a:srcRect/>
                     <a:stretch>
                       <a:fillRect/>
@@ -6478,7 +6492,7 @@
                     </pic:cNvPicPr>
                   </pic:nvPicPr>
                   <pic:blipFill>
-                    <a:blip r:embed="rId20" cstate="print"/>
+                    <a:blip r:embed="rId24" cstate="print"/>
                     <a:srcRect/>
                     <a:stretch>
                       <a:fillRect/>
@@ -6556,15 +6570,7 @@
       </w:r>
       <w:r>
         <w:tab/>
-        <w:t xml:space="preserve">Documentation  </w:t>
-      </w:r>
-      <w:proofErr w:type="spellStart"/>
-      <w:r>
-        <w:t>JavaDoc</w:t>
-      </w:r>
-      <w:proofErr w:type="spellEnd"/>
-      <w:r>
-        <w:t xml:space="preserve"> du code</w:t>
+        <w:t>Documentation  JavaDoc du code</w:t>
       </w:r>
       <w:bookmarkEnd w:id="16"/>
     </w:p>
@@ -6648,7 +6654,7 @@
                     </pic:cNvPicPr>
                   </pic:nvPicPr>
                   <pic:blipFill>
-                    <a:blip r:embed="rId21" cstate="print"/>
+                    <a:blip r:embed="rId25" cstate="print"/>
                     <a:srcRect/>
                     <a:stretch>
                       <a:fillRect/>
@@ -6741,193 +6747,72 @@
         <w:jc w:val="both"/>
       </w:pPr>
       <w:r>
-        <w:t xml:space="preserve">Le comportement de certaines méthodes a dû être revu pour faciliter l'implémentation. C'est notamment le cas de la méthode </w:t>
-      </w:r>
-      <w:proofErr w:type="spellStart"/>
-      <w:r>
-        <w:t>ajouterTroncon</w:t>
-      </w:r>
-      <w:proofErr w:type="spellEnd"/>
-      <w:r>
-        <w:t xml:space="preserve"> de la classe Chemin, qui ajoute un </w:t>
-      </w:r>
-      <w:proofErr w:type="spellStart"/>
-      <w:r>
-        <w:t>troncon</w:t>
-      </w:r>
-      <w:proofErr w:type="spellEnd"/>
-      <w:r>
-        <w:t xml:space="preserve"> à la fin du chemin. Cette dernière est devenue </w:t>
-      </w:r>
-      <w:proofErr w:type="spellStart"/>
-      <w:r>
-        <w:t>ajouterTronconDebut</w:t>
-      </w:r>
-      <w:proofErr w:type="spellEnd"/>
-      <w:r>
-        <w:t xml:space="preserve">, pour ajouter le </w:t>
-      </w:r>
-      <w:proofErr w:type="spellStart"/>
-      <w:r>
-        <w:t>troncon</w:t>
-      </w:r>
-      <w:proofErr w:type="spellEnd"/>
-      <w:r>
-        <w:t xml:space="preserve"> non pas à la fin, mais au début du chemin. En effet, cette méthode est uniquement utilisée lors de la construction du chemin à l'issue de l'algorithme de </w:t>
-      </w:r>
-      <w:proofErr w:type="spellStart"/>
-      <w:r>
-        <w:t>Dijkstra</w:t>
-      </w:r>
-      <w:proofErr w:type="spellEnd"/>
-      <w:r>
-        <w:t xml:space="preserve">. Cette reconstruction se fait à l'envers. On part de l'intersection de d'arrivée, et on remonte dans l'arbre des plus courts chemins, vers l'intersection de départ. Dans ce contexte il parait naturel de modifier l'ajout de </w:t>
-      </w:r>
-      <w:proofErr w:type="spellStart"/>
-      <w:r>
-        <w:t>troncon</w:t>
-      </w:r>
-      <w:proofErr w:type="spellEnd"/>
-      <w:r>
-        <w:t xml:space="preserve"> comme expliqué ci-dessus.</w:t>
-      </w:r>
-    </w:p>
-    <w:p>
-      <w:pPr>
-        <w:jc w:val="both"/>
-      </w:pPr>
-      <w:r>
-        <w:t xml:space="preserve">Nous avons dû ajouter des classes pour l'implémentation du modèle. C'est par exemple le cas des classes : </w:t>
-      </w:r>
-      <w:proofErr w:type="spellStart"/>
-      <w:r>
-        <w:t>DepartArriveeChemin</w:t>
-      </w:r>
-      <w:proofErr w:type="spellEnd"/>
-      <w:r>
-        <w:t xml:space="preserve">, </w:t>
-      </w:r>
-      <w:proofErr w:type="spellStart"/>
-      <w:r>
-        <w:t>DistanceIntersection</w:t>
-      </w:r>
-      <w:proofErr w:type="spellEnd"/>
-      <w:r>
-        <w:t xml:space="preserve"> et </w:t>
-      </w:r>
-      <w:proofErr w:type="spellStart"/>
-      <w:r>
-        <w:t>DistanceIntersectionComparator</w:t>
-      </w:r>
-      <w:proofErr w:type="spellEnd"/>
-      <w:r>
-        <w:t xml:space="preserve">. Ces classes permettent d'agréger deux données dans le but de faire un tri. Les concepteurs du langage Java ont pris le parti de ne pas implémenter d'objet représentant une paire. Nous avons donc du implémenter des paires spécifiques à nos besoins. Par exemple </w:t>
-      </w:r>
-      <w:proofErr w:type="spellStart"/>
-      <w:r>
-        <w:t>DistanceIntersection</w:t>
-      </w:r>
-      <w:proofErr w:type="spellEnd"/>
-      <w:r>
-        <w:t xml:space="preserve"> représente une intersection et sa distance vers un point de départ. Elle est utile pour prendre place dans la file de priorité de l'algorithme de </w:t>
-      </w:r>
-      <w:proofErr w:type="spellStart"/>
-      <w:r>
-        <w:t>Dijkstra</w:t>
-      </w:r>
-      <w:proofErr w:type="spellEnd"/>
-      <w:r>
-        <w:t xml:space="preserve">. </w:t>
-      </w:r>
-      <w:proofErr w:type="spellStart"/>
-      <w:r>
-        <w:t>DistanceIntersectionComparator</w:t>
-      </w:r>
-      <w:proofErr w:type="spellEnd"/>
-      <w:r>
-        <w:t xml:space="preserve"> permet de comparer deux </w:t>
-      </w:r>
-      <w:proofErr w:type="spellStart"/>
-      <w:r>
-        <w:t>DistanceIntersection</w:t>
-      </w:r>
-      <w:proofErr w:type="spellEnd"/>
-      <w:r>
-        <w:t>. Celle des deux ayant la plus petite distance est remontée en priorité dans la file.</w:t>
-      </w:r>
-    </w:p>
-    <w:p>
-      <w:pPr>
-        <w:jc w:val="both"/>
-      </w:pPr>
-      <w:r>
-        <w:t xml:space="preserve">Enfin, certains attributs et méthodes ont été ajoutés pour optimiser les performances ou bien simplifier la vue. C'est par exemple le cas des attributs </w:t>
-      </w:r>
-      <w:proofErr w:type="spellStart"/>
-      <w:r>
-        <w:t>xMax</w:t>
-      </w:r>
-      <w:proofErr w:type="spellEnd"/>
-      <w:r>
-        <w:t xml:space="preserve"> et </w:t>
-      </w:r>
-      <w:proofErr w:type="spellStart"/>
-      <w:r>
-        <w:t>yMax</w:t>
-      </w:r>
-      <w:proofErr w:type="spellEnd"/>
-      <w:r>
-        <w:t xml:space="preserve"> de la classe Plan. Ceux-ci sont utiles dans la vue, pour connaitre les dimensions maximales de la zone visible sans parcourir toutes les intersections inutilement.</w:t>
-      </w:r>
-    </w:p>
-    <w:p/>
-    <w:p/>
-    <w:p/>
-    <w:p>
-      <w:pPr>
-        <w:pStyle w:val="Titre2"/>
-      </w:pPr>
-    </w:p>
-    <w:p>
-      <w:pPr>
-        <w:pStyle w:val="Titre2"/>
-      </w:pPr>
-      <w:r>
-        <w:t>5</w:t>
-      </w:r>
-      <w:r>
-        <w:t>.</w:t>
-      </w:r>
-      <w:r>
-        <w:tab/>
-        <w:t>Bilan</w:t>
-      </w:r>
-      <w:bookmarkEnd w:id="18"/>
-    </w:p>
-    <w:p>
-      <w:pPr>
-        <w:pStyle w:val="Titre2"/>
-      </w:pPr>
-      <w:r>
-        <w:tab/>
-      </w:r>
-      <w:bookmarkStart w:id="19" w:name="_Toc434950924"/>
-      <w:r>
-        <w:t>5</w:t>
-      </w:r>
-      <w:r>
-        <w:t>.1</w:t>
-      </w:r>
-      <w:r>
-        <w:tab/>
-        <w:t>Planning effectif du projet</w:t>
-      </w:r>
-      <w:bookmarkEnd w:id="19"/>
+        <w:t>Le comportement de certaines méthodes a dû être revu pour faciliter l'implémentation. C'est notamment le cas de la méthode ajouterTroncon de la classe Chemin, qui ajoute un troncon à la fin du chemin. Cette dernière est devenue ajouterTronconDebut, pour ajouter le troncon non pas à la fin, mais au début du chemin. En effet, cette méthode est uniquement utilisée lors de la construction du chemin à l'issue de l'algorithme de Dijkstra. Cette reconstruction se fait à l'envers. On part de l'intersection de d'arrivée, et on remonte dans l'arbre des plus courts chemins, vers l'intersection de départ. Dans ce contexte il parait naturel de modifier l'ajout de troncon comme expliqué ci-dessus.</w:t>
+      </w:r>
+    </w:p>
+    <w:p>
+      <w:pPr>
+        <w:jc w:val="both"/>
+      </w:pPr>
+      <w:r>
+        <w:t>Nous avons dû ajouter des classes pour l'implémentation du modèle. C'est par exemple le cas des classes : DepartArriveeChemin, DistanceIntersection et DistanceIntersectionComparator. Ces classes permettent d'agréger deux données dans le but de faire un tri. Les concepteurs du langage Java ont pris le parti de ne pas implémenter d'objet représentant une paire. Nous avons donc du implémenter des paires spécifiques à nos besoins. Par exemple DistanceIntersection représente une intersection et sa distance vers un point de départ. Elle est utile pour prendre place dans la file de priorité de l'algorithme de Dijkstra. DistanceIntersectionComparator permet de comparer deux DistanceIntersection. Celle des deux ayant la plus petite distance est remontée en priorité dans la file.</w:t>
+      </w:r>
+    </w:p>
+    <w:p>
+      <w:pPr>
+        <w:jc w:val="both"/>
+      </w:pPr>
+      <w:r>
+        <w:t>Enfin, certains attributs et méthodes ont été ajoutés pour optimiser les performances ou bien simplifier la vue. C'est par exemple le cas des attributs xMax et yMax de la classe Plan. Ceux-ci sont utiles dans la vue, pour connaitre les dimensions maximales de la zone visible sans parcourir toutes les intersections inutilement.</w:t>
+      </w:r>
     </w:p>
     <w:p/>
     <w:p/>
     <w:p/>
     <w:p/>
+    <w:p/>
+    <w:p/>
+    <w:p>
+      <w:pPr>
+        <w:pStyle w:val="Titre2"/>
+      </w:pPr>
+      <w:r>
+        <w:lastRenderedPageBreak/>
+        <w:t>5</w:t>
+      </w:r>
+      <w:r>
+        <w:t>.</w:t>
+      </w:r>
+      <w:r>
+        <w:tab/>
+        <w:t>Bilan</w:t>
+      </w:r>
+      <w:bookmarkEnd w:id="18"/>
+    </w:p>
+    <w:p>
+      <w:pPr>
+        <w:pStyle w:val="Titre2"/>
+      </w:pPr>
+      <w:r>
+        <w:tab/>
+      </w:r>
+      <w:bookmarkStart w:id="19" w:name="_Toc434950924"/>
+      <w:r>
+        <w:t>5</w:t>
+      </w:r>
+      <w:r>
+        <w:t>.1</w:t>
+      </w:r>
+      <w:r>
+        <w:tab/>
+        <w:t>Planning effectif du projet</w:t>
+      </w:r>
+      <w:bookmarkEnd w:id="19"/>
+    </w:p>
+    <w:p/>
+    <w:p/>
+    <w:p/>
+    <w:p/>
     <w:p>
       <w:pPr>
         <w:pStyle w:val="Titre2"/>
@@ -6950,6 +6835,363 @@
         <w:t>e</w:t>
       </w:r>
       <w:bookmarkEnd w:id="20"/>
+    </w:p>
+    <w:p>
+      <w:r>
+        <w:t>Puisque ce projet est vu sous différents angles de chaque membre du groupe, nous avons jugé utile que le bilan soit par personne.</w:t>
+      </w:r>
+    </w:p>
+    <w:p>
+      <w:pPr>
+        <w:pStyle w:val="Titre3"/>
+      </w:pPr>
+      <w:r>
+        <w:t>Bilan de Guillaume:</w:t>
+      </w:r>
+    </w:p>
+    <w:p>
+      <w:pPr>
+        <w:jc w:val="both"/>
+      </w:pPr>
+      <w:r>
+        <w:t xml:space="preserve">Humain: </w:t>
+      </w:r>
+    </w:p>
+    <w:p>
+      <w:pPr>
+        <w:jc w:val="both"/>
+      </w:pPr>
+      <w:r>
+        <w:t>C'est un projet ou je me suis vraiment investi. Il y a eu beaucoup de travail à réaliser mais j'apprécie programmer donc ça ne m'a pas dérangé. Cependant la fatigue se fait sentir sur la fin du projet.</w:t>
+      </w:r>
+    </w:p>
+    <w:p>
+      <w:pPr>
+        <w:jc w:val="both"/>
+      </w:pPr>
+      <w:r>
+        <w:t>Concernant le développement en groupe, j'ai particulièrement aimé l'aspect modulaire du développement (certains se chargent du modèle, d'autres de l'interface, ...). J'ai apprécié la cohésion du groupe et le soutien mutuel au cours des différentes phases.</w:t>
+      </w:r>
+    </w:p>
+    <w:p>
+      <w:pPr>
+        <w:jc w:val="both"/>
+      </w:pPr>
+      <w:r>
+        <w:t xml:space="preserve">Technique : </w:t>
+      </w:r>
+    </w:p>
+    <w:p>
+      <w:pPr>
+        <w:jc w:val="both"/>
+      </w:pPr>
+      <w:r>
+        <w:t>Concernant les différentes étapes du projet, J'ai trouvé les durées des phases d'analyse et de conception adaptées au projet. En revanche, la phase de développement était un peu démesurée.</w:t>
+      </w:r>
+    </w:p>
+    <w:p>
+      <w:pPr>
+        <w:jc w:val="both"/>
+      </w:pPr>
+      <w:r>
+        <w:t>Je regrette aussi de ne pas avoir plus mis en pratique la méthodologie de développement agile. Peut-être à l'avenir conviendrait-il d'organiser une phase de rendu intermédiaire avec un prototype non final mais avec le cœur des fonctionnalités.</w:t>
+      </w:r>
+    </w:p>
+    <w:p>
+      <w:pPr>
+        <w:pStyle w:val="Titre3"/>
+      </w:pPr>
+      <w:r>
+        <w:t>Bilan de Mathieu:</w:t>
+      </w:r>
+    </w:p>
+    <w:p>
+      <w:pPr>
+        <w:jc w:val="both"/>
+      </w:pPr>
+      <w:r>
+        <w:t>Pédagogiquement, le projet de développement orienté objet a été une réussite de mon point de vue. Nous avons pu concevoir et réaliser, en heptanôme, un logiciel complet en partant de zéro. Outre l'aspect technique : la conception orienté objet, nous avons pu apprendre énormément dans d'autres domaines. Par exemple la gestion de projet et le génie logiciel. Nous avons mis en place tout un cadre de travail propice à la réussite. Slack pour communiquer, Git pour gérer notre base de code ainsi que JUnit pour assurer la non régression. De mon point de vue c'est, pour le moment, le projet qui se rapproche le plus de notre futur métier.</w:t>
+      </w:r>
+    </w:p>
+    <w:p>
+      <w:pPr>
+        <w:jc w:val="both"/>
+      </w:pPr>
+      <w:r>
+        <w:t xml:space="preserve">Nous avons rencontrés certains problèmes principalement inhérents à notre manque d'expérience. Ceux-ci se sont manifestés en particulier lors de la phase d'implémentation. En effet nous n'avions pas assez d'expérience dans la réalisation d'IHM en Java avant le début du projet. Nous avons en particulier perdu du temps sur ce point. Nous avons aussi remarqués des problèmes de conceptions </w:t>
+      </w:r>
+      <w:r>
+        <w:lastRenderedPageBreak/>
+        <w:t>lors de la phase d'implémentation. Nous avons rencontré le même genre de difficultés que les développeurs chevronnés lors de ce projet.</w:t>
+      </w:r>
+    </w:p>
+    <w:p>
+      <w:pPr>
+        <w:jc w:val="both"/>
+      </w:pPr>
+      <w:r>
+        <w:t>Finalement, nous avons vraiment gagné en compétences. Je me sens actuellement bien mieux armé pour réaliser un logiciel avec une architecture MVC.</w:t>
+      </w:r>
+    </w:p>
+    <w:p>
+      <w:pPr>
+        <w:pStyle w:val="Titre3"/>
+      </w:pPr>
+      <w:r>
+        <w:t>Bilan de Mohammed:</w:t>
+      </w:r>
+    </w:p>
+    <w:p>
+      <w:pPr>
+        <w:pStyle w:val="Paragraphedeliste"/>
+        <w:numPr>
+          <w:ilvl w:val="0"/>
+          <w:numId w:val="3"/>
+        </w:numPr>
+        <w:jc w:val="both"/>
+      </w:pPr>
+      <w:r>
+        <w:t>On a du revoir plusieurs fois ,au cours du développement, la conception détaillée notamment le diagramme de classes, diagramme d'états-transitions;</w:t>
+      </w:r>
+    </w:p>
+    <w:p>
+      <w:pPr>
+        <w:pStyle w:val="Paragraphedeliste"/>
+        <w:numPr>
+          <w:ilvl w:val="0"/>
+          <w:numId w:val="3"/>
+        </w:numPr>
+        <w:jc w:val="both"/>
+      </w:pPr>
+      <w:r>
+        <w:t>Le développement en équipe nécessite un ordonnancement des taches efficace pour permettre à chaque membre d'entamer sa tache de développement du code au moment opportun, le diagramme de séquence était un bon outil pour réaliser ceci;</w:t>
+      </w:r>
+    </w:p>
+    <w:p>
+      <w:pPr>
+        <w:pStyle w:val="Paragraphedeliste"/>
+        <w:numPr>
+          <w:ilvl w:val="0"/>
+          <w:numId w:val="3"/>
+        </w:numPr>
+        <w:jc w:val="both"/>
+      </w:pPr>
+      <w:r>
+        <w:t xml:space="preserve">Des taches ont été mal estimées, par contre d'autres ont été surestimées, ceci est du au manque d'expérience dans ce sens </w:t>
+      </w:r>
+    </w:p>
+    <w:p>
+      <w:pPr>
+        <w:pStyle w:val="Paragraphedeliste"/>
+        <w:numPr>
+          <w:ilvl w:val="0"/>
+          <w:numId w:val="3"/>
+        </w:numPr>
+        <w:jc w:val="both"/>
+      </w:pPr>
+      <w:r>
+        <w:t>On a réservé un temps important à la conception pace qu'on a estimé qu'une bonne conception facilitera l'implémentation et l'intégration et aussi aidera à répartir les taches de développement;</w:t>
+      </w:r>
+    </w:p>
+    <w:p>
+      <w:pPr>
+        <w:pStyle w:val="Paragraphedeliste"/>
+        <w:numPr>
+          <w:ilvl w:val="0"/>
+          <w:numId w:val="3"/>
+        </w:numPr>
+        <w:jc w:val="both"/>
+      </w:pPr>
+      <w:r>
+        <w:t>Le projet parait au début abordable mais au cours de l'implémentation on a commencé à apercevoir des difficultés de plus en plus;</w:t>
+      </w:r>
+    </w:p>
+    <w:p>
+      <w:pPr>
+        <w:pStyle w:val="Paragraphedeliste"/>
+        <w:numPr>
+          <w:ilvl w:val="0"/>
+          <w:numId w:val="3"/>
+        </w:numPr>
+        <w:jc w:val="both"/>
+      </w:pPr>
+      <w:r>
+        <w:t>On a du implémenter des classe et méthodes mathématiques et avec une complexité acceptable (O(logn)) pour que notre application interagit correctement avec l'utilisateur;</w:t>
+      </w:r>
+    </w:p>
+    <w:p>
+      <w:pPr>
+        <w:pStyle w:val="Paragraphedeliste"/>
+        <w:numPr>
+          <w:ilvl w:val="0"/>
+          <w:numId w:val="3"/>
+        </w:numPr>
+        <w:jc w:val="both"/>
+      </w:pPr>
+      <w:r>
+        <w:t>La coordination et la communication demeurent des points clés pour la réussite de ce projet et aussi d'éviter les conflits au sein du groupe d'ou le rôle du chef de projet</w:t>
+      </w:r>
+    </w:p>
+    <w:p>
+      <w:pPr>
+        <w:pStyle w:val="Paragraphedeliste"/>
+        <w:numPr>
+          <w:ilvl w:val="0"/>
+          <w:numId w:val="3"/>
+        </w:numPr>
+        <w:jc w:val="both"/>
+      </w:pPr>
+      <w:r>
+        <w:t>La diversité des profils du groupe a permis de bien cadrer le projet et de le planifier sous plusieurs aspects, notamment l'"Expert Mathématique et Algorithmique" a implémenté plusieurs versions de calcul de la tournée ce qui a amélioré la performance de notre application . Par contre, notre concepteur d'IHM a trouvé quelques difficultés avec SWING mais il s'est débrouillé rapidement pour concevoir une interface correcte .</w:t>
+      </w:r>
+    </w:p>
+    <w:p>
+      <w:pPr>
+        <w:pStyle w:val="Paragraphedeliste"/>
+        <w:numPr>
+          <w:ilvl w:val="0"/>
+          <w:numId w:val="3"/>
+        </w:numPr>
+        <w:jc w:val="both"/>
+      </w:pPr>
+      <w:r>
+        <w:t>On s'est confronté contre des soucis avec le logiciel de gestion de version git, mais notre "Expert Git" a réussi à résoudre tous les problèmes y afférents.</w:t>
+      </w:r>
+    </w:p>
+    <w:p>
+      <w:pPr>
+        <w:jc w:val="both"/>
+      </w:pPr>
+      <w:r>
+        <w:t>Finalement, malgré toutes les difficultés rencontrées nous avons pu rendre le projet en respectant les délais et le cahier des charges et avec même des améliorations .</w:t>
+      </w:r>
+    </w:p>
+    <w:p>
+      <w:pPr>
+        <w:pStyle w:val="Titre3"/>
+      </w:pPr>
+      <w:r>
+        <w:t>Bilan de Kilian:</w:t>
+      </w:r>
+    </w:p>
+    <w:p>
+      <w:pPr>
+        <w:jc w:val="both"/>
+      </w:pPr>
+      <w:r>
+        <w:t>Les deux points sur lesquels j'ai beaucoup appris lors de ce projet concernent les design patterns et le travail en heptanôme.</w:t>
+      </w:r>
+    </w:p>
+    <w:p>
+      <w:pPr>
+        <w:jc w:val="both"/>
+      </w:pPr>
+      <w:r>
+        <w:t>Le fait d'avoir non seulement compris, mais codé des patrons de conception m'a permis de me rendre compte des points forts et des limites de chacun. De plus il est évident que je serai maintenant plus efficace lors de leur implémentation ou lorsqu'il s'agira d'en proposer une variante plus adaptée. Le développement nous a forcé à rester rigoureux face à des problématiques très importantes comme la visibilité des objets entre et au sein des packages.</w:t>
+      </w:r>
+    </w:p>
+    <w:p>
+      <w:pPr>
+        <w:jc w:val="both"/>
+      </w:pPr>
+      <w:r>
+        <w:t xml:space="preserve">N'ayant jamais développé dans une équipe aussi nombreuse, j'ai appris beaucoup de cette expérience. Nous commençons tous le projet avec des compétences et des sensibilités différentes. </w:t>
+      </w:r>
+      <w:r>
+        <w:lastRenderedPageBreak/>
+        <w:t>Heureusement, chacun a su trouver des tâches qui lui plaisaient et pour lesquelles il était efficace. Cependant malgré l'ampleur du travail à réaliser, nous n'avons jamais pu travailler à sept en paralèlle pour plusieurs raisons :</w:t>
+      </w:r>
+    </w:p>
+    <w:p>
+      <w:pPr>
+        <w:pStyle w:val="Paragraphedeliste"/>
+        <w:numPr>
+          <w:ilvl w:val="0"/>
+          <w:numId w:val="4"/>
+        </w:numPr>
+        <w:jc w:val="both"/>
+      </w:pPr>
+      <w:r>
+        <w:t>Les tâches ne sont pas toutes parallélisables et certaines demandent un point de synchronisation.</w:t>
+      </w:r>
+    </w:p>
+    <w:p>
+      <w:pPr>
+        <w:pStyle w:val="Paragraphedeliste"/>
+        <w:numPr>
+          <w:ilvl w:val="0"/>
+          <w:numId w:val="4"/>
+        </w:numPr>
+        <w:jc w:val="both"/>
+      </w:pPr>
+      <w:r>
+        <w:t>Travailler parallèlement sur une même fonctionnalité est très difficile, quelque soit l'outil de collaboration.</w:t>
+      </w:r>
+    </w:p>
+    <w:p>
+      <w:pPr>
+        <w:pStyle w:val="Paragraphedeliste"/>
+        <w:numPr>
+          <w:ilvl w:val="0"/>
+          <w:numId w:val="4"/>
+        </w:numPr>
+        <w:jc w:val="both"/>
+      </w:pPr>
+      <w:r>
+        <w:t>Même si chacun a accompli un minimum de travail sur le projet, les degrés d'investissement sont très variés. Cela est surtout dû à la présence non négligeable de deux autres projet avec une deadline très rapprochée.</w:t>
+      </w:r>
+    </w:p>
+    <w:p>
+      <w:pPr>
+        <w:jc w:val="both"/>
+      </w:pPr>
+      <w:r>
+        <w:t>Au final, le chef de projet a su nous guider dans notre travail pour terminer le projet à temps. Cependant je pense que dans la réalité de l'industrie, un tel travail de groupe peut se réveler beaucoup plus chaotique.</w:t>
+      </w:r>
+    </w:p>
+    <w:p>
+      <w:pPr>
+        <w:pStyle w:val="Titre3"/>
+      </w:pPr>
+      <w:r>
+        <w:t>Bilan de Nicolas:</w:t>
+      </w:r>
+    </w:p>
+    <w:p>
+      <w:pPr>
+        <w:jc w:val="both"/>
+      </w:pPr>
+    </w:p>
+    <w:p>
+      <w:pPr>
+        <w:jc w:val="both"/>
+      </w:pPr>
+    </w:p>
+    <w:p>
+      <w:pPr>
+        <w:pStyle w:val="Titre3"/>
+      </w:pPr>
+      <w:r>
+        <w:t>Bilan de Romain:</w:t>
+      </w:r>
+    </w:p>
+    <w:p>
+      <w:pPr>
+        <w:jc w:val="both"/>
+      </w:pPr>
+    </w:p>
+    <w:p>
+      <w:pPr>
+        <w:pStyle w:val="Titre3"/>
+      </w:pPr>
+      <w:r>
+        <w:t>Bilan de Thomas:</w:t>
+      </w:r>
+    </w:p>
+    <w:p>
+      <w:pPr>
+        <w:jc w:val="both"/>
+      </w:pPr>
     </w:p>
     <w:sectPr>
       <w:pgSz w:w="11906" w:h="16838"/>
@@ -7030,7 +7272,7 @@
         <w:rFonts w:asciiTheme="majorHAnsi" w:hAnsiTheme="majorHAnsi"/>
         <w:noProof/>
       </w:rPr>
-      <w:t>11</w:t>
+      <w:t>32</w:t>
     </w:r>
     <w:r>
       <w:rPr>
@@ -7107,18 +7349,8 @@
             <w:sz w:val="32"/>
             <w:szCs w:val="32"/>
           </w:rPr>
-          <w:t xml:space="preserve">Projet </w:t>
+          <w:t>Projet DevOO</w:t>
         </w:r>
-        <w:proofErr w:type="spellStart"/>
-        <w:r>
-          <w:rPr>
-            <w:rFonts w:asciiTheme="majorHAnsi" w:eastAsiaTheme="majorEastAsia" w:hAnsiTheme="majorHAnsi" w:cstheme="majorBidi"/>
-            <w:sz w:val="32"/>
-            <w:szCs w:val="32"/>
-          </w:rPr>
-          <w:t>DevOO</w:t>
-        </w:r>
-        <w:proofErr w:type="spellEnd"/>
       </w:p>
     </w:sdtContent>
   </w:sdt>
@@ -7138,9 +7370,9 @@
 <file path=word/numbering.xml><?xml version="1.0" encoding="utf-8"?>
 <w:numbering xmlns:ve="http://schemas.openxmlformats.org/markup-compatibility/2006" xmlns:o="urn:schemas-microsoft-com:office:office" xmlns:r="http://schemas.openxmlformats.org/officeDocument/2006/relationships" xmlns:m="http://schemas.openxmlformats.org/officeDocument/2006/math" xmlns:v="urn:schemas-microsoft-com:vml" xmlns:wp="http://schemas.openxmlformats.org/drawingml/2006/wordprocessingDrawing" xmlns:w10="urn:schemas-microsoft-com:office:word" xmlns:w="http://schemas.openxmlformats.org/wordprocessingml/2006/main" xmlns:wne="http://schemas.microsoft.com/office/word/2006/wordml">
   <w:abstractNum w:abstractNumId="0">
-    <w:nsid w:val="5DE616B8"/>
+    <w:nsid w:val="0EE10494"/>
     <w:multiLevelType w:val="hybridMultilevel"/>
-    <w:tmpl w:val="C37295D6"/>
+    <w:tmpl w:val="AABEE560"/>
     <w:lvl w:ilvl="0" w:tplc="040C0001">
       <w:start w:val="1"/>
       <w:numFmt w:val="bullet"/>
@@ -7251,6 +7483,232 @@
     </w:lvl>
   </w:abstractNum>
   <w:abstractNum w:abstractNumId="1">
+    <w:nsid w:val="1AAC60FC"/>
+    <w:multiLevelType w:val="hybridMultilevel"/>
+    <w:tmpl w:val="020A97D2"/>
+    <w:lvl w:ilvl="0" w:tplc="040C0001">
+      <w:start w:val="1"/>
+      <w:numFmt w:val="bullet"/>
+      <w:lvlText w:val=""/>
+      <w:lvlJc w:val="left"/>
+      <w:pPr>
+        <w:ind w:left="720" w:hanging="360"/>
+      </w:pPr>
+      <w:rPr>
+        <w:rFonts w:ascii="Symbol" w:hAnsi="Symbol" w:hint="default"/>
+      </w:rPr>
+    </w:lvl>
+    <w:lvl w:ilvl="1" w:tplc="040C0003" w:tentative="1">
+      <w:start w:val="1"/>
+      <w:numFmt w:val="bullet"/>
+      <w:lvlText w:val="o"/>
+      <w:lvlJc w:val="left"/>
+      <w:pPr>
+        <w:ind w:left="1440" w:hanging="360"/>
+      </w:pPr>
+      <w:rPr>
+        <w:rFonts w:ascii="Courier New" w:hAnsi="Courier New" w:cs="Courier New" w:hint="default"/>
+      </w:rPr>
+    </w:lvl>
+    <w:lvl w:ilvl="2" w:tplc="040C0005" w:tentative="1">
+      <w:start w:val="1"/>
+      <w:numFmt w:val="bullet"/>
+      <w:lvlText w:val=""/>
+      <w:lvlJc w:val="left"/>
+      <w:pPr>
+        <w:ind w:left="2160" w:hanging="360"/>
+      </w:pPr>
+      <w:rPr>
+        <w:rFonts w:ascii="Wingdings" w:hAnsi="Wingdings" w:hint="default"/>
+      </w:rPr>
+    </w:lvl>
+    <w:lvl w:ilvl="3" w:tplc="040C0001" w:tentative="1">
+      <w:start w:val="1"/>
+      <w:numFmt w:val="bullet"/>
+      <w:lvlText w:val=""/>
+      <w:lvlJc w:val="left"/>
+      <w:pPr>
+        <w:ind w:left="2880" w:hanging="360"/>
+      </w:pPr>
+      <w:rPr>
+        <w:rFonts w:ascii="Symbol" w:hAnsi="Symbol" w:hint="default"/>
+      </w:rPr>
+    </w:lvl>
+    <w:lvl w:ilvl="4" w:tplc="040C0003" w:tentative="1">
+      <w:start w:val="1"/>
+      <w:numFmt w:val="bullet"/>
+      <w:lvlText w:val="o"/>
+      <w:lvlJc w:val="left"/>
+      <w:pPr>
+        <w:ind w:left="3600" w:hanging="360"/>
+      </w:pPr>
+      <w:rPr>
+        <w:rFonts w:ascii="Courier New" w:hAnsi="Courier New" w:cs="Courier New" w:hint="default"/>
+      </w:rPr>
+    </w:lvl>
+    <w:lvl w:ilvl="5" w:tplc="040C0005" w:tentative="1">
+      <w:start w:val="1"/>
+      <w:numFmt w:val="bullet"/>
+      <w:lvlText w:val=""/>
+      <w:lvlJc w:val="left"/>
+      <w:pPr>
+        <w:ind w:left="4320" w:hanging="360"/>
+      </w:pPr>
+      <w:rPr>
+        <w:rFonts w:ascii="Wingdings" w:hAnsi="Wingdings" w:hint="default"/>
+      </w:rPr>
+    </w:lvl>
+    <w:lvl w:ilvl="6" w:tplc="040C0001" w:tentative="1">
+      <w:start w:val="1"/>
+      <w:numFmt w:val="bullet"/>
+      <w:lvlText w:val=""/>
+      <w:lvlJc w:val="left"/>
+      <w:pPr>
+        <w:ind w:left="5040" w:hanging="360"/>
+      </w:pPr>
+      <w:rPr>
+        <w:rFonts w:ascii="Symbol" w:hAnsi="Symbol" w:hint="default"/>
+      </w:rPr>
+    </w:lvl>
+    <w:lvl w:ilvl="7" w:tplc="040C0003" w:tentative="1">
+      <w:start w:val="1"/>
+      <w:numFmt w:val="bullet"/>
+      <w:lvlText w:val="o"/>
+      <w:lvlJc w:val="left"/>
+      <w:pPr>
+        <w:ind w:left="5760" w:hanging="360"/>
+      </w:pPr>
+      <w:rPr>
+        <w:rFonts w:ascii="Courier New" w:hAnsi="Courier New" w:cs="Courier New" w:hint="default"/>
+      </w:rPr>
+    </w:lvl>
+    <w:lvl w:ilvl="8" w:tplc="040C0005" w:tentative="1">
+      <w:start w:val="1"/>
+      <w:numFmt w:val="bullet"/>
+      <w:lvlText w:val=""/>
+      <w:lvlJc w:val="left"/>
+      <w:pPr>
+        <w:ind w:left="6480" w:hanging="360"/>
+      </w:pPr>
+      <w:rPr>
+        <w:rFonts w:ascii="Wingdings" w:hAnsi="Wingdings" w:hint="default"/>
+      </w:rPr>
+    </w:lvl>
+  </w:abstractNum>
+  <w:abstractNum w:abstractNumId="2">
+    <w:nsid w:val="5DE616B8"/>
+    <w:multiLevelType w:val="hybridMultilevel"/>
+    <w:tmpl w:val="C37295D6"/>
+    <w:lvl w:ilvl="0" w:tplc="040C0001">
+      <w:start w:val="1"/>
+      <w:numFmt w:val="bullet"/>
+      <w:lvlText w:val=""/>
+      <w:lvlJc w:val="left"/>
+      <w:pPr>
+        <w:ind w:left="720" w:hanging="360"/>
+      </w:pPr>
+      <w:rPr>
+        <w:rFonts w:ascii="Symbol" w:hAnsi="Symbol" w:hint="default"/>
+      </w:rPr>
+    </w:lvl>
+    <w:lvl w:ilvl="1" w:tplc="040C0003" w:tentative="1">
+      <w:start w:val="1"/>
+      <w:numFmt w:val="bullet"/>
+      <w:lvlText w:val="o"/>
+      <w:lvlJc w:val="left"/>
+      <w:pPr>
+        <w:ind w:left="1440" w:hanging="360"/>
+      </w:pPr>
+      <w:rPr>
+        <w:rFonts w:ascii="Courier New" w:hAnsi="Courier New" w:cs="Courier New" w:hint="default"/>
+      </w:rPr>
+    </w:lvl>
+    <w:lvl w:ilvl="2" w:tplc="040C0005" w:tentative="1">
+      <w:start w:val="1"/>
+      <w:numFmt w:val="bullet"/>
+      <w:lvlText w:val=""/>
+      <w:lvlJc w:val="left"/>
+      <w:pPr>
+        <w:ind w:left="2160" w:hanging="360"/>
+      </w:pPr>
+      <w:rPr>
+        <w:rFonts w:ascii="Wingdings" w:hAnsi="Wingdings" w:hint="default"/>
+      </w:rPr>
+    </w:lvl>
+    <w:lvl w:ilvl="3" w:tplc="040C0001" w:tentative="1">
+      <w:start w:val="1"/>
+      <w:numFmt w:val="bullet"/>
+      <w:lvlText w:val=""/>
+      <w:lvlJc w:val="left"/>
+      <w:pPr>
+        <w:ind w:left="2880" w:hanging="360"/>
+      </w:pPr>
+      <w:rPr>
+        <w:rFonts w:ascii="Symbol" w:hAnsi="Symbol" w:hint="default"/>
+      </w:rPr>
+    </w:lvl>
+    <w:lvl w:ilvl="4" w:tplc="040C0003" w:tentative="1">
+      <w:start w:val="1"/>
+      <w:numFmt w:val="bullet"/>
+      <w:lvlText w:val="o"/>
+      <w:lvlJc w:val="left"/>
+      <w:pPr>
+        <w:ind w:left="3600" w:hanging="360"/>
+      </w:pPr>
+      <w:rPr>
+        <w:rFonts w:ascii="Courier New" w:hAnsi="Courier New" w:cs="Courier New" w:hint="default"/>
+      </w:rPr>
+    </w:lvl>
+    <w:lvl w:ilvl="5" w:tplc="040C0005" w:tentative="1">
+      <w:start w:val="1"/>
+      <w:numFmt w:val="bullet"/>
+      <w:lvlText w:val=""/>
+      <w:lvlJc w:val="left"/>
+      <w:pPr>
+        <w:ind w:left="4320" w:hanging="360"/>
+      </w:pPr>
+      <w:rPr>
+        <w:rFonts w:ascii="Wingdings" w:hAnsi="Wingdings" w:hint="default"/>
+      </w:rPr>
+    </w:lvl>
+    <w:lvl w:ilvl="6" w:tplc="040C0001" w:tentative="1">
+      <w:start w:val="1"/>
+      <w:numFmt w:val="bullet"/>
+      <w:lvlText w:val=""/>
+      <w:lvlJc w:val="left"/>
+      <w:pPr>
+        <w:ind w:left="5040" w:hanging="360"/>
+      </w:pPr>
+      <w:rPr>
+        <w:rFonts w:ascii="Symbol" w:hAnsi="Symbol" w:hint="default"/>
+      </w:rPr>
+    </w:lvl>
+    <w:lvl w:ilvl="7" w:tplc="040C0003" w:tentative="1">
+      <w:start w:val="1"/>
+      <w:numFmt w:val="bullet"/>
+      <w:lvlText w:val="o"/>
+      <w:lvlJc w:val="left"/>
+      <w:pPr>
+        <w:ind w:left="5760" w:hanging="360"/>
+      </w:pPr>
+      <w:rPr>
+        <w:rFonts w:ascii="Courier New" w:hAnsi="Courier New" w:cs="Courier New" w:hint="default"/>
+      </w:rPr>
+    </w:lvl>
+    <w:lvl w:ilvl="8" w:tplc="040C0005" w:tentative="1">
+      <w:start w:val="1"/>
+      <w:numFmt w:val="bullet"/>
+      <w:lvlText w:val=""/>
+      <w:lvlJc w:val="left"/>
+      <w:pPr>
+        <w:ind w:left="6480" w:hanging="360"/>
+      </w:pPr>
+      <w:rPr>
+        <w:rFonts w:ascii="Wingdings" w:hAnsi="Wingdings" w:hint="default"/>
+      </w:rPr>
+    </w:lvl>
+  </w:abstractNum>
+  <w:abstractNum w:abstractNumId="3">
     <w:nsid w:val="7EA7155E"/>
     <w:multiLevelType w:val="hybridMultilevel"/>
     <w:tmpl w:val="AE128498"/>
@@ -7364,9 +7822,15 @@
     </w:lvl>
   </w:abstractNum>
   <w:num w:numId="1">
+    <w:abstractNumId w:val="2"/>
+  </w:num>
+  <w:num w:numId="2">
+    <w:abstractNumId w:val="3"/>
+  </w:num>
+  <w:num w:numId="3">
     <w:abstractNumId w:val="0"/>
   </w:num>
-  <w:num w:numId="2">
+  <w:num w:numId="4">
     <w:abstractNumId w:val="1"/>
   </w:num>
 </w:numbering>
@@ -7578,6 +8042,28 @@
       <w:color w:val="4F81BD" w:themeColor="accent1"/>
       <w:sz w:val="26"/>
       <w:szCs w:val="26"/>
+    </w:rPr>
+  </w:style>
+  <w:style w:type="paragraph" w:styleId="Titre3">
+    <w:name w:val="heading 3"/>
+    <w:basedOn w:val="Normal"/>
+    <w:next w:val="Normal"/>
+    <w:link w:val="Titre3Car"/>
+    <w:uiPriority w:val="9"/>
+    <w:unhideWhenUsed/>
+    <w:qFormat/>
+    <w:rsid w:val="00714C51"/>
+    <w:pPr>
+      <w:keepNext/>
+      <w:keepLines/>
+      <w:spacing w:before="200" w:after="0"/>
+      <w:outlineLvl w:val="2"/>
+    </w:pPr>
+    <w:rPr>
+      <w:rFonts w:asciiTheme="majorHAnsi" w:eastAsiaTheme="majorEastAsia" w:hAnsiTheme="majorHAnsi" w:cstheme="majorBidi"/>
+      <w:b/>
+      <w:bCs/>
+      <w:color w:val="4F81BD" w:themeColor="accent1"/>
     </w:rPr>
   </w:style>
   <w:style w:type="character" w:default="1" w:styleId="Policepardfaut">
@@ -7859,6 +8345,19 @@
       <w:ind w:left="720"/>
       <w:contextualSpacing/>
     </w:pPr>
+  </w:style>
+  <w:style w:type="character" w:customStyle="1" w:styleId="Titre3Car">
+    <w:name w:val="Titre 3 Car"/>
+    <w:basedOn w:val="Policepardfaut"/>
+    <w:link w:val="Titre3"/>
+    <w:uiPriority w:val="9"/>
+    <w:rsid w:val="00714C51"/>
+    <w:rPr>
+      <w:rFonts w:asciiTheme="majorHAnsi" w:eastAsiaTheme="majorEastAsia" w:hAnsiTheme="majorHAnsi" w:cstheme="majorBidi"/>
+      <w:b/>
+      <w:bCs/>
+      <w:color w:val="4F81BD" w:themeColor="accent1"/>
+    </w:rPr>
   </w:style>
 </w:styles>
 </file>
@@ -8151,7 +8650,7 @@
 </file>
 
 <file path=customXml/itemProps1.xml><?xml version="1.0" encoding="utf-8"?>
-<ds:datastoreItem xmlns:ds="http://schemas.openxmlformats.org/officeDocument/2006/customXml" ds:itemID="{C16CD39C-3D30-450C-A175-176DD9878CBB}">
+<ds:datastoreItem xmlns:ds="http://schemas.openxmlformats.org/officeDocument/2006/customXml" ds:itemID="{7BB050B6-ADBC-4506-912B-44C8B90C9851}">
   <ds:schemaRefs>
     <ds:schemaRef ds:uri="http://schemas.openxmlformats.org/officeDocument/2006/bibliography"/>
   </ds:schemaRefs>

</xml_diff>